<commit_message>
Added exercises about operators Chapter 2, OCA
</commit_message>
<xml_diff>
--- a/OCA - OCP exercises/OCA/OCA Notes.docx
+++ b/OCA - OCP exercises/OCA/OCA Notes.docx
@@ -1,6 +1,6 @@
 
 <file path=word/document.xml><?xml version="1.0" encoding="utf-8"?>
-<w:document xmlns:wpc="http://schemas.microsoft.com/office/word/2010/wordprocessingCanvas" xmlns:cx="http://schemas.microsoft.com/office/drawing/2014/chartex" xmlns:cx1="http://schemas.microsoft.com/office/drawing/2015/9/8/chartex" xmlns:cx2="http://schemas.microsoft.com/office/drawing/2015/10/21/chartex" xmlns:cx3="http://schemas.microsoft.com/office/drawing/2016/5/9/chartex" xmlns:cx4="http://schemas.microsoft.com/office/drawing/2016/5/10/chartex" xmlns:cx5="http://schemas.microsoft.com/office/drawing/2016/5/11/chartex" xmlns:cx6="http://schemas.microsoft.com/office/drawing/2016/5/12/chartex" xmlns:cx7="http://schemas.microsoft.com/office/drawing/2016/5/13/chartex" xmlns:cx8="http://schemas.microsoft.com/office/drawing/2016/5/14/chartex" xmlns:mc="http://schemas.openxmlformats.org/markup-compatibility/2006" xmlns:aink="http://schemas.microsoft.com/office/drawing/2016/ink" xmlns:am3d="http://schemas.microsoft.com/office/drawing/2017/model3d" xmlns:o="urn:schemas-microsoft-com:office:office" xmlns:r="http://schemas.openxmlformats.org/officeDocument/2006/relationships" xmlns:m="http://schemas.openxmlformats.org/officeDocument/2006/math" xmlns:v="urn:schemas-microsoft-com:vml" xmlns:wp14="http://schemas.microsoft.com/office/word/2010/wordprocessingDrawing" xmlns:wp="http://schemas.openxmlformats.org/drawingml/2006/wordprocessingDrawing" xmlns:w10="urn:schemas-microsoft-com:office:word" xmlns:w="http://schemas.openxmlformats.org/wordprocessingml/2006/main" xmlns:w14="http://schemas.microsoft.com/office/word/2010/wordml" xmlns:w15="http://schemas.microsoft.com/office/word/2012/wordml" xmlns:w16cid="http://schemas.microsoft.com/office/word/2016/wordml/cid" xmlns:w16se="http://schemas.microsoft.com/office/word/2015/wordml/symex" xmlns:wpg="http://schemas.microsoft.com/office/word/2010/wordprocessingGroup" xmlns:wpi="http://schemas.microsoft.com/office/word/2010/wordprocessingInk" xmlns:wne="http://schemas.microsoft.com/office/word/2006/wordml" xmlns:wps="http://schemas.microsoft.com/office/word/2010/wordprocessingShape" mc:Ignorable="w14 w15 w16se w16cid wp14">
+<w:document xmlns:wpc="http://schemas.microsoft.com/office/word/2010/wordprocessingCanvas" xmlns:cx="http://schemas.microsoft.com/office/drawing/2014/chartex" xmlns:cx1="http://schemas.microsoft.com/office/drawing/2015/9/8/chartex" xmlns:cx2="http://schemas.microsoft.com/office/drawing/2015/10/21/chartex" xmlns:cx3="http://schemas.microsoft.com/office/drawing/2016/5/9/chartex" xmlns:cx4="http://schemas.microsoft.com/office/drawing/2016/5/10/chartex" xmlns:cx5="http://schemas.microsoft.com/office/drawing/2016/5/11/chartex" xmlns:cx6="http://schemas.microsoft.com/office/drawing/2016/5/12/chartex" xmlns:cx7="http://schemas.microsoft.com/office/drawing/2016/5/13/chartex" xmlns:cx8="http://schemas.microsoft.com/office/drawing/2016/5/14/chartex" xmlns:mc="http://schemas.openxmlformats.org/markup-compatibility/2006" xmlns:aink="http://schemas.microsoft.com/office/drawing/2016/ink" xmlns:am3d="http://schemas.microsoft.com/office/drawing/2017/model3d" xmlns:o="urn:schemas-microsoft-com:office:office" xmlns:r="http://schemas.openxmlformats.org/officeDocument/2006/relationships" xmlns:m="http://schemas.openxmlformats.org/officeDocument/2006/math" xmlns:v="urn:schemas-microsoft-com:vml" xmlns:wp14="http://schemas.microsoft.com/office/word/2010/wordprocessingDrawing" xmlns:wp="http://schemas.openxmlformats.org/drawingml/2006/wordprocessingDrawing" xmlns:w10="urn:schemas-microsoft-com:office:word" xmlns:w="http://schemas.openxmlformats.org/wordprocessingml/2006/main" xmlns:w14="http://schemas.microsoft.com/office/word/2010/wordml" xmlns:w15="http://schemas.microsoft.com/office/word/2012/wordml" xmlns:w16cex="http://schemas.microsoft.com/office/word/2018/wordml/cex" xmlns:w16cid="http://schemas.microsoft.com/office/word/2016/wordml/cid" xmlns:w16="http://schemas.microsoft.com/office/word/2018/wordml" xmlns:w16se="http://schemas.microsoft.com/office/word/2015/wordml/symex" xmlns:wpg="http://schemas.microsoft.com/office/word/2010/wordprocessingGroup" xmlns:wpi="http://schemas.microsoft.com/office/word/2010/wordprocessingInk" xmlns:wne="http://schemas.microsoft.com/office/word/2006/wordml" xmlns:wps="http://schemas.microsoft.com/office/word/2010/wordprocessingShape" mc:Ignorable="w14 w15 w16se w16cid w16 w16cex wp14">
   <w:body>
     <w:p>
       <w:pPr>
@@ -135,7 +135,7 @@
           <w:sz w:val="22"/>
           <w:szCs w:val="22"/>
         </w:rPr>
-        <w:t xml:space="preserve">public </w:t>
+        <w:t xml:space="preserve">public int </w:t>
       </w:r>
       <w:proofErr w:type="spellStart"/>
       <w:r>
@@ -145,7 +145,7 @@
           <w:sz w:val="22"/>
           <w:szCs w:val="22"/>
         </w:rPr>
-        <w:t>int</w:t>
+        <w:t>numberVisitors</w:t>
       </w:r>
       <w:proofErr w:type="spellEnd"/>
       <w:r>
@@ -155,47 +155,7 @@
           <w:sz w:val="22"/>
           <w:szCs w:val="22"/>
         </w:rPr>
-        <w:t xml:space="preserve"> </w:t>
-      </w:r>
-      <w:proofErr w:type="spellStart"/>
-      <w:r>
-        <w:rPr>
-          <w:rFonts w:ascii="Consolas" w:hAnsi="Consolas" w:cs="Consolas"/>
-          <w:i/>
-          <w:sz w:val="22"/>
-          <w:szCs w:val="22"/>
-        </w:rPr>
-        <w:t>numberVisitors</w:t>
-      </w:r>
-      <w:proofErr w:type="spellEnd"/>
-      <w:r>
-        <w:rPr>
-          <w:rFonts w:ascii="Consolas" w:hAnsi="Consolas" w:cs="Consolas"/>
-          <w:i/>
-          <w:sz w:val="22"/>
-          <w:szCs w:val="22"/>
-        </w:rPr>
-        <w:t xml:space="preserve"> (</w:t>
-      </w:r>
-      <w:proofErr w:type="spellStart"/>
-      <w:r>
-        <w:rPr>
-          <w:rFonts w:ascii="Consolas" w:hAnsi="Consolas" w:cs="Consolas"/>
-          <w:i/>
-          <w:sz w:val="22"/>
-          <w:szCs w:val="22"/>
-        </w:rPr>
-        <w:t>int</w:t>
-      </w:r>
-      <w:proofErr w:type="spellEnd"/>
-      <w:r>
-        <w:rPr>
-          <w:rFonts w:ascii="Consolas" w:hAnsi="Consolas" w:cs="Consolas"/>
-          <w:i/>
-          <w:sz w:val="22"/>
-          <w:szCs w:val="22"/>
-        </w:rPr>
-        <w:t xml:space="preserve"> month)</w:t>
+        <w:t xml:space="preserve"> (int month)</w:t>
       </w:r>
     </w:p>
     <w:p>
@@ -448,7 +408,21 @@
         <w:rPr>
           <w:rFonts w:asciiTheme="majorHAnsi" w:hAnsiTheme="majorHAnsi" w:cstheme="majorHAnsi"/>
         </w:rPr>
-        <w:t>Classes are .java extension. Public classes are not required. You can put multiple classes in one file, at most one of those classes is allowed to be public.</w:t>
+        <w:t xml:space="preserve">Classes are .java extension. Public classes are not required. You can put multiple classes in one file, at most one of those classes </w:t>
+      </w:r>
+      <w:proofErr w:type="gramStart"/>
+      <w:r>
+        <w:rPr>
+          <w:rFonts w:asciiTheme="majorHAnsi" w:hAnsiTheme="majorHAnsi" w:cstheme="majorHAnsi"/>
+        </w:rPr>
+        <w:t>is allowed to</w:t>
+      </w:r>
+      <w:proofErr w:type="gramEnd"/>
+      <w:r>
+        <w:rPr>
+          <w:rFonts w:asciiTheme="majorHAnsi" w:hAnsiTheme="majorHAnsi" w:cstheme="majorHAnsi"/>
+        </w:rPr>
+        <w:t xml:space="preserve"> be public.</w:t>
       </w:r>
       <w:r>
         <w:rPr>
@@ -476,7 +450,21 @@
         <w:rPr>
           <w:rFonts w:asciiTheme="majorHAnsi" w:hAnsiTheme="majorHAnsi" w:cstheme="majorHAnsi"/>
         </w:rPr>
-        <w:t>The main() method is the entry point of the Java program. This is managed by the JVM. The JVM calls the OS to allocate memory and CPU time, access files and so on.</w:t>
+        <w:t xml:space="preserve">The </w:t>
+      </w:r>
+      <w:proofErr w:type="gramStart"/>
+      <w:r>
+        <w:rPr>
+          <w:rFonts w:asciiTheme="majorHAnsi" w:hAnsiTheme="majorHAnsi" w:cstheme="majorHAnsi"/>
+        </w:rPr>
+        <w:t>main(</w:t>
+      </w:r>
+      <w:proofErr w:type="gramEnd"/>
+      <w:r>
+        <w:rPr>
+          <w:rFonts w:asciiTheme="majorHAnsi" w:hAnsiTheme="majorHAnsi" w:cstheme="majorHAnsi"/>
+        </w:rPr>
+        <w:t>) method is the entry point of the Java program. This is managed by the JVM. The JVM calls the OS to allocate memory and CPU time, access files and so on.</w:t>
       </w:r>
     </w:p>
     <w:p>
@@ -525,9 +513,9 @@
           <w:szCs w:val="22"/>
         </w:rPr>
         <w:tab/>
-        <w:t xml:space="preserve">public static void main(String[] </w:t>
-      </w:r>
-      <w:proofErr w:type="spellStart"/>
+        <w:t xml:space="preserve">public static void </w:t>
+      </w:r>
+      <w:proofErr w:type="gramStart"/>
       <w:r>
         <w:rPr>
           <w:rFonts w:ascii="Consolas" w:hAnsi="Consolas" w:cs="Consolas"/>
@@ -535,9 +523,9 @@
           <w:sz w:val="22"/>
           <w:szCs w:val="22"/>
         </w:rPr>
-        <w:t>args</w:t>
-      </w:r>
-      <w:proofErr w:type="spellEnd"/>
+        <w:t>main(</w:t>
+      </w:r>
+      <w:proofErr w:type="gramEnd"/>
       <w:r>
         <w:rPr>
           <w:rFonts w:ascii="Consolas" w:hAnsi="Consolas" w:cs="Consolas"/>
@@ -545,19 +533,19 @@
           <w:sz w:val="22"/>
           <w:szCs w:val="22"/>
         </w:rPr>
-        <w:t>) { }</w:t>
-      </w:r>
-    </w:p>
-    <w:p>
-      <w:pPr>
-        <w:jc w:val="both"/>
+        <w:t xml:space="preserve">String[] </w:t>
+      </w:r>
+      <w:proofErr w:type="spellStart"/>
+      <w:r>
         <w:rPr>
           <w:rFonts w:ascii="Consolas" w:hAnsi="Consolas" w:cs="Consolas"/>
           <w:i/>
           <w:sz w:val="22"/>
           <w:szCs w:val="22"/>
         </w:rPr>
-      </w:pPr>
+        <w:t>args</w:t>
+      </w:r>
+      <w:proofErr w:type="spellEnd"/>
       <w:r>
         <w:rPr>
           <w:rFonts w:ascii="Consolas" w:hAnsi="Consolas" w:cs="Consolas"/>
@@ -565,6 +553,26 @@
           <w:sz w:val="22"/>
           <w:szCs w:val="22"/>
         </w:rPr>
+        <w:t>) { }</w:t>
+      </w:r>
+    </w:p>
+    <w:p>
+      <w:pPr>
+        <w:jc w:val="both"/>
+        <w:rPr>
+          <w:rFonts w:ascii="Consolas" w:hAnsi="Consolas" w:cs="Consolas"/>
+          <w:i/>
+          <w:sz w:val="22"/>
+          <w:szCs w:val="22"/>
+        </w:rPr>
+      </w:pPr>
+      <w:r>
+        <w:rPr>
+          <w:rFonts w:ascii="Consolas" w:hAnsi="Consolas" w:cs="Consolas"/>
+          <w:i/>
+          <w:sz w:val="22"/>
+          <w:szCs w:val="22"/>
+        </w:rPr>
         <w:t>}</w:t>
       </w:r>
     </w:p>
@@ -642,7 +650,21 @@
         <w:rPr>
           <w:rFonts w:asciiTheme="majorHAnsi" w:hAnsiTheme="majorHAnsi" w:cstheme="majorHAnsi"/>
         </w:rPr>
-        <w:t>. It’s a good practice to use the a void method to change an object’s state.</w:t>
+        <w:t xml:space="preserve">. It’s a good practice to use </w:t>
+      </w:r>
+      <w:proofErr w:type="gramStart"/>
+      <w:r>
+        <w:rPr>
+          <w:rFonts w:asciiTheme="majorHAnsi" w:hAnsiTheme="majorHAnsi" w:cstheme="majorHAnsi"/>
+        </w:rPr>
+        <w:t>the a</w:t>
+      </w:r>
+      <w:proofErr w:type="gramEnd"/>
+      <w:r>
+        <w:rPr>
+          <w:rFonts w:asciiTheme="majorHAnsi" w:hAnsiTheme="majorHAnsi" w:cstheme="majorHAnsi"/>
+        </w:rPr>
+        <w:t xml:space="preserve"> void method to change an object’s state.</w:t>
       </w:r>
     </w:p>
     <w:p>
@@ -708,11 +730,19 @@
         <w:t xml:space="preserve"> is an array of </w:t>
       </w:r>
       <w:proofErr w:type="spellStart"/>
-      <w:r>
-        <w:rPr>
-          <w:rFonts w:asciiTheme="majorHAnsi" w:hAnsiTheme="majorHAnsi" w:cstheme="majorHAnsi"/>
-        </w:rPr>
-        <w:t>java.lang.String</w:t>
+      <w:proofErr w:type="gramStart"/>
+      <w:r>
+        <w:rPr>
+          <w:rFonts w:asciiTheme="majorHAnsi" w:hAnsiTheme="majorHAnsi" w:cstheme="majorHAnsi"/>
+        </w:rPr>
+        <w:t>java.lang</w:t>
+      </w:r>
+      <w:proofErr w:type="gramEnd"/>
+      <w:r>
+        <w:rPr>
+          <w:rFonts w:asciiTheme="majorHAnsi" w:hAnsiTheme="majorHAnsi" w:cstheme="majorHAnsi"/>
+        </w:rPr>
+        <w:t>.String</w:t>
       </w:r>
       <w:proofErr w:type="spellEnd"/>
       <w:r>
@@ -728,6 +758,7 @@
         <w:t xml:space="preserve">These are acceptable as well for main: String </w:t>
       </w:r>
       <w:proofErr w:type="spellStart"/>
+      <w:proofErr w:type="gramStart"/>
       <w:r>
         <w:rPr>
           <w:rFonts w:asciiTheme="majorHAnsi" w:hAnsiTheme="majorHAnsi" w:cstheme="majorHAnsi"/>
@@ -739,7 +770,14 @@
         <w:rPr>
           <w:rFonts w:asciiTheme="majorHAnsi" w:hAnsiTheme="majorHAnsi" w:cstheme="majorHAnsi"/>
         </w:rPr>
-        <w:t xml:space="preserve">[] or String… </w:t>
+        <w:t>[</w:t>
+      </w:r>
+      <w:proofErr w:type="gramEnd"/>
+      <w:r>
+        <w:rPr>
+          <w:rFonts w:asciiTheme="majorHAnsi" w:hAnsiTheme="majorHAnsi" w:cstheme="majorHAnsi"/>
+        </w:rPr>
+        <w:t xml:space="preserve">] or String… </w:t>
       </w:r>
       <w:proofErr w:type="spellStart"/>
       <w:r>
@@ -1084,13 +1122,23 @@
         <w:t xml:space="preserve">mport </w:t>
       </w:r>
       <w:proofErr w:type="spellStart"/>
+      <w:proofErr w:type="gramStart"/>
       <w:r>
         <w:rPr>
           <w:rFonts w:ascii="Consolas" w:hAnsi="Consolas" w:cs="Consolas"/>
           <w:i/>
           <w:sz w:val="22"/>
         </w:rPr>
-        <w:t>java.util.Date</w:t>
+        <w:t>java.util</w:t>
+      </w:r>
+      <w:proofErr w:type="gramEnd"/>
+      <w:r>
+        <w:rPr>
+          <w:rFonts w:ascii="Consolas" w:hAnsi="Consolas" w:cs="Consolas"/>
+          <w:i/>
+          <w:sz w:val="22"/>
+        </w:rPr>
+        <w:t>.Date</w:t>
       </w:r>
       <w:proofErr w:type="spellEnd"/>
       <w:r>
@@ -1147,6 +1195,7 @@
         <w:t xml:space="preserve">Date </w:t>
       </w:r>
       <w:proofErr w:type="spellStart"/>
+      <w:proofErr w:type="gramStart"/>
       <w:r>
         <w:rPr>
           <w:rFonts w:ascii="Consolas" w:hAnsi="Consolas" w:cs="Consolas"/>
@@ -1164,6 +1213,7 @@
         </w:rPr>
         <w:t>;</w:t>
       </w:r>
+      <w:proofErr w:type="gramEnd"/>
     </w:p>
     <w:p>
       <w:pPr>
@@ -1183,6 +1233,7 @@
         <w:tab/>
       </w:r>
       <w:proofErr w:type="spellStart"/>
+      <w:proofErr w:type="gramStart"/>
       <w:r>
         <w:rPr>
           <w:rFonts w:ascii="Consolas" w:hAnsi="Consolas" w:cs="Consolas"/>
@@ -1200,6 +1251,7 @@
         <w:t>ava.sql.Date</w:t>
       </w:r>
       <w:proofErr w:type="spellEnd"/>
+      <w:proofErr w:type="gramEnd"/>
       <w:r>
         <w:rPr>
           <w:rFonts w:ascii="Consolas" w:hAnsi="Consolas" w:cs="Consolas"/>
@@ -1299,6 +1351,7 @@
         <w:tab/>
       </w:r>
       <w:proofErr w:type="spellStart"/>
+      <w:proofErr w:type="gramStart"/>
       <w:r>
         <w:rPr>
           <w:rFonts w:ascii="Consolas" w:hAnsi="Consolas" w:cs="Consolas"/>
@@ -1313,7 +1366,16 @@
           <w:i/>
           <w:sz w:val="22"/>
         </w:rPr>
-        <w:t>ava.util.Date</w:t>
+        <w:t>ava.util</w:t>
+      </w:r>
+      <w:proofErr w:type="gramEnd"/>
+      <w:r>
+        <w:rPr>
+          <w:rFonts w:ascii="Consolas" w:hAnsi="Consolas" w:cs="Consolas"/>
+          <w:i/>
+          <w:sz w:val="22"/>
+        </w:rPr>
+        <w:t>.Date</w:t>
       </w:r>
       <w:proofErr w:type="spellEnd"/>
       <w:r>
@@ -1343,6 +1405,7 @@
         <w:tab/>
       </w:r>
       <w:proofErr w:type="spellStart"/>
+      <w:proofErr w:type="gramStart"/>
       <w:r>
         <w:rPr>
           <w:rFonts w:ascii="Consolas" w:hAnsi="Consolas" w:cs="Consolas"/>
@@ -1360,6 +1423,7 @@
         <w:t>ava.sql.Date</w:t>
       </w:r>
       <w:proofErr w:type="spellEnd"/>
+      <w:proofErr w:type="gramEnd"/>
       <w:r>
         <w:rPr>
           <w:rFonts w:ascii="Consolas" w:hAnsi="Consolas" w:cs="Consolas"/>
@@ -1491,21 +1555,43 @@
         <w:rPr>
           <w:rFonts w:asciiTheme="majorHAnsi" w:hAnsiTheme="majorHAnsi" w:cstheme="majorHAnsi"/>
         </w:rPr>
-        <w:t>To create an instance of a class, the keyword ‘new’ is used. E.g.: Random r = new Random();</w:t>
-      </w:r>
-    </w:p>
-    <w:p>
-      <w:pPr>
-        <w:jc w:val="both"/>
-        <w:rPr>
-          <w:rFonts w:asciiTheme="majorHAnsi" w:hAnsiTheme="majorHAnsi" w:cstheme="majorHAnsi"/>
-        </w:rPr>
-      </w:pPr>
-      <w:r>
-        <w:rPr>
-          <w:rFonts w:asciiTheme="majorHAnsi" w:hAnsiTheme="majorHAnsi" w:cstheme="majorHAnsi"/>
-        </w:rPr>
-        <w:t>Random() is a constructor. The purpose of the constructor is to initialize fields. It must match the name of the class and there isn’t any return type in the method signature.</w:t>
+        <w:t xml:space="preserve">To create an instance of a class, the keyword ‘new’ is used. E.g.: Random r = new </w:t>
+      </w:r>
+      <w:proofErr w:type="gramStart"/>
+      <w:r>
+        <w:rPr>
+          <w:rFonts w:asciiTheme="majorHAnsi" w:hAnsiTheme="majorHAnsi" w:cstheme="majorHAnsi"/>
+        </w:rPr>
+        <w:t>Random(</w:t>
+      </w:r>
+      <w:proofErr w:type="gramEnd"/>
+      <w:r>
+        <w:rPr>
+          <w:rFonts w:asciiTheme="majorHAnsi" w:hAnsiTheme="majorHAnsi" w:cstheme="majorHAnsi"/>
+        </w:rPr>
+        <w:t>);</w:t>
+      </w:r>
+    </w:p>
+    <w:p>
+      <w:pPr>
+        <w:jc w:val="both"/>
+        <w:rPr>
+          <w:rFonts w:asciiTheme="majorHAnsi" w:hAnsiTheme="majorHAnsi" w:cstheme="majorHAnsi"/>
+        </w:rPr>
+      </w:pPr>
+      <w:proofErr w:type="gramStart"/>
+      <w:r>
+        <w:rPr>
+          <w:rFonts w:asciiTheme="majorHAnsi" w:hAnsiTheme="majorHAnsi" w:cstheme="majorHAnsi"/>
+        </w:rPr>
+        <w:t>Random(</w:t>
+      </w:r>
+      <w:proofErr w:type="gramEnd"/>
+      <w:r>
+        <w:rPr>
+          <w:rFonts w:asciiTheme="majorHAnsi" w:hAnsiTheme="majorHAnsi" w:cstheme="majorHAnsi"/>
+        </w:rPr>
+        <w:t>) is a constructor. The purpose of the constructor is to initialize fields. It must match the name of the class and there isn’t any return type in the method signature.</w:t>
       </w:r>
     </w:p>
     <w:p>
@@ -1549,6 +1635,7 @@
         </w:rPr>
         <w:t xml:space="preserve">Instance Initializer example: </w:t>
       </w:r>
+      <w:proofErr w:type="gramStart"/>
       <w:r>
         <w:rPr>
           <w:rFonts w:ascii="Consolas" w:hAnsi="Consolas" w:cs="Consolas"/>
@@ -1567,6 +1654,7 @@
         <w:t>System.out.println</w:t>
       </w:r>
       <w:proofErr w:type="spellEnd"/>
+      <w:proofErr w:type="gramEnd"/>
       <w:r>
         <w:rPr>
           <w:rFonts w:ascii="Consolas" w:hAnsi="Consolas" w:cs="Consolas"/>
@@ -2061,7 +2149,6 @@
                 <w:szCs w:val="22"/>
               </w:rPr>
             </w:pPr>
-            <w:proofErr w:type="spellStart"/>
             <w:r>
               <w:rPr>
                 <w:rFonts w:asciiTheme="majorHAnsi" w:hAnsiTheme="majorHAnsi" w:cstheme="majorHAnsi"/>
@@ -2071,7 +2158,6 @@
               </w:rPr>
               <w:t>int</w:t>
             </w:r>
-            <w:proofErr w:type="spellEnd"/>
           </w:p>
         </w:tc>
         <w:tc>
@@ -2714,8 +2800,18 @@
           <w:i/>
           <w:sz w:val="22"/>
         </w:rPr>
-        <w:t>ong max = 3123456789L;</w:t>
-      </w:r>
+        <w:t xml:space="preserve">ong max = </w:t>
+      </w:r>
+      <w:proofErr w:type="gramStart"/>
+      <w:r>
+        <w:rPr>
+          <w:rFonts w:ascii="Consolas" w:hAnsi="Consolas" w:cs="Consolas"/>
+          <w:i/>
+          <w:sz w:val="22"/>
+        </w:rPr>
+        <w:t>3123456789L;</w:t>
+      </w:r>
+      <w:proofErr w:type="gramEnd"/>
     </w:p>
     <w:p>
       <w:pPr>
@@ -2754,7 +2850,25 @@
           <w:i/>
           <w:sz w:val="22"/>
         </w:rPr>
-        <w:t xml:space="preserve">double a = _1000_._00_; </w:t>
+        <w:t>double a = _1000</w:t>
+      </w:r>
+      <w:proofErr w:type="gramStart"/>
+      <w:r>
+        <w:rPr>
+          <w:rFonts w:ascii="Consolas" w:hAnsi="Consolas" w:cs="Consolas"/>
+          <w:i/>
+          <w:sz w:val="22"/>
+        </w:rPr>
+        <w:t>_._</w:t>
+      </w:r>
+      <w:proofErr w:type="gramEnd"/>
+      <w:r>
+        <w:rPr>
+          <w:rFonts w:ascii="Consolas" w:hAnsi="Consolas" w:cs="Consolas"/>
+          <w:i/>
+          <w:sz w:val="22"/>
+        </w:rPr>
+        <w:t xml:space="preserve">00_; </w:t>
       </w:r>
       <w:r>
         <w:rPr>
@@ -2774,8 +2888,18 @@
           <w:i/>
           <w:sz w:val="22"/>
         </w:rPr>
-        <w:t>double a = 1_000_000.0_0;</w:t>
-      </w:r>
+        <w:t>double a = 1_000_000.0_</w:t>
+      </w:r>
+      <w:proofErr w:type="gramStart"/>
+      <w:r>
+        <w:rPr>
+          <w:rFonts w:ascii="Consolas" w:hAnsi="Consolas" w:cs="Consolas"/>
+          <w:i/>
+          <w:sz w:val="22"/>
+        </w:rPr>
+        <w:t>0;</w:t>
+      </w:r>
+      <w:proofErr w:type="gramEnd"/>
     </w:p>
     <w:p>
       <w:pPr>
@@ -2899,7 +3023,21 @@
         <w:rPr>
           <w:rFonts w:asciiTheme="majorHAnsi" w:hAnsiTheme="majorHAnsi" w:cstheme="majorHAnsi"/>
         </w:rPr>
-        <w:t>These types refer to an object (instance of a class). They hold the address where the object is located in memory – pointer.</w:t>
+        <w:t xml:space="preserve">These types refer to an object (instance of a class). They hold the address where the object </w:t>
+      </w:r>
+      <w:proofErr w:type="gramStart"/>
+      <w:r>
+        <w:rPr>
+          <w:rFonts w:asciiTheme="majorHAnsi" w:hAnsiTheme="majorHAnsi" w:cstheme="majorHAnsi"/>
+        </w:rPr>
+        <w:t>is located in</w:t>
+      </w:r>
+      <w:proofErr w:type="gramEnd"/>
+      <w:r>
+        <w:rPr>
+          <w:rFonts w:asciiTheme="majorHAnsi" w:hAnsiTheme="majorHAnsi" w:cstheme="majorHAnsi"/>
+        </w:rPr>
+        <w:t xml:space="preserve"> memory – pointer.</w:t>
       </w:r>
       <w:r>
         <w:rPr>
@@ -3084,7 +3222,21 @@
         <w:rPr>
           <w:rFonts w:asciiTheme="majorHAnsi" w:hAnsiTheme="majorHAnsi" w:cstheme="majorHAnsi"/>
         </w:rPr>
-        <w:t>keyword. These are not required to initialize them, they get assigned a default value in that case.</w:t>
+        <w:t xml:space="preserve">keyword. These are not required to initialize </w:t>
+      </w:r>
+      <w:proofErr w:type="gramStart"/>
+      <w:r>
+        <w:rPr>
+          <w:rFonts w:asciiTheme="majorHAnsi" w:hAnsiTheme="majorHAnsi" w:cstheme="majorHAnsi"/>
+        </w:rPr>
+        <w:t>them,</w:t>
+      </w:r>
+      <w:proofErr w:type="gramEnd"/>
+      <w:r>
+        <w:rPr>
+          <w:rFonts w:asciiTheme="majorHAnsi" w:hAnsiTheme="majorHAnsi" w:cstheme="majorHAnsi"/>
+        </w:rPr>
+        <w:t xml:space="preserve"> they get assigned a default value in that case.</w:t>
       </w:r>
     </w:p>
     <w:p>
@@ -3163,23 +3315,7 @@
           <w:rFonts w:asciiTheme="majorHAnsi" w:hAnsiTheme="majorHAnsi" w:cstheme="majorHAnsi"/>
           <w:i/>
         </w:rPr>
-        <w:t xml:space="preserve">yte, short, </w:t>
-      </w:r>
-      <w:proofErr w:type="spellStart"/>
-      <w:r>
-        <w:rPr>
-          <w:rFonts w:asciiTheme="majorHAnsi" w:hAnsiTheme="majorHAnsi" w:cstheme="majorHAnsi"/>
-          <w:i/>
-        </w:rPr>
-        <w:t>int</w:t>
-      </w:r>
-      <w:proofErr w:type="spellEnd"/>
-      <w:r>
-        <w:rPr>
-          <w:rFonts w:asciiTheme="majorHAnsi" w:hAnsiTheme="majorHAnsi" w:cstheme="majorHAnsi"/>
-          <w:i/>
-        </w:rPr>
-        <w:t xml:space="preserve">, long </w:t>
+        <w:t xml:space="preserve">yte, short, int, long </w:t>
       </w:r>
       <w:r>
         <w:rPr>
@@ -3512,12 +3648,21 @@
           <w:i/>
         </w:rPr>
       </w:pPr>
-      <w:r>
-        <w:rPr>
-          <w:rFonts w:asciiTheme="majorHAnsi" w:hAnsiTheme="majorHAnsi" w:cstheme="majorHAnsi"/>
-          <w:i/>
-        </w:rPr>
-        <w:t>{ fields and methods } // may not be required – anywhere inside the class</w:t>
+      <w:proofErr w:type="gramStart"/>
+      <w:r>
+        <w:rPr>
+          <w:rFonts w:asciiTheme="majorHAnsi" w:hAnsiTheme="majorHAnsi" w:cstheme="majorHAnsi"/>
+          <w:i/>
+        </w:rPr>
+        <w:t>{ fields</w:t>
+      </w:r>
+      <w:proofErr w:type="gramEnd"/>
+      <w:r>
+        <w:rPr>
+          <w:rFonts w:asciiTheme="majorHAnsi" w:hAnsiTheme="majorHAnsi" w:cstheme="majorHAnsi"/>
+          <w:i/>
+        </w:rPr>
+        <w:t xml:space="preserve"> and methods } // may not be required – anywhere inside the class</w:t>
       </w:r>
     </w:p>
     <w:p>
@@ -3603,6 +3748,7 @@
         </w:rPr>
       </w:pPr>
       <w:proofErr w:type="spellStart"/>
+      <w:proofErr w:type="gramStart"/>
       <w:r>
         <w:rPr>
           <w:rFonts w:asciiTheme="majorHAnsi" w:hAnsiTheme="majorHAnsi" w:cstheme="majorHAnsi"/>
@@ -3614,7 +3760,14 @@
         <w:rPr>
           <w:rFonts w:asciiTheme="majorHAnsi" w:hAnsiTheme="majorHAnsi" w:cstheme="majorHAnsi"/>
         </w:rPr>
-        <w:t xml:space="preserve">(); </w:t>
+        <w:t>(</w:t>
+      </w:r>
+      <w:proofErr w:type="gramEnd"/>
+      <w:r>
+        <w:rPr>
+          <w:rFonts w:asciiTheme="majorHAnsi" w:hAnsiTheme="majorHAnsi" w:cstheme="majorHAnsi"/>
+        </w:rPr>
+        <w:t xml:space="preserve">); </w:t>
       </w:r>
       <w:r>
         <w:rPr>
@@ -3696,12 +3849,21 @@
           <w:rFonts w:asciiTheme="majorHAnsi" w:hAnsiTheme="majorHAnsi" w:cstheme="majorHAnsi"/>
         </w:rPr>
       </w:pPr>
-      <w:r>
-        <w:rPr>
-          <w:rFonts w:asciiTheme="majorHAnsi" w:hAnsiTheme="majorHAnsi" w:cstheme="majorHAnsi"/>
-          <w:i/>
-        </w:rPr>
-        <w:t>Finalize()</w:t>
+      <w:proofErr w:type="gramStart"/>
+      <w:r>
+        <w:rPr>
+          <w:rFonts w:asciiTheme="majorHAnsi" w:hAnsiTheme="majorHAnsi" w:cstheme="majorHAnsi"/>
+          <w:i/>
+        </w:rPr>
+        <w:t>Finalize(</w:t>
+      </w:r>
+      <w:proofErr w:type="gramEnd"/>
+      <w:r>
+        <w:rPr>
+          <w:rFonts w:asciiTheme="majorHAnsi" w:hAnsiTheme="majorHAnsi" w:cstheme="majorHAnsi"/>
+          <w:i/>
+        </w:rPr>
+        <w:t>)</w:t>
       </w:r>
       <w:r>
         <w:rPr>
@@ -3710,6 +3872,7 @@
         <w:t xml:space="preserve"> can be implemented but is only run when the object is eligible for the garbage collector. The method can run zero or one time. If garbage collector fails to collect the object and runs a second time, </w:t>
       </w:r>
       <w:proofErr w:type="spellStart"/>
+      <w:proofErr w:type="gramStart"/>
       <w:r>
         <w:rPr>
           <w:rFonts w:asciiTheme="majorHAnsi" w:hAnsiTheme="majorHAnsi" w:cstheme="majorHAnsi"/>
@@ -3721,7 +3884,14 @@
         <w:rPr>
           <w:rFonts w:asciiTheme="majorHAnsi" w:hAnsiTheme="majorHAnsi" w:cstheme="majorHAnsi"/>
         </w:rPr>
-        <w:t>() won’t be called again.</w:t>
+        <w:t>(</w:t>
+      </w:r>
+      <w:proofErr w:type="gramEnd"/>
+      <w:r>
+        <w:rPr>
+          <w:rFonts w:asciiTheme="majorHAnsi" w:hAnsiTheme="majorHAnsi" w:cstheme="majorHAnsi"/>
+        </w:rPr>
+        <w:t>) won’t be called again.</w:t>
       </w:r>
     </w:p>
     <w:p>
@@ -3946,7 +4116,21 @@
         <w:rPr>
           <w:rFonts w:asciiTheme="majorHAnsi" w:hAnsiTheme="majorHAnsi" w:cstheme="majorHAnsi"/>
         </w:rPr>
-        <w:t>Operator: a special symbol that can be applied to a set of variables, values or literals – referred as operands – and that returns a result. Operators can be: unary, binary and ternary. Unless overwritten by parenthesis, Java follows order of operation, then Java guarantees left-to-right evaluation. Order of operator precedence:</w:t>
+        <w:t xml:space="preserve">Operator: a special symbol that can be applied to a set of variables, values or literals – referred as operands – and that returns a result. Operators can </w:t>
+      </w:r>
+      <w:proofErr w:type="gramStart"/>
+      <w:r>
+        <w:rPr>
+          <w:rFonts w:asciiTheme="majorHAnsi" w:hAnsiTheme="majorHAnsi" w:cstheme="majorHAnsi"/>
+        </w:rPr>
+        <w:t>be:</w:t>
+      </w:r>
+      <w:proofErr w:type="gramEnd"/>
+      <w:r>
+        <w:rPr>
+          <w:rFonts w:asciiTheme="majorHAnsi" w:hAnsiTheme="majorHAnsi" w:cstheme="majorHAnsi"/>
+        </w:rPr>
+        <w:t xml:space="preserve"> unary, binary and ternary. Unless overwritten by parenthesis, Java follows order of operation, then Java guarantees left-to-right evaluation. Order of operator precedence:</w:t>
       </w:r>
     </w:p>
     <w:p>
@@ -4543,7 +4727,27 @@
                 <w:sz w:val="22"/>
                 <w:szCs w:val="22"/>
               </w:rPr>
-              <w:t xml:space="preserve"> expression ? expression1 : expression2</w:t>
+              <w:t xml:space="preserve"> </w:t>
+            </w:r>
+            <w:proofErr w:type="gramStart"/>
+            <w:r>
+              <w:rPr>
+                <w:rFonts w:asciiTheme="majorHAnsi" w:hAnsiTheme="majorHAnsi" w:cstheme="majorHAnsi"/>
+                <w:i/>
+                <w:sz w:val="22"/>
+                <w:szCs w:val="22"/>
+              </w:rPr>
+              <w:t>expression ?</w:t>
+            </w:r>
+            <w:proofErr w:type="gramEnd"/>
+            <w:r>
+              <w:rPr>
+                <w:rFonts w:asciiTheme="majorHAnsi" w:hAnsiTheme="majorHAnsi" w:cstheme="majorHAnsi"/>
+                <w:i/>
+                <w:sz w:val="22"/>
+                <w:szCs w:val="22"/>
+              </w:rPr>
+              <w:t xml:space="preserve"> expression1 : expression2</w:t>
             </w:r>
           </w:p>
         </w:tc>
@@ -4615,11 +4819,13 @@
         <w:jc w:val="both"/>
         <w:rPr>
           <w:rFonts w:asciiTheme="majorHAnsi" w:hAnsiTheme="majorHAnsi" w:cstheme="majorHAnsi"/>
-        </w:rPr>
-      </w:pPr>
-      <w:r>
-        <w:rPr>
-          <w:rFonts w:asciiTheme="majorHAnsi" w:hAnsiTheme="majorHAnsi" w:cstheme="majorHAnsi"/>
+          <w:u w:val="single"/>
+        </w:rPr>
+      </w:pPr>
+      <w:r>
+        <w:rPr>
+          <w:rFonts w:asciiTheme="majorHAnsi" w:hAnsiTheme="majorHAnsi" w:cstheme="majorHAnsi"/>
+          <w:u w:val="single"/>
         </w:rPr>
         <w:t>Arithmetic Operators.</w:t>
       </w:r>
@@ -4653,7 +4859,21 @@
         <w:rPr>
           <w:rFonts w:asciiTheme="majorHAnsi" w:hAnsiTheme="majorHAnsi" w:cstheme="majorHAnsi"/>
         </w:rPr>
-        <w:t>multiplication (*), division (/) and modulus (%). They include ++ and -– unary operators. *, /, % have a higher precedence than + and -. They can be applied to all primitives type except for boolean and String. When +, += is applied to String, it’s concatenation.</w:t>
+        <w:t xml:space="preserve">multiplication (*), division (/) and modulus (%). They include ++ and -– unary operators. *, /, % have a higher precedence than + and -. They can be applied to all </w:t>
+      </w:r>
+      <w:proofErr w:type="gramStart"/>
+      <w:r>
+        <w:rPr>
+          <w:rFonts w:asciiTheme="majorHAnsi" w:hAnsiTheme="majorHAnsi" w:cstheme="majorHAnsi"/>
+        </w:rPr>
+        <w:t>primitives</w:t>
+      </w:r>
+      <w:proofErr w:type="gramEnd"/>
+      <w:r>
+        <w:rPr>
+          <w:rFonts w:asciiTheme="majorHAnsi" w:hAnsiTheme="majorHAnsi" w:cstheme="majorHAnsi"/>
+        </w:rPr>
+        <w:t xml:space="preserve"> type except for boolean and String. When +, += is applied to String, it’s concatenation.</w:t>
       </w:r>
     </w:p>
     <w:p>
@@ -4720,21 +4940,12 @@
           <w:i/>
         </w:rPr>
       </w:pPr>
-      <w:proofErr w:type="spellStart"/>
-      <w:r>
-        <w:rPr>
-          <w:rFonts w:asciiTheme="majorHAnsi" w:hAnsiTheme="majorHAnsi" w:cstheme="majorHAnsi"/>
-          <w:i/>
-        </w:rPr>
-        <w:t>int</w:t>
-      </w:r>
-      <w:proofErr w:type="spellEnd"/>
-      <w:r>
-        <w:rPr>
-          <w:rFonts w:asciiTheme="majorHAnsi" w:hAnsiTheme="majorHAnsi" w:cstheme="majorHAnsi"/>
-          <w:i/>
-        </w:rPr>
-        <w:t xml:space="preserve"> x = 1; long y = 33; x * y data type will be long.</w:t>
+      <w:r>
+        <w:rPr>
+          <w:rFonts w:asciiTheme="majorHAnsi" w:hAnsiTheme="majorHAnsi" w:cstheme="majorHAnsi"/>
+          <w:i/>
+        </w:rPr>
+        <w:t>int x = 1; long y = 33; x * y data type will be long.</w:t>
       </w:r>
     </w:p>
     <w:p>
@@ -4789,21 +5000,7 @@
         <w:rPr>
           <w:rFonts w:asciiTheme="majorHAnsi" w:hAnsiTheme="majorHAnsi" w:cstheme="majorHAnsi"/>
         </w:rPr>
-        <w:t xml:space="preserve">Smaller data types (byte, short, char) are first promoted to </w:t>
-      </w:r>
-      <w:proofErr w:type="spellStart"/>
-      <w:r>
-        <w:rPr>
-          <w:rFonts w:asciiTheme="majorHAnsi" w:hAnsiTheme="majorHAnsi" w:cstheme="majorHAnsi"/>
-        </w:rPr>
-        <w:t>int</w:t>
-      </w:r>
-      <w:proofErr w:type="spellEnd"/>
-      <w:r>
-        <w:rPr>
-          <w:rFonts w:asciiTheme="majorHAnsi" w:hAnsiTheme="majorHAnsi" w:cstheme="majorHAnsi"/>
-        </w:rPr>
-        <w:t xml:space="preserve"> any time they’re used with a Java binary arithmetic operator, even if neither of the operand is int.</w:t>
+        <w:t>Smaller data types (byte, short, char) are first promoted to int any time they’re used with a Java binary arithmetic operator, even if neither of the operand is int.</w:t>
       </w:r>
     </w:p>
     <w:p>
@@ -4856,8 +5053,17 @@
           <w:rFonts w:asciiTheme="majorHAnsi" w:hAnsiTheme="majorHAnsi" w:cstheme="majorHAnsi"/>
           <w:i/>
         </w:rPr>
-        <w:t>short x = 14; float y = 13; double z = 30;</w:t>
-      </w:r>
+        <w:t xml:space="preserve">short x = 14; float y = 13; double z = </w:t>
+      </w:r>
+      <w:proofErr w:type="gramStart"/>
+      <w:r>
+        <w:rPr>
+          <w:rFonts w:asciiTheme="majorHAnsi" w:hAnsiTheme="majorHAnsi" w:cstheme="majorHAnsi"/>
+          <w:i/>
+        </w:rPr>
+        <w:t>30;</w:t>
+      </w:r>
+      <w:proofErr w:type="gramEnd"/>
     </w:p>
     <w:p>
       <w:pPr>
@@ -4873,35 +5079,3266 @@
           <w:rFonts w:asciiTheme="majorHAnsi" w:hAnsiTheme="majorHAnsi" w:cstheme="majorHAnsi"/>
           <w:i/>
         </w:rPr>
-        <w:t xml:space="preserve">x * y / z data type result will be double. X is first promoted to </w:t>
+        <w:t xml:space="preserve">x * y / z data type result will be double. X is first promoted to int and then to float to </w:t>
+      </w:r>
+      <w:r>
+        <w:rPr>
+          <w:rFonts w:asciiTheme="majorHAnsi" w:hAnsiTheme="majorHAnsi" w:cstheme="majorHAnsi"/>
+          <w:i/>
+        </w:rPr>
+        <w:t>b</w:t>
+      </w:r>
+      <w:r>
+        <w:rPr>
+          <w:rFonts w:asciiTheme="majorHAnsi" w:hAnsiTheme="majorHAnsi" w:cstheme="majorHAnsi"/>
+          <w:i/>
+        </w:rPr>
+        <w:t>e multiplied with y. The result will be promoted to double to be divided by z.</w:t>
+      </w:r>
+    </w:p>
+    <w:p>
+      <w:pPr>
+        <w:jc w:val="both"/>
+        <w:rPr>
+          <w:rFonts w:asciiTheme="majorHAnsi" w:hAnsiTheme="majorHAnsi" w:cstheme="majorHAnsi"/>
+        </w:rPr>
+      </w:pPr>
+    </w:p>
+    <w:p>
+      <w:pPr>
+        <w:jc w:val="both"/>
+        <w:rPr>
+          <w:rFonts w:asciiTheme="majorHAnsi" w:hAnsiTheme="majorHAnsi" w:cstheme="majorHAnsi"/>
+          <w:u w:val="single"/>
+        </w:rPr>
+      </w:pPr>
+    </w:p>
+    <w:p>
+      <w:pPr>
+        <w:jc w:val="both"/>
+        <w:rPr>
+          <w:rFonts w:asciiTheme="majorHAnsi" w:hAnsiTheme="majorHAnsi" w:cstheme="majorHAnsi"/>
+          <w:u w:val="single"/>
+        </w:rPr>
+      </w:pPr>
+      <w:r>
+        <w:rPr>
+          <w:rFonts w:asciiTheme="majorHAnsi" w:hAnsiTheme="majorHAnsi" w:cstheme="majorHAnsi"/>
+          <w:u w:val="single"/>
+        </w:rPr>
+        <w:lastRenderedPageBreak/>
+        <w:t>Unary Operators.</w:t>
+      </w:r>
+    </w:p>
+    <w:p>
+      <w:pPr>
+        <w:jc w:val="both"/>
+        <w:rPr>
+          <w:rFonts w:asciiTheme="majorHAnsi" w:hAnsiTheme="majorHAnsi" w:cstheme="majorHAnsi"/>
+        </w:rPr>
+      </w:pPr>
+      <w:r>
+        <w:rPr>
+          <w:rFonts w:asciiTheme="majorHAnsi" w:hAnsiTheme="majorHAnsi" w:cstheme="majorHAnsi"/>
+        </w:rPr>
+        <w:t>Only requires one operand / variable to function.</w:t>
+      </w:r>
+    </w:p>
+    <w:tbl>
+      <w:tblPr>
+        <w:tblStyle w:val="PlainTable4"/>
+        <w:tblW w:w="0" w:type="auto"/>
+        <w:tblLook w:val="04A0" w:firstRow="1" w:lastRow="0" w:firstColumn="1" w:lastColumn="0" w:noHBand="0" w:noVBand="1"/>
+      </w:tblPr>
+      <w:tblGrid>
+        <w:gridCol w:w="985"/>
+        <w:gridCol w:w="5220"/>
+      </w:tblGrid>
+      <w:tr>
+        <w:trPr>
+          <w:cnfStyle w:val="100000000000" w:firstRow="1" w:lastRow="0" w:firstColumn="0" w:lastColumn="0" w:oddVBand="0" w:evenVBand="0" w:oddHBand="0" w:evenHBand="0" w:firstRowFirstColumn="0" w:firstRowLastColumn="0" w:lastRowFirstColumn="0" w:lastRowLastColumn="0"/>
+        </w:trPr>
+        <w:tc>
+          <w:tcPr>
+            <w:cnfStyle w:val="001000000000" w:firstRow="0" w:lastRow="0" w:firstColumn="1" w:lastColumn="0" w:oddVBand="0" w:evenVBand="0" w:oddHBand="0" w:evenHBand="0" w:firstRowFirstColumn="0" w:firstRowLastColumn="0" w:lastRowFirstColumn="0" w:lastRowLastColumn="0"/>
+            <w:tcW w:w="985" w:type="dxa"/>
+          </w:tcPr>
+          <w:p>
+            <w:pPr>
+              <w:jc w:val="both"/>
+              <w:rPr>
+                <w:rFonts w:asciiTheme="majorHAnsi" w:hAnsiTheme="majorHAnsi" w:cstheme="majorHAnsi"/>
+                <w:i/>
+                <w:iCs/>
+              </w:rPr>
+            </w:pPr>
+            <w:r>
+              <w:rPr>
+                <w:rFonts w:asciiTheme="majorHAnsi" w:hAnsiTheme="majorHAnsi" w:cstheme="majorHAnsi"/>
+                <w:i/>
+                <w:iCs/>
+              </w:rPr>
+              <w:t>+</w:t>
+            </w:r>
+          </w:p>
+        </w:tc>
+        <w:tc>
+          <w:tcPr>
+            <w:tcW w:w="5220" w:type="dxa"/>
+          </w:tcPr>
+          <w:p>
+            <w:pPr>
+              <w:jc w:val="both"/>
+              <w:cnfStyle w:val="100000000000" w:firstRow="1" w:lastRow="0" w:firstColumn="0" w:lastColumn="0" w:oddVBand="0" w:evenVBand="0" w:oddHBand="0" w:evenHBand="0" w:firstRowFirstColumn="0" w:firstRowLastColumn="0" w:lastRowFirstColumn="0" w:lastRowLastColumn="0"/>
+              <w:rPr>
+                <w:rFonts w:asciiTheme="majorHAnsi" w:hAnsiTheme="majorHAnsi" w:cstheme="majorHAnsi"/>
+                <w:b w:val="0"/>
+                <w:bCs w:val="0"/>
+                <w:i/>
+                <w:iCs/>
+              </w:rPr>
+            </w:pPr>
+            <w:r>
+              <w:rPr>
+                <w:rFonts w:asciiTheme="majorHAnsi" w:hAnsiTheme="majorHAnsi" w:cstheme="majorHAnsi"/>
+                <w:b w:val="0"/>
+                <w:bCs w:val="0"/>
+                <w:i/>
+                <w:iCs/>
+              </w:rPr>
+              <w:t>Positive number</w:t>
+            </w:r>
+          </w:p>
+        </w:tc>
+      </w:tr>
+      <w:tr>
+        <w:trPr>
+          <w:cnfStyle w:val="000000100000" w:firstRow="0" w:lastRow="0" w:firstColumn="0" w:lastColumn="0" w:oddVBand="0" w:evenVBand="0" w:oddHBand="1" w:evenHBand="0" w:firstRowFirstColumn="0" w:firstRowLastColumn="0" w:lastRowFirstColumn="0" w:lastRowLastColumn="0"/>
+        </w:trPr>
+        <w:tc>
+          <w:tcPr>
+            <w:cnfStyle w:val="001000000000" w:firstRow="0" w:lastRow="0" w:firstColumn="1" w:lastColumn="0" w:oddVBand="0" w:evenVBand="0" w:oddHBand="0" w:evenHBand="0" w:firstRowFirstColumn="0" w:firstRowLastColumn="0" w:lastRowFirstColumn="0" w:lastRowLastColumn="0"/>
+            <w:tcW w:w="985" w:type="dxa"/>
+          </w:tcPr>
+          <w:p>
+            <w:pPr>
+              <w:jc w:val="both"/>
+              <w:rPr>
+                <w:rFonts w:asciiTheme="majorHAnsi" w:hAnsiTheme="majorHAnsi" w:cstheme="majorHAnsi"/>
+                <w:i/>
+                <w:iCs/>
+              </w:rPr>
+            </w:pPr>
+            <w:r>
+              <w:rPr>
+                <w:rFonts w:asciiTheme="majorHAnsi" w:hAnsiTheme="majorHAnsi" w:cstheme="majorHAnsi"/>
+                <w:i/>
+                <w:iCs/>
+              </w:rPr>
+              <w:t>-</w:t>
+            </w:r>
+          </w:p>
+        </w:tc>
+        <w:tc>
+          <w:tcPr>
+            <w:tcW w:w="5220" w:type="dxa"/>
+          </w:tcPr>
+          <w:p>
+            <w:pPr>
+              <w:jc w:val="both"/>
+              <w:cnfStyle w:val="000000100000" w:firstRow="0" w:lastRow="0" w:firstColumn="0" w:lastColumn="0" w:oddVBand="0" w:evenVBand="0" w:oddHBand="1" w:evenHBand="0" w:firstRowFirstColumn="0" w:firstRowLastColumn="0" w:lastRowFirstColumn="0" w:lastRowLastColumn="0"/>
+              <w:rPr>
+                <w:rFonts w:asciiTheme="majorHAnsi" w:hAnsiTheme="majorHAnsi" w:cstheme="majorHAnsi"/>
+                <w:i/>
+                <w:iCs/>
+              </w:rPr>
+            </w:pPr>
+            <w:r>
+              <w:rPr>
+                <w:rFonts w:asciiTheme="majorHAnsi" w:hAnsiTheme="majorHAnsi" w:cstheme="majorHAnsi"/>
+                <w:i/>
+                <w:iCs/>
+              </w:rPr>
+              <w:t>Negative number</w:t>
+            </w:r>
+          </w:p>
+        </w:tc>
+      </w:tr>
+      <w:tr>
+        <w:tc>
+          <w:tcPr>
+            <w:cnfStyle w:val="001000000000" w:firstRow="0" w:lastRow="0" w:firstColumn="1" w:lastColumn="0" w:oddVBand="0" w:evenVBand="0" w:oddHBand="0" w:evenHBand="0" w:firstRowFirstColumn="0" w:firstRowLastColumn="0" w:lastRowFirstColumn="0" w:lastRowLastColumn="0"/>
+            <w:tcW w:w="985" w:type="dxa"/>
+          </w:tcPr>
+          <w:p>
+            <w:pPr>
+              <w:jc w:val="both"/>
+              <w:rPr>
+                <w:rFonts w:asciiTheme="majorHAnsi" w:hAnsiTheme="majorHAnsi" w:cstheme="majorHAnsi"/>
+                <w:i/>
+                <w:iCs/>
+              </w:rPr>
+            </w:pPr>
+            <w:r>
+              <w:rPr>
+                <w:rFonts w:asciiTheme="majorHAnsi" w:hAnsiTheme="majorHAnsi" w:cstheme="majorHAnsi"/>
+                <w:i/>
+                <w:iCs/>
+              </w:rPr>
+              <w:t>++</w:t>
+            </w:r>
+          </w:p>
+        </w:tc>
+        <w:tc>
+          <w:tcPr>
+            <w:tcW w:w="5220" w:type="dxa"/>
+          </w:tcPr>
+          <w:p>
+            <w:pPr>
+              <w:jc w:val="both"/>
+              <w:cnfStyle w:val="000000000000" w:firstRow="0" w:lastRow="0" w:firstColumn="0" w:lastColumn="0" w:oddVBand="0" w:evenVBand="0" w:oddHBand="0" w:evenHBand="0" w:firstRowFirstColumn="0" w:firstRowLastColumn="0" w:lastRowFirstColumn="0" w:lastRowLastColumn="0"/>
+              <w:rPr>
+                <w:rFonts w:asciiTheme="majorHAnsi" w:hAnsiTheme="majorHAnsi" w:cstheme="majorHAnsi"/>
+                <w:i/>
+                <w:iCs/>
+              </w:rPr>
+            </w:pPr>
+            <w:r>
+              <w:rPr>
+                <w:rFonts w:asciiTheme="majorHAnsi" w:hAnsiTheme="majorHAnsi" w:cstheme="majorHAnsi"/>
+                <w:i/>
+                <w:iCs/>
+              </w:rPr>
+              <w:t>Increments value by 1</w:t>
+            </w:r>
+          </w:p>
+        </w:tc>
+      </w:tr>
+      <w:tr>
+        <w:trPr>
+          <w:cnfStyle w:val="000000100000" w:firstRow="0" w:lastRow="0" w:firstColumn="0" w:lastColumn="0" w:oddVBand="0" w:evenVBand="0" w:oddHBand="1" w:evenHBand="0" w:firstRowFirstColumn="0" w:firstRowLastColumn="0" w:lastRowFirstColumn="0" w:lastRowLastColumn="0"/>
+        </w:trPr>
+        <w:tc>
+          <w:tcPr>
+            <w:cnfStyle w:val="001000000000" w:firstRow="0" w:lastRow="0" w:firstColumn="1" w:lastColumn="0" w:oddVBand="0" w:evenVBand="0" w:oddHBand="0" w:evenHBand="0" w:firstRowFirstColumn="0" w:firstRowLastColumn="0" w:lastRowFirstColumn="0" w:lastRowLastColumn="0"/>
+            <w:tcW w:w="985" w:type="dxa"/>
+          </w:tcPr>
+          <w:p>
+            <w:pPr>
+              <w:jc w:val="both"/>
+              <w:rPr>
+                <w:rFonts w:asciiTheme="majorHAnsi" w:hAnsiTheme="majorHAnsi" w:cstheme="majorHAnsi"/>
+                <w:i/>
+                <w:iCs/>
+              </w:rPr>
+            </w:pPr>
+            <w:r>
+              <w:rPr>
+                <w:rFonts w:asciiTheme="majorHAnsi" w:hAnsiTheme="majorHAnsi" w:cstheme="majorHAnsi"/>
+                <w:i/>
+                <w:iCs/>
+              </w:rPr>
+              <w:t>- -</w:t>
+            </w:r>
+          </w:p>
+        </w:tc>
+        <w:tc>
+          <w:tcPr>
+            <w:tcW w:w="5220" w:type="dxa"/>
+          </w:tcPr>
+          <w:p>
+            <w:pPr>
+              <w:jc w:val="both"/>
+              <w:cnfStyle w:val="000000100000" w:firstRow="0" w:lastRow="0" w:firstColumn="0" w:lastColumn="0" w:oddVBand="0" w:evenVBand="0" w:oddHBand="1" w:evenHBand="0" w:firstRowFirstColumn="0" w:firstRowLastColumn="0" w:lastRowFirstColumn="0" w:lastRowLastColumn="0"/>
+              <w:rPr>
+                <w:rFonts w:asciiTheme="majorHAnsi" w:hAnsiTheme="majorHAnsi" w:cstheme="majorHAnsi"/>
+                <w:i/>
+                <w:iCs/>
+              </w:rPr>
+            </w:pPr>
+            <w:r>
+              <w:rPr>
+                <w:rFonts w:asciiTheme="majorHAnsi" w:hAnsiTheme="majorHAnsi" w:cstheme="majorHAnsi"/>
+                <w:i/>
+                <w:iCs/>
+              </w:rPr>
+              <w:t>Decrements value by 1</w:t>
+            </w:r>
+          </w:p>
+        </w:tc>
+      </w:tr>
+      <w:tr>
+        <w:tc>
+          <w:tcPr>
+            <w:cnfStyle w:val="001000000000" w:firstRow="0" w:lastRow="0" w:firstColumn="1" w:lastColumn="0" w:oddVBand="0" w:evenVBand="0" w:oddHBand="0" w:evenHBand="0" w:firstRowFirstColumn="0" w:firstRowLastColumn="0" w:lastRowFirstColumn="0" w:lastRowLastColumn="0"/>
+            <w:tcW w:w="985" w:type="dxa"/>
+          </w:tcPr>
+          <w:p>
+            <w:pPr>
+              <w:jc w:val="both"/>
+              <w:rPr>
+                <w:rFonts w:asciiTheme="majorHAnsi" w:hAnsiTheme="majorHAnsi" w:cstheme="majorHAnsi"/>
+                <w:i/>
+                <w:iCs/>
+              </w:rPr>
+            </w:pPr>
+            <w:r>
+              <w:rPr>
+                <w:rFonts w:asciiTheme="majorHAnsi" w:hAnsiTheme="majorHAnsi" w:cstheme="majorHAnsi"/>
+                <w:i/>
+                <w:iCs/>
+              </w:rPr>
+              <w:t>!</w:t>
+            </w:r>
+          </w:p>
+        </w:tc>
+        <w:tc>
+          <w:tcPr>
+            <w:tcW w:w="5220" w:type="dxa"/>
+          </w:tcPr>
+          <w:p>
+            <w:pPr>
+              <w:jc w:val="both"/>
+              <w:cnfStyle w:val="000000000000" w:firstRow="0" w:lastRow="0" w:firstColumn="0" w:lastColumn="0" w:oddVBand="0" w:evenVBand="0" w:oddHBand="0" w:evenHBand="0" w:firstRowFirstColumn="0" w:firstRowLastColumn="0" w:lastRowFirstColumn="0" w:lastRowLastColumn="0"/>
+              <w:rPr>
+                <w:rFonts w:asciiTheme="majorHAnsi" w:hAnsiTheme="majorHAnsi" w:cstheme="majorHAnsi"/>
+                <w:i/>
+                <w:iCs/>
+              </w:rPr>
+            </w:pPr>
+            <w:r>
+              <w:rPr>
+                <w:rFonts w:asciiTheme="majorHAnsi" w:hAnsiTheme="majorHAnsi" w:cstheme="majorHAnsi"/>
+                <w:i/>
+                <w:iCs/>
+              </w:rPr>
+              <w:t>Inverts a Boolean’s logic value</w:t>
+            </w:r>
+          </w:p>
+        </w:tc>
+      </w:tr>
+    </w:tbl>
+    <w:p>
+      <w:pPr>
+        <w:jc w:val="both"/>
+        <w:rPr>
+          <w:rFonts w:asciiTheme="majorHAnsi" w:hAnsiTheme="majorHAnsi" w:cstheme="majorHAnsi"/>
+        </w:rPr>
+      </w:pPr>
+    </w:p>
+    <w:p>
+      <w:pPr>
+        <w:jc w:val="both"/>
+        <w:rPr>
+          <w:rFonts w:asciiTheme="majorHAnsi" w:hAnsiTheme="majorHAnsi" w:cstheme="majorHAnsi"/>
+        </w:rPr>
+      </w:pPr>
+      <w:r>
+        <w:rPr>
+          <w:rFonts w:asciiTheme="majorHAnsi" w:hAnsiTheme="majorHAnsi" w:cstheme="majorHAnsi"/>
+          <w:u w:val="single"/>
+        </w:rPr>
+        <w:t>Logical Complement</w:t>
+      </w:r>
+      <w:proofErr w:type="gramStart"/>
+      <w:r>
+        <w:rPr>
+          <w:rFonts w:asciiTheme="majorHAnsi" w:hAnsiTheme="majorHAnsi" w:cstheme="majorHAnsi"/>
+        </w:rPr>
+        <w:t>: !</w:t>
+      </w:r>
+      <w:proofErr w:type="gramEnd"/>
+      <w:r>
+        <w:rPr>
+          <w:rFonts w:asciiTheme="majorHAnsi" w:hAnsiTheme="majorHAnsi" w:cstheme="majorHAnsi"/>
+        </w:rPr>
+        <w:t xml:space="preserve">, flips the logical value of a Boolean. </w:t>
+      </w:r>
+    </w:p>
+    <w:p>
+      <w:pPr>
+        <w:jc w:val="both"/>
+        <w:rPr>
+          <w:rFonts w:asciiTheme="majorHAnsi" w:hAnsiTheme="majorHAnsi" w:cstheme="majorHAnsi"/>
+        </w:rPr>
+      </w:pPr>
+      <w:r>
+        <w:rPr>
+          <w:rFonts w:asciiTheme="majorHAnsi" w:hAnsiTheme="majorHAnsi" w:cstheme="majorHAnsi"/>
+        </w:rPr>
+        <w:t xml:space="preserve">Cannot be applied to a </w:t>
+      </w:r>
+      <w:proofErr w:type="gramStart"/>
+      <w:r>
+        <w:rPr>
+          <w:rFonts w:asciiTheme="majorHAnsi" w:hAnsiTheme="majorHAnsi" w:cstheme="majorHAnsi"/>
+        </w:rPr>
+        <w:t>numeric variables</w:t>
+      </w:r>
+      <w:proofErr w:type="gramEnd"/>
+      <w:r>
+        <w:rPr>
+          <w:rFonts w:asciiTheme="majorHAnsi" w:hAnsiTheme="majorHAnsi" w:cstheme="majorHAnsi"/>
+        </w:rPr>
+        <w:t>.</w:t>
+      </w:r>
+    </w:p>
+    <w:p>
+      <w:pPr>
+        <w:jc w:val="both"/>
+        <w:rPr>
+          <w:rFonts w:asciiTheme="majorHAnsi" w:hAnsiTheme="majorHAnsi" w:cstheme="majorHAnsi"/>
+        </w:rPr>
+      </w:pPr>
+      <w:r>
+        <w:rPr>
+          <w:rFonts w:asciiTheme="majorHAnsi" w:hAnsiTheme="majorHAnsi" w:cstheme="majorHAnsi"/>
+          <w:u w:val="single"/>
+        </w:rPr>
+        <w:t>Negation Operator</w:t>
+      </w:r>
+      <w:r>
+        <w:rPr>
+          <w:rFonts w:asciiTheme="majorHAnsi" w:hAnsiTheme="majorHAnsi" w:cstheme="majorHAnsi"/>
+        </w:rPr>
+        <w:t>: -, reverses the sign in a numeric expression.</w:t>
+      </w:r>
+    </w:p>
+    <w:p>
+      <w:pPr>
+        <w:jc w:val="both"/>
+        <w:rPr>
+          <w:rFonts w:asciiTheme="majorHAnsi" w:hAnsiTheme="majorHAnsi" w:cstheme="majorHAnsi"/>
+        </w:rPr>
+      </w:pPr>
+      <w:r>
+        <w:rPr>
+          <w:rFonts w:asciiTheme="majorHAnsi" w:hAnsiTheme="majorHAnsi" w:cstheme="majorHAnsi"/>
+          <w:u w:val="single"/>
+        </w:rPr>
+        <w:t>Increment and Decrement Operators</w:t>
+      </w:r>
+      <w:r>
+        <w:rPr>
+          <w:rFonts w:asciiTheme="majorHAnsi" w:hAnsiTheme="majorHAnsi" w:cstheme="majorHAnsi"/>
+        </w:rPr>
+        <w:t>: ++, - -, to be applied to numeric operands and have higher precedence or order, as compared to binary operators.</w:t>
+      </w:r>
+      <w:r>
+        <w:rPr>
+          <w:rFonts w:asciiTheme="majorHAnsi" w:hAnsiTheme="majorHAnsi" w:cstheme="majorHAnsi"/>
+        </w:rPr>
+        <w:t xml:space="preserve"> These can be:</w:t>
+      </w:r>
+    </w:p>
+    <w:p>
+      <w:pPr>
+        <w:pStyle w:val="ListParagraph"/>
+        <w:numPr>
+          <w:ilvl w:val="0"/>
+          <w:numId w:val="2"/>
+        </w:numPr>
+        <w:jc w:val="both"/>
+        <w:rPr>
+          <w:rFonts w:asciiTheme="majorHAnsi" w:hAnsiTheme="majorHAnsi" w:cstheme="majorHAnsi"/>
+        </w:rPr>
+      </w:pPr>
+      <w:r>
+        <w:rPr>
+          <w:rFonts w:asciiTheme="majorHAnsi" w:hAnsiTheme="majorHAnsi" w:cstheme="majorHAnsi"/>
+        </w:rPr>
+        <w:t>Pre-decrement: --variable</w:t>
+      </w:r>
+    </w:p>
+    <w:p>
+      <w:pPr>
+        <w:pStyle w:val="ListParagraph"/>
+        <w:numPr>
+          <w:ilvl w:val="0"/>
+          <w:numId w:val="2"/>
+        </w:numPr>
+        <w:jc w:val="both"/>
+        <w:rPr>
+          <w:rFonts w:asciiTheme="majorHAnsi" w:hAnsiTheme="majorHAnsi" w:cstheme="majorHAnsi"/>
+        </w:rPr>
+      </w:pPr>
+      <w:r>
+        <w:rPr>
+          <w:rFonts w:asciiTheme="majorHAnsi" w:hAnsiTheme="majorHAnsi" w:cstheme="majorHAnsi"/>
+        </w:rPr>
+        <w:t>Pre-increment: ++variable</w:t>
+      </w:r>
+    </w:p>
+    <w:p>
+      <w:pPr>
+        <w:pStyle w:val="ListParagraph"/>
+        <w:numPr>
+          <w:ilvl w:val="0"/>
+          <w:numId w:val="2"/>
+        </w:numPr>
+        <w:jc w:val="both"/>
+        <w:rPr>
+          <w:rFonts w:asciiTheme="majorHAnsi" w:hAnsiTheme="majorHAnsi" w:cstheme="majorHAnsi"/>
+        </w:rPr>
+      </w:pPr>
+      <w:r>
+        <w:rPr>
+          <w:rFonts w:asciiTheme="majorHAnsi" w:hAnsiTheme="majorHAnsi" w:cstheme="majorHAnsi"/>
+        </w:rPr>
+        <w:t>Post-decrement: variable- -</w:t>
+      </w:r>
+    </w:p>
+    <w:p>
+      <w:pPr>
+        <w:pStyle w:val="ListParagraph"/>
+        <w:numPr>
+          <w:ilvl w:val="0"/>
+          <w:numId w:val="2"/>
+        </w:numPr>
+        <w:jc w:val="both"/>
+        <w:rPr>
+          <w:rFonts w:asciiTheme="majorHAnsi" w:hAnsiTheme="majorHAnsi" w:cstheme="majorHAnsi"/>
+        </w:rPr>
+      </w:pPr>
+      <w:r>
+        <w:rPr>
+          <w:rFonts w:asciiTheme="majorHAnsi" w:hAnsiTheme="majorHAnsi" w:cstheme="majorHAnsi"/>
+        </w:rPr>
+        <w:t>Post-increment: variable++</w:t>
+      </w:r>
+    </w:p>
+    <w:p>
+      <w:pPr>
+        <w:jc w:val="both"/>
+        <w:rPr>
+          <w:rFonts w:asciiTheme="majorHAnsi" w:hAnsiTheme="majorHAnsi" w:cstheme="majorHAnsi"/>
+        </w:rPr>
+      </w:pPr>
+      <w:r>
+        <w:rPr>
+          <w:rFonts w:asciiTheme="majorHAnsi" w:hAnsiTheme="majorHAnsi" w:cstheme="majorHAnsi"/>
+        </w:rPr>
+        <w:t>In the scenario in which variable is 5, all the operations above produce a different output. Pre operators will increment or decrement the value first, then return the result. Post operators will return the result first, then increment or decrement the value.</w:t>
+      </w:r>
+    </w:p>
+    <w:p>
+      <w:pPr>
+        <w:jc w:val="both"/>
+        <w:rPr>
+          <w:rFonts w:asciiTheme="majorHAnsi" w:hAnsiTheme="majorHAnsi" w:cstheme="majorHAnsi"/>
+        </w:rPr>
+      </w:pPr>
+    </w:p>
+    <w:p>
+      <w:pPr>
+        <w:jc w:val="both"/>
+        <w:rPr>
+          <w:rFonts w:asciiTheme="majorHAnsi" w:hAnsiTheme="majorHAnsi" w:cstheme="majorHAnsi"/>
+          <w:u w:val="single"/>
+        </w:rPr>
+      </w:pPr>
+      <w:r>
+        <w:rPr>
+          <w:rFonts w:asciiTheme="majorHAnsi" w:hAnsiTheme="majorHAnsi" w:cstheme="majorHAnsi"/>
+          <w:u w:val="single"/>
+        </w:rPr>
+        <w:t>Binary Operators.</w:t>
+      </w:r>
+    </w:p>
+    <w:p>
+      <w:pPr>
+        <w:pStyle w:val="ListParagraph"/>
+        <w:numPr>
+          <w:ilvl w:val="0"/>
+          <w:numId w:val="2"/>
+        </w:numPr>
+        <w:jc w:val="both"/>
+        <w:rPr>
+          <w:rFonts w:asciiTheme="majorHAnsi" w:hAnsiTheme="majorHAnsi" w:cstheme="majorHAnsi"/>
+        </w:rPr>
+      </w:pPr>
+      <w:r>
+        <w:rPr>
+          <w:rFonts w:asciiTheme="majorHAnsi" w:hAnsiTheme="majorHAnsi" w:cstheme="majorHAnsi"/>
+        </w:rPr>
+        <w:t xml:space="preserve">    </w:t>
+      </w:r>
+      <w:r>
+        <w:rPr>
+          <w:rFonts w:asciiTheme="majorHAnsi" w:hAnsiTheme="majorHAnsi" w:cstheme="majorHAnsi"/>
+          <w:u w:val="single"/>
+        </w:rPr>
+        <w:t>Assignment operators</w:t>
+      </w:r>
+      <w:r>
+        <w:rPr>
+          <w:rFonts w:asciiTheme="majorHAnsi" w:hAnsiTheme="majorHAnsi" w:cstheme="majorHAnsi"/>
+        </w:rPr>
+        <w:t xml:space="preserve">. Modifies the value of the variable with the value on the right-hand side. </w:t>
+      </w:r>
+    </w:p>
+    <w:p>
+      <w:pPr>
+        <w:pStyle w:val="ListParagraph"/>
+        <w:rPr>
+          <w:rFonts w:asciiTheme="majorHAnsi" w:hAnsiTheme="majorHAnsi" w:cstheme="majorHAnsi"/>
+        </w:rPr>
+      </w:pPr>
+      <w:r>
+        <w:rPr>
+          <w:rFonts w:asciiTheme="majorHAnsi" w:hAnsiTheme="majorHAnsi" w:cstheme="majorHAnsi"/>
+        </w:rPr>
+        <w:t xml:space="preserve">E.g.: </w:t>
+      </w:r>
+      <w:r>
+        <w:rPr>
+          <w:rFonts w:asciiTheme="majorHAnsi" w:hAnsiTheme="majorHAnsi" w:cstheme="majorHAnsi"/>
+          <w:i/>
+          <w:iCs/>
+        </w:rPr>
+        <w:t>int x = 1;</w:t>
+      </w:r>
+      <w:r>
+        <w:rPr>
+          <w:rFonts w:asciiTheme="majorHAnsi" w:hAnsiTheme="majorHAnsi" w:cstheme="majorHAnsi"/>
+        </w:rPr>
+        <w:br/>
+        <w:t>Java will automatically promote from smaller to larger data type. Error will be thrown if it’s attempted to assign larger to smaller data type.</w:t>
+      </w:r>
+    </w:p>
+    <w:p>
+      <w:pPr>
+        <w:pStyle w:val="ListParagraph"/>
+        <w:rPr>
+          <w:rFonts w:asciiTheme="majorHAnsi" w:hAnsiTheme="majorHAnsi" w:cstheme="majorHAnsi"/>
+        </w:rPr>
+      </w:pPr>
+      <w:r>
+        <w:rPr>
+          <w:rFonts w:asciiTheme="majorHAnsi" w:hAnsiTheme="majorHAnsi" w:cstheme="majorHAnsi"/>
+        </w:rPr>
+        <w:t>E.g.:</w:t>
+      </w:r>
+    </w:p>
+    <w:p>
+      <w:pPr>
+        <w:pStyle w:val="ListParagraph"/>
+        <w:rPr>
+          <w:rFonts w:asciiTheme="majorHAnsi" w:hAnsiTheme="majorHAnsi" w:cstheme="majorHAnsi"/>
+          <w:i/>
+          <w:iCs/>
+        </w:rPr>
+      </w:pPr>
+      <w:r>
+        <w:rPr>
+          <w:rFonts w:asciiTheme="majorHAnsi" w:hAnsiTheme="majorHAnsi" w:cstheme="majorHAnsi"/>
+          <w:i/>
+          <w:iCs/>
+        </w:rPr>
+        <w:t>i</w:t>
+      </w:r>
+      <w:r>
+        <w:rPr>
+          <w:rFonts w:asciiTheme="majorHAnsi" w:hAnsiTheme="majorHAnsi" w:cstheme="majorHAnsi"/>
+          <w:i/>
+          <w:iCs/>
+        </w:rPr>
+        <w:t xml:space="preserve">nt x = </w:t>
+      </w:r>
+      <w:proofErr w:type="gramStart"/>
+      <w:r>
+        <w:rPr>
+          <w:rFonts w:asciiTheme="majorHAnsi" w:hAnsiTheme="majorHAnsi" w:cstheme="majorHAnsi"/>
+          <w:i/>
+          <w:iCs/>
+        </w:rPr>
+        <w:t>1.0;</w:t>
+      </w:r>
+      <w:proofErr w:type="gramEnd"/>
+    </w:p>
+    <w:p>
+      <w:pPr>
+        <w:pStyle w:val="ListParagraph"/>
+        <w:rPr>
+          <w:rFonts w:asciiTheme="majorHAnsi" w:hAnsiTheme="majorHAnsi" w:cstheme="majorHAnsi"/>
+          <w:i/>
+          <w:iCs/>
+        </w:rPr>
+      </w:pPr>
+      <w:r>
+        <w:rPr>
+          <w:rFonts w:asciiTheme="majorHAnsi" w:hAnsiTheme="majorHAnsi" w:cstheme="majorHAnsi"/>
+          <w:i/>
+          <w:iCs/>
+        </w:rPr>
+        <w:t>s</w:t>
+      </w:r>
+      <w:r>
+        <w:rPr>
+          <w:rFonts w:asciiTheme="majorHAnsi" w:hAnsiTheme="majorHAnsi" w:cstheme="majorHAnsi"/>
+          <w:i/>
+          <w:iCs/>
+        </w:rPr>
+        <w:t xml:space="preserve">hort y = </w:t>
+      </w:r>
+      <w:proofErr w:type="gramStart"/>
+      <w:r>
+        <w:rPr>
+          <w:rFonts w:asciiTheme="majorHAnsi" w:hAnsiTheme="majorHAnsi" w:cstheme="majorHAnsi"/>
+          <w:i/>
+          <w:iCs/>
+        </w:rPr>
+        <w:t>1921222;</w:t>
+      </w:r>
+      <w:proofErr w:type="gramEnd"/>
+    </w:p>
+    <w:p>
+      <w:pPr>
+        <w:pStyle w:val="ListParagraph"/>
+        <w:rPr>
+          <w:rFonts w:asciiTheme="majorHAnsi" w:hAnsiTheme="majorHAnsi" w:cstheme="majorHAnsi"/>
+          <w:i/>
+          <w:iCs/>
+        </w:rPr>
+      </w:pPr>
+      <w:r>
+        <w:rPr>
+          <w:rFonts w:asciiTheme="majorHAnsi" w:hAnsiTheme="majorHAnsi" w:cstheme="majorHAnsi"/>
+          <w:i/>
+          <w:iCs/>
+        </w:rPr>
+        <w:t>i</w:t>
+      </w:r>
+      <w:r>
+        <w:rPr>
+          <w:rFonts w:asciiTheme="majorHAnsi" w:hAnsiTheme="majorHAnsi" w:cstheme="majorHAnsi"/>
+          <w:i/>
+          <w:iCs/>
+        </w:rPr>
+        <w:t xml:space="preserve">nt z = </w:t>
+      </w:r>
+      <w:proofErr w:type="gramStart"/>
+      <w:r>
+        <w:rPr>
+          <w:rFonts w:asciiTheme="majorHAnsi" w:hAnsiTheme="majorHAnsi" w:cstheme="majorHAnsi"/>
+          <w:i/>
+          <w:iCs/>
+        </w:rPr>
+        <w:t>9f;</w:t>
+      </w:r>
+      <w:proofErr w:type="gramEnd"/>
+    </w:p>
+    <w:p>
+      <w:pPr>
+        <w:pStyle w:val="ListParagraph"/>
+        <w:rPr>
+          <w:rFonts w:asciiTheme="majorHAnsi" w:hAnsiTheme="majorHAnsi" w:cstheme="majorHAnsi"/>
+          <w:i/>
+          <w:iCs/>
+        </w:rPr>
+      </w:pPr>
+      <w:r>
+        <w:rPr>
+          <w:rFonts w:asciiTheme="majorHAnsi" w:hAnsiTheme="majorHAnsi" w:cstheme="majorHAnsi"/>
+          <w:i/>
+          <w:iCs/>
+        </w:rPr>
+        <w:t>l</w:t>
+      </w:r>
+      <w:r>
+        <w:rPr>
+          <w:rFonts w:asciiTheme="majorHAnsi" w:hAnsiTheme="majorHAnsi" w:cstheme="majorHAnsi"/>
+          <w:i/>
+          <w:iCs/>
+        </w:rPr>
+        <w:t xml:space="preserve">ong t = </w:t>
+      </w:r>
+      <w:proofErr w:type="gramStart"/>
+      <w:r>
+        <w:rPr>
+          <w:rFonts w:asciiTheme="majorHAnsi" w:hAnsiTheme="majorHAnsi" w:cstheme="majorHAnsi"/>
+          <w:i/>
+          <w:iCs/>
+        </w:rPr>
+        <w:t>192301398193810323;</w:t>
+      </w:r>
+      <w:proofErr w:type="gramEnd"/>
+    </w:p>
+    <w:p>
+      <w:pPr>
+        <w:pStyle w:val="ListParagraph"/>
+        <w:rPr>
+          <w:rFonts w:asciiTheme="majorHAnsi" w:hAnsiTheme="majorHAnsi" w:cstheme="majorHAnsi"/>
+        </w:rPr>
+      </w:pPr>
+    </w:p>
+    <w:p>
+      <w:pPr>
+        <w:pStyle w:val="ListParagraph"/>
+        <w:rPr>
+          <w:rFonts w:asciiTheme="majorHAnsi" w:hAnsiTheme="majorHAnsi" w:cstheme="majorHAnsi"/>
+        </w:rPr>
+      </w:pPr>
+      <w:r>
+        <w:rPr>
+          <w:rFonts w:asciiTheme="majorHAnsi" w:hAnsiTheme="majorHAnsi" w:cstheme="majorHAnsi"/>
+        </w:rPr>
+        <w:t>Casting primate values.  Examples above can be fixed by casting the large data types to smaller ones.</w:t>
+      </w:r>
+    </w:p>
+    <w:p>
+      <w:pPr>
+        <w:pStyle w:val="ListParagraph"/>
+        <w:rPr>
+          <w:rFonts w:asciiTheme="majorHAnsi" w:hAnsiTheme="majorHAnsi" w:cstheme="majorHAnsi"/>
+        </w:rPr>
+      </w:pPr>
+      <w:r>
+        <w:rPr>
+          <w:rFonts w:asciiTheme="majorHAnsi" w:hAnsiTheme="majorHAnsi" w:cstheme="majorHAnsi"/>
+        </w:rPr>
+        <w:t>E.g.:</w:t>
+      </w:r>
+    </w:p>
+    <w:p>
+      <w:pPr>
+        <w:pStyle w:val="ListParagraph"/>
+        <w:rPr>
+          <w:rFonts w:asciiTheme="majorHAnsi" w:hAnsiTheme="majorHAnsi" w:cstheme="majorHAnsi"/>
+          <w:i/>
+          <w:iCs/>
+        </w:rPr>
+      </w:pPr>
+      <w:r>
+        <w:rPr>
+          <w:rFonts w:asciiTheme="majorHAnsi" w:hAnsiTheme="majorHAnsi" w:cstheme="majorHAnsi"/>
+          <w:i/>
+          <w:iCs/>
+        </w:rPr>
+        <w:t>i</w:t>
+      </w:r>
+      <w:r>
+        <w:rPr>
+          <w:rFonts w:asciiTheme="majorHAnsi" w:hAnsiTheme="majorHAnsi" w:cstheme="majorHAnsi"/>
+          <w:i/>
+          <w:iCs/>
+        </w:rPr>
+        <w:t xml:space="preserve">nt x = </w:t>
+      </w:r>
+      <w:r>
+        <w:rPr>
+          <w:rFonts w:asciiTheme="majorHAnsi" w:hAnsiTheme="majorHAnsi" w:cstheme="majorHAnsi"/>
+          <w:i/>
+          <w:iCs/>
+        </w:rPr>
+        <w:t>(int)</w:t>
+      </w:r>
+      <w:proofErr w:type="gramStart"/>
+      <w:r>
+        <w:rPr>
+          <w:rFonts w:asciiTheme="majorHAnsi" w:hAnsiTheme="majorHAnsi" w:cstheme="majorHAnsi"/>
+          <w:i/>
+          <w:iCs/>
+        </w:rPr>
+        <w:t>1.0;</w:t>
+      </w:r>
+      <w:proofErr w:type="gramEnd"/>
+    </w:p>
+    <w:p>
+      <w:pPr>
+        <w:pStyle w:val="ListParagraph"/>
+        <w:rPr>
+          <w:rFonts w:asciiTheme="majorHAnsi" w:hAnsiTheme="majorHAnsi" w:cstheme="majorHAnsi"/>
+          <w:i/>
+          <w:iCs/>
+        </w:rPr>
+      </w:pPr>
+      <w:r>
+        <w:rPr>
+          <w:rFonts w:asciiTheme="majorHAnsi" w:hAnsiTheme="majorHAnsi" w:cstheme="majorHAnsi"/>
+          <w:i/>
+          <w:iCs/>
+        </w:rPr>
+        <w:t>s</w:t>
+      </w:r>
+      <w:r>
+        <w:rPr>
+          <w:rFonts w:asciiTheme="majorHAnsi" w:hAnsiTheme="majorHAnsi" w:cstheme="majorHAnsi"/>
+          <w:i/>
+          <w:iCs/>
+        </w:rPr>
+        <w:t xml:space="preserve">hort y = </w:t>
+      </w:r>
+      <w:r>
+        <w:rPr>
+          <w:rFonts w:asciiTheme="majorHAnsi" w:hAnsiTheme="majorHAnsi" w:cstheme="majorHAnsi"/>
+          <w:i/>
+          <w:iCs/>
+        </w:rPr>
+        <w:t>(short)</w:t>
+      </w:r>
+      <w:r>
+        <w:rPr>
+          <w:rFonts w:asciiTheme="majorHAnsi" w:hAnsiTheme="majorHAnsi" w:cstheme="majorHAnsi"/>
+          <w:i/>
+          <w:iCs/>
+        </w:rPr>
+        <w:t>1921222;</w:t>
+      </w:r>
+      <w:r>
+        <w:rPr>
+          <w:rFonts w:asciiTheme="majorHAnsi" w:hAnsiTheme="majorHAnsi" w:cstheme="majorHAnsi"/>
+          <w:i/>
+          <w:iCs/>
+        </w:rPr>
+        <w:t xml:space="preserve"> // value overflows to 20,678</w:t>
+      </w:r>
+    </w:p>
+    <w:p>
+      <w:pPr>
+        <w:pStyle w:val="ListParagraph"/>
+        <w:rPr>
+          <w:rFonts w:asciiTheme="majorHAnsi" w:hAnsiTheme="majorHAnsi" w:cstheme="majorHAnsi"/>
+          <w:i/>
+          <w:iCs/>
+        </w:rPr>
+      </w:pPr>
+      <w:r>
+        <w:rPr>
+          <w:rFonts w:asciiTheme="majorHAnsi" w:hAnsiTheme="majorHAnsi" w:cstheme="majorHAnsi"/>
+          <w:i/>
+          <w:iCs/>
+        </w:rPr>
+        <w:t>i</w:t>
+      </w:r>
+      <w:r>
+        <w:rPr>
+          <w:rFonts w:asciiTheme="majorHAnsi" w:hAnsiTheme="majorHAnsi" w:cstheme="majorHAnsi"/>
+          <w:i/>
+          <w:iCs/>
+        </w:rPr>
+        <w:t xml:space="preserve">nt z = </w:t>
+      </w:r>
+      <w:r>
+        <w:rPr>
+          <w:rFonts w:asciiTheme="majorHAnsi" w:hAnsiTheme="majorHAnsi" w:cstheme="majorHAnsi"/>
+          <w:i/>
+          <w:iCs/>
+        </w:rPr>
+        <w:t>(int)</w:t>
+      </w:r>
+      <w:proofErr w:type="gramStart"/>
+      <w:r>
+        <w:rPr>
+          <w:rFonts w:asciiTheme="majorHAnsi" w:hAnsiTheme="majorHAnsi" w:cstheme="majorHAnsi"/>
+          <w:i/>
+          <w:iCs/>
+        </w:rPr>
+        <w:t>9f;</w:t>
+      </w:r>
+      <w:proofErr w:type="gramEnd"/>
+    </w:p>
+    <w:p>
+      <w:pPr>
+        <w:pStyle w:val="ListParagraph"/>
+        <w:rPr>
+          <w:rFonts w:asciiTheme="majorHAnsi" w:hAnsiTheme="majorHAnsi" w:cstheme="majorHAnsi"/>
+          <w:i/>
+          <w:iCs/>
+        </w:rPr>
+      </w:pPr>
+      <w:r>
+        <w:rPr>
+          <w:rFonts w:asciiTheme="majorHAnsi" w:hAnsiTheme="majorHAnsi" w:cstheme="majorHAnsi"/>
+          <w:i/>
+          <w:iCs/>
+        </w:rPr>
+        <w:t>l</w:t>
+      </w:r>
+      <w:r>
+        <w:rPr>
+          <w:rFonts w:asciiTheme="majorHAnsi" w:hAnsiTheme="majorHAnsi" w:cstheme="majorHAnsi"/>
+          <w:i/>
+          <w:iCs/>
+        </w:rPr>
+        <w:t xml:space="preserve">ong t = </w:t>
+      </w:r>
+      <w:proofErr w:type="gramStart"/>
+      <w:r>
+        <w:rPr>
+          <w:rFonts w:asciiTheme="majorHAnsi" w:hAnsiTheme="majorHAnsi" w:cstheme="majorHAnsi"/>
+          <w:i/>
+          <w:iCs/>
+        </w:rPr>
+        <w:t>192301398193810323</w:t>
+      </w:r>
+      <w:r>
+        <w:rPr>
+          <w:rFonts w:asciiTheme="majorHAnsi" w:hAnsiTheme="majorHAnsi" w:cstheme="majorHAnsi"/>
+          <w:i/>
+          <w:iCs/>
+        </w:rPr>
+        <w:t>L</w:t>
+      </w:r>
+      <w:r>
+        <w:rPr>
+          <w:rFonts w:asciiTheme="majorHAnsi" w:hAnsiTheme="majorHAnsi" w:cstheme="majorHAnsi"/>
+          <w:i/>
+          <w:iCs/>
+        </w:rPr>
+        <w:t>;</w:t>
+      </w:r>
+      <w:proofErr w:type="gramEnd"/>
+    </w:p>
+    <w:p>
+      <w:pPr>
+        <w:pStyle w:val="ListParagraph"/>
+        <w:rPr>
+          <w:rFonts w:asciiTheme="majorHAnsi" w:hAnsiTheme="majorHAnsi" w:cstheme="majorHAnsi"/>
+          <w:i/>
+          <w:iCs/>
+        </w:rPr>
+      </w:pPr>
+    </w:p>
+    <w:p>
+      <w:pPr>
+        <w:pStyle w:val="ListParagraph"/>
+        <w:rPr>
+          <w:rFonts w:asciiTheme="majorHAnsi" w:hAnsiTheme="majorHAnsi" w:cstheme="majorHAnsi"/>
+          <w:i/>
+          <w:iCs/>
+        </w:rPr>
+      </w:pPr>
+      <w:r>
+        <w:rPr>
+          <w:rFonts w:asciiTheme="majorHAnsi" w:hAnsiTheme="majorHAnsi" w:cstheme="majorHAnsi"/>
+          <w:i/>
+          <w:iCs/>
+        </w:rPr>
+        <w:t xml:space="preserve">Example of underflow: </w:t>
       </w:r>
       <w:proofErr w:type="spellStart"/>
       <w:r>
         <w:rPr>
           <w:rFonts w:asciiTheme="majorHAnsi" w:hAnsiTheme="majorHAnsi" w:cstheme="majorHAnsi"/>
           <w:i/>
-        </w:rPr>
-        <w:t>int</w:t>
+          <w:iCs/>
+        </w:rPr>
+        <w:t>System.out.println</w:t>
       </w:r>
       <w:proofErr w:type="spellEnd"/>
       <w:r>
         <w:rPr>
           <w:rFonts w:asciiTheme="majorHAnsi" w:hAnsiTheme="majorHAnsi" w:cstheme="majorHAnsi"/>
           <w:i/>
-        </w:rPr>
-        <w:t xml:space="preserve"> and then to float to me multiplied with y. The result will be promoted to double to be divided by z.</w:t>
-      </w:r>
-    </w:p>
-    <w:p>
-      <w:pPr>
-        <w:jc w:val="both"/>
-        <w:rPr>
-          <w:rFonts w:asciiTheme="majorHAnsi" w:hAnsiTheme="majorHAnsi" w:cstheme="majorHAnsi"/>
-        </w:rPr>
-      </w:pPr>
-    </w:p>
-    <w:p>
-      <w:pPr>
+          <w:iCs/>
+        </w:rPr>
+        <w:t>(214</w:t>
+      </w:r>
+      <w:r>
+        <w:rPr>
+          <w:rFonts w:asciiTheme="majorHAnsi" w:hAnsiTheme="majorHAnsi" w:cstheme="majorHAnsi"/>
+          <w:i/>
+          <w:iCs/>
+        </w:rPr>
+        <w:t>7483647+1</w:t>
+      </w:r>
+      <w:proofErr w:type="gramStart"/>
+      <w:r>
+        <w:rPr>
+          <w:rFonts w:asciiTheme="majorHAnsi" w:hAnsiTheme="majorHAnsi" w:cstheme="majorHAnsi"/>
+          <w:i/>
+          <w:iCs/>
+        </w:rPr>
+        <w:t>);  /</w:t>
+      </w:r>
+      <w:proofErr w:type="gramEnd"/>
+      <w:r>
+        <w:rPr>
+          <w:rFonts w:asciiTheme="majorHAnsi" w:hAnsiTheme="majorHAnsi" w:cstheme="majorHAnsi"/>
+          <w:i/>
+          <w:iCs/>
+        </w:rPr>
+        <w:t>/ prints -</w:t>
+      </w:r>
+      <w:r>
+        <w:rPr>
+          <w:rFonts w:asciiTheme="majorHAnsi" w:hAnsiTheme="majorHAnsi" w:cstheme="majorHAnsi"/>
+          <w:i/>
+          <w:iCs/>
+        </w:rPr>
+        <w:t>214748364</w:t>
+      </w:r>
+      <w:r>
+        <w:rPr>
+          <w:rFonts w:asciiTheme="majorHAnsi" w:hAnsiTheme="majorHAnsi" w:cstheme="majorHAnsi"/>
+          <w:i/>
+          <w:iCs/>
+        </w:rPr>
+        <w:t>8</w:t>
+      </w:r>
+    </w:p>
+    <w:p>
+      <w:pPr>
+        <w:pStyle w:val="ListParagraph"/>
+        <w:rPr>
+          <w:rFonts w:asciiTheme="majorHAnsi" w:hAnsiTheme="majorHAnsi" w:cstheme="majorHAnsi"/>
+          <w:i/>
+          <w:iCs/>
+        </w:rPr>
+      </w:pPr>
+    </w:p>
+    <w:p>
+      <w:pPr>
+        <w:pStyle w:val="ListParagraph"/>
+        <w:rPr>
+          <w:rFonts w:asciiTheme="majorHAnsi" w:hAnsiTheme="majorHAnsi" w:cstheme="majorHAnsi"/>
+          <w:i/>
+          <w:iCs/>
+        </w:rPr>
+      </w:pPr>
+      <w:r>
+        <w:rPr>
+          <w:rFonts w:asciiTheme="majorHAnsi" w:hAnsiTheme="majorHAnsi" w:cstheme="majorHAnsi"/>
+          <w:i/>
+          <w:iCs/>
+        </w:rPr>
+        <w:t>Another casting example to override JVM behavior:</w:t>
+      </w:r>
+    </w:p>
+    <w:p>
+      <w:pPr>
+        <w:pStyle w:val="ListParagraph"/>
+        <w:rPr>
+          <w:rFonts w:asciiTheme="majorHAnsi" w:hAnsiTheme="majorHAnsi" w:cstheme="majorHAnsi"/>
+          <w:i/>
+          <w:iCs/>
+        </w:rPr>
+      </w:pPr>
+      <w:r>
+        <w:rPr>
+          <w:rFonts w:asciiTheme="majorHAnsi" w:hAnsiTheme="majorHAnsi" w:cstheme="majorHAnsi"/>
+          <w:i/>
+          <w:iCs/>
+        </w:rPr>
+        <w:lastRenderedPageBreak/>
+        <w:t>s</w:t>
+      </w:r>
+      <w:r>
+        <w:rPr>
+          <w:rFonts w:asciiTheme="majorHAnsi" w:hAnsiTheme="majorHAnsi" w:cstheme="majorHAnsi"/>
+          <w:i/>
+          <w:iCs/>
+        </w:rPr>
+        <w:t xml:space="preserve">hort x = 10; short y = </w:t>
+      </w:r>
+      <w:proofErr w:type="gramStart"/>
+      <w:r>
+        <w:rPr>
+          <w:rFonts w:asciiTheme="majorHAnsi" w:hAnsiTheme="majorHAnsi" w:cstheme="majorHAnsi"/>
+          <w:i/>
+          <w:iCs/>
+        </w:rPr>
+        <w:t>3;</w:t>
+      </w:r>
+      <w:proofErr w:type="gramEnd"/>
+    </w:p>
+    <w:p>
+      <w:pPr>
+        <w:pStyle w:val="ListParagraph"/>
+        <w:rPr>
+          <w:rFonts w:asciiTheme="majorHAnsi" w:hAnsiTheme="majorHAnsi" w:cstheme="majorHAnsi"/>
+          <w:i/>
+          <w:iCs/>
+        </w:rPr>
+      </w:pPr>
+      <w:r>
+        <w:rPr>
+          <w:rFonts w:asciiTheme="majorHAnsi" w:hAnsiTheme="majorHAnsi" w:cstheme="majorHAnsi"/>
+          <w:i/>
+          <w:iCs/>
+        </w:rPr>
+        <w:t>s</w:t>
+      </w:r>
+      <w:r>
+        <w:rPr>
+          <w:rFonts w:asciiTheme="majorHAnsi" w:hAnsiTheme="majorHAnsi" w:cstheme="majorHAnsi"/>
+          <w:i/>
+          <w:iCs/>
+        </w:rPr>
+        <w:t>hort z = (short</w:t>
+      </w:r>
+      <w:proofErr w:type="gramStart"/>
+      <w:r>
+        <w:rPr>
+          <w:rFonts w:asciiTheme="majorHAnsi" w:hAnsiTheme="majorHAnsi" w:cstheme="majorHAnsi"/>
+          <w:i/>
+          <w:iCs/>
+        </w:rPr>
+        <w:t>)(</w:t>
+      </w:r>
+      <w:proofErr w:type="gramEnd"/>
+      <w:r>
+        <w:rPr>
+          <w:rFonts w:asciiTheme="majorHAnsi" w:hAnsiTheme="majorHAnsi" w:cstheme="majorHAnsi"/>
+          <w:i/>
+          <w:iCs/>
+        </w:rPr>
+        <w:t>x * y);</w:t>
+      </w:r>
+    </w:p>
+    <w:p>
+      <w:pPr>
+        <w:pStyle w:val="ListParagraph"/>
+        <w:rPr>
+          <w:rFonts w:asciiTheme="majorHAnsi" w:hAnsiTheme="majorHAnsi" w:cstheme="majorHAnsi"/>
+        </w:rPr>
+      </w:pPr>
+    </w:p>
+    <w:p>
+      <w:pPr>
+        <w:pStyle w:val="ListParagraph"/>
+        <w:numPr>
+          <w:ilvl w:val="0"/>
+          <w:numId w:val="2"/>
+        </w:numPr>
+        <w:jc w:val="both"/>
+        <w:rPr>
+          <w:rFonts w:asciiTheme="majorHAnsi" w:hAnsiTheme="majorHAnsi" w:cstheme="majorHAnsi"/>
+        </w:rPr>
+      </w:pPr>
+      <w:r>
+        <w:rPr>
+          <w:rFonts w:asciiTheme="majorHAnsi" w:hAnsiTheme="majorHAnsi" w:cstheme="majorHAnsi"/>
+          <w:u w:val="single"/>
+        </w:rPr>
+        <w:t>Compound Assignment Operators</w:t>
+      </w:r>
+      <w:r>
+        <w:rPr>
+          <w:rFonts w:asciiTheme="majorHAnsi" w:hAnsiTheme="majorHAnsi" w:cstheme="majorHAnsi"/>
+        </w:rPr>
+        <w:t xml:space="preserve">. </w:t>
+      </w:r>
+      <w:r>
+        <w:rPr>
+          <w:rFonts w:asciiTheme="majorHAnsi" w:hAnsiTheme="majorHAnsi" w:cstheme="majorHAnsi"/>
+        </w:rPr>
+        <w:t>Includes +=, -=, /=, *=.</w:t>
+      </w:r>
+    </w:p>
+    <w:p>
+      <w:pPr>
+        <w:pStyle w:val="ListParagraph"/>
+        <w:jc w:val="both"/>
+        <w:rPr>
+          <w:rFonts w:asciiTheme="majorHAnsi" w:hAnsiTheme="majorHAnsi" w:cstheme="majorHAnsi"/>
+        </w:rPr>
+      </w:pPr>
+      <w:r>
+        <w:rPr>
+          <w:rFonts w:asciiTheme="majorHAnsi" w:hAnsiTheme="majorHAnsi" w:cstheme="majorHAnsi"/>
+        </w:rPr>
+        <w:t>E.g.:</w:t>
+      </w:r>
+    </w:p>
+    <w:p>
+      <w:pPr>
+        <w:pStyle w:val="ListParagraph"/>
+        <w:jc w:val="both"/>
+        <w:rPr>
+          <w:rFonts w:asciiTheme="majorHAnsi" w:hAnsiTheme="majorHAnsi" w:cstheme="majorHAnsi"/>
+          <w:i/>
+          <w:iCs/>
+        </w:rPr>
+      </w:pPr>
+      <w:r>
+        <w:rPr>
+          <w:rFonts w:asciiTheme="majorHAnsi" w:hAnsiTheme="majorHAnsi" w:cstheme="majorHAnsi"/>
+          <w:i/>
+          <w:iCs/>
+        </w:rPr>
+        <w:t>i</w:t>
+      </w:r>
+      <w:r>
+        <w:rPr>
+          <w:rFonts w:asciiTheme="majorHAnsi" w:hAnsiTheme="majorHAnsi" w:cstheme="majorHAnsi"/>
+          <w:i/>
+          <w:iCs/>
+        </w:rPr>
+        <w:t xml:space="preserve">nt x = 2, z = </w:t>
+      </w:r>
+      <w:proofErr w:type="gramStart"/>
+      <w:r>
+        <w:rPr>
+          <w:rFonts w:asciiTheme="majorHAnsi" w:hAnsiTheme="majorHAnsi" w:cstheme="majorHAnsi"/>
+          <w:i/>
+          <w:iCs/>
+        </w:rPr>
+        <w:t>3;</w:t>
+      </w:r>
+      <w:proofErr w:type="gramEnd"/>
+    </w:p>
+    <w:p>
+      <w:pPr>
+        <w:pStyle w:val="ListParagraph"/>
+        <w:jc w:val="both"/>
+        <w:rPr>
+          <w:rFonts w:asciiTheme="majorHAnsi" w:hAnsiTheme="majorHAnsi" w:cstheme="majorHAnsi"/>
+          <w:i/>
+          <w:iCs/>
+        </w:rPr>
+      </w:pPr>
+      <w:r>
+        <w:rPr>
+          <w:rFonts w:asciiTheme="majorHAnsi" w:hAnsiTheme="majorHAnsi" w:cstheme="majorHAnsi"/>
+          <w:i/>
+          <w:iCs/>
+        </w:rPr>
+        <w:t>x = x * z; // simple assignment.</w:t>
+      </w:r>
+    </w:p>
+    <w:p>
+      <w:pPr>
+        <w:pStyle w:val="ListParagraph"/>
+        <w:jc w:val="both"/>
+        <w:rPr>
+          <w:rFonts w:asciiTheme="majorHAnsi" w:hAnsiTheme="majorHAnsi" w:cstheme="majorHAnsi"/>
+          <w:i/>
+          <w:iCs/>
+        </w:rPr>
+      </w:pPr>
+      <w:r>
+        <w:rPr>
+          <w:rFonts w:asciiTheme="majorHAnsi" w:hAnsiTheme="majorHAnsi" w:cstheme="majorHAnsi"/>
+          <w:i/>
+          <w:iCs/>
+        </w:rPr>
+        <w:t>x *= z; // Compound assignment.</w:t>
+      </w:r>
+    </w:p>
+    <w:p>
+      <w:pPr>
+        <w:pStyle w:val="ListParagraph"/>
+        <w:jc w:val="both"/>
+        <w:rPr>
+          <w:rFonts w:asciiTheme="majorHAnsi" w:hAnsiTheme="majorHAnsi" w:cstheme="majorHAnsi"/>
+        </w:rPr>
+      </w:pPr>
+    </w:p>
+    <w:p>
+      <w:pPr>
+        <w:pStyle w:val="ListParagraph"/>
+        <w:jc w:val="both"/>
+        <w:rPr>
+          <w:rFonts w:asciiTheme="majorHAnsi" w:hAnsiTheme="majorHAnsi" w:cstheme="majorHAnsi"/>
+        </w:rPr>
+      </w:pPr>
+      <w:r>
+        <w:rPr>
+          <w:rFonts w:asciiTheme="majorHAnsi" w:hAnsiTheme="majorHAnsi" w:cstheme="majorHAnsi"/>
+        </w:rPr>
+        <w:t>Compound operators can apply a cast of larger values to small automatically.</w:t>
+      </w:r>
+    </w:p>
+    <w:p>
+      <w:pPr>
+        <w:pStyle w:val="ListParagraph"/>
+        <w:jc w:val="both"/>
+        <w:rPr>
+          <w:rFonts w:asciiTheme="majorHAnsi" w:hAnsiTheme="majorHAnsi" w:cstheme="majorHAnsi"/>
+        </w:rPr>
+      </w:pPr>
+      <w:r>
+        <w:rPr>
+          <w:rFonts w:asciiTheme="majorHAnsi" w:hAnsiTheme="majorHAnsi" w:cstheme="majorHAnsi"/>
+        </w:rPr>
+        <w:t>E.g.:</w:t>
+      </w:r>
+    </w:p>
+    <w:p>
+      <w:pPr>
+        <w:pStyle w:val="ListParagraph"/>
+        <w:jc w:val="both"/>
+        <w:rPr>
+          <w:rFonts w:asciiTheme="majorHAnsi" w:hAnsiTheme="majorHAnsi" w:cstheme="majorHAnsi"/>
+          <w:i/>
+          <w:iCs/>
+        </w:rPr>
+      </w:pPr>
+      <w:r>
+        <w:rPr>
+          <w:rFonts w:asciiTheme="majorHAnsi" w:hAnsiTheme="majorHAnsi" w:cstheme="majorHAnsi"/>
+          <w:i/>
+          <w:iCs/>
+        </w:rPr>
+        <w:t xml:space="preserve">long x = 10; int y = </w:t>
+      </w:r>
+      <w:proofErr w:type="gramStart"/>
+      <w:r>
+        <w:rPr>
+          <w:rFonts w:asciiTheme="majorHAnsi" w:hAnsiTheme="majorHAnsi" w:cstheme="majorHAnsi"/>
+          <w:i/>
+          <w:iCs/>
+        </w:rPr>
+        <w:t>5;</w:t>
+      </w:r>
+      <w:proofErr w:type="gramEnd"/>
+    </w:p>
+    <w:p>
+      <w:pPr>
+        <w:pStyle w:val="ListParagraph"/>
+        <w:jc w:val="both"/>
+        <w:rPr>
+          <w:rFonts w:asciiTheme="majorHAnsi" w:hAnsiTheme="majorHAnsi" w:cstheme="majorHAnsi"/>
+          <w:i/>
+          <w:iCs/>
+        </w:rPr>
+      </w:pPr>
+      <w:r>
+        <w:rPr>
+          <w:rFonts w:asciiTheme="majorHAnsi" w:hAnsiTheme="majorHAnsi" w:cstheme="majorHAnsi"/>
+          <w:i/>
+          <w:iCs/>
+        </w:rPr>
+        <w:t xml:space="preserve">y *= </w:t>
+      </w:r>
+      <w:proofErr w:type="gramStart"/>
+      <w:r>
+        <w:rPr>
+          <w:rFonts w:asciiTheme="majorHAnsi" w:hAnsiTheme="majorHAnsi" w:cstheme="majorHAnsi"/>
+          <w:i/>
+          <w:iCs/>
+        </w:rPr>
+        <w:t>x;</w:t>
+      </w:r>
+      <w:proofErr w:type="gramEnd"/>
+    </w:p>
+    <w:p>
+      <w:pPr>
+        <w:pStyle w:val="ListParagraph"/>
+        <w:jc w:val="both"/>
+        <w:rPr>
+          <w:rFonts w:asciiTheme="majorHAnsi" w:hAnsiTheme="majorHAnsi" w:cstheme="majorHAnsi"/>
+        </w:rPr>
+      </w:pPr>
+    </w:p>
+    <w:p>
+      <w:pPr>
+        <w:pStyle w:val="ListParagraph"/>
+        <w:jc w:val="both"/>
+        <w:rPr>
+          <w:rFonts w:asciiTheme="majorHAnsi" w:hAnsiTheme="majorHAnsi" w:cstheme="majorHAnsi"/>
+        </w:rPr>
+      </w:pPr>
+      <w:r>
+        <w:rPr>
+          <w:rFonts w:asciiTheme="majorHAnsi" w:hAnsiTheme="majorHAnsi" w:cstheme="majorHAnsi"/>
+        </w:rPr>
+        <w:t>Another valid and not common compound assignment:</w:t>
+      </w:r>
+    </w:p>
+    <w:p>
+      <w:pPr>
+        <w:pStyle w:val="ListParagraph"/>
+        <w:jc w:val="both"/>
+        <w:rPr>
+          <w:rFonts w:asciiTheme="majorHAnsi" w:hAnsiTheme="majorHAnsi" w:cstheme="majorHAnsi"/>
+          <w:i/>
+          <w:iCs/>
+        </w:rPr>
+      </w:pPr>
+      <w:r>
+        <w:rPr>
+          <w:rFonts w:asciiTheme="majorHAnsi" w:hAnsiTheme="majorHAnsi" w:cstheme="majorHAnsi"/>
+          <w:i/>
+          <w:iCs/>
+        </w:rPr>
+        <w:t xml:space="preserve">long x = </w:t>
+      </w:r>
+      <w:proofErr w:type="gramStart"/>
+      <w:r>
+        <w:rPr>
+          <w:rFonts w:asciiTheme="majorHAnsi" w:hAnsiTheme="majorHAnsi" w:cstheme="majorHAnsi"/>
+          <w:i/>
+          <w:iCs/>
+        </w:rPr>
+        <w:t>5;</w:t>
+      </w:r>
+      <w:proofErr w:type="gramEnd"/>
+    </w:p>
+    <w:p>
+      <w:pPr>
+        <w:pStyle w:val="ListParagraph"/>
+        <w:jc w:val="both"/>
+        <w:rPr>
+          <w:rFonts w:asciiTheme="majorHAnsi" w:hAnsiTheme="majorHAnsi" w:cstheme="majorHAnsi"/>
+          <w:i/>
+          <w:iCs/>
+        </w:rPr>
+      </w:pPr>
+      <w:r>
+        <w:rPr>
+          <w:rFonts w:asciiTheme="majorHAnsi" w:hAnsiTheme="majorHAnsi" w:cstheme="majorHAnsi"/>
+          <w:i/>
+          <w:iCs/>
+        </w:rPr>
+        <w:t>long y = (x=3</w:t>
+      </w:r>
+      <w:proofErr w:type="gramStart"/>
+      <w:r>
+        <w:rPr>
+          <w:rFonts w:asciiTheme="majorHAnsi" w:hAnsiTheme="majorHAnsi" w:cstheme="majorHAnsi"/>
+          <w:i/>
+          <w:iCs/>
+        </w:rPr>
+        <w:t>);</w:t>
+      </w:r>
+      <w:proofErr w:type="gramEnd"/>
+    </w:p>
+    <w:p>
+      <w:pPr>
+        <w:pStyle w:val="ListParagraph"/>
+        <w:jc w:val="both"/>
+        <w:rPr>
+          <w:rFonts w:asciiTheme="majorHAnsi" w:hAnsiTheme="majorHAnsi" w:cstheme="majorHAnsi"/>
+          <w:i/>
+          <w:iCs/>
+        </w:rPr>
+      </w:pPr>
+      <w:proofErr w:type="spellStart"/>
+      <w:r>
+        <w:rPr>
+          <w:rFonts w:asciiTheme="majorHAnsi" w:hAnsiTheme="majorHAnsi" w:cstheme="majorHAnsi"/>
+          <w:i/>
+          <w:iCs/>
+        </w:rPr>
+        <w:t>System.out.println</w:t>
+      </w:r>
+      <w:proofErr w:type="spellEnd"/>
+      <w:r>
+        <w:rPr>
+          <w:rFonts w:asciiTheme="majorHAnsi" w:hAnsiTheme="majorHAnsi" w:cstheme="majorHAnsi"/>
+          <w:i/>
+          <w:iCs/>
+        </w:rPr>
+        <w:t>(x</w:t>
+      </w:r>
+      <w:proofErr w:type="gramStart"/>
+      <w:r>
+        <w:rPr>
+          <w:rFonts w:asciiTheme="majorHAnsi" w:hAnsiTheme="majorHAnsi" w:cstheme="majorHAnsi"/>
+          <w:i/>
+          <w:iCs/>
+        </w:rPr>
+        <w:t>);</w:t>
+      </w:r>
+      <w:proofErr w:type="gramEnd"/>
+    </w:p>
+    <w:p>
+      <w:pPr>
+        <w:pStyle w:val="ListParagraph"/>
+        <w:jc w:val="both"/>
+        <w:rPr>
+          <w:rFonts w:asciiTheme="majorHAnsi" w:hAnsiTheme="majorHAnsi" w:cstheme="majorHAnsi"/>
+          <w:i/>
+          <w:iCs/>
+        </w:rPr>
+      </w:pPr>
+      <w:proofErr w:type="spellStart"/>
+      <w:r>
+        <w:rPr>
+          <w:rFonts w:asciiTheme="majorHAnsi" w:hAnsiTheme="majorHAnsi" w:cstheme="majorHAnsi"/>
+          <w:i/>
+          <w:iCs/>
+        </w:rPr>
+        <w:t>System.out.println</w:t>
+      </w:r>
+      <w:proofErr w:type="spellEnd"/>
+      <w:r>
+        <w:rPr>
+          <w:rFonts w:asciiTheme="majorHAnsi" w:hAnsiTheme="majorHAnsi" w:cstheme="majorHAnsi"/>
+          <w:i/>
+          <w:iCs/>
+        </w:rPr>
+        <w:t>(y</w:t>
+      </w:r>
+      <w:proofErr w:type="gramStart"/>
+      <w:r>
+        <w:rPr>
+          <w:rFonts w:asciiTheme="majorHAnsi" w:hAnsiTheme="majorHAnsi" w:cstheme="majorHAnsi"/>
+          <w:i/>
+          <w:iCs/>
+        </w:rPr>
+        <w:t>);</w:t>
+      </w:r>
+      <w:proofErr w:type="gramEnd"/>
+    </w:p>
+    <w:p>
+      <w:pPr>
+        <w:pStyle w:val="ListParagraph"/>
+        <w:jc w:val="both"/>
+        <w:rPr>
+          <w:rFonts w:asciiTheme="majorHAnsi" w:hAnsiTheme="majorHAnsi" w:cstheme="majorHAnsi"/>
+        </w:rPr>
+      </w:pPr>
+      <w:r>
+        <w:rPr>
+          <w:rFonts w:asciiTheme="majorHAnsi" w:hAnsiTheme="majorHAnsi" w:cstheme="majorHAnsi"/>
+        </w:rPr>
+        <w:t>Both output 3.</w:t>
+      </w:r>
+    </w:p>
+    <w:p>
+      <w:pPr>
+        <w:pStyle w:val="ListParagraph"/>
+        <w:jc w:val="both"/>
+        <w:rPr>
+          <w:rFonts w:asciiTheme="majorHAnsi" w:hAnsiTheme="majorHAnsi" w:cstheme="majorHAnsi"/>
+        </w:rPr>
+      </w:pPr>
+    </w:p>
+    <w:p>
+      <w:pPr>
+        <w:pStyle w:val="ListParagraph"/>
+        <w:numPr>
+          <w:ilvl w:val="0"/>
+          <w:numId w:val="2"/>
+        </w:numPr>
+        <w:jc w:val="both"/>
+        <w:rPr>
+          <w:rFonts w:asciiTheme="majorHAnsi" w:hAnsiTheme="majorHAnsi" w:cstheme="majorHAnsi"/>
+        </w:rPr>
+      </w:pPr>
+      <w:r>
+        <w:rPr>
+          <w:rFonts w:asciiTheme="majorHAnsi" w:hAnsiTheme="majorHAnsi" w:cstheme="majorHAnsi"/>
+          <w:u w:val="single"/>
+        </w:rPr>
+        <w:t>Rational Operators</w:t>
+      </w:r>
+      <w:r>
+        <w:rPr>
+          <w:rFonts w:asciiTheme="majorHAnsi" w:hAnsiTheme="majorHAnsi" w:cstheme="majorHAnsi"/>
+        </w:rPr>
+        <w:t xml:space="preserve">. </w:t>
+      </w:r>
+      <w:r>
+        <w:rPr>
+          <w:rFonts w:asciiTheme="majorHAnsi" w:hAnsiTheme="majorHAnsi" w:cstheme="majorHAnsi"/>
+        </w:rPr>
+        <w:t xml:space="preserve">Compares two expressions and returns a Boolean value. This applies only to </w:t>
+      </w:r>
+      <w:r>
+        <w:rPr>
+          <w:rFonts w:asciiTheme="majorHAnsi" w:hAnsiTheme="majorHAnsi" w:cstheme="majorHAnsi"/>
+        </w:rPr>
+        <w:t xml:space="preserve">numeric </w:t>
+      </w:r>
+      <w:r>
+        <w:rPr>
+          <w:rFonts w:asciiTheme="majorHAnsi" w:hAnsiTheme="majorHAnsi" w:cstheme="majorHAnsi"/>
+        </w:rPr>
+        <w:t>primitive data types. As other operators, the smaller operand will be promoted the larger data type.</w:t>
+      </w:r>
+    </w:p>
+    <w:p>
+      <w:pPr>
+        <w:pStyle w:val="ListParagraph"/>
+        <w:jc w:val="both"/>
+        <w:rPr>
+          <w:rFonts w:asciiTheme="majorHAnsi" w:hAnsiTheme="majorHAnsi" w:cstheme="majorHAnsi"/>
+        </w:rPr>
+      </w:pPr>
+      <w:proofErr w:type="spellStart"/>
+      <w:r>
+        <w:rPr>
+          <w:rFonts w:asciiTheme="majorHAnsi" w:hAnsiTheme="majorHAnsi" w:cstheme="majorHAnsi"/>
+        </w:rPr>
+        <w:t>E.g</w:t>
+      </w:r>
+      <w:proofErr w:type="spellEnd"/>
+      <w:r>
+        <w:rPr>
+          <w:rFonts w:asciiTheme="majorHAnsi" w:hAnsiTheme="majorHAnsi" w:cstheme="majorHAnsi"/>
+        </w:rPr>
+        <w:t>:</w:t>
+      </w:r>
+    </w:p>
+    <w:p>
+      <w:pPr>
+        <w:pStyle w:val="ListParagraph"/>
+        <w:jc w:val="both"/>
+        <w:rPr>
+          <w:rFonts w:asciiTheme="majorHAnsi" w:hAnsiTheme="majorHAnsi" w:cstheme="majorHAnsi"/>
+          <w:i/>
+          <w:iCs/>
+        </w:rPr>
+      </w:pPr>
+      <w:r>
+        <w:rPr>
+          <w:rFonts w:asciiTheme="majorHAnsi" w:hAnsiTheme="majorHAnsi" w:cstheme="majorHAnsi"/>
+          <w:i/>
+          <w:iCs/>
+        </w:rPr>
+        <w:t xml:space="preserve">int x = 10, y = 20, z = </w:t>
+      </w:r>
+      <w:proofErr w:type="gramStart"/>
+      <w:r>
+        <w:rPr>
+          <w:rFonts w:asciiTheme="majorHAnsi" w:hAnsiTheme="majorHAnsi" w:cstheme="majorHAnsi"/>
+          <w:i/>
+          <w:iCs/>
+        </w:rPr>
+        <w:t>10;</w:t>
+      </w:r>
+      <w:proofErr w:type="gramEnd"/>
+    </w:p>
+    <w:p>
+      <w:pPr>
+        <w:pStyle w:val="ListParagraph"/>
+        <w:jc w:val="both"/>
+        <w:rPr>
+          <w:rFonts w:asciiTheme="majorHAnsi" w:hAnsiTheme="majorHAnsi" w:cstheme="majorHAnsi"/>
+          <w:i/>
+          <w:iCs/>
+        </w:rPr>
+      </w:pPr>
+      <w:proofErr w:type="spellStart"/>
+      <w:r>
+        <w:rPr>
+          <w:rFonts w:asciiTheme="majorHAnsi" w:hAnsiTheme="majorHAnsi" w:cstheme="majorHAnsi"/>
+          <w:i/>
+          <w:iCs/>
+        </w:rPr>
+        <w:t>System.out.println</w:t>
+      </w:r>
+      <w:proofErr w:type="spellEnd"/>
+      <w:r>
+        <w:rPr>
+          <w:rFonts w:asciiTheme="majorHAnsi" w:hAnsiTheme="majorHAnsi" w:cstheme="majorHAnsi"/>
+          <w:i/>
+          <w:iCs/>
+        </w:rPr>
+        <w:t>(x &lt; y); // true</w:t>
+      </w:r>
+    </w:p>
+    <w:p>
+      <w:pPr>
+        <w:pStyle w:val="ListParagraph"/>
+        <w:jc w:val="both"/>
+        <w:rPr>
+          <w:rFonts w:asciiTheme="majorHAnsi" w:hAnsiTheme="majorHAnsi" w:cstheme="majorHAnsi"/>
+          <w:i/>
+          <w:iCs/>
+        </w:rPr>
+      </w:pPr>
+      <w:proofErr w:type="spellStart"/>
+      <w:r>
+        <w:rPr>
+          <w:rFonts w:asciiTheme="majorHAnsi" w:hAnsiTheme="majorHAnsi" w:cstheme="majorHAnsi"/>
+          <w:i/>
+          <w:iCs/>
+        </w:rPr>
+        <w:t>System.out.println</w:t>
+      </w:r>
+      <w:proofErr w:type="spellEnd"/>
+      <w:r>
+        <w:rPr>
+          <w:rFonts w:asciiTheme="majorHAnsi" w:hAnsiTheme="majorHAnsi" w:cstheme="majorHAnsi"/>
+          <w:i/>
+          <w:iCs/>
+        </w:rPr>
+        <w:t>(x &lt;</w:t>
+      </w:r>
+      <w:r>
+        <w:rPr>
+          <w:rFonts w:asciiTheme="majorHAnsi" w:hAnsiTheme="majorHAnsi" w:cstheme="majorHAnsi"/>
+          <w:i/>
+          <w:iCs/>
+        </w:rPr>
+        <w:t>=</w:t>
+      </w:r>
+      <w:r>
+        <w:rPr>
+          <w:rFonts w:asciiTheme="majorHAnsi" w:hAnsiTheme="majorHAnsi" w:cstheme="majorHAnsi"/>
+          <w:i/>
+          <w:iCs/>
+        </w:rPr>
+        <w:t xml:space="preserve"> y); // true</w:t>
+      </w:r>
+    </w:p>
+    <w:p>
+      <w:pPr>
+        <w:pStyle w:val="ListParagraph"/>
+        <w:jc w:val="both"/>
+        <w:rPr>
+          <w:rFonts w:asciiTheme="majorHAnsi" w:hAnsiTheme="majorHAnsi" w:cstheme="majorHAnsi"/>
+          <w:i/>
+          <w:iCs/>
+        </w:rPr>
+      </w:pPr>
+      <w:proofErr w:type="spellStart"/>
+      <w:r>
+        <w:rPr>
+          <w:rFonts w:asciiTheme="majorHAnsi" w:hAnsiTheme="majorHAnsi" w:cstheme="majorHAnsi"/>
+          <w:i/>
+          <w:iCs/>
+        </w:rPr>
+        <w:t>System.out.println</w:t>
+      </w:r>
+      <w:proofErr w:type="spellEnd"/>
+      <w:r>
+        <w:rPr>
+          <w:rFonts w:asciiTheme="majorHAnsi" w:hAnsiTheme="majorHAnsi" w:cstheme="majorHAnsi"/>
+          <w:i/>
+          <w:iCs/>
+        </w:rPr>
+        <w:t xml:space="preserve">(x </w:t>
+      </w:r>
+      <w:r>
+        <w:rPr>
+          <w:rFonts w:asciiTheme="majorHAnsi" w:hAnsiTheme="majorHAnsi" w:cstheme="majorHAnsi"/>
+          <w:i/>
+          <w:iCs/>
+        </w:rPr>
+        <w:t>&gt;=</w:t>
+      </w:r>
+      <w:r>
+        <w:rPr>
+          <w:rFonts w:asciiTheme="majorHAnsi" w:hAnsiTheme="majorHAnsi" w:cstheme="majorHAnsi"/>
+          <w:i/>
+          <w:iCs/>
+        </w:rPr>
+        <w:t xml:space="preserve"> </w:t>
+      </w:r>
+      <w:r>
+        <w:rPr>
+          <w:rFonts w:asciiTheme="majorHAnsi" w:hAnsiTheme="majorHAnsi" w:cstheme="majorHAnsi"/>
+          <w:i/>
+          <w:iCs/>
+        </w:rPr>
+        <w:t>z</w:t>
+      </w:r>
+      <w:r>
+        <w:rPr>
+          <w:rFonts w:asciiTheme="majorHAnsi" w:hAnsiTheme="majorHAnsi" w:cstheme="majorHAnsi"/>
+          <w:i/>
+          <w:iCs/>
+        </w:rPr>
+        <w:t>); // true</w:t>
+      </w:r>
+    </w:p>
+    <w:p>
+      <w:pPr>
+        <w:pStyle w:val="ListParagraph"/>
+        <w:jc w:val="both"/>
+        <w:rPr>
+          <w:rFonts w:asciiTheme="majorHAnsi" w:hAnsiTheme="majorHAnsi" w:cstheme="majorHAnsi"/>
+          <w:i/>
+          <w:iCs/>
+        </w:rPr>
+      </w:pPr>
+      <w:proofErr w:type="spellStart"/>
+      <w:r>
+        <w:rPr>
+          <w:rFonts w:asciiTheme="majorHAnsi" w:hAnsiTheme="majorHAnsi" w:cstheme="majorHAnsi"/>
+          <w:i/>
+          <w:iCs/>
+        </w:rPr>
+        <w:t>System.out.println</w:t>
+      </w:r>
+      <w:proofErr w:type="spellEnd"/>
+      <w:r>
+        <w:rPr>
+          <w:rFonts w:asciiTheme="majorHAnsi" w:hAnsiTheme="majorHAnsi" w:cstheme="majorHAnsi"/>
+          <w:i/>
+          <w:iCs/>
+        </w:rPr>
+        <w:t xml:space="preserve">(x </w:t>
+      </w:r>
+      <w:r>
+        <w:rPr>
+          <w:rFonts w:asciiTheme="majorHAnsi" w:hAnsiTheme="majorHAnsi" w:cstheme="majorHAnsi"/>
+          <w:i/>
+          <w:iCs/>
+        </w:rPr>
+        <w:t>&gt;</w:t>
+      </w:r>
+      <w:r>
+        <w:rPr>
+          <w:rFonts w:asciiTheme="majorHAnsi" w:hAnsiTheme="majorHAnsi" w:cstheme="majorHAnsi"/>
+          <w:i/>
+          <w:iCs/>
+        </w:rPr>
+        <w:t xml:space="preserve"> </w:t>
+      </w:r>
+      <w:r>
+        <w:rPr>
+          <w:rFonts w:asciiTheme="majorHAnsi" w:hAnsiTheme="majorHAnsi" w:cstheme="majorHAnsi"/>
+          <w:i/>
+          <w:iCs/>
+        </w:rPr>
+        <w:t>z</w:t>
+      </w:r>
+      <w:r>
+        <w:rPr>
+          <w:rFonts w:asciiTheme="majorHAnsi" w:hAnsiTheme="majorHAnsi" w:cstheme="majorHAnsi"/>
+          <w:i/>
+          <w:iCs/>
+        </w:rPr>
+        <w:t xml:space="preserve">); // </w:t>
+      </w:r>
+      <w:r>
+        <w:rPr>
+          <w:rFonts w:asciiTheme="majorHAnsi" w:hAnsiTheme="majorHAnsi" w:cstheme="majorHAnsi"/>
+          <w:i/>
+          <w:iCs/>
+        </w:rPr>
+        <w:t>false</w:t>
+      </w:r>
+    </w:p>
+    <w:p>
+      <w:pPr>
+        <w:pStyle w:val="ListParagraph"/>
+        <w:jc w:val="both"/>
+        <w:rPr>
+          <w:rFonts w:asciiTheme="majorHAnsi" w:hAnsiTheme="majorHAnsi" w:cstheme="majorHAnsi"/>
+        </w:rPr>
+      </w:pPr>
+    </w:p>
+    <w:p>
+      <w:pPr>
+        <w:pStyle w:val="ListParagraph"/>
+        <w:numPr>
+          <w:ilvl w:val="0"/>
+          <w:numId w:val="2"/>
+        </w:numPr>
+        <w:jc w:val="both"/>
+        <w:rPr>
+          <w:rFonts w:asciiTheme="majorHAnsi" w:hAnsiTheme="majorHAnsi" w:cstheme="majorHAnsi"/>
+        </w:rPr>
+      </w:pPr>
+      <w:r>
+        <w:rPr>
+          <w:rFonts w:asciiTheme="majorHAnsi" w:hAnsiTheme="majorHAnsi" w:cstheme="majorHAnsi"/>
+          <w:u w:val="single"/>
+        </w:rPr>
+        <w:t>Logical Operators</w:t>
+      </w:r>
+      <w:r>
+        <w:rPr>
+          <w:rFonts w:asciiTheme="majorHAnsi" w:hAnsiTheme="majorHAnsi" w:cstheme="majorHAnsi"/>
+        </w:rPr>
+        <w:t>.</w:t>
+      </w:r>
+      <w:r>
+        <w:rPr>
+          <w:rFonts w:asciiTheme="majorHAnsi" w:hAnsiTheme="majorHAnsi" w:cstheme="majorHAnsi"/>
+        </w:rPr>
+        <w:t xml:space="preserve"> These &amp;, | and ^ are applied to numeric and Boolean primitive data types. When applied to Boolean is referred as logical operators. When applied to numeric values is referred as bitwise operators, because they perform bitwise comparisons of the bits that compose the number.</w:t>
+      </w:r>
+    </w:p>
+    <w:p>
+      <w:pPr>
+        <w:pStyle w:val="ListParagraph"/>
+        <w:jc w:val="both"/>
+        <w:rPr>
+          <w:rFonts w:asciiTheme="majorHAnsi" w:hAnsiTheme="majorHAnsi" w:cstheme="majorHAnsi"/>
+        </w:rPr>
+      </w:pPr>
+    </w:p>
+    <w:tbl>
+      <w:tblPr>
+        <w:tblStyle w:val="PlainTable4"/>
+        <w:tblW w:w="8460" w:type="dxa"/>
+        <w:jc w:val="center"/>
+        <w:tblLook w:val="04A0" w:firstRow="1" w:lastRow="0" w:firstColumn="1" w:lastColumn="0" w:noHBand="0" w:noVBand="1"/>
+      </w:tblPr>
+      <w:tblGrid>
+        <w:gridCol w:w="2756"/>
+        <w:gridCol w:w="2824"/>
+        <w:gridCol w:w="2880"/>
+      </w:tblGrid>
+      <w:tr>
+        <w:trPr>
+          <w:cnfStyle w:val="100000000000" w:firstRow="1" w:lastRow="0" w:firstColumn="0" w:lastColumn="0" w:oddVBand="0" w:evenVBand="0" w:oddHBand="0" w:evenHBand="0" w:firstRowFirstColumn="0" w:firstRowLastColumn="0" w:lastRowFirstColumn="0" w:lastRowLastColumn="0"/>
+          <w:jc w:val="center"/>
+        </w:trPr>
+        <w:tc>
+          <w:tcPr>
+            <w:cnfStyle w:val="001000000000" w:firstRow="0" w:lastRow="0" w:firstColumn="1" w:lastColumn="0" w:oddVBand="0" w:evenVBand="0" w:oddHBand="0" w:evenHBand="0" w:firstRowFirstColumn="0" w:firstRowLastColumn="0" w:lastRowFirstColumn="0" w:lastRowLastColumn="0"/>
+            <w:tcW w:w="2756" w:type="dxa"/>
+          </w:tcPr>
+          <w:p>
+            <w:pPr>
+              <w:pStyle w:val="ListParagraph"/>
+              <w:ind w:left="0"/>
+              <w:jc w:val="center"/>
+              <w:rPr>
+                <w:rFonts w:asciiTheme="majorHAnsi" w:hAnsiTheme="majorHAnsi" w:cstheme="majorHAnsi"/>
+                <w:sz w:val="20"/>
+                <w:szCs w:val="20"/>
+              </w:rPr>
+            </w:pPr>
+            <w:r>
+              <w:rPr>
+                <w:rFonts w:asciiTheme="majorHAnsi" w:hAnsiTheme="majorHAnsi" w:cstheme="majorHAnsi"/>
+                <w:sz w:val="20"/>
+                <w:szCs w:val="20"/>
+              </w:rPr>
+              <w:t>x &amp; y (AND)</w:t>
+            </w:r>
+          </w:p>
+        </w:tc>
+        <w:tc>
+          <w:tcPr>
+            <w:tcW w:w="2824" w:type="dxa"/>
+          </w:tcPr>
+          <w:p>
+            <w:pPr>
+              <w:pStyle w:val="ListParagraph"/>
+              <w:ind w:left="0"/>
+              <w:jc w:val="center"/>
+              <w:cnfStyle w:val="100000000000" w:firstRow="1" w:lastRow="0" w:firstColumn="0" w:lastColumn="0" w:oddVBand="0" w:evenVBand="0" w:oddHBand="0" w:evenHBand="0" w:firstRowFirstColumn="0" w:firstRowLastColumn="0" w:lastRowFirstColumn="0" w:lastRowLastColumn="0"/>
+              <w:rPr>
+                <w:rFonts w:asciiTheme="majorHAnsi" w:hAnsiTheme="majorHAnsi" w:cstheme="majorHAnsi"/>
+                <w:sz w:val="20"/>
+                <w:szCs w:val="20"/>
+              </w:rPr>
+            </w:pPr>
+            <w:r>
+              <w:rPr>
+                <w:rFonts w:asciiTheme="majorHAnsi" w:hAnsiTheme="majorHAnsi" w:cstheme="majorHAnsi"/>
+                <w:sz w:val="20"/>
+                <w:szCs w:val="20"/>
+              </w:rPr>
+              <w:t>x | y (Inclusive OR)</w:t>
+            </w:r>
+          </w:p>
+        </w:tc>
+        <w:tc>
+          <w:tcPr>
+            <w:tcW w:w="2880" w:type="dxa"/>
+          </w:tcPr>
+          <w:p>
+            <w:pPr>
+              <w:pStyle w:val="ListParagraph"/>
+              <w:ind w:left="0"/>
+              <w:jc w:val="center"/>
+              <w:cnfStyle w:val="100000000000" w:firstRow="1" w:lastRow="0" w:firstColumn="0" w:lastColumn="0" w:oddVBand="0" w:evenVBand="0" w:oddHBand="0" w:evenHBand="0" w:firstRowFirstColumn="0" w:firstRowLastColumn="0" w:lastRowFirstColumn="0" w:lastRowLastColumn="0"/>
+              <w:rPr>
+                <w:rFonts w:asciiTheme="majorHAnsi" w:hAnsiTheme="majorHAnsi" w:cstheme="majorHAnsi"/>
+                <w:sz w:val="20"/>
+                <w:szCs w:val="20"/>
+              </w:rPr>
+            </w:pPr>
+            <w:r>
+              <w:rPr>
+                <w:rFonts w:asciiTheme="majorHAnsi" w:hAnsiTheme="majorHAnsi" w:cstheme="majorHAnsi"/>
+                <w:sz w:val="20"/>
+                <w:szCs w:val="20"/>
+              </w:rPr>
+              <w:t>X ^ y (Exclusive OR)</w:t>
+            </w:r>
+          </w:p>
+        </w:tc>
+      </w:tr>
+      <w:tr>
+        <w:trPr>
+          <w:cnfStyle w:val="000000100000" w:firstRow="0" w:lastRow="0" w:firstColumn="0" w:lastColumn="0" w:oddVBand="0" w:evenVBand="0" w:oddHBand="1" w:evenHBand="0" w:firstRowFirstColumn="0" w:firstRowLastColumn="0" w:lastRowFirstColumn="0" w:lastRowLastColumn="0"/>
+          <w:jc w:val="center"/>
+        </w:trPr>
+        <w:tc>
+          <w:tcPr>
+            <w:cnfStyle w:val="001000000000" w:firstRow="0" w:lastRow="0" w:firstColumn="1" w:lastColumn="0" w:oddVBand="0" w:evenVBand="0" w:oddHBand="0" w:evenHBand="0" w:firstRowFirstColumn="0" w:firstRowLastColumn="0" w:lastRowFirstColumn="0" w:lastRowLastColumn="0"/>
+            <w:tcW w:w="2756" w:type="dxa"/>
+          </w:tcPr>
+          <w:tbl>
+            <w:tblPr>
+              <w:tblStyle w:val="TableGrid"/>
+              <w:tblW w:w="0" w:type="auto"/>
+              <w:tblLook w:val="04A0" w:firstRow="1" w:lastRow="0" w:firstColumn="1" w:lastColumn="0" w:noHBand="0" w:noVBand="1"/>
+            </w:tblPr>
+            <w:tblGrid>
+              <w:gridCol w:w="825"/>
+              <w:gridCol w:w="851"/>
+              <w:gridCol w:w="854"/>
+            </w:tblGrid>
+            <w:tr>
+              <w:tc>
+                <w:tcPr>
+                  <w:tcW w:w="874" w:type="dxa"/>
+                </w:tcPr>
+                <w:p>
+                  <w:pPr>
+                    <w:pStyle w:val="ListParagraph"/>
+                    <w:ind w:left="0"/>
+                    <w:jc w:val="both"/>
+                    <w:rPr>
+                      <w:rFonts w:asciiTheme="majorHAnsi" w:hAnsiTheme="majorHAnsi" w:cstheme="majorHAnsi"/>
+                      <w:sz w:val="20"/>
+                      <w:szCs w:val="20"/>
+                    </w:rPr>
+                  </w:pPr>
+                </w:p>
+              </w:tc>
+              <w:tc>
+                <w:tcPr>
+                  <w:tcW w:w="875" w:type="dxa"/>
+                </w:tcPr>
+                <w:p>
+                  <w:pPr>
+                    <w:pStyle w:val="ListParagraph"/>
+                    <w:ind w:left="0"/>
+                    <w:jc w:val="both"/>
+                    <w:rPr>
+                      <w:rFonts w:asciiTheme="majorHAnsi" w:hAnsiTheme="majorHAnsi" w:cstheme="majorHAnsi"/>
+                      <w:sz w:val="20"/>
+                      <w:szCs w:val="20"/>
+                    </w:rPr>
+                  </w:pPr>
+                  <w:r>
+                    <w:rPr>
+                      <w:rFonts w:asciiTheme="majorHAnsi" w:hAnsiTheme="majorHAnsi" w:cstheme="majorHAnsi"/>
+                      <w:sz w:val="20"/>
+                      <w:szCs w:val="20"/>
+                    </w:rPr>
+                    <w:t>y = true</w:t>
+                  </w:r>
+                </w:p>
+              </w:tc>
+              <w:tc>
+                <w:tcPr>
+                  <w:tcW w:w="875" w:type="dxa"/>
+                </w:tcPr>
+                <w:p>
+                  <w:pPr>
+                    <w:pStyle w:val="ListParagraph"/>
+                    <w:ind w:left="0"/>
+                    <w:jc w:val="both"/>
+                    <w:rPr>
+                      <w:rFonts w:asciiTheme="majorHAnsi" w:hAnsiTheme="majorHAnsi" w:cstheme="majorHAnsi"/>
+                      <w:sz w:val="20"/>
+                      <w:szCs w:val="20"/>
+                    </w:rPr>
+                  </w:pPr>
+                  <w:r>
+                    <w:rPr>
+                      <w:rFonts w:asciiTheme="majorHAnsi" w:hAnsiTheme="majorHAnsi" w:cstheme="majorHAnsi"/>
+                      <w:sz w:val="20"/>
+                      <w:szCs w:val="20"/>
+                    </w:rPr>
+                    <w:t>y = false</w:t>
+                  </w:r>
+                </w:p>
+              </w:tc>
+            </w:tr>
+          </w:tbl>
+          <w:p>
+            <w:pPr>
+              <w:pStyle w:val="ListParagraph"/>
+              <w:ind w:left="0"/>
+              <w:jc w:val="both"/>
+              <w:rPr>
+                <w:rFonts w:asciiTheme="majorHAnsi" w:hAnsiTheme="majorHAnsi" w:cstheme="majorHAnsi"/>
+                <w:sz w:val="20"/>
+                <w:szCs w:val="20"/>
+              </w:rPr>
+            </w:pPr>
+          </w:p>
+        </w:tc>
+        <w:tc>
+          <w:tcPr>
+            <w:tcW w:w="2824" w:type="dxa"/>
+          </w:tcPr>
+          <w:tbl>
+            <w:tblPr>
+              <w:tblStyle w:val="TableGrid"/>
+              <w:tblW w:w="0" w:type="auto"/>
+              <w:tblLook w:val="04A0" w:firstRow="1" w:lastRow="0" w:firstColumn="1" w:lastColumn="0" w:noHBand="0" w:noVBand="1"/>
+            </w:tblPr>
+            <w:tblGrid>
+              <w:gridCol w:w="861"/>
+              <w:gridCol w:w="868"/>
+              <w:gridCol w:w="869"/>
+            </w:tblGrid>
+            <w:tr>
+              <w:tc>
+                <w:tcPr>
+                  <w:tcW w:w="874" w:type="dxa"/>
+                </w:tcPr>
+                <w:p>
+                  <w:pPr>
+                    <w:pStyle w:val="ListParagraph"/>
+                    <w:ind w:left="0"/>
+                    <w:jc w:val="both"/>
+                    <w:rPr>
+                      <w:rFonts w:asciiTheme="majorHAnsi" w:hAnsiTheme="majorHAnsi" w:cstheme="majorHAnsi"/>
+                      <w:sz w:val="20"/>
+                      <w:szCs w:val="20"/>
+                    </w:rPr>
+                  </w:pPr>
+                </w:p>
+              </w:tc>
+              <w:tc>
+                <w:tcPr>
+                  <w:tcW w:w="875" w:type="dxa"/>
+                </w:tcPr>
+                <w:p>
+                  <w:pPr>
+                    <w:pStyle w:val="ListParagraph"/>
+                    <w:ind w:left="0"/>
+                    <w:jc w:val="both"/>
+                    <w:rPr>
+                      <w:rFonts w:asciiTheme="majorHAnsi" w:hAnsiTheme="majorHAnsi" w:cstheme="majorHAnsi"/>
+                      <w:sz w:val="20"/>
+                      <w:szCs w:val="20"/>
+                    </w:rPr>
+                  </w:pPr>
+                  <w:r>
+                    <w:rPr>
+                      <w:rFonts w:asciiTheme="majorHAnsi" w:hAnsiTheme="majorHAnsi" w:cstheme="majorHAnsi"/>
+                      <w:sz w:val="20"/>
+                      <w:szCs w:val="20"/>
+                    </w:rPr>
+                    <w:t>y = true</w:t>
+                  </w:r>
+                </w:p>
+              </w:tc>
+              <w:tc>
+                <w:tcPr>
+                  <w:tcW w:w="875" w:type="dxa"/>
+                </w:tcPr>
+                <w:p>
+                  <w:pPr>
+                    <w:pStyle w:val="ListParagraph"/>
+                    <w:ind w:left="0"/>
+                    <w:jc w:val="both"/>
+                    <w:rPr>
+                      <w:rFonts w:asciiTheme="majorHAnsi" w:hAnsiTheme="majorHAnsi" w:cstheme="majorHAnsi"/>
+                      <w:sz w:val="20"/>
+                      <w:szCs w:val="20"/>
+                    </w:rPr>
+                  </w:pPr>
+                  <w:r>
+                    <w:rPr>
+                      <w:rFonts w:asciiTheme="majorHAnsi" w:hAnsiTheme="majorHAnsi" w:cstheme="majorHAnsi"/>
+                      <w:sz w:val="20"/>
+                      <w:szCs w:val="20"/>
+                    </w:rPr>
+                    <w:t>y = false</w:t>
+                  </w:r>
+                </w:p>
+              </w:tc>
+            </w:tr>
+          </w:tbl>
+          <w:p>
+            <w:pPr>
+              <w:pStyle w:val="ListParagraph"/>
+              <w:ind w:left="0"/>
+              <w:jc w:val="both"/>
+              <w:cnfStyle w:val="000000100000" w:firstRow="0" w:lastRow="0" w:firstColumn="0" w:lastColumn="0" w:oddVBand="0" w:evenVBand="0" w:oddHBand="1" w:evenHBand="0" w:firstRowFirstColumn="0" w:firstRowLastColumn="0" w:lastRowFirstColumn="0" w:lastRowLastColumn="0"/>
+              <w:rPr>
+                <w:rFonts w:asciiTheme="majorHAnsi" w:hAnsiTheme="majorHAnsi" w:cstheme="majorHAnsi"/>
+                <w:sz w:val="20"/>
+                <w:szCs w:val="20"/>
+              </w:rPr>
+            </w:pPr>
+          </w:p>
+        </w:tc>
+        <w:tc>
+          <w:tcPr>
+            <w:tcW w:w="2880" w:type="dxa"/>
+          </w:tcPr>
+          <w:tbl>
+            <w:tblPr>
+              <w:tblStyle w:val="TableGrid"/>
+              <w:tblW w:w="0" w:type="auto"/>
+              <w:tblLook w:val="04A0" w:firstRow="1" w:lastRow="0" w:firstColumn="1" w:lastColumn="0" w:noHBand="0" w:noVBand="1"/>
+            </w:tblPr>
+            <w:tblGrid>
+              <w:gridCol w:w="874"/>
+              <w:gridCol w:w="875"/>
+              <w:gridCol w:w="875"/>
+            </w:tblGrid>
+            <w:tr>
+              <w:tc>
+                <w:tcPr>
+                  <w:tcW w:w="874" w:type="dxa"/>
+                </w:tcPr>
+                <w:p>
+                  <w:pPr>
+                    <w:pStyle w:val="ListParagraph"/>
+                    <w:ind w:left="0"/>
+                    <w:jc w:val="both"/>
+                    <w:rPr>
+                      <w:rFonts w:asciiTheme="majorHAnsi" w:hAnsiTheme="majorHAnsi" w:cstheme="majorHAnsi"/>
+                      <w:sz w:val="20"/>
+                      <w:szCs w:val="20"/>
+                    </w:rPr>
+                  </w:pPr>
+                </w:p>
+              </w:tc>
+              <w:tc>
+                <w:tcPr>
+                  <w:tcW w:w="875" w:type="dxa"/>
+                </w:tcPr>
+                <w:p>
+                  <w:pPr>
+                    <w:pStyle w:val="ListParagraph"/>
+                    <w:ind w:left="0"/>
+                    <w:jc w:val="both"/>
+                    <w:rPr>
+                      <w:rFonts w:asciiTheme="majorHAnsi" w:hAnsiTheme="majorHAnsi" w:cstheme="majorHAnsi"/>
+                      <w:sz w:val="20"/>
+                      <w:szCs w:val="20"/>
+                    </w:rPr>
+                  </w:pPr>
+                  <w:r>
+                    <w:rPr>
+                      <w:rFonts w:asciiTheme="majorHAnsi" w:hAnsiTheme="majorHAnsi" w:cstheme="majorHAnsi"/>
+                      <w:sz w:val="20"/>
+                      <w:szCs w:val="20"/>
+                    </w:rPr>
+                    <w:t>y = true</w:t>
+                  </w:r>
+                </w:p>
+              </w:tc>
+              <w:tc>
+                <w:tcPr>
+                  <w:tcW w:w="875" w:type="dxa"/>
+                </w:tcPr>
+                <w:p>
+                  <w:pPr>
+                    <w:pStyle w:val="ListParagraph"/>
+                    <w:ind w:left="0"/>
+                    <w:jc w:val="both"/>
+                    <w:rPr>
+                      <w:rFonts w:asciiTheme="majorHAnsi" w:hAnsiTheme="majorHAnsi" w:cstheme="majorHAnsi"/>
+                      <w:sz w:val="20"/>
+                      <w:szCs w:val="20"/>
+                    </w:rPr>
+                  </w:pPr>
+                  <w:r>
+                    <w:rPr>
+                      <w:rFonts w:asciiTheme="majorHAnsi" w:hAnsiTheme="majorHAnsi" w:cstheme="majorHAnsi"/>
+                      <w:sz w:val="20"/>
+                      <w:szCs w:val="20"/>
+                    </w:rPr>
+                    <w:t>y = false</w:t>
+                  </w:r>
+                </w:p>
+              </w:tc>
+            </w:tr>
+          </w:tbl>
+          <w:p>
+            <w:pPr>
+              <w:pStyle w:val="ListParagraph"/>
+              <w:ind w:left="0"/>
+              <w:jc w:val="both"/>
+              <w:cnfStyle w:val="000000100000" w:firstRow="0" w:lastRow="0" w:firstColumn="0" w:lastColumn="0" w:oddVBand="0" w:evenVBand="0" w:oddHBand="1" w:evenHBand="0" w:firstRowFirstColumn="0" w:firstRowLastColumn="0" w:lastRowFirstColumn="0" w:lastRowLastColumn="0"/>
+              <w:rPr>
+                <w:rFonts w:asciiTheme="majorHAnsi" w:hAnsiTheme="majorHAnsi" w:cstheme="majorHAnsi"/>
+                <w:sz w:val="20"/>
+                <w:szCs w:val="20"/>
+              </w:rPr>
+            </w:pPr>
+          </w:p>
+        </w:tc>
+      </w:tr>
+      <w:tr>
+        <w:trPr>
+          <w:jc w:val="center"/>
+        </w:trPr>
+        <w:tc>
+          <w:tcPr>
+            <w:cnfStyle w:val="001000000000" w:firstRow="0" w:lastRow="0" w:firstColumn="1" w:lastColumn="0" w:oddVBand="0" w:evenVBand="0" w:oddHBand="0" w:evenHBand="0" w:firstRowFirstColumn="0" w:firstRowLastColumn="0" w:lastRowFirstColumn="0" w:lastRowLastColumn="0"/>
+            <w:tcW w:w="2756" w:type="dxa"/>
+          </w:tcPr>
+          <w:tbl>
+            <w:tblPr>
+              <w:tblStyle w:val="TableGrid"/>
+              <w:tblW w:w="0" w:type="auto"/>
+              <w:tblLook w:val="04A0" w:firstRow="1" w:lastRow="0" w:firstColumn="1" w:lastColumn="0" w:noHBand="0" w:noVBand="1"/>
+            </w:tblPr>
+            <w:tblGrid>
+              <w:gridCol w:w="839"/>
+              <w:gridCol w:w="843"/>
+              <w:gridCol w:w="848"/>
+            </w:tblGrid>
+            <w:tr>
+              <w:tc>
+                <w:tcPr>
+                  <w:tcW w:w="874" w:type="dxa"/>
+                </w:tcPr>
+                <w:p>
+                  <w:pPr>
+                    <w:pStyle w:val="ListParagraph"/>
+                    <w:ind w:left="0"/>
+                    <w:jc w:val="both"/>
+                    <w:rPr>
+                      <w:rFonts w:asciiTheme="majorHAnsi" w:hAnsiTheme="majorHAnsi" w:cstheme="majorHAnsi"/>
+                      <w:sz w:val="20"/>
+                      <w:szCs w:val="20"/>
+                    </w:rPr>
+                  </w:pPr>
+                  <w:r>
+                    <w:rPr>
+                      <w:rFonts w:asciiTheme="majorHAnsi" w:hAnsiTheme="majorHAnsi" w:cstheme="majorHAnsi"/>
+                      <w:sz w:val="20"/>
+                      <w:szCs w:val="20"/>
+                    </w:rPr>
+                    <w:t xml:space="preserve">x </w:t>
+                  </w:r>
+                  <w:proofErr w:type="gramStart"/>
+                  <w:r>
+                    <w:rPr>
+                      <w:rFonts w:asciiTheme="majorHAnsi" w:hAnsiTheme="majorHAnsi" w:cstheme="majorHAnsi"/>
+                      <w:sz w:val="20"/>
+                      <w:szCs w:val="20"/>
+                    </w:rPr>
+                    <w:t>=  true</w:t>
+                  </w:r>
+                  <w:proofErr w:type="gramEnd"/>
+                </w:p>
+              </w:tc>
+              <w:tc>
+                <w:tcPr>
+                  <w:tcW w:w="875" w:type="dxa"/>
+                </w:tcPr>
+                <w:p>
+                  <w:pPr>
+                    <w:pStyle w:val="ListParagraph"/>
+                    <w:ind w:left="0"/>
+                    <w:jc w:val="both"/>
+                    <w:rPr>
+                      <w:rFonts w:asciiTheme="majorHAnsi" w:hAnsiTheme="majorHAnsi" w:cstheme="majorHAnsi"/>
+                      <w:sz w:val="20"/>
+                      <w:szCs w:val="20"/>
+                    </w:rPr>
+                  </w:pPr>
+                  <w:r>
+                    <w:rPr>
+                      <w:rFonts w:asciiTheme="majorHAnsi" w:hAnsiTheme="majorHAnsi" w:cstheme="majorHAnsi"/>
+                      <w:sz w:val="20"/>
+                      <w:szCs w:val="20"/>
+                    </w:rPr>
+                    <w:t>True</w:t>
+                  </w:r>
+                </w:p>
+              </w:tc>
+              <w:tc>
+                <w:tcPr>
+                  <w:tcW w:w="875" w:type="dxa"/>
+                </w:tcPr>
+                <w:p>
+                  <w:pPr>
+                    <w:pStyle w:val="ListParagraph"/>
+                    <w:ind w:left="0"/>
+                    <w:jc w:val="both"/>
+                    <w:rPr>
+                      <w:rFonts w:asciiTheme="majorHAnsi" w:hAnsiTheme="majorHAnsi" w:cstheme="majorHAnsi"/>
+                      <w:sz w:val="20"/>
+                      <w:szCs w:val="20"/>
+                    </w:rPr>
+                  </w:pPr>
+                  <w:r>
+                    <w:rPr>
+                      <w:rFonts w:asciiTheme="majorHAnsi" w:hAnsiTheme="majorHAnsi" w:cstheme="majorHAnsi"/>
+                      <w:sz w:val="20"/>
+                      <w:szCs w:val="20"/>
+                    </w:rPr>
+                    <w:t>False</w:t>
+                  </w:r>
+                </w:p>
+              </w:tc>
+            </w:tr>
+          </w:tbl>
+          <w:p>
+            <w:pPr>
+              <w:pStyle w:val="ListParagraph"/>
+              <w:ind w:left="0"/>
+              <w:jc w:val="both"/>
+              <w:rPr>
+                <w:rFonts w:asciiTheme="majorHAnsi" w:hAnsiTheme="majorHAnsi" w:cstheme="majorHAnsi"/>
+                <w:sz w:val="20"/>
+                <w:szCs w:val="20"/>
+              </w:rPr>
+            </w:pPr>
+          </w:p>
+        </w:tc>
+        <w:tc>
+          <w:tcPr>
+            <w:tcW w:w="2824" w:type="dxa"/>
+          </w:tcPr>
+          <w:tbl>
+            <w:tblPr>
+              <w:tblStyle w:val="TableGrid"/>
+              <w:tblW w:w="0" w:type="auto"/>
+              <w:tblLook w:val="04A0" w:firstRow="1" w:lastRow="0" w:firstColumn="1" w:lastColumn="0" w:noHBand="0" w:noVBand="1"/>
+            </w:tblPr>
+            <w:tblGrid>
+              <w:gridCol w:w="864"/>
+              <w:gridCol w:w="867"/>
+              <w:gridCol w:w="867"/>
+            </w:tblGrid>
+            <w:tr>
+              <w:tc>
+                <w:tcPr>
+                  <w:tcW w:w="874" w:type="dxa"/>
+                </w:tcPr>
+                <w:p>
+                  <w:pPr>
+                    <w:pStyle w:val="ListParagraph"/>
+                    <w:ind w:left="0"/>
+                    <w:jc w:val="both"/>
+                    <w:rPr>
+                      <w:rFonts w:asciiTheme="majorHAnsi" w:hAnsiTheme="majorHAnsi" w:cstheme="majorHAnsi"/>
+                      <w:sz w:val="20"/>
+                      <w:szCs w:val="20"/>
+                    </w:rPr>
+                  </w:pPr>
+                  <w:r>
+                    <w:rPr>
+                      <w:rFonts w:asciiTheme="majorHAnsi" w:hAnsiTheme="majorHAnsi" w:cstheme="majorHAnsi"/>
+                      <w:sz w:val="20"/>
+                      <w:szCs w:val="20"/>
+                    </w:rPr>
+                    <w:t xml:space="preserve">x </w:t>
+                  </w:r>
+                  <w:proofErr w:type="gramStart"/>
+                  <w:r>
+                    <w:rPr>
+                      <w:rFonts w:asciiTheme="majorHAnsi" w:hAnsiTheme="majorHAnsi" w:cstheme="majorHAnsi"/>
+                      <w:sz w:val="20"/>
+                      <w:szCs w:val="20"/>
+                    </w:rPr>
+                    <w:t>=  true</w:t>
+                  </w:r>
+                  <w:proofErr w:type="gramEnd"/>
+                </w:p>
+              </w:tc>
+              <w:tc>
+                <w:tcPr>
+                  <w:tcW w:w="875" w:type="dxa"/>
+                </w:tcPr>
+                <w:p>
+                  <w:pPr>
+                    <w:pStyle w:val="ListParagraph"/>
+                    <w:ind w:left="0"/>
+                    <w:jc w:val="both"/>
+                    <w:rPr>
+                      <w:rFonts w:asciiTheme="majorHAnsi" w:hAnsiTheme="majorHAnsi" w:cstheme="majorHAnsi"/>
+                      <w:sz w:val="20"/>
+                      <w:szCs w:val="20"/>
+                    </w:rPr>
+                  </w:pPr>
+                  <w:r>
+                    <w:rPr>
+                      <w:rFonts w:asciiTheme="majorHAnsi" w:hAnsiTheme="majorHAnsi" w:cstheme="majorHAnsi"/>
+                      <w:sz w:val="20"/>
+                      <w:szCs w:val="20"/>
+                    </w:rPr>
+                    <w:t>True</w:t>
+                  </w:r>
+                </w:p>
+              </w:tc>
+              <w:tc>
+                <w:tcPr>
+                  <w:tcW w:w="875" w:type="dxa"/>
+                </w:tcPr>
+                <w:p>
+                  <w:pPr>
+                    <w:pStyle w:val="ListParagraph"/>
+                    <w:ind w:left="0"/>
+                    <w:jc w:val="both"/>
+                    <w:rPr>
+                      <w:rFonts w:asciiTheme="majorHAnsi" w:hAnsiTheme="majorHAnsi" w:cstheme="majorHAnsi"/>
+                      <w:sz w:val="20"/>
+                      <w:szCs w:val="20"/>
+                    </w:rPr>
+                  </w:pPr>
+                  <w:r>
+                    <w:rPr>
+                      <w:rFonts w:asciiTheme="majorHAnsi" w:hAnsiTheme="majorHAnsi" w:cstheme="majorHAnsi"/>
+                      <w:sz w:val="20"/>
+                      <w:szCs w:val="20"/>
+                    </w:rPr>
+                    <w:t>True</w:t>
+                  </w:r>
+                </w:p>
+              </w:tc>
+            </w:tr>
+          </w:tbl>
+          <w:p>
+            <w:pPr>
+              <w:pStyle w:val="ListParagraph"/>
+              <w:ind w:left="0"/>
+              <w:jc w:val="both"/>
+              <w:cnfStyle w:val="000000000000" w:firstRow="0" w:lastRow="0" w:firstColumn="0" w:lastColumn="0" w:oddVBand="0" w:evenVBand="0" w:oddHBand="0" w:evenHBand="0" w:firstRowFirstColumn="0" w:firstRowLastColumn="0" w:lastRowFirstColumn="0" w:lastRowLastColumn="0"/>
+              <w:rPr>
+                <w:rFonts w:asciiTheme="majorHAnsi" w:hAnsiTheme="majorHAnsi" w:cstheme="majorHAnsi"/>
+                <w:sz w:val="20"/>
+                <w:szCs w:val="20"/>
+              </w:rPr>
+            </w:pPr>
+          </w:p>
+        </w:tc>
+        <w:tc>
+          <w:tcPr>
+            <w:tcW w:w="2880" w:type="dxa"/>
+          </w:tcPr>
+          <w:tbl>
+            <w:tblPr>
+              <w:tblStyle w:val="TableGrid"/>
+              <w:tblW w:w="0" w:type="auto"/>
+              <w:tblLook w:val="04A0" w:firstRow="1" w:lastRow="0" w:firstColumn="1" w:lastColumn="0" w:noHBand="0" w:noVBand="1"/>
+            </w:tblPr>
+            <w:tblGrid>
+              <w:gridCol w:w="874"/>
+              <w:gridCol w:w="875"/>
+              <w:gridCol w:w="875"/>
+            </w:tblGrid>
+            <w:tr>
+              <w:tc>
+                <w:tcPr>
+                  <w:tcW w:w="874" w:type="dxa"/>
+                </w:tcPr>
+                <w:p>
+                  <w:pPr>
+                    <w:pStyle w:val="ListParagraph"/>
+                    <w:ind w:left="0"/>
+                    <w:jc w:val="both"/>
+                    <w:rPr>
+                      <w:rFonts w:asciiTheme="majorHAnsi" w:hAnsiTheme="majorHAnsi" w:cstheme="majorHAnsi"/>
+                      <w:sz w:val="20"/>
+                      <w:szCs w:val="20"/>
+                    </w:rPr>
+                  </w:pPr>
+                  <w:r>
+                    <w:rPr>
+                      <w:rFonts w:asciiTheme="majorHAnsi" w:hAnsiTheme="majorHAnsi" w:cstheme="majorHAnsi"/>
+                      <w:sz w:val="20"/>
+                      <w:szCs w:val="20"/>
+                    </w:rPr>
+                    <w:t xml:space="preserve">x </w:t>
+                  </w:r>
+                  <w:proofErr w:type="gramStart"/>
+                  <w:r>
+                    <w:rPr>
+                      <w:rFonts w:asciiTheme="majorHAnsi" w:hAnsiTheme="majorHAnsi" w:cstheme="majorHAnsi"/>
+                      <w:sz w:val="20"/>
+                      <w:szCs w:val="20"/>
+                    </w:rPr>
+                    <w:t>=  true</w:t>
+                  </w:r>
+                  <w:proofErr w:type="gramEnd"/>
+                </w:p>
+              </w:tc>
+              <w:tc>
+                <w:tcPr>
+                  <w:tcW w:w="875" w:type="dxa"/>
+                </w:tcPr>
+                <w:p>
+                  <w:pPr>
+                    <w:pStyle w:val="ListParagraph"/>
+                    <w:ind w:left="0"/>
+                    <w:jc w:val="both"/>
+                    <w:rPr>
+                      <w:rFonts w:asciiTheme="majorHAnsi" w:hAnsiTheme="majorHAnsi" w:cstheme="majorHAnsi"/>
+                      <w:sz w:val="20"/>
+                      <w:szCs w:val="20"/>
+                    </w:rPr>
+                  </w:pPr>
+                  <w:r>
+                    <w:rPr>
+                      <w:rFonts w:asciiTheme="majorHAnsi" w:hAnsiTheme="majorHAnsi" w:cstheme="majorHAnsi"/>
+                      <w:sz w:val="20"/>
+                      <w:szCs w:val="20"/>
+                    </w:rPr>
+                    <w:t>False</w:t>
+                  </w:r>
+                </w:p>
+              </w:tc>
+              <w:tc>
+                <w:tcPr>
+                  <w:tcW w:w="875" w:type="dxa"/>
+                </w:tcPr>
+                <w:p>
+                  <w:pPr>
+                    <w:pStyle w:val="ListParagraph"/>
+                    <w:ind w:left="0"/>
+                    <w:jc w:val="both"/>
+                    <w:rPr>
+                      <w:rFonts w:asciiTheme="majorHAnsi" w:hAnsiTheme="majorHAnsi" w:cstheme="majorHAnsi"/>
+                      <w:sz w:val="20"/>
+                      <w:szCs w:val="20"/>
+                    </w:rPr>
+                  </w:pPr>
+                  <w:r>
+                    <w:rPr>
+                      <w:rFonts w:asciiTheme="majorHAnsi" w:hAnsiTheme="majorHAnsi" w:cstheme="majorHAnsi"/>
+                      <w:sz w:val="20"/>
+                      <w:szCs w:val="20"/>
+                    </w:rPr>
+                    <w:t>True</w:t>
+                  </w:r>
+                </w:p>
+              </w:tc>
+            </w:tr>
+          </w:tbl>
+          <w:p>
+            <w:pPr>
+              <w:pStyle w:val="ListParagraph"/>
+              <w:ind w:left="0"/>
+              <w:jc w:val="both"/>
+              <w:cnfStyle w:val="000000000000" w:firstRow="0" w:lastRow="0" w:firstColumn="0" w:lastColumn="0" w:oddVBand="0" w:evenVBand="0" w:oddHBand="0" w:evenHBand="0" w:firstRowFirstColumn="0" w:firstRowLastColumn="0" w:lastRowFirstColumn="0" w:lastRowLastColumn="0"/>
+              <w:rPr>
+                <w:rFonts w:asciiTheme="majorHAnsi" w:hAnsiTheme="majorHAnsi" w:cstheme="majorHAnsi"/>
+                <w:sz w:val="20"/>
+                <w:szCs w:val="20"/>
+              </w:rPr>
+            </w:pPr>
+          </w:p>
+        </w:tc>
+      </w:tr>
+      <w:tr>
+        <w:trPr>
+          <w:cnfStyle w:val="000000100000" w:firstRow="0" w:lastRow="0" w:firstColumn="0" w:lastColumn="0" w:oddVBand="0" w:evenVBand="0" w:oddHBand="1" w:evenHBand="0" w:firstRowFirstColumn="0" w:firstRowLastColumn="0" w:lastRowFirstColumn="0" w:lastRowLastColumn="0"/>
+          <w:jc w:val="center"/>
+        </w:trPr>
+        <w:tc>
+          <w:tcPr>
+            <w:cnfStyle w:val="001000000000" w:firstRow="0" w:lastRow="0" w:firstColumn="1" w:lastColumn="0" w:oddVBand="0" w:evenVBand="0" w:oddHBand="0" w:evenHBand="0" w:firstRowFirstColumn="0" w:firstRowLastColumn="0" w:lastRowFirstColumn="0" w:lastRowLastColumn="0"/>
+            <w:tcW w:w="2756" w:type="dxa"/>
+          </w:tcPr>
+          <w:tbl>
+            <w:tblPr>
+              <w:tblStyle w:val="TableGrid"/>
+              <w:tblW w:w="0" w:type="auto"/>
+              <w:tblLook w:val="04A0" w:firstRow="1" w:lastRow="0" w:firstColumn="1" w:lastColumn="0" w:noHBand="0" w:noVBand="1"/>
+            </w:tblPr>
+            <w:tblGrid>
+              <w:gridCol w:w="842"/>
+              <w:gridCol w:w="842"/>
+              <w:gridCol w:w="846"/>
+            </w:tblGrid>
+            <w:tr>
+              <w:tc>
+                <w:tcPr>
+                  <w:tcW w:w="874" w:type="dxa"/>
+                </w:tcPr>
+                <w:p>
+                  <w:pPr>
+                    <w:pStyle w:val="ListParagraph"/>
+                    <w:ind w:left="0"/>
+                    <w:jc w:val="both"/>
+                    <w:rPr>
+                      <w:rFonts w:asciiTheme="majorHAnsi" w:hAnsiTheme="majorHAnsi" w:cstheme="majorHAnsi"/>
+                      <w:sz w:val="20"/>
+                      <w:szCs w:val="20"/>
+                    </w:rPr>
+                  </w:pPr>
+                  <w:r>
+                    <w:rPr>
+                      <w:rFonts w:asciiTheme="majorHAnsi" w:hAnsiTheme="majorHAnsi" w:cstheme="majorHAnsi"/>
+                      <w:sz w:val="20"/>
+                      <w:szCs w:val="20"/>
+                    </w:rPr>
+                    <w:t>x = false</w:t>
+                  </w:r>
+                </w:p>
+              </w:tc>
+              <w:tc>
+                <w:tcPr>
+                  <w:tcW w:w="875" w:type="dxa"/>
+                </w:tcPr>
+                <w:p>
+                  <w:pPr>
+                    <w:pStyle w:val="ListParagraph"/>
+                    <w:ind w:left="0"/>
+                    <w:jc w:val="both"/>
+                    <w:rPr>
+                      <w:rFonts w:asciiTheme="majorHAnsi" w:hAnsiTheme="majorHAnsi" w:cstheme="majorHAnsi"/>
+                      <w:sz w:val="20"/>
+                      <w:szCs w:val="20"/>
+                    </w:rPr>
+                  </w:pPr>
+                  <w:r>
+                    <w:rPr>
+                      <w:rFonts w:asciiTheme="majorHAnsi" w:hAnsiTheme="majorHAnsi" w:cstheme="majorHAnsi"/>
+                      <w:sz w:val="18"/>
+                      <w:szCs w:val="18"/>
+                    </w:rPr>
+                    <w:t>Fals</w:t>
+                  </w:r>
+                  <w:r>
+                    <w:rPr>
+                      <w:rFonts w:asciiTheme="majorHAnsi" w:hAnsiTheme="majorHAnsi" w:cstheme="majorHAnsi"/>
+                      <w:sz w:val="18"/>
+                      <w:szCs w:val="18"/>
+                    </w:rPr>
+                    <w:t>e</w:t>
+                  </w:r>
+                </w:p>
+              </w:tc>
+              <w:tc>
+                <w:tcPr>
+                  <w:tcW w:w="875" w:type="dxa"/>
+                </w:tcPr>
+                <w:p>
+                  <w:pPr>
+                    <w:pStyle w:val="ListParagraph"/>
+                    <w:ind w:left="0"/>
+                    <w:jc w:val="both"/>
+                    <w:rPr>
+                      <w:rFonts w:asciiTheme="majorHAnsi" w:hAnsiTheme="majorHAnsi" w:cstheme="majorHAnsi"/>
+                      <w:sz w:val="20"/>
+                      <w:szCs w:val="20"/>
+                    </w:rPr>
+                  </w:pPr>
+                  <w:r>
+                    <w:rPr>
+                      <w:rFonts w:asciiTheme="majorHAnsi" w:hAnsiTheme="majorHAnsi" w:cstheme="majorHAnsi"/>
+                      <w:sz w:val="20"/>
+                      <w:szCs w:val="20"/>
+                    </w:rPr>
+                    <w:t>False</w:t>
+                  </w:r>
+                </w:p>
+              </w:tc>
+            </w:tr>
+          </w:tbl>
+          <w:p>
+            <w:pPr>
+              <w:pStyle w:val="ListParagraph"/>
+              <w:ind w:left="0"/>
+              <w:jc w:val="both"/>
+              <w:rPr>
+                <w:rFonts w:asciiTheme="majorHAnsi" w:hAnsiTheme="majorHAnsi" w:cstheme="majorHAnsi"/>
+                <w:sz w:val="20"/>
+                <w:szCs w:val="20"/>
+              </w:rPr>
+            </w:pPr>
+          </w:p>
+        </w:tc>
+        <w:tc>
+          <w:tcPr>
+            <w:tcW w:w="2824" w:type="dxa"/>
+          </w:tcPr>
+          <w:tbl>
+            <w:tblPr>
+              <w:tblStyle w:val="TableGrid"/>
+              <w:tblW w:w="0" w:type="auto"/>
+              <w:tblLook w:val="04A0" w:firstRow="1" w:lastRow="0" w:firstColumn="1" w:lastColumn="0" w:noHBand="0" w:noVBand="1"/>
+            </w:tblPr>
+            <w:tblGrid>
+              <w:gridCol w:w="865"/>
+              <w:gridCol w:w="866"/>
+              <w:gridCol w:w="867"/>
+            </w:tblGrid>
+            <w:tr>
+              <w:tc>
+                <w:tcPr>
+                  <w:tcW w:w="874" w:type="dxa"/>
+                </w:tcPr>
+                <w:p>
+                  <w:pPr>
+                    <w:pStyle w:val="ListParagraph"/>
+                    <w:ind w:left="0"/>
+                    <w:jc w:val="both"/>
+                    <w:rPr>
+                      <w:rFonts w:asciiTheme="majorHAnsi" w:hAnsiTheme="majorHAnsi" w:cstheme="majorHAnsi"/>
+                      <w:sz w:val="20"/>
+                      <w:szCs w:val="20"/>
+                    </w:rPr>
+                  </w:pPr>
+                  <w:r>
+                    <w:rPr>
+                      <w:rFonts w:asciiTheme="majorHAnsi" w:hAnsiTheme="majorHAnsi" w:cstheme="majorHAnsi"/>
+                      <w:sz w:val="20"/>
+                      <w:szCs w:val="20"/>
+                    </w:rPr>
+                    <w:t>x = false</w:t>
+                  </w:r>
+                </w:p>
+              </w:tc>
+              <w:tc>
+                <w:tcPr>
+                  <w:tcW w:w="875" w:type="dxa"/>
+                </w:tcPr>
+                <w:p>
+                  <w:pPr>
+                    <w:pStyle w:val="ListParagraph"/>
+                    <w:ind w:left="0"/>
+                    <w:jc w:val="both"/>
+                    <w:rPr>
+                      <w:rFonts w:asciiTheme="majorHAnsi" w:hAnsiTheme="majorHAnsi" w:cstheme="majorHAnsi"/>
+                      <w:sz w:val="20"/>
+                      <w:szCs w:val="20"/>
+                    </w:rPr>
+                  </w:pPr>
+                  <w:r>
+                    <w:rPr>
+                      <w:rFonts w:asciiTheme="majorHAnsi" w:hAnsiTheme="majorHAnsi" w:cstheme="majorHAnsi"/>
+                      <w:sz w:val="20"/>
+                      <w:szCs w:val="20"/>
+                    </w:rPr>
+                    <w:t>True</w:t>
+                  </w:r>
+                </w:p>
+              </w:tc>
+              <w:tc>
+                <w:tcPr>
+                  <w:tcW w:w="875" w:type="dxa"/>
+                </w:tcPr>
+                <w:p>
+                  <w:pPr>
+                    <w:pStyle w:val="ListParagraph"/>
+                    <w:ind w:left="0"/>
+                    <w:jc w:val="both"/>
+                    <w:rPr>
+                      <w:rFonts w:asciiTheme="majorHAnsi" w:hAnsiTheme="majorHAnsi" w:cstheme="majorHAnsi"/>
+                      <w:sz w:val="20"/>
+                      <w:szCs w:val="20"/>
+                    </w:rPr>
+                  </w:pPr>
+                  <w:r>
+                    <w:rPr>
+                      <w:rFonts w:asciiTheme="majorHAnsi" w:hAnsiTheme="majorHAnsi" w:cstheme="majorHAnsi"/>
+                      <w:sz w:val="20"/>
+                      <w:szCs w:val="20"/>
+                    </w:rPr>
+                    <w:t>False</w:t>
+                  </w:r>
+                </w:p>
+              </w:tc>
+            </w:tr>
+          </w:tbl>
+          <w:p>
+            <w:pPr>
+              <w:pStyle w:val="ListParagraph"/>
+              <w:ind w:left="0"/>
+              <w:jc w:val="both"/>
+              <w:cnfStyle w:val="000000100000" w:firstRow="0" w:lastRow="0" w:firstColumn="0" w:lastColumn="0" w:oddVBand="0" w:evenVBand="0" w:oddHBand="1" w:evenHBand="0" w:firstRowFirstColumn="0" w:firstRowLastColumn="0" w:lastRowFirstColumn="0" w:lastRowLastColumn="0"/>
+              <w:rPr>
+                <w:rFonts w:asciiTheme="majorHAnsi" w:hAnsiTheme="majorHAnsi" w:cstheme="majorHAnsi"/>
+                <w:sz w:val="20"/>
+                <w:szCs w:val="20"/>
+              </w:rPr>
+            </w:pPr>
+          </w:p>
+        </w:tc>
+        <w:tc>
+          <w:tcPr>
+            <w:tcW w:w="2880" w:type="dxa"/>
+          </w:tcPr>
+          <w:tbl>
+            <w:tblPr>
+              <w:tblStyle w:val="TableGrid"/>
+              <w:tblW w:w="0" w:type="auto"/>
+              <w:tblLook w:val="04A0" w:firstRow="1" w:lastRow="0" w:firstColumn="1" w:lastColumn="0" w:noHBand="0" w:noVBand="1"/>
+            </w:tblPr>
+            <w:tblGrid>
+              <w:gridCol w:w="874"/>
+              <w:gridCol w:w="875"/>
+              <w:gridCol w:w="875"/>
+            </w:tblGrid>
+            <w:tr>
+              <w:tc>
+                <w:tcPr>
+                  <w:tcW w:w="874" w:type="dxa"/>
+                </w:tcPr>
+                <w:p>
+                  <w:pPr>
+                    <w:pStyle w:val="ListParagraph"/>
+                    <w:ind w:left="0"/>
+                    <w:jc w:val="both"/>
+                    <w:rPr>
+                      <w:rFonts w:asciiTheme="majorHAnsi" w:hAnsiTheme="majorHAnsi" w:cstheme="majorHAnsi"/>
+                      <w:sz w:val="20"/>
+                      <w:szCs w:val="20"/>
+                    </w:rPr>
+                  </w:pPr>
+                  <w:r>
+                    <w:rPr>
+                      <w:rFonts w:asciiTheme="majorHAnsi" w:hAnsiTheme="majorHAnsi" w:cstheme="majorHAnsi"/>
+                      <w:sz w:val="20"/>
+                      <w:szCs w:val="20"/>
+                    </w:rPr>
+                    <w:t>x = false</w:t>
+                  </w:r>
+                </w:p>
+              </w:tc>
+              <w:tc>
+                <w:tcPr>
+                  <w:tcW w:w="875" w:type="dxa"/>
+                </w:tcPr>
+                <w:p>
+                  <w:pPr>
+                    <w:pStyle w:val="ListParagraph"/>
+                    <w:ind w:left="0"/>
+                    <w:jc w:val="both"/>
+                    <w:rPr>
+                      <w:rFonts w:asciiTheme="majorHAnsi" w:hAnsiTheme="majorHAnsi" w:cstheme="majorHAnsi"/>
+                      <w:sz w:val="20"/>
+                      <w:szCs w:val="20"/>
+                    </w:rPr>
+                  </w:pPr>
+                  <w:r>
+                    <w:rPr>
+                      <w:rFonts w:asciiTheme="majorHAnsi" w:hAnsiTheme="majorHAnsi" w:cstheme="majorHAnsi"/>
+                      <w:sz w:val="20"/>
+                      <w:szCs w:val="20"/>
+                    </w:rPr>
+                    <w:t>True</w:t>
+                  </w:r>
+                </w:p>
+              </w:tc>
+              <w:tc>
+                <w:tcPr>
+                  <w:tcW w:w="875" w:type="dxa"/>
+                </w:tcPr>
+                <w:p>
+                  <w:pPr>
+                    <w:pStyle w:val="ListParagraph"/>
+                    <w:ind w:left="0"/>
+                    <w:jc w:val="both"/>
+                    <w:rPr>
+                      <w:rFonts w:asciiTheme="majorHAnsi" w:hAnsiTheme="majorHAnsi" w:cstheme="majorHAnsi"/>
+                      <w:sz w:val="20"/>
+                      <w:szCs w:val="20"/>
+                    </w:rPr>
+                  </w:pPr>
+                  <w:r>
+                    <w:rPr>
+                      <w:rFonts w:asciiTheme="majorHAnsi" w:hAnsiTheme="majorHAnsi" w:cstheme="majorHAnsi"/>
+                      <w:sz w:val="20"/>
+                      <w:szCs w:val="20"/>
+                    </w:rPr>
+                    <w:t>False</w:t>
+                  </w:r>
+                </w:p>
+              </w:tc>
+            </w:tr>
+          </w:tbl>
+          <w:p>
+            <w:pPr>
+              <w:pStyle w:val="ListParagraph"/>
+              <w:ind w:left="0"/>
+              <w:jc w:val="both"/>
+              <w:cnfStyle w:val="000000100000" w:firstRow="0" w:lastRow="0" w:firstColumn="0" w:lastColumn="0" w:oddVBand="0" w:evenVBand="0" w:oddHBand="1" w:evenHBand="0" w:firstRowFirstColumn="0" w:firstRowLastColumn="0" w:lastRowFirstColumn="0" w:lastRowLastColumn="0"/>
+              <w:rPr>
+                <w:rFonts w:asciiTheme="majorHAnsi" w:hAnsiTheme="majorHAnsi" w:cstheme="majorHAnsi"/>
+                <w:sz w:val="20"/>
+                <w:szCs w:val="20"/>
+              </w:rPr>
+            </w:pPr>
+          </w:p>
+        </w:tc>
+      </w:tr>
+    </w:tbl>
+    <w:p>
+      <w:pPr>
+        <w:pStyle w:val="ListParagraph"/>
+        <w:jc w:val="both"/>
+        <w:rPr>
+          <w:rFonts w:asciiTheme="majorHAnsi" w:hAnsiTheme="majorHAnsi" w:cstheme="majorHAnsi"/>
+        </w:rPr>
+      </w:pPr>
+    </w:p>
+    <w:p>
+      <w:pPr>
+        <w:pStyle w:val="ListParagraph"/>
+        <w:jc w:val="both"/>
+        <w:rPr>
+          <w:rFonts w:asciiTheme="majorHAnsi" w:hAnsiTheme="majorHAnsi" w:cstheme="majorHAnsi"/>
+        </w:rPr>
+      </w:pPr>
+      <w:r>
+        <w:rPr>
+          <w:rFonts w:asciiTheme="majorHAnsi" w:hAnsiTheme="majorHAnsi" w:cstheme="majorHAnsi"/>
+        </w:rPr>
+        <w:t>Short-circuit operators (&amp;&amp;) and (||) are very similar to the previous ones, expect that the right hand of the expression may never be evaluated.</w:t>
+      </w:r>
+    </w:p>
+    <w:p>
+      <w:pPr>
+        <w:pStyle w:val="ListParagraph"/>
+        <w:jc w:val="both"/>
+        <w:rPr>
+          <w:rFonts w:asciiTheme="majorHAnsi" w:hAnsiTheme="majorHAnsi" w:cstheme="majorHAnsi"/>
+        </w:rPr>
+      </w:pPr>
+      <w:r>
+        <w:rPr>
+          <w:rFonts w:asciiTheme="majorHAnsi" w:hAnsiTheme="majorHAnsi" w:cstheme="majorHAnsi"/>
+        </w:rPr>
+        <w:t xml:space="preserve">E.g.: </w:t>
+      </w:r>
+      <w:proofErr w:type="spellStart"/>
+      <w:r>
+        <w:rPr>
+          <w:rFonts w:asciiTheme="majorHAnsi" w:hAnsiTheme="majorHAnsi" w:cstheme="majorHAnsi"/>
+          <w:i/>
+          <w:iCs/>
+        </w:rPr>
+        <w:t>boolean</w:t>
+      </w:r>
+      <w:proofErr w:type="spellEnd"/>
+      <w:r>
+        <w:rPr>
+          <w:rFonts w:asciiTheme="majorHAnsi" w:hAnsiTheme="majorHAnsi" w:cstheme="majorHAnsi"/>
+          <w:i/>
+          <w:iCs/>
+        </w:rPr>
+        <w:t xml:space="preserve"> x = true || (y &lt; 4</w:t>
+      </w:r>
+      <w:proofErr w:type="gramStart"/>
+      <w:r>
+        <w:rPr>
+          <w:rFonts w:asciiTheme="majorHAnsi" w:hAnsiTheme="majorHAnsi" w:cstheme="majorHAnsi"/>
+          <w:i/>
+          <w:iCs/>
+        </w:rPr>
+        <w:t>);</w:t>
+      </w:r>
+      <w:proofErr w:type="gramEnd"/>
+    </w:p>
+    <w:p>
+      <w:pPr>
+        <w:pStyle w:val="ListParagraph"/>
+        <w:jc w:val="both"/>
+        <w:rPr>
+          <w:rFonts w:asciiTheme="majorHAnsi" w:hAnsiTheme="majorHAnsi" w:cstheme="majorHAnsi"/>
+        </w:rPr>
+      </w:pPr>
+      <w:r>
+        <w:rPr>
+          <w:rFonts w:asciiTheme="majorHAnsi" w:hAnsiTheme="majorHAnsi" w:cstheme="majorHAnsi"/>
+        </w:rPr>
+        <w:lastRenderedPageBreak/>
+        <w:t>Other examples:</w:t>
+      </w:r>
+    </w:p>
+    <w:p>
+      <w:pPr>
+        <w:pStyle w:val="ListParagraph"/>
+        <w:jc w:val="both"/>
+        <w:rPr>
+          <w:rFonts w:asciiTheme="majorHAnsi" w:hAnsiTheme="majorHAnsi" w:cstheme="majorHAnsi"/>
+          <w:i/>
+          <w:iCs/>
+        </w:rPr>
+      </w:pPr>
+      <w:proofErr w:type="gramStart"/>
+      <w:r>
+        <w:rPr>
+          <w:rFonts w:asciiTheme="majorHAnsi" w:hAnsiTheme="majorHAnsi" w:cstheme="majorHAnsi"/>
+          <w:i/>
+          <w:iCs/>
+        </w:rPr>
+        <w:t>If(</w:t>
+      </w:r>
+      <w:proofErr w:type="gramEnd"/>
+      <w:r>
+        <w:rPr>
+          <w:rFonts w:asciiTheme="majorHAnsi" w:hAnsiTheme="majorHAnsi" w:cstheme="majorHAnsi"/>
+          <w:i/>
+          <w:iCs/>
+        </w:rPr>
+        <w:t xml:space="preserve">x != null %% </w:t>
+      </w:r>
+      <w:proofErr w:type="spellStart"/>
+      <w:r>
+        <w:rPr>
+          <w:rFonts w:asciiTheme="majorHAnsi" w:hAnsiTheme="majorHAnsi" w:cstheme="majorHAnsi"/>
+          <w:i/>
+          <w:iCs/>
+        </w:rPr>
+        <w:t>x.getValue</w:t>
+      </w:r>
+      <w:proofErr w:type="spellEnd"/>
+      <w:r>
+        <w:rPr>
+          <w:rFonts w:asciiTheme="majorHAnsi" w:hAnsiTheme="majorHAnsi" w:cstheme="majorHAnsi"/>
+          <w:i/>
+          <w:iCs/>
+        </w:rPr>
+        <w:t>() &lt; 5) {</w:t>
+      </w:r>
+    </w:p>
+    <w:p>
+      <w:pPr>
+        <w:pStyle w:val="ListParagraph"/>
+        <w:jc w:val="both"/>
+        <w:rPr>
+          <w:rFonts w:asciiTheme="majorHAnsi" w:hAnsiTheme="majorHAnsi" w:cstheme="majorHAnsi"/>
+          <w:i/>
+          <w:iCs/>
+        </w:rPr>
+      </w:pPr>
+      <w:r>
+        <w:rPr>
+          <w:rFonts w:asciiTheme="majorHAnsi" w:hAnsiTheme="majorHAnsi" w:cstheme="majorHAnsi"/>
+          <w:i/>
+          <w:iCs/>
+        </w:rPr>
+        <w:tab/>
+        <w:t>// Do something</w:t>
+      </w:r>
+    </w:p>
+    <w:p>
+      <w:pPr>
+        <w:pStyle w:val="ListParagraph"/>
+        <w:jc w:val="both"/>
+        <w:rPr>
+          <w:rFonts w:asciiTheme="majorHAnsi" w:hAnsiTheme="majorHAnsi" w:cstheme="majorHAnsi"/>
+          <w:i/>
+          <w:iCs/>
+        </w:rPr>
+      </w:pPr>
+      <w:r>
+        <w:rPr>
+          <w:rFonts w:asciiTheme="majorHAnsi" w:hAnsiTheme="majorHAnsi" w:cstheme="majorHAnsi"/>
+          <w:i/>
+          <w:iCs/>
+        </w:rPr>
+        <w:t>}</w:t>
+      </w:r>
+    </w:p>
+    <w:p>
+      <w:pPr>
+        <w:pStyle w:val="ListParagraph"/>
+        <w:jc w:val="both"/>
+        <w:rPr>
+          <w:rFonts w:asciiTheme="majorHAnsi" w:hAnsiTheme="majorHAnsi" w:cstheme="majorHAnsi"/>
+        </w:rPr>
+      </w:pPr>
+    </w:p>
+    <w:p>
+      <w:pPr>
+        <w:pStyle w:val="ListParagraph"/>
+        <w:numPr>
+          <w:ilvl w:val="0"/>
+          <w:numId w:val="2"/>
+        </w:numPr>
+        <w:jc w:val="both"/>
+        <w:rPr>
+          <w:rFonts w:asciiTheme="majorHAnsi" w:hAnsiTheme="majorHAnsi" w:cstheme="majorHAnsi"/>
+        </w:rPr>
+      </w:pPr>
+      <w:r>
+        <w:rPr>
+          <w:rFonts w:asciiTheme="majorHAnsi" w:hAnsiTheme="majorHAnsi" w:cstheme="majorHAnsi"/>
+        </w:rPr>
+        <w:t>Equality Operators.</w:t>
+      </w:r>
+    </w:p>
+    <w:p>
+      <w:pPr>
+        <w:pStyle w:val="ListParagraph"/>
         <w:jc w:val="both"/>
         <w:rPr>
           <w:rFonts w:asciiTheme="majorHAnsi" w:hAnsiTheme="majorHAnsi" w:cstheme="majorHAnsi"/>
@@ -4912,14 +8349,31 @@
     </w:p>
     <w:p>
       <w:pPr>
-        <w:jc w:val="both"/>
-        <w:rPr>
-          <w:rFonts w:asciiTheme="majorHAnsi" w:hAnsiTheme="majorHAnsi" w:cstheme="majorHAnsi"/>
-        </w:rPr>
-      </w:pPr>
-    </w:p>
-    <w:p>
-      <w:pPr>
+        <w:ind w:left="360"/>
+        <w:jc w:val="both"/>
+        <w:rPr>
+          <w:rFonts w:asciiTheme="majorHAnsi" w:hAnsiTheme="majorHAnsi" w:cstheme="majorHAnsi"/>
+        </w:rPr>
+      </w:pPr>
+    </w:p>
+    <w:p>
+      <w:pPr>
+        <w:ind w:left="360"/>
+        <w:jc w:val="both"/>
+        <w:rPr>
+          <w:rFonts w:asciiTheme="majorHAnsi" w:hAnsiTheme="majorHAnsi" w:cstheme="majorHAnsi"/>
+        </w:rPr>
+      </w:pPr>
+      <w:r>
+        <w:rPr>
+          <w:rFonts w:asciiTheme="majorHAnsi" w:hAnsiTheme="majorHAnsi" w:cstheme="majorHAnsi"/>
+        </w:rPr>
+        <w:t>Java Statements.</w:t>
+      </w:r>
+    </w:p>
+    <w:p>
+      <w:pPr>
+        <w:ind w:left="360"/>
         <w:jc w:val="both"/>
         <w:rPr>
           <w:rFonts w:asciiTheme="majorHAnsi" w:hAnsiTheme="majorHAnsi" w:cstheme="majorHAnsi"/>
@@ -4938,7 +8392,7 @@
 </file>
 
 <file path=word/endnotes.xml><?xml version="1.0" encoding="utf-8"?>
-<w:endnotes xmlns:wpc="http://schemas.microsoft.com/office/word/2010/wordprocessingCanvas" xmlns:cx="http://schemas.microsoft.com/office/drawing/2014/chartex" xmlns:cx1="http://schemas.microsoft.com/office/drawing/2015/9/8/chartex" xmlns:cx2="http://schemas.microsoft.com/office/drawing/2015/10/21/chartex" xmlns:cx3="http://schemas.microsoft.com/office/drawing/2016/5/9/chartex" xmlns:cx4="http://schemas.microsoft.com/office/drawing/2016/5/10/chartex" xmlns:cx5="http://schemas.microsoft.com/office/drawing/2016/5/11/chartex" xmlns:cx6="http://schemas.microsoft.com/office/drawing/2016/5/12/chartex" xmlns:cx7="http://schemas.microsoft.com/office/drawing/2016/5/13/chartex" xmlns:cx8="http://schemas.microsoft.com/office/drawing/2016/5/14/chartex" xmlns:mc="http://schemas.openxmlformats.org/markup-compatibility/2006" xmlns:aink="http://schemas.microsoft.com/office/drawing/2016/ink" xmlns:am3d="http://schemas.microsoft.com/office/drawing/2017/model3d" xmlns:o="urn:schemas-microsoft-com:office:office" xmlns:r="http://schemas.openxmlformats.org/officeDocument/2006/relationships" xmlns:m="http://schemas.openxmlformats.org/officeDocument/2006/math" xmlns:v="urn:schemas-microsoft-com:vml" xmlns:wp14="http://schemas.microsoft.com/office/word/2010/wordprocessingDrawing" xmlns:wp="http://schemas.openxmlformats.org/drawingml/2006/wordprocessingDrawing" xmlns:w10="urn:schemas-microsoft-com:office:word" xmlns:w="http://schemas.openxmlformats.org/wordprocessingml/2006/main" xmlns:w14="http://schemas.microsoft.com/office/word/2010/wordml" xmlns:w15="http://schemas.microsoft.com/office/word/2012/wordml" xmlns:w16cid="http://schemas.microsoft.com/office/word/2016/wordml/cid" xmlns:w16se="http://schemas.microsoft.com/office/word/2015/wordml/symex" xmlns:wpg="http://schemas.microsoft.com/office/word/2010/wordprocessingGroup" xmlns:wpi="http://schemas.microsoft.com/office/word/2010/wordprocessingInk" xmlns:wne="http://schemas.microsoft.com/office/word/2006/wordml" xmlns:wps="http://schemas.microsoft.com/office/word/2010/wordprocessingShape" mc:Ignorable="w14 w15 w16se w16cid wp14">
+<w:endnotes xmlns:wpc="http://schemas.microsoft.com/office/word/2010/wordprocessingCanvas" xmlns:cx="http://schemas.microsoft.com/office/drawing/2014/chartex" xmlns:cx1="http://schemas.microsoft.com/office/drawing/2015/9/8/chartex" xmlns:cx2="http://schemas.microsoft.com/office/drawing/2015/10/21/chartex" xmlns:cx3="http://schemas.microsoft.com/office/drawing/2016/5/9/chartex" xmlns:cx4="http://schemas.microsoft.com/office/drawing/2016/5/10/chartex" xmlns:cx5="http://schemas.microsoft.com/office/drawing/2016/5/11/chartex" xmlns:cx6="http://schemas.microsoft.com/office/drawing/2016/5/12/chartex" xmlns:cx7="http://schemas.microsoft.com/office/drawing/2016/5/13/chartex" xmlns:cx8="http://schemas.microsoft.com/office/drawing/2016/5/14/chartex" xmlns:mc="http://schemas.openxmlformats.org/markup-compatibility/2006" xmlns:aink="http://schemas.microsoft.com/office/drawing/2016/ink" xmlns:am3d="http://schemas.microsoft.com/office/drawing/2017/model3d" xmlns:o="urn:schemas-microsoft-com:office:office" xmlns:r="http://schemas.openxmlformats.org/officeDocument/2006/relationships" xmlns:m="http://schemas.openxmlformats.org/officeDocument/2006/math" xmlns:v="urn:schemas-microsoft-com:vml" xmlns:wp14="http://schemas.microsoft.com/office/word/2010/wordprocessingDrawing" xmlns:wp="http://schemas.openxmlformats.org/drawingml/2006/wordprocessingDrawing" xmlns:w10="urn:schemas-microsoft-com:office:word" xmlns:w="http://schemas.openxmlformats.org/wordprocessingml/2006/main" xmlns:w14="http://schemas.microsoft.com/office/word/2010/wordml" xmlns:w15="http://schemas.microsoft.com/office/word/2012/wordml" xmlns:w16cex="http://schemas.microsoft.com/office/word/2018/wordml/cex" xmlns:w16cid="http://schemas.microsoft.com/office/word/2016/wordml/cid" xmlns:w16="http://schemas.microsoft.com/office/word/2018/wordml" xmlns:w16se="http://schemas.microsoft.com/office/word/2015/wordml/symex" xmlns:wpg="http://schemas.microsoft.com/office/word/2010/wordprocessingGroup" xmlns:wpi="http://schemas.microsoft.com/office/word/2010/wordprocessingInk" xmlns:wne="http://schemas.microsoft.com/office/word/2006/wordml" xmlns:wps="http://schemas.microsoft.com/office/word/2010/wordprocessingShape" mc:Ignorable="w14 w15 w16se w16cid w16 w16cex wp14">
   <w:endnote w:type="separator" w:id="-1">
     <w:p>
       <w:r>
@@ -4957,7 +8411,7 @@
 </file>
 
 <file path=word/footnotes.xml><?xml version="1.0" encoding="utf-8"?>
-<w:footnotes xmlns:wpc="http://schemas.microsoft.com/office/word/2010/wordprocessingCanvas" xmlns:cx="http://schemas.microsoft.com/office/drawing/2014/chartex" xmlns:cx1="http://schemas.microsoft.com/office/drawing/2015/9/8/chartex" xmlns:cx2="http://schemas.microsoft.com/office/drawing/2015/10/21/chartex" xmlns:cx3="http://schemas.microsoft.com/office/drawing/2016/5/9/chartex" xmlns:cx4="http://schemas.microsoft.com/office/drawing/2016/5/10/chartex" xmlns:cx5="http://schemas.microsoft.com/office/drawing/2016/5/11/chartex" xmlns:cx6="http://schemas.microsoft.com/office/drawing/2016/5/12/chartex" xmlns:cx7="http://schemas.microsoft.com/office/drawing/2016/5/13/chartex" xmlns:cx8="http://schemas.microsoft.com/office/drawing/2016/5/14/chartex" xmlns:mc="http://schemas.openxmlformats.org/markup-compatibility/2006" xmlns:aink="http://schemas.microsoft.com/office/drawing/2016/ink" xmlns:am3d="http://schemas.microsoft.com/office/drawing/2017/model3d" xmlns:o="urn:schemas-microsoft-com:office:office" xmlns:r="http://schemas.openxmlformats.org/officeDocument/2006/relationships" xmlns:m="http://schemas.openxmlformats.org/officeDocument/2006/math" xmlns:v="urn:schemas-microsoft-com:vml" xmlns:wp14="http://schemas.microsoft.com/office/word/2010/wordprocessingDrawing" xmlns:wp="http://schemas.openxmlformats.org/drawingml/2006/wordprocessingDrawing" xmlns:w10="urn:schemas-microsoft-com:office:word" xmlns:w="http://schemas.openxmlformats.org/wordprocessingml/2006/main" xmlns:w14="http://schemas.microsoft.com/office/word/2010/wordml" xmlns:w15="http://schemas.microsoft.com/office/word/2012/wordml" xmlns:w16cid="http://schemas.microsoft.com/office/word/2016/wordml/cid" xmlns:w16se="http://schemas.microsoft.com/office/word/2015/wordml/symex" xmlns:wpg="http://schemas.microsoft.com/office/word/2010/wordprocessingGroup" xmlns:wpi="http://schemas.microsoft.com/office/word/2010/wordprocessingInk" xmlns:wne="http://schemas.microsoft.com/office/word/2006/wordml" xmlns:wps="http://schemas.microsoft.com/office/word/2010/wordprocessingShape" mc:Ignorable="w14 w15 w16se w16cid wp14">
+<w:footnotes xmlns:wpc="http://schemas.microsoft.com/office/word/2010/wordprocessingCanvas" xmlns:cx="http://schemas.microsoft.com/office/drawing/2014/chartex" xmlns:cx1="http://schemas.microsoft.com/office/drawing/2015/9/8/chartex" xmlns:cx2="http://schemas.microsoft.com/office/drawing/2015/10/21/chartex" xmlns:cx3="http://schemas.microsoft.com/office/drawing/2016/5/9/chartex" xmlns:cx4="http://schemas.microsoft.com/office/drawing/2016/5/10/chartex" xmlns:cx5="http://schemas.microsoft.com/office/drawing/2016/5/11/chartex" xmlns:cx6="http://schemas.microsoft.com/office/drawing/2016/5/12/chartex" xmlns:cx7="http://schemas.microsoft.com/office/drawing/2016/5/13/chartex" xmlns:cx8="http://schemas.microsoft.com/office/drawing/2016/5/14/chartex" xmlns:mc="http://schemas.openxmlformats.org/markup-compatibility/2006" xmlns:aink="http://schemas.microsoft.com/office/drawing/2016/ink" xmlns:am3d="http://schemas.microsoft.com/office/drawing/2017/model3d" xmlns:o="urn:schemas-microsoft-com:office:office" xmlns:r="http://schemas.openxmlformats.org/officeDocument/2006/relationships" xmlns:m="http://schemas.openxmlformats.org/officeDocument/2006/math" xmlns:v="urn:schemas-microsoft-com:vml" xmlns:wp14="http://schemas.microsoft.com/office/word/2010/wordprocessingDrawing" xmlns:wp="http://schemas.openxmlformats.org/drawingml/2006/wordprocessingDrawing" xmlns:w10="urn:schemas-microsoft-com:office:word" xmlns:w="http://schemas.openxmlformats.org/wordprocessingml/2006/main" xmlns:w14="http://schemas.microsoft.com/office/word/2010/wordml" xmlns:w15="http://schemas.microsoft.com/office/word/2012/wordml" xmlns:w16cex="http://schemas.microsoft.com/office/word/2018/wordml/cex" xmlns:w16cid="http://schemas.microsoft.com/office/word/2016/wordml/cid" xmlns:w16="http://schemas.microsoft.com/office/word/2018/wordml" xmlns:w16se="http://schemas.microsoft.com/office/word/2015/wordml/symex" xmlns:wpg="http://schemas.microsoft.com/office/word/2010/wordprocessingGroup" xmlns:wpi="http://schemas.microsoft.com/office/word/2010/wordprocessingInk" xmlns:wne="http://schemas.microsoft.com/office/word/2006/wordml" xmlns:wps="http://schemas.microsoft.com/office/word/2010/wordprocessingShape" mc:Ignorable="w14 w15 w16se w16cid w16 w16cex wp14">
   <w:footnote w:type="separator" w:id="-1">
     <w:p>
       <w:r>
@@ -4976,7 +8430,7 @@
 </file>
 
 <file path=word/header1.xml><?xml version="1.0" encoding="utf-8"?>
-<w:hdr xmlns:wpc="http://schemas.microsoft.com/office/word/2010/wordprocessingCanvas" xmlns:cx="http://schemas.microsoft.com/office/drawing/2014/chartex" xmlns:cx1="http://schemas.microsoft.com/office/drawing/2015/9/8/chartex" xmlns:cx2="http://schemas.microsoft.com/office/drawing/2015/10/21/chartex" xmlns:cx3="http://schemas.microsoft.com/office/drawing/2016/5/9/chartex" xmlns:cx4="http://schemas.microsoft.com/office/drawing/2016/5/10/chartex" xmlns:cx5="http://schemas.microsoft.com/office/drawing/2016/5/11/chartex" xmlns:cx6="http://schemas.microsoft.com/office/drawing/2016/5/12/chartex" xmlns:cx7="http://schemas.microsoft.com/office/drawing/2016/5/13/chartex" xmlns:cx8="http://schemas.microsoft.com/office/drawing/2016/5/14/chartex" xmlns:mc="http://schemas.openxmlformats.org/markup-compatibility/2006" xmlns:aink="http://schemas.microsoft.com/office/drawing/2016/ink" xmlns:am3d="http://schemas.microsoft.com/office/drawing/2017/model3d" xmlns:o="urn:schemas-microsoft-com:office:office" xmlns:r="http://schemas.openxmlformats.org/officeDocument/2006/relationships" xmlns:m="http://schemas.openxmlformats.org/officeDocument/2006/math" xmlns:v="urn:schemas-microsoft-com:vml" xmlns:wp14="http://schemas.microsoft.com/office/word/2010/wordprocessingDrawing" xmlns:wp="http://schemas.openxmlformats.org/drawingml/2006/wordprocessingDrawing" xmlns:w10="urn:schemas-microsoft-com:office:word" xmlns:w="http://schemas.openxmlformats.org/wordprocessingml/2006/main" xmlns:w14="http://schemas.microsoft.com/office/word/2010/wordml" xmlns:w15="http://schemas.microsoft.com/office/word/2012/wordml" xmlns:w16cid="http://schemas.microsoft.com/office/word/2016/wordml/cid" xmlns:w16se="http://schemas.microsoft.com/office/word/2015/wordml/symex" xmlns:wpg="http://schemas.microsoft.com/office/word/2010/wordprocessingGroup" xmlns:wpi="http://schemas.microsoft.com/office/word/2010/wordprocessingInk" xmlns:wne="http://schemas.microsoft.com/office/word/2006/wordml" xmlns:wps="http://schemas.microsoft.com/office/word/2010/wordprocessingShape" mc:Ignorable="w14 w15 w16se w16cid wp14">
+<w:hdr xmlns:wpc="http://schemas.microsoft.com/office/word/2010/wordprocessingCanvas" xmlns:cx="http://schemas.microsoft.com/office/drawing/2014/chartex" xmlns:cx1="http://schemas.microsoft.com/office/drawing/2015/9/8/chartex" xmlns:cx2="http://schemas.microsoft.com/office/drawing/2015/10/21/chartex" xmlns:cx3="http://schemas.microsoft.com/office/drawing/2016/5/9/chartex" xmlns:cx4="http://schemas.microsoft.com/office/drawing/2016/5/10/chartex" xmlns:cx5="http://schemas.microsoft.com/office/drawing/2016/5/11/chartex" xmlns:cx6="http://schemas.microsoft.com/office/drawing/2016/5/12/chartex" xmlns:cx7="http://schemas.microsoft.com/office/drawing/2016/5/13/chartex" xmlns:cx8="http://schemas.microsoft.com/office/drawing/2016/5/14/chartex" xmlns:mc="http://schemas.openxmlformats.org/markup-compatibility/2006" xmlns:aink="http://schemas.microsoft.com/office/drawing/2016/ink" xmlns:am3d="http://schemas.microsoft.com/office/drawing/2017/model3d" xmlns:o="urn:schemas-microsoft-com:office:office" xmlns:r="http://schemas.openxmlformats.org/officeDocument/2006/relationships" xmlns:m="http://schemas.openxmlformats.org/officeDocument/2006/math" xmlns:v="urn:schemas-microsoft-com:vml" xmlns:wp14="http://schemas.microsoft.com/office/word/2010/wordprocessingDrawing" xmlns:wp="http://schemas.openxmlformats.org/drawingml/2006/wordprocessingDrawing" xmlns:w10="urn:schemas-microsoft-com:office:word" xmlns:w="http://schemas.openxmlformats.org/wordprocessingml/2006/main" xmlns:w14="http://schemas.microsoft.com/office/word/2010/wordml" xmlns:w15="http://schemas.microsoft.com/office/word/2012/wordml" xmlns:w16cex="http://schemas.microsoft.com/office/word/2018/wordml/cex" xmlns:w16cid="http://schemas.microsoft.com/office/word/2016/wordml/cid" xmlns:w16="http://schemas.microsoft.com/office/word/2018/wordml" xmlns:w16se="http://schemas.microsoft.com/office/word/2015/wordml/symex" xmlns:wpg="http://schemas.microsoft.com/office/word/2010/wordprocessingGroup" xmlns:wpi="http://schemas.microsoft.com/office/word/2010/wordprocessingInk" xmlns:wne="http://schemas.microsoft.com/office/word/2006/wordml" xmlns:wps="http://schemas.microsoft.com/office/word/2010/wordprocessingShape" mc:Ignorable="w14 w15 w16se w16cid w16 w16cex wp14">
   <w:p>
     <w:pPr>
       <w:pStyle w:val="Header"/>
@@ -4989,7 +8443,7 @@
 </file>
 
 <file path=word/numbering.xml><?xml version="1.0" encoding="utf-8"?>
-<w:numbering xmlns:wpc="http://schemas.microsoft.com/office/word/2010/wordprocessingCanvas" xmlns:cx="http://schemas.microsoft.com/office/drawing/2014/chartex" xmlns:cx1="http://schemas.microsoft.com/office/drawing/2015/9/8/chartex" xmlns:cx2="http://schemas.microsoft.com/office/drawing/2015/10/21/chartex" xmlns:cx3="http://schemas.microsoft.com/office/drawing/2016/5/9/chartex" xmlns:cx4="http://schemas.microsoft.com/office/drawing/2016/5/10/chartex" xmlns:cx5="http://schemas.microsoft.com/office/drawing/2016/5/11/chartex" xmlns:cx6="http://schemas.microsoft.com/office/drawing/2016/5/12/chartex" xmlns:cx7="http://schemas.microsoft.com/office/drawing/2016/5/13/chartex" xmlns:cx8="http://schemas.microsoft.com/office/drawing/2016/5/14/chartex" xmlns:mc="http://schemas.openxmlformats.org/markup-compatibility/2006" xmlns:aink="http://schemas.microsoft.com/office/drawing/2016/ink" xmlns:am3d="http://schemas.microsoft.com/office/drawing/2017/model3d" xmlns:o="urn:schemas-microsoft-com:office:office" xmlns:r="http://schemas.openxmlformats.org/officeDocument/2006/relationships" xmlns:m="http://schemas.openxmlformats.org/officeDocument/2006/math" xmlns:v="urn:schemas-microsoft-com:vml" xmlns:wp14="http://schemas.microsoft.com/office/word/2010/wordprocessingDrawing" xmlns:wp="http://schemas.openxmlformats.org/drawingml/2006/wordprocessingDrawing" xmlns:w10="urn:schemas-microsoft-com:office:word" xmlns:w="http://schemas.openxmlformats.org/wordprocessingml/2006/main" xmlns:w14="http://schemas.microsoft.com/office/word/2010/wordml" xmlns:w15="http://schemas.microsoft.com/office/word/2012/wordml" xmlns:w16cid="http://schemas.microsoft.com/office/word/2016/wordml/cid" xmlns:w16se="http://schemas.microsoft.com/office/word/2015/wordml/symex" xmlns:wpg="http://schemas.microsoft.com/office/word/2010/wordprocessingGroup" xmlns:wpi="http://schemas.microsoft.com/office/word/2010/wordprocessingInk" xmlns:wne="http://schemas.microsoft.com/office/word/2006/wordml" xmlns:wps="http://schemas.microsoft.com/office/word/2010/wordprocessingShape" mc:Ignorable="w14 w15 w16se w16cid wp14">
+<w:numbering xmlns:wpc="http://schemas.microsoft.com/office/word/2010/wordprocessingCanvas" xmlns:cx="http://schemas.microsoft.com/office/drawing/2014/chartex" xmlns:cx1="http://schemas.microsoft.com/office/drawing/2015/9/8/chartex" xmlns:cx2="http://schemas.microsoft.com/office/drawing/2015/10/21/chartex" xmlns:cx3="http://schemas.microsoft.com/office/drawing/2016/5/9/chartex" xmlns:cx4="http://schemas.microsoft.com/office/drawing/2016/5/10/chartex" xmlns:cx5="http://schemas.microsoft.com/office/drawing/2016/5/11/chartex" xmlns:cx6="http://schemas.microsoft.com/office/drawing/2016/5/12/chartex" xmlns:cx7="http://schemas.microsoft.com/office/drawing/2016/5/13/chartex" xmlns:cx8="http://schemas.microsoft.com/office/drawing/2016/5/14/chartex" xmlns:mc="http://schemas.openxmlformats.org/markup-compatibility/2006" xmlns:aink="http://schemas.microsoft.com/office/drawing/2016/ink" xmlns:am3d="http://schemas.microsoft.com/office/drawing/2017/model3d" xmlns:o="urn:schemas-microsoft-com:office:office" xmlns:r="http://schemas.openxmlformats.org/officeDocument/2006/relationships" xmlns:m="http://schemas.openxmlformats.org/officeDocument/2006/math" xmlns:v="urn:schemas-microsoft-com:vml" xmlns:wp14="http://schemas.microsoft.com/office/word/2010/wordprocessingDrawing" xmlns:wp="http://schemas.openxmlformats.org/drawingml/2006/wordprocessingDrawing" xmlns:w10="urn:schemas-microsoft-com:office:word" xmlns:w="http://schemas.openxmlformats.org/wordprocessingml/2006/main" xmlns:w14="http://schemas.microsoft.com/office/word/2010/wordml" xmlns:w15="http://schemas.microsoft.com/office/word/2012/wordml" xmlns:w16cex="http://schemas.microsoft.com/office/word/2018/wordml/cex" xmlns:w16cid="http://schemas.microsoft.com/office/word/2016/wordml/cid" xmlns:w16="http://schemas.microsoft.com/office/word/2018/wordml" xmlns:w16se="http://schemas.microsoft.com/office/word/2015/wordml/symex" xmlns:wpg="http://schemas.microsoft.com/office/word/2010/wordprocessingGroup" xmlns:wpi="http://schemas.microsoft.com/office/word/2010/wordprocessingInk" xmlns:wne="http://schemas.microsoft.com/office/word/2006/wordml" xmlns:wps="http://schemas.microsoft.com/office/word/2010/wordprocessingShape" mc:Ignorable="w14 w15 w16se w16cid w16 w16cex wp14">
   <w:abstractNum w:abstractNumId="0" w15:restartNumberingAfterBreak="0">
     <w:nsid w:val="18F528DA"/>
     <w:multiLevelType w:val="hybridMultilevel"/>
@@ -5192,6 +8646,118 @@
     </w:lvl>
   </w:abstractNum>
   <w:abstractNum w:abstractNumId="2" w15:restartNumberingAfterBreak="0">
+    <w:nsid w:val="496E35B3"/>
+    <w:multiLevelType w:val="hybridMultilevel"/>
+    <w:tmpl w:val="D7A0A9A0"/>
+    <w:lvl w:ilvl="0" w:tplc="9AD2DE76">
+      <w:numFmt w:val="bullet"/>
+      <w:lvlText w:val=""/>
+      <w:lvlJc w:val="left"/>
+      <w:pPr>
+        <w:ind w:left="720" w:hanging="360"/>
+      </w:pPr>
+      <w:rPr>
+        <w:rFonts w:ascii="Wingdings" w:eastAsiaTheme="minorHAnsi" w:hAnsi="Wingdings" w:cstheme="majorHAnsi" w:hint="default"/>
+      </w:rPr>
+    </w:lvl>
+    <w:lvl w:ilvl="1" w:tplc="04090003" w:tentative="1">
+      <w:start w:val="1"/>
+      <w:numFmt w:val="bullet"/>
+      <w:lvlText w:val="o"/>
+      <w:lvlJc w:val="left"/>
+      <w:pPr>
+        <w:ind w:left="1440" w:hanging="360"/>
+      </w:pPr>
+      <w:rPr>
+        <w:rFonts w:ascii="Courier New" w:hAnsi="Courier New" w:cs="Courier New" w:hint="default"/>
+      </w:rPr>
+    </w:lvl>
+    <w:lvl w:ilvl="2" w:tplc="04090005" w:tentative="1">
+      <w:start w:val="1"/>
+      <w:numFmt w:val="bullet"/>
+      <w:lvlText w:val=""/>
+      <w:lvlJc w:val="left"/>
+      <w:pPr>
+        <w:ind w:left="2160" w:hanging="360"/>
+      </w:pPr>
+      <w:rPr>
+        <w:rFonts w:ascii="Wingdings" w:hAnsi="Wingdings" w:hint="default"/>
+      </w:rPr>
+    </w:lvl>
+    <w:lvl w:ilvl="3" w:tplc="04090001" w:tentative="1">
+      <w:start w:val="1"/>
+      <w:numFmt w:val="bullet"/>
+      <w:lvlText w:val=""/>
+      <w:lvlJc w:val="left"/>
+      <w:pPr>
+        <w:ind w:left="2880" w:hanging="360"/>
+      </w:pPr>
+      <w:rPr>
+        <w:rFonts w:ascii="Symbol" w:hAnsi="Symbol" w:hint="default"/>
+      </w:rPr>
+    </w:lvl>
+    <w:lvl w:ilvl="4" w:tplc="04090003" w:tentative="1">
+      <w:start w:val="1"/>
+      <w:numFmt w:val="bullet"/>
+      <w:lvlText w:val="o"/>
+      <w:lvlJc w:val="left"/>
+      <w:pPr>
+        <w:ind w:left="3600" w:hanging="360"/>
+      </w:pPr>
+      <w:rPr>
+        <w:rFonts w:ascii="Courier New" w:hAnsi="Courier New" w:cs="Courier New" w:hint="default"/>
+      </w:rPr>
+    </w:lvl>
+    <w:lvl w:ilvl="5" w:tplc="04090005" w:tentative="1">
+      <w:start w:val="1"/>
+      <w:numFmt w:val="bullet"/>
+      <w:lvlText w:val=""/>
+      <w:lvlJc w:val="left"/>
+      <w:pPr>
+        <w:ind w:left="4320" w:hanging="360"/>
+      </w:pPr>
+      <w:rPr>
+        <w:rFonts w:ascii="Wingdings" w:hAnsi="Wingdings" w:hint="default"/>
+      </w:rPr>
+    </w:lvl>
+    <w:lvl w:ilvl="6" w:tplc="04090001" w:tentative="1">
+      <w:start w:val="1"/>
+      <w:numFmt w:val="bullet"/>
+      <w:lvlText w:val=""/>
+      <w:lvlJc w:val="left"/>
+      <w:pPr>
+        <w:ind w:left="5040" w:hanging="360"/>
+      </w:pPr>
+      <w:rPr>
+        <w:rFonts w:ascii="Symbol" w:hAnsi="Symbol" w:hint="default"/>
+      </w:rPr>
+    </w:lvl>
+    <w:lvl w:ilvl="7" w:tplc="04090003" w:tentative="1">
+      <w:start w:val="1"/>
+      <w:numFmt w:val="bullet"/>
+      <w:lvlText w:val="o"/>
+      <w:lvlJc w:val="left"/>
+      <w:pPr>
+        <w:ind w:left="5760" w:hanging="360"/>
+      </w:pPr>
+      <w:rPr>
+        <w:rFonts w:ascii="Courier New" w:hAnsi="Courier New" w:cs="Courier New" w:hint="default"/>
+      </w:rPr>
+    </w:lvl>
+    <w:lvl w:ilvl="8" w:tplc="04090005" w:tentative="1">
+      <w:start w:val="1"/>
+      <w:numFmt w:val="bullet"/>
+      <w:lvlText w:val=""/>
+      <w:lvlJc w:val="left"/>
+      <w:pPr>
+        <w:ind w:left="6480" w:hanging="360"/>
+      </w:pPr>
+      <w:rPr>
+        <w:rFonts w:ascii="Wingdings" w:hAnsi="Wingdings" w:hint="default"/>
+      </w:rPr>
+    </w:lvl>
+  </w:abstractNum>
+  <w:abstractNum w:abstractNumId="3" w15:restartNumberingAfterBreak="0">
     <w:nsid w:val="6F2A6E6A"/>
     <w:multiLevelType w:val="hybridMultilevel"/>
     <w:tmpl w:val="9FFC271E"/>
@@ -5304,7 +8870,7 @@
     </w:lvl>
   </w:abstractNum>
   <w:num w:numId="1">
-    <w:abstractNumId w:val="2"/>
+    <w:abstractNumId w:val="3"/>
   </w:num>
   <w:num w:numId="2">
     <w:abstractNumId w:val="0"/>
@@ -5312,11 +8878,14 @@
   <w:num w:numId="3">
     <w:abstractNumId w:val="1"/>
   </w:num>
+  <w:num w:numId="4">
+    <w:abstractNumId w:val="2"/>
+  </w:num>
 </w:numbering>
 </file>
 
 <file path=word/styles.xml><?xml version="1.0" encoding="utf-8"?>
-<w:styles xmlns:mc="http://schemas.openxmlformats.org/markup-compatibility/2006" xmlns:r="http://schemas.openxmlformats.org/officeDocument/2006/relationships" xmlns:w="http://schemas.openxmlformats.org/wordprocessingml/2006/main" xmlns:w14="http://schemas.microsoft.com/office/word/2010/wordml" xmlns:w15="http://schemas.microsoft.com/office/word/2012/wordml" xmlns:w16cid="http://schemas.microsoft.com/office/word/2016/wordml/cid" xmlns:w16se="http://schemas.microsoft.com/office/word/2015/wordml/symex" mc:Ignorable="w14 w15 w16se w16cid">
+<w:styles xmlns:mc="http://schemas.openxmlformats.org/markup-compatibility/2006" xmlns:r="http://schemas.openxmlformats.org/officeDocument/2006/relationships" xmlns:w="http://schemas.openxmlformats.org/wordprocessingml/2006/main" xmlns:w14="http://schemas.microsoft.com/office/word/2010/wordml" xmlns:w15="http://schemas.microsoft.com/office/word/2012/wordml" xmlns:w16cex="http://schemas.microsoft.com/office/word/2018/wordml/cex" xmlns:w16cid="http://schemas.microsoft.com/office/word/2016/wordml/cid" xmlns:w16="http://schemas.microsoft.com/office/word/2018/wordml" xmlns:w16se="http://schemas.microsoft.com/office/word/2015/wordml/symex" mc:Ignorable="w14 w15 w16se w16cid w16 w16cex">
   <w:docDefaults>
     <w:rPrDefault>
       <w:rPr>
@@ -5328,7 +8897,7 @@
     </w:rPrDefault>
     <w:pPrDefault/>
   </w:docDefaults>
-  <w:latentStyles w:defLockedState="0" w:defUIPriority="99" w:defSemiHidden="0" w:defUnhideWhenUsed="0" w:defQFormat="0" w:count="375">
+  <w:latentStyles w:defLockedState="0" w:defUIPriority="99" w:defSemiHidden="0" w:defUnhideWhenUsed="0" w:defQFormat="0" w:count="376">
     <w:lsdException w:name="Normal" w:uiPriority="0" w:qFormat="1"/>
     <w:lsdException w:name="heading 1" w:uiPriority="9" w:qFormat="1"/>
     <w:lsdException w:name="heading 2" w:semiHidden="1" w:uiPriority="9" w:unhideWhenUsed="1" w:qFormat="1"/>
@@ -5434,7 +9003,6 @@
     <w:lsdException w:name="HTML Sample" w:semiHidden="1" w:unhideWhenUsed="1"/>
     <w:lsdException w:name="HTML Typewriter" w:semiHidden="1" w:unhideWhenUsed="1"/>
     <w:lsdException w:name="HTML Variable" w:semiHidden="1" w:unhideWhenUsed="1"/>
-    <w:lsdException w:name="Normal Table" w:semiHidden="1" w:unhideWhenUsed="1"/>
     <w:lsdException w:name="annotation subject" w:semiHidden="1" w:unhideWhenUsed="1"/>
     <w:lsdException w:name="No List" w:semiHidden="1" w:unhideWhenUsed="1"/>
     <w:lsdException w:name="Outline List 1" w:semiHidden="1" w:unhideWhenUsed="1"/>
@@ -5481,10 +9049,8 @@
     <w:lsdException w:name="Table Subtle 2" w:semiHidden="1" w:unhideWhenUsed="1"/>
     <w:lsdException w:name="Table Web 1" w:semiHidden="1" w:unhideWhenUsed="1"/>
     <w:lsdException w:name="Table Web 2" w:semiHidden="1" w:unhideWhenUsed="1"/>
-    <w:lsdException w:name="Table Web 3" w:semiHidden="1" w:unhideWhenUsed="1"/>
     <w:lsdException w:name="Balloon Text" w:semiHidden="1" w:unhideWhenUsed="1"/>
     <w:lsdException w:name="Table Grid" w:uiPriority="39"/>
-    <w:lsdException w:name="Table Theme" w:semiHidden="1" w:unhideWhenUsed="1"/>
     <w:lsdException w:name="Placeholder Text" w:semiHidden="1"/>
     <w:lsdException w:name="No Spacing" w:uiPriority="1" w:qFormat="1"/>
     <w:lsdException w:name="Light Shading" w:uiPriority="60"/>
@@ -5704,10 +9270,12 @@
     <w:lsdException w:name="Smart Hyperlink" w:semiHidden="1" w:unhideWhenUsed="1"/>
     <w:lsdException w:name="Hashtag" w:semiHidden="1" w:unhideWhenUsed="1"/>
     <w:lsdException w:name="Unresolved Mention" w:semiHidden="1" w:unhideWhenUsed="1"/>
+    <w:lsdException w:name="Smart Link" w:semiHidden="1" w:unhideWhenUsed="1"/>
   </w:latentStyles>
   <w:style w:type="paragraph" w:default="1" w:styleId="Normal">
     <w:name w:val="Normal"/>
     <w:qFormat/>
+    <w:rsid w:val="00A00583"/>
   </w:style>
   <w:style w:type="character" w:default="1" w:styleId="DefaultParagraphFont">
     <w:name w:val="Default Paragraph Font"/>
@@ -6154,7 +9722,7 @@
 </file>
 
 <file path=customXml/itemProps1.xml><?xml version="1.0" encoding="utf-8"?>
-<ds:datastoreItem xmlns:ds="http://schemas.openxmlformats.org/officeDocument/2006/customXml" ds:itemID="{C42B8EC5-5826-B84B-AFED-C0CE7C4A6A7C}">
+<ds:datastoreItem xmlns:ds="http://schemas.openxmlformats.org/officeDocument/2006/customXml" ds:itemID="{508649CB-F4F2-4FE6-BF48-572621460B2F}">
   <ds:schemaRefs>
     <ds:schemaRef ds:uri="http://schemas.openxmlformats.org/officeDocument/2006/bibliography"/>
   </ds:schemaRefs>

</xml_diff>

<commit_message>
Added Java Switch and Ternary op. exercises and notes
</commit_message>
<xml_diff>
--- a/OCA - OCP exercises/OCA/OCA Notes.docx
+++ b/OCA - OCP exercises/OCA/OCA Notes.docx
@@ -8362,16 +8362,14 @@
     </w:p>
     <w:p>
       <w:pPr>
-        <w:ind w:left="360"/>
-        <w:jc w:val="both"/>
-        <w:rPr>
-          <w:rFonts w:asciiTheme="majorHAnsi" w:hAnsiTheme="majorHAnsi" w:cstheme="majorHAnsi"/>
-        </w:rPr>
-      </w:pPr>
-    </w:p>
-    <w:p>
-      <w:pPr>
-        <w:ind w:left="360"/>
+        <w:jc w:val="both"/>
+        <w:rPr>
+          <w:rFonts w:asciiTheme="majorHAnsi" w:hAnsiTheme="majorHAnsi" w:cstheme="majorHAnsi"/>
+        </w:rPr>
+      </w:pPr>
+    </w:p>
+    <w:p>
+      <w:pPr>
         <w:jc w:val="both"/>
         <w:rPr>
           <w:rFonts w:asciiTheme="majorHAnsi" w:hAnsiTheme="majorHAnsi" w:cstheme="majorHAnsi"/>
@@ -8390,16 +8388,14 @@
     </w:p>
     <w:p>
       <w:pPr>
-        <w:ind w:left="360"/>
-        <w:jc w:val="both"/>
-        <w:rPr>
-          <w:rFonts w:asciiTheme="majorHAnsi" w:hAnsiTheme="majorHAnsi" w:cstheme="majorHAnsi"/>
-        </w:rPr>
-      </w:pPr>
-    </w:p>
-    <w:p>
-      <w:pPr>
-        <w:ind w:left="360"/>
+        <w:jc w:val="both"/>
+        <w:rPr>
+          <w:rFonts w:asciiTheme="majorHAnsi" w:hAnsiTheme="majorHAnsi" w:cstheme="majorHAnsi"/>
+        </w:rPr>
+      </w:pPr>
+    </w:p>
+    <w:p>
+      <w:pPr>
         <w:jc w:val="both"/>
         <w:rPr>
           <w:rFonts w:asciiTheme="majorHAnsi" w:hAnsiTheme="majorHAnsi" w:cstheme="majorHAnsi"/>
@@ -8434,16 +8430,14 @@
     </w:p>
     <w:p>
       <w:pPr>
-        <w:ind w:left="360"/>
-        <w:jc w:val="both"/>
-        <w:rPr>
-          <w:rFonts w:asciiTheme="majorHAnsi" w:hAnsiTheme="majorHAnsi" w:cstheme="majorHAnsi"/>
-        </w:rPr>
-      </w:pPr>
-    </w:p>
-    <w:p>
-      <w:pPr>
-        <w:ind w:left="360"/>
+        <w:jc w:val="both"/>
+        <w:rPr>
+          <w:rFonts w:asciiTheme="majorHAnsi" w:hAnsiTheme="majorHAnsi" w:cstheme="majorHAnsi"/>
+        </w:rPr>
+      </w:pPr>
+    </w:p>
+    <w:p>
+      <w:pPr>
         <w:jc w:val="both"/>
         <w:rPr>
           <w:rFonts w:asciiTheme="majorHAnsi" w:hAnsiTheme="majorHAnsi" w:cstheme="majorHAnsi"/>
@@ -8460,10 +8454,10 @@
     </w:p>
     <w:p>
       <w:pPr>
-        <w:ind w:left="360"/>
-        <w:jc w:val="both"/>
-        <w:rPr>
-          <w:rFonts w:asciiTheme="majorHAnsi" w:hAnsiTheme="majorHAnsi" w:cstheme="majorHAnsi"/>
+        <w:jc w:val="both"/>
+        <w:rPr>
+          <w:rFonts w:asciiTheme="majorHAnsi" w:hAnsiTheme="majorHAnsi" w:cstheme="majorHAnsi"/>
+          <w:u w:val="single"/>
         </w:rPr>
       </w:pPr>
       <w:r>
@@ -8489,7 +8483,6 @@
     </w:p>
     <w:p>
       <w:pPr>
-        <w:ind w:left="360"/>
         <w:jc w:val="both"/>
         <w:rPr>
           <w:rFonts w:asciiTheme="majorHAnsi" w:hAnsiTheme="majorHAnsi" w:cstheme="majorHAnsi"/>
@@ -8584,33 +8577,31 @@
     </w:p>
     <w:p>
       <w:pPr>
-        <w:ind w:left="360"/>
-        <w:jc w:val="both"/>
-        <w:rPr>
-          <w:rFonts w:asciiTheme="majorHAnsi" w:hAnsiTheme="majorHAnsi" w:cstheme="majorHAnsi"/>
-        </w:rPr>
-      </w:pPr>
-    </w:p>
-    <w:p>
-      <w:pPr>
-        <w:ind w:left="360"/>
         <w:jc w:val="both"/>
         <w:rPr>
           <w:rFonts w:asciiTheme="majorHAnsi" w:hAnsiTheme="majorHAnsi" w:cstheme="majorHAnsi"/>
           <w:u w:val="single"/>
         </w:rPr>
       </w:pPr>
-      <w:r>
+    </w:p>
+    <w:p>
+      <w:pPr>
+        <w:jc w:val="both"/>
         <w:rPr>
           <w:rFonts w:asciiTheme="majorHAnsi" w:hAnsiTheme="majorHAnsi" w:cstheme="majorHAnsi"/>
           <w:u w:val="single"/>
         </w:rPr>
+      </w:pPr>
+      <w:r>
+        <w:rPr>
+          <w:rFonts w:asciiTheme="majorHAnsi" w:hAnsiTheme="majorHAnsi" w:cstheme="majorHAnsi"/>
+          <w:u w:val="single"/>
+        </w:rPr>
         <w:t>The if-then-else Statement.</w:t>
       </w:r>
     </w:p>
     <w:p>
       <w:pPr>
-        <w:ind w:left="360"/>
         <w:jc w:val="both"/>
         <w:rPr>
           <w:rFonts w:asciiTheme="majorHAnsi" w:hAnsiTheme="majorHAnsi" w:cstheme="majorHAnsi"/>
@@ -8625,7 +8616,6 @@
     </w:p>
     <w:p>
       <w:pPr>
-        <w:ind w:left="360"/>
         <w:jc w:val="both"/>
         <w:rPr>
           <w:rFonts w:asciiTheme="majorHAnsi" w:hAnsiTheme="majorHAnsi" w:cstheme="majorHAnsi"/>
@@ -8767,16 +8757,701 @@
     </w:p>
     <w:p>
       <w:pPr>
-        <w:ind w:left="360"/>
-        <w:jc w:val="both"/>
-        <w:rPr>
-          <w:rFonts w:asciiTheme="majorHAnsi" w:hAnsiTheme="majorHAnsi" w:cstheme="majorHAnsi"/>
-        </w:rPr>
-      </w:pPr>
-    </w:p>
-    <w:p>
-      <w:pPr>
-        <w:ind w:left="360"/>
+        <w:pBdr>
+          <w:bottom w:val="dotted" w:sz="24" w:space="1" w:color="auto"/>
+        </w:pBdr>
+        <w:jc w:val="both"/>
+        <w:rPr>
+          <w:rFonts w:asciiTheme="majorHAnsi" w:hAnsiTheme="majorHAnsi" w:cstheme="majorHAnsi"/>
+        </w:rPr>
+      </w:pPr>
+    </w:p>
+    <w:p>
+      <w:pPr>
+        <w:jc w:val="both"/>
+        <w:rPr>
+          <w:rFonts w:asciiTheme="majorHAnsi" w:hAnsiTheme="majorHAnsi" w:cstheme="majorHAnsi"/>
+        </w:rPr>
+      </w:pPr>
+    </w:p>
+    <w:p>
+      <w:pPr>
+        <w:jc w:val="both"/>
+        <w:rPr>
+          <w:rFonts w:asciiTheme="majorHAnsi" w:hAnsiTheme="majorHAnsi" w:cstheme="majorHAnsi"/>
+        </w:rPr>
+      </w:pPr>
+      <w:r>
+        <w:rPr>
+          <w:rFonts w:asciiTheme="majorHAnsi" w:hAnsiTheme="majorHAnsi" w:cstheme="majorHAnsi"/>
+          <w:u w:val="single"/>
+        </w:rPr>
+        <w:t>Ternary Operator.</w:t>
+      </w:r>
+      <w:r>
+        <w:rPr>
+          <w:rFonts w:asciiTheme="majorHAnsi" w:hAnsiTheme="majorHAnsi" w:cstheme="majorHAnsi"/>
+        </w:rPr>
+        <w:t xml:space="preserve"> It’s the only operator in java that takes 3 operands and is of the form:</w:t>
+      </w:r>
+    </w:p>
+    <w:p>
+      <w:pPr>
+        <w:jc w:val="both"/>
+        <w:rPr>
+          <w:rFonts w:ascii="Consolas" w:hAnsi="Consolas" w:cstheme="majorHAnsi"/>
+          <w:i/>
+          <w:iCs/>
+        </w:rPr>
+      </w:pPr>
+      <w:proofErr w:type="spellStart"/>
+      <w:proofErr w:type="gramStart"/>
+      <w:r>
+        <w:rPr>
+          <w:rFonts w:ascii="Consolas" w:hAnsi="Consolas" w:cstheme="majorHAnsi"/>
+          <w:i/>
+          <w:iCs/>
+        </w:rPr>
+        <w:t>booleanExpression</w:t>
+      </w:r>
+      <w:proofErr w:type="spellEnd"/>
+      <w:r>
+        <w:rPr>
+          <w:rFonts w:ascii="Consolas" w:hAnsi="Consolas" w:cstheme="majorHAnsi"/>
+          <w:i/>
+          <w:iCs/>
+        </w:rPr>
+        <w:t xml:space="preserve"> ?</w:t>
+      </w:r>
+      <w:proofErr w:type="gramEnd"/>
+      <w:r>
+        <w:rPr>
+          <w:rFonts w:ascii="Consolas" w:hAnsi="Consolas" w:cstheme="majorHAnsi"/>
+          <w:i/>
+          <w:iCs/>
+        </w:rPr>
+        <w:t xml:space="preserve"> expression1 : expression2</w:t>
+      </w:r>
+    </w:p>
+    <w:p>
+      <w:pPr>
+        <w:jc w:val="both"/>
+        <w:rPr>
+          <w:rFonts w:asciiTheme="majorHAnsi" w:hAnsiTheme="majorHAnsi" w:cstheme="majorHAnsi"/>
+        </w:rPr>
+      </w:pPr>
+      <w:r>
+        <w:rPr>
+          <w:rFonts w:asciiTheme="majorHAnsi" w:hAnsiTheme="majorHAnsi" w:cstheme="majorHAnsi"/>
+        </w:rPr>
+        <w:t xml:space="preserve">The first one must be a </w:t>
+      </w:r>
+      <w:proofErr w:type="spellStart"/>
+      <w:r>
+        <w:rPr>
+          <w:rFonts w:asciiTheme="majorHAnsi" w:hAnsiTheme="majorHAnsi" w:cstheme="majorHAnsi"/>
+        </w:rPr>
+        <w:t>boolean</w:t>
+      </w:r>
+      <w:proofErr w:type="spellEnd"/>
+      <w:r>
+        <w:rPr>
+          <w:rFonts w:asciiTheme="majorHAnsi" w:hAnsiTheme="majorHAnsi" w:cstheme="majorHAnsi"/>
+        </w:rPr>
+        <w:t xml:space="preserve"> expression, and the second and third can be any expression that returns a value.</w:t>
+      </w:r>
+    </w:p>
+    <w:p>
+      <w:pPr>
+        <w:pBdr>
+          <w:bottom w:val="dotted" w:sz="24" w:space="1" w:color="auto"/>
+        </w:pBdr>
+        <w:jc w:val="both"/>
+        <w:rPr>
+          <w:rFonts w:asciiTheme="majorHAnsi" w:hAnsiTheme="majorHAnsi" w:cstheme="majorHAnsi"/>
+        </w:rPr>
+      </w:pPr>
+    </w:p>
+    <w:p>
+      <w:pPr>
+        <w:jc w:val="both"/>
+        <w:rPr>
+          <w:rFonts w:asciiTheme="majorHAnsi" w:hAnsiTheme="majorHAnsi" w:cstheme="majorHAnsi"/>
+        </w:rPr>
+      </w:pPr>
+    </w:p>
+    <w:p>
+      <w:pPr>
+        <w:jc w:val="both"/>
+        <w:rPr>
+          <w:rFonts w:asciiTheme="majorHAnsi" w:hAnsiTheme="majorHAnsi" w:cstheme="majorHAnsi"/>
+        </w:rPr>
+      </w:pPr>
+    </w:p>
+    <w:p>
+      <w:pPr>
+        <w:jc w:val="both"/>
+        <w:rPr>
+          <w:rFonts w:asciiTheme="majorHAnsi" w:hAnsiTheme="majorHAnsi" w:cstheme="majorHAnsi"/>
+        </w:rPr>
+      </w:pPr>
+    </w:p>
+    <w:p>
+      <w:pPr>
+        <w:jc w:val="both"/>
+        <w:rPr>
+          <w:rFonts w:asciiTheme="majorHAnsi" w:hAnsiTheme="majorHAnsi" w:cstheme="majorHAnsi"/>
+          <w:u w:val="single"/>
+        </w:rPr>
+      </w:pPr>
+      <w:r>
+        <w:rPr>
+          <w:rFonts w:asciiTheme="majorHAnsi" w:hAnsiTheme="majorHAnsi" w:cstheme="majorHAnsi"/>
+          <w:u w:val="single"/>
+        </w:rPr>
+        <w:lastRenderedPageBreak/>
+        <w:t>The Switch Statement.</w:t>
+      </w:r>
+    </w:p>
+    <w:p>
+      <w:pPr>
+        <w:jc w:val="both"/>
+        <w:rPr>
+          <w:rFonts w:asciiTheme="majorHAnsi" w:hAnsiTheme="majorHAnsi" w:cstheme="majorHAnsi"/>
+        </w:rPr>
+      </w:pPr>
+      <w:r>
+        <w:rPr>
+          <w:rFonts w:asciiTheme="majorHAnsi" w:hAnsiTheme="majorHAnsi" w:cstheme="majorHAnsi"/>
+        </w:rPr>
+        <w:t xml:space="preserve">It’s a complex decision-making structure in which a single value is evaluated, and flow is redirected to the first matching branch, known as a </w:t>
+      </w:r>
+      <w:r>
+        <w:rPr>
+          <w:rFonts w:asciiTheme="majorHAnsi" w:hAnsiTheme="majorHAnsi" w:cstheme="majorHAnsi"/>
+          <w:b/>
+          <w:bCs/>
+          <w:i/>
+          <w:iCs/>
+        </w:rPr>
+        <w:t>case</w:t>
+      </w:r>
+      <w:r>
+        <w:rPr>
+          <w:rFonts w:asciiTheme="majorHAnsi" w:hAnsiTheme="majorHAnsi" w:cstheme="majorHAnsi"/>
+        </w:rPr>
+        <w:t xml:space="preserve"> statement. If no </w:t>
+      </w:r>
+      <w:r>
+        <w:rPr>
+          <w:rFonts w:asciiTheme="majorHAnsi" w:hAnsiTheme="majorHAnsi" w:cstheme="majorHAnsi"/>
+          <w:b/>
+          <w:bCs/>
+          <w:i/>
+          <w:iCs/>
+        </w:rPr>
+        <w:t>case</w:t>
+      </w:r>
+      <w:r>
+        <w:rPr>
+          <w:rFonts w:asciiTheme="majorHAnsi" w:hAnsiTheme="majorHAnsi" w:cstheme="majorHAnsi"/>
+        </w:rPr>
+        <w:t xml:space="preserve"> is found that matches the value, an optional </w:t>
+      </w:r>
+      <w:r>
+        <w:rPr>
+          <w:rFonts w:asciiTheme="majorHAnsi" w:hAnsiTheme="majorHAnsi" w:cstheme="majorHAnsi"/>
+          <w:b/>
+          <w:bCs/>
+          <w:i/>
+          <w:iCs/>
+        </w:rPr>
+        <w:t>default</w:t>
+      </w:r>
+      <w:r>
+        <w:rPr>
+          <w:rFonts w:asciiTheme="majorHAnsi" w:hAnsiTheme="majorHAnsi" w:cstheme="majorHAnsi"/>
+        </w:rPr>
+        <w:t xml:space="preserve"> statement will be called. If no </w:t>
+      </w:r>
+      <w:r>
+        <w:rPr>
+          <w:rFonts w:asciiTheme="majorHAnsi" w:hAnsiTheme="majorHAnsi" w:cstheme="majorHAnsi"/>
+          <w:b/>
+          <w:bCs/>
+          <w:i/>
+          <w:iCs/>
+        </w:rPr>
+        <w:t>default</w:t>
+      </w:r>
+      <w:r>
+        <w:rPr>
+          <w:rFonts w:asciiTheme="majorHAnsi" w:hAnsiTheme="majorHAnsi" w:cstheme="majorHAnsi"/>
+        </w:rPr>
+        <w:t xml:space="preserve"> option is available, the whole block will be skipped.</w:t>
+      </w:r>
+    </w:p>
+    <w:p>
+      <w:pPr>
+        <w:jc w:val="both"/>
+        <w:rPr>
+          <w:rFonts w:asciiTheme="majorHAnsi" w:hAnsiTheme="majorHAnsi" w:cstheme="majorHAnsi"/>
+        </w:rPr>
+      </w:pPr>
+    </w:p>
+    <w:p>
+      <w:pPr>
+        <w:jc w:val="both"/>
+        <w:rPr>
+          <w:rFonts w:asciiTheme="majorHAnsi" w:hAnsiTheme="majorHAnsi" w:cstheme="majorHAnsi"/>
+        </w:rPr>
+      </w:pPr>
+      <w:r>
+        <w:rPr>
+          <w:rFonts w:asciiTheme="majorHAnsi" w:hAnsiTheme="majorHAnsi" w:cstheme="majorHAnsi"/>
+        </w:rPr>
+        <w:t xml:space="preserve">Supported data types: byte and Byte (wrapper class), short and Short (w. class), char and Character (w. class), int and Integer (w. class), String and </w:t>
+      </w:r>
+      <w:proofErr w:type="spellStart"/>
+      <w:r>
+        <w:rPr>
+          <w:rFonts w:asciiTheme="majorHAnsi" w:hAnsiTheme="majorHAnsi" w:cstheme="majorHAnsi"/>
+        </w:rPr>
+        <w:t>enum</w:t>
+      </w:r>
+      <w:proofErr w:type="spellEnd"/>
+      <w:r>
+        <w:rPr>
+          <w:rFonts w:asciiTheme="majorHAnsi" w:hAnsiTheme="majorHAnsi" w:cstheme="majorHAnsi"/>
+        </w:rPr>
+        <w:t xml:space="preserve"> values. Does not support </w:t>
+      </w:r>
+      <w:proofErr w:type="spellStart"/>
+      <w:r>
+        <w:rPr>
+          <w:rFonts w:asciiTheme="majorHAnsi" w:hAnsiTheme="majorHAnsi" w:cstheme="majorHAnsi"/>
+        </w:rPr>
+        <w:t>boolean</w:t>
+      </w:r>
+      <w:proofErr w:type="spellEnd"/>
+      <w:r>
+        <w:rPr>
+          <w:rFonts w:asciiTheme="majorHAnsi" w:hAnsiTheme="majorHAnsi" w:cstheme="majorHAnsi"/>
+        </w:rPr>
+        <w:t xml:space="preserve"> and long.</w:t>
+      </w:r>
+    </w:p>
+    <w:p>
+      <w:pPr>
+        <w:jc w:val="both"/>
+        <w:rPr>
+          <w:rFonts w:asciiTheme="majorHAnsi" w:hAnsiTheme="majorHAnsi" w:cstheme="majorHAnsi"/>
+        </w:rPr>
+      </w:pPr>
+    </w:p>
+    <w:p>
+      <w:pPr>
+        <w:jc w:val="both"/>
+        <w:rPr>
+          <w:rFonts w:ascii="Consolas" w:hAnsi="Consolas" w:cstheme="majorHAnsi"/>
+          <w:i/>
+          <w:iCs/>
+        </w:rPr>
+      </w:pPr>
+      <w:r>
+        <w:rPr>
+          <w:rFonts w:ascii="Consolas" w:hAnsi="Consolas" w:cstheme="majorHAnsi"/>
+          <w:i/>
+          <w:iCs/>
+        </w:rPr>
+        <w:t>switch(</w:t>
+      </w:r>
+      <w:proofErr w:type="spellStart"/>
+      <w:r>
+        <w:rPr>
+          <w:rFonts w:ascii="Consolas" w:hAnsi="Consolas" w:cstheme="majorHAnsi"/>
+          <w:i/>
+          <w:iCs/>
+        </w:rPr>
+        <w:t>variableToTest</w:t>
+      </w:r>
+      <w:proofErr w:type="spellEnd"/>
+      <w:r>
+        <w:rPr>
+          <w:rFonts w:ascii="Consolas" w:hAnsi="Consolas" w:cstheme="majorHAnsi"/>
+          <w:i/>
+          <w:iCs/>
+        </w:rPr>
+        <w:t>) {</w:t>
+      </w:r>
+    </w:p>
+    <w:p>
+      <w:pPr>
+        <w:jc w:val="both"/>
+        <w:rPr>
+          <w:rFonts w:ascii="Consolas" w:hAnsi="Consolas" w:cstheme="majorHAnsi"/>
+          <w:i/>
+          <w:iCs/>
+        </w:rPr>
+      </w:pPr>
+      <w:r>
+        <w:rPr>
+          <w:rFonts w:ascii="Consolas" w:hAnsi="Consolas" w:cstheme="majorHAnsi"/>
+          <w:i/>
+          <w:iCs/>
+        </w:rPr>
+        <w:tab/>
+        <w:t>case constantExpression1:</w:t>
+      </w:r>
+    </w:p>
+    <w:p>
+      <w:pPr>
+        <w:jc w:val="both"/>
+        <w:rPr>
+          <w:rFonts w:ascii="Consolas" w:hAnsi="Consolas" w:cstheme="majorHAnsi"/>
+          <w:i/>
+          <w:iCs/>
+        </w:rPr>
+      </w:pPr>
+      <w:r>
+        <w:rPr>
+          <w:rFonts w:ascii="Consolas" w:hAnsi="Consolas" w:cstheme="majorHAnsi"/>
+          <w:i/>
+          <w:iCs/>
+        </w:rPr>
+        <w:tab/>
+      </w:r>
+      <w:r>
+        <w:rPr>
+          <w:rFonts w:ascii="Consolas" w:hAnsi="Consolas" w:cstheme="majorHAnsi"/>
+          <w:i/>
+          <w:iCs/>
+        </w:rPr>
+        <w:tab/>
+        <w:t xml:space="preserve">// Branch for </w:t>
+      </w:r>
+      <w:proofErr w:type="gramStart"/>
+      <w:r>
+        <w:rPr>
+          <w:rFonts w:ascii="Consolas" w:hAnsi="Consolas" w:cstheme="majorHAnsi"/>
+          <w:i/>
+          <w:iCs/>
+        </w:rPr>
+        <w:t>case1;</w:t>
+      </w:r>
+      <w:proofErr w:type="gramEnd"/>
+    </w:p>
+    <w:p>
+      <w:pPr>
+        <w:jc w:val="both"/>
+        <w:rPr>
+          <w:rFonts w:ascii="Consolas" w:hAnsi="Consolas" w:cstheme="majorHAnsi"/>
+          <w:i/>
+          <w:iCs/>
+        </w:rPr>
+      </w:pPr>
+      <w:r>
+        <w:rPr>
+          <w:rFonts w:ascii="Consolas" w:hAnsi="Consolas" w:cstheme="majorHAnsi"/>
+          <w:i/>
+          <w:iCs/>
+        </w:rPr>
+        <w:tab/>
+      </w:r>
+      <w:r>
+        <w:rPr>
+          <w:rFonts w:ascii="Consolas" w:hAnsi="Consolas" w:cstheme="majorHAnsi"/>
+          <w:i/>
+          <w:iCs/>
+        </w:rPr>
+        <w:tab/>
+      </w:r>
+      <w:proofErr w:type="gramStart"/>
+      <w:r>
+        <w:rPr>
+          <w:rFonts w:ascii="Consolas" w:hAnsi="Consolas" w:cstheme="majorHAnsi"/>
+          <w:i/>
+          <w:iCs/>
+        </w:rPr>
+        <w:t>break;</w:t>
+      </w:r>
+      <w:proofErr w:type="gramEnd"/>
+    </w:p>
+    <w:p>
+      <w:pPr>
+        <w:ind w:firstLine="720"/>
+        <w:jc w:val="both"/>
+        <w:rPr>
+          <w:rFonts w:ascii="Consolas" w:hAnsi="Consolas" w:cstheme="majorHAnsi"/>
+          <w:i/>
+          <w:iCs/>
+        </w:rPr>
+      </w:pPr>
+      <w:r>
+        <w:rPr>
+          <w:rFonts w:ascii="Consolas" w:hAnsi="Consolas" w:cstheme="majorHAnsi"/>
+          <w:i/>
+          <w:iCs/>
+        </w:rPr>
+        <w:t>case constantExpression</w:t>
+      </w:r>
+      <w:r>
+        <w:rPr>
+          <w:rFonts w:ascii="Consolas" w:hAnsi="Consolas" w:cstheme="majorHAnsi"/>
+          <w:i/>
+          <w:iCs/>
+        </w:rPr>
+        <w:t>2</w:t>
+      </w:r>
+      <w:r>
+        <w:rPr>
+          <w:rFonts w:ascii="Consolas" w:hAnsi="Consolas" w:cstheme="majorHAnsi"/>
+          <w:i/>
+          <w:iCs/>
+        </w:rPr>
+        <w:t>:</w:t>
+      </w:r>
+    </w:p>
+    <w:p>
+      <w:pPr>
+        <w:jc w:val="both"/>
+        <w:rPr>
+          <w:rFonts w:ascii="Consolas" w:hAnsi="Consolas" w:cstheme="majorHAnsi"/>
+          <w:i/>
+          <w:iCs/>
+        </w:rPr>
+      </w:pPr>
+      <w:r>
+        <w:rPr>
+          <w:rFonts w:ascii="Consolas" w:hAnsi="Consolas" w:cstheme="majorHAnsi"/>
+          <w:i/>
+          <w:iCs/>
+        </w:rPr>
+        <w:tab/>
+      </w:r>
+      <w:r>
+        <w:rPr>
+          <w:rFonts w:ascii="Consolas" w:hAnsi="Consolas" w:cstheme="majorHAnsi"/>
+          <w:i/>
+          <w:iCs/>
+        </w:rPr>
+        <w:tab/>
+        <w:t xml:space="preserve">// Branch for </w:t>
+      </w:r>
+      <w:proofErr w:type="gramStart"/>
+      <w:r>
+        <w:rPr>
+          <w:rFonts w:ascii="Consolas" w:hAnsi="Consolas" w:cstheme="majorHAnsi"/>
+          <w:i/>
+          <w:iCs/>
+        </w:rPr>
+        <w:t>case</w:t>
+      </w:r>
+      <w:r>
+        <w:rPr>
+          <w:rFonts w:ascii="Consolas" w:hAnsi="Consolas" w:cstheme="majorHAnsi"/>
+          <w:i/>
+          <w:iCs/>
+        </w:rPr>
+        <w:t>2</w:t>
+      </w:r>
+      <w:r>
+        <w:rPr>
+          <w:rFonts w:ascii="Consolas" w:hAnsi="Consolas" w:cstheme="majorHAnsi"/>
+          <w:i/>
+          <w:iCs/>
+        </w:rPr>
+        <w:t>;</w:t>
+      </w:r>
+      <w:proofErr w:type="gramEnd"/>
+    </w:p>
+    <w:p>
+      <w:pPr>
+        <w:jc w:val="both"/>
+        <w:rPr>
+          <w:rFonts w:ascii="Consolas" w:hAnsi="Consolas" w:cstheme="majorHAnsi"/>
+          <w:i/>
+          <w:iCs/>
+        </w:rPr>
+      </w:pPr>
+      <w:r>
+        <w:rPr>
+          <w:rFonts w:ascii="Consolas" w:hAnsi="Consolas" w:cstheme="majorHAnsi"/>
+          <w:i/>
+          <w:iCs/>
+        </w:rPr>
+        <w:tab/>
+      </w:r>
+      <w:r>
+        <w:rPr>
+          <w:rFonts w:ascii="Consolas" w:hAnsi="Consolas" w:cstheme="majorHAnsi"/>
+          <w:i/>
+          <w:iCs/>
+        </w:rPr>
+        <w:tab/>
+      </w:r>
+      <w:proofErr w:type="gramStart"/>
+      <w:r>
+        <w:rPr>
+          <w:rFonts w:ascii="Consolas" w:hAnsi="Consolas" w:cstheme="majorHAnsi"/>
+          <w:i/>
+          <w:iCs/>
+        </w:rPr>
+        <w:t>break;</w:t>
+      </w:r>
+      <w:proofErr w:type="gramEnd"/>
+    </w:p>
+    <w:p>
+      <w:pPr>
+        <w:jc w:val="both"/>
+        <w:rPr>
+          <w:rFonts w:ascii="Consolas" w:hAnsi="Consolas" w:cstheme="majorHAnsi"/>
+          <w:i/>
+          <w:iCs/>
+        </w:rPr>
+      </w:pPr>
+      <w:r>
+        <w:rPr>
+          <w:rFonts w:ascii="Consolas" w:hAnsi="Consolas" w:cstheme="majorHAnsi"/>
+          <w:i/>
+          <w:iCs/>
+        </w:rPr>
+        <w:tab/>
+        <w:t>default:</w:t>
+      </w:r>
+    </w:p>
+    <w:p>
+      <w:pPr>
+        <w:jc w:val="both"/>
+        <w:rPr>
+          <w:rFonts w:ascii="Consolas" w:hAnsi="Consolas" w:cstheme="majorHAnsi"/>
+          <w:i/>
+          <w:iCs/>
+        </w:rPr>
+      </w:pPr>
+      <w:r>
+        <w:rPr>
+          <w:rFonts w:ascii="Consolas" w:hAnsi="Consolas" w:cstheme="majorHAnsi"/>
+          <w:i/>
+          <w:iCs/>
+        </w:rPr>
+        <w:tab/>
+      </w:r>
+      <w:r>
+        <w:rPr>
+          <w:rFonts w:ascii="Consolas" w:hAnsi="Consolas" w:cstheme="majorHAnsi"/>
+          <w:i/>
+          <w:iCs/>
+        </w:rPr>
+        <w:tab/>
+        <w:t xml:space="preserve">// branch for </w:t>
+      </w:r>
+      <w:proofErr w:type="gramStart"/>
+      <w:r>
+        <w:rPr>
+          <w:rFonts w:ascii="Consolas" w:hAnsi="Consolas" w:cstheme="majorHAnsi"/>
+          <w:i/>
+          <w:iCs/>
+        </w:rPr>
+        <w:t>default;</w:t>
+      </w:r>
+      <w:proofErr w:type="gramEnd"/>
+    </w:p>
+    <w:p>
+      <w:pPr>
+        <w:jc w:val="both"/>
+        <w:rPr>
+          <w:rFonts w:ascii="Consolas" w:hAnsi="Consolas" w:cstheme="majorHAnsi"/>
+          <w:i/>
+          <w:iCs/>
+        </w:rPr>
+      </w:pPr>
+      <w:r>
+        <w:rPr>
+          <w:rFonts w:ascii="Consolas" w:hAnsi="Consolas" w:cstheme="majorHAnsi"/>
+          <w:i/>
+          <w:iCs/>
+        </w:rPr>
+        <w:tab/>
+        <w:t>}</w:t>
+      </w:r>
+    </w:p>
+    <w:p>
+      <w:pPr>
+        <w:jc w:val="both"/>
+        <w:rPr>
+          <w:rFonts w:asciiTheme="majorHAnsi" w:hAnsiTheme="majorHAnsi" w:cstheme="majorHAnsi"/>
+        </w:rPr>
+      </w:pPr>
+    </w:p>
+    <w:p>
+      <w:pPr>
+        <w:jc w:val="both"/>
+        <w:rPr>
+          <w:rFonts w:asciiTheme="majorHAnsi" w:hAnsiTheme="majorHAnsi" w:cstheme="majorHAnsi"/>
+        </w:rPr>
+      </w:pPr>
+      <w:r>
+        <w:rPr>
+          <w:rFonts w:asciiTheme="majorHAnsi" w:hAnsiTheme="majorHAnsi" w:cstheme="majorHAnsi"/>
+        </w:rPr>
+        <w:t>Compile-time Constant values.</w:t>
+      </w:r>
+    </w:p>
+    <w:p>
+      <w:pPr>
+        <w:jc w:val="both"/>
+        <w:rPr>
+          <w:rFonts w:asciiTheme="majorHAnsi" w:hAnsiTheme="majorHAnsi" w:cstheme="majorHAnsi"/>
+        </w:rPr>
+      </w:pPr>
+      <w:r>
+        <w:rPr>
+          <w:rFonts w:asciiTheme="majorHAnsi" w:hAnsiTheme="majorHAnsi" w:cstheme="majorHAnsi"/>
+        </w:rPr>
+        <w:t xml:space="preserve">The values in each case statement must be compile-time contact values of the same data type as the switch value. This means only literals, </w:t>
+      </w:r>
+      <w:proofErr w:type="spellStart"/>
+      <w:r>
+        <w:rPr>
+          <w:rFonts w:asciiTheme="majorHAnsi" w:hAnsiTheme="majorHAnsi" w:cstheme="majorHAnsi"/>
+        </w:rPr>
+        <w:t>enum</w:t>
+      </w:r>
+      <w:proofErr w:type="spellEnd"/>
+      <w:r>
+        <w:rPr>
+          <w:rFonts w:asciiTheme="majorHAnsi" w:hAnsiTheme="majorHAnsi" w:cstheme="majorHAnsi"/>
+        </w:rPr>
+        <w:t xml:space="preserve"> constants or final constant variables of the same data type can be used.</w:t>
+      </w:r>
+    </w:p>
+    <w:p>
+      <w:pPr>
+        <w:jc w:val="both"/>
+        <w:rPr>
+          <w:rFonts w:asciiTheme="majorHAnsi" w:hAnsiTheme="majorHAnsi" w:cstheme="majorHAnsi"/>
+        </w:rPr>
+      </w:pPr>
+    </w:p>
+    <w:p>
+      <w:pPr>
+        <w:jc w:val="both"/>
+        <w:rPr>
+          <w:rFonts w:asciiTheme="majorHAnsi" w:hAnsiTheme="majorHAnsi" w:cstheme="majorHAnsi"/>
+          <w:u w:val="single"/>
+        </w:rPr>
+      </w:pPr>
+      <w:r>
+        <w:rPr>
+          <w:rFonts w:asciiTheme="majorHAnsi" w:hAnsiTheme="majorHAnsi" w:cstheme="majorHAnsi"/>
+          <w:u w:val="single"/>
+        </w:rPr>
+        <w:t>The While Statement.</w:t>
+      </w:r>
+    </w:p>
+    <w:p>
+      <w:pPr>
         <w:jc w:val="both"/>
         <w:rPr>
           <w:rFonts w:asciiTheme="majorHAnsi" w:hAnsiTheme="majorHAnsi" w:cstheme="majorHAnsi"/>
@@ -10222,7 +10897,7 @@
 </file>
 
 <file path=customXml/itemProps1.xml><?xml version="1.0" encoding="utf-8"?>
-<ds:datastoreItem xmlns:ds="http://schemas.openxmlformats.org/officeDocument/2006/customXml" ds:itemID="{093E146A-88A2-46E6-8184-EA861D73F63F}">
+<ds:datastoreItem xmlns:ds="http://schemas.openxmlformats.org/officeDocument/2006/customXml" ds:itemID="{160B553B-D13C-4FE7-8F8C-17772CF7ECCF}">
   <ds:schemaRefs>
     <ds:schemaRef ds:uri="http://schemas.openxmlformats.org/officeDocument/2006/bibliography"/>
   </ds:schemaRefs>

</xml_diff>

<commit_message>
Added while, for and nested loops exercises and notes
</commit_message>
<xml_diff>
--- a/OCA - OCP exercises/OCA/OCA Notes.docx
+++ b/OCA - OCP exercises/OCA/OCA Notes.docx
@@ -9193,23 +9193,7 @@
           <w:i/>
           <w:iCs/>
         </w:rPr>
-        <w:t>case constantExpression</w:t>
-      </w:r>
-      <w:r>
-        <w:rPr>
-          <w:rFonts w:ascii="Consolas" w:hAnsi="Consolas" w:cstheme="majorHAnsi"/>
-          <w:i/>
-          <w:iCs/>
-        </w:rPr>
-        <w:t>2</w:t>
-      </w:r>
-      <w:r>
-        <w:rPr>
-          <w:rFonts w:ascii="Consolas" w:hAnsi="Consolas" w:cstheme="majorHAnsi"/>
-          <w:i/>
-          <w:iCs/>
-        </w:rPr>
-        <w:t>:</w:t>
+        <w:t>case constantExpression2:</w:t>
       </w:r>
     </w:p>
     <w:p>
@@ -9245,23 +9229,7 @@
           <w:i/>
           <w:iCs/>
         </w:rPr>
-        <w:t>case</w:t>
-      </w:r>
-      <w:r>
-        <w:rPr>
-          <w:rFonts w:ascii="Consolas" w:hAnsi="Consolas" w:cstheme="majorHAnsi"/>
-          <w:i/>
-          <w:iCs/>
-        </w:rPr>
-        <w:t>2</w:t>
-      </w:r>
-      <w:r>
-        <w:rPr>
-          <w:rFonts w:ascii="Consolas" w:hAnsi="Consolas" w:cstheme="majorHAnsi"/>
-          <w:i/>
-          <w:iCs/>
-        </w:rPr>
-        <w:t>;</w:t>
+        <w:t>case2;</w:t>
       </w:r>
       <w:proofErr w:type="gramEnd"/>
     </w:p>
@@ -9457,8 +9425,1649 @@
           <w:rFonts w:asciiTheme="majorHAnsi" w:hAnsiTheme="majorHAnsi" w:cstheme="majorHAnsi"/>
         </w:rPr>
       </w:pPr>
+      <w:r>
+        <w:rPr>
+          <w:rFonts w:asciiTheme="majorHAnsi" w:hAnsiTheme="majorHAnsi" w:cstheme="majorHAnsi"/>
+        </w:rPr>
+        <w:t>A repetition control structure / loop. It’s the simplest loop in Java.</w:t>
+      </w:r>
+    </w:p>
+    <w:p>
+      <w:pPr>
+        <w:jc w:val="both"/>
+        <w:rPr>
+          <w:rFonts w:ascii="Consolas" w:hAnsi="Consolas" w:cstheme="majorHAnsi"/>
+          <w:i/>
+          <w:iCs/>
+        </w:rPr>
+      </w:pPr>
+      <w:r>
+        <w:rPr>
+          <w:rFonts w:ascii="Consolas" w:hAnsi="Consolas" w:cstheme="majorHAnsi"/>
+          <w:i/>
+          <w:iCs/>
+        </w:rPr>
+        <w:t>while(</w:t>
+      </w:r>
+      <w:proofErr w:type="spellStart"/>
+      <w:r>
+        <w:rPr>
+          <w:rFonts w:ascii="Consolas" w:hAnsi="Consolas" w:cstheme="majorHAnsi"/>
+          <w:i/>
+          <w:iCs/>
+        </w:rPr>
+        <w:t>booleanExpression</w:t>
+      </w:r>
+      <w:proofErr w:type="spellEnd"/>
+      <w:r>
+        <w:rPr>
+          <w:rFonts w:ascii="Consolas" w:hAnsi="Consolas" w:cstheme="majorHAnsi"/>
+          <w:i/>
+          <w:iCs/>
+        </w:rPr>
+        <w:t xml:space="preserve">) </w:t>
+      </w:r>
+      <w:proofErr w:type="gramStart"/>
+      <w:r>
+        <w:rPr>
+          <w:rFonts w:ascii="Consolas" w:hAnsi="Consolas" w:cstheme="majorHAnsi"/>
+          <w:i/>
+          <w:iCs/>
+        </w:rPr>
+        <w:t>{ /</w:t>
+      </w:r>
+      <w:proofErr w:type="gramEnd"/>
+      <w:r>
+        <w:rPr>
+          <w:rFonts w:ascii="Consolas" w:hAnsi="Consolas" w:cstheme="majorHAnsi"/>
+          <w:i/>
+          <w:iCs/>
+        </w:rPr>
+        <w:t>/ Body }</w:t>
+      </w:r>
+    </w:p>
+    <w:p>
+      <w:pPr>
+        <w:jc w:val="both"/>
+        <w:rPr>
+          <w:rFonts w:asciiTheme="majorHAnsi" w:hAnsiTheme="majorHAnsi" w:cstheme="majorHAnsi"/>
+        </w:rPr>
+      </w:pPr>
+      <w:r>
+        <w:rPr>
+          <w:rFonts w:asciiTheme="majorHAnsi" w:hAnsiTheme="majorHAnsi" w:cstheme="majorHAnsi"/>
+        </w:rPr>
+        <w:t xml:space="preserve">The body will execute </w:t>
+      </w:r>
+      <w:proofErr w:type="gramStart"/>
+      <w:r>
+        <w:rPr>
+          <w:rFonts w:asciiTheme="majorHAnsi" w:hAnsiTheme="majorHAnsi" w:cstheme="majorHAnsi"/>
+        </w:rPr>
+        <w:t>as long as</w:t>
+      </w:r>
+      <w:proofErr w:type="gramEnd"/>
+      <w:r>
+        <w:rPr>
+          <w:rFonts w:asciiTheme="majorHAnsi" w:hAnsiTheme="majorHAnsi" w:cstheme="majorHAnsi"/>
+        </w:rPr>
+        <w:t xml:space="preserve"> the </w:t>
+      </w:r>
+      <w:proofErr w:type="spellStart"/>
+      <w:r>
+        <w:rPr>
+          <w:rFonts w:asciiTheme="majorHAnsi" w:hAnsiTheme="majorHAnsi" w:cstheme="majorHAnsi"/>
+        </w:rPr>
+        <w:t>boolean</w:t>
+      </w:r>
+      <w:proofErr w:type="spellEnd"/>
+      <w:r>
+        <w:rPr>
+          <w:rFonts w:asciiTheme="majorHAnsi" w:hAnsiTheme="majorHAnsi" w:cstheme="majorHAnsi"/>
+        </w:rPr>
+        <w:t xml:space="preserve"> expression is true.</w:t>
+      </w:r>
+    </w:p>
+    <w:p>
+      <w:pPr>
+        <w:jc w:val="both"/>
+        <w:rPr>
+          <w:rFonts w:asciiTheme="majorHAnsi" w:hAnsiTheme="majorHAnsi" w:cstheme="majorHAnsi"/>
+        </w:rPr>
+      </w:pPr>
+    </w:p>
+    <w:p>
+      <w:pPr>
+        <w:jc w:val="both"/>
+        <w:rPr>
+          <w:rFonts w:asciiTheme="majorHAnsi" w:hAnsiTheme="majorHAnsi" w:cstheme="majorHAnsi"/>
+          <w:u w:val="single"/>
+        </w:rPr>
+      </w:pPr>
+      <w:r>
+        <w:rPr>
+          <w:rFonts w:asciiTheme="majorHAnsi" w:hAnsiTheme="majorHAnsi" w:cstheme="majorHAnsi"/>
+          <w:u w:val="single"/>
+        </w:rPr>
+        <w:t>The do-while Statement.</w:t>
+      </w:r>
+    </w:p>
+    <w:p>
+      <w:pPr>
+        <w:jc w:val="both"/>
+        <w:rPr>
+          <w:rFonts w:asciiTheme="majorHAnsi" w:hAnsiTheme="majorHAnsi" w:cstheme="majorHAnsi"/>
+        </w:rPr>
+      </w:pPr>
+      <w:r>
+        <w:rPr>
+          <w:rFonts w:asciiTheme="majorHAnsi" w:hAnsiTheme="majorHAnsi" w:cstheme="majorHAnsi"/>
+        </w:rPr>
+        <w:t xml:space="preserve">Do-while loop is guaranteed that the body will execute at least once, since the </w:t>
+      </w:r>
+      <w:proofErr w:type="spellStart"/>
+      <w:r>
+        <w:rPr>
+          <w:rFonts w:asciiTheme="majorHAnsi" w:hAnsiTheme="majorHAnsi" w:cstheme="majorHAnsi"/>
+        </w:rPr>
+        <w:t>boolean</w:t>
+      </w:r>
+      <w:proofErr w:type="spellEnd"/>
+      <w:r>
+        <w:rPr>
+          <w:rFonts w:asciiTheme="majorHAnsi" w:hAnsiTheme="majorHAnsi" w:cstheme="majorHAnsi"/>
+        </w:rPr>
+        <w:t xml:space="preserve"> expression is evaluated at the end of the block:</w:t>
+      </w:r>
+    </w:p>
+    <w:p>
+      <w:pPr>
+        <w:jc w:val="both"/>
+        <w:rPr>
+          <w:rFonts w:ascii="Consolas" w:hAnsi="Consolas" w:cstheme="majorHAnsi"/>
+          <w:i/>
+          <w:iCs/>
+        </w:rPr>
+      </w:pPr>
+      <w:r>
+        <w:rPr>
+          <w:rFonts w:ascii="Consolas" w:hAnsi="Consolas" w:cstheme="majorHAnsi"/>
+          <w:i/>
+          <w:iCs/>
+        </w:rPr>
+        <w:t xml:space="preserve">do </w:t>
+      </w:r>
+      <w:proofErr w:type="gramStart"/>
+      <w:r>
+        <w:rPr>
+          <w:rFonts w:ascii="Consolas" w:hAnsi="Consolas" w:cstheme="majorHAnsi"/>
+          <w:i/>
+          <w:iCs/>
+        </w:rPr>
+        <w:t>{ /</w:t>
+      </w:r>
+      <w:proofErr w:type="gramEnd"/>
+      <w:r>
+        <w:rPr>
+          <w:rFonts w:ascii="Consolas" w:hAnsi="Consolas" w:cstheme="majorHAnsi"/>
+          <w:i/>
+          <w:iCs/>
+        </w:rPr>
+        <w:t xml:space="preserve">/ </w:t>
+      </w:r>
+      <w:r>
+        <w:rPr>
+          <w:rFonts w:ascii="Consolas" w:hAnsi="Consolas" w:cstheme="majorHAnsi"/>
+          <w:i/>
+          <w:iCs/>
+        </w:rPr>
+        <w:t>B</w:t>
+      </w:r>
+      <w:r>
+        <w:rPr>
+          <w:rFonts w:ascii="Consolas" w:hAnsi="Consolas" w:cstheme="majorHAnsi"/>
+          <w:i/>
+          <w:iCs/>
+        </w:rPr>
+        <w:t>ody } while(</w:t>
+      </w:r>
+      <w:proofErr w:type="spellStart"/>
+      <w:r>
+        <w:rPr>
+          <w:rFonts w:ascii="Consolas" w:hAnsi="Consolas" w:cstheme="majorHAnsi"/>
+          <w:i/>
+          <w:iCs/>
+        </w:rPr>
+        <w:t>booleanExpression</w:t>
+      </w:r>
+      <w:proofErr w:type="spellEnd"/>
+      <w:r>
+        <w:rPr>
+          <w:rFonts w:ascii="Consolas" w:hAnsi="Consolas" w:cstheme="majorHAnsi"/>
+          <w:i/>
+          <w:iCs/>
+        </w:rPr>
+        <w:t>);</w:t>
+      </w:r>
+    </w:p>
+    <w:p>
+      <w:pPr>
+        <w:jc w:val="both"/>
+        <w:rPr>
+          <w:rFonts w:asciiTheme="majorHAnsi" w:hAnsiTheme="majorHAnsi" w:cstheme="majorHAnsi"/>
+        </w:rPr>
+      </w:pPr>
+    </w:p>
+    <w:p>
+      <w:pPr>
+        <w:jc w:val="both"/>
+        <w:rPr>
+          <w:rFonts w:asciiTheme="majorHAnsi" w:hAnsiTheme="majorHAnsi" w:cstheme="majorHAnsi"/>
+          <w:u w:val="single"/>
+        </w:rPr>
+      </w:pPr>
+      <w:r>
+        <w:rPr>
+          <w:rFonts w:asciiTheme="majorHAnsi" w:hAnsiTheme="majorHAnsi" w:cstheme="majorHAnsi"/>
+          <w:u w:val="single"/>
+        </w:rPr>
+        <w:t>The Basic for Statement.</w:t>
+      </w:r>
+    </w:p>
+    <w:p>
+      <w:pPr>
+        <w:jc w:val="both"/>
+        <w:rPr>
+          <w:rFonts w:asciiTheme="majorHAnsi" w:hAnsiTheme="majorHAnsi" w:cstheme="majorHAnsi"/>
+        </w:rPr>
+      </w:pPr>
+      <w:r>
+        <w:rPr>
+          <w:rFonts w:asciiTheme="majorHAnsi" w:hAnsiTheme="majorHAnsi" w:cstheme="majorHAnsi"/>
+        </w:rPr>
+        <w:t xml:space="preserve">This contains an initialization block, a </w:t>
+      </w:r>
+      <w:proofErr w:type="spellStart"/>
+      <w:r>
+        <w:rPr>
+          <w:rFonts w:asciiTheme="majorHAnsi" w:hAnsiTheme="majorHAnsi" w:cstheme="majorHAnsi"/>
+        </w:rPr>
+        <w:t>boolean</w:t>
+      </w:r>
+      <w:proofErr w:type="spellEnd"/>
+      <w:r>
+        <w:rPr>
+          <w:rFonts w:asciiTheme="majorHAnsi" w:hAnsiTheme="majorHAnsi" w:cstheme="majorHAnsi"/>
+        </w:rPr>
+        <w:t xml:space="preserve"> expression block as the previous loops, and an update statement block.</w:t>
+      </w:r>
+    </w:p>
+    <w:p>
+      <w:pPr>
+        <w:jc w:val="both"/>
+        <w:rPr>
+          <w:rFonts w:ascii="Consolas" w:hAnsi="Consolas" w:cstheme="majorHAnsi"/>
+          <w:i/>
+          <w:iCs/>
+        </w:rPr>
+      </w:pPr>
+      <w:proofErr w:type="gramStart"/>
+      <w:r>
+        <w:rPr>
+          <w:rFonts w:ascii="Consolas" w:hAnsi="Consolas" w:cstheme="majorHAnsi"/>
+          <w:i/>
+          <w:iCs/>
+        </w:rPr>
+        <w:t>for(</w:t>
+      </w:r>
+      <w:proofErr w:type="gramEnd"/>
+      <w:r>
+        <w:rPr>
+          <w:rFonts w:ascii="Consolas" w:hAnsi="Consolas" w:cstheme="majorHAnsi"/>
+          <w:i/>
+          <w:iCs/>
+        </w:rPr>
+        <w:t xml:space="preserve">initialization; </w:t>
+      </w:r>
+      <w:proofErr w:type="spellStart"/>
+      <w:r>
+        <w:rPr>
+          <w:rFonts w:ascii="Consolas" w:hAnsi="Consolas" w:cstheme="majorHAnsi"/>
+          <w:i/>
+          <w:iCs/>
+        </w:rPr>
+        <w:t>booleanExpression</w:t>
+      </w:r>
+      <w:proofErr w:type="spellEnd"/>
+      <w:r>
+        <w:rPr>
+          <w:rFonts w:ascii="Consolas" w:hAnsi="Consolas" w:cstheme="majorHAnsi"/>
+          <w:i/>
+          <w:iCs/>
+        </w:rPr>
+        <w:t xml:space="preserve">; </w:t>
+      </w:r>
+      <w:proofErr w:type="spellStart"/>
+      <w:r>
+        <w:rPr>
+          <w:rFonts w:ascii="Consolas" w:hAnsi="Consolas" w:cstheme="majorHAnsi"/>
+          <w:i/>
+          <w:iCs/>
+        </w:rPr>
+        <w:t>updateStatement</w:t>
+      </w:r>
+      <w:proofErr w:type="spellEnd"/>
+      <w:r>
+        <w:rPr>
+          <w:rFonts w:ascii="Consolas" w:hAnsi="Consolas" w:cstheme="majorHAnsi"/>
+          <w:i/>
+          <w:iCs/>
+        </w:rPr>
+        <w:t>) { // Body }</w:t>
+      </w:r>
+    </w:p>
+    <w:p>
+      <w:pPr>
+        <w:jc w:val="both"/>
+        <w:rPr>
+          <w:rFonts w:asciiTheme="majorHAnsi" w:hAnsiTheme="majorHAnsi" w:cstheme="majorHAnsi"/>
+        </w:rPr>
+      </w:pPr>
+    </w:p>
+    <w:p>
+      <w:pPr>
+        <w:jc w:val="both"/>
+        <w:rPr>
+          <w:rFonts w:asciiTheme="majorHAnsi" w:hAnsiTheme="majorHAnsi" w:cstheme="majorHAnsi"/>
+        </w:rPr>
+      </w:pPr>
+      <w:r>
+        <w:rPr>
+          <w:rFonts w:asciiTheme="majorHAnsi" w:hAnsiTheme="majorHAnsi" w:cstheme="majorHAnsi"/>
+        </w:rPr>
+        <w:t>Variables declared in the initialization block has a scope limited to the loop.</w:t>
+      </w:r>
+    </w:p>
+    <w:p>
+      <w:pPr>
+        <w:jc w:val="both"/>
+        <w:rPr>
+          <w:rFonts w:asciiTheme="majorHAnsi" w:hAnsiTheme="majorHAnsi" w:cstheme="majorHAnsi"/>
+        </w:rPr>
+      </w:pPr>
+      <w:r>
+        <w:rPr>
+          <w:rFonts w:asciiTheme="majorHAnsi" w:hAnsiTheme="majorHAnsi" w:cstheme="majorHAnsi"/>
+        </w:rPr>
+        <w:t xml:space="preserve">The </w:t>
+      </w:r>
+      <w:proofErr w:type="spellStart"/>
+      <w:r>
+        <w:rPr>
+          <w:rFonts w:asciiTheme="majorHAnsi" w:hAnsiTheme="majorHAnsi" w:cstheme="majorHAnsi"/>
+        </w:rPr>
+        <w:t>boolean</w:t>
+      </w:r>
+      <w:proofErr w:type="spellEnd"/>
+      <w:r>
+        <w:rPr>
+          <w:rFonts w:asciiTheme="majorHAnsi" w:hAnsiTheme="majorHAnsi" w:cstheme="majorHAnsi"/>
+        </w:rPr>
+        <w:t xml:space="preserve"> expression is evaluated in ever iteration before the loop executes.</w:t>
+      </w:r>
+    </w:p>
+    <w:p>
+      <w:pPr>
+        <w:jc w:val="both"/>
+        <w:rPr>
+          <w:rFonts w:asciiTheme="majorHAnsi" w:hAnsiTheme="majorHAnsi" w:cstheme="majorHAnsi"/>
+        </w:rPr>
+      </w:pPr>
+    </w:p>
+    <w:p>
+      <w:pPr>
+        <w:jc w:val="both"/>
+        <w:rPr>
+          <w:rFonts w:asciiTheme="majorHAnsi" w:hAnsiTheme="majorHAnsi" w:cstheme="majorHAnsi"/>
+        </w:rPr>
+      </w:pPr>
+      <w:r>
+        <w:rPr>
+          <w:rFonts w:asciiTheme="majorHAnsi" w:hAnsiTheme="majorHAnsi" w:cstheme="majorHAnsi"/>
+        </w:rPr>
+        <w:t>5 variations of this for statement to familiarize with:</w:t>
+      </w:r>
+    </w:p>
+    <w:p>
+      <w:pPr>
+        <w:pStyle w:val="ListParagraph"/>
+        <w:numPr>
+          <w:ilvl w:val="0"/>
+          <w:numId w:val="6"/>
+        </w:numPr>
+        <w:jc w:val="both"/>
+        <w:rPr>
+          <w:rFonts w:asciiTheme="majorHAnsi" w:hAnsiTheme="majorHAnsi" w:cstheme="majorHAnsi"/>
+        </w:rPr>
+      </w:pPr>
+      <w:r>
+        <w:rPr>
+          <w:rFonts w:asciiTheme="majorHAnsi" w:hAnsiTheme="majorHAnsi" w:cstheme="majorHAnsi"/>
+        </w:rPr>
+        <w:lastRenderedPageBreak/>
+        <w:t>Creating an infinite loop.</w:t>
+      </w:r>
+    </w:p>
+    <w:p>
+      <w:pPr>
+        <w:pStyle w:val="ListParagraph"/>
+        <w:jc w:val="both"/>
+        <w:rPr>
+          <w:rFonts w:ascii="Consolas" w:hAnsi="Consolas" w:cstheme="majorHAnsi"/>
+          <w:i/>
+          <w:iCs/>
+          <w:sz w:val="22"/>
+          <w:szCs w:val="22"/>
+        </w:rPr>
+      </w:pPr>
+      <w:r>
+        <w:rPr>
+          <w:rFonts w:ascii="Consolas" w:hAnsi="Consolas" w:cstheme="majorHAnsi"/>
+          <w:i/>
+          <w:iCs/>
+          <w:sz w:val="22"/>
+          <w:szCs w:val="22"/>
+        </w:rPr>
+        <w:t xml:space="preserve">for </w:t>
+      </w:r>
+      <w:proofErr w:type="gramStart"/>
+      <w:r>
+        <w:rPr>
+          <w:rFonts w:ascii="Consolas" w:hAnsi="Consolas" w:cstheme="majorHAnsi"/>
+          <w:i/>
+          <w:iCs/>
+          <w:sz w:val="22"/>
+          <w:szCs w:val="22"/>
+        </w:rPr>
+        <w:t>( ;</w:t>
+      </w:r>
+      <w:proofErr w:type="gramEnd"/>
+      <w:r>
+        <w:rPr>
+          <w:rFonts w:ascii="Consolas" w:hAnsi="Consolas" w:cstheme="majorHAnsi"/>
+          <w:i/>
+          <w:iCs/>
+          <w:sz w:val="22"/>
+          <w:szCs w:val="22"/>
+        </w:rPr>
+        <w:t xml:space="preserve"> ; ) { </w:t>
+      </w:r>
+      <w:proofErr w:type="spellStart"/>
+      <w:r>
+        <w:rPr>
+          <w:rFonts w:ascii="Consolas" w:hAnsi="Consolas" w:cstheme="majorHAnsi"/>
+          <w:i/>
+          <w:iCs/>
+          <w:sz w:val="22"/>
+          <w:szCs w:val="22"/>
+        </w:rPr>
+        <w:t>System.out.println</w:t>
+      </w:r>
+      <w:proofErr w:type="spellEnd"/>
+      <w:r>
+        <w:rPr>
+          <w:rFonts w:ascii="Consolas" w:hAnsi="Consolas" w:cstheme="majorHAnsi"/>
+          <w:i/>
+          <w:iCs/>
+          <w:sz w:val="22"/>
+          <w:szCs w:val="22"/>
+        </w:rPr>
+        <w:t>(“Hello World”);</w:t>
+      </w:r>
+    </w:p>
+    <w:p>
+      <w:pPr>
+        <w:pStyle w:val="ListParagraph"/>
+        <w:numPr>
+          <w:ilvl w:val="0"/>
+          <w:numId w:val="6"/>
+        </w:numPr>
+        <w:jc w:val="both"/>
+        <w:rPr>
+          <w:rFonts w:asciiTheme="majorHAnsi" w:hAnsiTheme="majorHAnsi" w:cstheme="majorHAnsi"/>
+        </w:rPr>
+      </w:pPr>
+      <w:r>
+        <w:rPr>
+          <w:rFonts w:asciiTheme="majorHAnsi" w:hAnsiTheme="majorHAnsi" w:cstheme="majorHAnsi"/>
+        </w:rPr>
+        <w:t xml:space="preserve">Adding multiple terms to the </w:t>
+      </w:r>
+      <w:proofErr w:type="spellStart"/>
+      <w:r>
+        <w:rPr>
+          <w:rFonts w:asciiTheme="majorHAnsi" w:hAnsiTheme="majorHAnsi" w:cstheme="majorHAnsi"/>
+        </w:rPr>
+        <w:t>for</w:t>
+      </w:r>
+      <w:proofErr w:type="spellEnd"/>
+      <w:r>
+        <w:rPr>
+          <w:rFonts w:asciiTheme="majorHAnsi" w:hAnsiTheme="majorHAnsi" w:cstheme="majorHAnsi"/>
+        </w:rPr>
+        <w:t xml:space="preserve"> statement.</w:t>
+      </w:r>
+    </w:p>
+    <w:p>
+      <w:pPr>
+        <w:pStyle w:val="ListParagraph"/>
+        <w:jc w:val="both"/>
+        <w:rPr>
+          <w:rFonts w:ascii="Consolas" w:hAnsi="Consolas" w:cstheme="majorHAnsi"/>
+          <w:i/>
+          <w:iCs/>
+          <w:sz w:val="22"/>
+          <w:szCs w:val="22"/>
+        </w:rPr>
+      </w:pPr>
+      <w:r>
+        <w:rPr>
+          <w:rFonts w:ascii="Consolas" w:hAnsi="Consolas" w:cstheme="majorHAnsi"/>
+          <w:i/>
+          <w:iCs/>
+          <w:sz w:val="22"/>
+          <w:szCs w:val="22"/>
+        </w:rPr>
+        <w:t xml:space="preserve">int x = </w:t>
+      </w:r>
+      <w:proofErr w:type="gramStart"/>
+      <w:r>
+        <w:rPr>
+          <w:rFonts w:ascii="Consolas" w:hAnsi="Consolas" w:cstheme="majorHAnsi"/>
+          <w:i/>
+          <w:iCs/>
+          <w:sz w:val="22"/>
+          <w:szCs w:val="22"/>
+        </w:rPr>
+        <w:t>0;</w:t>
+      </w:r>
+      <w:proofErr w:type="gramEnd"/>
+    </w:p>
+    <w:p>
+      <w:pPr>
+        <w:pStyle w:val="ListParagraph"/>
+        <w:jc w:val="both"/>
+        <w:rPr>
+          <w:rFonts w:ascii="Consolas" w:hAnsi="Consolas" w:cstheme="majorHAnsi"/>
+          <w:i/>
+          <w:iCs/>
+          <w:sz w:val="22"/>
+          <w:szCs w:val="22"/>
+        </w:rPr>
+      </w:pPr>
+      <w:proofErr w:type="gramStart"/>
+      <w:r>
+        <w:rPr>
+          <w:rFonts w:ascii="Consolas" w:hAnsi="Consolas" w:cstheme="majorHAnsi"/>
+          <w:i/>
+          <w:iCs/>
+          <w:sz w:val="22"/>
+          <w:szCs w:val="22"/>
+        </w:rPr>
+        <w:t>for(</w:t>
+      </w:r>
+      <w:proofErr w:type="gramEnd"/>
+      <w:r>
+        <w:rPr>
+          <w:rFonts w:ascii="Consolas" w:hAnsi="Consolas" w:cstheme="majorHAnsi"/>
+          <w:i/>
+          <w:iCs/>
+          <w:sz w:val="22"/>
+          <w:szCs w:val="22"/>
+        </w:rPr>
+        <w:t>long y = 0, z = 4; x &lt; 5 &amp;&amp; y &lt; 10; x++, y++) {</w:t>
+      </w:r>
+    </w:p>
+    <w:p>
+      <w:pPr>
+        <w:pStyle w:val="ListParagraph"/>
+        <w:jc w:val="both"/>
+        <w:rPr>
+          <w:rFonts w:ascii="Consolas" w:hAnsi="Consolas" w:cstheme="majorHAnsi"/>
+          <w:i/>
+          <w:iCs/>
+          <w:sz w:val="22"/>
+          <w:szCs w:val="22"/>
+        </w:rPr>
+      </w:pPr>
+      <w:proofErr w:type="spellStart"/>
+      <w:r>
+        <w:rPr>
+          <w:rFonts w:ascii="Consolas" w:hAnsi="Consolas" w:cstheme="majorHAnsi"/>
+          <w:i/>
+          <w:iCs/>
+          <w:sz w:val="22"/>
+          <w:szCs w:val="22"/>
+        </w:rPr>
+        <w:t>System.out.print</w:t>
+      </w:r>
+      <w:proofErr w:type="spellEnd"/>
+      <w:r>
+        <w:rPr>
+          <w:rFonts w:ascii="Consolas" w:hAnsi="Consolas" w:cstheme="majorHAnsi"/>
+          <w:i/>
+          <w:iCs/>
+          <w:sz w:val="22"/>
+          <w:szCs w:val="22"/>
+        </w:rPr>
+        <w:t>(y + " ")</w:t>
+      </w:r>
+      <w:proofErr w:type="gramStart"/>
+      <w:r>
+        <w:rPr>
+          <w:rFonts w:ascii="Consolas" w:hAnsi="Consolas" w:cstheme="majorHAnsi"/>
+          <w:i/>
+          <w:iCs/>
+          <w:sz w:val="22"/>
+          <w:szCs w:val="22"/>
+        </w:rPr>
+        <w:t>;</w:t>
+      </w:r>
+      <w:r>
+        <w:rPr>
+          <w:rFonts w:ascii="Consolas" w:hAnsi="Consolas" w:cstheme="majorHAnsi"/>
+          <w:i/>
+          <w:iCs/>
+          <w:sz w:val="22"/>
+          <w:szCs w:val="22"/>
+        </w:rPr>
+        <w:t xml:space="preserve"> </w:t>
+      </w:r>
+      <w:r>
+        <w:rPr>
+          <w:rFonts w:ascii="Consolas" w:hAnsi="Consolas" w:cstheme="majorHAnsi"/>
+          <w:i/>
+          <w:iCs/>
+          <w:sz w:val="22"/>
+          <w:szCs w:val="22"/>
+        </w:rPr>
+        <w:t>}</w:t>
+      </w:r>
+      <w:proofErr w:type="gramEnd"/>
+    </w:p>
+    <w:p>
+      <w:pPr>
+        <w:pStyle w:val="ListParagraph"/>
+        <w:numPr>
+          <w:ilvl w:val="0"/>
+          <w:numId w:val="6"/>
+        </w:numPr>
+        <w:jc w:val="both"/>
+        <w:rPr>
+          <w:rFonts w:asciiTheme="majorHAnsi" w:hAnsiTheme="majorHAnsi" w:cstheme="majorHAnsi"/>
+        </w:rPr>
+      </w:pPr>
+      <w:r>
+        <w:rPr>
+          <w:rFonts w:asciiTheme="majorHAnsi" w:hAnsiTheme="majorHAnsi" w:cstheme="majorHAnsi"/>
+        </w:rPr>
+        <w:t>Redeclaring a variable in the initialization block.</w:t>
+      </w:r>
+    </w:p>
+    <w:p>
+      <w:pPr>
+        <w:pStyle w:val="ListParagraph"/>
+        <w:jc w:val="both"/>
+        <w:rPr>
+          <w:rFonts w:ascii="Consolas" w:hAnsi="Consolas" w:cstheme="majorHAnsi"/>
+          <w:i/>
+          <w:iCs/>
+          <w:sz w:val="22"/>
+          <w:szCs w:val="22"/>
+        </w:rPr>
+      </w:pPr>
+      <w:r>
+        <w:rPr>
+          <w:rFonts w:ascii="Consolas" w:hAnsi="Consolas" w:cstheme="majorHAnsi"/>
+          <w:i/>
+          <w:iCs/>
+          <w:sz w:val="22"/>
+          <w:szCs w:val="22"/>
+        </w:rPr>
+        <w:t xml:space="preserve">int x = </w:t>
+      </w:r>
+      <w:proofErr w:type="gramStart"/>
+      <w:r>
+        <w:rPr>
+          <w:rFonts w:ascii="Consolas" w:hAnsi="Consolas" w:cstheme="majorHAnsi"/>
+          <w:i/>
+          <w:iCs/>
+          <w:sz w:val="22"/>
+          <w:szCs w:val="22"/>
+        </w:rPr>
+        <w:t>0;</w:t>
+      </w:r>
+      <w:proofErr w:type="gramEnd"/>
+    </w:p>
+    <w:p>
+      <w:pPr>
+        <w:pStyle w:val="ListParagraph"/>
+        <w:jc w:val="both"/>
+        <w:rPr>
+          <w:rFonts w:ascii="Consolas" w:hAnsi="Consolas" w:cstheme="majorHAnsi"/>
+          <w:i/>
+          <w:iCs/>
+          <w:sz w:val="22"/>
+          <w:szCs w:val="22"/>
+        </w:rPr>
+      </w:pPr>
+      <w:proofErr w:type="gramStart"/>
+      <w:r>
+        <w:rPr>
+          <w:rFonts w:ascii="Consolas" w:hAnsi="Consolas" w:cstheme="majorHAnsi"/>
+          <w:i/>
+          <w:iCs/>
+          <w:sz w:val="22"/>
+          <w:szCs w:val="22"/>
+        </w:rPr>
+        <w:t>for(</w:t>
+      </w:r>
+      <w:proofErr w:type="gramEnd"/>
+      <w:r>
+        <w:rPr>
+          <w:rFonts w:ascii="Consolas" w:hAnsi="Consolas" w:cstheme="majorHAnsi"/>
+          <w:i/>
+          <w:iCs/>
+          <w:sz w:val="22"/>
+          <w:szCs w:val="22"/>
+        </w:rPr>
+        <w:t>long y = 0, x = 4; x &lt; 5 &amp;&amp; y &lt; 10; x++, y++) { // Does not compile</w:t>
+      </w:r>
+    </w:p>
+    <w:p>
+      <w:pPr>
+        <w:pStyle w:val="ListParagraph"/>
+        <w:jc w:val="both"/>
+        <w:rPr>
+          <w:rFonts w:ascii="Consolas" w:hAnsi="Consolas" w:cstheme="majorHAnsi"/>
+          <w:i/>
+          <w:iCs/>
+          <w:sz w:val="22"/>
+          <w:szCs w:val="22"/>
+        </w:rPr>
+      </w:pPr>
+      <w:proofErr w:type="spellStart"/>
+      <w:r>
+        <w:rPr>
+          <w:rFonts w:ascii="Consolas" w:hAnsi="Consolas" w:cstheme="majorHAnsi"/>
+          <w:i/>
+          <w:iCs/>
+          <w:sz w:val="22"/>
+          <w:szCs w:val="22"/>
+        </w:rPr>
+        <w:t>System.out.print</w:t>
+      </w:r>
+      <w:proofErr w:type="spellEnd"/>
+      <w:r>
+        <w:rPr>
+          <w:rFonts w:ascii="Consolas" w:hAnsi="Consolas" w:cstheme="majorHAnsi"/>
+          <w:i/>
+          <w:iCs/>
+          <w:sz w:val="22"/>
+          <w:szCs w:val="22"/>
+        </w:rPr>
+        <w:t>(x + " ")</w:t>
+      </w:r>
+      <w:proofErr w:type="gramStart"/>
+      <w:r>
+        <w:rPr>
+          <w:rFonts w:ascii="Consolas" w:hAnsi="Consolas" w:cstheme="majorHAnsi"/>
+          <w:i/>
+          <w:iCs/>
+          <w:sz w:val="22"/>
+          <w:szCs w:val="22"/>
+        </w:rPr>
+        <w:t>;</w:t>
+      </w:r>
+      <w:r>
+        <w:rPr>
+          <w:rFonts w:ascii="Consolas" w:hAnsi="Consolas" w:cstheme="majorHAnsi"/>
+          <w:i/>
+          <w:iCs/>
+          <w:sz w:val="22"/>
+          <w:szCs w:val="22"/>
+        </w:rPr>
+        <w:t xml:space="preserve"> </w:t>
+      </w:r>
+      <w:r>
+        <w:rPr>
+          <w:rFonts w:ascii="Consolas" w:hAnsi="Consolas" w:cstheme="majorHAnsi"/>
+          <w:i/>
+          <w:iCs/>
+          <w:sz w:val="22"/>
+          <w:szCs w:val="22"/>
+        </w:rPr>
+        <w:t>}</w:t>
+      </w:r>
+      <w:proofErr w:type="gramEnd"/>
+    </w:p>
+    <w:p>
+      <w:pPr>
+        <w:pStyle w:val="ListParagraph"/>
+        <w:numPr>
+          <w:ilvl w:val="0"/>
+          <w:numId w:val="6"/>
+        </w:numPr>
+        <w:jc w:val="both"/>
+        <w:rPr>
+          <w:rFonts w:asciiTheme="majorHAnsi" w:hAnsiTheme="majorHAnsi" w:cstheme="majorHAnsi"/>
+        </w:rPr>
+      </w:pPr>
+      <w:r>
+        <w:rPr>
+          <w:rFonts w:asciiTheme="majorHAnsi" w:hAnsiTheme="majorHAnsi" w:cstheme="majorHAnsi"/>
+        </w:rPr>
+        <w:t>Using incompatible data types in the initialization block.</w:t>
+      </w:r>
+    </w:p>
+    <w:p>
+      <w:pPr>
+        <w:pStyle w:val="ListParagraph"/>
+        <w:jc w:val="both"/>
+        <w:rPr>
+          <w:rFonts w:ascii="Consolas" w:hAnsi="Consolas" w:cstheme="majorHAnsi"/>
+          <w:i/>
+          <w:iCs/>
+          <w:sz w:val="22"/>
+          <w:szCs w:val="22"/>
+        </w:rPr>
+      </w:pPr>
+      <w:r>
+        <w:rPr>
+          <w:rFonts w:ascii="Consolas" w:hAnsi="Consolas" w:cstheme="majorHAnsi"/>
+          <w:i/>
+          <w:iCs/>
+          <w:sz w:val="22"/>
+          <w:szCs w:val="22"/>
+        </w:rPr>
+        <w:t xml:space="preserve">for (long y = 0, int x = 4; x &lt; 5 &amp;&amp; y &lt; 10; x++, y++) </w:t>
+      </w:r>
+      <w:proofErr w:type="gramStart"/>
+      <w:r>
+        <w:rPr>
+          <w:rFonts w:ascii="Consolas" w:hAnsi="Consolas" w:cstheme="majorHAnsi"/>
+          <w:i/>
+          <w:iCs/>
+          <w:sz w:val="22"/>
+          <w:szCs w:val="22"/>
+        </w:rPr>
+        <w:t>{ /</w:t>
+      </w:r>
+      <w:proofErr w:type="gramEnd"/>
+      <w:r>
+        <w:rPr>
+          <w:rFonts w:ascii="Consolas" w:hAnsi="Consolas" w:cstheme="majorHAnsi"/>
+          <w:i/>
+          <w:iCs/>
+          <w:sz w:val="22"/>
+          <w:szCs w:val="22"/>
+        </w:rPr>
+        <w:t>/ Does not compile</w:t>
+      </w:r>
+    </w:p>
+    <w:p>
+      <w:pPr>
+        <w:pStyle w:val="ListParagraph"/>
+        <w:jc w:val="both"/>
+        <w:rPr>
+          <w:rFonts w:ascii="Consolas" w:hAnsi="Consolas" w:cstheme="majorHAnsi"/>
+          <w:i/>
+          <w:iCs/>
+          <w:sz w:val="22"/>
+          <w:szCs w:val="22"/>
+        </w:rPr>
+      </w:pPr>
+      <w:proofErr w:type="spellStart"/>
+      <w:r>
+        <w:rPr>
+          <w:rFonts w:ascii="Consolas" w:hAnsi="Consolas" w:cstheme="majorHAnsi"/>
+          <w:i/>
+          <w:iCs/>
+          <w:sz w:val="22"/>
+          <w:szCs w:val="22"/>
+        </w:rPr>
+        <w:t>System.out.print</w:t>
+      </w:r>
+      <w:proofErr w:type="spellEnd"/>
+      <w:r>
+        <w:rPr>
+          <w:rFonts w:ascii="Consolas" w:hAnsi="Consolas" w:cstheme="majorHAnsi"/>
+          <w:i/>
+          <w:iCs/>
+          <w:sz w:val="22"/>
+          <w:szCs w:val="22"/>
+        </w:rPr>
+        <w:t>(x + " ")</w:t>
+      </w:r>
+      <w:proofErr w:type="gramStart"/>
+      <w:r>
+        <w:rPr>
+          <w:rFonts w:ascii="Consolas" w:hAnsi="Consolas" w:cstheme="majorHAnsi"/>
+          <w:i/>
+          <w:iCs/>
+          <w:sz w:val="22"/>
+          <w:szCs w:val="22"/>
+        </w:rPr>
+        <w:t>;</w:t>
+      </w:r>
+      <w:r>
+        <w:rPr>
+          <w:rFonts w:ascii="Consolas" w:hAnsi="Consolas" w:cstheme="majorHAnsi"/>
+          <w:i/>
+          <w:iCs/>
+          <w:sz w:val="22"/>
+          <w:szCs w:val="22"/>
+        </w:rPr>
+        <w:t xml:space="preserve"> </w:t>
+      </w:r>
+      <w:r>
+        <w:rPr>
+          <w:rFonts w:ascii="Consolas" w:hAnsi="Consolas" w:cstheme="majorHAnsi"/>
+          <w:i/>
+          <w:iCs/>
+          <w:sz w:val="22"/>
+          <w:szCs w:val="22"/>
+        </w:rPr>
+        <w:t>}</w:t>
+      </w:r>
+      <w:proofErr w:type="gramEnd"/>
+    </w:p>
+    <w:p>
+      <w:pPr>
+        <w:pStyle w:val="ListParagraph"/>
+        <w:numPr>
+          <w:ilvl w:val="0"/>
+          <w:numId w:val="6"/>
+        </w:numPr>
+        <w:jc w:val="both"/>
+        <w:rPr>
+          <w:rFonts w:asciiTheme="majorHAnsi" w:hAnsiTheme="majorHAnsi" w:cstheme="majorHAnsi"/>
+        </w:rPr>
+      </w:pPr>
+      <w:r>
+        <w:rPr>
+          <w:rFonts w:asciiTheme="majorHAnsi" w:hAnsiTheme="majorHAnsi" w:cstheme="majorHAnsi"/>
+        </w:rPr>
+        <w:t>Using loop variables outside the loop.</w:t>
+      </w:r>
+    </w:p>
+    <w:p>
+      <w:pPr>
+        <w:pStyle w:val="ListParagraph"/>
+        <w:jc w:val="both"/>
+        <w:rPr>
+          <w:rFonts w:ascii="Consolas" w:hAnsi="Consolas" w:cstheme="majorHAnsi"/>
+          <w:i/>
+          <w:iCs/>
+          <w:sz w:val="22"/>
+          <w:szCs w:val="22"/>
+        </w:rPr>
+      </w:pPr>
+      <w:proofErr w:type="gramStart"/>
+      <w:r>
+        <w:rPr>
+          <w:rFonts w:ascii="Consolas" w:hAnsi="Consolas" w:cstheme="majorHAnsi"/>
+          <w:i/>
+          <w:iCs/>
+          <w:sz w:val="22"/>
+          <w:szCs w:val="22"/>
+        </w:rPr>
+        <w:t>for(</w:t>
+      </w:r>
+      <w:proofErr w:type="gramEnd"/>
+      <w:r>
+        <w:rPr>
+          <w:rFonts w:ascii="Consolas" w:hAnsi="Consolas" w:cstheme="majorHAnsi"/>
+          <w:i/>
+          <w:iCs/>
+          <w:sz w:val="22"/>
+          <w:szCs w:val="22"/>
+        </w:rPr>
+        <w:t>long y = 0, x = 4; x &lt; 5 &amp;&amp; y &lt; 10; x++, y++) {</w:t>
+      </w:r>
+    </w:p>
+    <w:p>
+      <w:pPr>
+        <w:pStyle w:val="ListParagraph"/>
+        <w:jc w:val="both"/>
+        <w:rPr>
+          <w:rFonts w:ascii="Consolas" w:hAnsi="Consolas" w:cstheme="majorHAnsi"/>
+          <w:i/>
+          <w:iCs/>
+          <w:sz w:val="22"/>
+          <w:szCs w:val="22"/>
+        </w:rPr>
+      </w:pPr>
+      <w:proofErr w:type="spellStart"/>
+      <w:r>
+        <w:rPr>
+          <w:rFonts w:ascii="Consolas" w:hAnsi="Consolas" w:cstheme="majorHAnsi"/>
+          <w:i/>
+          <w:iCs/>
+          <w:sz w:val="22"/>
+          <w:szCs w:val="22"/>
+        </w:rPr>
+        <w:t>System.out.print</w:t>
+      </w:r>
+      <w:proofErr w:type="spellEnd"/>
+      <w:r>
+        <w:rPr>
+          <w:rFonts w:ascii="Consolas" w:hAnsi="Consolas" w:cstheme="majorHAnsi"/>
+          <w:i/>
+          <w:iCs/>
+          <w:sz w:val="22"/>
+          <w:szCs w:val="22"/>
+        </w:rPr>
+        <w:t>(y + " ")</w:t>
+      </w:r>
+      <w:proofErr w:type="gramStart"/>
+      <w:r>
+        <w:rPr>
+          <w:rFonts w:ascii="Consolas" w:hAnsi="Consolas" w:cstheme="majorHAnsi"/>
+          <w:i/>
+          <w:iCs/>
+          <w:sz w:val="22"/>
+          <w:szCs w:val="22"/>
+        </w:rPr>
+        <w:t>;</w:t>
+      </w:r>
+      <w:r>
+        <w:rPr>
+          <w:rFonts w:ascii="Consolas" w:hAnsi="Consolas" w:cstheme="majorHAnsi"/>
+          <w:i/>
+          <w:iCs/>
+          <w:sz w:val="22"/>
+          <w:szCs w:val="22"/>
+        </w:rPr>
+        <w:t xml:space="preserve"> </w:t>
+      </w:r>
+      <w:r>
+        <w:rPr>
+          <w:rFonts w:ascii="Consolas" w:hAnsi="Consolas" w:cstheme="majorHAnsi"/>
+          <w:i/>
+          <w:iCs/>
+          <w:sz w:val="22"/>
+          <w:szCs w:val="22"/>
+        </w:rPr>
+        <w:t>}</w:t>
+      </w:r>
+      <w:proofErr w:type="gramEnd"/>
+    </w:p>
+    <w:p>
+      <w:pPr>
+        <w:pStyle w:val="ListParagraph"/>
+        <w:jc w:val="both"/>
+        <w:rPr>
+          <w:rFonts w:ascii="Consolas" w:hAnsi="Consolas" w:cstheme="majorHAnsi"/>
+          <w:i/>
+          <w:iCs/>
+          <w:sz w:val="22"/>
+          <w:szCs w:val="22"/>
+        </w:rPr>
+      </w:pPr>
+      <w:proofErr w:type="spellStart"/>
+      <w:r>
+        <w:rPr>
+          <w:rFonts w:ascii="Consolas" w:hAnsi="Consolas" w:cstheme="majorHAnsi"/>
+          <w:i/>
+          <w:iCs/>
+          <w:sz w:val="22"/>
+          <w:szCs w:val="22"/>
+        </w:rPr>
+        <w:t>System.out.print</w:t>
+      </w:r>
+      <w:proofErr w:type="spellEnd"/>
+      <w:r>
+        <w:rPr>
+          <w:rFonts w:ascii="Consolas" w:hAnsi="Consolas" w:cstheme="majorHAnsi"/>
+          <w:i/>
+          <w:iCs/>
+          <w:sz w:val="22"/>
+          <w:szCs w:val="22"/>
+        </w:rPr>
+        <w:t>(x); // Does not compile</w:t>
+      </w:r>
+    </w:p>
+    <w:p>
+      <w:pPr>
+        <w:jc w:val="both"/>
+        <w:rPr>
+          <w:rFonts w:asciiTheme="majorHAnsi" w:hAnsiTheme="majorHAnsi" w:cstheme="majorHAnsi"/>
+        </w:rPr>
+      </w:pPr>
+    </w:p>
+    <w:p>
+      <w:pPr>
+        <w:jc w:val="both"/>
+        <w:rPr>
+          <w:rFonts w:asciiTheme="majorHAnsi" w:hAnsiTheme="majorHAnsi" w:cstheme="majorHAnsi"/>
+          <w:u w:val="single"/>
+        </w:rPr>
+      </w:pPr>
+      <w:r>
+        <w:rPr>
+          <w:rFonts w:asciiTheme="majorHAnsi" w:hAnsiTheme="majorHAnsi" w:cstheme="majorHAnsi"/>
+          <w:u w:val="single"/>
+        </w:rPr>
+        <w:t>The For-each Statement / Enhanced loop.</w:t>
+      </w:r>
+    </w:p>
+    <w:p>
+      <w:pPr>
+        <w:jc w:val="both"/>
+        <w:rPr>
+          <w:rFonts w:asciiTheme="majorHAnsi" w:hAnsiTheme="majorHAnsi" w:cstheme="majorHAnsi"/>
+        </w:rPr>
+      </w:pPr>
+      <w:r>
+        <w:rPr>
+          <w:rFonts w:asciiTheme="majorHAnsi" w:hAnsiTheme="majorHAnsi" w:cstheme="majorHAnsi"/>
+        </w:rPr>
+        <w:t>It was specifically design for iterating over arrays and Collections objects. It’s composed of an initialization section and an object to be iterated over.</w:t>
+      </w:r>
+    </w:p>
+    <w:p>
+      <w:pPr>
+        <w:jc w:val="both"/>
+        <w:rPr>
+          <w:rFonts w:ascii="Consolas" w:hAnsi="Consolas" w:cstheme="majorHAnsi"/>
+          <w:i/>
+          <w:iCs/>
+        </w:rPr>
+      </w:pPr>
+      <w:proofErr w:type="gramStart"/>
+      <w:r>
+        <w:rPr>
+          <w:rFonts w:ascii="Consolas" w:hAnsi="Consolas" w:cstheme="majorHAnsi"/>
+          <w:i/>
+          <w:iCs/>
+        </w:rPr>
+        <w:t>for(</w:t>
+      </w:r>
+      <w:proofErr w:type="gramEnd"/>
+      <w:r>
+        <w:rPr>
+          <w:rFonts w:ascii="Consolas" w:hAnsi="Consolas" w:cstheme="majorHAnsi"/>
+          <w:i/>
+          <w:iCs/>
+        </w:rPr>
+        <w:t>datatype instance : collection) { // Body }</w:t>
+      </w:r>
+    </w:p>
+    <w:p>
+      <w:pPr>
+        <w:jc w:val="both"/>
+        <w:rPr>
+          <w:rFonts w:asciiTheme="majorHAnsi" w:hAnsiTheme="majorHAnsi" w:cstheme="majorHAnsi"/>
+        </w:rPr>
+      </w:pPr>
+    </w:p>
+    <w:p>
+      <w:pPr>
+        <w:jc w:val="both"/>
+        <w:rPr>
+          <w:rFonts w:asciiTheme="majorHAnsi" w:hAnsiTheme="majorHAnsi" w:cstheme="majorHAnsi"/>
+        </w:rPr>
+      </w:pPr>
+      <w:r>
+        <w:rPr>
+          <w:rFonts w:asciiTheme="majorHAnsi" w:hAnsiTheme="majorHAnsi" w:cstheme="majorHAnsi"/>
+        </w:rPr>
+        <w:t xml:space="preserve">The right-hand side of the loop must be a built-in java array or an object whose class implements </w:t>
+      </w:r>
+      <w:proofErr w:type="spellStart"/>
+      <w:proofErr w:type="gramStart"/>
+      <w:r>
+        <w:rPr>
+          <w:rFonts w:asciiTheme="majorHAnsi" w:hAnsiTheme="majorHAnsi" w:cstheme="majorHAnsi"/>
+        </w:rPr>
+        <w:t>java.lang</w:t>
+      </w:r>
+      <w:proofErr w:type="gramEnd"/>
+      <w:r>
+        <w:rPr>
+          <w:rFonts w:asciiTheme="majorHAnsi" w:hAnsiTheme="majorHAnsi" w:cstheme="majorHAnsi"/>
+        </w:rPr>
+        <w:t>.Iterable</w:t>
+      </w:r>
+      <w:proofErr w:type="spellEnd"/>
+      <w:r>
+        <w:rPr>
+          <w:rFonts w:asciiTheme="majorHAnsi" w:hAnsiTheme="majorHAnsi" w:cstheme="majorHAnsi"/>
+        </w:rPr>
+        <w:t>, which includes most of the Java Collections framework. The left-hand si</w:t>
+      </w:r>
+      <w:r>
+        <w:rPr>
+          <w:rFonts w:asciiTheme="majorHAnsi" w:hAnsiTheme="majorHAnsi" w:cstheme="majorHAnsi"/>
+        </w:rPr>
+        <w:t>de must include a declaration of an instance of a variable, whose type matched the type of a member of the array or collection in the right-hand side. For each iteration, the instance will have a different value from the collection in the right-hand side.</w:t>
+      </w:r>
+    </w:p>
+    <w:p>
+      <w:pPr>
+        <w:jc w:val="both"/>
+        <w:rPr>
+          <w:rFonts w:asciiTheme="majorHAnsi" w:hAnsiTheme="majorHAnsi" w:cstheme="majorHAnsi"/>
+        </w:rPr>
+      </w:pPr>
+    </w:p>
+    <w:p>
+      <w:pPr>
+        <w:jc w:val="both"/>
+        <w:rPr>
+          <w:rFonts w:asciiTheme="majorHAnsi" w:hAnsiTheme="majorHAnsi" w:cstheme="majorHAnsi"/>
+        </w:rPr>
+      </w:pPr>
+      <w:r>
+        <w:rPr>
+          <w:rFonts w:asciiTheme="majorHAnsi" w:hAnsiTheme="majorHAnsi" w:cstheme="majorHAnsi"/>
+        </w:rPr>
+        <w:t>Nested Loops.</w:t>
+      </w:r>
+    </w:p>
+    <w:p>
+      <w:pPr>
+        <w:jc w:val="both"/>
+        <w:rPr>
+          <w:rFonts w:asciiTheme="majorHAnsi" w:hAnsiTheme="majorHAnsi" w:cstheme="majorHAnsi"/>
+        </w:rPr>
+      </w:pPr>
+      <w:r>
+        <w:rPr>
+          <w:rFonts w:asciiTheme="majorHAnsi" w:hAnsiTheme="majorHAnsi" w:cstheme="majorHAnsi"/>
+        </w:rPr>
+        <w:t>Loops can be nested, one inside of the other. And optional labels can be applied in order to make the code more understandable.</w:t>
+      </w:r>
+    </w:p>
+    <w:p>
+      <w:pPr>
+        <w:jc w:val="both"/>
+        <w:rPr>
+          <w:rFonts w:ascii="Consolas" w:hAnsi="Consolas" w:cstheme="majorHAnsi"/>
+          <w:i/>
+          <w:iCs/>
+          <w:sz w:val="22"/>
+          <w:szCs w:val="22"/>
+        </w:rPr>
+      </w:pPr>
+      <w:r>
+        <w:rPr>
+          <w:rFonts w:ascii="Consolas" w:hAnsi="Consolas" w:cstheme="majorHAnsi"/>
+          <w:i/>
+          <w:iCs/>
+          <w:sz w:val="22"/>
+          <w:szCs w:val="22"/>
+        </w:rPr>
+        <w:t xml:space="preserve">OUTER_LOOP: </w:t>
+      </w:r>
+      <w:proofErr w:type="gramStart"/>
+      <w:r>
+        <w:rPr>
+          <w:rFonts w:ascii="Consolas" w:hAnsi="Consolas" w:cstheme="majorHAnsi"/>
+          <w:i/>
+          <w:iCs/>
+          <w:sz w:val="22"/>
+          <w:szCs w:val="22"/>
+        </w:rPr>
+        <w:t>for(</w:t>
+      </w:r>
+      <w:proofErr w:type="gramEnd"/>
+      <w:r>
+        <w:rPr>
+          <w:rFonts w:ascii="Consolas" w:hAnsi="Consolas" w:cstheme="majorHAnsi"/>
+          <w:i/>
+          <w:iCs/>
+          <w:sz w:val="22"/>
+          <w:szCs w:val="22"/>
+        </w:rPr>
+        <w:t>datatype instance : collection) {</w:t>
+      </w:r>
+    </w:p>
+    <w:p>
+      <w:pPr>
+        <w:jc w:val="both"/>
+        <w:rPr>
+          <w:rFonts w:ascii="Consolas" w:hAnsi="Consolas" w:cstheme="majorHAnsi"/>
+          <w:i/>
+          <w:iCs/>
+          <w:sz w:val="22"/>
+          <w:szCs w:val="22"/>
+        </w:rPr>
+      </w:pPr>
+      <w:r>
+        <w:rPr>
+          <w:rFonts w:ascii="Consolas" w:hAnsi="Consolas" w:cstheme="majorHAnsi"/>
+          <w:i/>
+          <w:iCs/>
+          <w:sz w:val="22"/>
+          <w:szCs w:val="22"/>
+        </w:rPr>
+        <w:t xml:space="preserve">INNER_LOOP: </w:t>
+      </w:r>
+      <w:r>
+        <w:rPr>
+          <w:rFonts w:ascii="Consolas" w:hAnsi="Consolas" w:cstheme="majorHAnsi"/>
+          <w:i/>
+          <w:iCs/>
+          <w:sz w:val="22"/>
+          <w:szCs w:val="22"/>
+        </w:rPr>
+        <w:tab/>
+      </w:r>
+      <w:proofErr w:type="gramStart"/>
+      <w:r>
+        <w:rPr>
+          <w:rFonts w:ascii="Consolas" w:hAnsi="Consolas" w:cstheme="majorHAnsi"/>
+          <w:i/>
+          <w:iCs/>
+          <w:sz w:val="22"/>
+          <w:szCs w:val="22"/>
+        </w:rPr>
+        <w:t>for(</w:t>
+      </w:r>
+      <w:proofErr w:type="gramEnd"/>
+      <w:r>
+        <w:rPr>
+          <w:rFonts w:ascii="Consolas" w:hAnsi="Consolas" w:cstheme="majorHAnsi"/>
+          <w:i/>
+          <w:iCs/>
+          <w:sz w:val="22"/>
+          <w:szCs w:val="22"/>
+        </w:rPr>
+        <w:t xml:space="preserve">initialization; </w:t>
+      </w:r>
+      <w:proofErr w:type="spellStart"/>
+      <w:r>
+        <w:rPr>
+          <w:rFonts w:ascii="Consolas" w:hAnsi="Consolas" w:cstheme="majorHAnsi"/>
+          <w:i/>
+          <w:iCs/>
+          <w:sz w:val="22"/>
+          <w:szCs w:val="22"/>
+        </w:rPr>
+        <w:t>booleanExpression</w:t>
+      </w:r>
+      <w:proofErr w:type="spellEnd"/>
+      <w:r>
+        <w:rPr>
+          <w:rFonts w:ascii="Consolas" w:hAnsi="Consolas" w:cstheme="majorHAnsi"/>
+          <w:i/>
+          <w:iCs/>
+          <w:sz w:val="22"/>
+          <w:szCs w:val="22"/>
+        </w:rPr>
+        <w:t xml:space="preserve">; </w:t>
+      </w:r>
+      <w:proofErr w:type="spellStart"/>
+      <w:r>
+        <w:rPr>
+          <w:rFonts w:ascii="Consolas" w:hAnsi="Consolas" w:cstheme="majorHAnsi"/>
+          <w:i/>
+          <w:iCs/>
+          <w:sz w:val="22"/>
+          <w:szCs w:val="22"/>
+        </w:rPr>
+        <w:t>updateStatement</w:t>
+      </w:r>
+      <w:proofErr w:type="spellEnd"/>
+      <w:r>
+        <w:rPr>
+          <w:rFonts w:ascii="Consolas" w:hAnsi="Consolas" w:cstheme="majorHAnsi"/>
+          <w:i/>
+          <w:iCs/>
+          <w:sz w:val="22"/>
+          <w:szCs w:val="22"/>
+        </w:rPr>
+        <w:t>) {</w:t>
+      </w:r>
+    </w:p>
+    <w:p>
+      <w:pPr>
+        <w:jc w:val="both"/>
+        <w:rPr>
+          <w:rFonts w:ascii="Consolas" w:hAnsi="Consolas" w:cstheme="majorHAnsi"/>
+          <w:i/>
+          <w:iCs/>
+          <w:sz w:val="22"/>
+          <w:szCs w:val="22"/>
+        </w:rPr>
+      </w:pPr>
+      <w:r>
+        <w:rPr>
+          <w:rFonts w:ascii="Consolas" w:hAnsi="Consolas" w:cstheme="majorHAnsi"/>
+          <w:i/>
+          <w:iCs/>
+          <w:sz w:val="22"/>
+          <w:szCs w:val="22"/>
+        </w:rPr>
+        <w:tab/>
+        <w:t>// Body</w:t>
+      </w:r>
+    </w:p>
+    <w:p>
+      <w:pPr>
+        <w:jc w:val="both"/>
+        <w:rPr>
+          <w:rFonts w:ascii="Consolas" w:hAnsi="Consolas" w:cstheme="majorHAnsi"/>
+          <w:i/>
+          <w:iCs/>
+          <w:sz w:val="22"/>
+          <w:szCs w:val="22"/>
+        </w:rPr>
+      </w:pPr>
+      <w:r>
+        <w:rPr>
+          <w:rFonts w:ascii="Consolas" w:hAnsi="Consolas" w:cstheme="majorHAnsi"/>
+          <w:i/>
+          <w:iCs/>
+          <w:sz w:val="22"/>
+          <w:szCs w:val="22"/>
+        </w:rPr>
+        <w:t>}}</w:t>
+      </w:r>
+    </w:p>
+    <w:p>
+      <w:pPr>
+        <w:jc w:val="both"/>
+        <w:rPr>
+          <w:rFonts w:ascii="Consolas" w:hAnsi="Consolas" w:cstheme="majorHAnsi"/>
+          <w:i/>
+          <w:iCs/>
+          <w:sz w:val="22"/>
+          <w:szCs w:val="22"/>
+        </w:rPr>
+      </w:pPr>
+    </w:p>
+    <w:p>
+      <w:pPr>
+        <w:jc w:val="both"/>
+        <w:rPr>
+          <w:rFonts w:ascii="Consolas" w:hAnsi="Consolas" w:cstheme="majorHAnsi"/>
+          <w:i/>
+          <w:iCs/>
+          <w:sz w:val="22"/>
+          <w:szCs w:val="22"/>
+        </w:rPr>
+      </w:pPr>
+      <w:r>
+        <w:rPr>
+          <w:rFonts w:ascii="Consolas" w:hAnsi="Consolas" w:cstheme="majorHAnsi"/>
+          <w:i/>
+          <w:iCs/>
+          <w:sz w:val="22"/>
+          <w:szCs w:val="22"/>
+        </w:rPr>
+        <w:t>while(</w:t>
+      </w:r>
+      <w:proofErr w:type="spellStart"/>
+      <w:r>
+        <w:rPr>
+          <w:rFonts w:ascii="Consolas" w:hAnsi="Consolas" w:cstheme="majorHAnsi"/>
+          <w:i/>
+          <w:iCs/>
+          <w:sz w:val="22"/>
+          <w:szCs w:val="22"/>
+        </w:rPr>
+        <w:t>booleanExpression</w:t>
+      </w:r>
+      <w:proofErr w:type="spellEnd"/>
+      <w:r>
+        <w:rPr>
+          <w:rFonts w:ascii="Consolas" w:hAnsi="Consolas" w:cstheme="majorHAnsi"/>
+          <w:i/>
+          <w:iCs/>
+          <w:sz w:val="22"/>
+          <w:szCs w:val="22"/>
+        </w:rPr>
+        <w:t>) {</w:t>
+      </w:r>
+    </w:p>
+    <w:p>
+      <w:pPr>
+        <w:jc w:val="both"/>
+        <w:rPr>
+          <w:rFonts w:ascii="Consolas" w:hAnsi="Consolas" w:cstheme="majorHAnsi"/>
+          <w:i/>
+          <w:iCs/>
+          <w:sz w:val="22"/>
+          <w:szCs w:val="22"/>
+        </w:rPr>
+      </w:pPr>
+      <w:r>
+        <w:rPr>
+          <w:rFonts w:ascii="Consolas" w:hAnsi="Consolas" w:cstheme="majorHAnsi"/>
+          <w:i/>
+          <w:iCs/>
+          <w:sz w:val="22"/>
+          <w:szCs w:val="22"/>
+        </w:rPr>
+        <w:tab/>
+      </w:r>
+      <w:r>
+        <w:rPr>
+          <w:rFonts w:ascii="Consolas" w:hAnsi="Consolas" w:cstheme="majorHAnsi"/>
+          <w:i/>
+          <w:iCs/>
+          <w:sz w:val="22"/>
+          <w:szCs w:val="22"/>
+        </w:rPr>
+        <w:t xml:space="preserve">do </w:t>
+      </w:r>
+      <w:proofErr w:type="gramStart"/>
+      <w:r>
+        <w:rPr>
+          <w:rFonts w:ascii="Consolas" w:hAnsi="Consolas" w:cstheme="majorHAnsi"/>
+          <w:i/>
+          <w:iCs/>
+          <w:sz w:val="22"/>
+          <w:szCs w:val="22"/>
+        </w:rPr>
+        <w:t>{ /</w:t>
+      </w:r>
+      <w:proofErr w:type="gramEnd"/>
+      <w:r>
+        <w:rPr>
+          <w:rFonts w:ascii="Consolas" w:hAnsi="Consolas" w:cstheme="majorHAnsi"/>
+          <w:i/>
+          <w:iCs/>
+          <w:sz w:val="22"/>
+          <w:szCs w:val="22"/>
+        </w:rPr>
+        <w:t>/ Body } while(</w:t>
+      </w:r>
+      <w:proofErr w:type="spellStart"/>
+      <w:r>
+        <w:rPr>
+          <w:rFonts w:ascii="Consolas" w:hAnsi="Consolas" w:cstheme="majorHAnsi"/>
+          <w:i/>
+          <w:iCs/>
+          <w:sz w:val="22"/>
+          <w:szCs w:val="22"/>
+        </w:rPr>
+        <w:t>booleanExpression</w:t>
+      </w:r>
+      <w:proofErr w:type="spellEnd"/>
+      <w:r>
+        <w:rPr>
+          <w:rFonts w:ascii="Consolas" w:hAnsi="Consolas" w:cstheme="majorHAnsi"/>
+          <w:i/>
+          <w:iCs/>
+          <w:sz w:val="22"/>
+          <w:szCs w:val="22"/>
+        </w:rPr>
+        <w:t>);</w:t>
+      </w:r>
+    </w:p>
+    <w:p>
+      <w:pPr>
+        <w:jc w:val="both"/>
+        <w:rPr>
+          <w:rFonts w:ascii="Consolas" w:hAnsi="Consolas" w:cstheme="majorHAnsi"/>
+          <w:i/>
+          <w:iCs/>
+          <w:sz w:val="22"/>
+          <w:szCs w:val="22"/>
+        </w:rPr>
+      </w:pPr>
+      <w:r>
+        <w:rPr>
+          <w:rFonts w:ascii="Consolas" w:hAnsi="Consolas" w:cstheme="majorHAnsi"/>
+          <w:i/>
+          <w:iCs/>
+          <w:sz w:val="22"/>
+          <w:szCs w:val="22"/>
+        </w:rPr>
+        <w:t xml:space="preserve">// </w:t>
+      </w:r>
+      <w:proofErr w:type="gramStart"/>
+      <w:r>
+        <w:rPr>
+          <w:rFonts w:ascii="Consolas" w:hAnsi="Consolas" w:cstheme="majorHAnsi"/>
+          <w:i/>
+          <w:iCs/>
+          <w:sz w:val="22"/>
+          <w:szCs w:val="22"/>
+        </w:rPr>
+        <w:t>Body }</w:t>
+      </w:r>
+      <w:proofErr w:type="gramEnd"/>
+    </w:p>
+    <w:p>
+      <w:pPr>
+        <w:jc w:val="both"/>
+        <w:rPr>
+          <w:rFonts w:asciiTheme="majorHAnsi" w:hAnsiTheme="majorHAnsi" w:cstheme="majorHAnsi"/>
+        </w:rPr>
+      </w:pPr>
+    </w:p>
+    <w:p>
+      <w:pPr>
+        <w:jc w:val="both"/>
+        <w:rPr>
+          <w:rFonts w:asciiTheme="majorHAnsi" w:hAnsiTheme="majorHAnsi" w:cstheme="majorHAnsi"/>
+        </w:rPr>
+      </w:pPr>
       <w:bookmarkStart w:id="0" w:name="_GoBack"/>
       <w:bookmarkEnd w:id="0"/>
+    </w:p>
+    <w:p>
+      <w:pPr>
+        <w:jc w:val="both"/>
+        <w:rPr>
+          <w:rFonts w:asciiTheme="majorHAnsi" w:hAnsiTheme="majorHAnsi" w:cstheme="majorHAnsi"/>
+        </w:rPr>
+      </w:pPr>
     </w:p>
     <w:sectPr>
       <w:type w:val="continuous"/>
@@ -9815,6 +11424,95 @@
     </w:lvl>
   </w:abstractNum>
   <w:abstractNum w:abstractNumId="3" w15:restartNumberingAfterBreak="0">
+    <w:nsid w:val="36A3536D"/>
+    <w:multiLevelType w:val="hybridMultilevel"/>
+    <w:tmpl w:val="1CF095CC"/>
+    <w:lvl w:ilvl="0" w:tplc="0409000F">
+      <w:start w:val="1"/>
+      <w:numFmt w:val="decimal"/>
+      <w:lvlText w:val="%1."/>
+      <w:lvlJc w:val="left"/>
+      <w:pPr>
+        <w:ind w:left="720" w:hanging="360"/>
+      </w:pPr>
+      <w:rPr>
+        <w:rFonts w:hint="default"/>
+      </w:rPr>
+    </w:lvl>
+    <w:lvl w:ilvl="1" w:tplc="04090019" w:tentative="1">
+      <w:start w:val="1"/>
+      <w:numFmt w:val="lowerLetter"/>
+      <w:lvlText w:val="%2."/>
+      <w:lvlJc w:val="left"/>
+      <w:pPr>
+        <w:ind w:left="1440" w:hanging="360"/>
+      </w:pPr>
+    </w:lvl>
+    <w:lvl w:ilvl="2" w:tplc="0409001B" w:tentative="1">
+      <w:start w:val="1"/>
+      <w:numFmt w:val="lowerRoman"/>
+      <w:lvlText w:val="%3."/>
+      <w:lvlJc w:val="right"/>
+      <w:pPr>
+        <w:ind w:left="2160" w:hanging="180"/>
+      </w:pPr>
+    </w:lvl>
+    <w:lvl w:ilvl="3" w:tplc="0409000F" w:tentative="1">
+      <w:start w:val="1"/>
+      <w:numFmt w:val="decimal"/>
+      <w:lvlText w:val="%4."/>
+      <w:lvlJc w:val="left"/>
+      <w:pPr>
+        <w:ind w:left="2880" w:hanging="360"/>
+      </w:pPr>
+    </w:lvl>
+    <w:lvl w:ilvl="4" w:tplc="04090019" w:tentative="1">
+      <w:start w:val="1"/>
+      <w:numFmt w:val="lowerLetter"/>
+      <w:lvlText w:val="%5."/>
+      <w:lvlJc w:val="left"/>
+      <w:pPr>
+        <w:ind w:left="3600" w:hanging="360"/>
+      </w:pPr>
+    </w:lvl>
+    <w:lvl w:ilvl="5" w:tplc="0409001B" w:tentative="1">
+      <w:start w:val="1"/>
+      <w:numFmt w:val="lowerRoman"/>
+      <w:lvlText w:val="%6."/>
+      <w:lvlJc w:val="right"/>
+      <w:pPr>
+        <w:ind w:left="4320" w:hanging="180"/>
+      </w:pPr>
+    </w:lvl>
+    <w:lvl w:ilvl="6" w:tplc="0409000F" w:tentative="1">
+      <w:start w:val="1"/>
+      <w:numFmt w:val="decimal"/>
+      <w:lvlText w:val="%7."/>
+      <w:lvlJc w:val="left"/>
+      <w:pPr>
+        <w:ind w:left="5040" w:hanging="360"/>
+      </w:pPr>
+    </w:lvl>
+    <w:lvl w:ilvl="7" w:tplc="04090019" w:tentative="1">
+      <w:start w:val="1"/>
+      <w:numFmt w:val="lowerLetter"/>
+      <w:lvlText w:val="%8."/>
+      <w:lvlJc w:val="left"/>
+      <w:pPr>
+        <w:ind w:left="5760" w:hanging="360"/>
+      </w:pPr>
+    </w:lvl>
+    <w:lvl w:ilvl="8" w:tplc="0409001B" w:tentative="1">
+      <w:start w:val="1"/>
+      <w:numFmt w:val="lowerRoman"/>
+      <w:lvlText w:val="%9."/>
+      <w:lvlJc w:val="right"/>
+      <w:pPr>
+        <w:ind w:left="6480" w:hanging="180"/>
+      </w:pPr>
+    </w:lvl>
+  </w:abstractNum>
+  <w:abstractNum w:abstractNumId="4" w15:restartNumberingAfterBreak="0">
     <w:nsid w:val="496E35B3"/>
     <w:multiLevelType w:val="hybridMultilevel"/>
     <w:tmpl w:val="D7A0A9A0"/>
@@ -9926,7 +11624,7 @@
       </w:rPr>
     </w:lvl>
   </w:abstractNum>
-  <w:abstractNum w:abstractNumId="4" w15:restartNumberingAfterBreak="0">
+  <w:abstractNum w:abstractNumId="5" w15:restartNumberingAfterBreak="0">
     <w:nsid w:val="6F2A6E6A"/>
     <w:multiLevelType w:val="hybridMultilevel"/>
     <w:tmpl w:val="9FFC271E"/>
@@ -10039,7 +11737,7 @@
     </w:lvl>
   </w:abstractNum>
   <w:num w:numId="1">
-    <w:abstractNumId w:val="4"/>
+    <w:abstractNumId w:val="5"/>
   </w:num>
   <w:num w:numId="2">
     <w:abstractNumId w:val="0"/>
@@ -10048,10 +11746,13 @@
     <w:abstractNumId w:val="1"/>
   </w:num>
   <w:num w:numId="4">
-    <w:abstractNumId w:val="3"/>
+    <w:abstractNumId w:val="4"/>
   </w:num>
   <w:num w:numId="5">
     <w:abstractNumId w:val="2"/>
+  </w:num>
+  <w:num w:numId="6">
+    <w:abstractNumId w:val="3"/>
   </w:num>
 </w:numbering>
 </file>
@@ -10450,7 +12151,7 @@
   <w:style w:type="paragraph" w:default="1" w:styleId="Normal">
     <w:name w:val="Normal"/>
     <w:qFormat/>
-    <w:rsid w:val="002C5A24"/>
+    <w:rsid w:val="00715943"/>
   </w:style>
   <w:style w:type="character" w:default="1" w:styleId="DefaultParagraphFont">
     <w:name w:val="Default Paragraph Font"/>
@@ -10897,7 +12598,7 @@
 </file>
 
 <file path=customXml/itemProps1.xml><?xml version="1.0" encoding="utf-8"?>
-<ds:datastoreItem xmlns:ds="http://schemas.openxmlformats.org/officeDocument/2006/customXml" ds:itemID="{160B553B-D13C-4FE7-8F8C-17772CF7ECCF}">
+<ds:datastoreItem xmlns:ds="http://schemas.openxmlformats.org/officeDocument/2006/customXml" ds:itemID="{8A5882B3-4065-4E99-88E5-5FB52FC9A4E3}">
   <ds:schemaRefs>
     <ds:schemaRef ds:uri="http://schemas.openxmlformats.org/officeDocument/2006/bibliography"/>
   </ds:schemaRefs>

</xml_diff>

<commit_message>
Finished adding Java Array notes and exercises
</commit_message>
<xml_diff>
--- a/OCA - OCP exercises/OCA/OCA Notes.docx
+++ b/OCA - OCP exercises/OCA/OCA Notes.docx
@@ -16077,23 +16077,7 @@
           <w:i/>
           <w:iCs/>
         </w:rPr>
-        <w:t xml:space="preserve">String </w:t>
-      </w:r>
-      <w:r>
-        <w:rPr>
-          <w:rFonts w:ascii="Consolas" w:hAnsi="Consolas" w:cstheme="majorHAnsi"/>
-          <w:i/>
-          <w:iCs/>
-        </w:rPr>
-        <w:t>y</w:t>
-      </w:r>
-      <w:r>
-        <w:rPr>
-          <w:rFonts w:ascii="Consolas" w:hAnsi="Consolas" w:cstheme="majorHAnsi"/>
-          <w:i/>
-          <w:iCs/>
-        </w:rPr>
-        <w:t xml:space="preserve"> = “Hello World</w:t>
+        <w:t>String y = “Hello World</w:t>
       </w:r>
       <w:proofErr w:type="gramStart"/>
       <w:r>
@@ -16147,17 +16131,7 @@
           <w:sz w:val="22"/>
           <w:szCs w:val="22"/>
         </w:rPr>
-        <w:t>x</w:t>
-      </w:r>
-      <w:r>
-        <w:rPr>
-          <w:rFonts w:ascii="Consolas" w:hAnsi="Consolas" w:cstheme="majorHAnsi"/>
-          <w:i/>
-          <w:iCs/>
-          <w:sz w:val="22"/>
-          <w:szCs w:val="22"/>
-        </w:rPr>
-        <w:t xml:space="preserve"> == </w:t>
+        <w:t xml:space="preserve">x == </w:t>
       </w:r>
       <w:r>
         <w:rPr>
@@ -16340,17 +16314,7 @@
           <w:sz w:val="22"/>
           <w:szCs w:val="22"/>
         </w:rPr>
-        <w:t xml:space="preserve">x == </w:t>
-      </w:r>
-      <w:r>
-        <w:rPr>
-          <w:rFonts w:ascii="Consolas" w:hAnsi="Consolas" w:cstheme="majorHAnsi"/>
-          <w:i/>
-          <w:iCs/>
-          <w:sz w:val="22"/>
-          <w:szCs w:val="22"/>
-        </w:rPr>
-        <w:t>z</w:t>
+        <w:t>x == z</w:t>
       </w:r>
       <w:r>
         <w:rPr>
@@ -16381,17 +16345,7 @@
           <w:szCs w:val="22"/>
         </w:rPr>
         <w:tab/>
-        <w:t xml:space="preserve">// </w:t>
-      </w:r>
-      <w:r>
-        <w:rPr>
-          <w:rFonts w:ascii="Consolas" w:hAnsi="Consolas" w:cstheme="majorHAnsi"/>
-          <w:i/>
-          <w:iCs/>
-          <w:sz w:val="22"/>
-          <w:szCs w:val="22"/>
-        </w:rPr>
-        <w:t>false</w:t>
+        <w:t>// false</w:t>
       </w:r>
     </w:p>
     <w:p>
@@ -16520,17 +16474,7 @@
           <w:szCs w:val="22"/>
         </w:rPr>
         <w:tab/>
-        <w:t xml:space="preserve">// </w:t>
-      </w:r>
-      <w:r>
-        <w:rPr>
-          <w:rFonts w:ascii="Consolas" w:hAnsi="Consolas" w:cstheme="majorHAnsi"/>
-          <w:i/>
-          <w:iCs/>
-          <w:sz w:val="22"/>
-          <w:szCs w:val="22"/>
-        </w:rPr>
-        <w:t>true</w:t>
+        <w:t>// true</w:t>
       </w:r>
     </w:p>
     <w:p>
@@ -17016,24 +16960,561 @@
       <w:pPr>
         <w:jc w:val="both"/>
         <w:rPr>
-          <w:rFonts w:asciiTheme="majorHAnsi" w:hAnsiTheme="majorHAnsi" w:cstheme="majorHAnsi"/>
-        </w:rPr>
-      </w:pPr>
-    </w:p>
-    <w:p>
-      <w:pPr>
-        <w:jc w:val="both"/>
-        <w:rPr>
-          <w:rFonts w:asciiTheme="majorHAnsi" w:hAnsiTheme="majorHAnsi" w:cstheme="majorHAnsi"/>
-        </w:rPr>
-      </w:pPr>
-    </w:p>
-    <w:p>
-      <w:pPr>
-        <w:rPr>
-          <w:rFonts w:asciiTheme="majorHAnsi" w:hAnsiTheme="majorHAnsi" w:cstheme="majorHAnsi"/>
-        </w:rPr>
-      </w:pPr>
+          <w:rFonts w:ascii="Consolas" w:hAnsi="Consolas" w:cstheme="majorHAnsi"/>
+          <w:i/>
+          <w:iCs/>
+          <w:sz w:val="22"/>
+          <w:szCs w:val="22"/>
+        </w:rPr>
+      </w:pPr>
+      <w:r>
+        <w:rPr>
+          <w:rFonts w:ascii="Consolas" w:hAnsi="Consolas" w:cstheme="majorHAnsi"/>
+          <w:i/>
+          <w:iCs/>
+          <w:sz w:val="22"/>
+          <w:szCs w:val="22"/>
+        </w:rPr>
+        <w:t>String [] bugs = {"cricket", "</w:t>
+      </w:r>
+      <w:proofErr w:type="spellStart"/>
+      <w:r>
+        <w:rPr>
+          <w:rFonts w:ascii="Consolas" w:hAnsi="Consolas" w:cstheme="majorHAnsi"/>
+          <w:i/>
+          <w:iCs/>
+          <w:sz w:val="22"/>
+          <w:szCs w:val="22"/>
+        </w:rPr>
+        <w:t>bettle</w:t>
+      </w:r>
+      <w:proofErr w:type="spellEnd"/>
+      <w:r>
+        <w:rPr>
+          <w:rFonts w:ascii="Consolas" w:hAnsi="Consolas" w:cstheme="majorHAnsi"/>
+          <w:i/>
+          <w:iCs/>
+          <w:sz w:val="22"/>
+          <w:szCs w:val="22"/>
+        </w:rPr>
+        <w:t>", "ladybug"</w:t>
+      </w:r>
+      <w:proofErr w:type="gramStart"/>
+      <w:r>
+        <w:rPr>
+          <w:rFonts w:ascii="Consolas" w:hAnsi="Consolas" w:cstheme="majorHAnsi"/>
+          <w:i/>
+          <w:iCs/>
+          <w:sz w:val="22"/>
+          <w:szCs w:val="22"/>
+        </w:rPr>
+        <w:t>);</w:t>
+      </w:r>
+      <w:proofErr w:type="gramEnd"/>
+    </w:p>
+    <w:p>
+      <w:pPr>
+        <w:jc w:val="both"/>
+        <w:rPr>
+          <w:rFonts w:ascii="Consolas" w:hAnsi="Consolas" w:cstheme="majorHAnsi"/>
+          <w:i/>
+          <w:iCs/>
+          <w:sz w:val="22"/>
+          <w:szCs w:val="22"/>
+        </w:rPr>
+      </w:pPr>
+      <w:r>
+        <w:rPr>
+          <w:rFonts w:ascii="Consolas" w:hAnsi="Consolas" w:cstheme="majorHAnsi"/>
+          <w:i/>
+          <w:iCs/>
+          <w:sz w:val="22"/>
+          <w:szCs w:val="22"/>
+        </w:rPr>
+        <w:t xml:space="preserve">String [] alias = </w:t>
+      </w:r>
+      <w:proofErr w:type="gramStart"/>
+      <w:r>
+        <w:rPr>
+          <w:rFonts w:ascii="Consolas" w:hAnsi="Consolas" w:cstheme="majorHAnsi"/>
+          <w:i/>
+          <w:iCs/>
+          <w:sz w:val="22"/>
+          <w:szCs w:val="22"/>
+        </w:rPr>
+        <w:t>bugs;</w:t>
+      </w:r>
+      <w:proofErr w:type="gramEnd"/>
+    </w:p>
+    <w:p>
+      <w:pPr>
+        <w:jc w:val="both"/>
+        <w:rPr>
+          <w:rFonts w:ascii="Consolas" w:hAnsi="Consolas" w:cstheme="majorHAnsi"/>
+          <w:i/>
+          <w:iCs/>
+          <w:sz w:val="22"/>
+          <w:szCs w:val="22"/>
+        </w:rPr>
+      </w:pPr>
+      <w:proofErr w:type="spellStart"/>
+      <w:r>
+        <w:rPr>
+          <w:rFonts w:ascii="Consolas" w:hAnsi="Consolas" w:cstheme="majorHAnsi"/>
+          <w:i/>
+          <w:iCs/>
+          <w:sz w:val="22"/>
+          <w:szCs w:val="22"/>
+        </w:rPr>
+        <w:t>System.out.println</w:t>
+      </w:r>
+      <w:proofErr w:type="spellEnd"/>
+      <w:r>
+        <w:rPr>
+          <w:rFonts w:ascii="Consolas" w:hAnsi="Consolas" w:cstheme="majorHAnsi"/>
+          <w:i/>
+          <w:iCs/>
+          <w:sz w:val="22"/>
+          <w:szCs w:val="22"/>
+        </w:rPr>
+        <w:t>(</w:t>
+      </w:r>
+      <w:proofErr w:type="spellStart"/>
+      <w:proofErr w:type="gramStart"/>
+      <w:r>
+        <w:rPr>
+          <w:rFonts w:ascii="Consolas" w:hAnsi="Consolas" w:cstheme="majorHAnsi"/>
+          <w:i/>
+          <w:iCs/>
+          <w:sz w:val="22"/>
+          <w:szCs w:val="22"/>
+        </w:rPr>
+        <w:t>bugs.equals</w:t>
+      </w:r>
+      <w:proofErr w:type="spellEnd"/>
+      <w:proofErr w:type="gramEnd"/>
+      <w:r>
+        <w:rPr>
+          <w:rFonts w:ascii="Consolas" w:hAnsi="Consolas" w:cstheme="majorHAnsi"/>
+          <w:i/>
+          <w:iCs/>
+          <w:sz w:val="22"/>
+          <w:szCs w:val="22"/>
+        </w:rPr>
+        <w:t>(alias));</w:t>
+      </w:r>
+      <w:r>
+        <w:rPr>
+          <w:rFonts w:ascii="Consolas" w:hAnsi="Consolas" w:cstheme="majorHAnsi"/>
+          <w:i/>
+          <w:iCs/>
+          <w:sz w:val="22"/>
+          <w:szCs w:val="22"/>
+        </w:rPr>
+        <w:tab/>
+        <w:t>// true</w:t>
+      </w:r>
+    </w:p>
+    <w:p>
+      <w:pPr>
+        <w:jc w:val="both"/>
+        <w:rPr>
+          <w:rFonts w:ascii="Consolas" w:hAnsi="Consolas" w:cstheme="majorHAnsi"/>
+          <w:i/>
+          <w:iCs/>
+          <w:sz w:val="22"/>
+          <w:szCs w:val="22"/>
+        </w:rPr>
+      </w:pPr>
+      <w:proofErr w:type="spellStart"/>
+      <w:r>
+        <w:rPr>
+          <w:rFonts w:ascii="Consolas" w:hAnsi="Consolas" w:cstheme="majorHAnsi"/>
+          <w:i/>
+          <w:iCs/>
+          <w:sz w:val="22"/>
+          <w:szCs w:val="22"/>
+        </w:rPr>
+        <w:t>System.out.println</w:t>
+      </w:r>
+      <w:proofErr w:type="spellEnd"/>
+      <w:r>
+        <w:rPr>
+          <w:rFonts w:ascii="Consolas" w:hAnsi="Consolas" w:cstheme="majorHAnsi"/>
+          <w:i/>
+          <w:iCs/>
+          <w:sz w:val="22"/>
+          <w:szCs w:val="22"/>
+        </w:rPr>
+        <w:t>(</w:t>
+      </w:r>
+      <w:proofErr w:type="spellStart"/>
+      <w:proofErr w:type="gramStart"/>
+      <w:r>
+        <w:rPr>
+          <w:rFonts w:ascii="Consolas" w:hAnsi="Consolas" w:cstheme="majorHAnsi"/>
+          <w:i/>
+          <w:iCs/>
+          <w:sz w:val="22"/>
+          <w:szCs w:val="22"/>
+        </w:rPr>
+        <w:t>bugs.toString</w:t>
+      </w:r>
+      <w:proofErr w:type="spellEnd"/>
+      <w:proofErr w:type="gramEnd"/>
+      <w:r>
+        <w:rPr>
+          <w:rFonts w:ascii="Consolas" w:hAnsi="Consolas" w:cstheme="majorHAnsi"/>
+          <w:i/>
+          <w:iCs/>
+          <w:sz w:val="22"/>
+          <w:szCs w:val="22"/>
+        </w:rPr>
+        <w:t>());</w:t>
+      </w:r>
+      <w:r>
+        <w:rPr>
+          <w:rFonts w:ascii="Consolas" w:hAnsi="Consolas" w:cstheme="majorHAnsi"/>
+          <w:i/>
+          <w:iCs/>
+          <w:sz w:val="22"/>
+          <w:szCs w:val="22"/>
+        </w:rPr>
+        <w:tab/>
+        <w:t>// [</w:t>
+      </w:r>
+      <w:proofErr w:type="spellStart"/>
+      <w:r>
+        <w:rPr>
+          <w:rFonts w:ascii="Consolas" w:hAnsi="Consolas" w:cstheme="majorHAnsi"/>
+          <w:i/>
+          <w:iCs/>
+          <w:sz w:val="22"/>
+          <w:szCs w:val="22"/>
+        </w:rPr>
+        <w:t>Ljava.lang.String</w:t>
+      </w:r>
+      <w:proofErr w:type="spellEnd"/>
+      <w:r>
+        <w:rPr>
+          <w:rFonts w:ascii="Consolas" w:hAnsi="Consolas" w:cstheme="majorHAnsi"/>
+          <w:i/>
+          <w:iCs/>
+          <w:sz w:val="22"/>
+          <w:szCs w:val="22"/>
+        </w:rPr>
+        <w:t>;@160bc7c0</w:t>
+      </w:r>
+    </w:p>
+    <w:p>
+      <w:pPr>
+        <w:jc w:val="both"/>
+        <w:rPr>
+          <w:rFonts w:asciiTheme="majorHAnsi" w:hAnsiTheme="majorHAnsi" w:cstheme="majorHAnsi"/>
+        </w:rPr>
+      </w:pPr>
+    </w:p>
+    <w:p>
+      <w:pPr>
+        <w:jc w:val="both"/>
+        <w:rPr>
+          <w:rFonts w:asciiTheme="majorHAnsi" w:hAnsiTheme="majorHAnsi" w:cstheme="majorHAnsi"/>
+        </w:rPr>
+      </w:pPr>
+      <w:r>
+        <w:rPr>
+          <w:rFonts w:asciiTheme="majorHAnsi" w:hAnsiTheme="majorHAnsi" w:cstheme="majorHAnsi"/>
+        </w:rPr>
+        <w:t>In the sample above, we use String (non-primitive type) to build the object. Equals method checks for reference equality, it doesn’t look for the values contained in the object. This array doesn’t allocate space for the String objects. The array allocates space for a reference (pointer) to where the String objects are really stored</w:t>
+      </w:r>
+      <w:r>
+        <w:rPr>
+          <w:rFonts w:asciiTheme="majorHAnsi" w:hAnsiTheme="majorHAnsi" w:cstheme="majorHAnsi"/>
+        </w:rPr>
+        <w:t xml:space="preserve">. If not specified, the default values </w:t>
+      </w:r>
+      <w:proofErr w:type="gramStart"/>
+      <w:r>
+        <w:rPr>
+          <w:rFonts w:asciiTheme="majorHAnsi" w:hAnsiTheme="majorHAnsi" w:cstheme="majorHAnsi"/>
+        </w:rPr>
+        <w:t>is</w:t>
+      </w:r>
+      <w:proofErr w:type="gramEnd"/>
+      <w:r>
+        <w:rPr>
+          <w:rFonts w:asciiTheme="majorHAnsi" w:hAnsiTheme="majorHAnsi" w:cstheme="majorHAnsi"/>
+        </w:rPr>
+        <w:t xml:space="preserve"> null.</w:t>
+      </w:r>
+    </w:p>
+    <w:p>
+      <w:pPr>
+        <w:jc w:val="both"/>
+        <w:rPr>
+          <w:rFonts w:asciiTheme="majorHAnsi" w:hAnsiTheme="majorHAnsi" w:cstheme="majorHAnsi"/>
+        </w:rPr>
+      </w:pPr>
+    </w:p>
+    <w:p>
+      <w:pPr>
+        <w:jc w:val="both"/>
+        <w:rPr>
+          <w:rFonts w:asciiTheme="majorHAnsi" w:hAnsiTheme="majorHAnsi" w:cstheme="majorHAnsi"/>
+          <w:i/>
+          <w:iCs/>
+        </w:rPr>
+      </w:pPr>
+      <w:r>
+        <w:rPr>
+          <w:rFonts w:asciiTheme="majorHAnsi" w:hAnsiTheme="majorHAnsi" w:cstheme="majorHAnsi"/>
+          <w:i/>
+          <w:iCs/>
+        </w:rPr>
+        <w:t>Using an Array.</w:t>
+      </w:r>
+    </w:p>
+    <w:p>
+      <w:pPr>
+        <w:jc w:val="both"/>
+        <w:rPr>
+          <w:rFonts w:asciiTheme="majorHAnsi" w:hAnsiTheme="majorHAnsi" w:cstheme="majorHAnsi"/>
+        </w:rPr>
+      </w:pPr>
+      <w:r>
+        <w:rPr>
+          <w:rFonts w:asciiTheme="majorHAnsi" w:hAnsiTheme="majorHAnsi" w:cstheme="majorHAnsi"/>
+          <w:i/>
+          <w:iCs/>
+        </w:rPr>
+        <w:t>Sorting</w:t>
+      </w:r>
+      <w:r>
+        <w:rPr>
+          <w:rFonts w:asciiTheme="majorHAnsi" w:hAnsiTheme="majorHAnsi" w:cstheme="majorHAnsi"/>
+        </w:rPr>
+        <w:t>.</w:t>
+      </w:r>
+      <w:r>
+        <w:rPr>
+          <w:rFonts w:asciiTheme="majorHAnsi" w:hAnsiTheme="majorHAnsi" w:cstheme="majorHAnsi"/>
+        </w:rPr>
+        <w:t xml:space="preserve"> </w:t>
+      </w:r>
+      <w:r>
+        <w:rPr>
+          <w:rFonts w:asciiTheme="majorHAnsi" w:hAnsiTheme="majorHAnsi" w:cstheme="majorHAnsi"/>
+        </w:rPr>
+        <w:t xml:space="preserve">Java makes it easy by providing a sort method that you can pass almost anything to it: </w:t>
+      </w:r>
+      <w:proofErr w:type="spellStart"/>
+      <w:r>
+        <w:rPr>
+          <w:rFonts w:asciiTheme="majorHAnsi" w:hAnsiTheme="majorHAnsi" w:cstheme="majorHAnsi"/>
+        </w:rPr>
+        <w:t>Arrays.sort</w:t>
+      </w:r>
+      <w:proofErr w:type="spellEnd"/>
+      <w:r>
+        <w:rPr>
+          <w:rFonts w:asciiTheme="majorHAnsi" w:hAnsiTheme="majorHAnsi" w:cstheme="majorHAnsi"/>
+        </w:rPr>
+        <w:t xml:space="preserve">(). Package </w:t>
+      </w:r>
+      <w:proofErr w:type="spellStart"/>
+      <w:proofErr w:type="gramStart"/>
+      <w:r>
+        <w:rPr>
+          <w:rFonts w:asciiTheme="majorHAnsi" w:hAnsiTheme="majorHAnsi" w:cstheme="majorHAnsi"/>
+        </w:rPr>
+        <w:t>java.util</w:t>
+      </w:r>
+      <w:proofErr w:type="gramEnd"/>
+      <w:r>
+        <w:rPr>
+          <w:rFonts w:asciiTheme="majorHAnsi" w:hAnsiTheme="majorHAnsi" w:cstheme="majorHAnsi"/>
+        </w:rPr>
+        <w:t>.Arrays</w:t>
+      </w:r>
+      <w:proofErr w:type="spellEnd"/>
+      <w:r>
+        <w:rPr>
+          <w:rFonts w:asciiTheme="majorHAnsi" w:hAnsiTheme="majorHAnsi" w:cstheme="majorHAnsi"/>
+        </w:rPr>
+        <w:t xml:space="preserve"> or java.util.* is needed for this operation.</w:t>
+      </w:r>
+    </w:p>
+    <w:p>
+      <w:pPr>
+        <w:jc w:val="both"/>
+        <w:rPr>
+          <w:rFonts w:ascii="Consolas" w:hAnsi="Consolas" w:cstheme="majorHAnsi"/>
+          <w:i/>
+          <w:iCs/>
+        </w:rPr>
+      </w:pPr>
+      <w:proofErr w:type="spellStart"/>
+      <w:r>
+        <w:rPr>
+          <w:rFonts w:ascii="Consolas" w:hAnsi="Consolas" w:cstheme="majorHAnsi"/>
+          <w:i/>
+          <w:iCs/>
+        </w:rPr>
+        <w:t>Arrays.sort</w:t>
+      </w:r>
+      <w:proofErr w:type="spellEnd"/>
+      <w:r>
+        <w:rPr>
+          <w:rFonts w:ascii="Consolas" w:hAnsi="Consolas" w:cstheme="majorHAnsi"/>
+          <w:i/>
+          <w:iCs/>
+        </w:rPr>
+        <w:t>(</w:t>
+      </w:r>
+      <w:proofErr w:type="spellStart"/>
+      <w:r>
+        <w:rPr>
+          <w:rFonts w:ascii="Consolas" w:hAnsi="Consolas" w:cstheme="majorHAnsi"/>
+          <w:i/>
+          <w:iCs/>
+        </w:rPr>
+        <w:t>arrayVariable</w:t>
+      </w:r>
+      <w:proofErr w:type="spellEnd"/>
+      <w:proofErr w:type="gramStart"/>
+      <w:r>
+        <w:rPr>
+          <w:rFonts w:ascii="Consolas" w:hAnsi="Consolas" w:cstheme="majorHAnsi"/>
+          <w:i/>
+          <w:iCs/>
+        </w:rPr>
+        <w:t>);</w:t>
+      </w:r>
+      <w:proofErr w:type="gramEnd"/>
+    </w:p>
+    <w:p>
+      <w:pPr>
+        <w:jc w:val="both"/>
+        <w:rPr>
+          <w:rFonts w:asciiTheme="majorHAnsi" w:hAnsiTheme="majorHAnsi" w:cstheme="majorHAnsi"/>
+        </w:rPr>
+      </w:pPr>
+    </w:p>
+    <w:p>
+      <w:pPr>
+        <w:jc w:val="both"/>
+        <w:rPr>
+          <w:rFonts w:asciiTheme="majorHAnsi" w:hAnsiTheme="majorHAnsi" w:cstheme="majorHAnsi"/>
+        </w:rPr>
+      </w:pPr>
+      <w:r>
+        <w:rPr>
+          <w:rFonts w:asciiTheme="majorHAnsi" w:hAnsiTheme="majorHAnsi" w:cstheme="majorHAnsi"/>
+          <w:i/>
+          <w:iCs/>
+        </w:rPr>
+        <w:t>Searching</w:t>
+      </w:r>
+      <w:r>
+        <w:rPr>
+          <w:rFonts w:asciiTheme="majorHAnsi" w:hAnsiTheme="majorHAnsi" w:cstheme="majorHAnsi"/>
+        </w:rPr>
+        <w:t xml:space="preserve">. </w:t>
+      </w:r>
+      <w:r>
+        <w:rPr>
+          <w:rFonts w:asciiTheme="majorHAnsi" w:hAnsiTheme="majorHAnsi" w:cstheme="majorHAnsi"/>
+        </w:rPr>
+        <w:t xml:space="preserve">Java provides binary </w:t>
+      </w:r>
+      <w:proofErr w:type="gramStart"/>
+      <w:r>
+        <w:rPr>
+          <w:rFonts w:asciiTheme="majorHAnsi" w:hAnsiTheme="majorHAnsi" w:cstheme="majorHAnsi"/>
+        </w:rPr>
+        <w:t>search</w:t>
+      </w:r>
+      <w:proofErr w:type="gramEnd"/>
+      <w:r>
+        <w:rPr>
+          <w:rFonts w:asciiTheme="majorHAnsi" w:hAnsiTheme="majorHAnsi" w:cstheme="majorHAnsi"/>
+        </w:rPr>
+        <w:t xml:space="preserve"> but the array needs to be sorted. If not, the result is not predictable. When value is found, the index of the match is returned, otherwise a negative value.</w:t>
+      </w:r>
+    </w:p>
+    <w:p>
+      <w:pPr>
+        <w:jc w:val="both"/>
+        <w:rPr>
+          <w:rFonts w:ascii="Consolas" w:hAnsi="Consolas" w:cstheme="majorHAnsi"/>
+          <w:i/>
+          <w:iCs/>
+        </w:rPr>
+      </w:pPr>
+      <w:proofErr w:type="spellStart"/>
+      <w:r>
+        <w:rPr>
+          <w:rFonts w:ascii="Consolas" w:hAnsi="Consolas" w:cstheme="majorHAnsi"/>
+          <w:i/>
+          <w:iCs/>
+        </w:rPr>
+        <w:t>Arrays.</w:t>
+      </w:r>
+      <w:r>
+        <w:rPr>
+          <w:rFonts w:ascii="Consolas" w:hAnsi="Consolas" w:cstheme="majorHAnsi"/>
+          <w:i/>
+          <w:iCs/>
+        </w:rPr>
+        <w:t>binarySearch</w:t>
+      </w:r>
+      <w:proofErr w:type="spellEnd"/>
+      <w:r>
+        <w:rPr>
+          <w:rFonts w:ascii="Consolas" w:hAnsi="Consolas" w:cstheme="majorHAnsi"/>
+          <w:i/>
+          <w:iCs/>
+        </w:rPr>
+        <w:t>(</w:t>
+      </w:r>
+      <w:proofErr w:type="spellStart"/>
+      <w:r>
+        <w:rPr>
+          <w:rFonts w:ascii="Consolas" w:hAnsi="Consolas" w:cstheme="majorHAnsi"/>
+          <w:i/>
+          <w:iCs/>
+        </w:rPr>
+        <w:t>arrayVariable</w:t>
+      </w:r>
+      <w:proofErr w:type="spellEnd"/>
+      <w:r>
+        <w:rPr>
+          <w:rFonts w:ascii="Consolas" w:hAnsi="Consolas" w:cstheme="majorHAnsi"/>
+          <w:i/>
+          <w:iCs/>
+        </w:rPr>
+        <w:t xml:space="preserve">, </w:t>
+      </w:r>
+      <w:proofErr w:type="spellStart"/>
+      <w:r>
+        <w:rPr>
+          <w:rFonts w:ascii="Consolas" w:hAnsi="Consolas" w:cstheme="majorHAnsi"/>
+          <w:i/>
+          <w:iCs/>
+        </w:rPr>
+        <w:t>searchedValue</w:t>
+      </w:r>
+      <w:proofErr w:type="spellEnd"/>
+      <w:proofErr w:type="gramStart"/>
+      <w:r>
+        <w:rPr>
+          <w:rFonts w:ascii="Consolas" w:hAnsi="Consolas" w:cstheme="majorHAnsi"/>
+          <w:i/>
+          <w:iCs/>
+        </w:rPr>
+        <w:t>);</w:t>
+      </w:r>
+      <w:proofErr w:type="gramEnd"/>
     </w:p>
     <w:p>
       <w:pPr>
@@ -17044,14 +17525,777 @@
           <w:rFonts w:asciiTheme="majorHAnsi" w:hAnsiTheme="majorHAnsi" w:cstheme="majorHAnsi"/>
         </w:rPr>
       </w:pPr>
-      <w:r>
-        <w:rPr>
-          <w:rFonts w:asciiTheme="majorHAnsi" w:hAnsiTheme="majorHAnsi" w:cstheme="majorHAnsi"/>
-        </w:rPr>
-        <w:tab/>
+    </w:p>
+    <w:p>
+      <w:pPr>
+        <w:tabs>
+          <w:tab w:val="left" w:pos="4215"/>
+        </w:tabs>
+        <w:rPr>
+          <w:rFonts w:asciiTheme="majorHAnsi" w:hAnsiTheme="majorHAnsi" w:cstheme="majorHAnsi"/>
+        </w:rPr>
+      </w:pPr>
+      <w:r>
+        <w:rPr>
+          <w:rFonts w:asciiTheme="majorHAnsi" w:hAnsiTheme="majorHAnsi" w:cstheme="majorHAnsi"/>
+        </w:rPr>
+        <w:t>Multidimensional Arrays.</w:t>
+      </w:r>
+      <w:r>
+        <w:rPr>
+          <w:rFonts w:asciiTheme="majorHAnsi" w:hAnsiTheme="majorHAnsi" w:cstheme="majorHAnsi"/>
+        </w:rPr>
+        <w:t xml:space="preserve"> It’s basically putting an array inside of an array. These are the ways that can be declared:</w:t>
+      </w:r>
+    </w:p>
+    <w:p>
+      <w:pPr>
+        <w:tabs>
+          <w:tab w:val="left" w:pos="4215"/>
+        </w:tabs>
+        <w:rPr>
+          <w:rFonts w:ascii="Consolas" w:hAnsi="Consolas" w:cstheme="majorHAnsi"/>
+          <w:i/>
+          <w:iCs/>
+          <w:sz w:val="22"/>
+          <w:szCs w:val="22"/>
+        </w:rPr>
+      </w:pPr>
+      <w:proofErr w:type="gramStart"/>
+      <w:r>
+        <w:rPr>
+          <w:rFonts w:ascii="Consolas" w:hAnsi="Consolas" w:cstheme="majorHAnsi"/>
+          <w:i/>
+          <w:iCs/>
+          <w:sz w:val="22"/>
+          <w:szCs w:val="22"/>
+        </w:rPr>
+        <w:t>int[</w:t>
+      </w:r>
+      <w:proofErr w:type="gramEnd"/>
+      <w:r>
+        <w:rPr>
+          <w:rFonts w:ascii="Consolas" w:hAnsi="Consolas" w:cstheme="majorHAnsi"/>
+          <w:i/>
+          <w:iCs/>
+          <w:sz w:val="22"/>
+          <w:szCs w:val="22"/>
+        </w:rPr>
+        <w:t>][] vars1;</w:t>
+      </w:r>
+    </w:p>
+    <w:p>
+      <w:pPr>
+        <w:tabs>
+          <w:tab w:val="left" w:pos="4215"/>
+        </w:tabs>
+        <w:rPr>
+          <w:rFonts w:ascii="Consolas" w:hAnsi="Consolas" w:cstheme="majorHAnsi"/>
+          <w:i/>
+          <w:iCs/>
+          <w:sz w:val="22"/>
+          <w:szCs w:val="22"/>
+        </w:rPr>
+      </w:pPr>
+      <w:r>
+        <w:rPr>
+          <w:rFonts w:ascii="Consolas" w:hAnsi="Consolas" w:cstheme="majorHAnsi"/>
+          <w:i/>
+          <w:iCs/>
+          <w:sz w:val="22"/>
+          <w:szCs w:val="22"/>
+        </w:rPr>
+        <w:t xml:space="preserve">int vars2 </w:t>
+      </w:r>
+      <w:proofErr w:type="gramStart"/>
+      <w:r>
+        <w:rPr>
+          <w:rFonts w:ascii="Consolas" w:hAnsi="Consolas" w:cstheme="majorHAnsi"/>
+          <w:i/>
+          <w:iCs/>
+          <w:sz w:val="22"/>
+          <w:szCs w:val="22"/>
+        </w:rPr>
+        <w:t>[][</w:t>
+      </w:r>
+      <w:proofErr w:type="gramEnd"/>
+      <w:r>
+        <w:rPr>
+          <w:rFonts w:ascii="Consolas" w:hAnsi="Consolas" w:cstheme="majorHAnsi"/>
+          <w:i/>
+          <w:iCs/>
+          <w:sz w:val="22"/>
+          <w:szCs w:val="22"/>
+        </w:rPr>
+        <w:t>];</w:t>
+      </w:r>
+    </w:p>
+    <w:p>
+      <w:pPr>
+        <w:tabs>
+          <w:tab w:val="left" w:pos="4215"/>
+        </w:tabs>
+        <w:rPr>
+          <w:rFonts w:ascii="Consolas" w:hAnsi="Consolas" w:cstheme="majorHAnsi"/>
+          <w:i/>
+          <w:iCs/>
+          <w:sz w:val="22"/>
+          <w:szCs w:val="22"/>
+        </w:rPr>
+      </w:pPr>
+      <w:proofErr w:type="gramStart"/>
+      <w:r>
+        <w:rPr>
+          <w:rFonts w:ascii="Consolas" w:hAnsi="Consolas" w:cstheme="majorHAnsi"/>
+          <w:i/>
+          <w:iCs/>
+          <w:sz w:val="22"/>
+          <w:szCs w:val="22"/>
+        </w:rPr>
+        <w:t>int[</w:t>
+      </w:r>
+      <w:proofErr w:type="gramEnd"/>
+      <w:r>
+        <w:rPr>
+          <w:rFonts w:ascii="Consolas" w:hAnsi="Consolas" w:cstheme="majorHAnsi"/>
+          <w:i/>
+          <w:iCs/>
+          <w:sz w:val="22"/>
+          <w:szCs w:val="22"/>
+        </w:rPr>
+        <w:t>] vars3[];</w:t>
+      </w:r>
+    </w:p>
+    <w:p>
+      <w:pPr>
+        <w:tabs>
+          <w:tab w:val="left" w:pos="4215"/>
+        </w:tabs>
+        <w:rPr>
+          <w:rFonts w:ascii="Consolas" w:hAnsi="Consolas" w:cstheme="majorHAnsi"/>
+          <w:i/>
+          <w:iCs/>
+          <w:sz w:val="22"/>
+          <w:szCs w:val="22"/>
+        </w:rPr>
+      </w:pPr>
+      <w:proofErr w:type="gramStart"/>
+      <w:r>
+        <w:rPr>
+          <w:rFonts w:ascii="Consolas" w:hAnsi="Consolas" w:cstheme="majorHAnsi"/>
+          <w:i/>
+          <w:iCs/>
+          <w:sz w:val="22"/>
+          <w:szCs w:val="22"/>
+        </w:rPr>
+        <w:t>int[</w:t>
+      </w:r>
+      <w:proofErr w:type="gramEnd"/>
+      <w:r>
+        <w:rPr>
+          <w:rFonts w:ascii="Consolas" w:hAnsi="Consolas" w:cstheme="majorHAnsi"/>
+          <w:i/>
+          <w:iCs/>
+          <w:sz w:val="22"/>
+          <w:szCs w:val="22"/>
+        </w:rPr>
+        <w:t>] vars4 [], space [][]; // a 2D and a 3D array</w:t>
+      </w:r>
+    </w:p>
+    <w:p>
+      <w:pPr>
+        <w:tabs>
+          <w:tab w:val="left" w:pos="4215"/>
+        </w:tabs>
+        <w:rPr>
+          <w:rFonts w:asciiTheme="majorHAnsi" w:hAnsiTheme="majorHAnsi" w:cstheme="majorHAnsi"/>
+        </w:rPr>
+      </w:pPr>
+      <w:r>
+        <w:rPr>
+          <w:rFonts w:asciiTheme="majorHAnsi" w:hAnsiTheme="majorHAnsi" w:cstheme="majorHAnsi"/>
+        </w:rPr>
+        <w:lastRenderedPageBreak/>
+        <w:t>Size can be specified in the declaration. The following is a symmetric array:</w:t>
+      </w:r>
+    </w:p>
+    <w:p>
+      <w:pPr>
+        <w:tabs>
+          <w:tab w:val="left" w:pos="4215"/>
+        </w:tabs>
+        <w:rPr>
+          <w:rFonts w:ascii="Consolas" w:hAnsi="Consolas" w:cstheme="majorHAnsi"/>
+          <w:i/>
+          <w:iCs/>
+        </w:rPr>
+      </w:pPr>
+      <w:proofErr w:type="gramStart"/>
+      <w:r>
+        <w:rPr>
+          <w:rFonts w:ascii="Consolas" w:hAnsi="Consolas" w:cstheme="majorHAnsi"/>
+          <w:i/>
+          <w:iCs/>
+        </w:rPr>
+        <w:t>String[</w:t>
+      </w:r>
+      <w:proofErr w:type="gramEnd"/>
+      <w:r>
+        <w:rPr>
+          <w:rFonts w:ascii="Consolas" w:hAnsi="Consolas" w:cstheme="majorHAnsi"/>
+          <w:i/>
+          <w:iCs/>
+        </w:rPr>
+        <w:t>][] rectangle = new String[3][2];</w:t>
+      </w:r>
+    </w:p>
+    <w:p>
+      <w:pPr>
+        <w:tabs>
+          <w:tab w:val="left" w:pos="4215"/>
+        </w:tabs>
+        <w:rPr>
+          <w:rFonts w:asciiTheme="majorHAnsi" w:hAnsiTheme="majorHAnsi" w:cstheme="majorHAnsi"/>
+        </w:rPr>
+      </w:pPr>
+      <w:r>
+        <w:rPr>
+          <w:rFonts w:asciiTheme="majorHAnsi" w:hAnsiTheme="majorHAnsi" w:cstheme="majorHAnsi"/>
+        </w:rPr>
+        <w:t>This is an asymmetric array:</w:t>
+      </w:r>
+    </w:p>
+    <w:p>
+      <w:pPr>
+        <w:tabs>
+          <w:tab w:val="left" w:pos="4215"/>
+        </w:tabs>
+        <w:rPr>
+          <w:rFonts w:ascii="Consolas" w:hAnsi="Consolas" w:cstheme="majorHAnsi"/>
+          <w:i/>
+          <w:iCs/>
+        </w:rPr>
+      </w:pPr>
+      <w:proofErr w:type="gramStart"/>
+      <w:r>
+        <w:rPr>
+          <w:rFonts w:ascii="Consolas" w:hAnsi="Consolas" w:cstheme="majorHAnsi"/>
+          <w:i/>
+          <w:iCs/>
+        </w:rPr>
+        <w:t>int[</w:t>
+      </w:r>
+      <w:proofErr w:type="gramEnd"/>
+      <w:r>
+        <w:rPr>
+          <w:rFonts w:ascii="Consolas" w:hAnsi="Consolas" w:cstheme="majorHAnsi"/>
+          <w:i/>
+          <w:iCs/>
+        </w:rPr>
+        <w:t xml:space="preserve">][] </w:t>
+      </w:r>
+      <w:proofErr w:type="spellStart"/>
+      <w:r>
+        <w:rPr>
+          <w:rFonts w:ascii="Consolas" w:hAnsi="Consolas" w:cstheme="majorHAnsi"/>
+          <w:i/>
+          <w:iCs/>
+        </w:rPr>
+        <w:t>differentSize</w:t>
+      </w:r>
+      <w:proofErr w:type="spellEnd"/>
+      <w:r>
+        <w:rPr>
+          <w:rFonts w:ascii="Consolas" w:hAnsi="Consolas" w:cstheme="majorHAnsi"/>
+          <w:i/>
+          <w:iCs/>
+        </w:rPr>
+        <w:t xml:space="preserve"> = {{1,4}, {3}, {9,8,7}};</w:t>
+      </w:r>
+    </w:p>
+    <w:p>
+      <w:pPr>
+        <w:tabs>
+          <w:tab w:val="left" w:pos="4215"/>
+        </w:tabs>
+        <w:rPr>
+          <w:rFonts w:asciiTheme="majorHAnsi" w:hAnsiTheme="majorHAnsi" w:cstheme="majorHAnsi"/>
+        </w:rPr>
+      </w:pPr>
+      <w:r>
+        <w:rPr>
+          <w:rFonts w:asciiTheme="majorHAnsi" w:hAnsiTheme="majorHAnsi" w:cstheme="majorHAnsi"/>
+        </w:rPr>
+        <w:t>Another way to declare an asymmetric array:</w:t>
+      </w:r>
+    </w:p>
+    <w:p>
+      <w:pPr>
+        <w:tabs>
+          <w:tab w:val="left" w:pos="4215"/>
+        </w:tabs>
+        <w:rPr>
+          <w:rFonts w:ascii="Consolas" w:hAnsi="Consolas" w:cstheme="majorHAnsi"/>
+          <w:i/>
+          <w:iCs/>
+        </w:rPr>
+      </w:pPr>
+      <w:proofErr w:type="gramStart"/>
+      <w:r>
+        <w:rPr>
+          <w:rFonts w:ascii="Consolas" w:hAnsi="Consolas" w:cstheme="majorHAnsi"/>
+          <w:i/>
+          <w:iCs/>
+        </w:rPr>
+        <w:t>int[</w:t>
+      </w:r>
+      <w:proofErr w:type="gramEnd"/>
+      <w:r>
+        <w:rPr>
+          <w:rFonts w:ascii="Consolas" w:hAnsi="Consolas" w:cstheme="majorHAnsi"/>
+          <w:i/>
+          <w:iCs/>
+        </w:rPr>
+        <w:t xml:space="preserve">][] </w:t>
+      </w:r>
+      <w:proofErr w:type="spellStart"/>
+      <w:r>
+        <w:rPr>
+          <w:rFonts w:ascii="Consolas" w:hAnsi="Consolas" w:cstheme="majorHAnsi"/>
+          <w:i/>
+          <w:iCs/>
+        </w:rPr>
+        <w:t>args</w:t>
+      </w:r>
+      <w:proofErr w:type="spellEnd"/>
+      <w:r>
+        <w:rPr>
+          <w:rFonts w:ascii="Consolas" w:hAnsi="Consolas" w:cstheme="majorHAnsi"/>
+          <w:i/>
+          <w:iCs/>
+        </w:rPr>
+        <w:t xml:space="preserve"> = new int[4][];</w:t>
+      </w:r>
+    </w:p>
+    <w:p>
+      <w:pPr>
+        <w:tabs>
+          <w:tab w:val="left" w:pos="4215"/>
+        </w:tabs>
+        <w:rPr>
+          <w:rFonts w:ascii="Consolas" w:hAnsi="Consolas" w:cstheme="majorHAnsi"/>
+          <w:i/>
+          <w:iCs/>
+        </w:rPr>
+      </w:pPr>
+      <w:proofErr w:type="spellStart"/>
+      <w:proofErr w:type="gramStart"/>
+      <w:r>
+        <w:rPr>
+          <w:rFonts w:ascii="Consolas" w:hAnsi="Consolas" w:cstheme="majorHAnsi"/>
+          <w:i/>
+          <w:iCs/>
+        </w:rPr>
+        <w:t>args</w:t>
+      </w:r>
+      <w:proofErr w:type="spellEnd"/>
+      <w:r>
+        <w:rPr>
+          <w:rFonts w:ascii="Consolas" w:hAnsi="Consolas" w:cstheme="majorHAnsi"/>
+          <w:i/>
+          <w:iCs/>
+        </w:rPr>
+        <w:t>[</w:t>
+      </w:r>
+      <w:proofErr w:type="gramEnd"/>
+      <w:r>
+        <w:rPr>
+          <w:rFonts w:ascii="Consolas" w:hAnsi="Consolas" w:cstheme="majorHAnsi"/>
+          <w:i/>
+          <w:iCs/>
+        </w:rPr>
+        <w:t>0] = new int[5];</w:t>
+      </w:r>
+    </w:p>
+    <w:p>
+      <w:pPr>
+        <w:tabs>
+          <w:tab w:val="left" w:pos="4215"/>
+        </w:tabs>
+        <w:rPr>
+          <w:rFonts w:ascii="Consolas" w:hAnsi="Consolas" w:cstheme="majorHAnsi"/>
+          <w:i/>
+          <w:iCs/>
+        </w:rPr>
+      </w:pPr>
+      <w:proofErr w:type="spellStart"/>
+      <w:proofErr w:type="gramStart"/>
+      <w:r>
+        <w:rPr>
+          <w:rFonts w:ascii="Consolas" w:hAnsi="Consolas" w:cstheme="majorHAnsi"/>
+          <w:i/>
+          <w:iCs/>
+        </w:rPr>
+        <w:t>args</w:t>
+      </w:r>
+      <w:proofErr w:type="spellEnd"/>
+      <w:r>
+        <w:rPr>
+          <w:rFonts w:ascii="Consolas" w:hAnsi="Consolas" w:cstheme="majorHAnsi"/>
+          <w:i/>
+          <w:iCs/>
+        </w:rPr>
+        <w:t>[</w:t>
+      </w:r>
+      <w:proofErr w:type="gramEnd"/>
+      <w:r>
+        <w:rPr>
+          <w:rFonts w:ascii="Consolas" w:hAnsi="Consolas" w:cstheme="majorHAnsi"/>
+          <w:i/>
+          <w:iCs/>
+        </w:rPr>
+        <w:t>1] = new int[3];</w:t>
+      </w:r>
+    </w:p>
+    <w:p>
+      <w:pPr>
+        <w:tabs>
+          <w:tab w:val="left" w:pos="4215"/>
+        </w:tabs>
+        <w:rPr>
+          <w:rFonts w:asciiTheme="majorHAnsi" w:hAnsiTheme="majorHAnsi" w:cstheme="majorHAnsi"/>
+        </w:rPr>
+      </w:pPr>
+    </w:p>
+    <w:p>
+      <w:pPr>
+        <w:tabs>
+          <w:tab w:val="left" w:pos="4215"/>
+        </w:tabs>
+        <w:rPr>
+          <w:rFonts w:asciiTheme="majorHAnsi" w:hAnsiTheme="majorHAnsi" w:cstheme="majorHAnsi"/>
+        </w:rPr>
+      </w:pPr>
+      <w:r>
+        <w:rPr>
+          <w:rFonts w:asciiTheme="majorHAnsi" w:hAnsiTheme="majorHAnsi" w:cstheme="majorHAnsi"/>
+        </w:rPr>
+        <w:t>In order to iterate through a dimensional array, nested loops are used. These can handle both symmetric and asymmetric arrays.</w:t>
+      </w:r>
+      <w:r>
+        <w:rPr>
+          <w:rFonts w:asciiTheme="majorHAnsi" w:hAnsiTheme="majorHAnsi" w:cstheme="majorHAnsi"/>
+        </w:rPr>
+        <w:t xml:space="preserve"> These are enhanced </w:t>
+      </w:r>
+      <w:proofErr w:type="gramStart"/>
+      <w:r>
+        <w:rPr>
+          <w:rFonts w:asciiTheme="majorHAnsi" w:hAnsiTheme="majorHAnsi" w:cstheme="majorHAnsi"/>
+        </w:rPr>
+        <w:t>loops</w:t>
+      </w:r>
+      <w:proofErr w:type="gramEnd"/>
+      <w:r>
+        <w:rPr>
+          <w:rFonts w:asciiTheme="majorHAnsi" w:hAnsiTheme="majorHAnsi" w:cstheme="majorHAnsi"/>
+        </w:rPr>
+        <w:t xml:space="preserve"> but regular ones are used as well:</w:t>
+      </w:r>
+    </w:p>
+    <w:p>
+      <w:pPr>
+        <w:tabs>
+          <w:tab w:val="left" w:pos="4215"/>
+        </w:tabs>
+        <w:rPr>
+          <w:rFonts w:ascii="Consolas" w:hAnsi="Consolas" w:cstheme="majorHAnsi"/>
+          <w:i/>
+          <w:iCs/>
+        </w:rPr>
+      </w:pPr>
+      <w:r>
+        <w:rPr>
+          <w:rFonts w:ascii="Consolas" w:hAnsi="Consolas" w:cstheme="majorHAnsi"/>
+          <w:i/>
+          <w:iCs/>
+        </w:rPr>
+        <w:t>for(</w:t>
+      </w:r>
+      <w:proofErr w:type="gramStart"/>
+      <w:r>
+        <w:rPr>
+          <w:rFonts w:ascii="Consolas" w:hAnsi="Consolas" w:cstheme="majorHAnsi"/>
+          <w:i/>
+          <w:iCs/>
+        </w:rPr>
+        <w:t>int[</w:t>
+      </w:r>
+      <w:proofErr w:type="gramEnd"/>
+      <w:r>
+        <w:rPr>
+          <w:rFonts w:ascii="Consolas" w:hAnsi="Consolas" w:cstheme="majorHAnsi"/>
+          <w:i/>
+          <w:iCs/>
+        </w:rPr>
+        <w:t xml:space="preserve">] inner : </w:t>
+      </w:r>
+      <w:proofErr w:type="spellStart"/>
+      <w:r>
+        <w:rPr>
+          <w:rFonts w:ascii="Consolas" w:hAnsi="Consolas" w:cstheme="majorHAnsi"/>
+          <w:i/>
+          <w:iCs/>
+        </w:rPr>
+        <w:t>twoD</w:t>
+      </w:r>
+      <w:proofErr w:type="spellEnd"/>
+      <w:r>
+        <w:rPr>
+          <w:rFonts w:ascii="Consolas" w:hAnsi="Consolas" w:cstheme="majorHAnsi"/>
+          <w:i/>
+          <w:iCs/>
+        </w:rPr>
+        <w:t>) {</w:t>
+      </w:r>
+    </w:p>
+    <w:p>
+      <w:pPr>
+        <w:tabs>
+          <w:tab w:val="left" w:pos="4215"/>
+        </w:tabs>
+        <w:rPr>
+          <w:rFonts w:ascii="Consolas" w:hAnsi="Consolas" w:cstheme="majorHAnsi"/>
+          <w:i/>
+          <w:iCs/>
+        </w:rPr>
+      </w:pPr>
+      <w:r>
+        <w:rPr>
+          <w:rFonts w:ascii="Consolas" w:hAnsi="Consolas" w:cstheme="majorHAnsi"/>
+          <w:i/>
+          <w:iCs/>
+        </w:rPr>
+        <w:t xml:space="preserve">     </w:t>
+      </w:r>
+      <w:proofErr w:type="gramStart"/>
+      <w:r>
+        <w:rPr>
+          <w:rFonts w:ascii="Consolas" w:hAnsi="Consolas" w:cstheme="majorHAnsi"/>
+          <w:i/>
+          <w:iCs/>
+        </w:rPr>
+        <w:t>for(</w:t>
+      </w:r>
+      <w:proofErr w:type="gramEnd"/>
+      <w:r>
+        <w:rPr>
+          <w:rFonts w:ascii="Consolas" w:hAnsi="Consolas" w:cstheme="majorHAnsi"/>
+          <w:i/>
+          <w:iCs/>
+        </w:rPr>
+        <w:t>int num : inner)</w:t>
+      </w:r>
+    </w:p>
+    <w:p>
+      <w:pPr>
+        <w:tabs>
+          <w:tab w:val="left" w:pos="4215"/>
+        </w:tabs>
+        <w:rPr>
+          <w:rFonts w:ascii="Consolas" w:hAnsi="Consolas" w:cstheme="majorHAnsi"/>
+          <w:i/>
+          <w:iCs/>
+        </w:rPr>
+      </w:pPr>
+      <w:r>
+        <w:rPr>
+          <w:rFonts w:ascii="Consolas" w:hAnsi="Consolas" w:cstheme="majorHAnsi"/>
+          <w:i/>
+          <w:iCs/>
+        </w:rPr>
+        <w:t xml:space="preserve">          </w:t>
+      </w:r>
+      <w:proofErr w:type="spellStart"/>
+      <w:r>
+        <w:rPr>
+          <w:rFonts w:ascii="Consolas" w:hAnsi="Consolas" w:cstheme="majorHAnsi"/>
+          <w:i/>
+          <w:iCs/>
+        </w:rPr>
+        <w:t>System.out.print</w:t>
+      </w:r>
+      <w:proofErr w:type="spellEnd"/>
+      <w:r>
+        <w:rPr>
+          <w:rFonts w:ascii="Consolas" w:hAnsi="Consolas" w:cstheme="majorHAnsi"/>
+          <w:i/>
+          <w:iCs/>
+        </w:rPr>
+        <w:t xml:space="preserve">(num + </w:t>
+      </w:r>
+      <w:proofErr w:type="gramStart"/>
+      <w:r>
+        <w:rPr>
+          <w:rFonts w:ascii="Consolas" w:hAnsi="Consolas" w:cstheme="majorHAnsi"/>
+          <w:i/>
+          <w:iCs/>
+        </w:rPr>
+        <w:t>“ “</w:t>
+      </w:r>
+      <w:proofErr w:type="gramEnd"/>
+      <w:r>
+        <w:rPr>
+          <w:rFonts w:ascii="Consolas" w:hAnsi="Consolas" w:cstheme="majorHAnsi"/>
+          <w:i/>
+          <w:iCs/>
+        </w:rPr>
+        <w:t>);</w:t>
+      </w:r>
+    </w:p>
+    <w:p>
+      <w:pPr>
+        <w:tabs>
+          <w:tab w:val="left" w:pos="4215"/>
+        </w:tabs>
+        <w:rPr>
+          <w:rFonts w:ascii="Consolas" w:hAnsi="Consolas" w:cstheme="majorHAnsi"/>
+          <w:i/>
+          <w:iCs/>
+        </w:rPr>
+      </w:pPr>
+      <w:r>
+        <w:rPr>
+          <w:rFonts w:ascii="Consolas" w:hAnsi="Consolas" w:cstheme="majorHAnsi"/>
+          <w:i/>
+          <w:iCs/>
+        </w:rPr>
+        <w:t xml:space="preserve">     </w:t>
+      </w:r>
+      <w:proofErr w:type="spellStart"/>
+      <w:r>
+        <w:rPr>
+          <w:rFonts w:ascii="Consolas" w:hAnsi="Consolas" w:cstheme="majorHAnsi"/>
+          <w:i/>
+          <w:iCs/>
+        </w:rPr>
+        <w:t>System.out.println</w:t>
+      </w:r>
+      <w:proofErr w:type="spellEnd"/>
+      <w:r>
+        <w:rPr>
+          <w:rFonts w:ascii="Consolas" w:hAnsi="Consolas" w:cstheme="majorHAnsi"/>
+          <w:i/>
+          <w:iCs/>
+        </w:rPr>
+        <w:t>(</w:t>
+      </w:r>
+      <w:proofErr w:type="gramStart"/>
+      <w:r>
+        <w:rPr>
+          <w:rFonts w:ascii="Consolas" w:hAnsi="Consolas" w:cstheme="majorHAnsi"/>
+          <w:i/>
+          <w:iCs/>
+        </w:rPr>
+        <w:t>);</w:t>
+      </w:r>
+      <w:proofErr w:type="gramEnd"/>
+    </w:p>
+    <w:p>
+      <w:pPr>
+        <w:tabs>
+          <w:tab w:val="left" w:pos="4215"/>
+        </w:tabs>
+        <w:rPr>
+          <w:rFonts w:ascii="Consolas" w:hAnsi="Consolas" w:cstheme="majorHAnsi"/>
+          <w:i/>
+          <w:iCs/>
+        </w:rPr>
+      </w:pPr>
+      <w:r>
+        <w:rPr>
+          <w:rFonts w:ascii="Consolas" w:hAnsi="Consolas" w:cstheme="majorHAnsi"/>
+          <w:i/>
+          <w:iCs/>
+        </w:rPr>
+        <w:t>}</w:t>
+      </w:r>
+    </w:p>
+    <w:p>
+      <w:pPr>
+        <w:tabs>
+          <w:tab w:val="left" w:pos="4215"/>
+        </w:tabs>
+        <w:rPr>
+          <w:rFonts w:asciiTheme="majorHAnsi" w:hAnsiTheme="majorHAnsi" w:cstheme="majorHAnsi"/>
+        </w:rPr>
+      </w:pPr>
+    </w:p>
+    <w:p>
+      <w:pPr>
+        <w:tabs>
+          <w:tab w:val="left" w:pos="4215"/>
+        </w:tabs>
+        <w:rPr>
+          <w:rFonts w:asciiTheme="majorHAnsi" w:hAnsiTheme="majorHAnsi" w:cstheme="majorHAnsi"/>
+          <w:u w:val="single"/>
+        </w:rPr>
+      </w:pPr>
+      <w:r>
+        <w:rPr>
+          <w:rFonts w:asciiTheme="majorHAnsi" w:hAnsiTheme="majorHAnsi" w:cstheme="majorHAnsi"/>
+          <w:u w:val="single"/>
+        </w:rPr>
+        <w:t xml:space="preserve">Understanding an </w:t>
+      </w:r>
+      <w:proofErr w:type="spellStart"/>
+      <w:r>
+        <w:rPr>
+          <w:rFonts w:asciiTheme="majorHAnsi" w:hAnsiTheme="majorHAnsi" w:cstheme="majorHAnsi"/>
+          <w:u w:val="single"/>
+        </w:rPr>
+        <w:t>ArrayList</w:t>
+      </w:r>
+      <w:proofErr w:type="spellEnd"/>
+      <w:r>
+        <w:rPr>
+          <w:rFonts w:asciiTheme="majorHAnsi" w:hAnsiTheme="majorHAnsi" w:cstheme="majorHAnsi"/>
+          <w:u w:val="single"/>
+        </w:rPr>
+        <w:t>.</w:t>
       </w:r>
       <w:bookmarkStart w:id="0" w:name="_GoBack"/>
       <w:bookmarkEnd w:id="0"/>
+    </w:p>
+    <w:p>
+      <w:pPr>
+        <w:tabs>
+          <w:tab w:val="left" w:pos="4215"/>
+        </w:tabs>
+        <w:rPr>
+          <w:rFonts w:asciiTheme="majorHAnsi" w:hAnsiTheme="majorHAnsi" w:cstheme="majorHAnsi"/>
+        </w:rPr>
+      </w:pPr>
+    </w:p>
+    <w:p>
+      <w:pPr>
+        <w:tabs>
+          <w:tab w:val="left" w:pos="4215"/>
+        </w:tabs>
+        <w:rPr>
+          <w:rFonts w:asciiTheme="majorHAnsi" w:hAnsiTheme="majorHAnsi" w:cstheme="majorHAnsi"/>
+        </w:rPr>
+      </w:pPr>
+    </w:p>
+    <w:p>
+      <w:pPr>
+        <w:tabs>
+          <w:tab w:val="left" w:pos="4215"/>
+        </w:tabs>
+        <w:rPr>
+          <w:rFonts w:asciiTheme="majorHAnsi" w:hAnsiTheme="majorHAnsi" w:cstheme="majorHAnsi"/>
+        </w:rPr>
+      </w:pPr>
     </w:p>
     <w:sectPr>
       <w:type w:val="continuous"/>
@@ -18135,7 +19379,7 @@
   <w:style w:type="paragraph" w:default="1" w:styleId="Normal">
     <w:name w:val="Normal"/>
     <w:qFormat/>
-    <w:rsid w:val="0099692B"/>
+    <w:rsid w:val="00D91A9F"/>
   </w:style>
   <w:style w:type="character" w:default="1" w:styleId="DefaultParagraphFont">
     <w:name w:val="Default Paragraph Font"/>
@@ -18582,7 +19826,7 @@
 </file>
 
 <file path=customXml/itemProps1.xml><?xml version="1.0" encoding="utf-8"?>
-<ds:datastoreItem xmlns:ds="http://schemas.openxmlformats.org/officeDocument/2006/customXml" ds:itemID="{D376F9F8-697B-462A-9D5C-F358A5CED2CA}">
+<ds:datastoreItem xmlns:ds="http://schemas.openxmlformats.org/officeDocument/2006/customXml" ds:itemID="{90E98F3C-70AD-4CD8-BB0C-4D6D521DE212}">
   <ds:schemaRefs>
     <ds:schemaRef ds:uri="http://schemas.openxmlformats.org/officeDocument/2006/bibliography"/>
   </ds:schemaRefs>

</xml_diff>

<commit_message>
Added ArrayList and Wrapper Classes exercises and notes
</commit_message>
<xml_diff>
--- a/OCA - OCP exercises/OCA/OCA Notes.docx
+++ b/OCA - OCP exercises/OCA/OCA Notes.docx
@@ -18264,8 +18264,3978 @@
         </w:rPr>
         <w:t>.</w:t>
       </w:r>
+    </w:p>
+    <w:p>
+      <w:pPr>
+        <w:tabs>
+          <w:tab w:val="left" w:pos="4215"/>
+        </w:tabs>
+        <w:rPr>
+          <w:rFonts w:asciiTheme="majorHAnsi" w:hAnsiTheme="majorHAnsi" w:cstheme="majorHAnsi"/>
+        </w:rPr>
+      </w:pPr>
+      <w:r>
+        <w:rPr>
+          <w:rFonts w:asciiTheme="majorHAnsi" w:hAnsiTheme="majorHAnsi" w:cstheme="majorHAnsi"/>
+        </w:rPr>
+        <w:t xml:space="preserve">It has one shortcoming: you need to know how many elements will be in the array when you create it and then you are stuck with that choice. Like a StringBuilder, the size can change at runtime as needed. Like an Array, it is an ordered sequence that allows duplicates. It needs one of the following imports: java.util.* or </w:t>
+      </w:r>
+      <w:proofErr w:type="spellStart"/>
+      <w:proofErr w:type="gramStart"/>
+      <w:r>
+        <w:rPr>
+          <w:rFonts w:asciiTheme="majorHAnsi" w:hAnsiTheme="majorHAnsi" w:cstheme="majorHAnsi"/>
+        </w:rPr>
+        <w:t>java.util</w:t>
+      </w:r>
+      <w:proofErr w:type="gramEnd"/>
+      <w:r>
+        <w:rPr>
+          <w:rFonts w:asciiTheme="majorHAnsi" w:hAnsiTheme="majorHAnsi" w:cstheme="majorHAnsi"/>
+        </w:rPr>
+        <w:t>.ArrayList</w:t>
+      </w:r>
+      <w:proofErr w:type="spellEnd"/>
+      <w:r>
+        <w:rPr>
+          <w:rFonts w:asciiTheme="majorHAnsi" w:hAnsiTheme="majorHAnsi" w:cstheme="majorHAnsi"/>
+        </w:rPr>
+        <w:t>.</w:t>
+      </w:r>
+    </w:p>
+    <w:p>
+      <w:pPr>
+        <w:tabs>
+          <w:tab w:val="left" w:pos="4215"/>
+        </w:tabs>
+        <w:rPr>
+          <w:rFonts w:asciiTheme="majorHAnsi" w:hAnsiTheme="majorHAnsi" w:cstheme="majorHAnsi"/>
+        </w:rPr>
+      </w:pPr>
+    </w:p>
+    <w:p>
+      <w:pPr>
+        <w:tabs>
+          <w:tab w:val="left" w:pos="4215"/>
+        </w:tabs>
+        <w:rPr>
+          <w:rFonts w:asciiTheme="majorHAnsi" w:hAnsiTheme="majorHAnsi" w:cstheme="majorHAnsi"/>
+        </w:rPr>
+      </w:pPr>
+      <w:r>
+        <w:rPr>
+          <w:rFonts w:asciiTheme="majorHAnsi" w:hAnsiTheme="majorHAnsi" w:cstheme="majorHAnsi"/>
+        </w:rPr>
+        <w:t>How to instance it:</w:t>
+      </w:r>
+    </w:p>
+    <w:p>
+      <w:pPr>
+        <w:tabs>
+          <w:tab w:val="left" w:pos="4215"/>
+        </w:tabs>
+        <w:rPr>
+          <w:rFonts w:ascii="Consolas" w:hAnsi="Consolas" w:cstheme="majorHAnsi"/>
+          <w:i/>
+          <w:iCs/>
+          <w:sz w:val="22"/>
+          <w:szCs w:val="22"/>
+        </w:rPr>
+      </w:pPr>
+      <w:proofErr w:type="spellStart"/>
+      <w:r>
+        <w:rPr>
+          <w:rFonts w:ascii="Consolas" w:hAnsi="Consolas" w:cstheme="majorHAnsi"/>
+          <w:i/>
+          <w:iCs/>
+          <w:sz w:val="22"/>
+          <w:szCs w:val="22"/>
+        </w:rPr>
+        <w:t>ArrayList</w:t>
+      </w:r>
+      <w:proofErr w:type="spellEnd"/>
+      <w:r>
+        <w:rPr>
+          <w:rFonts w:ascii="Consolas" w:hAnsi="Consolas" w:cstheme="majorHAnsi"/>
+          <w:i/>
+          <w:iCs/>
+          <w:sz w:val="22"/>
+          <w:szCs w:val="22"/>
+        </w:rPr>
+        <w:t xml:space="preserve"> list1 = new </w:t>
+      </w:r>
+      <w:proofErr w:type="spellStart"/>
+      <w:proofErr w:type="gramStart"/>
+      <w:r>
+        <w:rPr>
+          <w:rFonts w:ascii="Consolas" w:hAnsi="Consolas" w:cstheme="majorHAnsi"/>
+          <w:i/>
+          <w:iCs/>
+          <w:sz w:val="22"/>
+          <w:szCs w:val="22"/>
+        </w:rPr>
+        <w:t>ArrayList</w:t>
+      </w:r>
+      <w:proofErr w:type="spellEnd"/>
+      <w:r>
+        <w:rPr>
+          <w:rFonts w:ascii="Consolas" w:hAnsi="Consolas" w:cstheme="majorHAnsi"/>
+          <w:i/>
+          <w:iCs/>
+          <w:sz w:val="22"/>
+          <w:szCs w:val="22"/>
+        </w:rPr>
+        <w:t>(</w:t>
+      </w:r>
+      <w:proofErr w:type="gramEnd"/>
+      <w:r>
+        <w:rPr>
+          <w:rFonts w:ascii="Consolas" w:hAnsi="Consolas" w:cstheme="majorHAnsi"/>
+          <w:i/>
+          <w:iCs/>
+          <w:sz w:val="22"/>
+          <w:szCs w:val="22"/>
+        </w:rPr>
+        <w:t>);</w:t>
+      </w:r>
+    </w:p>
+    <w:p>
+      <w:pPr>
+        <w:tabs>
+          <w:tab w:val="left" w:pos="4215"/>
+        </w:tabs>
+        <w:rPr>
+          <w:rFonts w:ascii="Consolas" w:hAnsi="Consolas" w:cstheme="majorHAnsi"/>
+          <w:i/>
+          <w:iCs/>
+          <w:sz w:val="22"/>
+          <w:szCs w:val="22"/>
+        </w:rPr>
+      </w:pPr>
+      <w:proofErr w:type="spellStart"/>
+      <w:r>
+        <w:rPr>
+          <w:rFonts w:ascii="Consolas" w:hAnsi="Consolas" w:cstheme="majorHAnsi"/>
+          <w:i/>
+          <w:iCs/>
+          <w:sz w:val="22"/>
+          <w:szCs w:val="22"/>
+        </w:rPr>
+        <w:t>ArrayList</w:t>
+      </w:r>
+      <w:proofErr w:type="spellEnd"/>
+      <w:r>
+        <w:rPr>
+          <w:rFonts w:ascii="Consolas" w:hAnsi="Consolas" w:cstheme="majorHAnsi"/>
+          <w:i/>
+          <w:iCs/>
+          <w:sz w:val="22"/>
+          <w:szCs w:val="22"/>
+        </w:rPr>
+        <w:t xml:space="preserve"> list2 = new </w:t>
+      </w:r>
+      <w:proofErr w:type="spellStart"/>
+      <w:proofErr w:type="gramStart"/>
+      <w:r>
+        <w:rPr>
+          <w:rFonts w:ascii="Consolas" w:hAnsi="Consolas" w:cstheme="majorHAnsi"/>
+          <w:i/>
+          <w:iCs/>
+          <w:sz w:val="22"/>
+          <w:szCs w:val="22"/>
+        </w:rPr>
+        <w:t>ArrayList</w:t>
+      </w:r>
+      <w:proofErr w:type="spellEnd"/>
+      <w:r>
+        <w:rPr>
+          <w:rFonts w:ascii="Consolas" w:hAnsi="Consolas" w:cstheme="majorHAnsi"/>
+          <w:i/>
+          <w:iCs/>
+          <w:sz w:val="22"/>
+          <w:szCs w:val="22"/>
+        </w:rPr>
+        <w:t>(</w:t>
+      </w:r>
+      <w:proofErr w:type="gramEnd"/>
+      <w:r>
+        <w:rPr>
+          <w:rFonts w:ascii="Consolas" w:hAnsi="Consolas" w:cstheme="majorHAnsi"/>
+          <w:i/>
+          <w:iCs/>
+          <w:sz w:val="22"/>
+          <w:szCs w:val="22"/>
+        </w:rPr>
+        <w:t>10);</w:t>
+      </w:r>
+    </w:p>
+    <w:p>
+      <w:pPr>
+        <w:tabs>
+          <w:tab w:val="left" w:pos="4215"/>
+        </w:tabs>
+        <w:rPr>
+          <w:rFonts w:ascii="Consolas" w:hAnsi="Consolas" w:cstheme="majorHAnsi"/>
+          <w:i/>
+          <w:iCs/>
+          <w:sz w:val="22"/>
+          <w:szCs w:val="22"/>
+        </w:rPr>
+      </w:pPr>
+      <w:proofErr w:type="spellStart"/>
+      <w:r>
+        <w:rPr>
+          <w:rFonts w:ascii="Consolas" w:hAnsi="Consolas" w:cstheme="majorHAnsi"/>
+          <w:i/>
+          <w:iCs/>
+          <w:sz w:val="22"/>
+          <w:szCs w:val="22"/>
+        </w:rPr>
+        <w:t>ArrayList</w:t>
+      </w:r>
+      <w:proofErr w:type="spellEnd"/>
+      <w:r>
+        <w:rPr>
+          <w:rFonts w:ascii="Consolas" w:hAnsi="Consolas" w:cstheme="majorHAnsi"/>
+          <w:i/>
+          <w:iCs/>
+          <w:sz w:val="22"/>
+          <w:szCs w:val="22"/>
+        </w:rPr>
+        <w:t xml:space="preserve"> list3 = new </w:t>
+      </w:r>
+      <w:proofErr w:type="spellStart"/>
+      <w:r>
+        <w:rPr>
+          <w:rFonts w:ascii="Consolas" w:hAnsi="Consolas" w:cstheme="majorHAnsi"/>
+          <w:i/>
+          <w:iCs/>
+          <w:sz w:val="22"/>
+          <w:szCs w:val="22"/>
+        </w:rPr>
+        <w:t>ArrayList</w:t>
+      </w:r>
+      <w:proofErr w:type="spellEnd"/>
+      <w:r>
+        <w:rPr>
+          <w:rFonts w:ascii="Consolas" w:hAnsi="Consolas" w:cstheme="majorHAnsi"/>
+          <w:i/>
+          <w:iCs/>
+          <w:sz w:val="22"/>
+          <w:szCs w:val="22"/>
+        </w:rPr>
+        <w:t>(list2</w:t>
+      </w:r>
+      <w:proofErr w:type="gramStart"/>
+      <w:r>
+        <w:rPr>
+          <w:rFonts w:ascii="Consolas" w:hAnsi="Consolas" w:cstheme="majorHAnsi"/>
+          <w:i/>
+          <w:iCs/>
+          <w:sz w:val="22"/>
+          <w:szCs w:val="22"/>
+        </w:rPr>
+        <w:t>);</w:t>
+      </w:r>
+      <w:proofErr w:type="gramEnd"/>
+    </w:p>
+    <w:p>
+      <w:pPr>
+        <w:tabs>
+          <w:tab w:val="left" w:pos="4215"/>
+        </w:tabs>
+        <w:rPr>
+          <w:rFonts w:asciiTheme="majorHAnsi" w:hAnsiTheme="majorHAnsi" w:cstheme="majorHAnsi"/>
+        </w:rPr>
+      </w:pPr>
+      <w:r>
+        <w:rPr>
+          <w:rFonts w:asciiTheme="majorHAnsi" w:hAnsiTheme="majorHAnsi" w:cstheme="majorHAnsi"/>
+        </w:rPr>
+        <w:t>Using generics, introduced in Java 5:</w:t>
+      </w:r>
+    </w:p>
+    <w:p>
+      <w:pPr>
+        <w:tabs>
+          <w:tab w:val="left" w:pos="4215"/>
+        </w:tabs>
+        <w:rPr>
+          <w:rFonts w:ascii="Consolas" w:hAnsi="Consolas" w:cstheme="majorHAnsi"/>
+          <w:i/>
+          <w:iCs/>
+          <w:sz w:val="22"/>
+          <w:szCs w:val="22"/>
+        </w:rPr>
+      </w:pPr>
+      <w:proofErr w:type="spellStart"/>
+      <w:r>
+        <w:rPr>
+          <w:rFonts w:ascii="Consolas" w:hAnsi="Consolas" w:cstheme="majorHAnsi"/>
+          <w:i/>
+          <w:iCs/>
+          <w:sz w:val="22"/>
+          <w:szCs w:val="22"/>
+        </w:rPr>
+        <w:t>ArrayList</w:t>
+      </w:r>
+      <w:proofErr w:type="spellEnd"/>
+      <w:r>
+        <w:rPr>
+          <w:rFonts w:ascii="Consolas" w:hAnsi="Consolas" w:cstheme="majorHAnsi"/>
+          <w:i/>
+          <w:iCs/>
+          <w:sz w:val="22"/>
+          <w:szCs w:val="22"/>
+        </w:rPr>
+        <w:t xml:space="preserve">&lt;String&gt; list4 = new </w:t>
+      </w:r>
+      <w:proofErr w:type="spellStart"/>
+      <w:r>
+        <w:rPr>
+          <w:rFonts w:ascii="Consolas" w:hAnsi="Consolas" w:cstheme="majorHAnsi"/>
+          <w:i/>
+          <w:iCs/>
+          <w:sz w:val="22"/>
+          <w:szCs w:val="22"/>
+        </w:rPr>
+        <w:t>ArrayList</w:t>
+      </w:r>
+      <w:proofErr w:type="spellEnd"/>
+      <w:r>
+        <w:rPr>
+          <w:rFonts w:ascii="Consolas" w:hAnsi="Consolas" w:cstheme="majorHAnsi"/>
+          <w:i/>
+          <w:iCs/>
+          <w:sz w:val="22"/>
+          <w:szCs w:val="22"/>
+        </w:rPr>
+        <w:t>&lt;String</w:t>
+      </w:r>
+      <w:proofErr w:type="gramStart"/>
+      <w:r>
+        <w:rPr>
+          <w:rFonts w:ascii="Consolas" w:hAnsi="Consolas" w:cstheme="majorHAnsi"/>
+          <w:i/>
+          <w:iCs/>
+          <w:sz w:val="22"/>
+          <w:szCs w:val="22"/>
+        </w:rPr>
+        <w:t>&gt;(</w:t>
+      </w:r>
+      <w:proofErr w:type="gramEnd"/>
+      <w:r>
+        <w:rPr>
+          <w:rFonts w:ascii="Consolas" w:hAnsi="Consolas" w:cstheme="majorHAnsi"/>
+          <w:i/>
+          <w:iCs/>
+          <w:sz w:val="22"/>
+          <w:szCs w:val="22"/>
+        </w:rPr>
+        <w:t>);</w:t>
+      </w:r>
+    </w:p>
+    <w:p>
+      <w:pPr>
+        <w:tabs>
+          <w:tab w:val="left" w:pos="4215"/>
+        </w:tabs>
+        <w:rPr>
+          <w:rFonts w:ascii="Consolas" w:hAnsi="Consolas" w:cstheme="majorHAnsi"/>
+          <w:i/>
+          <w:iCs/>
+          <w:sz w:val="22"/>
+          <w:szCs w:val="22"/>
+        </w:rPr>
+      </w:pPr>
+      <w:proofErr w:type="spellStart"/>
+      <w:r>
+        <w:rPr>
+          <w:rFonts w:ascii="Consolas" w:hAnsi="Consolas" w:cstheme="majorHAnsi"/>
+          <w:i/>
+          <w:iCs/>
+          <w:sz w:val="22"/>
+          <w:szCs w:val="22"/>
+        </w:rPr>
+        <w:t>ArrayList</w:t>
+      </w:r>
+      <w:proofErr w:type="spellEnd"/>
+      <w:r>
+        <w:rPr>
+          <w:rFonts w:ascii="Consolas" w:hAnsi="Consolas" w:cstheme="majorHAnsi"/>
+          <w:i/>
+          <w:iCs/>
+          <w:sz w:val="22"/>
+          <w:szCs w:val="22"/>
+        </w:rPr>
+        <w:t xml:space="preserve">&lt;String&gt; list5 = new </w:t>
+      </w:r>
+      <w:proofErr w:type="spellStart"/>
+      <w:r>
+        <w:rPr>
+          <w:rFonts w:ascii="Consolas" w:hAnsi="Consolas" w:cstheme="majorHAnsi"/>
+          <w:i/>
+          <w:iCs/>
+          <w:sz w:val="22"/>
+          <w:szCs w:val="22"/>
+        </w:rPr>
+        <w:t>ArrayList</w:t>
+      </w:r>
+      <w:proofErr w:type="spellEnd"/>
+      <w:r>
+        <w:rPr>
+          <w:rFonts w:ascii="Consolas" w:hAnsi="Consolas" w:cstheme="majorHAnsi"/>
+          <w:i/>
+          <w:iCs/>
+          <w:sz w:val="22"/>
+          <w:szCs w:val="22"/>
+        </w:rPr>
+        <w:t>&lt;</w:t>
+      </w:r>
+      <w:proofErr w:type="gramStart"/>
+      <w:r>
+        <w:rPr>
+          <w:rFonts w:ascii="Consolas" w:hAnsi="Consolas" w:cstheme="majorHAnsi"/>
+          <w:i/>
+          <w:iCs/>
+          <w:sz w:val="22"/>
+          <w:szCs w:val="22"/>
+        </w:rPr>
+        <w:t>&gt;(</w:t>
+      </w:r>
+      <w:proofErr w:type="gramEnd"/>
+      <w:r>
+        <w:rPr>
+          <w:rFonts w:ascii="Consolas" w:hAnsi="Consolas" w:cstheme="majorHAnsi"/>
+          <w:i/>
+          <w:iCs/>
+          <w:sz w:val="22"/>
+          <w:szCs w:val="22"/>
+        </w:rPr>
+        <w:t>);</w:t>
+      </w:r>
+    </w:p>
+    <w:p>
+      <w:pPr>
+        <w:tabs>
+          <w:tab w:val="left" w:pos="4215"/>
+        </w:tabs>
+        <w:rPr>
+          <w:rFonts w:asciiTheme="majorHAnsi" w:hAnsiTheme="majorHAnsi" w:cstheme="majorHAnsi"/>
+        </w:rPr>
+      </w:pPr>
+      <w:r>
+        <w:rPr>
+          <w:rFonts w:asciiTheme="majorHAnsi" w:hAnsiTheme="majorHAnsi" w:cstheme="majorHAnsi"/>
+        </w:rPr>
+        <w:t xml:space="preserve">Since </w:t>
+      </w:r>
+      <w:proofErr w:type="spellStart"/>
+      <w:r>
+        <w:rPr>
+          <w:rFonts w:asciiTheme="majorHAnsi" w:hAnsiTheme="majorHAnsi" w:cstheme="majorHAnsi"/>
+        </w:rPr>
+        <w:t>ArrayList</w:t>
+      </w:r>
+      <w:proofErr w:type="spellEnd"/>
+      <w:r>
+        <w:rPr>
+          <w:rFonts w:asciiTheme="majorHAnsi" w:hAnsiTheme="majorHAnsi" w:cstheme="majorHAnsi"/>
+        </w:rPr>
+        <w:t xml:space="preserve"> implements the interface List, the following can be done:</w:t>
+      </w:r>
+    </w:p>
+    <w:p>
+      <w:pPr>
+        <w:tabs>
+          <w:tab w:val="left" w:pos="4215"/>
+        </w:tabs>
+        <w:rPr>
+          <w:rFonts w:ascii="Consolas" w:hAnsi="Consolas" w:cstheme="majorHAnsi"/>
+          <w:i/>
+          <w:iCs/>
+          <w:sz w:val="22"/>
+          <w:szCs w:val="22"/>
+        </w:rPr>
+      </w:pPr>
+      <w:r>
+        <w:rPr>
+          <w:rFonts w:ascii="Consolas" w:hAnsi="Consolas" w:cstheme="majorHAnsi"/>
+          <w:i/>
+          <w:iCs/>
+          <w:sz w:val="22"/>
+          <w:szCs w:val="22"/>
+        </w:rPr>
+        <w:t xml:space="preserve">List&lt;String&gt; list6= new </w:t>
+      </w:r>
+      <w:proofErr w:type="spellStart"/>
+      <w:r>
+        <w:rPr>
+          <w:rFonts w:ascii="Consolas" w:hAnsi="Consolas" w:cstheme="majorHAnsi"/>
+          <w:i/>
+          <w:iCs/>
+          <w:sz w:val="22"/>
+          <w:szCs w:val="22"/>
+        </w:rPr>
+        <w:t>ArrayList</w:t>
+      </w:r>
+      <w:proofErr w:type="spellEnd"/>
+      <w:r>
+        <w:rPr>
+          <w:rFonts w:ascii="Consolas" w:hAnsi="Consolas" w:cstheme="majorHAnsi"/>
+          <w:i/>
+          <w:iCs/>
+          <w:sz w:val="22"/>
+          <w:szCs w:val="22"/>
+        </w:rPr>
+        <w:t>&lt;</w:t>
+      </w:r>
+      <w:proofErr w:type="gramStart"/>
+      <w:r>
+        <w:rPr>
+          <w:rFonts w:ascii="Consolas" w:hAnsi="Consolas" w:cstheme="majorHAnsi"/>
+          <w:i/>
+          <w:iCs/>
+          <w:sz w:val="22"/>
+          <w:szCs w:val="22"/>
+        </w:rPr>
+        <w:t>&gt;(</w:t>
+      </w:r>
+      <w:proofErr w:type="gramEnd"/>
+      <w:r>
+        <w:rPr>
+          <w:rFonts w:ascii="Consolas" w:hAnsi="Consolas" w:cstheme="majorHAnsi"/>
+          <w:i/>
+          <w:iCs/>
+          <w:sz w:val="22"/>
+          <w:szCs w:val="22"/>
+        </w:rPr>
+        <w:t>);</w:t>
+      </w:r>
+    </w:p>
+    <w:p>
+      <w:pPr>
+        <w:tabs>
+          <w:tab w:val="left" w:pos="4215"/>
+        </w:tabs>
+        <w:rPr>
+          <w:rFonts w:ascii="Consolas" w:hAnsi="Consolas" w:cstheme="majorHAnsi"/>
+          <w:i/>
+          <w:iCs/>
+          <w:sz w:val="22"/>
+          <w:szCs w:val="22"/>
+        </w:rPr>
+      </w:pPr>
+      <w:proofErr w:type="spellStart"/>
+      <w:r>
+        <w:rPr>
+          <w:rFonts w:ascii="Consolas" w:hAnsi="Consolas" w:cstheme="majorHAnsi"/>
+          <w:i/>
+          <w:iCs/>
+          <w:sz w:val="22"/>
+          <w:szCs w:val="22"/>
+        </w:rPr>
+        <w:t>ArrayList</w:t>
+      </w:r>
+      <w:proofErr w:type="spellEnd"/>
+      <w:r>
+        <w:rPr>
+          <w:rFonts w:ascii="Consolas" w:hAnsi="Consolas" w:cstheme="majorHAnsi"/>
+          <w:i/>
+          <w:iCs/>
+          <w:sz w:val="22"/>
+          <w:szCs w:val="22"/>
+        </w:rPr>
+        <w:t>&lt;String&gt; list7 = new List&lt;</w:t>
+      </w:r>
+      <w:proofErr w:type="gramStart"/>
+      <w:r>
+        <w:rPr>
+          <w:rFonts w:ascii="Consolas" w:hAnsi="Consolas" w:cstheme="majorHAnsi"/>
+          <w:i/>
+          <w:iCs/>
+          <w:sz w:val="22"/>
+          <w:szCs w:val="22"/>
+        </w:rPr>
+        <w:t>&gt;(</w:t>
+      </w:r>
+      <w:proofErr w:type="gramEnd"/>
+      <w:r>
+        <w:rPr>
+          <w:rFonts w:ascii="Consolas" w:hAnsi="Consolas" w:cstheme="majorHAnsi"/>
+          <w:i/>
+          <w:iCs/>
+          <w:sz w:val="22"/>
+          <w:szCs w:val="22"/>
+        </w:rPr>
+        <w:t>);</w:t>
+      </w:r>
+      <w:r>
+        <w:rPr>
+          <w:rFonts w:ascii="Consolas" w:hAnsi="Consolas" w:cstheme="majorHAnsi"/>
+          <w:i/>
+          <w:iCs/>
+          <w:sz w:val="22"/>
+          <w:szCs w:val="22"/>
+        </w:rPr>
+        <w:tab/>
+      </w:r>
+      <w:r>
+        <w:rPr>
+          <w:rFonts w:ascii="Consolas" w:hAnsi="Consolas" w:cstheme="majorHAnsi"/>
+          <w:i/>
+          <w:iCs/>
+          <w:sz w:val="22"/>
+          <w:szCs w:val="22"/>
+        </w:rPr>
+        <w:tab/>
+        <w:t>// Does not compile</w:t>
+      </w:r>
+    </w:p>
+    <w:p>
+      <w:pPr>
+        <w:tabs>
+          <w:tab w:val="left" w:pos="4215"/>
+        </w:tabs>
+        <w:rPr>
+          <w:rFonts w:asciiTheme="majorHAnsi" w:hAnsiTheme="majorHAnsi" w:cstheme="majorHAnsi"/>
+        </w:rPr>
+      </w:pPr>
+    </w:p>
+    <w:p>
+      <w:pPr>
+        <w:tabs>
+          <w:tab w:val="left" w:pos="4215"/>
+        </w:tabs>
+        <w:rPr>
+          <w:rFonts w:asciiTheme="majorHAnsi" w:hAnsiTheme="majorHAnsi" w:cstheme="majorHAnsi"/>
+          <w:i/>
+          <w:iCs/>
+        </w:rPr>
+      </w:pPr>
+      <w:r>
+        <w:rPr>
+          <w:rFonts w:asciiTheme="majorHAnsi" w:hAnsiTheme="majorHAnsi" w:cstheme="majorHAnsi"/>
+          <w:i/>
+          <w:iCs/>
+        </w:rPr>
+        <w:t xml:space="preserve">Important </w:t>
+      </w:r>
+      <w:proofErr w:type="spellStart"/>
+      <w:r>
+        <w:rPr>
+          <w:rFonts w:asciiTheme="majorHAnsi" w:hAnsiTheme="majorHAnsi" w:cstheme="majorHAnsi"/>
+          <w:i/>
+          <w:iCs/>
+        </w:rPr>
+        <w:t>ArrayList</w:t>
+      </w:r>
+      <w:proofErr w:type="spellEnd"/>
+      <w:r>
+        <w:rPr>
+          <w:rFonts w:asciiTheme="majorHAnsi" w:hAnsiTheme="majorHAnsi" w:cstheme="majorHAnsi"/>
+          <w:i/>
+          <w:iCs/>
+        </w:rPr>
+        <w:t xml:space="preserve"> </w:t>
+      </w:r>
+      <w:r>
+        <w:rPr>
+          <w:rFonts w:asciiTheme="majorHAnsi" w:hAnsiTheme="majorHAnsi" w:cstheme="majorHAnsi"/>
+          <w:i/>
+          <w:iCs/>
+        </w:rPr>
+        <w:t>Methods.</w:t>
+      </w:r>
+    </w:p>
+    <w:p>
+      <w:pPr>
+        <w:tabs>
+          <w:tab w:val="left" w:pos="4215"/>
+        </w:tabs>
+        <w:rPr>
+          <w:rFonts w:asciiTheme="majorHAnsi" w:hAnsiTheme="majorHAnsi" w:cstheme="majorHAnsi"/>
+        </w:rPr>
+      </w:pPr>
+      <w:r>
+        <w:rPr>
+          <w:rFonts w:asciiTheme="majorHAnsi" w:hAnsiTheme="majorHAnsi" w:cstheme="majorHAnsi"/>
+        </w:rPr>
+        <w:t>A new class or element is used in the method signatures: E.</w:t>
+      </w:r>
+    </w:p>
+    <w:p>
+      <w:pPr>
+        <w:tabs>
+          <w:tab w:val="left" w:pos="4215"/>
+        </w:tabs>
+        <w:rPr>
+          <w:rFonts w:asciiTheme="majorHAnsi" w:hAnsiTheme="majorHAnsi" w:cstheme="majorHAnsi"/>
+        </w:rPr>
+      </w:pPr>
+      <w:r>
+        <w:rPr>
+          <w:rFonts w:asciiTheme="majorHAnsi" w:hAnsiTheme="majorHAnsi" w:cstheme="majorHAnsi"/>
+        </w:rPr>
+        <w:t xml:space="preserve">E is used by convention in generics to mean any class that this array can hold. E means anything you put inside &lt; &gt;, and when nothing is specified, E means Object. </w:t>
+      </w:r>
+      <w:proofErr w:type="spellStart"/>
+      <w:r>
+        <w:rPr>
+          <w:rFonts w:asciiTheme="majorHAnsi" w:hAnsiTheme="majorHAnsi" w:cstheme="majorHAnsi"/>
+        </w:rPr>
+        <w:t>ArrayLists</w:t>
+      </w:r>
+      <w:proofErr w:type="spellEnd"/>
+      <w:r>
+        <w:rPr>
+          <w:rFonts w:asciiTheme="majorHAnsi" w:hAnsiTheme="majorHAnsi" w:cstheme="majorHAnsi"/>
+        </w:rPr>
+        <w:t xml:space="preserve"> implement </w:t>
+      </w:r>
+      <w:proofErr w:type="spellStart"/>
+      <w:proofErr w:type="gramStart"/>
+      <w:r>
+        <w:rPr>
+          <w:rFonts w:asciiTheme="majorHAnsi" w:hAnsiTheme="majorHAnsi" w:cstheme="majorHAnsi"/>
+        </w:rPr>
+        <w:t>toString</w:t>
+      </w:r>
+      <w:proofErr w:type="spellEnd"/>
+      <w:r>
+        <w:rPr>
+          <w:rFonts w:asciiTheme="majorHAnsi" w:hAnsiTheme="majorHAnsi" w:cstheme="majorHAnsi"/>
+        </w:rPr>
+        <w:t>(</w:t>
+      </w:r>
+      <w:proofErr w:type="gramEnd"/>
+      <w:r>
+        <w:rPr>
+          <w:rFonts w:asciiTheme="majorHAnsi" w:hAnsiTheme="majorHAnsi" w:cstheme="majorHAnsi"/>
+        </w:rPr>
+        <w:t>).</w:t>
+      </w:r>
+    </w:p>
+    <w:p>
+      <w:pPr>
+        <w:pStyle w:val="ListParagraph"/>
+        <w:numPr>
+          <w:ilvl w:val="0"/>
+          <w:numId w:val="2"/>
+        </w:numPr>
+        <w:tabs>
+          <w:tab w:val="left" w:pos="4215"/>
+        </w:tabs>
+        <w:rPr>
+          <w:rFonts w:asciiTheme="majorHAnsi" w:hAnsiTheme="majorHAnsi" w:cstheme="majorHAnsi"/>
+        </w:rPr>
+      </w:pPr>
+      <w:proofErr w:type="gramStart"/>
+      <w:r>
+        <w:rPr>
+          <w:rFonts w:asciiTheme="majorHAnsi" w:hAnsiTheme="majorHAnsi" w:cstheme="majorHAnsi"/>
+        </w:rPr>
+        <w:t>add(</w:t>
+      </w:r>
+      <w:proofErr w:type="gramEnd"/>
+      <w:r>
+        <w:rPr>
+          <w:rFonts w:asciiTheme="majorHAnsi" w:hAnsiTheme="majorHAnsi" w:cstheme="majorHAnsi"/>
+        </w:rPr>
+        <w:t>)</w:t>
+      </w:r>
+    </w:p>
+    <w:p>
+      <w:pPr>
+        <w:pStyle w:val="ListParagraph"/>
+        <w:tabs>
+          <w:tab w:val="left" w:pos="4215"/>
+        </w:tabs>
+        <w:rPr>
+          <w:rFonts w:asciiTheme="majorHAnsi" w:hAnsiTheme="majorHAnsi" w:cstheme="majorHAnsi"/>
+        </w:rPr>
+      </w:pPr>
+      <w:r>
+        <w:rPr>
+          <w:rFonts w:asciiTheme="majorHAnsi" w:hAnsiTheme="majorHAnsi" w:cstheme="majorHAnsi"/>
+        </w:rPr>
+        <w:t xml:space="preserve">Insert a new value in the </w:t>
+      </w:r>
+      <w:proofErr w:type="spellStart"/>
+      <w:r>
+        <w:rPr>
+          <w:rFonts w:asciiTheme="majorHAnsi" w:hAnsiTheme="majorHAnsi" w:cstheme="majorHAnsi"/>
+        </w:rPr>
+        <w:t>ArrayList</w:t>
+      </w:r>
+      <w:proofErr w:type="spellEnd"/>
+      <w:r>
+        <w:rPr>
+          <w:rFonts w:asciiTheme="majorHAnsi" w:hAnsiTheme="majorHAnsi" w:cstheme="majorHAnsi"/>
+        </w:rPr>
+        <w:t>. Method signature:</w:t>
+      </w:r>
+    </w:p>
+    <w:p>
+      <w:pPr>
+        <w:pStyle w:val="ListParagraph"/>
+        <w:tabs>
+          <w:tab w:val="left" w:pos="4215"/>
+        </w:tabs>
+        <w:rPr>
+          <w:rFonts w:ascii="Consolas" w:hAnsi="Consolas" w:cstheme="majorHAnsi"/>
+          <w:i/>
+          <w:iCs/>
+          <w:sz w:val="22"/>
+          <w:szCs w:val="22"/>
+        </w:rPr>
+      </w:pPr>
+      <w:proofErr w:type="spellStart"/>
+      <w:r>
+        <w:rPr>
+          <w:rFonts w:ascii="Consolas" w:hAnsi="Consolas" w:cstheme="majorHAnsi"/>
+          <w:i/>
+          <w:iCs/>
+          <w:sz w:val="22"/>
+          <w:szCs w:val="22"/>
+        </w:rPr>
+        <w:t>boolean</w:t>
+      </w:r>
+      <w:proofErr w:type="spellEnd"/>
+      <w:r>
+        <w:rPr>
+          <w:rFonts w:ascii="Consolas" w:hAnsi="Consolas" w:cstheme="majorHAnsi"/>
+          <w:i/>
+          <w:iCs/>
+          <w:sz w:val="22"/>
+          <w:szCs w:val="22"/>
+        </w:rPr>
+        <w:t xml:space="preserve"> </w:t>
+      </w:r>
+      <w:proofErr w:type="gramStart"/>
+      <w:r>
+        <w:rPr>
+          <w:rFonts w:ascii="Consolas" w:hAnsi="Consolas" w:cstheme="majorHAnsi"/>
+          <w:i/>
+          <w:iCs/>
+          <w:sz w:val="22"/>
+          <w:szCs w:val="22"/>
+        </w:rPr>
+        <w:t>add(</w:t>
+      </w:r>
+      <w:proofErr w:type="gramEnd"/>
+      <w:r>
+        <w:rPr>
+          <w:rFonts w:ascii="Consolas" w:hAnsi="Consolas" w:cstheme="majorHAnsi"/>
+          <w:i/>
+          <w:iCs/>
+          <w:sz w:val="22"/>
+          <w:szCs w:val="22"/>
+        </w:rPr>
+        <w:t>E element)</w:t>
+      </w:r>
+      <w:r>
+        <w:rPr>
+          <w:rFonts w:ascii="Consolas" w:hAnsi="Consolas" w:cstheme="majorHAnsi"/>
+          <w:i/>
+          <w:iCs/>
+          <w:sz w:val="22"/>
+          <w:szCs w:val="22"/>
+        </w:rPr>
+        <w:tab/>
+        <w:t>// Always returns true</w:t>
+      </w:r>
+    </w:p>
+    <w:p>
+      <w:pPr>
+        <w:pStyle w:val="ListParagraph"/>
+        <w:tabs>
+          <w:tab w:val="left" w:pos="4215"/>
+        </w:tabs>
+        <w:rPr>
+          <w:rFonts w:ascii="Consolas" w:hAnsi="Consolas" w:cstheme="majorHAnsi"/>
+          <w:i/>
+          <w:iCs/>
+          <w:sz w:val="22"/>
+          <w:szCs w:val="22"/>
+        </w:rPr>
+      </w:pPr>
+      <w:r>
+        <w:rPr>
+          <w:rFonts w:ascii="Consolas" w:hAnsi="Consolas" w:cstheme="majorHAnsi"/>
+          <w:i/>
+          <w:iCs/>
+          <w:sz w:val="22"/>
+          <w:szCs w:val="22"/>
+        </w:rPr>
+        <w:t xml:space="preserve">void </w:t>
+      </w:r>
+      <w:proofErr w:type="gramStart"/>
+      <w:r>
+        <w:rPr>
+          <w:rFonts w:ascii="Consolas" w:hAnsi="Consolas" w:cstheme="majorHAnsi"/>
+          <w:i/>
+          <w:iCs/>
+          <w:sz w:val="22"/>
+          <w:szCs w:val="22"/>
+        </w:rPr>
+        <w:t>add(</w:t>
+      </w:r>
+      <w:proofErr w:type="gramEnd"/>
+      <w:r>
+        <w:rPr>
+          <w:rFonts w:ascii="Consolas" w:hAnsi="Consolas" w:cstheme="majorHAnsi"/>
+          <w:i/>
+          <w:iCs/>
+          <w:sz w:val="22"/>
+          <w:szCs w:val="22"/>
+        </w:rPr>
+        <w:t>int index, E element)</w:t>
+      </w:r>
+    </w:p>
+    <w:p>
+      <w:pPr>
+        <w:pStyle w:val="ListParagraph"/>
+        <w:tabs>
+          <w:tab w:val="left" w:pos="4215"/>
+        </w:tabs>
+        <w:rPr>
+          <w:rFonts w:asciiTheme="majorHAnsi" w:hAnsiTheme="majorHAnsi" w:cstheme="majorHAnsi"/>
+        </w:rPr>
+      </w:pPr>
+    </w:p>
+    <w:p>
+      <w:pPr>
+        <w:pStyle w:val="ListParagraph"/>
+        <w:numPr>
+          <w:ilvl w:val="0"/>
+          <w:numId w:val="2"/>
+        </w:numPr>
+        <w:tabs>
+          <w:tab w:val="left" w:pos="4215"/>
+        </w:tabs>
+        <w:rPr>
+          <w:rFonts w:asciiTheme="majorHAnsi" w:hAnsiTheme="majorHAnsi" w:cstheme="majorHAnsi"/>
+        </w:rPr>
+      </w:pPr>
+      <w:proofErr w:type="gramStart"/>
+      <w:r>
+        <w:rPr>
+          <w:rFonts w:asciiTheme="majorHAnsi" w:hAnsiTheme="majorHAnsi" w:cstheme="majorHAnsi"/>
+        </w:rPr>
+        <w:t>remove(</w:t>
+      </w:r>
+      <w:proofErr w:type="gramEnd"/>
+      <w:r>
+        <w:rPr>
+          <w:rFonts w:asciiTheme="majorHAnsi" w:hAnsiTheme="majorHAnsi" w:cstheme="majorHAnsi"/>
+        </w:rPr>
+        <w:t>)</w:t>
+      </w:r>
+    </w:p>
+    <w:p>
+      <w:pPr>
+        <w:pStyle w:val="ListParagraph"/>
+        <w:tabs>
+          <w:tab w:val="left" w:pos="4215"/>
+        </w:tabs>
+        <w:rPr>
+          <w:rFonts w:asciiTheme="majorHAnsi" w:hAnsiTheme="majorHAnsi" w:cstheme="majorHAnsi"/>
+        </w:rPr>
+      </w:pPr>
+      <w:r>
+        <w:rPr>
+          <w:rFonts w:asciiTheme="majorHAnsi" w:hAnsiTheme="majorHAnsi" w:cstheme="majorHAnsi"/>
+        </w:rPr>
+        <w:lastRenderedPageBreak/>
+        <w:t xml:space="preserve">Removed the first matching value in the </w:t>
+      </w:r>
+      <w:proofErr w:type="spellStart"/>
+      <w:r>
+        <w:rPr>
+          <w:rFonts w:asciiTheme="majorHAnsi" w:hAnsiTheme="majorHAnsi" w:cstheme="majorHAnsi"/>
+        </w:rPr>
+        <w:t>ArrayList</w:t>
+      </w:r>
+      <w:proofErr w:type="spellEnd"/>
+      <w:r>
+        <w:rPr>
+          <w:rFonts w:asciiTheme="majorHAnsi" w:hAnsiTheme="majorHAnsi" w:cstheme="majorHAnsi"/>
+        </w:rPr>
+        <w:t xml:space="preserve"> or remove the element at the specified index. Method signature:</w:t>
+      </w:r>
+    </w:p>
+    <w:p>
+      <w:pPr>
+        <w:pStyle w:val="ListParagraph"/>
+        <w:tabs>
+          <w:tab w:val="left" w:pos="4215"/>
+        </w:tabs>
+        <w:rPr>
+          <w:rFonts w:ascii="Consolas" w:hAnsi="Consolas" w:cstheme="majorHAnsi"/>
+          <w:i/>
+          <w:iCs/>
+          <w:sz w:val="22"/>
+          <w:szCs w:val="22"/>
+        </w:rPr>
+      </w:pPr>
+      <w:proofErr w:type="spellStart"/>
+      <w:r>
+        <w:rPr>
+          <w:rFonts w:ascii="Consolas" w:hAnsi="Consolas" w:cstheme="majorHAnsi"/>
+          <w:i/>
+          <w:iCs/>
+          <w:sz w:val="22"/>
+          <w:szCs w:val="22"/>
+        </w:rPr>
+        <w:t>boolean</w:t>
+      </w:r>
+      <w:proofErr w:type="spellEnd"/>
+      <w:r>
+        <w:rPr>
+          <w:rFonts w:ascii="Consolas" w:hAnsi="Consolas" w:cstheme="majorHAnsi"/>
+          <w:i/>
+          <w:iCs/>
+          <w:sz w:val="22"/>
+          <w:szCs w:val="22"/>
+        </w:rPr>
+        <w:t xml:space="preserve"> </w:t>
+      </w:r>
+      <w:proofErr w:type="gramStart"/>
+      <w:r>
+        <w:rPr>
+          <w:rFonts w:ascii="Consolas" w:hAnsi="Consolas" w:cstheme="majorHAnsi"/>
+          <w:i/>
+          <w:iCs/>
+          <w:sz w:val="22"/>
+          <w:szCs w:val="22"/>
+        </w:rPr>
+        <w:t>remove(</w:t>
+      </w:r>
+      <w:proofErr w:type="gramEnd"/>
+      <w:r>
+        <w:rPr>
+          <w:rFonts w:ascii="Consolas" w:hAnsi="Consolas" w:cstheme="majorHAnsi"/>
+          <w:i/>
+          <w:iCs/>
+          <w:sz w:val="22"/>
+          <w:szCs w:val="22"/>
+        </w:rPr>
+        <w:t>Object object)</w:t>
+      </w:r>
+      <w:r>
+        <w:rPr>
+          <w:rFonts w:ascii="Consolas" w:hAnsi="Consolas" w:cstheme="majorHAnsi"/>
+          <w:i/>
+          <w:iCs/>
+          <w:sz w:val="22"/>
+          <w:szCs w:val="22"/>
+        </w:rPr>
+        <w:tab/>
+        <w:t>// Returns true or false</w:t>
+      </w:r>
+    </w:p>
+    <w:p>
+      <w:pPr>
+        <w:pStyle w:val="ListParagraph"/>
+        <w:tabs>
+          <w:tab w:val="left" w:pos="4215"/>
+        </w:tabs>
+        <w:rPr>
+          <w:rFonts w:ascii="Consolas" w:hAnsi="Consolas" w:cstheme="majorHAnsi"/>
+          <w:i/>
+          <w:iCs/>
+          <w:sz w:val="22"/>
+          <w:szCs w:val="22"/>
+        </w:rPr>
+      </w:pPr>
+      <w:r>
+        <w:rPr>
+          <w:rFonts w:ascii="Consolas" w:hAnsi="Consolas" w:cstheme="majorHAnsi"/>
+          <w:i/>
+          <w:iCs/>
+          <w:sz w:val="22"/>
+          <w:szCs w:val="22"/>
+        </w:rPr>
+        <w:t xml:space="preserve">E </w:t>
+      </w:r>
+      <w:proofErr w:type="gramStart"/>
+      <w:r>
+        <w:rPr>
+          <w:rFonts w:ascii="Consolas" w:hAnsi="Consolas" w:cstheme="majorHAnsi"/>
+          <w:i/>
+          <w:iCs/>
+          <w:sz w:val="22"/>
+          <w:szCs w:val="22"/>
+        </w:rPr>
+        <w:t>remove(</w:t>
+      </w:r>
+      <w:proofErr w:type="gramEnd"/>
+      <w:r>
+        <w:rPr>
+          <w:rFonts w:ascii="Consolas" w:hAnsi="Consolas" w:cstheme="majorHAnsi"/>
+          <w:i/>
+          <w:iCs/>
+          <w:sz w:val="22"/>
+          <w:szCs w:val="22"/>
+        </w:rPr>
+        <w:t>int index)</w:t>
+      </w:r>
+      <w:r>
+        <w:rPr>
+          <w:rFonts w:ascii="Consolas" w:hAnsi="Consolas" w:cstheme="majorHAnsi"/>
+          <w:i/>
+          <w:iCs/>
+          <w:sz w:val="22"/>
+          <w:szCs w:val="22"/>
+        </w:rPr>
+        <w:tab/>
+        <w:t>// Returns element removed</w:t>
+      </w:r>
+    </w:p>
+    <w:p>
+      <w:pPr>
+        <w:pStyle w:val="ListParagraph"/>
+        <w:tabs>
+          <w:tab w:val="left" w:pos="4215"/>
+        </w:tabs>
+        <w:rPr>
+          <w:rFonts w:asciiTheme="majorHAnsi" w:hAnsiTheme="majorHAnsi" w:cstheme="majorHAnsi"/>
+        </w:rPr>
+      </w:pPr>
+    </w:p>
+    <w:p>
+      <w:pPr>
+        <w:pStyle w:val="ListParagraph"/>
+        <w:numPr>
+          <w:ilvl w:val="0"/>
+          <w:numId w:val="2"/>
+        </w:numPr>
+        <w:tabs>
+          <w:tab w:val="left" w:pos="4215"/>
+        </w:tabs>
+        <w:rPr>
+          <w:rFonts w:asciiTheme="majorHAnsi" w:hAnsiTheme="majorHAnsi" w:cstheme="majorHAnsi"/>
+        </w:rPr>
+      </w:pPr>
+      <w:proofErr w:type="gramStart"/>
+      <w:r>
+        <w:rPr>
+          <w:rFonts w:asciiTheme="majorHAnsi" w:hAnsiTheme="majorHAnsi" w:cstheme="majorHAnsi"/>
+        </w:rPr>
+        <w:t>set(</w:t>
+      </w:r>
+      <w:proofErr w:type="gramEnd"/>
+      <w:r>
+        <w:rPr>
+          <w:rFonts w:asciiTheme="majorHAnsi" w:hAnsiTheme="majorHAnsi" w:cstheme="majorHAnsi"/>
+        </w:rPr>
+        <w:t>)</w:t>
+      </w:r>
+    </w:p>
+    <w:p>
+      <w:pPr>
+        <w:pStyle w:val="ListParagraph"/>
+        <w:tabs>
+          <w:tab w:val="left" w:pos="4215"/>
+        </w:tabs>
+        <w:rPr>
+          <w:rFonts w:asciiTheme="majorHAnsi" w:hAnsiTheme="majorHAnsi" w:cstheme="majorHAnsi"/>
+        </w:rPr>
+      </w:pPr>
+      <w:r>
+        <w:rPr>
+          <w:rFonts w:asciiTheme="majorHAnsi" w:hAnsiTheme="majorHAnsi" w:cstheme="majorHAnsi"/>
+        </w:rPr>
+        <w:t xml:space="preserve">Changes one of the </w:t>
+      </w:r>
+      <w:proofErr w:type="gramStart"/>
+      <w:r>
+        <w:rPr>
+          <w:rFonts w:asciiTheme="majorHAnsi" w:hAnsiTheme="majorHAnsi" w:cstheme="majorHAnsi"/>
+        </w:rPr>
+        <w:t>element</w:t>
+      </w:r>
+      <w:proofErr w:type="gramEnd"/>
+      <w:r>
+        <w:rPr>
+          <w:rFonts w:asciiTheme="majorHAnsi" w:hAnsiTheme="majorHAnsi" w:cstheme="majorHAnsi"/>
+        </w:rPr>
+        <w:t xml:space="preserve"> of the </w:t>
+      </w:r>
+      <w:proofErr w:type="spellStart"/>
+      <w:r>
+        <w:rPr>
+          <w:rFonts w:asciiTheme="majorHAnsi" w:hAnsiTheme="majorHAnsi" w:cstheme="majorHAnsi"/>
+        </w:rPr>
+        <w:t>ArrayList</w:t>
+      </w:r>
+      <w:proofErr w:type="spellEnd"/>
+      <w:r>
+        <w:rPr>
+          <w:rFonts w:asciiTheme="majorHAnsi" w:hAnsiTheme="majorHAnsi" w:cstheme="majorHAnsi"/>
+        </w:rPr>
+        <w:t xml:space="preserve"> without changing its size. Method signature:</w:t>
+      </w:r>
+    </w:p>
+    <w:p>
+      <w:pPr>
+        <w:pStyle w:val="ListParagraph"/>
+        <w:tabs>
+          <w:tab w:val="left" w:pos="4215"/>
+        </w:tabs>
+        <w:rPr>
+          <w:rFonts w:ascii="Consolas" w:hAnsi="Consolas" w:cstheme="majorHAnsi"/>
+          <w:i/>
+          <w:iCs/>
+          <w:sz w:val="22"/>
+          <w:szCs w:val="22"/>
+        </w:rPr>
+      </w:pPr>
+      <w:r>
+        <w:rPr>
+          <w:rFonts w:ascii="Consolas" w:hAnsi="Consolas" w:cstheme="majorHAnsi"/>
+          <w:i/>
+          <w:iCs/>
+          <w:sz w:val="22"/>
+          <w:szCs w:val="22"/>
+        </w:rPr>
+        <w:t xml:space="preserve">E </w:t>
+      </w:r>
+      <w:proofErr w:type="gramStart"/>
+      <w:r>
+        <w:rPr>
+          <w:rFonts w:ascii="Consolas" w:hAnsi="Consolas" w:cstheme="majorHAnsi"/>
+          <w:i/>
+          <w:iCs/>
+          <w:sz w:val="22"/>
+          <w:szCs w:val="22"/>
+        </w:rPr>
+        <w:t>set(</w:t>
+      </w:r>
+      <w:proofErr w:type="gramEnd"/>
+      <w:r>
+        <w:rPr>
+          <w:rFonts w:ascii="Consolas" w:hAnsi="Consolas" w:cstheme="majorHAnsi"/>
+          <w:i/>
+          <w:iCs/>
+          <w:sz w:val="22"/>
+          <w:szCs w:val="22"/>
+        </w:rPr>
+        <w:t xml:space="preserve">int index, E </w:t>
+      </w:r>
+      <w:proofErr w:type="spellStart"/>
+      <w:r>
+        <w:rPr>
+          <w:rFonts w:ascii="Consolas" w:hAnsi="Consolas" w:cstheme="majorHAnsi"/>
+          <w:i/>
+          <w:iCs/>
+          <w:sz w:val="22"/>
+          <w:szCs w:val="22"/>
+        </w:rPr>
+        <w:t>newElement</w:t>
+      </w:r>
+      <w:proofErr w:type="spellEnd"/>
+      <w:r>
+        <w:rPr>
+          <w:rFonts w:ascii="Consolas" w:hAnsi="Consolas" w:cstheme="majorHAnsi"/>
+          <w:i/>
+          <w:iCs/>
+          <w:sz w:val="22"/>
+          <w:szCs w:val="22"/>
+        </w:rPr>
+        <w:t>)</w:t>
+      </w:r>
+    </w:p>
+    <w:p>
+      <w:pPr>
+        <w:pStyle w:val="ListParagraph"/>
+        <w:tabs>
+          <w:tab w:val="left" w:pos="4215"/>
+        </w:tabs>
+        <w:rPr>
+          <w:rFonts w:asciiTheme="majorHAnsi" w:hAnsiTheme="majorHAnsi" w:cstheme="majorHAnsi"/>
+        </w:rPr>
+      </w:pPr>
+    </w:p>
+    <w:p>
+      <w:pPr>
+        <w:pStyle w:val="ListParagraph"/>
+        <w:numPr>
+          <w:ilvl w:val="0"/>
+          <w:numId w:val="2"/>
+        </w:numPr>
+        <w:tabs>
+          <w:tab w:val="left" w:pos="4215"/>
+        </w:tabs>
+        <w:rPr>
+          <w:rFonts w:asciiTheme="majorHAnsi" w:hAnsiTheme="majorHAnsi" w:cstheme="majorHAnsi"/>
+        </w:rPr>
+      </w:pPr>
+      <w:proofErr w:type="spellStart"/>
+      <w:proofErr w:type="gramStart"/>
+      <w:r>
+        <w:rPr>
+          <w:rFonts w:asciiTheme="majorHAnsi" w:hAnsiTheme="majorHAnsi" w:cstheme="majorHAnsi"/>
+        </w:rPr>
+        <w:t>isEmpty</w:t>
+      </w:r>
+      <w:proofErr w:type="spellEnd"/>
+      <w:r>
+        <w:rPr>
+          <w:rFonts w:asciiTheme="majorHAnsi" w:hAnsiTheme="majorHAnsi" w:cstheme="majorHAnsi"/>
+        </w:rPr>
+        <w:t>(</w:t>
+      </w:r>
+      <w:proofErr w:type="gramEnd"/>
+      <w:r>
+        <w:rPr>
+          <w:rFonts w:asciiTheme="majorHAnsi" w:hAnsiTheme="majorHAnsi" w:cstheme="majorHAnsi"/>
+        </w:rPr>
+        <w:t>) and size()</w:t>
+      </w:r>
+    </w:p>
+    <w:p>
+      <w:pPr>
+        <w:pStyle w:val="ListParagraph"/>
+        <w:tabs>
+          <w:tab w:val="left" w:pos="4215"/>
+        </w:tabs>
+        <w:rPr>
+          <w:rFonts w:asciiTheme="majorHAnsi" w:hAnsiTheme="majorHAnsi" w:cstheme="majorHAnsi"/>
+        </w:rPr>
+      </w:pPr>
+      <w:r>
+        <w:rPr>
+          <w:rFonts w:asciiTheme="majorHAnsi" w:hAnsiTheme="majorHAnsi" w:cstheme="majorHAnsi"/>
+        </w:rPr>
+        <w:t>Look at how many slots are in use. Methods signatures:</w:t>
+      </w:r>
+    </w:p>
+    <w:p>
+      <w:pPr>
+        <w:pStyle w:val="ListParagraph"/>
+        <w:tabs>
+          <w:tab w:val="left" w:pos="4215"/>
+        </w:tabs>
+        <w:rPr>
+          <w:rFonts w:ascii="Consolas" w:hAnsi="Consolas" w:cstheme="majorHAnsi"/>
+          <w:i/>
+          <w:iCs/>
+          <w:sz w:val="22"/>
+          <w:szCs w:val="22"/>
+        </w:rPr>
+      </w:pPr>
+      <w:proofErr w:type="spellStart"/>
+      <w:r>
+        <w:rPr>
+          <w:rFonts w:ascii="Consolas" w:hAnsi="Consolas" w:cstheme="majorHAnsi"/>
+          <w:i/>
+          <w:iCs/>
+          <w:sz w:val="22"/>
+          <w:szCs w:val="22"/>
+        </w:rPr>
+        <w:t>boolean</w:t>
+      </w:r>
+      <w:proofErr w:type="spellEnd"/>
+      <w:r>
+        <w:rPr>
+          <w:rFonts w:ascii="Consolas" w:hAnsi="Consolas" w:cstheme="majorHAnsi"/>
+          <w:i/>
+          <w:iCs/>
+          <w:sz w:val="22"/>
+          <w:szCs w:val="22"/>
+        </w:rPr>
+        <w:t xml:space="preserve"> </w:t>
+      </w:r>
+      <w:proofErr w:type="spellStart"/>
+      <w:proofErr w:type="gramStart"/>
+      <w:r>
+        <w:rPr>
+          <w:rFonts w:ascii="Consolas" w:hAnsi="Consolas" w:cstheme="majorHAnsi"/>
+          <w:i/>
+          <w:iCs/>
+          <w:sz w:val="22"/>
+          <w:szCs w:val="22"/>
+        </w:rPr>
+        <w:t>isEmpty</w:t>
+      </w:r>
+      <w:proofErr w:type="spellEnd"/>
+      <w:r>
+        <w:rPr>
+          <w:rFonts w:ascii="Consolas" w:hAnsi="Consolas" w:cstheme="majorHAnsi"/>
+          <w:i/>
+          <w:iCs/>
+          <w:sz w:val="22"/>
+          <w:szCs w:val="22"/>
+        </w:rPr>
+        <w:t>(</w:t>
+      </w:r>
+      <w:proofErr w:type="gramEnd"/>
+      <w:r>
+        <w:rPr>
+          <w:rFonts w:ascii="Consolas" w:hAnsi="Consolas" w:cstheme="majorHAnsi"/>
+          <w:i/>
+          <w:iCs/>
+          <w:sz w:val="22"/>
+          <w:szCs w:val="22"/>
+        </w:rPr>
+        <w:t>)</w:t>
+      </w:r>
+    </w:p>
+    <w:p>
+      <w:pPr>
+        <w:pStyle w:val="ListParagraph"/>
+        <w:tabs>
+          <w:tab w:val="left" w:pos="4215"/>
+        </w:tabs>
+        <w:rPr>
+          <w:rFonts w:ascii="Consolas" w:hAnsi="Consolas" w:cstheme="majorHAnsi"/>
+          <w:i/>
+          <w:iCs/>
+          <w:sz w:val="22"/>
+          <w:szCs w:val="22"/>
+        </w:rPr>
+      </w:pPr>
+      <w:r>
+        <w:rPr>
+          <w:rFonts w:ascii="Consolas" w:hAnsi="Consolas" w:cstheme="majorHAnsi"/>
+          <w:i/>
+          <w:iCs/>
+          <w:sz w:val="22"/>
+          <w:szCs w:val="22"/>
+        </w:rPr>
+        <w:t xml:space="preserve">int </w:t>
+      </w:r>
+      <w:proofErr w:type="gramStart"/>
+      <w:r>
+        <w:rPr>
+          <w:rFonts w:ascii="Consolas" w:hAnsi="Consolas" w:cstheme="majorHAnsi"/>
+          <w:i/>
+          <w:iCs/>
+          <w:sz w:val="22"/>
+          <w:szCs w:val="22"/>
+        </w:rPr>
+        <w:t>size(</w:t>
+      </w:r>
+      <w:proofErr w:type="gramEnd"/>
+      <w:r>
+        <w:rPr>
+          <w:rFonts w:ascii="Consolas" w:hAnsi="Consolas" w:cstheme="majorHAnsi"/>
+          <w:i/>
+          <w:iCs/>
+          <w:sz w:val="22"/>
+          <w:szCs w:val="22"/>
+        </w:rPr>
+        <w:t>)</w:t>
+      </w:r>
+    </w:p>
+    <w:p>
+      <w:pPr>
+        <w:pStyle w:val="ListParagraph"/>
+        <w:tabs>
+          <w:tab w:val="left" w:pos="4215"/>
+        </w:tabs>
+        <w:rPr>
+          <w:rFonts w:asciiTheme="majorHAnsi" w:hAnsiTheme="majorHAnsi" w:cstheme="majorHAnsi"/>
+        </w:rPr>
+      </w:pPr>
+    </w:p>
+    <w:p>
+      <w:pPr>
+        <w:pStyle w:val="ListParagraph"/>
+        <w:numPr>
+          <w:ilvl w:val="0"/>
+          <w:numId w:val="2"/>
+        </w:numPr>
+        <w:tabs>
+          <w:tab w:val="left" w:pos="4215"/>
+        </w:tabs>
+        <w:rPr>
+          <w:rFonts w:asciiTheme="majorHAnsi" w:hAnsiTheme="majorHAnsi" w:cstheme="majorHAnsi"/>
+        </w:rPr>
+      </w:pPr>
+      <w:proofErr w:type="gramStart"/>
+      <w:r>
+        <w:rPr>
+          <w:rFonts w:asciiTheme="majorHAnsi" w:hAnsiTheme="majorHAnsi" w:cstheme="majorHAnsi"/>
+        </w:rPr>
+        <w:t>clear(</w:t>
+      </w:r>
+      <w:proofErr w:type="gramEnd"/>
+      <w:r>
+        <w:rPr>
+          <w:rFonts w:asciiTheme="majorHAnsi" w:hAnsiTheme="majorHAnsi" w:cstheme="majorHAnsi"/>
+        </w:rPr>
+        <w:t>)</w:t>
+      </w:r>
+    </w:p>
+    <w:p>
+      <w:pPr>
+        <w:pStyle w:val="ListParagraph"/>
+        <w:tabs>
+          <w:tab w:val="left" w:pos="4215"/>
+        </w:tabs>
+        <w:rPr>
+          <w:rFonts w:asciiTheme="majorHAnsi" w:hAnsiTheme="majorHAnsi" w:cstheme="majorHAnsi"/>
+        </w:rPr>
+      </w:pPr>
+      <w:r>
+        <w:rPr>
+          <w:rFonts w:asciiTheme="majorHAnsi" w:hAnsiTheme="majorHAnsi" w:cstheme="majorHAnsi"/>
+        </w:rPr>
+        <w:t xml:space="preserve">It discards all elements of the </w:t>
+      </w:r>
+      <w:proofErr w:type="spellStart"/>
+      <w:r>
+        <w:rPr>
+          <w:rFonts w:asciiTheme="majorHAnsi" w:hAnsiTheme="majorHAnsi" w:cstheme="majorHAnsi"/>
+        </w:rPr>
+        <w:t>ArrayList</w:t>
+      </w:r>
+      <w:proofErr w:type="spellEnd"/>
+      <w:r>
+        <w:rPr>
+          <w:rFonts w:asciiTheme="majorHAnsi" w:hAnsiTheme="majorHAnsi" w:cstheme="majorHAnsi"/>
+        </w:rPr>
+        <w:t xml:space="preserve"> at once. Method signature:</w:t>
+      </w:r>
+    </w:p>
+    <w:p>
+      <w:pPr>
+        <w:pStyle w:val="ListParagraph"/>
+        <w:tabs>
+          <w:tab w:val="left" w:pos="4215"/>
+        </w:tabs>
+        <w:rPr>
+          <w:rFonts w:ascii="Consolas" w:hAnsi="Consolas" w:cstheme="majorHAnsi"/>
+          <w:i/>
+          <w:iCs/>
+          <w:sz w:val="22"/>
+          <w:szCs w:val="22"/>
+        </w:rPr>
+      </w:pPr>
+      <w:r>
+        <w:rPr>
+          <w:rFonts w:ascii="Consolas" w:hAnsi="Consolas" w:cstheme="majorHAnsi"/>
+          <w:i/>
+          <w:iCs/>
+          <w:sz w:val="22"/>
+          <w:szCs w:val="22"/>
+        </w:rPr>
+        <w:t xml:space="preserve">void </w:t>
+      </w:r>
+      <w:proofErr w:type="gramStart"/>
+      <w:r>
+        <w:rPr>
+          <w:rFonts w:ascii="Consolas" w:hAnsi="Consolas" w:cstheme="majorHAnsi"/>
+          <w:i/>
+          <w:iCs/>
+          <w:sz w:val="22"/>
+          <w:szCs w:val="22"/>
+        </w:rPr>
+        <w:t>clear(</w:t>
+      </w:r>
+      <w:proofErr w:type="gramEnd"/>
+      <w:r>
+        <w:rPr>
+          <w:rFonts w:ascii="Consolas" w:hAnsi="Consolas" w:cstheme="majorHAnsi"/>
+          <w:i/>
+          <w:iCs/>
+          <w:sz w:val="22"/>
+          <w:szCs w:val="22"/>
+        </w:rPr>
+        <w:t>)</w:t>
+      </w:r>
+    </w:p>
+    <w:p>
+      <w:pPr>
+        <w:pStyle w:val="ListParagraph"/>
+        <w:tabs>
+          <w:tab w:val="left" w:pos="4215"/>
+        </w:tabs>
+        <w:rPr>
+          <w:rFonts w:asciiTheme="majorHAnsi" w:hAnsiTheme="majorHAnsi" w:cstheme="majorHAnsi"/>
+        </w:rPr>
+      </w:pPr>
+    </w:p>
+    <w:p>
+      <w:pPr>
+        <w:pStyle w:val="ListParagraph"/>
+        <w:numPr>
+          <w:ilvl w:val="0"/>
+          <w:numId w:val="2"/>
+        </w:numPr>
+        <w:tabs>
+          <w:tab w:val="left" w:pos="4215"/>
+        </w:tabs>
+        <w:rPr>
+          <w:rFonts w:asciiTheme="majorHAnsi" w:hAnsiTheme="majorHAnsi" w:cstheme="majorHAnsi"/>
+        </w:rPr>
+      </w:pPr>
+      <w:proofErr w:type="gramStart"/>
+      <w:r>
+        <w:rPr>
+          <w:rFonts w:asciiTheme="majorHAnsi" w:hAnsiTheme="majorHAnsi" w:cstheme="majorHAnsi"/>
+        </w:rPr>
+        <w:t>contains(</w:t>
+      </w:r>
+      <w:proofErr w:type="gramEnd"/>
+      <w:r>
+        <w:rPr>
+          <w:rFonts w:asciiTheme="majorHAnsi" w:hAnsiTheme="majorHAnsi" w:cstheme="majorHAnsi"/>
+        </w:rPr>
+        <w:t>)</w:t>
+      </w:r>
+    </w:p>
+    <w:p>
+      <w:pPr>
+        <w:pStyle w:val="ListParagraph"/>
+        <w:tabs>
+          <w:tab w:val="left" w:pos="4215"/>
+        </w:tabs>
+        <w:rPr>
+          <w:rFonts w:asciiTheme="majorHAnsi" w:hAnsiTheme="majorHAnsi" w:cstheme="majorHAnsi"/>
+        </w:rPr>
+      </w:pPr>
+      <w:r>
+        <w:rPr>
+          <w:rFonts w:asciiTheme="majorHAnsi" w:hAnsiTheme="majorHAnsi" w:cstheme="majorHAnsi"/>
+        </w:rPr>
+        <w:t xml:space="preserve">Checks whether a certain value is in the </w:t>
+      </w:r>
+      <w:proofErr w:type="spellStart"/>
+      <w:r>
+        <w:rPr>
+          <w:rFonts w:asciiTheme="majorHAnsi" w:hAnsiTheme="majorHAnsi" w:cstheme="majorHAnsi"/>
+        </w:rPr>
+        <w:t>ArrayList</w:t>
+      </w:r>
+      <w:proofErr w:type="spellEnd"/>
+      <w:r>
+        <w:rPr>
+          <w:rFonts w:asciiTheme="majorHAnsi" w:hAnsiTheme="majorHAnsi" w:cstheme="majorHAnsi"/>
+        </w:rPr>
+        <w:t>. Method signature:</w:t>
+      </w:r>
+    </w:p>
+    <w:p>
+      <w:pPr>
+        <w:pStyle w:val="ListParagraph"/>
+        <w:tabs>
+          <w:tab w:val="left" w:pos="4215"/>
+        </w:tabs>
+        <w:rPr>
+          <w:rFonts w:ascii="Consolas" w:hAnsi="Consolas" w:cstheme="majorHAnsi"/>
+          <w:i/>
+          <w:iCs/>
+          <w:sz w:val="22"/>
+          <w:szCs w:val="22"/>
+        </w:rPr>
+      </w:pPr>
+      <w:proofErr w:type="spellStart"/>
+      <w:r>
+        <w:rPr>
+          <w:rFonts w:ascii="Consolas" w:hAnsi="Consolas" w:cstheme="majorHAnsi"/>
+          <w:i/>
+          <w:iCs/>
+          <w:sz w:val="22"/>
+          <w:szCs w:val="22"/>
+        </w:rPr>
+        <w:t>boolean</w:t>
+      </w:r>
+      <w:proofErr w:type="spellEnd"/>
+      <w:r>
+        <w:rPr>
+          <w:rFonts w:ascii="Consolas" w:hAnsi="Consolas" w:cstheme="majorHAnsi"/>
+          <w:i/>
+          <w:iCs/>
+          <w:sz w:val="22"/>
+          <w:szCs w:val="22"/>
+        </w:rPr>
+        <w:t xml:space="preserve"> </w:t>
+      </w:r>
+      <w:proofErr w:type="gramStart"/>
+      <w:r>
+        <w:rPr>
+          <w:rFonts w:ascii="Consolas" w:hAnsi="Consolas" w:cstheme="majorHAnsi"/>
+          <w:i/>
+          <w:iCs/>
+          <w:sz w:val="22"/>
+          <w:szCs w:val="22"/>
+        </w:rPr>
+        <w:t>contains(</w:t>
+      </w:r>
+      <w:proofErr w:type="gramEnd"/>
+      <w:r>
+        <w:rPr>
+          <w:rFonts w:ascii="Consolas" w:hAnsi="Consolas" w:cstheme="majorHAnsi"/>
+          <w:i/>
+          <w:iCs/>
+          <w:sz w:val="22"/>
+          <w:szCs w:val="22"/>
+        </w:rPr>
+        <w:t>Object object)</w:t>
+      </w:r>
+    </w:p>
+    <w:p>
+      <w:pPr>
+        <w:pStyle w:val="ListParagraph"/>
+        <w:tabs>
+          <w:tab w:val="left" w:pos="4215"/>
+        </w:tabs>
+        <w:rPr>
+          <w:rFonts w:asciiTheme="majorHAnsi" w:hAnsiTheme="majorHAnsi" w:cstheme="majorHAnsi"/>
+        </w:rPr>
+      </w:pPr>
+    </w:p>
+    <w:p>
+      <w:pPr>
+        <w:pStyle w:val="ListParagraph"/>
+        <w:numPr>
+          <w:ilvl w:val="0"/>
+          <w:numId w:val="2"/>
+        </w:numPr>
+        <w:tabs>
+          <w:tab w:val="left" w:pos="4215"/>
+        </w:tabs>
+        <w:rPr>
+          <w:rFonts w:asciiTheme="majorHAnsi" w:hAnsiTheme="majorHAnsi" w:cstheme="majorHAnsi"/>
+        </w:rPr>
+      </w:pPr>
+      <w:proofErr w:type="gramStart"/>
+      <w:r>
+        <w:rPr>
+          <w:rFonts w:asciiTheme="majorHAnsi" w:hAnsiTheme="majorHAnsi" w:cstheme="majorHAnsi"/>
+        </w:rPr>
+        <w:t>equals(</w:t>
+      </w:r>
+      <w:proofErr w:type="gramEnd"/>
+      <w:r>
+        <w:rPr>
+          <w:rFonts w:asciiTheme="majorHAnsi" w:hAnsiTheme="majorHAnsi" w:cstheme="majorHAnsi"/>
+        </w:rPr>
+        <w:t>)</w:t>
+      </w:r>
+    </w:p>
+    <w:p>
+      <w:pPr>
+        <w:pStyle w:val="ListParagraph"/>
+        <w:tabs>
+          <w:tab w:val="left" w:pos="4215"/>
+        </w:tabs>
+        <w:rPr>
+          <w:rFonts w:asciiTheme="majorHAnsi" w:hAnsiTheme="majorHAnsi" w:cstheme="majorHAnsi"/>
+        </w:rPr>
+      </w:pPr>
+      <w:r>
+        <w:rPr>
+          <w:rFonts w:asciiTheme="majorHAnsi" w:hAnsiTheme="majorHAnsi" w:cstheme="majorHAnsi"/>
+        </w:rPr>
+        <w:t>This is a custom implementation of equals) and it’s able to compare two lists to see if they contain the same elements in the same order. Method signature:</w:t>
+      </w:r>
+    </w:p>
+    <w:p>
+      <w:pPr>
+        <w:pStyle w:val="ListParagraph"/>
+        <w:tabs>
+          <w:tab w:val="left" w:pos="4215"/>
+        </w:tabs>
+        <w:rPr>
+          <w:rFonts w:ascii="Consolas" w:hAnsi="Consolas" w:cstheme="majorHAnsi"/>
+          <w:i/>
+          <w:iCs/>
+          <w:sz w:val="22"/>
+          <w:szCs w:val="22"/>
+        </w:rPr>
+      </w:pPr>
+      <w:proofErr w:type="spellStart"/>
+      <w:r>
+        <w:rPr>
+          <w:rFonts w:ascii="Consolas" w:hAnsi="Consolas" w:cstheme="majorHAnsi"/>
+          <w:i/>
+          <w:iCs/>
+          <w:sz w:val="22"/>
+          <w:szCs w:val="22"/>
+        </w:rPr>
+        <w:t>boolean</w:t>
+      </w:r>
+      <w:proofErr w:type="spellEnd"/>
+      <w:r>
+        <w:rPr>
+          <w:rFonts w:ascii="Consolas" w:hAnsi="Consolas" w:cstheme="majorHAnsi"/>
+          <w:i/>
+          <w:iCs/>
+          <w:sz w:val="22"/>
+          <w:szCs w:val="22"/>
+        </w:rPr>
+        <w:t xml:space="preserve"> </w:t>
+      </w:r>
+      <w:proofErr w:type="gramStart"/>
+      <w:r>
+        <w:rPr>
+          <w:rFonts w:ascii="Consolas" w:hAnsi="Consolas" w:cstheme="majorHAnsi"/>
+          <w:i/>
+          <w:iCs/>
+          <w:sz w:val="22"/>
+          <w:szCs w:val="22"/>
+        </w:rPr>
+        <w:t>equals(</w:t>
+      </w:r>
+      <w:proofErr w:type="gramEnd"/>
+      <w:r>
+        <w:rPr>
+          <w:rFonts w:ascii="Consolas" w:hAnsi="Consolas" w:cstheme="majorHAnsi"/>
+          <w:i/>
+          <w:iCs/>
+          <w:sz w:val="22"/>
+          <w:szCs w:val="22"/>
+        </w:rPr>
+        <w:t>Object object)</w:t>
+      </w:r>
+    </w:p>
+    <w:p>
+      <w:pPr>
+        <w:tabs>
+          <w:tab w:val="left" w:pos="4215"/>
+        </w:tabs>
+        <w:rPr>
+          <w:rFonts w:asciiTheme="majorHAnsi" w:hAnsiTheme="majorHAnsi" w:cstheme="majorHAnsi"/>
+        </w:rPr>
+      </w:pPr>
+    </w:p>
+    <w:p>
+      <w:pPr>
+        <w:tabs>
+          <w:tab w:val="left" w:pos="4215"/>
+        </w:tabs>
+        <w:rPr>
+          <w:rFonts w:asciiTheme="majorHAnsi" w:hAnsiTheme="majorHAnsi" w:cstheme="majorHAnsi"/>
+          <w:u w:val="single"/>
+        </w:rPr>
+      </w:pPr>
+      <w:r>
+        <w:rPr>
+          <w:rFonts w:asciiTheme="majorHAnsi" w:hAnsiTheme="majorHAnsi" w:cstheme="majorHAnsi"/>
+          <w:u w:val="single"/>
+        </w:rPr>
+        <w:t>Wrapper Classes.</w:t>
+      </w:r>
+    </w:p>
+    <w:p>
+      <w:pPr>
+        <w:tabs>
+          <w:tab w:val="left" w:pos="4215"/>
+        </w:tabs>
+        <w:rPr>
+          <w:rFonts w:asciiTheme="majorHAnsi" w:hAnsiTheme="majorHAnsi" w:cstheme="majorHAnsi"/>
+        </w:rPr>
+      </w:pPr>
+      <w:r>
+        <w:rPr>
+          <w:rFonts w:asciiTheme="majorHAnsi" w:hAnsiTheme="majorHAnsi" w:cstheme="majorHAnsi"/>
+        </w:rPr>
+        <w:t xml:space="preserve">What happens if we want to put a primitive type in an </w:t>
+      </w:r>
+      <w:proofErr w:type="spellStart"/>
+      <w:r>
+        <w:rPr>
+          <w:rFonts w:asciiTheme="majorHAnsi" w:hAnsiTheme="majorHAnsi" w:cstheme="majorHAnsi"/>
+        </w:rPr>
+        <w:t>ArrayList</w:t>
+      </w:r>
+      <w:proofErr w:type="spellEnd"/>
+      <w:r>
+        <w:rPr>
+          <w:rFonts w:asciiTheme="majorHAnsi" w:hAnsiTheme="majorHAnsi" w:cstheme="majorHAnsi"/>
+        </w:rPr>
+        <w:t>? We can put a wrapper class, which is an object type that corresponds to each primitive type.</w:t>
+      </w:r>
+    </w:p>
+    <w:tbl>
+      <w:tblPr>
+        <w:tblStyle w:val="PlainTable4"/>
+        <w:tblW w:w="0" w:type="auto"/>
+        <w:tblLook w:val="04A0" w:firstRow="1" w:lastRow="0" w:firstColumn="1" w:lastColumn="0" w:noHBand="0" w:noVBand="1"/>
+      </w:tblPr>
+      <w:tblGrid>
+        <w:gridCol w:w="3116"/>
+        <w:gridCol w:w="3117"/>
+        <w:gridCol w:w="3117"/>
+      </w:tblGrid>
+      <w:tr>
+        <w:trPr>
+          <w:cnfStyle w:val="100000000000" w:firstRow="1" w:lastRow="0" w:firstColumn="0" w:lastColumn="0" w:oddVBand="0" w:evenVBand="0" w:oddHBand="0" w:evenHBand="0" w:firstRowFirstColumn="0" w:firstRowLastColumn="0" w:lastRowFirstColumn="0" w:lastRowLastColumn="0"/>
+        </w:trPr>
+        <w:tc>
+          <w:tcPr>
+            <w:cnfStyle w:val="001000000000" w:firstRow="0" w:lastRow="0" w:firstColumn="1" w:lastColumn="0" w:oddVBand="0" w:evenVBand="0" w:oddHBand="0" w:evenHBand="0" w:firstRowFirstColumn="0" w:firstRowLastColumn="0" w:lastRowFirstColumn="0" w:lastRowLastColumn="0"/>
+            <w:tcW w:w="3116" w:type="dxa"/>
+          </w:tcPr>
+          <w:p>
+            <w:pPr>
+              <w:tabs>
+                <w:tab w:val="left" w:pos="4215"/>
+              </w:tabs>
+              <w:rPr>
+                <w:rFonts w:asciiTheme="majorHAnsi" w:hAnsiTheme="majorHAnsi" w:cstheme="majorHAnsi"/>
+              </w:rPr>
+            </w:pPr>
+            <w:r>
+              <w:rPr>
+                <w:rFonts w:asciiTheme="majorHAnsi" w:hAnsiTheme="majorHAnsi" w:cstheme="majorHAnsi"/>
+              </w:rPr>
+              <w:t>Primitive</w:t>
+            </w:r>
+          </w:p>
+        </w:tc>
+        <w:tc>
+          <w:tcPr>
+            <w:tcW w:w="3117" w:type="dxa"/>
+          </w:tcPr>
+          <w:p>
+            <w:pPr>
+              <w:tabs>
+                <w:tab w:val="left" w:pos="4215"/>
+              </w:tabs>
+              <w:cnfStyle w:val="100000000000" w:firstRow="1" w:lastRow="0" w:firstColumn="0" w:lastColumn="0" w:oddVBand="0" w:evenVBand="0" w:oddHBand="0" w:evenHBand="0" w:firstRowFirstColumn="0" w:firstRowLastColumn="0" w:lastRowFirstColumn="0" w:lastRowLastColumn="0"/>
+              <w:rPr>
+                <w:rFonts w:asciiTheme="majorHAnsi" w:hAnsiTheme="majorHAnsi" w:cstheme="majorHAnsi"/>
+              </w:rPr>
+            </w:pPr>
+            <w:r>
+              <w:rPr>
+                <w:rFonts w:asciiTheme="majorHAnsi" w:hAnsiTheme="majorHAnsi" w:cstheme="majorHAnsi"/>
+              </w:rPr>
+              <w:t>Wrapper Class</w:t>
+            </w:r>
+          </w:p>
+        </w:tc>
+        <w:tc>
+          <w:tcPr>
+            <w:tcW w:w="3117" w:type="dxa"/>
+          </w:tcPr>
+          <w:p>
+            <w:pPr>
+              <w:tabs>
+                <w:tab w:val="left" w:pos="4215"/>
+              </w:tabs>
+              <w:cnfStyle w:val="100000000000" w:firstRow="1" w:lastRow="0" w:firstColumn="0" w:lastColumn="0" w:oddVBand="0" w:evenVBand="0" w:oddHBand="0" w:evenHBand="0" w:firstRowFirstColumn="0" w:firstRowLastColumn="0" w:lastRowFirstColumn="0" w:lastRowLastColumn="0"/>
+              <w:rPr>
+                <w:rFonts w:asciiTheme="majorHAnsi" w:hAnsiTheme="majorHAnsi" w:cstheme="majorHAnsi"/>
+              </w:rPr>
+            </w:pPr>
+          </w:p>
+        </w:tc>
+      </w:tr>
+      <w:tr>
+        <w:trPr>
+          <w:cnfStyle w:val="000000100000" w:firstRow="0" w:lastRow="0" w:firstColumn="0" w:lastColumn="0" w:oddVBand="0" w:evenVBand="0" w:oddHBand="1" w:evenHBand="0" w:firstRowFirstColumn="0" w:firstRowLastColumn="0" w:lastRowFirstColumn="0" w:lastRowLastColumn="0"/>
+        </w:trPr>
+        <w:tc>
+          <w:tcPr>
+            <w:cnfStyle w:val="001000000000" w:firstRow="0" w:lastRow="0" w:firstColumn="1" w:lastColumn="0" w:oddVBand="0" w:evenVBand="0" w:oddHBand="0" w:evenHBand="0" w:firstRowFirstColumn="0" w:firstRowLastColumn="0" w:lastRowFirstColumn="0" w:lastRowLastColumn="0"/>
+            <w:tcW w:w="3116" w:type="dxa"/>
+          </w:tcPr>
+          <w:p>
+            <w:pPr>
+              <w:tabs>
+                <w:tab w:val="left" w:pos="4215"/>
+              </w:tabs>
+              <w:rPr>
+                <w:rFonts w:asciiTheme="majorHAnsi" w:hAnsiTheme="majorHAnsi" w:cstheme="majorHAnsi"/>
+              </w:rPr>
+            </w:pPr>
+            <w:proofErr w:type="spellStart"/>
+            <w:r>
+              <w:rPr>
+                <w:rFonts w:asciiTheme="majorHAnsi" w:hAnsiTheme="majorHAnsi" w:cstheme="majorHAnsi"/>
+              </w:rPr>
+              <w:t>boolean</w:t>
+            </w:r>
+            <w:proofErr w:type="spellEnd"/>
+          </w:p>
+        </w:tc>
+        <w:tc>
+          <w:tcPr>
+            <w:tcW w:w="3117" w:type="dxa"/>
+          </w:tcPr>
+          <w:p>
+            <w:pPr>
+              <w:tabs>
+                <w:tab w:val="left" w:pos="4215"/>
+              </w:tabs>
+              <w:cnfStyle w:val="000000100000" w:firstRow="0" w:lastRow="0" w:firstColumn="0" w:lastColumn="0" w:oddVBand="0" w:evenVBand="0" w:oddHBand="1" w:evenHBand="0" w:firstRowFirstColumn="0" w:firstRowLastColumn="0" w:lastRowFirstColumn="0" w:lastRowLastColumn="0"/>
+              <w:rPr>
+                <w:rFonts w:asciiTheme="majorHAnsi" w:hAnsiTheme="majorHAnsi" w:cstheme="majorHAnsi"/>
+              </w:rPr>
+            </w:pPr>
+            <w:r>
+              <w:rPr>
+                <w:rFonts w:asciiTheme="majorHAnsi" w:hAnsiTheme="majorHAnsi" w:cstheme="majorHAnsi"/>
+              </w:rPr>
+              <w:t>Boolean</w:t>
+            </w:r>
+          </w:p>
+        </w:tc>
+        <w:tc>
+          <w:tcPr>
+            <w:tcW w:w="3117" w:type="dxa"/>
+          </w:tcPr>
+          <w:p>
+            <w:pPr>
+              <w:tabs>
+                <w:tab w:val="left" w:pos="4215"/>
+              </w:tabs>
+              <w:cnfStyle w:val="000000100000" w:firstRow="0" w:lastRow="0" w:firstColumn="0" w:lastColumn="0" w:oddVBand="0" w:evenVBand="0" w:oddHBand="1" w:evenHBand="0" w:firstRowFirstColumn="0" w:firstRowLastColumn="0" w:lastRowFirstColumn="0" w:lastRowLastColumn="0"/>
+              <w:rPr>
+                <w:rFonts w:asciiTheme="majorHAnsi" w:hAnsiTheme="majorHAnsi" w:cstheme="majorHAnsi"/>
+              </w:rPr>
+            </w:pPr>
+            <w:r>
+              <w:rPr>
+                <w:rFonts w:asciiTheme="majorHAnsi" w:hAnsiTheme="majorHAnsi" w:cstheme="majorHAnsi"/>
+              </w:rPr>
+              <w:t>new Boolean(true)</w:t>
+            </w:r>
+          </w:p>
+        </w:tc>
+      </w:tr>
+      <w:tr>
+        <w:tc>
+          <w:tcPr>
+            <w:cnfStyle w:val="001000000000" w:firstRow="0" w:lastRow="0" w:firstColumn="1" w:lastColumn="0" w:oddVBand="0" w:evenVBand="0" w:oddHBand="0" w:evenHBand="0" w:firstRowFirstColumn="0" w:firstRowLastColumn="0" w:lastRowFirstColumn="0" w:lastRowLastColumn="0"/>
+            <w:tcW w:w="3116" w:type="dxa"/>
+          </w:tcPr>
+          <w:p>
+            <w:pPr>
+              <w:tabs>
+                <w:tab w:val="left" w:pos="4215"/>
+              </w:tabs>
+              <w:rPr>
+                <w:rFonts w:asciiTheme="majorHAnsi" w:hAnsiTheme="majorHAnsi" w:cstheme="majorHAnsi"/>
+              </w:rPr>
+            </w:pPr>
+            <w:r>
+              <w:rPr>
+                <w:rFonts w:asciiTheme="majorHAnsi" w:hAnsiTheme="majorHAnsi" w:cstheme="majorHAnsi"/>
+              </w:rPr>
+              <w:t>byte</w:t>
+            </w:r>
+          </w:p>
+        </w:tc>
+        <w:tc>
+          <w:tcPr>
+            <w:tcW w:w="3117" w:type="dxa"/>
+          </w:tcPr>
+          <w:p>
+            <w:pPr>
+              <w:tabs>
+                <w:tab w:val="left" w:pos="4215"/>
+              </w:tabs>
+              <w:cnfStyle w:val="000000000000" w:firstRow="0" w:lastRow="0" w:firstColumn="0" w:lastColumn="0" w:oddVBand="0" w:evenVBand="0" w:oddHBand="0" w:evenHBand="0" w:firstRowFirstColumn="0" w:firstRowLastColumn="0" w:lastRowFirstColumn="0" w:lastRowLastColumn="0"/>
+              <w:rPr>
+                <w:rFonts w:asciiTheme="majorHAnsi" w:hAnsiTheme="majorHAnsi" w:cstheme="majorHAnsi"/>
+              </w:rPr>
+            </w:pPr>
+            <w:r>
+              <w:rPr>
+                <w:rFonts w:asciiTheme="majorHAnsi" w:hAnsiTheme="majorHAnsi" w:cstheme="majorHAnsi"/>
+              </w:rPr>
+              <w:t>Byte</w:t>
+            </w:r>
+          </w:p>
+        </w:tc>
+        <w:tc>
+          <w:tcPr>
+            <w:tcW w:w="3117" w:type="dxa"/>
+          </w:tcPr>
+          <w:p>
+            <w:pPr>
+              <w:tabs>
+                <w:tab w:val="left" w:pos="4215"/>
+              </w:tabs>
+              <w:cnfStyle w:val="000000000000" w:firstRow="0" w:lastRow="0" w:firstColumn="0" w:lastColumn="0" w:oddVBand="0" w:evenVBand="0" w:oddHBand="0" w:evenHBand="0" w:firstRowFirstColumn="0" w:firstRowLastColumn="0" w:lastRowFirstColumn="0" w:lastRowLastColumn="0"/>
+              <w:rPr>
+                <w:rFonts w:asciiTheme="majorHAnsi" w:hAnsiTheme="majorHAnsi" w:cstheme="majorHAnsi"/>
+              </w:rPr>
+            </w:pPr>
+            <w:r>
+              <w:rPr>
+                <w:rFonts w:asciiTheme="majorHAnsi" w:hAnsiTheme="majorHAnsi" w:cstheme="majorHAnsi"/>
+              </w:rPr>
+              <w:t>new Byte((byte) 1)</w:t>
+            </w:r>
+          </w:p>
+        </w:tc>
+      </w:tr>
+      <w:tr>
+        <w:trPr>
+          <w:cnfStyle w:val="000000100000" w:firstRow="0" w:lastRow="0" w:firstColumn="0" w:lastColumn="0" w:oddVBand="0" w:evenVBand="0" w:oddHBand="1" w:evenHBand="0" w:firstRowFirstColumn="0" w:firstRowLastColumn="0" w:lastRowFirstColumn="0" w:lastRowLastColumn="0"/>
+        </w:trPr>
+        <w:tc>
+          <w:tcPr>
+            <w:cnfStyle w:val="001000000000" w:firstRow="0" w:lastRow="0" w:firstColumn="1" w:lastColumn="0" w:oddVBand="0" w:evenVBand="0" w:oddHBand="0" w:evenHBand="0" w:firstRowFirstColumn="0" w:firstRowLastColumn="0" w:lastRowFirstColumn="0" w:lastRowLastColumn="0"/>
+            <w:tcW w:w="3116" w:type="dxa"/>
+          </w:tcPr>
+          <w:p>
+            <w:pPr>
+              <w:tabs>
+                <w:tab w:val="left" w:pos="4215"/>
+              </w:tabs>
+              <w:rPr>
+                <w:rFonts w:asciiTheme="majorHAnsi" w:hAnsiTheme="majorHAnsi" w:cstheme="majorHAnsi"/>
+              </w:rPr>
+            </w:pPr>
+            <w:r>
+              <w:rPr>
+                <w:rFonts w:asciiTheme="majorHAnsi" w:hAnsiTheme="majorHAnsi" w:cstheme="majorHAnsi"/>
+              </w:rPr>
+              <w:t>short</w:t>
+            </w:r>
+          </w:p>
+        </w:tc>
+        <w:tc>
+          <w:tcPr>
+            <w:tcW w:w="3117" w:type="dxa"/>
+          </w:tcPr>
+          <w:p>
+            <w:pPr>
+              <w:tabs>
+                <w:tab w:val="left" w:pos="4215"/>
+              </w:tabs>
+              <w:cnfStyle w:val="000000100000" w:firstRow="0" w:lastRow="0" w:firstColumn="0" w:lastColumn="0" w:oddVBand="0" w:evenVBand="0" w:oddHBand="1" w:evenHBand="0" w:firstRowFirstColumn="0" w:firstRowLastColumn="0" w:lastRowFirstColumn="0" w:lastRowLastColumn="0"/>
+              <w:rPr>
+                <w:rFonts w:asciiTheme="majorHAnsi" w:hAnsiTheme="majorHAnsi" w:cstheme="majorHAnsi"/>
+              </w:rPr>
+            </w:pPr>
+            <w:r>
+              <w:rPr>
+                <w:rFonts w:asciiTheme="majorHAnsi" w:hAnsiTheme="majorHAnsi" w:cstheme="majorHAnsi"/>
+              </w:rPr>
+              <w:t>Short</w:t>
+            </w:r>
+          </w:p>
+        </w:tc>
+        <w:tc>
+          <w:tcPr>
+            <w:tcW w:w="3117" w:type="dxa"/>
+          </w:tcPr>
+          <w:p>
+            <w:pPr>
+              <w:tabs>
+                <w:tab w:val="left" w:pos="4215"/>
+              </w:tabs>
+              <w:cnfStyle w:val="000000100000" w:firstRow="0" w:lastRow="0" w:firstColumn="0" w:lastColumn="0" w:oddVBand="0" w:evenVBand="0" w:oddHBand="1" w:evenHBand="0" w:firstRowFirstColumn="0" w:firstRowLastColumn="0" w:lastRowFirstColumn="0" w:lastRowLastColumn="0"/>
+              <w:rPr>
+                <w:rFonts w:asciiTheme="majorHAnsi" w:hAnsiTheme="majorHAnsi" w:cstheme="majorHAnsi"/>
+              </w:rPr>
+            </w:pPr>
+            <w:r>
+              <w:rPr>
+                <w:rFonts w:asciiTheme="majorHAnsi" w:hAnsiTheme="majorHAnsi" w:cstheme="majorHAnsi"/>
+              </w:rPr>
+              <w:t>new Short((short) 1)</w:t>
+            </w:r>
+          </w:p>
+        </w:tc>
+      </w:tr>
+      <w:tr>
+        <w:tc>
+          <w:tcPr>
+            <w:cnfStyle w:val="001000000000" w:firstRow="0" w:lastRow="0" w:firstColumn="1" w:lastColumn="0" w:oddVBand="0" w:evenVBand="0" w:oddHBand="0" w:evenHBand="0" w:firstRowFirstColumn="0" w:firstRowLastColumn="0" w:lastRowFirstColumn="0" w:lastRowLastColumn="0"/>
+            <w:tcW w:w="3116" w:type="dxa"/>
+          </w:tcPr>
+          <w:p>
+            <w:pPr>
+              <w:tabs>
+                <w:tab w:val="left" w:pos="4215"/>
+              </w:tabs>
+              <w:rPr>
+                <w:rFonts w:asciiTheme="majorHAnsi" w:hAnsiTheme="majorHAnsi" w:cstheme="majorHAnsi"/>
+              </w:rPr>
+            </w:pPr>
+            <w:r>
+              <w:rPr>
+                <w:rFonts w:asciiTheme="majorHAnsi" w:hAnsiTheme="majorHAnsi" w:cstheme="majorHAnsi"/>
+              </w:rPr>
+              <w:t>int</w:t>
+            </w:r>
+          </w:p>
+        </w:tc>
+        <w:tc>
+          <w:tcPr>
+            <w:tcW w:w="3117" w:type="dxa"/>
+          </w:tcPr>
+          <w:p>
+            <w:pPr>
+              <w:tabs>
+                <w:tab w:val="left" w:pos="4215"/>
+              </w:tabs>
+              <w:cnfStyle w:val="000000000000" w:firstRow="0" w:lastRow="0" w:firstColumn="0" w:lastColumn="0" w:oddVBand="0" w:evenVBand="0" w:oddHBand="0" w:evenHBand="0" w:firstRowFirstColumn="0" w:firstRowLastColumn="0" w:lastRowFirstColumn="0" w:lastRowLastColumn="0"/>
+              <w:rPr>
+                <w:rFonts w:asciiTheme="majorHAnsi" w:hAnsiTheme="majorHAnsi" w:cstheme="majorHAnsi"/>
+              </w:rPr>
+            </w:pPr>
+            <w:r>
+              <w:rPr>
+                <w:rFonts w:asciiTheme="majorHAnsi" w:hAnsiTheme="majorHAnsi" w:cstheme="majorHAnsi"/>
+              </w:rPr>
+              <w:t>Integer</w:t>
+            </w:r>
+          </w:p>
+        </w:tc>
+        <w:tc>
+          <w:tcPr>
+            <w:tcW w:w="3117" w:type="dxa"/>
+          </w:tcPr>
+          <w:p>
+            <w:pPr>
+              <w:tabs>
+                <w:tab w:val="left" w:pos="4215"/>
+              </w:tabs>
+              <w:cnfStyle w:val="000000000000" w:firstRow="0" w:lastRow="0" w:firstColumn="0" w:lastColumn="0" w:oddVBand="0" w:evenVBand="0" w:oddHBand="0" w:evenHBand="0" w:firstRowFirstColumn="0" w:firstRowLastColumn="0" w:lastRowFirstColumn="0" w:lastRowLastColumn="0"/>
+              <w:rPr>
+                <w:rFonts w:asciiTheme="majorHAnsi" w:hAnsiTheme="majorHAnsi" w:cstheme="majorHAnsi"/>
+              </w:rPr>
+            </w:pPr>
+            <w:r>
+              <w:rPr>
+                <w:rFonts w:asciiTheme="majorHAnsi" w:hAnsiTheme="majorHAnsi" w:cstheme="majorHAnsi"/>
+              </w:rPr>
+              <w:t xml:space="preserve">new </w:t>
+            </w:r>
+            <w:proofErr w:type="gramStart"/>
+            <w:r>
+              <w:rPr>
+                <w:rFonts w:asciiTheme="majorHAnsi" w:hAnsiTheme="majorHAnsi" w:cstheme="majorHAnsi"/>
+              </w:rPr>
+              <w:t>Integer(</w:t>
+            </w:r>
+            <w:proofErr w:type="gramEnd"/>
+            <w:r>
+              <w:rPr>
+                <w:rFonts w:asciiTheme="majorHAnsi" w:hAnsiTheme="majorHAnsi" w:cstheme="majorHAnsi"/>
+              </w:rPr>
+              <w:t>1)</w:t>
+            </w:r>
+          </w:p>
+        </w:tc>
+      </w:tr>
+      <w:tr>
+        <w:trPr>
+          <w:cnfStyle w:val="000000100000" w:firstRow="0" w:lastRow="0" w:firstColumn="0" w:lastColumn="0" w:oddVBand="0" w:evenVBand="0" w:oddHBand="1" w:evenHBand="0" w:firstRowFirstColumn="0" w:firstRowLastColumn="0" w:lastRowFirstColumn="0" w:lastRowLastColumn="0"/>
+        </w:trPr>
+        <w:tc>
+          <w:tcPr>
+            <w:cnfStyle w:val="001000000000" w:firstRow="0" w:lastRow="0" w:firstColumn="1" w:lastColumn="0" w:oddVBand="0" w:evenVBand="0" w:oddHBand="0" w:evenHBand="0" w:firstRowFirstColumn="0" w:firstRowLastColumn="0" w:lastRowFirstColumn="0" w:lastRowLastColumn="0"/>
+            <w:tcW w:w="3116" w:type="dxa"/>
+          </w:tcPr>
+          <w:p>
+            <w:pPr>
+              <w:tabs>
+                <w:tab w:val="left" w:pos="4215"/>
+              </w:tabs>
+              <w:rPr>
+                <w:rFonts w:asciiTheme="majorHAnsi" w:hAnsiTheme="majorHAnsi" w:cstheme="majorHAnsi"/>
+              </w:rPr>
+            </w:pPr>
+            <w:r>
+              <w:rPr>
+                <w:rFonts w:asciiTheme="majorHAnsi" w:hAnsiTheme="majorHAnsi" w:cstheme="majorHAnsi"/>
+              </w:rPr>
+              <w:t>long</w:t>
+            </w:r>
+          </w:p>
+        </w:tc>
+        <w:tc>
+          <w:tcPr>
+            <w:tcW w:w="3117" w:type="dxa"/>
+          </w:tcPr>
+          <w:p>
+            <w:pPr>
+              <w:tabs>
+                <w:tab w:val="left" w:pos="4215"/>
+              </w:tabs>
+              <w:cnfStyle w:val="000000100000" w:firstRow="0" w:lastRow="0" w:firstColumn="0" w:lastColumn="0" w:oddVBand="0" w:evenVBand="0" w:oddHBand="1" w:evenHBand="0" w:firstRowFirstColumn="0" w:firstRowLastColumn="0" w:lastRowFirstColumn="0" w:lastRowLastColumn="0"/>
+              <w:rPr>
+                <w:rFonts w:asciiTheme="majorHAnsi" w:hAnsiTheme="majorHAnsi" w:cstheme="majorHAnsi"/>
+              </w:rPr>
+            </w:pPr>
+            <w:r>
+              <w:rPr>
+                <w:rFonts w:asciiTheme="majorHAnsi" w:hAnsiTheme="majorHAnsi" w:cstheme="majorHAnsi"/>
+              </w:rPr>
+              <w:t>Long</w:t>
+            </w:r>
+          </w:p>
+        </w:tc>
+        <w:tc>
+          <w:tcPr>
+            <w:tcW w:w="3117" w:type="dxa"/>
+          </w:tcPr>
+          <w:p>
+            <w:pPr>
+              <w:tabs>
+                <w:tab w:val="left" w:pos="4215"/>
+              </w:tabs>
+              <w:cnfStyle w:val="000000100000" w:firstRow="0" w:lastRow="0" w:firstColumn="0" w:lastColumn="0" w:oddVBand="0" w:evenVBand="0" w:oddHBand="1" w:evenHBand="0" w:firstRowFirstColumn="0" w:firstRowLastColumn="0" w:lastRowFirstColumn="0" w:lastRowLastColumn="0"/>
+              <w:rPr>
+                <w:rFonts w:asciiTheme="majorHAnsi" w:hAnsiTheme="majorHAnsi" w:cstheme="majorHAnsi"/>
+              </w:rPr>
+            </w:pPr>
+            <w:r>
+              <w:rPr>
+                <w:rFonts w:asciiTheme="majorHAnsi" w:hAnsiTheme="majorHAnsi" w:cstheme="majorHAnsi"/>
+              </w:rPr>
+              <w:t xml:space="preserve">new </w:t>
+            </w:r>
+            <w:proofErr w:type="gramStart"/>
+            <w:r>
+              <w:rPr>
+                <w:rFonts w:asciiTheme="majorHAnsi" w:hAnsiTheme="majorHAnsi" w:cstheme="majorHAnsi"/>
+              </w:rPr>
+              <w:t>Long(</w:t>
+            </w:r>
+            <w:proofErr w:type="gramEnd"/>
+            <w:r>
+              <w:rPr>
+                <w:rFonts w:asciiTheme="majorHAnsi" w:hAnsiTheme="majorHAnsi" w:cstheme="majorHAnsi"/>
+              </w:rPr>
+              <w:t>1)</w:t>
+            </w:r>
+          </w:p>
+        </w:tc>
+      </w:tr>
+      <w:tr>
+        <w:tc>
+          <w:tcPr>
+            <w:cnfStyle w:val="001000000000" w:firstRow="0" w:lastRow="0" w:firstColumn="1" w:lastColumn="0" w:oddVBand="0" w:evenVBand="0" w:oddHBand="0" w:evenHBand="0" w:firstRowFirstColumn="0" w:firstRowLastColumn="0" w:lastRowFirstColumn="0" w:lastRowLastColumn="0"/>
+            <w:tcW w:w="3116" w:type="dxa"/>
+          </w:tcPr>
+          <w:p>
+            <w:pPr>
+              <w:tabs>
+                <w:tab w:val="left" w:pos="4215"/>
+              </w:tabs>
+              <w:rPr>
+                <w:rFonts w:asciiTheme="majorHAnsi" w:hAnsiTheme="majorHAnsi" w:cstheme="majorHAnsi"/>
+              </w:rPr>
+            </w:pPr>
+            <w:r>
+              <w:rPr>
+                <w:rFonts w:asciiTheme="majorHAnsi" w:hAnsiTheme="majorHAnsi" w:cstheme="majorHAnsi"/>
+              </w:rPr>
+              <w:t>float</w:t>
+            </w:r>
+          </w:p>
+        </w:tc>
+        <w:tc>
+          <w:tcPr>
+            <w:tcW w:w="3117" w:type="dxa"/>
+          </w:tcPr>
+          <w:p>
+            <w:pPr>
+              <w:tabs>
+                <w:tab w:val="left" w:pos="4215"/>
+              </w:tabs>
+              <w:cnfStyle w:val="000000000000" w:firstRow="0" w:lastRow="0" w:firstColumn="0" w:lastColumn="0" w:oddVBand="0" w:evenVBand="0" w:oddHBand="0" w:evenHBand="0" w:firstRowFirstColumn="0" w:firstRowLastColumn="0" w:lastRowFirstColumn="0" w:lastRowLastColumn="0"/>
+              <w:rPr>
+                <w:rFonts w:asciiTheme="majorHAnsi" w:hAnsiTheme="majorHAnsi" w:cstheme="majorHAnsi"/>
+              </w:rPr>
+            </w:pPr>
+            <w:r>
+              <w:rPr>
+                <w:rFonts w:asciiTheme="majorHAnsi" w:hAnsiTheme="majorHAnsi" w:cstheme="majorHAnsi"/>
+              </w:rPr>
+              <w:t>Float</w:t>
+            </w:r>
+          </w:p>
+        </w:tc>
+        <w:tc>
+          <w:tcPr>
+            <w:tcW w:w="3117" w:type="dxa"/>
+          </w:tcPr>
+          <w:p>
+            <w:pPr>
+              <w:tabs>
+                <w:tab w:val="left" w:pos="4215"/>
+              </w:tabs>
+              <w:cnfStyle w:val="000000000000" w:firstRow="0" w:lastRow="0" w:firstColumn="0" w:lastColumn="0" w:oddVBand="0" w:evenVBand="0" w:oddHBand="0" w:evenHBand="0" w:firstRowFirstColumn="0" w:firstRowLastColumn="0" w:lastRowFirstColumn="0" w:lastRowLastColumn="0"/>
+              <w:rPr>
+                <w:rFonts w:asciiTheme="majorHAnsi" w:hAnsiTheme="majorHAnsi" w:cstheme="majorHAnsi"/>
+              </w:rPr>
+            </w:pPr>
+            <w:r>
+              <w:rPr>
+                <w:rFonts w:asciiTheme="majorHAnsi" w:hAnsiTheme="majorHAnsi" w:cstheme="majorHAnsi"/>
+              </w:rPr>
+              <w:t xml:space="preserve">new </w:t>
+            </w:r>
+            <w:proofErr w:type="gramStart"/>
+            <w:r>
+              <w:rPr>
+                <w:rFonts w:asciiTheme="majorHAnsi" w:hAnsiTheme="majorHAnsi" w:cstheme="majorHAnsi"/>
+              </w:rPr>
+              <w:t>Float(</w:t>
+            </w:r>
+            <w:proofErr w:type="gramEnd"/>
+            <w:r>
+              <w:rPr>
+                <w:rFonts w:asciiTheme="majorHAnsi" w:hAnsiTheme="majorHAnsi" w:cstheme="majorHAnsi"/>
+              </w:rPr>
+              <w:t>1.0)</w:t>
+            </w:r>
+          </w:p>
+        </w:tc>
+      </w:tr>
+      <w:tr>
+        <w:trPr>
+          <w:cnfStyle w:val="000000100000" w:firstRow="0" w:lastRow="0" w:firstColumn="0" w:lastColumn="0" w:oddVBand="0" w:evenVBand="0" w:oddHBand="1" w:evenHBand="0" w:firstRowFirstColumn="0" w:firstRowLastColumn="0" w:lastRowFirstColumn="0" w:lastRowLastColumn="0"/>
+        </w:trPr>
+        <w:tc>
+          <w:tcPr>
+            <w:cnfStyle w:val="001000000000" w:firstRow="0" w:lastRow="0" w:firstColumn="1" w:lastColumn="0" w:oddVBand="0" w:evenVBand="0" w:oddHBand="0" w:evenHBand="0" w:firstRowFirstColumn="0" w:firstRowLastColumn="0" w:lastRowFirstColumn="0" w:lastRowLastColumn="0"/>
+            <w:tcW w:w="3116" w:type="dxa"/>
+          </w:tcPr>
+          <w:p>
+            <w:pPr>
+              <w:tabs>
+                <w:tab w:val="left" w:pos="4215"/>
+              </w:tabs>
+              <w:rPr>
+                <w:rFonts w:asciiTheme="majorHAnsi" w:hAnsiTheme="majorHAnsi" w:cstheme="majorHAnsi"/>
+              </w:rPr>
+            </w:pPr>
+            <w:r>
+              <w:rPr>
+                <w:rFonts w:asciiTheme="majorHAnsi" w:hAnsiTheme="majorHAnsi" w:cstheme="majorHAnsi"/>
+              </w:rPr>
+              <w:t>double</w:t>
+            </w:r>
+          </w:p>
+        </w:tc>
+        <w:tc>
+          <w:tcPr>
+            <w:tcW w:w="3117" w:type="dxa"/>
+          </w:tcPr>
+          <w:p>
+            <w:pPr>
+              <w:tabs>
+                <w:tab w:val="left" w:pos="4215"/>
+              </w:tabs>
+              <w:cnfStyle w:val="000000100000" w:firstRow="0" w:lastRow="0" w:firstColumn="0" w:lastColumn="0" w:oddVBand="0" w:evenVBand="0" w:oddHBand="1" w:evenHBand="0" w:firstRowFirstColumn="0" w:firstRowLastColumn="0" w:lastRowFirstColumn="0" w:lastRowLastColumn="0"/>
+              <w:rPr>
+                <w:rFonts w:asciiTheme="majorHAnsi" w:hAnsiTheme="majorHAnsi" w:cstheme="majorHAnsi"/>
+              </w:rPr>
+            </w:pPr>
+            <w:r>
+              <w:rPr>
+                <w:rFonts w:asciiTheme="majorHAnsi" w:hAnsiTheme="majorHAnsi" w:cstheme="majorHAnsi"/>
+              </w:rPr>
+              <w:t>Double</w:t>
+            </w:r>
+          </w:p>
+        </w:tc>
+        <w:tc>
+          <w:tcPr>
+            <w:tcW w:w="3117" w:type="dxa"/>
+          </w:tcPr>
+          <w:p>
+            <w:pPr>
+              <w:tabs>
+                <w:tab w:val="left" w:pos="4215"/>
+              </w:tabs>
+              <w:cnfStyle w:val="000000100000" w:firstRow="0" w:lastRow="0" w:firstColumn="0" w:lastColumn="0" w:oddVBand="0" w:evenVBand="0" w:oddHBand="1" w:evenHBand="0" w:firstRowFirstColumn="0" w:firstRowLastColumn="0" w:lastRowFirstColumn="0" w:lastRowLastColumn="0"/>
+              <w:rPr>
+                <w:rFonts w:asciiTheme="majorHAnsi" w:hAnsiTheme="majorHAnsi" w:cstheme="majorHAnsi"/>
+              </w:rPr>
+            </w:pPr>
+            <w:r>
+              <w:rPr>
+                <w:rFonts w:asciiTheme="majorHAnsi" w:hAnsiTheme="majorHAnsi" w:cstheme="majorHAnsi"/>
+              </w:rPr>
+              <w:t xml:space="preserve">new </w:t>
+            </w:r>
+            <w:proofErr w:type="gramStart"/>
+            <w:r>
+              <w:rPr>
+                <w:rFonts w:asciiTheme="majorHAnsi" w:hAnsiTheme="majorHAnsi" w:cstheme="majorHAnsi"/>
+              </w:rPr>
+              <w:t>Double(</w:t>
+            </w:r>
+            <w:proofErr w:type="gramEnd"/>
+            <w:r>
+              <w:rPr>
+                <w:rFonts w:asciiTheme="majorHAnsi" w:hAnsiTheme="majorHAnsi" w:cstheme="majorHAnsi"/>
+              </w:rPr>
+              <w:t>1.0)</w:t>
+            </w:r>
+          </w:p>
+        </w:tc>
+      </w:tr>
+      <w:tr>
+        <w:tc>
+          <w:tcPr>
+            <w:cnfStyle w:val="001000000000" w:firstRow="0" w:lastRow="0" w:firstColumn="1" w:lastColumn="0" w:oddVBand="0" w:evenVBand="0" w:oddHBand="0" w:evenHBand="0" w:firstRowFirstColumn="0" w:firstRowLastColumn="0" w:lastRowFirstColumn="0" w:lastRowLastColumn="0"/>
+            <w:tcW w:w="3116" w:type="dxa"/>
+          </w:tcPr>
+          <w:p>
+            <w:pPr>
+              <w:tabs>
+                <w:tab w:val="left" w:pos="4215"/>
+              </w:tabs>
+              <w:rPr>
+                <w:rFonts w:asciiTheme="majorHAnsi" w:hAnsiTheme="majorHAnsi" w:cstheme="majorHAnsi"/>
+              </w:rPr>
+            </w:pPr>
+            <w:r>
+              <w:rPr>
+                <w:rFonts w:asciiTheme="majorHAnsi" w:hAnsiTheme="majorHAnsi" w:cstheme="majorHAnsi"/>
+              </w:rPr>
+              <w:t>char</w:t>
+            </w:r>
+          </w:p>
+        </w:tc>
+        <w:tc>
+          <w:tcPr>
+            <w:tcW w:w="3117" w:type="dxa"/>
+          </w:tcPr>
+          <w:p>
+            <w:pPr>
+              <w:tabs>
+                <w:tab w:val="left" w:pos="4215"/>
+              </w:tabs>
+              <w:cnfStyle w:val="000000000000" w:firstRow="0" w:lastRow="0" w:firstColumn="0" w:lastColumn="0" w:oddVBand="0" w:evenVBand="0" w:oddHBand="0" w:evenHBand="0" w:firstRowFirstColumn="0" w:firstRowLastColumn="0" w:lastRowFirstColumn="0" w:lastRowLastColumn="0"/>
+              <w:rPr>
+                <w:rFonts w:asciiTheme="majorHAnsi" w:hAnsiTheme="majorHAnsi" w:cstheme="majorHAnsi"/>
+              </w:rPr>
+            </w:pPr>
+            <w:r>
+              <w:rPr>
+                <w:rFonts w:asciiTheme="majorHAnsi" w:hAnsiTheme="majorHAnsi" w:cstheme="majorHAnsi"/>
+              </w:rPr>
+              <w:t>Character</w:t>
+            </w:r>
+          </w:p>
+        </w:tc>
+        <w:tc>
+          <w:tcPr>
+            <w:tcW w:w="3117" w:type="dxa"/>
+          </w:tcPr>
+          <w:p>
+            <w:pPr>
+              <w:tabs>
+                <w:tab w:val="left" w:pos="4215"/>
+              </w:tabs>
+              <w:cnfStyle w:val="000000000000" w:firstRow="0" w:lastRow="0" w:firstColumn="0" w:lastColumn="0" w:oddVBand="0" w:evenVBand="0" w:oddHBand="0" w:evenHBand="0" w:firstRowFirstColumn="0" w:firstRowLastColumn="0" w:lastRowFirstColumn="0" w:lastRowLastColumn="0"/>
+              <w:rPr>
+                <w:rFonts w:asciiTheme="majorHAnsi" w:hAnsiTheme="majorHAnsi" w:cstheme="majorHAnsi"/>
+              </w:rPr>
+            </w:pPr>
+            <w:r>
+              <w:rPr>
+                <w:rFonts w:asciiTheme="majorHAnsi" w:hAnsiTheme="majorHAnsi" w:cstheme="majorHAnsi"/>
+              </w:rPr>
+              <w:t>new Character(‘c’)</w:t>
+            </w:r>
+          </w:p>
+        </w:tc>
+      </w:tr>
+    </w:tbl>
+    <w:p>
+      <w:pPr>
+        <w:tabs>
+          <w:tab w:val="left" w:pos="4215"/>
+        </w:tabs>
+        <w:rPr>
+          <w:rFonts w:asciiTheme="majorHAnsi" w:hAnsiTheme="majorHAnsi" w:cstheme="majorHAnsi"/>
+        </w:rPr>
+      </w:pPr>
+    </w:p>
+    <w:p>
+      <w:pPr>
+        <w:tabs>
+          <w:tab w:val="left" w:pos="4215"/>
+        </w:tabs>
+        <w:rPr>
+          <w:rFonts w:asciiTheme="majorHAnsi" w:hAnsiTheme="majorHAnsi" w:cstheme="majorHAnsi"/>
+        </w:rPr>
+      </w:pPr>
+      <w:r>
+        <w:rPr>
+          <w:rFonts w:asciiTheme="majorHAnsi" w:hAnsiTheme="majorHAnsi" w:cstheme="majorHAnsi"/>
+        </w:rPr>
+        <w:t>Converting from a String:</w:t>
+      </w:r>
+    </w:p>
+    <w:tbl>
+      <w:tblPr>
+        <w:tblStyle w:val="PlainTable4"/>
+        <w:tblW w:w="0" w:type="auto"/>
+        <w:tblLook w:val="04A0" w:firstRow="1" w:lastRow="0" w:firstColumn="1" w:lastColumn="0" w:noHBand="0" w:noVBand="1"/>
+      </w:tblPr>
+      <w:tblGrid>
+        <w:gridCol w:w="3063"/>
+        <w:gridCol w:w="3191"/>
+        <w:gridCol w:w="3106"/>
+      </w:tblGrid>
+      <w:tr>
+        <w:trPr>
+          <w:cnfStyle w:val="100000000000" w:firstRow="1" w:lastRow="0" w:firstColumn="0" w:lastColumn="0" w:oddVBand="0" w:evenVBand="0" w:oddHBand="0" w:evenHBand="0" w:firstRowFirstColumn="0" w:firstRowLastColumn="0" w:lastRowFirstColumn="0" w:lastRowLastColumn="0"/>
+        </w:trPr>
+        <w:tc>
+          <w:tcPr>
+            <w:cnfStyle w:val="001000000000" w:firstRow="0" w:lastRow="0" w:firstColumn="1" w:lastColumn="0" w:oddVBand="0" w:evenVBand="0" w:oddHBand="0" w:evenHBand="0" w:firstRowFirstColumn="0" w:firstRowLastColumn="0" w:lastRowFirstColumn="0" w:lastRowLastColumn="0"/>
+            <w:tcW w:w="3116" w:type="dxa"/>
+          </w:tcPr>
+          <w:p>
+            <w:pPr>
+              <w:tabs>
+                <w:tab w:val="left" w:pos="4215"/>
+              </w:tabs>
+              <w:rPr>
+                <w:rFonts w:asciiTheme="majorHAnsi" w:hAnsiTheme="majorHAnsi" w:cstheme="majorHAnsi"/>
+              </w:rPr>
+            </w:pPr>
+            <w:r>
+              <w:rPr>
+                <w:rFonts w:asciiTheme="majorHAnsi" w:hAnsiTheme="majorHAnsi" w:cstheme="majorHAnsi"/>
+              </w:rPr>
+              <w:t>Wrapper Class</w:t>
+            </w:r>
+          </w:p>
+        </w:tc>
+        <w:tc>
+          <w:tcPr>
+            <w:tcW w:w="3117" w:type="dxa"/>
+          </w:tcPr>
+          <w:p>
+            <w:pPr>
+              <w:tabs>
+                <w:tab w:val="left" w:pos="4215"/>
+              </w:tabs>
+              <w:cnfStyle w:val="100000000000" w:firstRow="1" w:lastRow="0" w:firstColumn="0" w:lastColumn="0" w:oddVBand="0" w:evenVBand="0" w:oddHBand="0" w:evenHBand="0" w:firstRowFirstColumn="0" w:firstRowLastColumn="0" w:lastRowFirstColumn="0" w:lastRowLastColumn="0"/>
+              <w:rPr>
+                <w:rFonts w:asciiTheme="majorHAnsi" w:hAnsiTheme="majorHAnsi" w:cstheme="majorHAnsi"/>
+              </w:rPr>
+            </w:pPr>
+            <w:r>
+              <w:rPr>
+                <w:rFonts w:asciiTheme="majorHAnsi" w:hAnsiTheme="majorHAnsi" w:cstheme="majorHAnsi"/>
+              </w:rPr>
+              <w:t>Converting String to Prim.</w:t>
+            </w:r>
+          </w:p>
+        </w:tc>
+        <w:tc>
+          <w:tcPr>
+            <w:tcW w:w="3117" w:type="dxa"/>
+          </w:tcPr>
+          <w:p>
+            <w:pPr>
+              <w:tabs>
+                <w:tab w:val="left" w:pos="4215"/>
+              </w:tabs>
+              <w:cnfStyle w:val="100000000000" w:firstRow="1" w:lastRow="0" w:firstColumn="0" w:lastColumn="0" w:oddVBand="0" w:evenVBand="0" w:oddHBand="0" w:evenHBand="0" w:firstRowFirstColumn="0" w:firstRowLastColumn="0" w:lastRowFirstColumn="0" w:lastRowLastColumn="0"/>
+              <w:rPr>
+                <w:rFonts w:asciiTheme="majorHAnsi" w:hAnsiTheme="majorHAnsi" w:cstheme="majorHAnsi"/>
+              </w:rPr>
+            </w:pPr>
+            <w:r>
+              <w:rPr>
+                <w:rFonts w:asciiTheme="majorHAnsi" w:hAnsiTheme="majorHAnsi" w:cstheme="majorHAnsi"/>
+              </w:rPr>
+              <w:t>Converting String to Wrapper</w:t>
+            </w:r>
+          </w:p>
+        </w:tc>
+      </w:tr>
+      <w:tr>
+        <w:trPr>
+          <w:cnfStyle w:val="000000100000" w:firstRow="0" w:lastRow="0" w:firstColumn="0" w:lastColumn="0" w:oddVBand="0" w:evenVBand="0" w:oddHBand="1" w:evenHBand="0" w:firstRowFirstColumn="0" w:firstRowLastColumn="0" w:lastRowFirstColumn="0" w:lastRowLastColumn="0"/>
+        </w:trPr>
+        <w:tc>
+          <w:tcPr>
+            <w:cnfStyle w:val="001000000000" w:firstRow="0" w:lastRow="0" w:firstColumn="1" w:lastColumn="0" w:oddVBand="0" w:evenVBand="0" w:oddHBand="0" w:evenHBand="0" w:firstRowFirstColumn="0" w:firstRowLastColumn="0" w:lastRowFirstColumn="0" w:lastRowLastColumn="0"/>
+            <w:tcW w:w="3116" w:type="dxa"/>
+          </w:tcPr>
+          <w:p>
+            <w:pPr>
+              <w:tabs>
+                <w:tab w:val="left" w:pos="4215"/>
+              </w:tabs>
+              <w:rPr>
+                <w:rFonts w:asciiTheme="majorHAnsi" w:hAnsiTheme="majorHAnsi" w:cstheme="majorHAnsi"/>
+              </w:rPr>
+            </w:pPr>
+            <w:r>
+              <w:rPr>
+                <w:rFonts w:asciiTheme="majorHAnsi" w:hAnsiTheme="majorHAnsi" w:cstheme="majorHAnsi"/>
+              </w:rPr>
+              <w:t>Boolean</w:t>
+            </w:r>
+          </w:p>
+        </w:tc>
+        <w:tc>
+          <w:tcPr>
+            <w:tcW w:w="3117" w:type="dxa"/>
+          </w:tcPr>
+          <w:p>
+            <w:pPr>
+              <w:tabs>
+                <w:tab w:val="left" w:pos="4215"/>
+              </w:tabs>
+              <w:cnfStyle w:val="000000100000" w:firstRow="0" w:lastRow="0" w:firstColumn="0" w:lastColumn="0" w:oddVBand="0" w:evenVBand="0" w:oddHBand="1" w:evenHBand="0" w:firstRowFirstColumn="0" w:firstRowLastColumn="0" w:lastRowFirstColumn="0" w:lastRowLastColumn="0"/>
+              <w:rPr>
+                <w:rFonts w:asciiTheme="majorHAnsi" w:hAnsiTheme="majorHAnsi" w:cstheme="majorHAnsi"/>
+              </w:rPr>
+            </w:pPr>
+            <w:proofErr w:type="spellStart"/>
+            <w:r>
+              <w:rPr>
+                <w:rFonts w:asciiTheme="majorHAnsi" w:hAnsiTheme="majorHAnsi" w:cstheme="majorHAnsi"/>
+              </w:rPr>
+              <w:t>Boolean.parseBoolean</w:t>
+            </w:r>
+            <w:proofErr w:type="spellEnd"/>
+            <w:r>
+              <w:rPr>
+                <w:rFonts w:asciiTheme="majorHAnsi" w:hAnsiTheme="majorHAnsi" w:cstheme="majorHAnsi"/>
+              </w:rPr>
+              <w:t>(“true”);</w:t>
+            </w:r>
+          </w:p>
+        </w:tc>
+        <w:tc>
+          <w:tcPr>
+            <w:tcW w:w="3117" w:type="dxa"/>
+          </w:tcPr>
+          <w:p>
+            <w:pPr>
+              <w:tabs>
+                <w:tab w:val="left" w:pos="4215"/>
+              </w:tabs>
+              <w:cnfStyle w:val="000000100000" w:firstRow="0" w:lastRow="0" w:firstColumn="0" w:lastColumn="0" w:oddVBand="0" w:evenVBand="0" w:oddHBand="1" w:evenHBand="0" w:firstRowFirstColumn="0" w:firstRowLastColumn="0" w:lastRowFirstColumn="0" w:lastRowLastColumn="0"/>
+              <w:rPr>
+                <w:rFonts w:asciiTheme="majorHAnsi" w:hAnsiTheme="majorHAnsi" w:cstheme="majorHAnsi"/>
+              </w:rPr>
+            </w:pPr>
+            <w:proofErr w:type="spellStart"/>
+            <w:r>
+              <w:rPr>
+                <w:rFonts w:asciiTheme="majorHAnsi" w:hAnsiTheme="majorHAnsi" w:cstheme="majorHAnsi"/>
+              </w:rPr>
+              <w:t>Boolean.valueOf</w:t>
+            </w:r>
+            <w:proofErr w:type="spellEnd"/>
+            <w:r>
+              <w:rPr>
+                <w:rFonts w:asciiTheme="majorHAnsi" w:hAnsiTheme="majorHAnsi" w:cstheme="majorHAnsi"/>
+              </w:rPr>
+              <w:t>(“TRUE”);</w:t>
+            </w:r>
+          </w:p>
+        </w:tc>
+      </w:tr>
+      <w:tr>
+        <w:tc>
+          <w:tcPr>
+            <w:cnfStyle w:val="001000000000" w:firstRow="0" w:lastRow="0" w:firstColumn="1" w:lastColumn="0" w:oddVBand="0" w:evenVBand="0" w:oddHBand="0" w:evenHBand="0" w:firstRowFirstColumn="0" w:firstRowLastColumn="0" w:lastRowFirstColumn="0" w:lastRowLastColumn="0"/>
+            <w:tcW w:w="3116" w:type="dxa"/>
+          </w:tcPr>
+          <w:p>
+            <w:pPr>
+              <w:tabs>
+                <w:tab w:val="left" w:pos="4215"/>
+              </w:tabs>
+              <w:rPr>
+                <w:rFonts w:asciiTheme="majorHAnsi" w:hAnsiTheme="majorHAnsi" w:cstheme="majorHAnsi"/>
+              </w:rPr>
+            </w:pPr>
+            <w:r>
+              <w:rPr>
+                <w:rFonts w:asciiTheme="majorHAnsi" w:hAnsiTheme="majorHAnsi" w:cstheme="majorHAnsi"/>
+              </w:rPr>
+              <w:t>Byte</w:t>
+            </w:r>
+          </w:p>
+        </w:tc>
+        <w:tc>
+          <w:tcPr>
+            <w:tcW w:w="3117" w:type="dxa"/>
+          </w:tcPr>
+          <w:p>
+            <w:pPr>
+              <w:tabs>
+                <w:tab w:val="left" w:pos="4215"/>
+              </w:tabs>
+              <w:cnfStyle w:val="000000000000" w:firstRow="0" w:lastRow="0" w:firstColumn="0" w:lastColumn="0" w:oddVBand="0" w:evenVBand="0" w:oddHBand="0" w:evenHBand="0" w:firstRowFirstColumn="0" w:firstRowLastColumn="0" w:lastRowFirstColumn="0" w:lastRowLastColumn="0"/>
+              <w:rPr>
+                <w:rFonts w:asciiTheme="majorHAnsi" w:hAnsiTheme="majorHAnsi" w:cstheme="majorHAnsi"/>
+              </w:rPr>
+            </w:pPr>
+            <w:proofErr w:type="spellStart"/>
+            <w:r>
+              <w:rPr>
+                <w:rFonts w:asciiTheme="majorHAnsi" w:hAnsiTheme="majorHAnsi" w:cstheme="majorHAnsi"/>
+              </w:rPr>
+              <w:t>Byte.parseByte</w:t>
+            </w:r>
+            <w:proofErr w:type="spellEnd"/>
+            <w:r>
+              <w:rPr>
+                <w:rFonts w:asciiTheme="majorHAnsi" w:hAnsiTheme="majorHAnsi" w:cstheme="majorHAnsi"/>
+              </w:rPr>
+              <w:t>(“1”);</w:t>
+            </w:r>
+          </w:p>
+        </w:tc>
+        <w:tc>
+          <w:tcPr>
+            <w:tcW w:w="3117" w:type="dxa"/>
+          </w:tcPr>
+          <w:p>
+            <w:pPr>
+              <w:tabs>
+                <w:tab w:val="left" w:pos="4215"/>
+              </w:tabs>
+              <w:cnfStyle w:val="000000000000" w:firstRow="0" w:lastRow="0" w:firstColumn="0" w:lastColumn="0" w:oddVBand="0" w:evenVBand="0" w:oddHBand="0" w:evenHBand="0" w:firstRowFirstColumn="0" w:firstRowLastColumn="0" w:lastRowFirstColumn="0" w:lastRowLastColumn="0"/>
+              <w:rPr>
+                <w:rFonts w:asciiTheme="majorHAnsi" w:hAnsiTheme="majorHAnsi" w:cstheme="majorHAnsi"/>
+              </w:rPr>
+            </w:pPr>
+            <w:proofErr w:type="spellStart"/>
+            <w:r>
+              <w:rPr>
+                <w:rFonts w:asciiTheme="majorHAnsi" w:hAnsiTheme="majorHAnsi" w:cstheme="majorHAnsi"/>
+              </w:rPr>
+              <w:t>Byte.valueOf</w:t>
+            </w:r>
+            <w:proofErr w:type="spellEnd"/>
+            <w:r>
+              <w:rPr>
+                <w:rFonts w:asciiTheme="majorHAnsi" w:hAnsiTheme="majorHAnsi" w:cstheme="majorHAnsi"/>
+              </w:rPr>
+              <w:t>(“2”);</w:t>
+            </w:r>
+          </w:p>
+        </w:tc>
+      </w:tr>
+      <w:tr>
+        <w:trPr>
+          <w:cnfStyle w:val="000000100000" w:firstRow="0" w:lastRow="0" w:firstColumn="0" w:lastColumn="0" w:oddVBand="0" w:evenVBand="0" w:oddHBand="1" w:evenHBand="0" w:firstRowFirstColumn="0" w:firstRowLastColumn="0" w:lastRowFirstColumn="0" w:lastRowLastColumn="0"/>
+        </w:trPr>
+        <w:tc>
+          <w:tcPr>
+            <w:cnfStyle w:val="001000000000" w:firstRow="0" w:lastRow="0" w:firstColumn="1" w:lastColumn="0" w:oddVBand="0" w:evenVBand="0" w:oddHBand="0" w:evenHBand="0" w:firstRowFirstColumn="0" w:firstRowLastColumn="0" w:lastRowFirstColumn="0" w:lastRowLastColumn="0"/>
+            <w:tcW w:w="3116" w:type="dxa"/>
+          </w:tcPr>
+          <w:p>
+            <w:pPr>
+              <w:tabs>
+                <w:tab w:val="left" w:pos="4215"/>
+              </w:tabs>
+              <w:rPr>
+                <w:rFonts w:asciiTheme="majorHAnsi" w:hAnsiTheme="majorHAnsi" w:cstheme="majorHAnsi"/>
+              </w:rPr>
+            </w:pPr>
+            <w:r>
+              <w:rPr>
+                <w:rFonts w:asciiTheme="majorHAnsi" w:hAnsiTheme="majorHAnsi" w:cstheme="majorHAnsi"/>
+              </w:rPr>
+              <w:lastRenderedPageBreak/>
+              <w:t>Short</w:t>
+            </w:r>
+          </w:p>
+        </w:tc>
+        <w:tc>
+          <w:tcPr>
+            <w:tcW w:w="3117" w:type="dxa"/>
+          </w:tcPr>
+          <w:p>
+            <w:pPr>
+              <w:tabs>
+                <w:tab w:val="left" w:pos="4215"/>
+              </w:tabs>
+              <w:cnfStyle w:val="000000100000" w:firstRow="0" w:lastRow="0" w:firstColumn="0" w:lastColumn="0" w:oddVBand="0" w:evenVBand="0" w:oddHBand="1" w:evenHBand="0" w:firstRowFirstColumn="0" w:firstRowLastColumn="0" w:lastRowFirstColumn="0" w:lastRowLastColumn="0"/>
+              <w:rPr>
+                <w:rFonts w:asciiTheme="majorHAnsi" w:hAnsiTheme="majorHAnsi" w:cstheme="majorHAnsi"/>
+              </w:rPr>
+            </w:pPr>
+            <w:proofErr w:type="spellStart"/>
+            <w:r>
+              <w:rPr>
+                <w:rFonts w:asciiTheme="majorHAnsi" w:hAnsiTheme="majorHAnsi" w:cstheme="majorHAnsi"/>
+              </w:rPr>
+              <w:t>Short.parseShort</w:t>
+            </w:r>
+            <w:proofErr w:type="spellEnd"/>
+            <w:r>
+              <w:rPr>
+                <w:rFonts w:asciiTheme="majorHAnsi" w:hAnsiTheme="majorHAnsi" w:cstheme="majorHAnsi"/>
+              </w:rPr>
+              <w:t>(“1”);</w:t>
+            </w:r>
+          </w:p>
+        </w:tc>
+        <w:tc>
+          <w:tcPr>
+            <w:tcW w:w="3117" w:type="dxa"/>
+          </w:tcPr>
+          <w:p>
+            <w:pPr>
+              <w:tabs>
+                <w:tab w:val="left" w:pos="4215"/>
+              </w:tabs>
+              <w:cnfStyle w:val="000000100000" w:firstRow="0" w:lastRow="0" w:firstColumn="0" w:lastColumn="0" w:oddVBand="0" w:evenVBand="0" w:oddHBand="1" w:evenHBand="0" w:firstRowFirstColumn="0" w:firstRowLastColumn="0" w:lastRowFirstColumn="0" w:lastRowLastColumn="0"/>
+              <w:rPr>
+                <w:rFonts w:asciiTheme="majorHAnsi" w:hAnsiTheme="majorHAnsi" w:cstheme="majorHAnsi"/>
+              </w:rPr>
+            </w:pPr>
+            <w:proofErr w:type="spellStart"/>
+            <w:r>
+              <w:rPr>
+                <w:rFonts w:asciiTheme="majorHAnsi" w:hAnsiTheme="majorHAnsi" w:cstheme="majorHAnsi"/>
+              </w:rPr>
+              <w:t>Short.valueOf</w:t>
+            </w:r>
+            <w:proofErr w:type="spellEnd"/>
+            <w:r>
+              <w:rPr>
+                <w:rFonts w:asciiTheme="majorHAnsi" w:hAnsiTheme="majorHAnsi" w:cstheme="majorHAnsi"/>
+              </w:rPr>
+              <w:t>(“2”);</w:t>
+            </w:r>
+          </w:p>
+        </w:tc>
+      </w:tr>
+      <w:tr>
+        <w:tc>
+          <w:tcPr>
+            <w:cnfStyle w:val="001000000000" w:firstRow="0" w:lastRow="0" w:firstColumn="1" w:lastColumn="0" w:oddVBand="0" w:evenVBand="0" w:oddHBand="0" w:evenHBand="0" w:firstRowFirstColumn="0" w:firstRowLastColumn="0" w:lastRowFirstColumn="0" w:lastRowLastColumn="0"/>
+            <w:tcW w:w="3116" w:type="dxa"/>
+          </w:tcPr>
+          <w:p>
+            <w:pPr>
+              <w:tabs>
+                <w:tab w:val="left" w:pos="4215"/>
+              </w:tabs>
+              <w:rPr>
+                <w:rFonts w:asciiTheme="majorHAnsi" w:hAnsiTheme="majorHAnsi" w:cstheme="majorHAnsi"/>
+              </w:rPr>
+            </w:pPr>
+            <w:r>
+              <w:rPr>
+                <w:rFonts w:asciiTheme="majorHAnsi" w:hAnsiTheme="majorHAnsi" w:cstheme="majorHAnsi"/>
+              </w:rPr>
+              <w:t>Integer</w:t>
+            </w:r>
+          </w:p>
+        </w:tc>
+        <w:tc>
+          <w:tcPr>
+            <w:tcW w:w="3117" w:type="dxa"/>
+          </w:tcPr>
+          <w:p>
+            <w:pPr>
+              <w:tabs>
+                <w:tab w:val="left" w:pos="4215"/>
+              </w:tabs>
+              <w:cnfStyle w:val="000000000000" w:firstRow="0" w:lastRow="0" w:firstColumn="0" w:lastColumn="0" w:oddVBand="0" w:evenVBand="0" w:oddHBand="0" w:evenHBand="0" w:firstRowFirstColumn="0" w:firstRowLastColumn="0" w:lastRowFirstColumn="0" w:lastRowLastColumn="0"/>
+              <w:rPr>
+                <w:rFonts w:asciiTheme="majorHAnsi" w:hAnsiTheme="majorHAnsi" w:cstheme="majorHAnsi"/>
+              </w:rPr>
+            </w:pPr>
+            <w:proofErr w:type="spellStart"/>
+            <w:r>
+              <w:rPr>
+                <w:rFonts w:asciiTheme="majorHAnsi" w:hAnsiTheme="majorHAnsi" w:cstheme="majorHAnsi"/>
+              </w:rPr>
+              <w:t>Integer.parseInt</w:t>
+            </w:r>
+            <w:proofErr w:type="spellEnd"/>
+            <w:r>
+              <w:rPr>
+                <w:rFonts w:asciiTheme="majorHAnsi" w:hAnsiTheme="majorHAnsi" w:cstheme="majorHAnsi"/>
+              </w:rPr>
+              <w:t>(“1”);</w:t>
+            </w:r>
+          </w:p>
+        </w:tc>
+        <w:tc>
+          <w:tcPr>
+            <w:tcW w:w="3117" w:type="dxa"/>
+          </w:tcPr>
+          <w:p>
+            <w:pPr>
+              <w:tabs>
+                <w:tab w:val="left" w:pos="4215"/>
+              </w:tabs>
+              <w:cnfStyle w:val="000000000000" w:firstRow="0" w:lastRow="0" w:firstColumn="0" w:lastColumn="0" w:oddVBand="0" w:evenVBand="0" w:oddHBand="0" w:evenHBand="0" w:firstRowFirstColumn="0" w:firstRowLastColumn="0" w:lastRowFirstColumn="0" w:lastRowLastColumn="0"/>
+              <w:rPr>
+                <w:rFonts w:asciiTheme="majorHAnsi" w:hAnsiTheme="majorHAnsi" w:cstheme="majorHAnsi"/>
+              </w:rPr>
+            </w:pPr>
+            <w:proofErr w:type="spellStart"/>
+            <w:r>
+              <w:rPr>
+                <w:rFonts w:asciiTheme="majorHAnsi" w:hAnsiTheme="majorHAnsi" w:cstheme="majorHAnsi"/>
+              </w:rPr>
+              <w:t>Integer.valueOf</w:t>
+            </w:r>
+            <w:proofErr w:type="spellEnd"/>
+            <w:r>
+              <w:rPr>
+                <w:rFonts w:asciiTheme="majorHAnsi" w:hAnsiTheme="majorHAnsi" w:cstheme="majorHAnsi"/>
+              </w:rPr>
+              <w:t>(“2”);</w:t>
+            </w:r>
+          </w:p>
+        </w:tc>
+      </w:tr>
+      <w:tr>
+        <w:trPr>
+          <w:cnfStyle w:val="000000100000" w:firstRow="0" w:lastRow="0" w:firstColumn="0" w:lastColumn="0" w:oddVBand="0" w:evenVBand="0" w:oddHBand="1" w:evenHBand="0" w:firstRowFirstColumn="0" w:firstRowLastColumn="0" w:lastRowFirstColumn="0" w:lastRowLastColumn="0"/>
+        </w:trPr>
+        <w:tc>
+          <w:tcPr>
+            <w:cnfStyle w:val="001000000000" w:firstRow="0" w:lastRow="0" w:firstColumn="1" w:lastColumn="0" w:oddVBand="0" w:evenVBand="0" w:oddHBand="0" w:evenHBand="0" w:firstRowFirstColumn="0" w:firstRowLastColumn="0" w:lastRowFirstColumn="0" w:lastRowLastColumn="0"/>
+            <w:tcW w:w="3116" w:type="dxa"/>
+          </w:tcPr>
+          <w:p>
+            <w:pPr>
+              <w:tabs>
+                <w:tab w:val="left" w:pos="4215"/>
+              </w:tabs>
+              <w:rPr>
+                <w:rFonts w:asciiTheme="majorHAnsi" w:hAnsiTheme="majorHAnsi" w:cstheme="majorHAnsi"/>
+              </w:rPr>
+            </w:pPr>
+            <w:r>
+              <w:rPr>
+                <w:rFonts w:asciiTheme="majorHAnsi" w:hAnsiTheme="majorHAnsi" w:cstheme="majorHAnsi"/>
+              </w:rPr>
+              <w:t>Long</w:t>
+            </w:r>
+          </w:p>
+        </w:tc>
+        <w:tc>
+          <w:tcPr>
+            <w:tcW w:w="3117" w:type="dxa"/>
+          </w:tcPr>
+          <w:p>
+            <w:pPr>
+              <w:tabs>
+                <w:tab w:val="left" w:pos="4215"/>
+              </w:tabs>
+              <w:cnfStyle w:val="000000100000" w:firstRow="0" w:lastRow="0" w:firstColumn="0" w:lastColumn="0" w:oddVBand="0" w:evenVBand="0" w:oddHBand="1" w:evenHBand="0" w:firstRowFirstColumn="0" w:firstRowLastColumn="0" w:lastRowFirstColumn="0" w:lastRowLastColumn="0"/>
+              <w:rPr>
+                <w:rFonts w:asciiTheme="majorHAnsi" w:hAnsiTheme="majorHAnsi" w:cstheme="majorHAnsi"/>
+              </w:rPr>
+            </w:pPr>
+            <w:proofErr w:type="spellStart"/>
+            <w:r>
+              <w:rPr>
+                <w:rFonts w:asciiTheme="majorHAnsi" w:hAnsiTheme="majorHAnsi" w:cstheme="majorHAnsi"/>
+              </w:rPr>
+              <w:t>Long.parseLong</w:t>
+            </w:r>
+            <w:proofErr w:type="spellEnd"/>
+            <w:r>
+              <w:rPr>
+                <w:rFonts w:asciiTheme="majorHAnsi" w:hAnsiTheme="majorHAnsi" w:cstheme="majorHAnsi"/>
+              </w:rPr>
+              <w:t>(“1”);</w:t>
+            </w:r>
+          </w:p>
+        </w:tc>
+        <w:tc>
+          <w:tcPr>
+            <w:tcW w:w="3117" w:type="dxa"/>
+          </w:tcPr>
+          <w:p>
+            <w:pPr>
+              <w:tabs>
+                <w:tab w:val="left" w:pos="4215"/>
+              </w:tabs>
+              <w:cnfStyle w:val="000000100000" w:firstRow="0" w:lastRow="0" w:firstColumn="0" w:lastColumn="0" w:oddVBand="0" w:evenVBand="0" w:oddHBand="1" w:evenHBand="0" w:firstRowFirstColumn="0" w:firstRowLastColumn="0" w:lastRowFirstColumn="0" w:lastRowLastColumn="0"/>
+              <w:rPr>
+                <w:rFonts w:asciiTheme="majorHAnsi" w:hAnsiTheme="majorHAnsi" w:cstheme="majorHAnsi"/>
+              </w:rPr>
+            </w:pPr>
+            <w:proofErr w:type="spellStart"/>
+            <w:r>
+              <w:rPr>
+                <w:rFonts w:asciiTheme="majorHAnsi" w:hAnsiTheme="majorHAnsi" w:cstheme="majorHAnsi"/>
+              </w:rPr>
+              <w:t>Long.valueOf</w:t>
+            </w:r>
+            <w:proofErr w:type="spellEnd"/>
+            <w:r>
+              <w:rPr>
+                <w:rFonts w:asciiTheme="majorHAnsi" w:hAnsiTheme="majorHAnsi" w:cstheme="majorHAnsi"/>
+              </w:rPr>
+              <w:t>(“2”);</w:t>
+            </w:r>
+          </w:p>
+        </w:tc>
+      </w:tr>
+      <w:tr>
+        <w:tc>
+          <w:tcPr>
+            <w:cnfStyle w:val="001000000000" w:firstRow="0" w:lastRow="0" w:firstColumn="1" w:lastColumn="0" w:oddVBand="0" w:evenVBand="0" w:oddHBand="0" w:evenHBand="0" w:firstRowFirstColumn="0" w:firstRowLastColumn="0" w:lastRowFirstColumn="0" w:lastRowLastColumn="0"/>
+            <w:tcW w:w="3116" w:type="dxa"/>
+          </w:tcPr>
+          <w:p>
+            <w:pPr>
+              <w:tabs>
+                <w:tab w:val="left" w:pos="4215"/>
+              </w:tabs>
+              <w:rPr>
+                <w:rFonts w:asciiTheme="majorHAnsi" w:hAnsiTheme="majorHAnsi" w:cstheme="majorHAnsi"/>
+              </w:rPr>
+            </w:pPr>
+            <w:r>
+              <w:rPr>
+                <w:rFonts w:asciiTheme="majorHAnsi" w:hAnsiTheme="majorHAnsi" w:cstheme="majorHAnsi"/>
+              </w:rPr>
+              <w:t>Float</w:t>
+            </w:r>
+          </w:p>
+        </w:tc>
+        <w:tc>
+          <w:tcPr>
+            <w:tcW w:w="3117" w:type="dxa"/>
+          </w:tcPr>
+          <w:p>
+            <w:pPr>
+              <w:tabs>
+                <w:tab w:val="left" w:pos="4215"/>
+              </w:tabs>
+              <w:cnfStyle w:val="000000000000" w:firstRow="0" w:lastRow="0" w:firstColumn="0" w:lastColumn="0" w:oddVBand="0" w:evenVBand="0" w:oddHBand="0" w:evenHBand="0" w:firstRowFirstColumn="0" w:firstRowLastColumn="0" w:lastRowFirstColumn="0" w:lastRowLastColumn="0"/>
+              <w:rPr>
+                <w:rFonts w:asciiTheme="majorHAnsi" w:hAnsiTheme="majorHAnsi" w:cstheme="majorHAnsi"/>
+              </w:rPr>
+            </w:pPr>
+            <w:proofErr w:type="spellStart"/>
+            <w:r>
+              <w:rPr>
+                <w:rFonts w:asciiTheme="majorHAnsi" w:hAnsiTheme="majorHAnsi" w:cstheme="majorHAnsi"/>
+              </w:rPr>
+              <w:t>Float.parseFloat</w:t>
+            </w:r>
+            <w:proofErr w:type="spellEnd"/>
+            <w:r>
+              <w:rPr>
+                <w:rFonts w:asciiTheme="majorHAnsi" w:hAnsiTheme="majorHAnsi" w:cstheme="majorHAnsi"/>
+              </w:rPr>
+              <w:t>(“1”);</w:t>
+            </w:r>
+          </w:p>
+        </w:tc>
+        <w:tc>
+          <w:tcPr>
+            <w:tcW w:w="3117" w:type="dxa"/>
+          </w:tcPr>
+          <w:p>
+            <w:pPr>
+              <w:tabs>
+                <w:tab w:val="left" w:pos="4215"/>
+              </w:tabs>
+              <w:cnfStyle w:val="000000000000" w:firstRow="0" w:lastRow="0" w:firstColumn="0" w:lastColumn="0" w:oddVBand="0" w:evenVBand="0" w:oddHBand="0" w:evenHBand="0" w:firstRowFirstColumn="0" w:firstRowLastColumn="0" w:lastRowFirstColumn="0" w:lastRowLastColumn="0"/>
+              <w:rPr>
+                <w:rFonts w:asciiTheme="majorHAnsi" w:hAnsiTheme="majorHAnsi" w:cstheme="majorHAnsi"/>
+              </w:rPr>
+            </w:pPr>
+            <w:proofErr w:type="spellStart"/>
+            <w:r>
+              <w:rPr>
+                <w:rFonts w:asciiTheme="majorHAnsi" w:hAnsiTheme="majorHAnsi" w:cstheme="majorHAnsi"/>
+              </w:rPr>
+              <w:t>Float.valueOf</w:t>
+            </w:r>
+            <w:proofErr w:type="spellEnd"/>
+            <w:r>
+              <w:rPr>
+                <w:rFonts w:asciiTheme="majorHAnsi" w:hAnsiTheme="majorHAnsi" w:cstheme="majorHAnsi"/>
+              </w:rPr>
+              <w:t>(“2.2”);</w:t>
+            </w:r>
+          </w:p>
+        </w:tc>
+      </w:tr>
+      <w:tr>
+        <w:trPr>
+          <w:cnfStyle w:val="000000100000" w:firstRow="0" w:lastRow="0" w:firstColumn="0" w:lastColumn="0" w:oddVBand="0" w:evenVBand="0" w:oddHBand="1" w:evenHBand="0" w:firstRowFirstColumn="0" w:firstRowLastColumn="0" w:lastRowFirstColumn="0" w:lastRowLastColumn="0"/>
+        </w:trPr>
+        <w:tc>
+          <w:tcPr>
+            <w:cnfStyle w:val="001000000000" w:firstRow="0" w:lastRow="0" w:firstColumn="1" w:lastColumn="0" w:oddVBand="0" w:evenVBand="0" w:oddHBand="0" w:evenHBand="0" w:firstRowFirstColumn="0" w:firstRowLastColumn="0" w:lastRowFirstColumn="0" w:lastRowLastColumn="0"/>
+            <w:tcW w:w="3116" w:type="dxa"/>
+          </w:tcPr>
+          <w:p>
+            <w:pPr>
+              <w:tabs>
+                <w:tab w:val="left" w:pos="4215"/>
+              </w:tabs>
+              <w:rPr>
+                <w:rFonts w:asciiTheme="majorHAnsi" w:hAnsiTheme="majorHAnsi" w:cstheme="majorHAnsi"/>
+              </w:rPr>
+            </w:pPr>
+            <w:r>
+              <w:rPr>
+                <w:rFonts w:asciiTheme="majorHAnsi" w:hAnsiTheme="majorHAnsi" w:cstheme="majorHAnsi"/>
+              </w:rPr>
+              <w:t>Double</w:t>
+            </w:r>
+          </w:p>
+        </w:tc>
+        <w:tc>
+          <w:tcPr>
+            <w:tcW w:w="3117" w:type="dxa"/>
+          </w:tcPr>
+          <w:p>
+            <w:pPr>
+              <w:tabs>
+                <w:tab w:val="left" w:pos="4215"/>
+              </w:tabs>
+              <w:cnfStyle w:val="000000100000" w:firstRow="0" w:lastRow="0" w:firstColumn="0" w:lastColumn="0" w:oddVBand="0" w:evenVBand="0" w:oddHBand="1" w:evenHBand="0" w:firstRowFirstColumn="0" w:firstRowLastColumn="0" w:lastRowFirstColumn="0" w:lastRowLastColumn="0"/>
+              <w:rPr>
+                <w:rFonts w:asciiTheme="majorHAnsi" w:hAnsiTheme="majorHAnsi" w:cstheme="majorHAnsi"/>
+              </w:rPr>
+            </w:pPr>
+            <w:proofErr w:type="spellStart"/>
+            <w:r>
+              <w:rPr>
+                <w:rFonts w:asciiTheme="majorHAnsi" w:hAnsiTheme="majorHAnsi" w:cstheme="majorHAnsi"/>
+              </w:rPr>
+              <w:t>Double.parseDouble</w:t>
+            </w:r>
+            <w:proofErr w:type="spellEnd"/>
+            <w:r>
+              <w:rPr>
+                <w:rFonts w:asciiTheme="majorHAnsi" w:hAnsiTheme="majorHAnsi" w:cstheme="majorHAnsi"/>
+              </w:rPr>
+              <w:t>(“1”);</w:t>
+            </w:r>
+          </w:p>
+        </w:tc>
+        <w:tc>
+          <w:tcPr>
+            <w:tcW w:w="3117" w:type="dxa"/>
+          </w:tcPr>
+          <w:p>
+            <w:pPr>
+              <w:tabs>
+                <w:tab w:val="left" w:pos="4215"/>
+              </w:tabs>
+              <w:cnfStyle w:val="000000100000" w:firstRow="0" w:lastRow="0" w:firstColumn="0" w:lastColumn="0" w:oddVBand="0" w:evenVBand="0" w:oddHBand="1" w:evenHBand="0" w:firstRowFirstColumn="0" w:firstRowLastColumn="0" w:lastRowFirstColumn="0" w:lastRowLastColumn="0"/>
+              <w:rPr>
+                <w:rFonts w:asciiTheme="majorHAnsi" w:hAnsiTheme="majorHAnsi" w:cstheme="majorHAnsi"/>
+              </w:rPr>
+            </w:pPr>
+            <w:proofErr w:type="spellStart"/>
+            <w:r>
+              <w:rPr>
+                <w:rFonts w:asciiTheme="majorHAnsi" w:hAnsiTheme="majorHAnsi" w:cstheme="majorHAnsi"/>
+              </w:rPr>
+              <w:t>Double.valueOf</w:t>
+            </w:r>
+            <w:proofErr w:type="spellEnd"/>
+            <w:r>
+              <w:rPr>
+                <w:rFonts w:asciiTheme="majorHAnsi" w:hAnsiTheme="majorHAnsi" w:cstheme="majorHAnsi"/>
+              </w:rPr>
+              <w:t>(“2.2”);</w:t>
+            </w:r>
+          </w:p>
+        </w:tc>
+      </w:tr>
+      <w:tr>
+        <w:tc>
+          <w:tcPr>
+            <w:cnfStyle w:val="001000000000" w:firstRow="0" w:lastRow="0" w:firstColumn="1" w:lastColumn="0" w:oddVBand="0" w:evenVBand="0" w:oddHBand="0" w:evenHBand="0" w:firstRowFirstColumn="0" w:firstRowLastColumn="0" w:lastRowFirstColumn="0" w:lastRowLastColumn="0"/>
+            <w:tcW w:w="3116" w:type="dxa"/>
+          </w:tcPr>
+          <w:p>
+            <w:pPr>
+              <w:tabs>
+                <w:tab w:val="left" w:pos="4215"/>
+              </w:tabs>
+              <w:rPr>
+                <w:rFonts w:asciiTheme="majorHAnsi" w:hAnsiTheme="majorHAnsi" w:cstheme="majorHAnsi"/>
+              </w:rPr>
+            </w:pPr>
+            <w:r>
+              <w:rPr>
+                <w:rFonts w:asciiTheme="majorHAnsi" w:hAnsiTheme="majorHAnsi" w:cstheme="majorHAnsi"/>
+              </w:rPr>
+              <w:t>Character</w:t>
+            </w:r>
+          </w:p>
+        </w:tc>
+        <w:tc>
+          <w:tcPr>
+            <w:tcW w:w="3117" w:type="dxa"/>
+          </w:tcPr>
+          <w:p>
+            <w:pPr>
+              <w:tabs>
+                <w:tab w:val="left" w:pos="4215"/>
+              </w:tabs>
+              <w:cnfStyle w:val="000000000000" w:firstRow="0" w:lastRow="0" w:firstColumn="0" w:lastColumn="0" w:oddVBand="0" w:evenVBand="0" w:oddHBand="0" w:evenHBand="0" w:firstRowFirstColumn="0" w:firstRowLastColumn="0" w:lastRowFirstColumn="0" w:lastRowLastColumn="0"/>
+              <w:rPr>
+                <w:rFonts w:asciiTheme="majorHAnsi" w:hAnsiTheme="majorHAnsi" w:cstheme="majorHAnsi"/>
+              </w:rPr>
+            </w:pPr>
+            <w:r>
+              <w:rPr>
+                <w:rFonts w:asciiTheme="majorHAnsi" w:hAnsiTheme="majorHAnsi" w:cstheme="majorHAnsi"/>
+              </w:rPr>
+              <w:t>None</w:t>
+            </w:r>
+          </w:p>
+        </w:tc>
+        <w:tc>
+          <w:tcPr>
+            <w:tcW w:w="3117" w:type="dxa"/>
+          </w:tcPr>
+          <w:p>
+            <w:pPr>
+              <w:tabs>
+                <w:tab w:val="left" w:pos="4215"/>
+              </w:tabs>
+              <w:cnfStyle w:val="000000000000" w:firstRow="0" w:lastRow="0" w:firstColumn="0" w:lastColumn="0" w:oddVBand="0" w:evenVBand="0" w:oddHBand="0" w:evenHBand="0" w:firstRowFirstColumn="0" w:firstRowLastColumn="0" w:lastRowFirstColumn="0" w:lastRowLastColumn="0"/>
+              <w:rPr>
+                <w:rFonts w:asciiTheme="majorHAnsi" w:hAnsiTheme="majorHAnsi" w:cstheme="majorHAnsi"/>
+              </w:rPr>
+            </w:pPr>
+            <w:r>
+              <w:rPr>
+                <w:rFonts w:asciiTheme="majorHAnsi" w:hAnsiTheme="majorHAnsi" w:cstheme="majorHAnsi"/>
+              </w:rPr>
+              <w:t>None</w:t>
+            </w:r>
+          </w:p>
+        </w:tc>
+      </w:tr>
+    </w:tbl>
+    <w:p>
+      <w:pPr>
+        <w:tabs>
+          <w:tab w:val="left" w:pos="4215"/>
+        </w:tabs>
+        <w:rPr>
+          <w:rFonts w:asciiTheme="majorHAnsi" w:hAnsiTheme="majorHAnsi" w:cstheme="majorHAnsi"/>
+        </w:rPr>
+      </w:pPr>
+    </w:p>
+    <w:p>
+      <w:pPr>
+        <w:tabs>
+          <w:tab w:val="left" w:pos="4215"/>
+        </w:tabs>
+        <w:rPr>
+          <w:rFonts w:asciiTheme="majorHAnsi" w:hAnsiTheme="majorHAnsi" w:cstheme="majorHAnsi"/>
+        </w:rPr>
+      </w:pPr>
+      <w:r>
+        <w:rPr>
+          <w:rFonts w:asciiTheme="majorHAnsi" w:hAnsiTheme="majorHAnsi" w:cstheme="majorHAnsi"/>
+          <w:i/>
+          <w:iCs/>
+        </w:rPr>
+        <w:t>Autoboxing</w:t>
+      </w:r>
+      <w:r>
+        <w:rPr>
+          <w:rFonts w:asciiTheme="majorHAnsi" w:hAnsiTheme="majorHAnsi" w:cstheme="majorHAnsi"/>
+        </w:rPr>
+        <w:t>. When converting from String to primitive or wrapper class, we don’t need to worry which one is returned. Since Java 5, you can type any primitive value and Java will convert it to the relevant wrapper class for you.</w:t>
+      </w:r>
+      <w:r>
+        <w:rPr>
+          <w:rFonts w:asciiTheme="majorHAnsi" w:hAnsiTheme="majorHAnsi" w:cstheme="majorHAnsi"/>
+        </w:rPr>
+        <w:t xml:space="preserve"> </w:t>
+      </w:r>
+      <w:r>
+        <w:rPr>
+          <w:rFonts w:asciiTheme="majorHAnsi" w:hAnsiTheme="majorHAnsi" w:cstheme="majorHAnsi"/>
+          <w:b/>
+          <w:bCs/>
+        </w:rPr>
+        <w:t>Examples in WrapperClasses.java file</w:t>
+      </w:r>
+      <w:r>
+        <w:rPr>
+          <w:rFonts w:asciiTheme="majorHAnsi" w:hAnsiTheme="majorHAnsi" w:cstheme="majorHAnsi"/>
+        </w:rPr>
+        <w:t>.</w:t>
+      </w:r>
+    </w:p>
+    <w:p>
+      <w:pPr>
+        <w:tabs>
+          <w:tab w:val="left" w:pos="4215"/>
+        </w:tabs>
+        <w:rPr>
+          <w:rFonts w:asciiTheme="majorHAnsi" w:hAnsiTheme="majorHAnsi" w:cstheme="majorHAnsi"/>
+        </w:rPr>
+      </w:pPr>
+    </w:p>
+    <w:p>
+      <w:pPr>
+        <w:tabs>
+          <w:tab w:val="left" w:pos="4215"/>
+        </w:tabs>
+        <w:rPr>
+          <w:rFonts w:asciiTheme="majorHAnsi" w:hAnsiTheme="majorHAnsi" w:cstheme="majorHAnsi"/>
+          <w:i/>
+          <w:iCs/>
+        </w:rPr>
+      </w:pPr>
+      <w:r>
+        <w:rPr>
+          <w:rFonts w:asciiTheme="majorHAnsi" w:hAnsiTheme="majorHAnsi" w:cstheme="majorHAnsi"/>
+          <w:i/>
+          <w:iCs/>
+        </w:rPr>
+        <w:t>Converting between array and List.</w:t>
+      </w:r>
+    </w:p>
+    <w:p>
+      <w:pPr>
+        <w:tabs>
+          <w:tab w:val="left" w:pos="4215"/>
+        </w:tabs>
+        <w:rPr>
+          <w:rFonts w:asciiTheme="majorHAnsi" w:hAnsiTheme="majorHAnsi" w:cstheme="majorHAnsi"/>
+        </w:rPr>
+      </w:pPr>
+      <w:r>
+        <w:rPr>
+          <w:rFonts w:asciiTheme="majorHAnsi" w:hAnsiTheme="majorHAnsi" w:cstheme="majorHAnsi"/>
+        </w:rPr>
+        <w:t xml:space="preserve">From </w:t>
+      </w:r>
+      <w:r>
+        <w:rPr>
+          <w:rFonts w:asciiTheme="majorHAnsi" w:hAnsiTheme="majorHAnsi" w:cstheme="majorHAnsi"/>
+        </w:rPr>
+        <w:t>List</w:t>
+      </w:r>
+      <w:r>
+        <w:rPr>
+          <w:rFonts w:asciiTheme="majorHAnsi" w:hAnsiTheme="majorHAnsi" w:cstheme="majorHAnsi"/>
+        </w:rPr>
+        <w:t xml:space="preserve"> to Array:</w:t>
+      </w:r>
+    </w:p>
+    <w:p>
+      <w:pPr>
+        <w:tabs>
+          <w:tab w:val="left" w:pos="4215"/>
+        </w:tabs>
+        <w:rPr>
+          <w:rFonts w:ascii="Consolas" w:hAnsi="Consolas" w:cstheme="majorHAnsi"/>
+          <w:i/>
+          <w:iCs/>
+        </w:rPr>
+      </w:pPr>
+      <w:r>
+        <w:rPr>
+          <w:rFonts w:ascii="Consolas" w:hAnsi="Consolas" w:cstheme="majorHAnsi"/>
+          <w:i/>
+          <w:iCs/>
+        </w:rPr>
+        <w:t xml:space="preserve">List&lt;String&gt; list = new </w:t>
+      </w:r>
+      <w:proofErr w:type="spellStart"/>
+      <w:r>
+        <w:rPr>
+          <w:rFonts w:ascii="Consolas" w:hAnsi="Consolas" w:cstheme="majorHAnsi"/>
+          <w:i/>
+          <w:iCs/>
+        </w:rPr>
+        <w:t>ArrayList</w:t>
+      </w:r>
+      <w:proofErr w:type="spellEnd"/>
+      <w:r>
+        <w:rPr>
+          <w:rFonts w:ascii="Consolas" w:hAnsi="Consolas" w:cstheme="majorHAnsi"/>
+          <w:i/>
+          <w:iCs/>
+        </w:rPr>
+        <w:t>&lt;</w:t>
+      </w:r>
+      <w:proofErr w:type="gramStart"/>
+      <w:r>
+        <w:rPr>
+          <w:rFonts w:ascii="Consolas" w:hAnsi="Consolas" w:cstheme="majorHAnsi"/>
+          <w:i/>
+          <w:iCs/>
+        </w:rPr>
+        <w:t>&gt;(</w:t>
+      </w:r>
+      <w:proofErr w:type="gramEnd"/>
+      <w:r>
+        <w:rPr>
+          <w:rFonts w:ascii="Consolas" w:hAnsi="Consolas" w:cstheme="majorHAnsi"/>
+          <w:i/>
+          <w:iCs/>
+        </w:rPr>
+        <w:t>);</w:t>
+      </w:r>
+    </w:p>
+    <w:p>
+      <w:pPr>
+        <w:tabs>
+          <w:tab w:val="left" w:pos="4215"/>
+        </w:tabs>
+        <w:rPr>
+          <w:rFonts w:ascii="Consolas" w:hAnsi="Consolas" w:cstheme="majorHAnsi"/>
+          <w:i/>
+          <w:iCs/>
+        </w:rPr>
+      </w:pPr>
+      <w:proofErr w:type="gramStart"/>
+      <w:r>
+        <w:rPr>
+          <w:rFonts w:ascii="Consolas" w:hAnsi="Consolas" w:cstheme="majorHAnsi"/>
+          <w:i/>
+          <w:iCs/>
+        </w:rPr>
+        <w:t>Object[</w:t>
+      </w:r>
+      <w:proofErr w:type="gramEnd"/>
+      <w:r>
+        <w:rPr>
+          <w:rFonts w:ascii="Consolas" w:hAnsi="Consolas" w:cstheme="majorHAnsi"/>
+          <w:i/>
+          <w:iCs/>
+        </w:rPr>
+        <w:t xml:space="preserve">] </w:t>
+      </w:r>
+      <w:proofErr w:type="spellStart"/>
+      <w:r>
+        <w:rPr>
+          <w:rFonts w:ascii="Consolas" w:hAnsi="Consolas" w:cstheme="majorHAnsi"/>
+          <w:i/>
+          <w:iCs/>
+        </w:rPr>
+        <w:t>objectArray</w:t>
+      </w:r>
+      <w:proofErr w:type="spellEnd"/>
+      <w:r>
+        <w:rPr>
+          <w:rFonts w:ascii="Consolas" w:hAnsi="Consolas" w:cstheme="majorHAnsi"/>
+          <w:i/>
+          <w:iCs/>
+        </w:rPr>
+        <w:t xml:space="preserve"> = </w:t>
+      </w:r>
+      <w:proofErr w:type="spellStart"/>
+      <w:r>
+        <w:rPr>
+          <w:rFonts w:ascii="Consolas" w:hAnsi="Consolas" w:cstheme="majorHAnsi"/>
+          <w:i/>
+          <w:iCs/>
+        </w:rPr>
+        <w:t>list.toArray</w:t>
+      </w:r>
+      <w:proofErr w:type="spellEnd"/>
+      <w:r>
+        <w:rPr>
+          <w:rFonts w:ascii="Consolas" w:hAnsi="Consolas" w:cstheme="majorHAnsi"/>
+          <w:i/>
+          <w:iCs/>
+        </w:rPr>
+        <w:t>();</w:t>
+      </w:r>
+    </w:p>
+    <w:p>
+      <w:pPr>
+        <w:tabs>
+          <w:tab w:val="left" w:pos="4215"/>
+        </w:tabs>
+        <w:rPr>
+          <w:rFonts w:ascii="Consolas" w:hAnsi="Consolas" w:cstheme="majorHAnsi"/>
+          <w:i/>
+          <w:iCs/>
+        </w:rPr>
+      </w:pPr>
+      <w:proofErr w:type="gramStart"/>
+      <w:r>
+        <w:rPr>
+          <w:rFonts w:ascii="Consolas" w:hAnsi="Consolas" w:cstheme="majorHAnsi"/>
+          <w:i/>
+          <w:iCs/>
+        </w:rPr>
+        <w:t>String[</w:t>
+      </w:r>
+      <w:proofErr w:type="gramEnd"/>
+      <w:r>
+        <w:rPr>
+          <w:rFonts w:ascii="Consolas" w:hAnsi="Consolas" w:cstheme="majorHAnsi"/>
+          <w:i/>
+          <w:iCs/>
+        </w:rPr>
+        <w:t xml:space="preserve">] </w:t>
+      </w:r>
+      <w:proofErr w:type="spellStart"/>
+      <w:r>
+        <w:rPr>
+          <w:rFonts w:ascii="Consolas" w:hAnsi="Consolas" w:cstheme="majorHAnsi"/>
+          <w:i/>
+          <w:iCs/>
+        </w:rPr>
+        <w:t>stringArray</w:t>
+      </w:r>
+      <w:proofErr w:type="spellEnd"/>
+      <w:r>
+        <w:rPr>
+          <w:rFonts w:ascii="Consolas" w:hAnsi="Consolas" w:cstheme="majorHAnsi"/>
+          <w:i/>
+          <w:iCs/>
+        </w:rPr>
+        <w:t xml:space="preserve"> = </w:t>
+      </w:r>
+      <w:proofErr w:type="spellStart"/>
+      <w:r>
+        <w:rPr>
+          <w:rFonts w:ascii="Consolas" w:hAnsi="Consolas" w:cstheme="majorHAnsi"/>
+          <w:i/>
+          <w:iCs/>
+        </w:rPr>
+        <w:t>list.toArray</w:t>
+      </w:r>
+      <w:proofErr w:type="spellEnd"/>
+      <w:r>
+        <w:rPr>
+          <w:rFonts w:ascii="Consolas" w:hAnsi="Consolas" w:cstheme="majorHAnsi"/>
+          <w:i/>
+          <w:iCs/>
+        </w:rPr>
+        <w:t>(new String[0]);</w:t>
+      </w:r>
+    </w:p>
+    <w:p>
+      <w:pPr>
+        <w:tabs>
+          <w:tab w:val="left" w:pos="4215"/>
+        </w:tabs>
+        <w:rPr>
+          <w:rFonts w:asciiTheme="majorHAnsi" w:hAnsiTheme="majorHAnsi" w:cstheme="majorHAnsi"/>
+        </w:rPr>
+      </w:pPr>
+    </w:p>
+    <w:p>
+      <w:pPr>
+        <w:tabs>
+          <w:tab w:val="left" w:pos="4215"/>
+        </w:tabs>
+        <w:rPr>
+          <w:rFonts w:asciiTheme="majorHAnsi" w:hAnsiTheme="majorHAnsi" w:cstheme="majorHAnsi"/>
+        </w:rPr>
+      </w:pPr>
+      <w:r>
+        <w:rPr>
+          <w:rFonts w:asciiTheme="majorHAnsi" w:hAnsiTheme="majorHAnsi" w:cstheme="majorHAnsi"/>
+        </w:rPr>
+        <w:t xml:space="preserve">The last one is the right way to convert from </w:t>
+      </w:r>
+      <w:proofErr w:type="spellStart"/>
+      <w:r>
+        <w:rPr>
+          <w:rFonts w:asciiTheme="majorHAnsi" w:hAnsiTheme="majorHAnsi" w:cstheme="majorHAnsi"/>
+        </w:rPr>
+        <w:t>ArrayList</w:t>
+      </w:r>
+      <w:proofErr w:type="spellEnd"/>
+      <w:r>
+        <w:rPr>
+          <w:rFonts w:asciiTheme="majorHAnsi" w:hAnsiTheme="majorHAnsi" w:cstheme="majorHAnsi"/>
+        </w:rPr>
+        <w:t xml:space="preserve"> to Array. By specifying the size as 0, Java will create a new array with the proper size for the return value.</w:t>
+      </w:r>
+    </w:p>
+    <w:p>
+      <w:pPr>
+        <w:tabs>
+          <w:tab w:val="left" w:pos="4215"/>
+        </w:tabs>
+        <w:rPr>
+          <w:rFonts w:asciiTheme="majorHAnsi" w:hAnsiTheme="majorHAnsi" w:cstheme="majorHAnsi"/>
+        </w:rPr>
+      </w:pPr>
+      <w:r>
+        <w:rPr>
+          <w:rFonts w:asciiTheme="majorHAnsi" w:hAnsiTheme="majorHAnsi" w:cstheme="majorHAnsi"/>
+        </w:rPr>
+        <w:t>From Array to List:</w:t>
+      </w:r>
+    </w:p>
+    <w:p>
+      <w:pPr>
+        <w:tabs>
+          <w:tab w:val="left" w:pos="4215"/>
+        </w:tabs>
+        <w:rPr>
+          <w:rFonts w:ascii="Consolas" w:hAnsi="Consolas" w:cstheme="majorHAnsi"/>
+          <w:i/>
+          <w:iCs/>
+        </w:rPr>
+      </w:pPr>
+      <w:proofErr w:type="gramStart"/>
+      <w:r>
+        <w:rPr>
+          <w:rFonts w:ascii="Consolas" w:hAnsi="Consolas" w:cstheme="majorHAnsi"/>
+          <w:i/>
+          <w:iCs/>
+        </w:rPr>
+        <w:t>String[</w:t>
+      </w:r>
+      <w:proofErr w:type="gramEnd"/>
+      <w:r>
+        <w:rPr>
+          <w:rFonts w:ascii="Consolas" w:hAnsi="Consolas" w:cstheme="majorHAnsi"/>
+          <w:i/>
+          <w:iCs/>
+        </w:rPr>
+        <w:t>] array = {“hawk”, “robin”};</w:t>
+      </w:r>
+    </w:p>
+    <w:p>
+      <w:pPr>
+        <w:tabs>
+          <w:tab w:val="left" w:pos="4215"/>
+        </w:tabs>
+        <w:rPr>
+          <w:rFonts w:ascii="Consolas" w:hAnsi="Consolas" w:cstheme="majorHAnsi"/>
+          <w:i/>
+          <w:iCs/>
+        </w:rPr>
+      </w:pPr>
+      <w:r>
+        <w:rPr>
+          <w:rFonts w:ascii="Consolas" w:hAnsi="Consolas" w:cstheme="majorHAnsi"/>
+          <w:i/>
+          <w:iCs/>
+        </w:rPr>
+        <w:t xml:space="preserve">List&lt;String&gt; list = </w:t>
+      </w:r>
+      <w:proofErr w:type="spellStart"/>
+      <w:r>
+        <w:rPr>
+          <w:rFonts w:ascii="Consolas" w:hAnsi="Consolas" w:cstheme="majorHAnsi"/>
+          <w:i/>
+          <w:iCs/>
+        </w:rPr>
+        <w:t>Arrays.asList</w:t>
+      </w:r>
+      <w:proofErr w:type="spellEnd"/>
+      <w:r>
+        <w:rPr>
+          <w:rFonts w:ascii="Consolas" w:hAnsi="Consolas" w:cstheme="majorHAnsi"/>
+          <w:i/>
+          <w:iCs/>
+        </w:rPr>
+        <w:t>(array</w:t>
+      </w:r>
+      <w:proofErr w:type="gramStart"/>
+      <w:r>
+        <w:rPr>
+          <w:rFonts w:ascii="Consolas" w:hAnsi="Consolas" w:cstheme="majorHAnsi"/>
+          <w:i/>
+          <w:iCs/>
+        </w:rPr>
+        <w:t>);</w:t>
+      </w:r>
+      <w:proofErr w:type="gramEnd"/>
+    </w:p>
+    <w:p>
+      <w:pPr>
+        <w:tabs>
+          <w:tab w:val="left" w:pos="4215"/>
+        </w:tabs>
+        <w:rPr>
+          <w:rFonts w:asciiTheme="majorHAnsi" w:hAnsiTheme="majorHAnsi" w:cstheme="majorHAnsi"/>
+        </w:rPr>
+      </w:pPr>
+      <w:r>
+        <w:rPr>
+          <w:rFonts w:asciiTheme="majorHAnsi" w:hAnsiTheme="majorHAnsi" w:cstheme="majorHAnsi"/>
+        </w:rPr>
+        <w:t>Now both array and list variables reference to the same data, and the data objects can be modified through any of the two references. Deleting and adding not possible since the object is a fixed size, even when we convert array into list.</w:t>
+      </w:r>
+    </w:p>
+    <w:p>
+      <w:pPr>
+        <w:tabs>
+          <w:tab w:val="left" w:pos="4215"/>
+        </w:tabs>
+        <w:rPr>
+          <w:rFonts w:asciiTheme="majorHAnsi" w:hAnsiTheme="majorHAnsi" w:cstheme="majorHAnsi"/>
+        </w:rPr>
+      </w:pPr>
+    </w:p>
+    <w:p>
+      <w:pPr>
+        <w:tabs>
+          <w:tab w:val="left" w:pos="4215"/>
+        </w:tabs>
+        <w:rPr>
+          <w:rFonts w:asciiTheme="majorHAnsi" w:hAnsiTheme="majorHAnsi" w:cstheme="majorHAnsi"/>
+          <w:i/>
+          <w:iCs/>
+        </w:rPr>
+      </w:pPr>
+      <w:r>
+        <w:rPr>
+          <w:rFonts w:asciiTheme="majorHAnsi" w:hAnsiTheme="majorHAnsi" w:cstheme="majorHAnsi"/>
+          <w:i/>
+          <w:iCs/>
+        </w:rPr>
+        <w:t>Sorting.</w:t>
+      </w:r>
+    </w:p>
+    <w:p>
+      <w:pPr>
+        <w:tabs>
+          <w:tab w:val="left" w:pos="4215"/>
+        </w:tabs>
+        <w:rPr>
+          <w:rFonts w:asciiTheme="majorHAnsi" w:hAnsiTheme="majorHAnsi" w:cstheme="majorHAnsi"/>
+        </w:rPr>
+      </w:pPr>
+      <w:r>
+        <w:rPr>
+          <w:rFonts w:asciiTheme="majorHAnsi" w:hAnsiTheme="majorHAnsi" w:cstheme="majorHAnsi"/>
+        </w:rPr>
+        <w:t>In order to sort, you need to use a different helper class:</w:t>
+      </w:r>
+    </w:p>
+    <w:p>
+      <w:pPr>
+        <w:tabs>
+          <w:tab w:val="left" w:pos="4215"/>
+        </w:tabs>
+        <w:rPr>
+          <w:rFonts w:asciiTheme="majorHAnsi" w:hAnsiTheme="majorHAnsi" w:cstheme="majorHAnsi"/>
+          <w:i/>
+          <w:iCs/>
+        </w:rPr>
+      </w:pPr>
+      <w:proofErr w:type="spellStart"/>
+      <w:r>
+        <w:rPr>
+          <w:rFonts w:asciiTheme="majorHAnsi" w:hAnsiTheme="majorHAnsi" w:cstheme="majorHAnsi"/>
+          <w:i/>
+          <w:iCs/>
+        </w:rPr>
+        <w:t>Collections.sort</w:t>
+      </w:r>
+      <w:proofErr w:type="spellEnd"/>
+      <w:r>
+        <w:rPr>
+          <w:rFonts w:asciiTheme="majorHAnsi" w:hAnsiTheme="majorHAnsi" w:cstheme="majorHAnsi"/>
+          <w:i/>
+          <w:iCs/>
+        </w:rPr>
+        <w:t>(numbers2</w:t>
+      </w:r>
+      <w:proofErr w:type="gramStart"/>
+      <w:r>
+        <w:rPr>
+          <w:rFonts w:asciiTheme="majorHAnsi" w:hAnsiTheme="majorHAnsi" w:cstheme="majorHAnsi"/>
+          <w:i/>
+          <w:iCs/>
+        </w:rPr>
+        <w:t>);</w:t>
+      </w:r>
+      <w:proofErr w:type="gramEnd"/>
+    </w:p>
+    <w:p>
+      <w:pPr>
+        <w:tabs>
+          <w:tab w:val="left" w:pos="4215"/>
+        </w:tabs>
+        <w:rPr>
+          <w:rFonts w:asciiTheme="majorHAnsi" w:hAnsiTheme="majorHAnsi" w:cstheme="majorHAnsi"/>
+        </w:rPr>
+      </w:pPr>
+    </w:p>
+    <w:p>
+      <w:pPr>
+        <w:tabs>
+          <w:tab w:val="left" w:pos="4215"/>
+        </w:tabs>
+        <w:rPr>
+          <w:rFonts w:asciiTheme="majorHAnsi" w:hAnsiTheme="majorHAnsi" w:cstheme="majorHAnsi"/>
+          <w:u w:val="single"/>
+        </w:rPr>
+      </w:pPr>
+      <w:r>
+        <w:rPr>
+          <w:rFonts w:asciiTheme="majorHAnsi" w:hAnsiTheme="majorHAnsi" w:cstheme="majorHAnsi"/>
+          <w:u w:val="single"/>
+        </w:rPr>
+        <w:t>Working with Dates and Times.</w:t>
+      </w:r>
+    </w:p>
+    <w:p>
+      <w:pPr>
+        <w:tabs>
+          <w:tab w:val="left" w:pos="4215"/>
+        </w:tabs>
+        <w:rPr>
+          <w:rFonts w:asciiTheme="majorHAnsi" w:hAnsiTheme="majorHAnsi" w:cstheme="majorHAnsi"/>
+        </w:rPr>
+      </w:pPr>
+      <w:r>
+        <w:rPr>
+          <w:rFonts w:asciiTheme="majorHAnsi" w:hAnsiTheme="majorHAnsi" w:cstheme="majorHAnsi"/>
+        </w:rPr>
+        <w:t xml:space="preserve">In order to work with Dates and Times, the following import is necessary: </w:t>
+      </w:r>
+      <w:proofErr w:type="gramStart"/>
+      <w:r>
+        <w:rPr>
+          <w:rFonts w:asciiTheme="majorHAnsi" w:hAnsiTheme="majorHAnsi" w:cstheme="majorHAnsi"/>
+        </w:rPr>
+        <w:t>java.time</w:t>
+      </w:r>
+      <w:proofErr w:type="gramEnd"/>
+      <w:r>
+        <w:rPr>
+          <w:rFonts w:asciiTheme="majorHAnsi" w:hAnsiTheme="majorHAnsi" w:cstheme="majorHAnsi"/>
+        </w:rPr>
+        <w:t>.*</w:t>
+      </w:r>
+    </w:p>
+    <w:p>
+      <w:pPr>
+        <w:tabs>
+          <w:tab w:val="left" w:pos="4215"/>
+        </w:tabs>
+        <w:rPr>
+          <w:rFonts w:asciiTheme="majorHAnsi" w:hAnsiTheme="majorHAnsi" w:cstheme="majorHAnsi"/>
+        </w:rPr>
+      </w:pPr>
       <w:bookmarkStart w:id="0" w:name="_GoBack"/>
       <w:bookmarkEnd w:id="0"/>
+    </w:p>
+    <w:p>
+      <w:pPr>
+        <w:tabs>
+          <w:tab w:val="left" w:pos="4215"/>
+        </w:tabs>
+        <w:rPr>
+          <w:rFonts w:asciiTheme="majorHAnsi" w:hAnsiTheme="majorHAnsi" w:cstheme="majorHAnsi"/>
+        </w:rPr>
+      </w:pPr>
     </w:p>
     <w:p>
       <w:pPr>
@@ -19826,7 +23796,7 @@
 </file>
 
 <file path=customXml/itemProps1.xml><?xml version="1.0" encoding="utf-8"?>
-<ds:datastoreItem xmlns:ds="http://schemas.openxmlformats.org/officeDocument/2006/customXml" ds:itemID="{90E98F3C-70AD-4CD8-BB0C-4D6D521DE212}">
+<ds:datastoreItem xmlns:ds="http://schemas.openxmlformats.org/officeDocument/2006/customXml" ds:itemID="{D7B36F33-BD04-4453-B25C-DCF2583DA6D7}">
   <ds:schemaRefs>
     <ds:schemaRef ds:uri="http://schemas.openxmlformats.org/officeDocument/2006/bibliography"/>
   </ds:schemaRefs>

</xml_diff>

<commit_message>
Finished OCA Chapter 3 with Java Time classes and notes
</commit_message>
<xml_diff>
--- a/OCA - OCP exercises/OCA/OCA Notes.docx
+++ b/OCA - OCP exercises/OCA/OCA Notes.docx
@@ -22123,15 +22123,15 @@
           <w:tab w:val="left" w:pos="4215"/>
         </w:tabs>
         <w:rPr>
-          <w:rFonts w:asciiTheme="majorHAnsi" w:hAnsiTheme="majorHAnsi" w:cstheme="majorHAnsi"/>
-          <w:i/>
-          <w:iCs/>
-        </w:rPr>
-      </w:pPr>
-      <w:proofErr w:type="spellStart"/>
-      <w:r>
-        <w:rPr>
-          <w:rFonts w:asciiTheme="majorHAnsi" w:hAnsiTheme="majorHAnsi" w:cstheme="majorHAnsi"/>
+          <w:rFonts w:ascii="Consolas" w:hAnsi="Consolas" w:cstheme="majorHAnsi"/>
+          <w:i/>
+          <w:iCs/>
+        </w:rPr>
+      </w:pPr>
+      <w:proofErr w:type="spellStart"/>
+      <w:r>
+        <w:rPr>
+          <w:rFonts w:ascii="Consolas" w:hAnsi="Consolas" w:cstheme="majorHAnsi"/>
           <w:i/>
           <w:iCs/>
         </w:rPr>
@@ -22140,7 +22140,7 @@
       <w:proofErr w:type="spellEnd"/>
       <w:r>
         <w:rPr>
-          <w:rFonts w:asciiTheme="majorHAnsi" w:hAnsiTheme="majorHAnsi" w:cstheme="majorHAnsi"/>
+          <w:rFonts w:ascii="Consolas" w:hAnsi="Consolas" w:cstheme="majorHAnsi"/>
           <w:i/>
           <w:iCs/>
         </w:rPr>
@@ -22149,7 +22149,7 @@
       <w:proofErr w:type="gramStart"/>
       <w:r>
         <w:rPr>
-          <w:rFonts w:asciiTheme="majorHAnsi" w:hAnsiTheme="majorHAnsi" w:cstheme="majorHAnsi"/>
+          <w:rFonts w:ascii="Consolas" w:hAnsi="Consolas" w:cstheme="majorHAnsi"/>
           <w:i/>
           <w:iCs/>
         </w:rPr>
@@ -22224,8 +22224,96 @@
           <w:rFonts w:asciiTheme="majorHAnsi" w:hAnsiTheme="majorHAnsi" w:cstheme="majorHAnsi"/>
         </w:rPr>
       </w:pPr>
-      <w:bookmarkStart w:id="0" w:name="_GoBack"/>
-      <w:bookmarkEnd w:id="0"/>
+      <w:r>
+        <w:rPr>
+          <w:rFonts w:asciiTheme="majorHAnsi" w:hAnsiTheme="majorHAnsi" w:cstheme="majorHAnsi"/>
+        </w:rPr>
+        <w:t xml:space="preserve">Three ways to work with dates in java and the OCA exam: </w:t>
+      </w:r>
+      <w:proofErr w:type="spellStart"/>
+      <w:r>
+        <w:rPr>
+          <w:rFonts w:asciiTheme="majorHAnsi" w:hAnsiTheme="majorHAnsi" w:cstheme="majorHAnsi"/>
+          <w:b/>
+          <w:bCs/>
+        </w:rPr>
+        <w:t>LocalDate</w:t>
+      </w:r>
+      <w:proofErr w:type="spellEnd"/>
+      <w:r>
+        <w:rPr>
+          <w:rFonts w:asciiTheme="majorHAnsi" w:hAnsiTheme="majorHAnsi" w:cstheme="majorHAnsi"/>
+        </w:rPr>
+        <w:t xml:space="preserve"> (contains just a date – no time, no time zone), </w:t>
+      </w:r>
+      <w:proofErr w:type="spellStart"/>
+      <w:r>
+        <w:rPr>
+          <w:rFonts w:asciiTheme="majorHAnsi" w:hAnsiTheme="majorHAnsi" w:cstheme="majorHAnsi"/>
+          <w:b/>
+          <w:bCs/>
+        </w:rPr>
+        <w:t>LocalTime</w:t>
+      </w:r>
+      <w:proofErr w:type="spellEnd"/>
+      <w:r>
+        <w:rPr>
+          <w:rFonts w:asciiTheme="majorHAnsi" w:hAnsiTheme="majorHAnsi" w:cstheme="majorHAnsi"/>
+        </w:rPr>
+        <w:t xml:space="preserve"> (contains just time – no date, no time zone) and </w:t>
+      </w:r>
+      <w:proofErr w:type="spellStart"/>
+      <w:r>
+        <w:rPr>
+          <w:rFonts w:asciiTheme="majorHAnsi" w:hAnsiTheme="majorHAnsi" w:cstheme="majorHAnsi"/>
+          <w:b/>
+          <w:bCs/>
+        </w:rPr>
+        <w:t>LocalDateTime</w:t>
+      </w:r>
+      <w:proofErr w:type="spellEnd"/>
+      <w:r>
+        <w:rPr>
+          <w:rFonts w:asciiTheme="majorHAnsi" w:hAnsiTheme="majorHAnsi" w:cstheme="majorHAnsi"/>
+        </w:rPr>
+        <w:t xml:space="preserve"> (contains both date and time – no time zone).</w:t>
+      </w:r>
+      <w:r>
+        <w:rPr>
+          <w:rFonts w:asciiTheme="majorHAnsi" w:hAnsiTheme="majorHAnsi" w:cstheme="majorHAnsi"/>
+        </w:rPr>
+        <w:t xml:space="preserve"> Oracle recommends </w:t>
+      </w:r>
+      <w:proofErr w:type="gramStart"/>
+      <w:r>
+        <w:rPr>
+          <w:rFonts w:asciiTheme="majorHAnsi" w:hAnsiTheme="majorHAnsi" w:cstheme="majorHAnsi"/>
+        </w:rPr>
+        <w:t>to avoid</w:t>
+      </w:r>
+      <w:proofErr w:type="gramEnd"/>
+      <w:r>
+        <w:rPr>
+          <w:rFonts w:asciiTheme="majorHAnsi" w:hAnsiTheme="majorHAnsi" w:cstheme="majorHAnsi"/>
+        </w:rPr>
+        <w:t xml:space="preserve"> time zones unless they are really needed. For this, </w:t>
+      </w:r>
+      <w:proofErr w:type="spellStart"/>
+      <w:r>
+        <w:rPr>
+          <w:rFonts w:asciiTheme="majorHAnsi" w:hAnsiTheme="majorHAnsi" w:cstheme="majorHAnsi"/>
+          <w:b/>
+          <w:bCs/>
+        </w:rPr>
+        <w:t>ZonedDateTime</w:t>
+      </w:r>
+      <w:proofErr w:type="spellEnd"/>
+      <w:r>
+        <w:rPr>
+          <w:rFonts w:asciiTheme="majorHAnsi" w:hAnsiTheme="majorHAnsi" w:cstheme="majorHAnsi"/>
+        </w:rPr>
+        <w:t xml:space="preserve"> handles it.</w:t>
+      </w:r>
     </w:p>
     <w:p>
       <w:pPr>
@@ -22243,9 +22331,39 @@
           <w:tab w:val="left" w:pos="4215"/>
         </w:tabs>
         <w:rPr>
-          <w:rFonts w:asciiTheme="majorHAnsi" w:hAnsiTheme="majorHAnsi" w:cstheme="majorHAnsi"/>
-        </w:rPr>
-      </w:pPr>
+          <w:rFonts w:ascii="Consolas" w:hAnsi="Consolas" w:cstheme="majorHAnsi"/>
+          <w:i/>
+          <w:iCs/>
+        </w:rPr>
+      </w:pPr>
+      <w:proofErr w:type="spellStart"/>
+      <w:proofErr w:type="gramStart"/>
+      <w:r>
+        <w:rPr>
+          <w:rFonts w:ascii="Consolas" w:hAnsi="Consolas" w:cstheme="majorHAnsi"/>
+          <w:i/>
+          <w:iCs/>
+        </w:rPr>
+        <w:t>LocalDate.now</w:t>
+      </w:r>
+      <w:proofErr w:type="spellEnd"/>
+      <w:r>
+        <w:rPr>
+          <w:rFonts w:ascii="Consolas" w:hAnsi="Consolas" w:cstheme="majorHAnsi"/>
+          <w:i/>
+          <w:iCs/>
+        </w:rPr>
+        <w:t>(</w:t>
+      </w:r>
+      <w:proofErr w:type="gramEnd"/>
+      <w:r>
+        <w:rPr>
+          <w:rFonts w:ascii="Consolas" w:hAnsi="Consolas" w:cstheme="majorHAnsi"/>
+          <w:i/>
+          <w:iCs/>
+        </w:rPr>
+        <w:t>);</w:t>
+      </w:r>
     </w:p>
     <w:p>
       <w:pPr>
@@ -22253,9 +22371,39 @@
           <w:tab w:val="left" w:pos="4215"/>
         </w:tabs>
         <w:rPr>
-          <w:rFonts w:asciiTheme="majorHAnsi" w:hAnsiTheme="majorHAnsi" w:cstheme="majorHAnsi"/>
-        </w:rPr>
-      </w:pPr>
+          <w:rFonts w:ascii="Consolas" w:hAnsi="Consolas" w:cstheme="majorHAnsi"/>
+          <w:i/>
+          <w:iCs/>
+        </w:rPr>
+      </w:pPr>
+      <w:proofErr w:type="spellStart"/>
+      <w:proofErr w:type="gramStart"/>
+      <w:r>
+        <w:rPr>
+          <w:rFonts w:ascii="Consolas" w:hAnsi="Consolas" w:cstheme="majorHAnsi"/>
+          <w:i/>
+          <w:iCs/>
+        </w:rPr>
+        <w:t>LocalTime.now</w:t>
+      </w:r>
+      <w:proofErr w:type="spellEnd"/>
+      <w:r>
+        <w:rPr>
+          <w:rFonts w:ascii="Consolas" w:hAnsi="Consolas" w:cstheme="majorHAnsi"/>
+          <w:i/>
+          <w:iCs/>
+        </w:rPr>
+        <w:t>(</w:t>
+      </w:r>
+      <w:proofErr w:type="gramEnd"/>
+      <w:r>
+        <w:rPr>
+          <w:rFonts w:ascii="Consolas" w:hAnsi="Consolas" w:cstheme="majorHAnsi"/>
+          <w:i/>
+          <w:iCs/>
+        </w:rPr>
+        <w:t>);</w:t>
+      </w:r>
     </w:p>
     <w:p>
       <w:pPr>
@@ -22263,9 +22411,2980 @@
           <w:tab w:val="left" w:pos="4215"/>
         </w:tabs>
         <w:rPr>
-          <w:rFonts w:asciiTheme="majorHAnsi" w:hAnsiTheme="majorHAnsi" w:cstheme="majorHAnsi"/>
-        </w:rPr>
-      </w:pPr>
+          <w:rFonts w:ascii="Consolas" w:hAnsi="Consolas" w:cstheme="majorHAnsi"/>
+          <w:i/>
+          <w:iCs/>
+        </w:rPr>
+      </w:pPr>
+      <w:proofErr w:type="spellStart"/>
+      <w:proofErr w:type="gramStart"/>
+      <w:r>
+        <w:rPr>
+          <w:rFonts w:ascii="Consolas" w:hAnsi="Consolas" w:cstheme="majorHAnsi"/>
+          <w:i/>
+          <w:iCs/>
+        </w:rPr>
+        <w:t>LocalDateTime.now</w:t>
+      </w:r>
+      <w:proofErr w:type="spellEnd"/>
+      <w:r>
+        <w:rPr>
+          <w:rFonts w:ascii="Consolas" w:hAnsi="Consolas" w:cstheme="majorHAnsi"/>
+          <w:i/>
+          <w:iCs/>
+        </w:rPr>
+        <w:t>(</w:t>
+      </w:r>
+      <w:proofErr w:type="gramEnd"/>
+      <w:r>
+        <w:rPr>
+          <w:rFonts w:ascii="Consolas" w:hAnsi="Consolas" w:cstheme="majorHAnsi"/>
+          <w:i/>
+          <w:iCs/>
+        </w:rPr>
+        <w:t>);</w:t>
+      </w:r>
+    </w:p>
+    <w:p>
+      <w:pPr>
+        <w:tabs>
+          <w:tab w:val="left" w:pos="4215"/>
+        </w:tabs>
+        <w:rPr>
+          <w:rFonts w:ascii="Consolas" w:hAnsi="Consolas" w:cstheme="majorHAnsi"/>
+          <w:i/>
+          <w:iCs/>
+        </w:rPr>
+      </w:pPr>
+    </w:p>
+    <w:p>
+      <w:pPr>
+        <w:tabs>
+          <w:tab w:val="left" w:pos="4215"/>
+        </w:tabs>
+        <w:rPr>
+          <w:rFonts w:asciiTheme="majorHAnsi" w:hAnsiTheme="majorHAnsi" w:cstheme="majorHAnsi"/>
+        </w:rPr>
+      </w:pPr>
+      <w:r>
+        <w:rPr>
+          <w:rFonts w:asciiTheme="majorHAnsi" w:hAnsiTheme="majorHAnsi" w:cstheme="majorHAnsi"/>
+        </w:rPr>
+        <w:t>Method signatures for Date:</w:t>
+      </w:r>
+    </w:p>
+    <w:p>
+      <w:pPr>
+        <w:tabs>
+          <w:tab w:val="left" w:pos="4215"/>
+        </w:tabs>
+        <w:rPr>
+          <w:rFonts w:ascii="Consolas" w:hAnsi="Consolas" w:cstheme="majorHAnsi"/>
+          <w:i/>
+          <w:iCs/>
+        </w:rPr>
+      </w:pPr>
+      <w:r>
+        <w:rPr>
+          <w:rFonts w:ascii="Consolas" w:hAnsi="Consolas" w:cstheme="majorHAnsi"/>
+          <w:i/>
+          <w:iCs/>
+        </w:rPr>
+        <w:t xml:space="preserve">public static </w:t>
+      </w:r>
+      <w:proofErr w:type="spellStart"/>
+      <w:r>
+        <w:rPr>
+          <w:rFonts w:ascii="Consolas" w:hAnsi="Consolas" w:cstheme="majorHAnsi"/>
+          <w:i/>
+          <w:iCs/>
+        </w:rPr>
+        <w:t>localDate</w:t>
+      </w:r>
+      <w:proofErr w:type="spellEnd"/>
+      <w:r>
+        <w:rPr>
+          <w:rFonts w:ascii="Consolas" w:hAnsi="Consolas" w:cstheme="majorHAnsi"/>
+          <w:i/>
+          <w:iCs/>
+        </w:rPr>
+        <w:t xml:space="preserve"> </w:t>
+      </w:r>
+      <w:proofErr w:type="gramStart"/>
+      <w:r>
+        <w:rPr>
+          <w:rFonts w:ascii="Consolas" w:hAnsi="Consolas" w:cstheme="majorHAnsi"/>
+          <w:i/>
+          <w:iCs/>
+        </w:rPr>
+        <w:t>of(</w:t>
+      </w:r>
+      <w:proofErr w:type="gramEnd"/>
+      <w:r>
+        <w:rPr>
+          <w:rFonts w:ascii="Consolas" w:hAnsi="Consolas" w:cstheme="majorHAnsi"/>
+          <w:i/>
+          <w:iCs/>
+        </w:rPr>
+        <w:t xml:space="preserve">int year, int month, int </w:t>
+      </w:r>
+      <w:proofErr w:type="spellStart"/>
+      <w:r>
+        <w:rPr>
+          <w:rFonts w:ascii="Consolas" w:hAnsi="Consolas" w:cstheme="majorHAnsi"/>
+          <w:i/>
+          <w:iCs/>
+        </w:rPr>
+        <w:t>dayOfMonth</w:t>
+      </w:r>
+      <w:proofErr w:type="spellEnd"/>
+      <w:r>
+        <w:rPr>
+          <w:rFonts w:ascii="Consolas" w:hAnsi="Consolas" w:cstheme="majorHAnsi"/>
+          <w:i/>
+          <w:iCs/>
+        </w:rPr>
+        <w:t>)</w:t>
+      </w:r>
+    </w:p>
+    <w:p>
+      <w:pPr>
+        <w:tabs>
+          <w:tab w:val="left" w:pos="4215"/>
+        </w:tabs>
+        <w:rPr>
+          <w:rFonts w:ascii="Consolas" w:hAnsi="Consolas" w:cstheme="majorHAnsi"/>
+          <w:i/>
+          <w:iCs/>
+        </w:rPr>
+      </w:pPr>
+      <w:r>
+        <w:rPr>
+          <w:rFonts w:ascii="Consolas" w:hAnsi="Consolas" w:cstheme="majorHAnsi"/>
+          <w:i/>
+          <w:iCs/>
+        </w:rPr>
+        <w:t xml:space="preserve">public static </w:t>
+      </w:r>
+      <w:proofErr w:type="spellStart"/>
+      <w:r>
+        <w:rPr>
+          <w:rFonts w:ascii="Consolas" w:hAnsi="Consolas" w:cstheme="majorHAnsi"/>
+          <w:i/>
+          <w:iCs/>
+        </w:rPr>
+        <w:t>localDate</w:t>
+      </w:r>
+      <w:proofErr w:type="spellEnd"/>
+      <w:r>
+        <w:rPr>
+          <w:rFonts w:ascii="Consolas" w:hAnsi="Consolas" w:cstheme="majorHAnsi"/>
+          <w:i/>
+          <w:iCs/>
+        </w:rPr>
+        <w:t xml:space="preserve"> </w:t>
+      </w:r>
+      <w:proofErr w:type="gramStart"/>
+      <w:r>
+        <w:rPr>
+          <w:rFonts w:ascii="Consolas" w:hAnsi="Consolas" w:cstheme="majorHAnsi"/>
+          <w:i/>
+          <w:iCs/>
+        </w:rPr>
+        <w:t>of(</w:t>
+      </w:r>
+      <w:proofErr w:type="gramEnd"/>
+      <w:r>
+        <w:rPr>
+          <w:rFonts w:ascii="Consolas" w:hAnsi="Consolas" w:cstheme="majorHAnsi"/>
+          <w:i/>
+          <w:iCs/>
+        </w:rPr>
+        <w:t xml:space="preserve">int year, Month </w:t>
+      </w:r>
+      <w:proofErr w:type="spellStart"/>
+      <w:r>
+        <w:rPr>
+          <w:rFonts w:ascii="Consolas" w:hAnsi="Consolas" w:cstheme="majorHAnsi"/>
+          <w:i/>
+          <w:iCs/>
+        </w:rPr>
+        <w:t>month</w:t>
+      </w:r>
+      <w:proofErr w:type="spellEnd"/>
+      <w:r>
+        <w:rPr>
+          <w:rFonts w:ascii="Consolas" w:hAnsi="Consolas" w:cstheme="majorHAnsi"/>
+          <w:i/>
+          <w:iCs/>
+        </w:rPr>
+        <w:t xml:space="preserve">, int </w:t>
+      </w:r>
+      <w:proofErr w:type="spellStart"/>
+      <w:r>
+        <w:rPr>
+          <w:rFonts w:ascii="Consolas" w:hAnsi="Consolas" w:cstheme="majorHAnsi"/>
+          <w:i/>
+          <w:iCs/>
+        </w:rPr>
+        <w:t>dayOfMonth</w:t>
+      </w:r>
+      <w:proofErr w:type="spellEnd"/>
+      <w:r>
+        <w:rPr>
+          <w:rFonts w:ascii="Consolas" w:hAnsi="Consolas" w:cstheme="majorHAnsi"/>
+          <w:i/>
+          <w:iCs/>
+        </w:rPr>
+        <w:t>)</w:t>
+      </w:r>
+    </w:p>
+    <w:p>
+      <w:pPr>
+        <w:tabs>
+          <w:tab w:val="left" w:pos="4215"/>
+        </w:tabs>
+        <w:rPr>
+          <w:rFonts w:asciiTheme="majorHAnsi" w:hAnsiTheme="majorHAnsi" w:cstheme="majorHAnsi"/>
+        </w:rPr>
+      </w:pPr>
+      <w:r>
+        <w:rPr>
+          <w:rFonts w:asciiTheme="majorHAnsi" w:hAnsiTheme="majorHAnsi" w:cstheme="majorHAnsi"/>
+        </w:rPr>
+        <w:lastRenderedPageBreak/>
+        <w:t xml:space="preserve">Month is an </w:t>
+      </w:r>
+      <w:proofErr w:type="spellStart"/>
+      <w:r>
+        <w:rPr>
+          <w:rFonts w:asciiTheme="majorHAnsi" w:hAnsiTheme="majorHAnsi" w:cstheme="majorHAnsi"/>
+        </w:rPr>
+        <w:t>enum</w:t>
+      </w:r>
+      <w:proofErr w:type="spellEnd"/>
+      <w:r>
+        <w:rPr>
+          <w:rFonts w:asciiTheme="majorHAnsi" w:hAnsiTheme="majorHAnsi" w:cstheme="majorHAnsi"/>
+        </w:rPr>
+        <w:t xml:space="preserve"> (</w:t>
+      </w:r>
+      <w:proofErr w:type="spellStart"/>
+      <w:r>
+        <w:rPr>
+          <w:rFonts w:asciiTheme="majorHAnsi" w:hAnsiTheme="majorHAnsi" w:cstheme="majorHAnsi"/>
+        </w:rPr>
+        <w:t>enmus</w:t>
+      </w:r>
+      <w:proofErr w:type="spellEnd"/>
+      <w:r>
+        <w:rPr>
+          <w:rFonts w:asciiTheme="majorHAnsi" w:hAnsiTheme="majorHAnsi" w:cstheme="majorHAnsi"/>
+        </w:rPr>
+        <w:t xml:space="preserve"> are java classes).</w:t>
+      </w:r>
+      <w:r>
+        <w:rPr>
+          <w:rFonts w:asciiTheme="majorHAnsi" w:hAnsiTheme="majorHAnsi" w:cstheme="majorHAnsi"/>
+        </w:rPr>
+        <w:t xml:space="preserve"> </w:t>
+      </w:r>
+      <w:r>
+        <w:rPr>
+          <w:rFonts w:asciiTheme="majorHAnsi" w:hAnsiTheme="majorHAnsi" w:cstheme="majorHAnsi"/>
+        </w:rPr>
+        <w:t>For months, Java counts starting from 1, making Months an exception from everything else, which Java starts counting from 0.</w:t>
+      </w:r>
+    </w:p>
+    <w:p>
+      <w:pPr>
+        <w:tabs>
+          <w:tab w:val="left" w:pos="4215"/>
+        </w:tabs>
+        <w:rPr>
+          <w:rFonts w:asciiTheme="majorHAnsi" w:hAnsiTheme="majorHAnsi" w:cstheme="majorHAnsi"/>
+        </w:rPr>
+      </w:pPr>
+    </w:p>
+    <w:p>
+      <w:pPr>
+        <w:tabs>
+          <w:tab w:val="left" w:pos="4215"/>
+        </w:tabs>
+        <w:rPr>
+          <w:rFonts w:asciiTheme="majorHAnsi" w:hAnsiTheme="majorHAnsi" w:cstheme="majorHAnsi"/>
+        </w:rPr>
+      </w:pPr>
+      <w:r>
+        <w:rPr>
+          <w:rFonts w:asciiTheme="majorHAnsi" w:hAnsiTheme="majorHAnsi" w:cstheme="majorHAnsi"/>
+        </w:rPr>
+        <w:t>Method signatures for Time:</w:t>
+      </w:r>
+    </w:p>
+    <w:p>
+      <w:pPr>
+        <w:tabs>
+          <w:tab w:val="left" w:pos="4215"/>
+        </w:tabs>
+        <w:rPr>
+          <w:rFonts w:ascii="Consolas" w:hAnsi="Consolas" w:cstheme="majorHAnsi"/>
+          <w:i/>
+          <w:iCs/>
+          <w:sz w:val="22"/>
+          <w:szCs w:val="22"/>
+        </w:rPr>
+      </w:pPr>
+      <w:r>
+        <w:rPr>
+          <w:rFonts w:ascii="Consolas" w:hAnsi="Consolas" w:cstheme="majorHAnsi"/>
+          <w:i/>
+          <w:iCs/>
+          <w:sz w:val="22"/>
+          <w:szCs w:val="22"/>
+        </w:rPr>
+        <w:t xml:space="preserve">public static </w:t>
+      </w:r>
+      <w:proofErr w:type="spellStart"/>
+      <w:r>
+        <w:rPr>
+          <w:rFonts w:ascii="Consolas" w:hAnsi="Consolas" w:cstheme="majorHAnsi"/>
+          <w:i/>
+          <w:iCs/>
+          <w:sz w:val="22"/>
+          <w:szCs w:val="22"/>
+        </w:rPr>
+        <w:t>LocalTime</w:t>
+      </w:r>
+      <w:proofErr w:type="spellEnd"/>
+      <w:r>
+        <w:rPr>
+          <w:rFonts w:ascii="Consolas" w:hAnsi="Consolas" w:cstheme="majorHAnsi"/>
+          <w:i/>
+          <w:iCs/>
+          <w:sz w:val="22"/>
+          <w:szCs w:val="22"/>
+        </w:rPr>
+        <w:t xml:space="preserve"> </w:t>
+      </w:r>
+      <w:proofErr w:type="gramStart"/>
+      <w:r>
+        <w:rPr>
+          <w:rFonts w:ascii="Consolas" w:hAnsi="Consolas" w:cstheme="majorHAnsi"/>
+          <w:i/>
+          <w:iCs/>
+          <w:sz w:val="22"/>
+          <w:szCs w:val="22"/>
+        </w:rPr>
+        <w:t>of(</w:t>
+      </w:r>
+      <w:proofErr w:type="gramEnd"/>
+      <w:r>
+        <w:rPr>
+          <w:rFonts w:ascii="Consolas" w:hAnsi="Consolas" w:cstheme="majorHAnsi"/>
+          <w:i/>
+          <w:iCs/>
+          <w:sz w:val="22"/>
+          <w:szCs w:val="22"/>
+        </w:rPr>
+        <w:t>int hour, int minute)</w:t>
+      </w:r>
+    </w:p>
+    <w:p>
+      <w:pPr>
+        <w:tabs>
+          <w:tab w:val="left" w:pos="4215"/>
+        </w:tabs>
+        <w:rPr>
+          <w:rFonts w:ascii="Consolas" w:hAnsi="Consolas" w:cstheme="majorHAnsi"/>
+          <w:i/>
+          <w:iCs/>
+          <w:sz w:val="22"/>
+          <w:szCs w:val="22"/>
+        </w:rPr>
+      </w:pPr>
+      <w:r>
+        <w:rPr>
+          <w:rFonts w:ascii="Consolas" w:hAnsi="Consolas" w:cstheme="majorHAnsi"/>
+          <w:i/>
+          <w:iCs/>
+          <w:sz w:val="22"/>
+          <w:szCs w:val="22"/>
+        </w:rPr>
+        <w:t xml:space="preserve">public static </w:t>
+      </w:r>
+      <w:proofErr w:type="spellStart"/>
+      <w:r>
+        <w:rPr>
+          <w:rFonts w:ascii="Consolas" w:hAnsi="Consolas" w:cstheme="majorHAnsi"/>
+          <w:i/>
+          <w:iCs/>
+          <w:sz w:val="22"/>
+          <w:szCs w:val="22"/>
+        </w:rPr>
+        <w:t>LocalTime</w:t>
+      </w:r>
+      <w:proofErr w:type="spellEnd"/>
+      <w:r>
+        <w:rPr>
+          <w:rFonts w:ascii="Consolas" w:hAnsi="Consolas" w:cstheme="majorHAnsi"/>
+          <w:i/>
+          <w:iCs/>
+          <w:sz w:val="22"/>
+          <w:szCs w:val="22"/>
+        </w:rPr>
+        <w:t xml:space="preserve"> </w:t>
+      </w:r>
+      <w:proofErr w:type="gramStart"/>
+      <w:r>
+        <w:rPr>
+          <w:rFonts w:ascii="Consolas" w:hAnsi="Consolas" w:cstheme="majorHAnsi"/>
+          <w:i/>
+          <w:iCs/>
+          <w:sz w:val="22"/>
+          <w:szCs w:val="22"/>
+        </w:rPr>
+        <w:t>of(</w:t>
+      </w:r>
+      <w:proofErr w:type="gramEnd"/>
+      <w:r>
+        <w:rPr>
+          <w:rFonts w:ascii="Consolas" w:hAnsi="Consolas" w:cstheme="majorHAnsi"/>
+          <w:i/>
+          <w:iCs/>
+          <w:sz w:val="22"/>
+          <w:szCs w:val="22"/>
+        </w:rPr>
+        <w:t>int hour, int minute</w:t>
+      </w:r>
+      <w:r>
+        <w:rPr>
+          <w:rFonts w:ascii="Consolas" w:hAnsi="Consolas" w:cstheme="majorHAnsi"/>
+          <w:i/>
+          <w:iCs/>
+          <w:sz w:val="22"/>
+          <w:szCs w:val="22"/>
+        </w:rPr>
+        <w:t>, int second</w:t>
+      </w:r>
+      <w:r>
+        <w:rPr>
+          <w:rFonts w:ascii="Consolas" w:hAnsi="Consolas" w:cstheme="majorHAnsi"/>
+          <w:i/>
+          <w:iCs/>
+          <w:sz w:val="22"/>
+          <w:szCs w:val="22"/>
+        </w:rPr>
+        <w:t>)</w:t>
+      </w:r>
+    </w:p>
+    <w:p>
+      <w:pPr>
+        <w:tabs>
+          <w:tab w:val="left" w:pos="4215"/>
+        </w:tabs>
+        <w:rPr>
+          <w:rFonts w:ascii="Consolas" w:hAnsi="Consolas" w:cstheme="majorHAnsi"/>
+          <w:i/>
+          <w:iCs/>
+          <w:sz w:val="22"/>
+          <w:szCs w:val="22"/>
+        </w:rPr>
+      </w:pPr>
+      <w:r>
+        <w:rPr>
+          <w:rFonts w:ascii="Consolas" w:hAnsi="Consolas" w:cstheme="majorHAnsi"/>
+          <w:i/>
+          <w:iCs/>
+          <w:sz w:val="22"/>
+          <w:szCs w:val="22"/>
+        </w:rPr>
+        <w:t xml:space="preserve">public static </w:t>
+      </w:r>
+      <w:proofErr w:type="spellStart"/>
+      <w:r>
+        <w:rPr>
+          <w:rFonts w:ascii="Consolas" w:hAnsi="Consolas" w:cstheme="majorHAnsi"/>
+          <w:i/>
+          <w:iCs/>
+          <w:sz w:val="22"/>
+          <w:szCs w:val="22"/>
+        </w:rPr>
+        <w:t>LocalTime</w:t>
+      </w:r>
+      <w:proofErr w:type="spellEnd"/>
+      <w:r>
+        <w:rPr>
+          <w:rFonts w:ascii="Consolas" w:hAnsi="Consolas" w:cstheme="majorHAnsi"/>
+          <w:i/>
+          <w:iCs/>
+          <w:sz w:val="22"/>
+          <w:szCs w:val="22"/>
+        </w:rPr>
+        <w:t xml:space="preserve"> </w:t>
+      </w:r>
+      <w:proofErr w:type="gramStart"/>
+      <w:r>
+        <w:rPr>
+          <w:rFonts w:ascii="Consolas" w:hAnsi="Consolas" w:cstheme="majorHAnsi"/>
+          <w:i/>
+          <w:iCs/>
+          <w:sz w:val="22"/>
+          <w:szCs w:val="22"/>
+        </w:rPr>
+        <w:t>of(</w:t>
+      </w:r>
+      <w:proofErr w:type="gramEnd"/>
+      <w:r>
+        <w:rPr>
+          <w:rFonts w:ascii="Consolas" w:hAnsi="Consolas" w:cstheme="majorHAnsi"/>
+          <w:i/>
+          <w:iCs/>
+          <w:sz w:val="22"/>
+          <w:szCs w:val="22"/>
+        </w:rPr>
+        <w:t>int hour, int minute</w:t>
+      </w:r>
+      <w:r>
+        <w:rPr>
+          <w:rFonts w:ascii="Consolas" w:hAnsi="Consolas" w:cstheme="majorHAnsi"/>
+          <w:i/>
+          <w:iCs/>
+          <w:sz w:val="22"/>
+          <w:szCs w:val="22"/>
+        </w:rPr>
+        <w:t>, int second, int nanos</w:t>
+      </w:r>
+      <w:r>
+        <w:rPr>
+          <w:rFonts w:ascii="Consolas" w:hAnsi="Consolas" w:cstheme="majorHAnsi"/>
+          <w:i/>
+          <w:iCs/>
+          <w:sz w:val="22"/>
+          <w:szCs w:val="22"/>
+        </w:rPr>
+        <w:t>)</w:t>
+      </w:r>
+    </w:p>
+    <w:p>
+      <w:pPr>
+        <w:tabs>
+          <w:tab w:val="left" w:pos="4215"/>
+        </w:tabs>
+        <w:rPr>
+          <w:rFonts w:asciiTheme="majorHAnsi" w:hAnsiTheme="majorHAnsi" w:cstheme="majorHAnsi"/>
+        </w:rPr>
+      </w:pPr>
+    </w:p>
+    <w:p>
+      <w:pPr>
+        <w:tabs>
+          <w:tab w:val="left" w:pos="4215"/>
+        </w:tabs>
+        <w:rPr>
+          <w:rFonts w:asciiTheme="majorHAnsi" w:hAnsiTheme="majorHAnsi" w:cstheme="majorHAnsi"/>
+        </w:rPr>
+      </w:pPr>
+      <w:r>
+        <w:rPr>
+          <w:rFonts w:asciiTheme="majorHAnsi" w:hAnsiTheme="majorHAnsi" w:cstheme="majorHAnsi"/>
+        </w:rPr>
+        <w:t xml:space="preserve">Method signatures for </w:t>
+      </w:r>
+      <w:proofErr w:type="spellStart"/>
+      <w:r>
+        <w:rPr>
+          <w:rFonts w:asciiTheme="majorHAnsi" w:hAnsiTheme="majorHAnsi" w:cstheme="majorHAnsi"/>
+        </w:rPr>
+        <w:t>DateTime</w:t>
+      </w:r>
+      <w:proofErr w:type="spellEnd"/>
+      <w:r>
+        <w:rPr>
+          <w:rFonts w:asciiTheme="majorHAnsi" w:hAnsiTheme="majorHAnsi" w:cstheme="majorHAnsi"/>
+        </w:rPr>
+        <w:t>:</w:t>
+      </w:r>
+    </w:p>
+    <w:p>
+      <w:pPr>
+        <w:tabs>
+          <w:tab w:val="left" w:pos="4215"/>
+        </w:tabs>
+        <w:rPr>
+          <w:rFonts w:ascii="Consolas" w:hAnsi="Consolas" w:cstheme="majorHAnsi"/>
+          <w:i/>
+          <w:iCs/>
+          <w:sz w:val="22"/>
+          <w:szCs w:val="22"/>
+        </w:rPr>
+      </w:pPr>
+      <w:r>
+        <w:rPr>
+          <w:rFonts w:ascii="Consolas" w:hAnsi="Consolas" w:cstheme="majorHAnsi"/>
+          <w:i/>
+          <w:iCs/>
+          <w:sz w:val="22"/>
+          <w:szCs w:val="22"/>
+        </w:rPr>
+        <w:t xml:space="preserve">public static </w:t>
+      </w:r>
+      <w:proofErr w:type="spellStart"/>
+      <w:r>
+        <w:rPr>
+          <w:rFonts w:ascii="Consolas" w:hAnsi="Consolas" w:cstheme="majorHAnsi"/>
+          <w:i/>
+          <w:iCs/>
+          <w:sz w:val="22"/>
+          <w:szCs w:val="22"/>
+        </w:rPr>
+        <w:t>LocalDateTime</w:t>
+      </w:r>
+      <w:proofErr w:type="spellEnd"/>
+      <w:r>
+        <w:rPr>
+          <w:rFonts w:ascii="Consolas" w:hAnsi="Consolas" w:cstheme="majorHAnsi"/>
+          <w:i/>
+          <w:iCs/>
+          <w:sz w:val="22"/>
+          <w:szCs w:val="22"/>
+        </w:rPr>
+        <w:t xml:space="preserve"> </w:t>
+      </w:r>
+      <w:proofErr w:type="gramStart"/>
+      <w:r>
+        <w:rPr>
+          <w:rFonts w:ascii="Consolas" w:hAnsi="Consolas" w:cstheme="majorHAnsi"/>
+          <w:i/>
+          <w:iCs/>
+          <w:sz w:val="22"/>
+          <w:szCs w:val="22"/>
+        </w:rPr>
+        <w:t>of(</w:t>
+      </w:r>
+      <w:proofErr w:type="gramEnd"/>
+      <w:r>
+        <w:rPr>
+          <w:rFonts w:ascii="Consolas" w:hAnsi="Consolas" w:cstheme="majorHAnsi"/>
+          <w:i/>
+          <w:iCs/>
+          <w:sz w:val="22"/>
+          <w:szCs w:val="22"/>
+        </w:rPr>
+        <w:t xml:space="preserve">int year, int month, int </w:t>
+      </w:r>
+      <w:proofErr w:type="spellStart"/>
+      <w:r>
+        <w:rPr>
+          <w:rFonts w:ascii="Consolas" w:hAnsi="Consolas" w:cstheme="majorHAnsi"/>
+          <w:i/>
+          <w:iCs/>
+          <w:sz w:val="22"/>
+          <w:szCs w:val="22"/>
+        </w:rPr>
+        <w:t>dayOfMonth</w:t>
+      </w:r>
+      <w:proofErr w:type="spellEnd"/>
+      <w:r>
+        <w:rPr>
+          <w:rFonts w:ascii="Consolas" w:hAnsi="Consolas" w:cstheme="majorHAnsi"/>
+          <w:i/>
+          <w:iCs/>
+          <w:sz w:val="22"/>
+          <w:szCs w:val="22"/>
+        </w:rPr>
+        <w:t>, int hour, int minute)</w:t>
+      </w:r>
+    </w:p>
+    <w:p>
+      <w:pPr>
+        <w:tabs>
+          <w:tab w:val="left" w:pos="4215"/>
+        </w:tabs>
+        <w:rPr>
+          <w:rFonts w:ascii="Consolas" w:hAnsi="Consolas" w:cstheme="majorHAnsi"/>
+          <w:i/>
+          <w:iCs/>
+          <w:sz w:val="22"/>
+          <w:szCs w:val="22"/>
+        </w:rPr>
+      </w:pPr>
+      <w:r>
+        <w:rPr>
+          <w:rFonts w:ascii="Consolas" w:hAnsi="Consolas" w:cstheme="majorHAnsi"/>
+          <w:i/>
+          <w:iCs/>
+          <w:sz w:val="22"/>
+          <w:szCs w:val="22"/>
+        </w:rPr>
+        <w:t xml:space="preserve">public static </w:t>
+      </w:r>
+      <w:proofErr w:type="spellStart"/>
+      <w:r>
+        <w:rPr>
+          <w:rFonts w:ascii="Consolas" w:hAnsi="Consolas" w:cstheme="majorHAnsi"/>
+          <w:i/>
+          <w:iCs/>
+          <w:sz w:val="22"/>
+          <w:szCs w:val="22"/>
+        </w:rPr>
+        <w:t>LocalDateTime</w:t>
+      </w:r>
+      <w:proofErr w:type="spellEnd"/>
+      <w:r>
+        <w:rPr>
+          <w:rFonts w:ascii="Consolas" w:hAnsi="Consolas" w:cstheme="majorHAnsi"/>
+          <w:i/>
+          <w:iCs/>
+          <w:sz w:val="22"/>
+          <w:szCs w:val="22"/>
+        </w:rPr>
+        <w:t xml:space="preserve"> </w:t>
+      </w:r>
+      <w:proofErr w:type="gramStart"/>
+      <w:r>
+        <w:rPr>
+          <w:rFonts w:ascii="Consolas" w:hAnsi="Consolas" w:cstheme="majorHAnsi"/>
+          <w:i/>
+          <w:iCs/>
+          <w:sz w:val="22"/>
+          <w:szCs w:val="22"/>
+        </w:rPr>
+        <w:t>of(</w:t>
+      </w:r>
+      <w:proofErr w:type="gramEnd"/>
+      <w:r>
+        <w:rPr>
+          <w:rFonts w:ascii="Consolas" w:hAnsi="Consolas" w:cstheme="majorHAnsi"/>
+          <w:i/>
+          <w:iCs/>
+          <w:sz w:val="22"/>
+          <w:szCs w:val="22"/>
+        </w:rPr>
+        <w:t xml:space="preserve">int year, int month, int </w:t>
+      </w:r>
+      <w:proofErr w:type="spellStart"/>
+      <w:r>
+        <w:rPr>
+          <w:rFonts w:ascii="Consolas" w:hAnsi="Consolas" w:cstheme="majorHAnsi"/>
+          <w:i/>
+          <w:iCs/>
+          <w:sz w:val="22"/>
+          <w:szCs w:val="22"/>
+        </w:rPr>
+        <w:t>dayOfMonth</w:t>
+      </w:r>
+      <w:proofErr w:type="spellEnd"/>
+      <w:r>
+        <w:rPr>
+          <w:rFonts w:ascii="Consolas" w:hAnsi="Consolas" w:cstheme="majorHAnsi"/>
+          <w:i/>
+          <w:iCs/>
+          <w:sz w:val="22"/>
+          <w:szCs w:val="22"/>
+        </w:rPr>
+        <w:t>, int hour, int minute, int second)</w:t>
+      </w:r>
+    </w:p>
+    <w:p>
+      <w:pPr>
+        <w:tabs>
+          <w:tab w:val="left" w:pos="4215"/>
+        </w:tabs>
+        <w:rPr>
+          <w:rFonts w:ascii="Consolas" w:hAnsi="Consolas" w:cstheme="majorHAnsi"/>
+          <w:i/>
+          <w:iCs/>
+          <w:sz w:val="22"/>
+          <w:szCs w:val="22"/>
+        </w:rPr>
+      </w:pPr>
+      <w:r>
+        <w:rPr>
+          <w:rFonts w:ascii="Consolas" w:hAnsi="Consolas" w:cstheme="majorHAnsi"/>
+          <w:i/>
+          <w:iCs/>
+          <w:sz w:val="22"/>
+          <w:szCs w:val="22"/>
+        </w:rPr>
+        <w:t xml:space="preserve">public static </w:t>
+      </w:r>
+      <w:proofErr w:type="spellStart"/>
+      <w:r>
+        <w:rPr>
+          <w:rFonts w:ascii="Consolas" w:hAnsi="Consolas" w:cstheme="majorHAnsi"/>
+          <w:i/>
+          <w:iCs/>
+          <w:sz w:val="22"/>
+          <w:szCs w:val="22"/>
+        </w:rPr>
+        <w:t>LocalDateTime</w:t>
+      </w:r>
+      <w:proofErr w:type="spellEnd"/>
+      <w:r>
+        <w:rPr>
+          <w:rFonts w:ascii="Consolas" w:hAnsi="Consolas" w:cstheme="majorHAnsi"/>
+          <w:i/>
+          <w:iCs/>
+          <w:sz w:val="22"/>
+          <w:szCs w:val="22"/>
+        </w:rPr>
+        <w:t xml:space="preserve"> </w:t>
+      </w:r>
+      <w:proofErr w:type="gramStart"/>
+      <w:r>
+        <w:rPr>
+          <w:rFonts w:ascii="Consolas" w:hAnsi="Consolas" w:cstheme="majorHAnsi"/>
+          <w:i/>
+          <w:iCs/>
+          <w:sz w:val="22"/>
+          <w:szCs w:val="22"/>
+        </w:rPr>
+        <w:t>of(</w:t>
+      </w:r>
+      <w:proofErr w:type="gramEnd"/>
+      <w:r>
+        <w:rPr>
+          <w:rFonts w:ascii="Consolas" w:hAnsi="Consolas" w:cstheme="majorHAnsi"/>
+          <w:i/>
+          <w:iCs/>
+          <w:sz w:val="22"/>
+          <w:szCs w:val="22"/>
+        </w:rPr>
+        <w:t xml:space="preserve">int year, int month, int </w:t>
+      </w:r>
+      <w:proofErr w:type="spellStart"/>
+      <w:r>
+        <w:rPr>
+          <w:rFonts w:ascii="Consolas" w:hAnsi="Consolas" w:cstheme="majorHAnsi"/>
+          <w:i/>
+          <w:iCs/>
+          <w:sz w:val="22"/>
+          <w:szCs w:val="22"/>
+        </w:rPr>
+        <w:t>dayOfMonth</w:t>
+      </w:r>
+      <w:proofErr w:type="spellEnd"/>
+      <w:r>
+        <w:rPr>
+          <w:rFonts w:ascii="Consolas" w:hAnsi="Consolas" w:cstheme="majorHAnsi"/>
+          <w:i/>
+          <w:iCs/>
+          <w:sz w:val="22"/>
+          <w:szCs w:val="22"/>
+        </w:rPr>
+        <w:t>, int hour, int minute, int second, int nanos)</w:t>
+      </w:r>
+    </w:p>
+    <w:p>
+      <w:pPr>
+        <w:tabs>
+          <w:tab w:val="left" w:pos="4215"/>
+        </w:tabs>
+        <w:rPr>
+          <w:rFonts w:ascii="Consolas" w:hAnsi="Consolas" w:cstheme="majorHAnsi"/>
+          <w:i/>
+          <w:iCs/>
+          <w:sz w:val="22"/>
+          <w:szCs w:val="22"/>
+        </w:rPr>
+      </w:pPr>
+      <w:r>
+        <w:rPr>
+          <w:rFonts w:ascii="Consolas" w:hAnsi="Consolas" w:cstheme="majorHAnsi"/>
+          <w:i/>
+          <w:iCs/>
+          <w:sz w:val="22"/>
+          <w:szCs w:val="22"/>
+        </w:rPr>
+        <w:t xml:space="preserve">public static </w:t>
+      </w:r>
+      <w:proofErr w:type="spellStart"/>
+      <w:r>
+        <w:rPr>
+          <w:rFonts w:ascii="Consolas" w:hAnsi="Consolas" w:cstheme="majorHAnsi"/>
+          <w:i/>
+          <w:iCs/>
+          <w:sz w:val="22"/>
+          <w:szCs w:val="22"/>
+        </w:rPr>
+        <w:t>LocalDateTime</w:t>
+      </w:r>
+      <w:proofErr w:type="spellEnd"/>
+      <w:r>
+        <w:rPr>
+          <w:rFonts w:ascii="Consolas" w:hAnsi="Consolas" w:cstheme="majorHAnsi"/>
+          <w:i/>
+          <w:iCs/>
+          <w:sz w:val="22"/>
+          <w:szCs w:val="22"/>
+        </w:rPr>
+        <w:t xml:space="preserve"> </w:t>
+      </w:r>
+      <w:proofErr w:type="gramStart"/>
+      <w:r>
+        <w:rPr>
+          <w:rFonts w:ascii="Consolas" w:hAnsi="Consolas" w:cstheme="majorHAnsi"/>
+          <w:i/>
+          <w:iCs/>
+          <w:sz w:val="22"/>
+          <w:szCs w:val="22"/>
+        </w:rPr>
+        <w:t>of(</w:t>
+      </w:r>
+      <w:proofErr w:type="gramEnd"/>
+      <w:r>
+        <w:rPr>
+          <w:rFonts w:ascii="Consolas" w:hAnsi="Consolas" w:cstheme="majorHAnsi"/>
+          <w:i/>
+          <w:iCs/>
+          <w:sz w:val="22"/>
+          <w:szCs w:val="22"/>
+        </w:rPr>
+        <w:t xml:space="preserve">int year, Month month, int </w:t>
+      </w:r>
+      <w:proofErr w:type="spellStart"/>
+      <w:r>
+        <w:rPr>
+          <w:rFonts w:ascii="Consolas" w:hAnsi="Consolas" w:cstheme="majorHAnsi"/>
+          <w:i/>
+          <w:iCs/>
+          <w:sz w:val="22"/>
+          <w:szCs w:val="22"/>
+        </w:rPr>
+        <w:t>dayOfMonth</w:t>
+      </w:r>
+      <w:proofErr w:type="spellEnd"/>
+      <w:r>
+        <w:rPr>
+          <w:rFonts w:ascii="Consolas" w:hAnsi="Consolas" w:cstheme="majorHAnsi"/>
+          <w:i/>
+          <w:iCs/>
+          <w:sz w:val="22"/>
+          <w:szCs w:val="22"/>
+        </w:rPr>
+        <w:t>, int hour, int minute)</w:t>
+      </w:r>
+    </w:p>
+    <w:p>
+      <w:pPr>
+        <w:tabs>
+          <w:tab w:val="left" w:pos="4215"/>
+        </w:tabs>
+        <w:rPr>
+          <w:rFonts w:ascii="Consolas" w:hAnsi="Consolas" w:cstheme="majorHAnsi"/>
+          <w:i/>
+          <w:iCs/>
+          <w:sz w:val="22"/>
+          <w:szCs w:val="22"/>
+        </w:rPr>
+      </w:pPr>
+      <w:r>
+        <w:rPr>
+          <w:rFonts w:ascii="Consolas" w:hAnsi="Consolas" w:cstheme="majorHAnsi"/>
+          <w:i/>
+          <w:iCs/>
+          <w:sz w:val="22"/>
+          <w:szCs w:val="22"/>
+        </w:rPr>
+        <w:t xml:space="preserve">public static </w:t>
+      </w:r>
+      <w:proofErr w:type="spellStart"/>
+      <w:r>
+        <w:rPr>
+          <w:rFonts w:ascii="Consolas" w:hAnsi="Consolas" w:cstheme="majorHAnsi"/>
+          <w:i/>
+          <w:iCs/>
+          <w:sz w:val="22"/>
+          <w:szCs w:val="22"/>
+        </w:rPr>
+        <w:t>LocalDateTime</w:t>
+      </w:r>
+      <w:proofErr w:type="spellEnd"/>
+      <w:r>
+        <w:rPr>
+          <w:rFonts w:ascii="Consolas" w:hAnsi="Consolas" w:cstheme="majorHAnsi"/>
+          <w:i/>
+          <w:iCs/>
+          <w:sz w:val="22"/>
+          <w:szCs w:val="22"/>
+        </w:rPr>
+        <w:t xml:space="preserve"> </w:t>
+      </w:r>
+      <w:proofErr w:type="gramStart"/>
+      <w:r>
+        <w:rPr>
+          <w:rFonts w:ascii="Consolas" w:hAnsi="Consolas" w:cstheme="majorHAnsi"/>
+          <w:i/>
+          <w:iCs/>
+          <w:sz w:val="22"/>
+          <w:szCs w:val="22"/>
+        </w:rPr>
+        <w:t>of(</w:t>
+      </w:r>
+      <w:proofErr w:type="gramEnd"/>
+      <w:r>
+        <w:rPr>
+          <w:rFonts w:ascii="Consolas" w:hAnsi="Consolas" w:cstheme="majorHAnsi"/>
+          <w:i/>
+          <w:iCs/>
+          <w:sz w:val="22"/>
+          <w:szCs w:val="22"/>
+        </w:rPr>
+        <w:t xml:space="preserve">int year, Month </w:t>
+      </w:r>
+      <w:proofErr w:type="spellStart"/>
+      <w:r>
+        <w:rPr>
+          <w:rFonts w:ascii="Consolas" w:hAnsi="Consolas" w:cstheme="majorHAnsi"/>
+          <w:i/>
+          <w:iCs/>
+          <w:sz w:val="22"/>
+          <w:szCs w:val="22"/>
+        </w:rPr>
+        <w:t>month</w:t>
+      </w:r>
+      <w:proofErr w:type="spellEnd"/>
+      <w:r>
+        <w:rPr>
+          <w:rFonts w:ascii="Consolas" w:hAnsi="Consolas" w:cstheme="majorHAnsi"/>
+          <w:i/>
+          <w:iCs/>
+          <w:sz w:val="22"/>
+          <w:szCs w:val="22"/>
+        </w:rPr>
+        <w:t xml:space="preserve">, int </w:t>
+      </w:r>
+      <w:proofErr w:type="spellStart"/>
+      <w:r>
+        <w:rPr>
+          <w:rFonts w:ascii="Consolas" w:hAnsi="Consolas" w:cstheme="majorHAnsi"/>
+          <w:i/>
+          <w:iCs/>
+          <w:sz w:val="22"/>
+          <w:szCs w:val="22"/>
+        </w:rPr>
+        <w:t>dayOfMonth</w:t>
+      </w:r>
+      <w:proofErr w:type="spellEnd"/>
+      <w:r>
+        <w:rPr>
+          <w:rFonts w:ascii="Consolas" w:hAnsi="Consolas" w:cstheme="majorHAnsi"/>
+          <w:i/>
+          <w:iCs/>
+          <w:sz w:val="22"/>
+          <w:szCs w:val="22"/>
+        </w:rPr>
+        <w:t>, int hour, int minute, int second)</w:t>
+      </w:r>
+    </w:p>
+    <w:p>
+      <w:pPr>
+        <w:tabs>
+          <w:tab w:val="left" w:pos="4215"/>
+        </w:tabs>
+        <w:rPr>
+          <w:rFonts w:ascii="Consolas" w:hAnsi="Consolas" w:cstheme="majorHAnsi"/>
+          <w:i/>
+          <w:iCs/>
+          <w:sz w:val="22"/>
+          <w:szCs w:val="22"/>
+        </w:rPr>
+      </w:pPr>
+      <w:r>
+        <w:rPr>
+          <w:rFonts w:ascii="Consolas" w:hAnsi="Consolas" w:cstheme="majorHAnsi"/>
+          <w:i/>
+          <w:iCs/>
+          <w:sz w:val="22"/>
+          <w:szCs w:val="22"/>
+        </w:rPr>
+        <w:t xml:space="preserve">public static </w:t>
+      </w:r>
+      <w:proofErr w:type="spellStart"/>
+      <w:r>
+        <w:rPr>
+          <w:rFonts w:ascii="Consolas" w:hAnsi="Consolas" w:cstheme="majorHAnsi"/>
+          <w:i/>
+          <w:iCs/>
+          <w:sz w:val="22"/>
+          <w:szCs w:val="22"/>
+        </w:rPr>
+        <w:t>LocalDateTime</w:t>
+      </w:r>
+      <w:proofErr w:type="spellEnd"/>
+      <w:r>
+        <w:rPr>
+          <w:rFonts w:ascii="Consolas" w:hAnsi="Consolas" w:cstheme="majorHAnsi"/>
+          <w:i/>
+          <w:iCs/>
+          <w:sz w:val="22"/>
+          <w:szCs w:val="22"/>
+        </w:rPr>
+        <w:t xml:space="preserve"> </w:t>
+      </w:r>
+      <w:proofErr w:type="gramStart"/>
+      <w:r>
+        <w:rPr>
+          <w:rFonts w:ascii="Consolas" w:hAnsi="Consolas" w:cstheme="majorHAnsi"/>
+          <w:i/>
+          <w:iCs/>
+          <w:sz w:val="22"/>
+          <w:szCs w:val="22"/>
+        </w:rPr>
+        <w:t>of(</w:t>
+      </w:r>
+      <w:proofErr w:type="gramEnd"/>
+      <w:r>
+        <w:rPr>
+          <w:rFonts w:ascii="Consolas" w:hAnsi="Consolas" w:cstheme="majorHAnsi"/>
+          <w:i/>
+          <w:iCs/>
+          <w:sz w:val="22"/>
+          <w:szCs w:val="22"/>
+        </w:rPr>
+        <w:t xml:space="preserve">int year, Month </w:t>
+      </w:r>
+      <w:proofErr w:type="spellStart"/>
+      <w:r>
+        <w:rPr>
+          <w:rFonts w:ascii="Consolas" w:hAnsi="Consolas" w:cstheme="majorHAnsi"/>
+          <w:i/>
+          <w:iCs/>
+          <w:sz w:val="22"/>
+          <w:szCs w:val="22"/>
+        </w:rPr>
+        <w:t>month</w:t>
+      </w:r>
+      <w:proofErr w:type="spellEnd"/>
+      <w:r>
+        <w:rPr>
+          <w:rFonts w:ascii="Consolas" w:hAnsi="Consolas" w:cstheme="majorHAnsi"/>
+          <w:i/>
+          <w:iCs/>
+          <w:sz w:val="22"/>
+          <w:szCs w:val="22"/>
+        </w:rPr>
+        <w:t xml:space="preserve">, int </w:t>
+      </w:r>
+      <w:proofErr w:type="spellStart"/>
+      <w:r>
+        <w:rPr>
+          <w:rFonts w:ascii="Consolas" w:hAnsi="Consolas" w:cstheme="majorHAnsi"/>
+          <w:i/>
+          <w:iCs/>
+          <w:sz w:val="22"/>
+          <w:szCs w:val="22"/>
+        </w:rPr>
+        <w:t>dayOfMonth</w:t>
+      </w:r>
+      <w:proofErr w:type="spellEnd"/>
+      <w:r>
+        <w:rPr>
+          <w:rFonts w:ascii="Consolas" w:hAnsi="Consolas" w:cstheme="majorHAnsi"/>
+          <w:i/>
+          <w:iCs/>
+          <w:sz w:val="22"/>
+          <w:szCs w:val="22"/>
+        </w:rPr>
+        <w:t>, int hour, int minute, int second, int nanos)</w:t>
+      </w:r>
+    </w:p>
+    <w:p>
+      <w:pPr>
+        <w:tabs>
+          <w:tab w:val="left" w:pos="4215"/>
+        </w:tabs>
+        <w:rPr>
+          <w:rFonts w:ascii="Consolas" w:hAnsi="Consolas" w:cstheme="majorHAnsi"/>
+          <w:i/>
+          <w:iCs/>
+          <w:sz w:val="22"/>
+          <w:szCs w:val="22"/>
+        </w:rPr>
+      </w:pPr>
+      <w:r>
+        <w:rPr>
+          <w:rFonts w:ascii="Consolas" w:hAnsi="Consolas" w:cstheme="majorHAnsi"/>
+          <w:i/>
+          <w:iCs/>
+          <w:sz w:val="22"/>
+          <w:szCs w:val="22"/>
+        </w:rPr>
+        <w:t xml:space="preserve">public static </w:t>
+      </w:r>
+      <w:proofErr w:type="spellStart"/>
+      <w:r>
+        <w:rPr>
+          <w:rFonts w:ascii="Consolas" w:hAnsi="Consolas" w:cstheme="majorHAnsi"/>
+          <w:i/>
+          <w:iCs/>
+          <w:sz w:val="22"/>
+          <w:szCs w:val="22"/>
+        </w:rPr>
+        <w:t>LocalDateTime</w:t>
+      </w:r>
+      <w:proofErr w:type="spellEnd"/>
+      <w:r>
+        <w:rPr>
+          <w:rFonts w:ascii="Consolas" w:hAnsi="Consolas" w:cstheme="majorHAnsi"/>
+          <w:i/>
+          <w:iCs/>
+          <w:sz w:val="22"/>
+          <w:szCs w:val="22"/>
+        </w:rPr>
+        <w:t xml:space="preserve"> </w:t>
+      </w:r>
+      <w:proofErr w:type="gramStart"/>
+      <w:r>
+        <w:rPr>
+          <w:rFonts w:ascii="Consolas" w:hAnsi="Consolas" w:cstheme="majorHAnsi"/>
+          <w:i/>
+          <w:iCs/>
+          <w:sz w:val="22"/>
+          <w:szCs w:val="22"/>
+        </w:rPr>
+        <w:t>of(</w:t>
+      </w:r>
+      <w:proofErr w:type="spellStart"/>
+      <w:proofErr w:type="gramEnd"/>
+      <w:r>
+        <w:rPr>
+          <w:rFonts w:ascii="Consolas" w:hAnsi="Consolas" w:cstheme="majorHAnsi"/>
+          <w:i/>
+          <w:iCs/>
+          <w:sz w:val="22"/>
+          <w:szCs w:val="22"/>
+        </w:rPr>
+        <w:t>LocalDate</w:t>
+      </w:r>
+      <w:proofErr w:type="spellEnd"/>
+      <w:r>
+        <w:rPr>
+          <w:rFonts w:ascii="Consolas" w:hAnsi="Consolas" w:cstheme="majorHAnsi"/>
+          <w:i/>
+          <w:iCs/>
+          <w:sz w:val="22"/>
+          <w:szCs w:val="22"/>
+        </w:rPr>
+        <w:t xml:space="preserve"> date, </w:t>
+      </w:r>
+      <w:proofErr w:type="spellStart"/>
+      <w:r>
+        <w:rPr>
+          <w:rFonts w:ascii="Consolas" w:hAnsi="Consolas" w:cstheme="majorHAnsi"/>
+          <w:i/>
+          <w:iCs/>
+          <w:sz w:val="22"/>
+          <w:szCs w:val="22"/>
+        </w:rPr>
+        <w:t>LocalTime</w:t>
+      </w:r>
+      <w:proofErr w:type="spellEnd"/>
+      <w:r>
+        <w:rPr>
+          <w:rFonts w:ascii="Consolas" w:hAnsi="Consolas" w:cstheme="majorHAnsi"/>
+          <w:i/>
+          <w:iCs/>
+          <w:sz w:val="22"/>
+          <w:szCs w:val="22"/>
+        </w:rPr>
+        <w:t xml:space="preserve"> time)</w:t>
+      </w:r>
+    </w:p>
+    <w:p>
+      <w:pPr>
+        <w:tabs>
+          <w:tab w:val="left" w:pos="4215"/>
+        </w:tabs>
+        <w:rPr>
+          <w:rFonts w:asciiTheme="majorHAnsi" w:hAnsiTheme="majorHAnsi" w:cstheme="majorHAnsi"/>
+        </w:rPr>
+      </w:pPr>
+    </w:p>
+    <w:p>
+      <w:pPr>
+        <w:tabs>
+          <w:tab w:val="left" w:pos="4215"/>
+        </w:tabs>
+        <w:rPr>
+          <w:rFonts w:asciiTheme="majorHAnsi" w:hAnsiTheme="majorHAnsi" w:cstheme="majorHAnsi"/>
+        </w:rPr>
+      </w:pPr>
+      <w:r>
+        <w:rPr>
+          <w:rFonts w:asciiTheme="majorHAnsi" w:hAnsiTheme="majorHAnsi" w:cstheme="majorHAnsi"/>
+        </w:rPr>
+        <w:t>The date and time classes have private constructors to for you to use the static method. Therefore, the new keyword / constructor instance can’t be applied:</w:t>
+      </w:r>
+    </w:p>
+    <w:p>
+      <w:pPr>
+        <w:tabs>
+          <w:tab w:val="left" w:pos="4215"/>
+        </w:tabs>
+        <w:rPr>
+          <w:rFonts w:ascii="Consolas" w:hAnsi="Consolas" w:cstheme="majorHAnsi"/>
+          <w:i/>
+          <w:iCs/>
+        </w:rPr>
+      </w:pPr>
+      <w:proofErr w:type="spellStart"/>
+      <w:r>
+        <w:rPr>
+          <w:rFonts w:ascii="Consolas" w:hAnsi="Consolas" w:cstheme="majorHAnsi"/>
+          <w:i/>
+          <w:iCs/>
+        </w:rPr>
+        <w:t>LocalDate</w:t>
+      </w:r>
+      <w:proofErr w:type="spellEnd"/>
+      <w:r>
+        <w:rPr>
+          <w:rFonts w:ascii="Consolas" w:hAnsi="Consolas" w:cstheme="majorHAnsi"/>
+          <w:i/>
+          <w:iCs/>
+        </w:rPr>
+        <w:t xml:space="preserve"> d = new </w:t>
+      </w:r>
+      <w:proofErr w:type="spellStart"/>
+      <w:proofErr w:type="gramStart"/>
+      <w:r>
+        <w:rPr>
+          <w:rFonts w:ascii="Consolas" w:hAnsi="Consolas" w:cstheme="majorHAnsi"/>
+          <w:i/>
+          <w:iCs/>
+        </w:rPr>
+        <w:t>LocalDate</w:t>
+      </w:r>
+      <w:proofErr w:type="spellEnd"/>
+      <w:r>
+        <w:rPr>
+          <w:rFonts w:ascii="Consolas" w:hAnsi="Consolas" w:cstheme="majorHAnsi"/>
+          <w:i/>
+          <w:iCs/>
+        </w:rPr>
+        <w:t>(</w:t>
+      </w:r>
+      <w:proofErr w:type="gramEnd"/>
+      <w:r>
+        <w:rPr>
+          <w:rFonts w:ascii="Consolas" w:hAnsi="Consolas" w:cstheme="majorHAnsi"/>
+          <w:i/>
+          <w:iCs/>
+        </w:rPr>
+        <w:t>);     // Does not compile</w:t>
+      </w:r>
+    </w:p>
+    <w:p>
+      <w:pPr>
+        <w:tabs>
+          <w:tab w:val="left" w:pos="4215"/>
+        </w:tabs>
+        <w:rPr>
+          <w:rFonts w:asciiTheme="majorHAnsi" w:hAnsiTheme="majorHAnsi" w:cstheme="majorHAnsi"/>
+        </w:rPr>
+      </w:pPr>
+    </w:p>
+    <w:p>
+      <w:pPr>
+        <w:tabs>
+          <w:tab w:val="left" w:pos="4215"/>
+        </w:tabs>
+        <w:rPr>
+          <w:rFonts w:asciiTheme="majorHAnsi" w:hAnsiTheme="majorHAnsi" w:cstheme="majorHAnsi"/>
+        </w:rPr>
+      </w:pPr>
+      <w:r>
+        <w:rPr>
+          <w:rFonts w:asciiTheme="majorHAnsi" w:hAnsiTheme="majorHAnsi" w:cstheme="majorHAnsi"/>
+        </w:rPr>
+        <w:t>Dates and Times are immutable, just like String was. This means we need to remember to assign the results to a reference variable, so they are not lost.</w:t>
+      </w:r>
+    </w:p>
+    <w:p>
+      <w:pPr>
+        <w:tabs>
+          <w:tab w:val="left" w:pos="4215"/>
+        </w:tabs>
+        <w:rPr>
+          <w:rFonts w:asciiTheme="majorHAnsi" w:hAnsiTheme="majorHAnsi" w:cstheme="majorHAnsi"/>
+        </w:rPr>
+      </w:pPr>
+    </w:p>
+    <w:p>
+      <w:pPr>
+        <w:tabs>
+          <w:tab w:val="left" w:pos="4215"/>
+        </w:tabs>
+        <w:rPr>
+          <w:rFonts w:asciiTheme="majorHAnsi" w:hAnsiTheme="majorHAnsi" w:cstheme="majorHAnsi"/>
+          <w:i/>
+          <w:iCs/>
+        </w:rPr>
+      </w:pPr>
+      <w:r>
+        <w:rPr>
+          <w:rFonts w:asciiTheme="majorHAnsi" w:hAnsiTheme="majorHAnsi" w:cstheme="majorHAnsi"/>
+          <w:i/>
+          <w:iCs/>
+        </w:rPr>
+        <w:t>Working with Periods.</w:t>
+      </w:r>
+    </w:p>
+    <w:p>
+      <w:pPr>
+        <w:tabs>
+          <w:tab w:val="left" w:pos="4215"/>
+        </w:tabs>
+        <w:rPr>
+          <w:rFonts w:asciiTheme="majorHAnsi" w:hAnsiTheme="majorHAnsi" w:cstheme="majorHAnsi"/>
+        </w:rPr>
+      </w:pPr>
+      <w:r>
+        <w:rPr>
+          <w:rFonts w:asciiTheme="majorHAnsi" w:hAnsiTheme="majorHAnsi" w:cstheme="majorHAnsi"/>
+        </w:rPr>
+        <w:t>We use a Java class called Periods to work with date times that change in our code,</w:t>
+      </w:r>
+      <w:r>
+        <w:rPr>
+          <w:rFonts w:asciiTheme="majorHAnsi" w:hAnsiTheme="majorHAnsi" w:cstheme="majorHAnsi"/>
+        </w:rPr>
+        <w:t xml:space="preserve"> so the code can be reusable by just adjusting the period. There are 5 ways to create a Period class:</w:t>
+      </w:r>
+    </w:p>
+    <w:p>
+      <w:pPr>
+        <w:tabs>
+          <w:tab w:val="left" w:pos="4215"/>
+        </w:tabs>
+        <w:rPr>
+          <w:rFonts w:ascii="Consolas" w:hAnsi="Consolas" w:cstheme="majorHAnsi"/>
+          <w:i/>
+          <w:iCs/>
+          <w:sz w:val="22"/>
+          <w:szCs w:val="22"/>
+        </w:rPr>
+      </w:pPr>
+      <w:r>
+        <w:rPr>
+          <w:rFonts w:ascii="Consolas" w:hAnsi="Consolas" w:cstheme="majorHAnsi"/>
+          <w:i/>
+          <w:iCs/>
+          <w:sz w:val="22"/>
+          <w:szCs w:val="22"/>
+        </w:rPr>
+        <w:t xml:space="preserve">Period annually = </w:t>
+      </w:r>
+      <w:proofErr w:type="spellStart"/>
+      <w:r>
+        <w:rPr>
+          <w:rFonts w:ascii="Consolas" w:hAnsi="Consolas" w:cstheme="majorHAnsi"/>
+          <w:i/>
+          <w:iCs/>
+          <w:sz w:val="22"/>
+          <w:szCs w:val="22"/>
+        </w:rPr>
+        <w:t>Period.ofYears</w:t>
+      </w:r>
+      <w:proofErr w:type="spellEnd"/>
+      <w:r>
+        <w:rPr>
+          <w:rFonts w:ascii="Consolas" w:hAnsi="Consolas" w:cstheme="majorHAnsi"/>
+          <w:i/>
+          <w:iCs/>
+          <w:sz w:val="22"/>
+          <w:szCs w:val="22"/>
+        </w:rPr>
+        <w:t>(1</w:t>
+      </w:r>
+      <w:proofErr w:type="gramStart"/>
+      <w:r>
+        <w:rPr>
+          <w:rFonts w:ascii="Consolas" w:hAnsi="Consolas" w:cstheme="majorHAnsi"/>
+          <w:i/>
+          <w:iCs/>
+          <w:sz w:val="22"/>
+          <w:szCs w:val="22"/>
+        </w:rPr>
+        <w:t>);</w:t>
+      </w:r>
+      <w:proofErr w:type="gramEnd"/>
+    </w:p>
+    <w:p>
+      <w:pPr>
+        <w:tabs>
+          <w:tab w:val="left" w:pos="4215"/>
+        </w:tabs>
+        <w:rPr>
+          <w:rFonts w:ascii="Consolas" w:hAnsi="Consolas" w:cstheme="majorHAnsi"/>
+          <w:i/>
+          <w:iCs/>
+          <w:sz w:val="22"/>
+          <w:szCs w:val="22"/>
+        </w:rPr>
+      </w:pPr>
+      <w:r>
+        <w:rPr>
+          <w:rFonts w:ascii="Consolas" w:hAnsi="Consolas" w:cstheme="majorHAnsi"/>
+          <w:i/>
+          <w:iCs/>
+          <w:sz w:val="22"/>
+          <w:szCs w:val="22"/>
+        </w:rPr>
+        <w:t xml:space="preserve">Period quarterly = </w:t>
+      </w:r>
+      <w:proofErr w:type="spellStart"/>
+      <w:r>
+        <w:rPr>
+          <w:rFonts w:ascii="Consolas" w:hAnsi="Consolas" w:cstheme="majorHAnsi"/>
+          <w:i/>
+          <w:iCs/>
+          <w:sz w:val="22"/>
+          <w:szCs w:val="22"/>
+        </w:rPr>
+        <w:t>Period.ofMonths</w:t>
+      </w:r>
+      <w:proofErr w:type="spellEnd"/>
+      <w:r>
+        <w:rPr>
+          <w:rFonts w:ascii="Consolas" w:hAnsi="Consolas" w:cstheme="majorHAnsi"/>
+          <w:i/>
+          <w:iCs/>
+          <w:sz w:val="22"/>
+          <w:szCs w:val="22"/>
+        </w:rPr>
+        <w:t>(3</w:t>
+      </w:r>
+      <w:proofErr w:type="gramStart"/>
+      <w:r>
+        <w:rPr>
+          <w:rFonts w:ascii="Consolas" w:hAnsi="Consolas" w:cstheme="majorHAnsi"/>
+          <w:i/>
+          <w:iCs/>
+          <w:sz w:val="22"/>
+          <w:szCs w:val="22"/>
+        </w:rPr>
+        <w:t>);</w:t>
+      </w:r>
+      <w:proofErr w:type="gramEnd"/>
+    </w:p>
+    <w:p>
+      <w:pPr>
+        <w:tabs>
+          <w:tab w:val="left" w:pos="4215"/>
+        </w:tabs>
+        <w:rPr>
+          <w:rFonts w:ascii="Consolas" w:hAnsi="Consolas" w:cstheme="majorHAnsi"/>
+          <w:i/>
+          <w:iCs/>
+          <w:sz w:val="22"/>
+          <w:szCs w:val="22"/>
+        </w:rPr>
+      </w:pPr>
+      <w:r>
+        <w:rPr>
+          <w:rFonts w:ascii="Consolas" w:hAnsi="Consolas" w:cstheme="majorHAnsi"/>
+          <w:i/>
+          <w:iCs/>
+          <w:sz w:val="22"/>
+          <w:szCs w:val="22"/>
+        </w:rPr>
+        <w:t xml:space="preserve">Period </w:t>
+      </w:r>
+      <w:proofErr w:type="spellStart"/>
+      <w:r>
+        <w:rPr>
+          <w:rFonts w:ascii="Consolas" w:hAnsi="Consolas" w:cstheme="majorHAnsi"/>
+          <w:i/>
+          <w:iCs/>
+          <w:sz w:val="22"/>
+          <w:szCs w:val="22"/>
+        </w:rPr>
+        <w:t>everyThreeWeeks</w:t>
+      </w:r>
+      <w:proofErr w:type="spellEnd"/>
+      <w:r>
+        <w:rPr>
+          <w:rFonts w:ascii="Consolas" w:hAnsi="Consolas" w:cstheme="majorHAnsi"/>
+          <w:i/>
+          <w:iCs/>
+          <w:sz w:val="22"/>
+          <w:szCs w:val="22"/>
+        </w:rPr>
+        <w:t xml:space="preserve"> = </w:t>
+      </w:r>
+      <w:proofErr w:type="spellStart"/>
+      <w:r>
+        <w:rPr>
+          <w:rFonts w:ascii="Consolas" w:hAnsi="Consolas" w:cstheme="majorHAnsi"/>
+          <w:i/>
+          <w:iCs/>
+          <w:sz w:val="22"/>
+          <w:szCs w:val="22"/>
+        </w:rPr>
+        <w:t>Period.ofWeeks</w:t>
+      </w:r>
+      <w:proofErr w:type="spellEnd"/>
+      <w:r>
+        <w:rPr>
+          <w:rFonts w:ascii="Consolas" w:hAnsi="Consolas" w:cstheme="majorHAnsi"/>
+          <w:i/>
+          <w:iCs/>
+          <w:sz w:val="22"/>
+          <w:szCs w:val="22"/>
+        </w:rPr>
+        <w:t>(3</w:t>
+      </w:r>
+      <w:proofErr w:type="gramStart"/>
+      <w:r>
+        <w:rPr>
+          <w:rFonts w:ascii="Consolas" w:hAnsi="Consolas" w:cstheme="majorHAnsi"/>
+          <w:i/>
+          <w:iCs/>
+          <w:sz w:val="22"/>
+          <w:szCs w:val="22"/>
+        </w:rPr>
+        <w:t>);</w:t>
+      </w:r>
+      <w:proofErr w:type="gramEnd"/>
+    </w:p>
+    <w:p>
+      <w:pPr>
+        <w:tabs>
+          <w:tab w:val="left" w:pos="4215"/>
+        </w:tabs>
+        <w:rPr>
+          <w:rFonts w:ascii="Consolas" w:hAnsi="Consolas" w:cstheme="majorHAnsi"/>
+          <w:i/>
+          <w:iCs/>
+          <w:sz w:val="22"/>
+          <w:szCs w:val="22"/>
+        </w:rPr>
+      </w:pPr>
+      <w:r>
+        <w:rPr>
+          <w:rFonts w:ascii="Consolas" w:hAnsi="Consolas" w:cstheme="majorHAnsi"/>
+          <w:i/>
+          <w:iCs/>
+          <w:sz w:val="22"/>
+          <w:szCs w:val="22"/>
+        </w:rPr>
+        <w:t xml:space="preserve">Period </w:t>
+      </w:r>
+      <w:proofErr w:type="spellStart"/>
+      <w:r>
+        <w:rPr>
+          <w:rFonts w:ascii="Consolas" w:hAnsi="Consolas" w:cstheme="majorHAnsi"/>
+          <w:i/>
+          <w:iCs/>
+          <w:sz w:val="22"/>
+          <w:szCs w:val="22"/>
+        </w:rPr>
+        <w:t>everyOtherDay</w:t>
+      </w:r>
+      <w:proofErr w:type="spellEnd"/>
+      <w:r>
+        <w:rPr>
+          <w:rFonts w:ascii="Consolas" w:hAnsi="Consolas" w:cstheme="majorHAnsi"/>
+          <w:i/>
+          <w:iCs/>
+          <w:sz w:val="22"/>
+          <w:szCs w:val="22"/>
+        </w:rPr>
+        <w:t xml:space="preserve"> = </w:t>
+      </w:r>
+      <w:proofErr w:type="spellStart"/>
+      <w:r>
+        <w:rPr>
+          <w:rFonts w:ascii="Consolas" w:hAnsi="Consolas" w:cstheme="majorHAnsi"/>
+          <w:i/>
+          <w:iCs/>
+          <w:sz w:val="22"/>
+          <w:szCs w:val="22"/>
+        </w:rPr>
+        <w:t>Period.ofDays</w:t>
+      </w:r>
+      <w:proofErr w:type="spellEnd"/>
+      <w:r>
+        <w:rPr>
+          <w:rFonts w:ascii="Consolas" w:hAnsi="Consolas" w:cstheme="majorHAnsi"/>
+          <w:i/>
+          <w:iCs/>
+          <w:sz w:val="22"/>
+          <w:szCs w:val="22"/>
+        </w:rPr>
+        <w:t>(2</w:t>
+      </w:r>
+      <w:proofErr w:type="gramStart"/>
+      <w:r>
+        <w:rPr>
+          <w:rFonts w:ascii="Consolas" w:hAnsi="Consolas" w:cstheme="majorHAnsi"/>
+          <w:i/>
+          <w:iCs/>
+          <w:sz w:val="22"/>
+          <w:szCs w:val="22"/>
+        </w:rPr>
+        <w:t>);</w:t>
+      </w:r>
+      <w:proofErr w:type="gramEnd"/>
+    </w:p>
+    <w:p>
+      <w:pPr>
+        <w:tabs>
+          <w:tab w:val="left" w:pos="4215"/>
+        </w:tabs>
+        <w:rPr>
+          <w:rFonts w:ascii="Consolas" w:hAnsi="Consolas" w:cstheme="majorHAnsi"/>
+          <w:i/>
+          <w:iCs/>
+          <w:sz w:val="22"/>
+          <w:szCs w:val="22"/>
+        </w:rPr>
+      </w:pPr>
+      <w:r>
+        <w:rPr>
+          <w:rFonts w:ascii="Consolas" w:hAnsi="Consolas" w:cstheme="majorHAnsi"/>
+          <w:i/>
+          <w:iCs/>
+          <w:sz w:val="22"/>
+          <w:szCs w:val="22"/>
+        </w:rPr>
+        <w:t xml:space="preserve">Period </w:t>
+      </w:r>
+      <w:proofErr w:type="spellStart"/>
+      <w:r>
+        <w:rPr>
+          <w:rFonts w:ascii="Consolas" w:hAnsi="Consolas" w:cstheme="majorHAnsi"/>
+          <w:i/>
+          <w:iCs/>
+          <w:sz w:val="22"/>
+          <w:szCs w:val="22"/>
+        </w:rPr>
+        <w:t>everyYearAndWeek</w:t>
+      </w:r>
+      <w:proofErr w:type="spellEnd"/>
+      <w:r>
+        <w:rPr>
+          <w:rFonts w:ascii="Consolas" w:hAnsi="Consolas" w:cstheme="majorHAnsi"/>
+          <w:i/>
+          <w:iCs/>
+          <w:sz w:val="22"/>
+          <w:szCs w:val="22"/>
+        </w:rPr>
+        <w:t xml:space="preserve"> = </w:t>
+      </w:r>
+      <w:proofErr w:type="spellStart"/>
+      <w:r>
+        <w:rPr>
+          <w:rFonts w:ascii="Consolas" w:hAnsi="Consolas" w:cstheme="majorHAnsi"/>
+          <w:i/>
+          <w:iCs/>
+          <w:sz w:val="22"/>
+          <w:szCs w:val="22"/>
+        </w:rPr>
+        <w:t>Period.of</w:t>
+      </w:r>
+      <w:proofErr w:type="spellEnd"/>
+      <w:r>
+        <w:rPr>
+          <w:rFonts w:ascii="Consolas" w:hAnsi="Consolas" w:cstheme="majorHAnsi"/>
+          <w:i/>
+          <w:iCs/>
+          <w:sz w:val="22"/>
+          <w:szCs w:val="22"/>
+        </w:rPr>
+        <w:t>(1, 0, 7</w:t>
+      </w:r>
+      <w:proofErr w:type="gramStart"/>
+      <w:r>
+        <w:rPr>
+          <w:rFonts w:ascii="Consolas" w:hAnsi="Consolas" w:cstheme="majorHAnsi"/>
+          <w:i/>
+          <w:iCs/>
+          <w:sz w:val="22"/>
+          <w:szCs w:val="22"/>
+        </w:rPr>
+        <w:t>);</w:t>
+      </w:r>
+      <w:proofErr w:type="gramEnd"/>
+    </w:p>
+    <w:p>
+      <w:pPr>
+        <w:tabs>
+          <w:tab w:val="left" w:pos="4215"/>
+        </w:tabs>
+        <w:rPr>
+          <w:rFonts w:asciiTheme="majorHAnsi" w:hAnsiTheme="majorHAnsi" w:cstheme="majorHAnsi"/>
+        </w:rPr>
+      </w:pPr>
+    </w:p>
+    <w:p>
+      <w:pPr>
+        <w:tabs>
+          <w:tab w:val="left" w:pos="4215"/>
+        </w:tabs>
+        <w:rPr>
+          <w:rFonts w:asciiTheme="majorHAnsi" w:hAnsiTheme="majorHAnsi" w:cstheme="majorHAnsi"/>
+        </w:rPr>
+      </w:pPr>
+      <w:r>
+        <w:rPr>
+          <w:rFonts w:asciiTheme="majorHAnsi" w:hAnsiTheme="majorHAnsi" w:cstheme="majorHAnsi"/>
+        </w:rPr>
+        <w:t xml:space="preserve">Method chaining for Periods is not allowed, since only the last method in the chain will be applied to the period. E.g.: </w:t>
+      </w:r>
+      <w:proofErr w:type="spellStart"/>
+      <w:r>
+        <w:rPr>
+          <w:rFonts w:ascii="Consolas" w:hAnsi="Consolas" w:cstheme="majorHAnsi"/>
+          <w:i/>
+          <w:iCs/>
+          <w:sz w:val="22"/>
+          <w:szCs w:val="22"/>
+        </w:rPr>
+        <w:t>Period.ofYears</w:t>
+      </w:r>
+      <w:proofErr w:type="spellEnd"/>
+      <w:r>
+        <w:rPr>
+          <w:rFonts w:ascii="Consolas" w:hAnsi="Consolas" w:cstheme="majorHAnsi"/>
+          <w:i/>
+          <w:iCs/>
+          <w:sz w:val="22"/>
+          <w:szCs w:val="22"/>
+        </w:rPr>
+        <w:t>(1</w:t>
+      </w:r>
+      <w:proofErr w:type="gramStart"/>
+      <w:r>
+        <w:rPr>
+          <w:rFonts w:ascii="Consolas" w:hAnsi="Consolas" w:cstheme="majorHAnsi"/>
+          <w:i/>
+          <w:iCs/>
+          <w:sz w:val="22"/>
+          <w:szCs w:val="22"/>
+        </w:rPr>
+        <w:t>).</w:t>
+      </w:r>
+      <w:proofErr w:type="spellStart"/>
+      <w:r>
+        <w:rPr>
+          <w:rFonts w:ascii="Consolas" w:hAnsi="Consolas" w:cstheme="majorHAnsi"/>
+          <w:i/>
+          <w:iCs/>
+          <w:sz w:val="22"/>
+          <w:szCs w:val="22"/>
+        </w:rPr>
+        <w:t>ofWeeks</w:t>
+      </w:r>
+      <w:proofErr w:type="spellEnd"/>
+      <w:proofErr w:type="gramEnd"/>
+      <w:r>
+        <w:rPr>
+          <w:rFonts w:ascii="Consolas" w:hAnsi="Consolas" w:cstheme="majorHAnsi"/>
+          <w:i/>
+          <w:iCs/>
+          <w:sz w:val="22"/>
+          <w:szCs w:val="22"/>
+        </w:rPr>
+        <w:t>(1);</w:t>
+      </w:r>
+    </w:p>
+    <w:p>
+      <w:pPr>
+        <w:tabs>
+          <w:tab w:val="left" w:pos="4215"/>
+        </w:tabs>
+        <w:rPr>
+          <w:rFonts w:asciiTheme="majorHAnsi" w:hAnsiTheme="majorHAnsi" w:cstheme="majorHAnsi"/>
+        </w:rPr>
+      </w:pPr>
+      <w:r>
+        <w:rPr>
+          <w:rFonts w:asciiTheme="majorHAnsi" w:hAnsiTheme="majorHAnsi" w:cstheme="majorHAnsi"/>
+        </w:rPr>
+        <w:t xml:space="preserve">There’s another class called </w:t>
+      </w:r>
+      <w:r>
+        <w:rPr>
+          <w:rFonts w:asciiTheme="majorHAnsi" w:hAnsiTheme="majorHAnsi" w:cstheme="majorHAnsi"/>
+          <w:i/>
+          <w:iCs/>
+        </w:rPr>
+        <w:t>Duration</w:t>
+      </w:r>
+      <w:r>
+        <w:rPr>
+          <w:rFonts w:asciiTheme="majorHAnsi" w:hAnsiTheme="majorHAnsi" w:cstheme="majorHAnsi"/>
+        </w:rPr>
+        <w:t>, which is applied to hours, minutes, seconds and nanos, but it’s out of the scope for the OCA.</w:t>
+      </w:r>
+    </w:p>
+    <w:p>
+      <w:pPr>
+        <w:tabs>
+          <w:tab w:val="left" w:pos="4215"/>
+        </w:tabs>
+        <w:rPr>
+          <w:rFonts w:asciiTheme="majorHAnsi" w:hAnsiTheme="majorHAnsi" w:cstheme="majorHAnsi"/>
+        </w:rPr>
+      </w:pPr>
+    </w:p>
+    <w:p>
+      <w:pPr>
+        <w:tabs>
+          <w:tab w:val="left" w:pos="4215"/>
+        </w:tabs>
+        <w:rPr>
+          <w:rFonts w:asciiTheme="majorHAnsi" w:hAnsiTheme="majorHAnsi" w:cstheme="majorHAnsi"/>
+          <w:i/>
+          <w:iCs/>
+        </w:rPr>
+      </w:pPr>
+      <w:r>
+        <w:rPr>
+          <w:rFonts w:asciiTheme="majorHAnsi" w:hAnsiTheme="majorHAnsi" w:cstheme="majorHAnsi"/>
+          <w:i/>
+          <w:iCs/>
+        </w:rPr>
+        <w:t>Formatting Dates and Times.</w:t>
+      </w:r>
+    </w:p>
+    <w:p>
+      <w:pPr>
+        <w:tabs>
+          <w:tab w:val="left" w:pos="4215"/>
+        </w:tabs>
+        <w:rPr>
+          <w:rFonts w:asciiTheme="majorHAnsi" w:hAnsiTheme="majorHAnsi" w:cstheme="majorHAnsi"/>
+        </w:rPr>
+      </w:pPr>
+      <w:r>
+        <w:rPr>
+          <w:rFonts w:asciiTheme="majorHAnsi" w:hAnsiTheme="majorHAnsi" w:cstheme="majorHAnsi"/>
+        </w:rPr>
+        <w:lastRenderedPageBreak/>
+        <w:t>We can specify the format we want to handle the data of the objects. ISO is the standard for dates and would like this:</w:t>
+      </w:r>
+    </w:p>
+    <w:p>
+      <w:pPr>
+        <w:tabs>
+          <w:tab w:val="left" w:pos="4215"/>
+        </w:tabs>
+        <w:rPr>
+          <w:rFonts w:ascii="Consolas" w:hAnsi="Consolas" w:cstheme="majorHAnsi"/>
+          <w:i/>
+          <w:iCs/>
+        </w:rPr>
+      </w:pPr>
+      <w:proofErr w:type="spellStart"/>
+      <w:r>
+        <w:rPr>
+          <w:rFonts w:ascii="Consolas" w:hAnsi="Consolas" w:cstheme="majorHAnsi"/>
+          <w:i/>
+          <w:iCs/>
+        </w:rPr>
+        <w:t>dateTime.format</w:t>
+      </w:r>
+      <w:proofErr w:type="spellEnd"/>
+      <w:r>
+        <w:rPr>
+          <w:rFonts w:ascii="Consolas" w:hAnsi="Consolas" w:cstheme="majorHAnsi"/>
+          <w:i/>
+          <w:iCs/>
+        </w:rPr>
+        <w:t>(</w:t>
+      </w:r>
+      <w:proofErr w:type="spellStart"/>
+      <w:r>
+        <w:rPr>
+          <w:rFonts w:ascii="Consolas" w:hAnsi="Consolas" w:cstheme="majorHAnsi"/>
+          <w:i/>
+          <w:iCs/>
+        </w:rPr>
+        <w:t>DateTimeFormatter.ISO_LOCAL_DATE_TIME</w:t>
+      </w:r>
+      <w:proofErr w:type="spellEnd"/>
+      <w:proofErr w:type="gramStart"/>
+      <w:r>
+        <w:rPr>
+          <w:rFonts w:ascii="Consolas" w:hAnsi="Consolas" w:cstheme="majorHAnsi"/>
+          <w:i/>
+          <w:iCs/>
+        </w:rPr>
+        <w:t>);</w:t>
+      </w:r>
+      <w:proofErr w:type="gramEnd"/>
+    </w:p>
+    <w:p>
+      <w:pPr>
+        <w:tabs>
+          <w:tab w:val="left" w:pos="4215"/>
+        </w:tabs>
+        <w:rPr>
+          <w:rFonts w:asciiTheme="majorHAnsi" w:hAnsiTheme="majorHAnsi" w:cstheme="majorHAnsi"/>
+        </w:rPr>
+      </w:pPr>
+      <w:r>
+        <w:rPr>
+          <w:rFonts w:asciiTheme="majorHAnsi" w:hAnsiTheme="majorHAnsi" w:cstheme="majorHAnsi"/>
+        </w:rPr>
+        <w:t xml:space="preserve">Where </w:t>
+      </w:r>
+      <w:proofErr w:type="spellStart"/>
+      <w:r>
+        <w:rPr>
+          <w:rFonts w:asciiTheme="majorHAnsi" w:hAnsiTheme="majorHAnsi" w:cstheme="majorHAnsi"/>
+        </w:rPr>
+        <w:t>dateTime</w:t>
+      </w:r>
+      <w:proofErr w:type="spellEnd"/>
+      <w:r>
+        <w:rPr>
+          <w:rFonts w:asciiTheme="majorHAnsi" w:hAnsiTheme="majorHAnsi" w:cstheme="majorHAnsi"/>
+        </w:rPr>
+        <w:t xml:space="preserve"> is an object and </w:t>
+      </w:r>
+      <w:proofErr w:type="spellStart"/>
+      <w:r>
+        <w:rPr>
+          <w:rFonts w:asciiTheme="majorHAnsi" w:hAnsiTheme="majorHAnsi" w:cstheme="majorHAnsi"/>
+        </w:rPr>
+        <w:t>DateTimeFormatter</w:t>
+      </w:r>
+      <w:proofErr w:type="spellEnd"/>
+      <w:r>
+        <w:rPr>
+          <w:rFonts w:asciiTheme="majorHAnsi" w:hAnsiTheme="majorHAnsi" w:cstheme="majorHAnsi"/>
+        </w:rPr>
+        <w:t xml:space="preserve"> is the implementation of the class. Same can be applied to either Date or Time.</w:t>
+      </w:r>
+    </w:p>
+    <w:p>
+      <w:pPr>
+        <w:tabs>
+          <w:tab w:val="left" w:pos="4215"/>
+        </w:tabs>
+        <w:rPr>
+          <w:rFonts w:asciiTheme="majorHAnsi" w:hAnsiTheme="majorHAnsi" w:cstheme="majorHAnsi"/>
+        </w:rPr>
+      </w:pPr>
+    </w:p>
+    <w:p>
+      <w:pPr>
+        <w:tabs>
+          <w:tab w:val="left" w:pos="4215"/>
+        </w:tabs>
+        <w:rPr>
+          <w:rFonts w:asciiTheme="majorHAnsi" w:hAnsiTheme="majorHAnsi" w:cstheme="majorHAnsi"/>
+        </w:rPr>
+      </w:pPr>
+      <w:r>
+        <w:rPr>
+          <w:rFonts w:asciiTheme="majorHAnsi" w:hAnsiTheme="majorHAnsi" w:cstheme="majorHAnsi"/>
+        </w:rPr>
+        <w:t xml:space="preserve">Also, a format can be defined in </w:t>
+      </w:r>
+      <w:proofErr w:type="spellStart"/>
+      <w:proofErr w:type="gramStart"/>
+      <w:r>
+        <w:rPr>
+          <w:rFonts w:asciiTheme="majorHAnsi" w:hAnsiTheme="majorHAnsi" w:cstheme="majorHAnsi"/>
+        </w:rPr>
+        <w:t>a</w:t>
+      </w:r>
+      <w:proofErr w:type="spellEnd"/>
+      <w:proofErr w:type="gramEnd"/>
+      <w:r>
+        <w:rPr>
+          <w:rFonts w:asciiTheme="majorHAnsi" w:hAnsiTheme="majorHAnsi" w:cstheme="majorHAnsi"/>
+        </w:rPr>
+        <w:t xml:space="preserve"> object before applying to the Date object as follow:</w:t>
+      </w:r>
+    </w:p>
+    <w:p>
+      <w:pPr>
+        <w:tabs>
+          <w:tab w:val="left" w:pos="4215"/>
+        </w:tabs>
+        <w:rPr>
+          <w:rFonts w:ascii="Consolas" w:hAnsi="Consolas" w:cstheme="majorHAnsi"/>
+          <w:i/>
+          <w:iCs/>
+        </w:rPr>
+      </w:pPr>
+      <w:proofErr w:type="spellStart"/>
+      <w:r>
+        <w:rPr>
+          <w:rFonts w:ascii="Consolas" w:hAnsi="Consolas" w:cstheme="majorHAnsi"/>
+          <w:i/>
+          <w:iCs/>
+        </w:rPr>
+        <w:t>DateTimeFormatter</w:t>
+      </w:r>
+      <w:proofErr w:type="spellEnd"/>
+      <w:r>
+        <w:rPr>
+          <w:rFonts w:ascii="Consolas" w:hAnsi="Consolas" w:cstheme="majorHAnsi"/>
+          <w:i/>
+          <w:iCs/>
+        </w:rPr>
+        <w:t xml:space="preserve"> </w:t>
+      </w:r>
+      <w:proofErr w:type="spellStart"/>
+      <w:r>
+        <w:rPr>
+          <w:rFonts w:ascii="Consolas" w:hAnsi="Consolas" w:cstheme="majorHAnsi"/>
+          <w:i/>
+          <w:iCs/>
+        </w:rPr>
+        <w:t>shortDateTime</w:t>
+      </w:r>
+      <w:proofErr w:type="spellEnd"/>
+      <w:r>
+        <w:rPr>
+          <w:rFonts w:ascii="Consolas" w:hAnsi="Consolas" w:cstheme="majorHAnsi"/>
+          <w:i/>
+          <w:iCs/>
+        </w:rPr>
+        <w:t xml:space="preserve"> = </w:t>
+      </w:r>
+      <w:proofErr w:type="spellStart"/>
+      <w:proofErr w:type="gramStart"/>
+      <w:r>
+        <w:rPr>
+          <w:rFonts w:ascii="Consolas" w:hAnsi="Consolas" w:cstheme="majorHAnsi"/>
+          <w:i/>
+          <w:iCs/>
+        </w:rPr>
+        <w:t>DateTimeFormatter</w:t>
+      </w:r>
+      <w:proofErr w:type="spellEnd"/>
+      <w:r>
+        <w:rPr>
+          <w:rFonts w:ascii="Consolas" w:hAnsi="Consolas" w:cstheme="majorHAnsi"/>
+          <w:i/>
+          <w:iCs/>
+        </w:rPr>
+        <w:t>._</w:t>
+      </w:r>
+      <w:proofErr w:type="gramEnd"/>
+      <w:r>
+        <w:rPr>
+          <w:rFonts w:ascii="Consolas" w:hAnsi="Consolas" w:cstheme="majorHAnsi"/>
+          <w:i/>
+          <w:iCs/>
+        </w:rPr>
+        <w:t>___________(</w:t>
+      </w:r>
+      <w:proofErr w:type="spellStart"/>
+      <w:r>
+        <w:rPr>
+          <w:rFonts w:ascii="Consolas" w:hAnsi="Consolas" w:cstheme="majorHAnsi"/>
+          <w:i/>
+          <w:iCs/>
+        </w:rPr>
+        <w:t>FormatStyle.SHORT</w:t>
+      </w:r>
+      <w:proofErr w:type="spellEnd"/>
+      <w:r>
+        <w:rPr>
+          <w:rFonts w:ascii="Consolas" w:hAnsi="Consolas" w:cstheme="majorHAnsi"/>
+          <w:i/>
+          <w:iCs/>
+        </w:rPr>
+        <w:t>);</w:t>
+      </w:r>
+    </w:p>
+    <w:p>
+      <w:pPr>
+        <w:tabs>
+          <w:tab w:val="left" w:pos="4215"/>
+        </w:tabs>
+        <w:rPr>
+          <w:rFonts w:asciiTheme="majorHAnsi" w:hAnsiTheme="majorHAnsi" w:cstheme="majorHAnsi"/>
+        </w:rPr>
+      </w:pPr>
+      <w:r>
+        <w:rPr>
+          <w:rFonts w:asciiTheme="majorHAnsi" w:hAnsiTheme="majorHAnsi" w:cstheme="majorHAnsi"/>
+        </w:rPr>
+        <w:t xml:space="preserve">Where blank can be filled with: </w:t>
+      </w:r>
+      <w:proofErr w:type="spellStart"/>
+      <w:r>
+        <w:rPr>
+          <w:rFonts w:asciiTheme="majorHAnsi" w:hAnsiTheme="majorHAnsi" w:cstheme="majorHAnsi"/>
+          <w:b/>
+          <w:bCs/>
+        </w:rPr>
+        <w:t>ofLocalizedDate</w:t>
+      </w:r>
+      <w:proofErr w:type="spellEnd"/>
+      <w:r>
+        <w:rPr>
+          <w:rFonts w:asciiTheme="majorHAnsi" w:hAnsiTheme="majorHAnsi" w:cstheme="majorHAnsi"/>
+        </w:rPr>
+        <w:t xml:space="preserve"> [for Date and </w:t>
+      </w:r>
+      <w:proofErr w:type="spellStart"/>
+      <w:r>
+        <w:rPr>
+          <w:rFonts w:asciiTheme="majorHAnsi" w:hAnsiTheme="majorHAnsi" w:cstheme="majorHAnsi"/>
+        </w:rPr>
+        <w:t>DateTime</w:t>
+      </w:r>
+      <w:proofErr w:type="spellEnd"/>
+      <w:r>
+        <w:rPr>
+          <w:rFonts w:asciiTheme="majorHAnsi" w:hAnsiTheme="majorHAnsi" w:cstheme="majorHAnsi"/>
+        </w:rPr>
+        <w:t xml:space="preserve">], </w:t>
+      </w:r>
+      <w:proofErr w:type="spellStart"/>
+      <w:r>
+        <w:rPr>
+          <w:rFonts w:asciiTheme="majorHAnsi" w:hAnsiTheme="majorHAnsi" w:cstheme="majorHAnsi"/>
+          <w:b/>
+          <w:bCs/>
+        </w:rPr>
+        <w:t>ofLocalizedDateTime</w:t>
+      </w:r>
+      <w:proofErr w:type="spellEnd"/>
+      <w:r>
+        <w:rPr>
+          <w:rFonts w:asciiTheme="majorHAnsi" w:hAnsiTheme="majorHAnsi" w:cstheme="majorHAnsi"/>
+        </w:rPr>
+        <w:t xml:space="preserve"> [for </w:t>
+      </w:r>
+      <w:proofErr w:type="spellStart"/>
+      <w:r>
+        <w:rPr>
+          <w:rFonts w:asciiTheme="majorHAnsi" w:hAnsiTheme="majorHAnsi" w:cstheme="majorHAnsi"/>
+        </w:rPr>
+        <w:t>DateTime</w:t>
+      </w:r>
+      <w:proofErr w:type="spellEnd"/>
+      <w:r>
+        <w:rPr>
+          <w:rFonts w:asciiTheme="majorHAnsi" w:hAnsiTheme="majorHAnsi" w:cstheme="majorHAnsi"/>
+        </w:rPr>
+        <w:t xml:space="preserve"> only] or </w:t>
+      </w:r>
+      <w:proofErr w:type="spellStart"/>
+      <w:r>
+        <w:rPr>
+          <w:rFonts w:asciiTheme="majorHAnsi" w:hAnsiTheme="majorHAnsi" w:cstheme="majorHAnsi"/>
+          <w:b/>
+          <w:bCs/>
+        </w:rPr>
+        <w:t>ofLocalizedTime</w:t>
+      </w:r>
+      <w:proofErr w:type="spellEnd"/>
+      <w:r>
+        <w:rPr>
+          <w:rFonts w:asciiTheme="majorHAnsi" w:hAnsiTheme="majorHAnsi" w:cstheme="majorHAnsi"/>
+        </w:rPr>
+        <w:t xml:space="preserve"> [for Time and </w:t>
+      </w:r>
+      <w:proofErr w:type="spellStart"/>
+      <w:r>
+        <w:rPr>
+          <w:rFonts w:asciiTheme="majorHAnsi" w:hAnsiTheme="majorHAnsi" w:cstheme="majorHAnsi"/>
+        </w:rPr>
+        <w:t>DateTime</w:t>
+      </w:r>
+      <w:proofErr w:type="spellEnd"/>
+      <w:r>
+        <w:rPr>
+          <w:rFonts w:asciiTheme="majorHAnsi" w:hAnsiTheme="majorHAnsi" w:cstheme="majorHAnsi"/>
+        </w:rPr>
+        <w:t>].</w:t>
+      </w:r>
+    </w:p>
+    <w:p>
+      <w:pPr>
+        <w:tabs>
+          <w:tab w:val="left" w:pos="4215"/>
+        </w:tabs>
+        <w:rPr>
+          <w:rFonts w:asciiTheme="majorHAnsi" w:hAnsiTheme="majorHAnsi" w:cstheme="majorHAnsi"/>
+        </w:rPr>
+      </w:pPr>
+    </w:p>
+    <w:p>
+      <w:pPr>
+        <w:tabs>
+          <w:tab w:val="left" w:pos="4215"/>
+        </w:tabs>
+        <w:rPr>
+          <w:rFonts w:asciiTheme="majorHAnsi" w:hAnsiTheme="majorHAnsi" w:cstheme="majorHAnsi"/>
+        </w:rPr>
+      </w:pPr>
+      <w:r>
+        <w:rPr>
+          <w:rFonts w:asciiTheme="majorHAnsi" w:hAnsiTheme="majorHAnsi" w:cstheme="majorHAnsi"/>
+        </w:rPr>
+        <w:t>There are two predefined formats: SHORT and MEDIUM.</w:t>
+      </w:r>
+    </w:p>
+    <w:p>
+      <w:pPr>
+        <w:tabs>
+          <w:tab w:val="left" w:pos="4215"/>
+        </w:tabs>
+        <w:rPr>
+          <w:rFonts w:asciiTheme="majorHAnsi" w:hAnsiTheme="majorHAnsi" w:cstheme="majorHAnsi"/>
+          <w:i/>
+          <w:iCs/>
+        </w:rPr>
+      </w:pPr>
+      <w:r>
+        <w:rPr>
+          <w:rFonts w:asciiTheme="majorHAnsi" w:hAnsiTheme="majorHAnsi" w:cstheme="majorHAnsi"/>
+        </w:rPr>
+        <w:t xml:space="preserve">A SHORT </w:t>
+      </w:r>
+      <w:proofErr w:type="spellStart"/>
+      <w:r>
+        <w:rPr>
+          <w:rFonts w:asciiTheme="majorHAnsi" w:hAnsiTheme="majorHAnsi" w:cstheme="majorHAnsi"/>
+        </w:rPr>
+        <w:t>DateTime</w:t>
+      </w:r>
+      <w:proofErr w:type="spellEnd"/>
+      <w:r>
+        <w:rPr>
+          <w:rFonts w:asciiTheme="majorHAnsi" w:hAnsiTheme="majorHAnsi" w:cstheme="majorHAnsi"/>
+        </w:rPr>
+        <w:t xml:space="preserve"> format looks like this: </w:t>
+      </w:r>
+      <w:r>
+        <w:rPr>
+          <w:rFonts w:asciiTheme="majorHAnsi" w:hAnsiTheme="majorHAnsi" w:cstheme="majorHAnsi"/>
+          <w:i/>
+          <w:iCs/>
+        </w:rPr>
+        <w:t>01/20/20 11:12 AM</w:t>
+      </w:r>
+    </w:p>
+    <w:p>
+      <w:pPr>
+        <w:tabs>
+          <w:tab w:val="left" w:pos="4215"/>
+        </w:tabs>
+        <w:rPr>
+          <w:rFonts w:asciiTheme="majorHAnsi" w:hAnsiTheme="majorHAnsi" w:cstheme="majorHAnsi"/>
+        </w:rPr>
+      </w:pPr>
+      <w:r>
+        <w:rPr>
+          <w:rFonts w:asciiTheme="majorHAnsi" w:hAnsiTheme="majorHAnsi" w:cstheme="majorHAnsi"/>
+        </w:rPr>
+        <w:t xml:space="preserve">A MEDIUM </w:t>
+      </w:r>
+      <w:proofErr w:type="spellStart"/>
+      <w:r>
+        <w:rPr>
+          <w:rFonts w:asciiTheme="majorHAnsi" w:hAnsiTheme="majorHAnsi" w:cstheme="majorHAnsi"/>
+        </w:rPr>
+        <w:t>DateTime</w:t>
+      </w:r>
+      <w:proofErr w:type="spellEnd"/>
+      <w:r>
+        <w:rPr>
+          <w:rFonts w:asciiTheme="majorHAnsi" w:hAnsiTheme="majorHAnsi" w:cstheme="majorHAnsi"/>
+        </w:rPr>
+        <w:t xml:space="preserve"> </w:t>
+      </w:r>
+      <w:r>
+        <w:rPr>
+          <w:rFonts w:asciiTheme="majorHAnsi" w:hAnsiTheme="majorHAnsi" w:cstheme="majorHAnsi"/>
+        </w:rPr>
+        <w:t xml:space="preserve">format looks like this: </w:t>
+      </w:r>
+      <w:r>
+        <w:rPr>
+          <w:rFonts w:asciiTheme="majorHAnsi" w:hAnsiTheme="majorHAnsi" w:cstheme="majorHAnsi"/>
+          <w:i/>
+          <w:iCs/>
+        </w:rPr>
+        <w:t>Jan 20, 2020 11:12:34 AM</w:t>
+      </w:r>
+    </w:p>
+    <w:p>
+      <w:pPr>
+        <w:tabs>
+          <w:tab w:val="left" w:pos="4215"/>
+        </w:tabs>
+        <w:rPr>
+          <w:rFonts w:asciiTheme="majorHAnsi" w:hAnsiTheme="majorHAnsi" w:cstheme="majorHAnsi"/>
+        </w:rPr>
+      </w:pPr>
+    </w:p>
+    <w:p>
+      <w:pPr>
+        <w:tabs>
+          <w:tab w:val="left" w:pos="4215"/>
+        </w:tabs>
+        <w:rPr>
+          <w:rFonts w:asciiTheme="majorHAnsi" w:hAnsiTheme="majorHAnsi" w:cstheme="majorHAnsi"/>
+        </w:rPr>
+      </w:pPr>
+      <w:r>
+        <w:rPr>
+          <w:rFonts w:asciiTheme="majorHAnsi" w:hAnsiTheme="majorHAnsi" w:cstheme="majorHAnsi"/>
+        </w:rPr>
+        <w:t xml:space="preserve">You can also create your own format by using the method </w:t>
+      </w:r>
+      <w:proofErr w:type="spellStart"/>
+      <w:proofErr w:type="gramStart"/>
+      <w:r>
+        <w:rPr>
+          <w:rFonts w:asciiTheme="majorHAnsi" w:hAnsiTheme="majorHAnsi" w:cstheme="majorHAnsi"/>
+        </w:rPr>
+        <w:t>ofPattern</w:t>
+      </w:r>
+      <w:proofErr w:type="spellEnd"/>
+      <w:r>
+        <w:rPr>
+          <w:rFonts w:asciiTheme="majorHAnsi" w:hAnsiTheme="majorHAnsi" w:cstheme="majorHAnsi"/>
+        </w:rPr>
+        <w:t>(</w:t>
+      </w:r>
+      <w:proofErr w:type="gramEnd"/>
+      <w:r>
+        <w:rPr>
+          <w:rFonts w:asciiTheme="majorHAnsi" w:hAnsiTheme="majorHAnsi" w:cstheme="majorHAnsi"/>
+        </w:rPr>
+        <w:t>String str). E.g.:</w:t>
+      </w:r>
+    </w:p>
+    <w:p>
+      <w:pPr>
+        <w:tabs>
+          <w:tab w:val="left" w:pos="4215"/>
+        </w:tabs>
+        <w:rPr>
+          <w:rFonts w:ascii="Consolas" w:hAnsi="Consolas" w:cstheme="majorHAnsi"/>
+          <w:i/>
+          <w:iCs/>
+        </w:rPr>
+      </w:pPr>
+      <w:proofErr w:type="spellStart"/>
+      <w:r>
+        <w:rPr>
+          <w:rFonts w:ascii="Consolas" w:hAnsi="Consolas" w:cstheme="majorHAnsi"/>
+          <w:i/>
+          <w:iCs/>
+        </w:rPr>
+        <w:t>DateTimeFormatter</w:t>
+      </w:r>
+      <w:proofErr w:type="spellEnd"/>
+      <w:r>
+        <w:rPr>
+          <w:rFonts w:ascii="Consolas" w:hAnsi="Consolas" w:cstheme="majorHAnsi"/>
+          <w:i/>
+          <w:iCs/>
+        </w:rPr>
+        <w:t xml:space="preserve"> f = </w:t>
+      </w:r>
+      <w:proofErr w:type="spellStart"/>
+      <w:r>
+        <w:rPr>
+          <w:rFonts w:ascii="Consolas" w:hAnsi="Consolas" w:cstheme="majorHAnsi"/>
+          <w:i/>
+          <w:iCs/>
+        </w:rPr>
+        <w:t>DateTimeFormatter.ofPattern</w:t>
+      </w:r>
+      <w:proofErr w:type="spellEnd"/>
+      <w:r>
+        <w:rPr>
+          <w:rFonts w:ascii="Consolas" w:hAnsi="Consolas" w:cstheme="majorHAnsi"/>
+          <w:i/>
+          <w:iCs/>
+        </w:rPr>
+        <w:t xml:space="preserve">("MMMM dd, </w:t>
+      </w:r>
+      <w:proofErr w:type="spellStart"/>
+      <w:r>
+        <w:rPr>
+          <w:rFonts w:ascii="Consolas" w:hAnsi="Consolas" w:cstheme="majorHAnsi"/>
+          <w:i/>
+          <w:iCs/>
+        </w:rPr>
+        <w:t>yyyy</w:t>
+      </w:r>
+      <w:proofErr w:type="spellEnd"/>
+      <w:r>
+        <w:rPr>
+          <w:rFonts w:ascii="Consolas" w:hAnsi="Consolas" w:cstheme="majorHAnsi"/>
+          <w:i/>
+          <w:iCs/>
+        </w:rPr>
+        <w:t xml:space="preserve">, </w:t>
+      </w:r>
+      <w:proofErr w:type="spellStart"/>
+      <w:r>
+        <w:rPr>
+          <w:rFonts w:ascii="Consolas" w:hAnsi="Consolas" w:cstheme="majorHAnsi"/>
+          <w:i/>
+          <w:iCs/>
+        </w:rPr>
+        <w:t>hh:mm</w:t>
+      </w:r>
+      <w:proofErr w:type="spellEnd"/>
+      <w:r>
+        <w:rPr>
+          <w:rFonts w:ascii="Consolas" w:hAnsi="Consolas" w:cstheme="majorHAnsi"/>
+          <w:i/>
+          <w:iCs/>
+        </w:rPr>
+        <w:t>"</w:t>
+      </w:r>
+      <w:proofErr w:type="gramStart"/>
+      <w:r>
+        <w:rPr>
+          <w:rFonts w:ascii="Consolas" w:hAnsi="Consolas" w:cstheme="majorHAnsi"/>
+          <w:i/>
+          <w:iCs/>
+        </w:rPr>
+        <w:t>);</w:t>
+      </w:r>
+      <w:proofErr w:type="gramEnd"/>
+    </w:p>
+    <w:p>
+      <w:pPr>
+        <w:tabs>
+          <w:tab w:val="left" w:pos="4215"/>
+        </w:tabs>
+        <w:rPr>
+          <w:rFonts w:asciiTheme="majorHAnsi" w:hAnsiTheme="majorHAnsi" w:cstheme="majorHAnsi"/>
+        </w:rPr>
+      </w:pPr>
+      <w:r>
+        <w:rPr>
+          <w:rFonts w:asciiTheme="majorHAnsi" w:hAnsiTheme="majorHAnsi" w:cstheme="majorHAnsi"/>
+        </w:rPr>
+        <w:t xml:space="preserve">The more </w:t>
+      </w:r>
+      <w:proofErr w:type="spellStart"/>
+      <w:r>
+        <w:rPr>
+          <w:rFonts w:asciiTheme="majorHAnsi" w:hAnsiTheme="majorHAnsi" w:cstheme="majorHAnsi"/>
+        </w:rPr>
+        <w:t>Ms</w:t>
+      </w:r>
+      <w:proofErr w:type="spellEnd"/>
+      <w:r>
+        <w:rPr>
+          <w:rFonts w:asciiTheme="majorHAnsi" w:hAnsiTheme="majorHAnsi" w:cstheme="majorHAnsi"/>
+        </w:rPr>
+        <w:t>, the more verbose Java will display the month.</w:t>
+      </w:r>
+    </w:p>
+    <w:p>
+      <w:pPr>
+        <w:tabs>
+          <w:tab w:val="left" w:pos="4215"/>
+        </w:tabs>
+        <w:rPr>
+          <w:rFonts w:asciiTheme="majorHAnsi" w:hAnsiTheme="majorHAnsi" w:cstheme="majorHAnsi"/>
+        </w:rPr>
+      </w:pPr>
+    </w:p>
+    <w:p>
+      <w:pPr>
+        <w:tabs>
+          <w:tab w:val="left" w:pos="4215"/>
+        </w:tabs>
+        <w:rPr>
+          <w:rFonts w:asciiTheme="majorHAnsi" w:hAnsiTheme="majorHAnsi" w:cstheme="majorHAnsi"/>
+        </w:rPr>
+      </w:pPr>
+      <w:r>
+        <w:rPr>
+          <w:rFonts w:asciiTheme="majorHAnsi" w:hAnsiTheme="majorHAnsi" w:cstheme="majorHAnsi"/>
+        </w:rPr>
+        <w:t xml:space="preserve">You can also use the </w:t>
+      </w:r>
+      <w:proofErr w:type="gramStart"/>
+      <w:r>
+        <w:rPr>
+          <w:rFonts w:asciiTheme="majorHAnsi" w:hAnsiTheme="majorHAnsi" w:cstheme="majorHAnsi"/>
+        </w:rPr>
+        <w:t>parse(</w:t>
+      </w:r>
+      <w:proofErr w:type="gramEnd"/>
+      <w:r>
+        <w:rPr>
+          <w:rFonts w:asciiTheme="majorHAnsi" w:hAnsiTheme="majorHAnsi" w:cstheme="majorHAnsi"/>
+        </w:rPr>
+        <w:t xml:space="preserve">) method to pass a String to be converted to Date / Time / </w:t>
+      </w:r>
+      <w:proofErr w:type="spellStart"/>
+      <w:r>
+        <w:rPr>
+          <w:rFonts w:asciiTheme="majorHAnsi" w:hAnsiTheme="majorHAnsi" w:cstheme="majorHAnsi"/>
+        </w:rPr>
+        <w:t>DateTime</w:t>
+      </w:r>
+      <w:proofErr w:type="spellEnd"/>
+      <w:r>
+        <w:rPr>
+          <w:rFonts w:asciiTheme="majorHAnsi" w:hAnsiTheme="majorHAnsi" w:cstheme="majorHAnsi"/>
+        </w:rPr>
+        <w:t>. E.g.:</w:t>
+      </w:r>
+    </w:p>
+    <w:p>
+      <w:pPr>
+        <w:tabs>
+          <w:tab w:val="left" w:pos="4215"/>
+        </w:tabs>
+        <w:rPr>
+          <w:rFonts w:ascii="Consolas" w:hAnsi="Consolas" w:cstheme="majorHAnsi"/>
+          <w:i/>
+          <w:iCs/>
+        </w:rPr>
+      </w:pPr>
+      <w:proofErr w:type="spellStart"/>
+      <w:r>
+        <w:rPr>
+          <w:rFonts w:ascii="Consolas" w:hAnsi="Consolas" w:cstheme="majorHAnsi"/>
+          <w:i/>
+          <w:iCs/>
+        </w:rPr>
+        <w:t>LocalDate</w:t>
+      </w:r>
+      <w:proofErr w:type="spellEnd"/>
+      <w:r>
+        <w:rPr>
+          <w:rFonts w:ascii="Consolas" w:hAnsi="Consolas" w:cstheme="majorHAnsi"/>
+          <w:i/>
+          <w:iCs/>
+        </w:rPr>
+        <w:t xml:space="preserve"> date = </w:t>
+      </w:r>
+      <w:proofErr w:type="spellStart"/>
+      <w:r>
+        <w:rPr>
+          <w:rFonts w:ascii="Consolas" w:hAnsi="Consolas" w:cstheme="majorHAnsi"/>
+          <w:i/>
+          <w:iCs/>
+        </w:rPr>
+        <w:t>LocalDate.parse</w:t>
+      </w:r>
+      <w:proofErr w:type="spellEnd"/>
+      <w:r>
+        <w:rPr>
+          <w:rFonts w:ascii="Consolas" w:hAnsi="Consolas" w:cstheme="majorHAnsi"/>
+          <w:i/>
+          <w:iCs/>
+        </w:rPr>
+        <w:t>(“01 02 2015”, f</w:t>
+      </w:r>
+      <w:proofErr w:type="gramStart"/>
+      <w:r>
+        <w:rPr>
+          <w:rFonts w:ascii="Consolas" w:hAnsi="Consolas" w:cstheme="majorHAnsi"/>
+          <w:i/>
+          <w:iCs/>
+        </w:rPr>
+        <w:t>);</w:t>
+      </w:r>
+      <w:proofErr w:type="gramEnd"/>
+    </w:p>
+    <w:p>
+      <w:pPr>
+        <w:tabs>
+          <w:tab w:val="left" w:pos="4215"/>
+        </w:tabs>
+        <w:rPr>
+          <w:rFonts w:asciiTheme="majorHAnsi" w:hAnsiTheme="majorHAnsi" w:cstheme="majorHAnsi"/>
+        </w:rPr>
+      </w:pPr>
+      <w:r>
+        <w:rPr>
+          <w:rFonts w:asciiTheme="majorHAnsi" w:hAnsiTheme="majorHAnsi" w:cstheme="majorHAnsi"/>
+        </w:rPr>
+        <w:t xml:space="preserve">Where f is a </w:t>
+      </w:r>
+      <w:proofErr w:type="spellStart"/>
+      <w:r>
+        <w:rPr>
+          <w:rFonts w:asciiTheme="majorHAnsi" w:hAnsiTheme="majorHAnsi" w:cstheme="majorHAnsi"/>
+        </w:rPr>
+        <w:t>DateTimeFormatter</w:t>
+      </w:r>
+      <w:proofErr w:type="spellEnd"/>
+      <w:r>
+        <w:rPr>
+          <w:rFonts w:asciiTheme="majorHAnsi" w:hAnsiTheme="majorHAnsi" w:cstheme="majorHAnsi"/>
+        </w:rPr>
+        <w:t xml:space="preserve"> object.</w:t>
+      </w:r>
+    </w:p>
+    <w:p>
+      <w:pPr>
+        <w:tabs>
+          <w:tab w:val="left" w:pos="4215"/>
+        </w:tabs>
+        <w:rPr>
+          <w:rFonts w:ascii="Consolas" w:hAnsi="Consolas" w:cstheme="majorHAnsi"/>
+          <w:i/>
+          <w:iCs/>
+        </w:rPr>
+      </w:pPr>
+      <w:proofErr w:type="spellStart"/>
+      <w:r>
+        <w:rPr>
+          <w:rFonts w:ascii="Consolas" w:hAnsi="Consolas" w:cstheme="majorHAnsi"/>
+          <w:i/>
+          <w:iCs/>
+        </w:rPr>
+        <w:t>LocalTime</w:t>
+      </w:r>
+      <w:proofErr w:type="spellEnd"/>
+      <w:r>
+        <w:rPr>
+          <w:rFonts w:ascii="Consolas" w:hAnsi="Consolas" w:cstheme="majorHAnsi"/>
+          <w:i/>
+          <w:iCs/>
+        </w:rPr>
+        <w:t xml:space="preserve"> time = </w:t>
+      </w:r>
+      <w:proofErr w:type="spellStart"/>
+      <w:r>
+        <w:rPr>
+          <w:rFonts w:ascii="Consolas" w:hAnsi="Consolas" w:cstheme="majorHAnsi"/>
+          <w:i/>
+          <w:iCs/>
+        </w:rPr>
+        <w:t>LocalTime.parse</w:t>
+      </w:r>
+      <w:proofErr w:type="spellEnd"/>
+      <w:r>
+        <w:rPr>
+          <w:rFonts w:ascii="Consolas" w:hAnsi="Consolas" w:cstheme="majorHAnsi"/>
+          <w:i/>
+          <w:iCs/>
+        </w:rPr>
+        <w:t>(“11:22”</w:t>
+      </w:r>
+      <w:proofErr w:type="gramStart"/>
+      <w:r>
+        <w:rPr>
+          <w:rFonts w:ascii="Consolas" w:hAnsi="Consolas" w:cstheme="majorHAnsi"/>
+          <w:i/>
+          <w:iCs/>
+        </w:rPr>
+        <w:t>);</w:t>
+      </w:r>
+      <w:proofErr w:type="gramEnd"/>
+    </w:p>
+    <w:p>
+      <w:pPr>
+        <w:tabs>
+          <w:tab w:val="left" w:pos="4215"/>
+        </w:tabs>
+        <w:rPr>
+          <w:rFonts w:asciiTheme="majorHAnsi" w:hAnsiTheme="majorHAnsi" w:cstheme="majorHAnsi"/>
+        </w:rPr>
+      </w:pPr>
+    </w:p>
+    <w:p>
+      <w:pPr>
+        <w:tabs>
+          <w:tab w:val="left" w:pos="4215"/>
+        </w:tabs>
+        <w:rPr>
+          <w:rFonts w:asciiTheme="majorHAnsi" w:hAnsiTheme="majorHAnsi" w:cstheme="majorHAnsi"/>
+        </w:rPr>
+      </w:pPr>
+      <w:bookmarkStart w:id="0" w:name="_GoBack"/>
+      <w:bookmarkEnd w:id="0"/>
+    </w:p>
+    <w:p>
+      <w:pPr>
+        <w:tabs>
+          <w:tab w:val="left" w:pos="4215"/>
+        </w:tabs>
+        <w:rPr>
+          <w:rFonts w:asciiTheme="majorHAnsi" w:hAnsiTheme="majorHAnsi" w:cstheme="majorHAnsi"/>
+        </w:rPr>
+      </w:pPr>
+    </w:p>
+    <w:p>
+      <w:pPr>
+        <w:tabs>
+          <w:tab w:val="left" w:pos="4215"/>
+        </w:tabs>
+        <w:rPr>
+          <w:rFonts w:asciiTheme="majorHAnsi" w:hAnsiTheme="majorHAnsi" w:cstheme="majorHAnsi"/>
+        </w:rPr>
+      </w:pPr>
+    </w:p>
+    <w:p>
+      <w:pPr>
+        <w:tabs>
+          <w:tab w:val="left" w:pos="4215"/>
+        </w:tabs>
+        <w:rPr>
+          <w:rFonts w:asciiTheme="majorHAnsi" w:hAnsiTheme="majorHAnsi" w:cstheme="majorHAnsi"/>
+        </w:rPr>
+      </w:pPr>
+    </w:p>
+    <w:p>
+      <w:pPr>
+        <w:tabs>
+          <w:tab w:val="left" w:pos="4215"/>
+        </w:tabs>
+        <w:rPr>
+          <w:rFonts w:asciiTheme="majorHAnsi" w:hAnsiTheme="majorHAnsi" w:cstheme="majorHAnsi"/>
+        </w:rPr>
+      </w:pPr>
+    </w:p>
+    <w:p>
+      <w:pPr>
+        <w:tabs>
+          <w:tab w:val="left" w:pos="4215"/>
+        </w:tabs>
+        <w:rPr>
+          <w:rFonts w:asciiTheme="majorHAnsi" w:hAnsiTheme="majorHAnsi" w:cstheme="majorHAnsi"/>
+        </w:rPr>
+      </w:pPr>
+    </w:p>
+    <w:p>
+      <w:pPr>
+        <w:tabs>
+          <w:tab w:val="left" w:pos="4215"/>
+        </w:tabs>
+        <w:rPr>
+          <w:rFonts w:asciiTheme="majorHAnsi" w:hAnsiTheme="majorHAnsi" w:cstheme="majorHAnsi"/>
+        </w:rPr>
+      </w:pPr>
+    </w:p>
+    <w:p>
+      <w:pPr>
+        <w:tabs>
+          <w:tab w:val="left" w:pos="4215"/>
+        </w:tabs>
+        <w:rPr>
+          <w:rFonts w:asciiTheme="majorHAnsi" w:hAnsiTheme="majorHAnsi" w:cstheme="majorHAnsi"/>
+        </w:rPr>
+      </w:pPr>
+    </w:p>
+    <w:p>
+      <w:pPr>
+        <w:tabs>
+          <w:tab w:val="left" w:pos="4215"/>
+        </w:tabs>
+        <w:rPr>
+          <w:rFonts w:asciiTheme="majorHAnsi" w:hAnsiTheme="majorHAnsi" w:cstheme="majorHAnsi"/>
+        </w:rPr>
+      </w:pPr>
+    </w:p>
+    <w:p>
+      <w:pPr>
+        <w:tabs>
+          <w:tab w:val="left" w:pos="4215"/>
+        </w:tabs>
+        <w:rPr>
+          <w:rFonts w:asciiTheme="majorHAnsi" w:hAnsiTheme="majorHAnsi" w:cstheme="majorHAnsi"/>
+        </w:rPr>
+      </w:pPr>
+    </w:p>
+    <w:p>
+      <w:pPr>
+        <w:tabs>
+          <w:tab w:val="left" w:pos="4215"/>
+        </w:tabs>
+        <w:rPr>
+          <w:rFonts w:asciiTheme="majorHAnsi" w:hAnsiTheme="majorHAnsi" w:cstheme="majorHAnsi"/>
+        </w:rPr>
+      </w:pPr>
+    </w:p>
+    <w:p>
+      <w:pPr>
+        <w:tabs>
+          <w:tab w:val="left" w:pos="4215"/>
+        </w:tabs>
+        <w:rPr>
+          <w:rFonts w:asciiTheme="majorHAnsi" w:hAnsiTheme="majorHAnsi" w:cstheme="majorHAnsi"/>
+        </w:rPr>
+      </w:pPr>
+    </w:p>
+    <w:p>
+      <w:pPr>
+        <w:tabs>
+          <w:tab w:val="left" w:pos="4215"/>
+        </w:tabs>
+        <w:rPr>
+          <w:rFonts w:asciiTheme="majorHAnsi" w:hAnsiTheme="majorHAnsi" w:cstheme="majorHAnsi"/>
+        </w:rPr>
+      </w:pPr>
+    </w:p>
+    <w:p>
+      <w:pPr>
+        <w:tabs>
+          <w:tab w:val="left" w:pos="4215"/>
+        </w:tabs>
+        <w:rPr>
+          <w:rFonts w:asciiTheme="majorHAnsi" w:hAnsiTheme="majorHAnsi" w:cstheme="majorHAnsi"/>
+        </w:rPr>
+      </w:pPr>
+    </w:p>
+    <w:p>
+      <w:pPr>
+        <w:tabs>
+          <w:tab w:val="left" w:pos="4215"/>
+        </w:tabs>
+        <w:rPr>
+          <w:rFonts w:asciiTheme="majorHAnsi" w:hAnsiTheme="majorHAnsi" w:cstheme="majorHAnsi"/>
+        </w:rPr>
+      </w:pPr>
+    </w:p>
+    <w:p>
+      <w:pPr>
+        <w:tabs>
+          <w:tab w:val="left" w:pos="4215"/>
+        </w:tabs>
+        <w:rPr>
+          <w:rFonts w:asciiTheme="majorHAnsi" w:hAnsiTheme="majorHAnsi" w:cstheme="majorHAnsi"/>
+        </w:rPr>
+      </w:pPr>
+    </w:p>
+    <w:p>
+      <w:pPr>
+        <w:tabs>
+          <w:tab w:val="left" w:pos="4215"/>
+        </w:tabs>
+        <w:rPr>
+          <w:rFonts w:asciiTheme="majorHAnsi" w:hAnsiTheme="majorHAnsi" w:cstheme="majorHAnsi"/>
+        </w:rPr>
+      </w:pPr>
+    </w:p>
+    <w:p>
+      <w:pPr>
+        <w:tabs>
+          <w:tab w:val="left" w:pos="4215"/>
+        </w:tabs>
+        <w:rPr>
+          <w:rFonts w:asciiTheme="majorHAnsi" w:hAnsiTheme="majorHAnsi" w:cstheme="majorHAnsi"/>
+        </w:rPr>
+      </w:pPr>
+      <w:r>
+        <w:rPr>
+          <w:rFonts w:asciiTheme="majorHAnsi" w:hAnsiTheme="majorHAnsi" w:cstheme="majorHAnsi"/>
+        </w:rPr>
+        <w:lastRenderedPageBreak/>
+        <w:t xml:space="preserve">Chapter 4: </w:t>
+      </w:r>
     </w:p>
     <w:sectPr>
       <w:type w:val="continuous"/>
@@ -23349,7 +26468,7 @@
   <w:style w:type="paragraph" w:default="1" w:styleId="Normal">
     <w:name w:val="Normal"/>
     <w:qFormat/>
-    <w:rsid w:val="00D91A9F"/>
+    <w:rsid w:val="00336495"/>
   </w:style>
   <w:style w:type="character" w:default="1" w:styleId="DefaultParagraphFont">
     <w:name w:val="Default Paragraph Font"/>
@@ -23796,7 +26915,7 @@
 </file>
 
 <file path=customXml/itemProps1.xml><?xml version="1.0" encoding="utf-8"?>
-<ds:datastoreItem xmlns:ds="http://schemas.openxmlformats.org/officeDocument/2006/customXml" ds:itemID="{D7B36F33-BD04-4453-B25C-DCF2583DA6D7}">
+<ds:datastoreItem xmlns:ds="http://schemas.openxmlformats.org/officeDocument/2006/customXml" ds:itemID="{A658CB2B-1672-451C-B9D9-3E9E43D770A7}">
   <ds:schemaRefs>
     <ds:schemaRef ds:uri="http://schemas.openxmlformats.org/officeDocument/2006/bibliography"/>
   </ds:schemaRefs>

</xml_diff>

<commit_message>
Added Methods design, signature, and access modifiers notes and examples
</commit_message>
<xml_diff>
--- a/OCA - OCP exercises/OCA/OCA Notes.docx
+++ b/OCA - OCP exercises/OCA/OCA Notes.docx
@@ -4627,6 +4627,7 @@
           </w:tcPr>
           <w:p>
             <w:pPr>
+              <w:jc w:val="both"/>
               <w:rPr>
                 <w:rFonts w:asciiTheme="majorHAnsi" w:hAnsiTheme="majorHAnsi" w:cstheme="majorHAnsi"/>
                 <w:b w:val="0"/>
@@ -4683,6 +4684,7 @@
           </w:tcPr>
           <w:p>
             <w:pPr>
+              <w:jc w:val="both"/>
               <w:rPr>
                 <w:rFonts w:asciiTheme="majorHAnsi" w:hAnsiTheme="majorHAnsi" w:cstheme="majorHAnsi"/>
                 <w:b w:val="0"/>
@@ -4767,6 +4769,7 @@
           </w:tcPr>
           <w:p>
             <w:pPr>
+              <w:jc w:val="both"/>
               <w:rPr>
                 <w:rFonts w:asciiTheme="majorHAnsi" w:hAnsiTheme="majorHAnsi" w:cstheme="majorHAnsi"/>
                 <w:b w:val="0"/>
@@ -5701,6 +5704,7 @@
     <w:p>
       <w:pPr>
         <w:pStyle w:val="ListParagraph"/>
+        <w:jc w:val="both"/>
         <w:rPr>
           <w:rFonts w:asciiTheme="majorHAnsi" w:hAnsiTheme="majorHAnsi" w:cstheme="majorHAnsi"/>
         </w:rPr>
@@ -5730,6 +5734,7 @@
     <w:p>
       <w:pPr>
         <w:pStyle w:val="ListParagraph"/>
+        <w:jc w:val="both"/>
         <w:rPr>
           <w:rFonts w:asciiTheme="majorHAnsi" w:hAnsiTheme="majorHAnsi" w:cstheme="majorHAnsi"/>
         </w:rPr>
@@ -5744,6 +5749,7 @@
     <w:p>
       <w:pPr>
         <w:pStyle w:val="ListParagraph"/>
+        <w:jc w:val="both"/>
         <w:rPr>
           <w:rFonts w:asciiTheme="majorHAnsi" w:hAnsiTheme="majorHAnsi" w:cstheme="majorHAnsi"/>
           <w:i/>
@@ -5780,6 +5786,7 @@
     <w:p>
       <w:pPr>
         <w:pStyle w:val="ListParagraph"/>
+        <w:jc w:val="both"/>
         <w:rPr>
           <w:rFonts w:asciiTheme="majorHAnsi" w:hAnsiTheme="majorHAnsi" w:cstheme="majorHAnsi"/>
           <w:i/>
@@ -5816,6 +5823,7 @@
     <w:p>
       <w:pPr>
         <w:pStyle w:val="ListParagraph"/>
+        <w:jc w:val="both"/>
         <w:rPr>
           <w:rFonts w:asciiTheme="majorHAnsi" w:hAnsiTheme="majorHAnsi" w:cstheme="majorHAnsi"/>
           <w:i/>
@@ -5852,6 +5860,7 @@
     <w:p>
       <w:pPr>
         <w:pStyle w:val="ListParagraph"/>
+        <w:jc w:val="both"/>
         <w:rPr>
           <w:rFonts w:asciiTheme="majorHAnsi" w:hAnsiTheme="majorHAnsi" w:cstheme="majorHAnsi"/>
           <w:i/>
@@ -5888,6 +5897,7 @@
     <w:p>
       <w:pPr>
         <w:pStyle w:val="ListParagraph"/>
+        <w:jc w:val="both"/>
         <w:rPr>
           <w:rFonts w:asciiTheme="majorHAnsi" w:hAnsiTheme="majorHAnsi" w:cstheme="majorHAnsi"/>
         </w:rPr>
@@ -5896,6 +5906,7 @@
     <w:p>
       <w:pPr>
         <w:pStyle w:val="ListParagraph"/>
+        <w:jc w:val="both"/>
         <w:rPr>
           <w:rFonts w:asciiTheme="majorHAnsi" w:hAnsiTheme="majorHAnsi" w:cstheme="majorHAnsi"/>
         </w:rPr>
@@ -5910,6 +5921,7 @@
     <w:p>
       <w:pPr>
         <w:pStyle w:val="ListParagraph"/>
+        <w:jc w:val="both"/>
         <w:rPr>
           <w:rFonts w:asciiTheme="majorHAnsi" w:hAnsiTheme="majorHAnsi" w:cstheme="majorHAnsi"/>
         </w:rPr>
@@ -5924,6 +5936,7 @@
     <w:p>
       <w:pPr>
         <w:pStyle w:val="ListParagraph"/>
+        <w:jc w:val="both"/>
         <w:rPr>
           <w:rFonts w:asciiTheme="majorHAnsi" w:hAnsiTheme="majorHAnsi" w:cstheme="majorHAnsi"/>
           <w:i/>
@@ -5968,6 +5981,7 @@
     <w:p>
       <w:pPr>
         <w:pStyle w:val="ListParagraph"/>
+        <w:jc w:val="both"/>
         <w:rPr>
           <w:rFonts w:asciiTheme="majorHAnsi" w:hAnsiTheme="majorHAnsi" w:cstheme="majorHAnsi"/>
           <w:i/>
@@ -6018,6 +6032,7 @@
     <w:p>
       <w:pPr>
         <w:pStyle w:val="ListParagraph"/>
+        <w:jc w:val="both"/>
         <w:rPr>
           <w:rFonts w:asciiTheme="majorHAnsi" w:hAnsiTheme="majorHAnsi" w:cstheme="majorHAnsi"/>
           <w:i/>
@@ -6062,6 +6077,7 @@
     <w:p>
       <w:pPr>
         <w:pStyle w:val="ListParagraph"/>
+        <w:jc w:val="both"/>
         <w:rPr>
           <w:rFonts w:asciiTheme="majorHAnsi" w:hAnsiTheme="majorHAnsi" w:cstheme="majorHAnsi"/>
           <w:i/>
@@ -6114,6 +6130,7 @@
     <w:p>
       <w:pPr>
         <w:pStyle w:val="ListParagraph"/>
+        <w:jc w:val="both"/>
         <w:rPr>
           <w:rFonts w:asciiTheme="majorHAnsi" w:hAnsiTheme="majorHAnsi" w:cstheme="majorHAnsi"/>
           <w:i/>
@@ -6124,6 +6141,7 @@
     <w:p>
       <w:pPr>
         <w:pStyle w:val="ListParagraph"/>
+        <w:jc w:val="both"/>
         <w:rPr>
           <w:rFonts w:asciiTheme="majorHAnsi" w:hAnsiTheme="majorHAnsi" w:cstheme="majorHAnsi"/>
           <w:i/>
@@ -6186,6 +6204,7 @@
     <w:p>
       <w:pPr>
         <w:pStyle w:val="ListParagraph"/>
+        <w:jc w:val="both"/>
         <w:rPr>
           <w:rFonts w:asciiTheme="majorHAnsi" w:hAnsiTheme="majorHAnsi" w:cstheme="majorHAnsi"/>
           <w:i/>
@@ -6196,6 +6215,7 @@
     <w:p>
       <w:pPr>
         <w:pStyle w:val="ListParagraph"/>
+        <w:jc w:val="both"/>
         <w:rPr>
           <w:rFonts w:asciiTheme="majorHAnsi" w:hAnsiTheme="majorHAnsi" w:cstheme="majorHAnsi"/>
           <w:i/>
@@ -6214,6 +6234,7 @@
     <w:p>
       <w:pPr>
         <w:pStyle w:val="ListParagraph"/>
+        <w:jc w:val="both"/>
         <w:rPr>
           <w:rFonts w:asciiTheme="majorHAnsi" w:hAnsiTheme="majorHAnsi" w:cstheme="majorHAnsi"/>
           <w:i/>
@@ -6251,6 +6272,7 @@
     <w:p>
       <w:pPr>
         <w:pStyle w:val="ListParagraph"/>
+        <w:jc w:val="both"/>
         <w:rPr>
           <w:rFonts w:asciiTheme="majorHAnsi" w:hAnsiTheme="majorHAnsi" w:cstheme="majorHAnsi"/>
           <w:i/>
@@ -6295,6 +6317,7 @@
     <w:p>
       <w:pPr>
         <w:pStyle w:val="ListParagraph"/>
+        <w:jc w:val="both"/>
         <w:rPr>
           <w:rFonts w:asciiTheme="majorHAnsi" w:hAnsiTheme="majorHAnsi" w:cstheme="majorHAnsi"/>
         </w:rPr>
@@ -6991,7 +7014,7 @@
             <w:pPr>
               <w:pStyle w:val="ListParagraph"/>
               <w:ind w:left="0"/>
-              <w:jc w:val="center"/>
+              <w:jc w:val="both"/>
               <w:rPr>
                 <w:rFonts w:asciiTheme="majorHAnsi" w:hAnsiTheme="majorHAnsi" w:cstheme="majorHAnsi"/>
                 <w:sz w:val="20"/>
@@ -7016,7 +7039,7 @@
             <w:pPr>
               <w:pStyle w:val="ListParagraph"/>
               <w:ind w:left="0"/>
-              <w:jc w:val="center"/>
+              <w:jc w:val="both"/>
               <w:cnfStyle w:val="100000000000" w:firstRow="1" w:lastRow="0" w:firstColumn="0" w:lastColumn="0" w:oddVBand="0" w:evenVBand="0" w:oddHBand="0" w:evenHBand="0" w:firstRowFirstColumn="0" w:firstRowLastColumn="0" w:lastRowFirstColumn="0" w:lastRowLastColumn="0"/>
               <w:rPr>
                 <w:rFonts w:asciiTheme="majorHAnsi" w:hAnsiTheme="majorHAnsi" w:cstheme="majorHAnsi"/>
@@ -7042,7 +7065,7 @@
             <w:pPr>
               <w:pStyle w:val="ListParagraph"/>
               <w:ind w:left="0"/>
-              <w:jc w:val="center"/>
+              <w:jc w:val="both"/>
               <w:cnfStyle w:val="100000000000" w:firstRow="1" w:lastRow="0" w:firstColumn="0" w:lastColumn="0" w:oddVBand="0" w:evenVBand="0" w:oddHBand="0" w:evenHBand="0" w:firstRowFirstColumn="0" w:firstRowLastColumn="0" w:lastRowFirstColumn="0" w:lastRowLastColumn="0"/>
               <w:rPr>
                 <w:rFonts w:asciiTheme="majorHAnsi" w:hAnsiTheme="majorHAnsi" w:cstheme="majorHAnsi"/>
@@ -11459,6 +11482,7 @@
           </w:tcPr>
           <w:p>
             <w:pPr>
+              <w:jc w:val="both"/>
               <w:rPr>
                 <w:rFonts w:asciiTheme="majorHAnsi" w:hAnsiTheme="majorHAnsi" w:cstheme="majorHAnsi"/>
               </w:rPr>
@@ -11471,6 +11495,7 @@
           </w:tcPr>
           <w:p>
             <w:pPr>
+              <w:jc w:val="both"/>
               <w:cnfStyle w:val="100000000000" w:firstRow="1" w:lastRow="0" w:firstColumn="0" w:lastColumn="0" w:oddVBand="0" w:evenVBand="0" w:oddHBand="0" w:evenHBand="0" w:firstRowFirstColumn="0" w:firstRowLastColumn="0" w:lastRowFirstColumn="0" w:lastRowLastColumn="0"/>
               <w:rPr>
                 <w:rFonts w:asciiTheme="majorHAnsi" w:hAnsiTheme="majorHAnsi" w:cstheme="majorHAnsi"/>
@@ -11490,6 +11515,7 @@
           </w:tcPr>
           <w:p>
             <w:pPr>
+              <w:jc w:val="both"/>
               <w:cnfStyle w:val="100000000000" w:firstRow="1" w:lastRow="0" w:firstColumn="0" w:lastColumn="0" w:oddVBand="0" w:evenVBand="0" w:oddHBand="0" w:evenHBand="0" w:firstRowFirstColumn="0" w:firstRowLastColumn="0" w:lastRowFirstColumn="0" w:lastRowLastColumn="0"/>
               <w:rPr>
                 <w:rFonts w:asciiTheme="majorHAnsi" w:hAnsiTheme="majorHAnsi" w:cstheme="majorHAnsi"/>
@@ -11509,6 +11535,7 @@
           </w:tcPr>
           <w:p>
             <w:pPr>
+              <w:jc w:val="both"/>
               <w:cnfStyle w:val="100000000000" w:firstRow="1" w:lastRow="0" w:firstColumn="0" w:lastColumn="0" w:oddVBand="0" w:evenVBand="0" w:oddHBand="0" w:evenHBand="0" w:firstRowFirstColumn="0" w:firstRowLastColumn="0" w:lastRowFirstColumn="0" w:lastRowLastColumn="0"/>
               <w:rPr>
                 <w:rFonts w:asciiTheme="majorHAnsi" w:hAnsiTheme="majorHAnsi" w:cstheme="majorHAnsi"/>
@@ -17521,6 +17548,7 @@
         <w:tabs>
           <w:tab w:val="left" w:pos="4215"/>
         </w:tabs>
+        <w:jc w:val="both"/>
         <w:rPr>
           <w:rFonts w:asciiTheme="majorHAnsi" w:hAnsiTheme="majorHAnsi" w:cstheme="majorHAnsi"/>
         </w:rPr>
@@ -17531,6 +17559,7 @@
         <w:tabs>
           <w:tab w:val="left" w:pos="4215"/>
         </w:tabs>
+        <w:jc w:val="both"/>
         <w:rPr>
           <w:rFonts w:asciiTheme="majorHAnsi" w:hAnsiTheme="majorHAnsi" w:cstheme="majorHAnsi"/>
         </w:rPr>
@@ -17553,6 +17582,7 @@
         <w:tabs>
           <w:tab w:val="left" w:pos="4215"/>
         </w:tabs>
+        <w:jc w:val="both"/>
         <w:rPr>
           <w:rFonts w:ascii="Consolas" w:hAnsi="Consolas" w:cstheme="majorHAnsi"/>
           <w:i/>
@@ -17589,6 +17619,7 @@
         <w:tabs>
           <w:tab w:val="left" w:pos="4215"/>
         </w:tabs>
+        <w:jc w:val="both"/>
         <w:rPr>
           <w:rFonts w:ascii="Consolas" w:hAnsi="Consolas" w:cstheme="majorHAnsi"/>
           <w:i/>
@@ -17635,6 +17666,7 @@
         <w:tabs>
           <w:tab w:val="left" w:pos="4215"/>
         </w:tabs>
+        <w:jc w:val="both"/>
         <w:rPr>
           <w:rFonts w:ascii="Consolas" w:hAnsi="Consolas" w:cstheme="majorHAnsi"/>
           <w:i/>
@@ -17671,6 +17703,7 @@
         <w:tabs>
           <w:tab w:val="left" w:pos="4215"/>
         </w:tabs>
+        <w:jc w:val="both"/>
         <w:rPr>
           <w:rFonts w:ascii="Consolas" w:hAnsi="Consolas" w:cstheme="majorHAnsi"/>
           <w:i/>
@@ -17707,6 +17740,7 @@
         <w:tabs>
           <w:tab w:val="left" w:pos="4215"/>
         </w:tabs>
+        <w:jc w:val="both"/>
         <w:rPr>
           <w:rFonts w:asciiTheme="majorHAnsi" w:hAnsiTheme="majorHAnsi" w:cstheme="majorHAnsi"/>
         </w:rPr>
@@ -17724,6 +17758,7 @@
         <w:tabs>
           <w:tab w:val="left" w:pos="4215"/>
         </w:tabs>
+        <w:jc w:val="both"/>
         <w:rPr>
           <w:rFonts w:ascii="Consolas" w:hAnsi="Consolas" w:cstheme="majorHAnsi"/>
           <w:i/>
@@ -17754,6 +17789,7 @@
         <w:tabs>
           <w:tab w:val="left" w:pos="4215"/>
         </w:tabs>
+        <w:jc w:val="both"/>
         <w:rPr>
           <w:rFonts w:asciiTheme="majorHAnsi" w:hAnsiTheme="majorHAnsi" w:cstheme="majorHAnsi"/>
         </w:rPr>
@@ -17770,6 +17806,7 @@
         <w:tabs>
           <w:tab w:val="left" w:pos="4215"/>
         </w:tabs>
+        <w:jc w:val="both"/>
         <w:rPr>
           <w:rFonts w:ascii="Consolas" w:hAnsi="Consolas" w:cstheme="majorHAnsi"/>
           <w:i/>
@@ -17818,6 +17855,7 @@
         <w:tabs>
           <w:tab w:val="left" w:pos="4215"/>
         </w:tabs>
+        <w:jc w:val="both"/>
         <w:rPr>
           <w:rFonts w:asciiTheme="majorHAnsi" w:hAnsiTheme="majorHAnsi" w:cstheme="majorHAnsi"/>
         </w:rPr>
@@ -17834,6 +17872,7 @@
         <w:tabs>
           <w:tab w:val="left" w:pos="4215"/>
         </w:tabs>
+        <w:jc w:val="both"/>
         <w:rPr>
           <w:rFonts w:ascii="Consolas" w:hAnsi="Consolas" w:cstheme="majorHAnsi"/>
           <w:i/>
@@ -17882,6 +17921,7 @@
         <w:tabs>
           <w:tab w:val="left" w:pos="4215"/>
         </w:tabs>
+        <w:jc w:val="both"/>
         <w:rPr>
           <w:rFonts w:ascii="Consolas" w:hAnsi="Consolas" w:cstheme="majorHAnsi"/>
           <w:i/>
@@ -17922,6 +17962,7 @@
         <w:tabs>
           <w:tab w:val="left" w:pos="4215"/>
         </w:tabs>
+        <w:jc w:val="both"/>
         <w:rPr>
           <w:rFonts w:ascii="Consolas" w:hAnsi="Consolas" w:cstheme="majorHAnsi"/>
           <w:i/>
@@ -17962,6 +18003,7 @@
         <w:tabs>
           <w:tab w:val="left" w:pos="4215"/>
         </w:tabs>
+        <w:jc w:val="both"/>
         <w:rPr>
           <w:rFonts w:asciiTheme="majorHAnsi" w:hAnsiTheme="majorHAnsi" w:cstheme="majorHAnsi"/>
         </w:rPr>
@@ -17972,6 +18014,7 @@
         <w:tabs>
           <w:tab w:val="left" w:pos="4215"/>
         </w:tabs>
+        <w:jc w:val="both"/>
         <w:rPr>
           <w:rFonts w:asciiTheme="majorHAnsi" w:hAnsiTheme="majorHAnsi" w:cstheme="majorHAnsi"/>
         </w:rPr>
@@ -18008,6 +18051,7 @@
         <w:tabs>
           <w:tab w:val="left" w:pos="4215"/>
         </w:tabs>
+        <w:jc w:val="both"/>
         <w:rPr>
           <w:rFonts w:ascii="Consolas" w:hAnsi="Consolas" w:cstheme="majorHAnsi"/>
           <w:i/>
@@ -18064,6 +18108,7 @@
         <w:tabs>
           <w:tab w:val="left" w:pos="4215"/>
         </w:tabs>
+        <w:jc w:val="both"/>
         <w:rPr>
           <w:rFonts w:ascii="Consolas" w:hAnsi="Consolas" w:cstheme="majorHAnsi"/>
           <w:i/>
@@ -18102,6 +18147,7 @@
         <w:tabs>
           <w:tab w:val="left" w:pos="4215"/>
         </w:tabs>
+        <w:jc w:val="both"/>
         <w:rPr>
           <w:rFonts w:ascii="Consolas" w:hAnsi="Consolas" w:cstheme="majorHAnsi"/>
           <w:i/>
@@ -18158,6 +18204,7 @@
         <w:tabs>
           <w:tab w:val="left" w:pos="4215"/>
         </w:tabs>
+        <w:jc w:val="both"/>
         <w:rPr>
           <w:rFonts w:ascii="Consolas" w:hAnsi="Consolas" w:cstheme="majorHAnsi"/>
           <w:i/>
@@ -18206,6 +18253,7 @@
         <w:tabs>
           <w:tab w:val="left" w:pos="4215"/>
         </w:tabs>
+        <w:jc w:val="both"/>
         <w:rPr>
           <w:rFonts w:ascii="Consolas" w:hAnsi="Consolas" w:cstheme="majorHAnsi"/>
           <w:i/>
@@ -18226,6 +18274,7 @@
         <w:tabs>
           <w:tab w:val="left" w:pos="4215"/>
         </w:tabs>
+        <w:jc w:val="both"/>
         <w:rPr>
           <w:rFonts w:asciiTheme="majorHAnsi" w:hAnsiTheme="majorHAnsi" w:cstheme="majorHAnsi"/>
         </w:rPr>
@@ -18236,6 +18285,7 @@
         <w:tabs>
           <w:tab w:val="left" w:pos="4215"/>
         </w:tabs>
+        <w:jc w:val="both"/>
         <w:rPr>
           <w:rFonts w:asciiTheme="majorHAnsi" w:hAnsiTheme="majorHAnsi" w:cstheme="majorHAnsi"/>
           <w:u w:val="single"/>
@@ -18270,6 +18320,7 @@
         <w:tabs>
           <w:tab w:val="left" w:pos="4215"/>
         </w:tabs>
+        <w:jc w:val="both"/>
         <w:rPr>
           <w:rFonts w:asciiTheme="majorHAnsi" w:hAnsiTheme="majorHAnsi" w:cstheme="majorHAnsi"/>
         </w:rPr>
@@ -18308,6 +18359,7 @@
         <w:tabs>
           <w:tab w:val="left" w:pos="4215"/>
         </w:tabs>
+        <w:jc w:val="both"/>
         <w:rPr>
           <w:rFonts w:asciiTheme="majorHAnsi" w:hAnsiTheme="majorHAnsi" w:cstheme="majorHAnsi"/>
         </w:rPr>
@@ -18318,6 +18370,7 @@
         <w:tabs>
           <w:tab w:val="left" w:pos="4215"/>
         </w:tabs>
+        <w:jc w:val="both"/>
         <w:rPr>
           <w:rFonts w:asciiTheme="majorHAnsi" w:hAnsiTheme="majorHAnsi" w:cstheme="majorHAnsi"/>
         </w:rPr>
@@ -18334,6 +18387,7 @@
         <w:tabs>
           <w:tab w:val="left" w:pos="4215"/>
         </w:tabs>
+        <w:jc w:val="both"/>
         <w:rPr>
           <w:rFonts w:ascii="Consolas" w:hAnsi="Consolas" w:cstheme="majorHAnsi"/>
           <w:i/>
@@ -18404,6 +18458,7 @@
         <w:tabs>
           <w:tab w:val="left" w:pos="4215"/>
         </w:tabs>
+        <w:jc w:val="both"/>
         <w:rPr>
           <w:rFonts w:ascii="Consolas" w:hAnsi="Consolas" w:cstheme="majorHAnsi"/>
           <w:i/>
@@ -18474,6 +18529,7 @@
         <w:tabs>
           <w:tab w:val="left" w:pos="4215"/>
         </w:tabs>
+        <w:jc w:val="both"/>
         <w:rPr>
           <w:rFonts w:ascii="Consolas" w:hAnsi="Consolas" w:cstheme="majorHAnsi"/>
           <w:i/>
@@ -18544,6 +18600,7 @@
         <w:tabs>
           <w:tab w:val="left" w:pos="4215"/>
         </w:tabs>
+        <w:jc w:val="both"/>
         <w:rPr>
           <w:rFonts w:asciiTheme="majorHAnsi" w:hAnsiTheme="majorHAnsi" w:cstheme="majorHAnsi"/>
         </w:rPr>
@@ -18560,6 +18617,7 @@
         <w:tabs>
           <w:tab w:val="left" w:pos="4215"/>
         </w:tabs>
+        <w:jc w:val="both"/>
         <w:rPr>
           <w:rFonts w:ascii="Consolas" w:hAnsi="Consolas" w:cstheme="majorHAnsi"/>
           <w:i/>
@@ -18640,6 +18698,7 @@
         <w:tabs>
           <w:tab w:val="left" w:pos="4215"/>
         </w:tabs>
+        <w:jc w:val="both"/>
         <w:rPr>
           <w:rFonts w:ascii="Consolas" w:hAnsi="Consolas" w:cstheme="majorHAnsi"/>
           <w:i/>
@@ -18720,6 +18779,7 @@
         <w:tabs>
           <w:tab w:val="left" w:pos="4215"/>
         </w:tabs>
+        <w:jc w:val="both"/>
         <w:rPr>
           <w:rFonts w:asciiTheme="majorHAnsi" w:hAnsiTheme="majorHAnsi" w:cstheme="majorHAnsi"/>
         </w:rPr>
@@ -18750,6 +18810,7 @@
         <w:tabs>
           <w:tab w:val="left" w:pos="4215"/>
         </w:tabs>
+        <w:jc w:val="both"/>
         <w:rPr>
           <w:rFonts w:ascii="Consolas" w:hAnsi="Consolas" w:cstheme="majorHAnsi"/>
           <w:i/>
@@ -18818,6 +18879,7 @@
         <w:tabs>
           <w:tab w:val="left" w:pos="4215"/>
         </w:tabs>
+        <w:jc w:val="both"/>
         <w:rPr>
           <w:rFonts w:ascii="Consolas" w:hAnsi="Consolas" w:cstheme="majorHAnsi"/>
           <w:i/>
@@ -18897,6 +18959,7 @@
         <w:tabs>
           <w:tab w:val="left" w:pos="4215"/>
         </w:tabs>
+        <w:jc w:val="both"/>
         <w:rPr>
           <w:rFonts w:asciiTheme="majorHAnsi" w:hAnsiTheme="majorHAnsi" w:cstheme="majorHAnsi"/>
         </w:rPr>
@@ -18907,6 +18970,7 @@
         <w:tabs>
           <w:tab w:val="left" w:pos="4215"/>
         </w:tabs>
+        <w:jc w:val="both"/>
         <w:rPr>
           <w:rFonts w:asciiTheme="majorHAnsi" w:hAnsiTheme="majorHAnsi" w:cstheme="majorHAnsi"/>
           <w:i/>
@@ -18953,6 +19017,7 @@
         <w:tabs>
           <w:tab w:val="left" w:pos="4215"/>
         </w:tabs>
+        <w:jc w:val="both"/>
         <w:rPr>
           <w:rFonts w:asciiTheme="majorHAnsi" w:hAnsiTheme="majorHAnsi" w:cstheme="majorHAnsi"/>
         </w:rPr>
@@ -18969,6 +19034,7 @@
         <w:tabs>
           <w:tab w:val="left" w:pos="4215"/>
         </w:tabs>
+        <w:jc w:val="both"/>
         <w:rPr>
           <w:rFonts w:asciiTheme="majorHAnsi" w:hAnsiTheme="majorHAnsi" w:cstheme="majorHAnsi"/>
         </w:rPr>
@@ -19026,6 +19092,7 @@
         <w:tabs>
           <w:tab w:val="left" w:pos="4215"/>
         </w:tabs>
+        <w:jc w:val="both"/>
         <w:rPr>
           <w:rFonts w:asciiTheme="majorHAnsi" w:hAnsiTheme="majorHAnsi" w:cstheme="majorHAnsi"/>
         </w:rPr>
@@ -19051,6 +19118,7 @@
         <w:tabs>
           <w:tab w:val="left" w:pos="4215"/>
         </w:tabs>
+        <w:jc w:val="both"/>
         <w:rPr>
           <w:rFonts w:asciiTheme="majorHAnsi" w:hAnsiTheme="majorHAnsi" w:cstheme="majorHAnsi"/>
         </w:rPr>
@@ -19082,6 +19150,7 @@
         <w:tabs>
           <w:tab w:val="left" w:pos="4215"/>
         </w:tabs>
+        <w:jc w:val="both"/>
         <w:rPr>
           <w:rFonts w:ascii="Consolas" w:hAnsi="Consolas" w:cstheme="majorHAnsi"/>
           <w:i/>
@@ -19152,6 +19221,7 @@
         <w:tabs>
           <w:tab w:val="left" w:pos="4215"/>
         </w:tabs>
+        <w:jc w:val="both"/>
         <w:rPr>
           <w:rFonts w:ascii="Consolas" w:hAnsi="Consolas" w:cstheme="majorHAnsi"/>
           <w:i/>
@@ -19199,6 +19269,7 @@
         <w:tabs>
           <w:tab w:val="left" w:pos="4215"/>
         </w:tabs>
+        <w:jc w:val="both"/>
         <w:rPr>
           <w:rFonts w:asciiTheme="majorHAnsi" w:hAnsiTheme="majorHAnsi" w:cstheme="majorHAnsi"/>
         </w:rPr>
@@ -19214,6 +19285,7 @@
         <w:tabs>
           <w:tab w:val="left" w:pos="4215"/>
         </w:tabs>
+        <w:jc w:val="both"/>
         <w:rPr>
           <w:rFonts w:asciiTheme="majorHAnsi" w:hAnsiTheme="majorHAnsi" w:cstheme="majorHAnsi"/>
         </w:rPr>
@@ -19239,6 +19311,7 @@
         <w:tabs>
           <w:tab w:val="left" w:pos="4215"/>
         </w:tabs>
+        <w:jc w:val="both"/>
         <w:rPr>
           <w:rFonts w:asciiTheme="majorHAnsi" w:hAnsiTheme="majorHAnsi" w:cstheme="majorHAnsi"/>
         </w:rPr>
@@ -19271,6 +19344,7 @@
         <w:tabs>
           <w:tab w:val="left" w:pos="4215"/>
         </w:tabs>
+        <w:jc w:val="both"/>
         <w:rPr>
           <w:rFonts w:ascii="Consolas" w:hAnsi="Consolas" w:cstheme="majorHAnsi"/>
           <w:i/>
@@ -19341,6 +19415,7 @@
         <w:tabs>
           <w:tab w:val="left" w:pos="4215"/>
         </w:tabs>
+        <w:jc w:val="both"/>
         <w:rPr>
           <w:rFonts w:ascii="Consolas" w:hAnsi="Consolas" w:cstheme="majorHAnsi"/>
           <w:i/>
@@ -19399,6 +19474,7 @@
         <w:tabs>
           <w:tab w:val="left" w:pos="4215"/>
         </w:tabs>
+        <w:jc w:val="both"/>
         <w:rPr>
           <w:rFonts w:asciiTheme="majorHAnsi" w:hAnsiTheme="majorHAnsi" w:cstheme="majorHAnsi"/>
         </w:rPr>
@@ -19414,6 +19490,7 @@
         <w:tabs>
           <w:tab w:val="left" w:pos="4215"/>
         </w:tabs>
+        <w:jc w:val="both"/>
         <w:rPr>
           <w:rFonts w:asciiTheme="majorHAnsi" w:hAnsiTheme="majorHAnsi" w:cstheme="majorHAnsi"/>
         </w:rPr>
@@ -19439,6 +19516,7 @@
         <w:tabs>
           <w:tab w:val="left" w:pos="4215"/>
         </w:tabs>
+        <w:jc w:val="both"/>
         <w:rPr>
           <w:rFonts w:asciiTheme="majorHAnsi" w:hAnsiTheme="majorHAnsi" w:cstheme="majorHAnsi"/>
         </w:rPr>
@@ -19484,6 +19562,7 @@
         <w:tabs>
           <w:tab w:val="left" w:pos="4215"/>
         </w:tabs>
+        <w:jc w:val="both"/>
         <w:rPr>
           <w:rFonts w:ascii="Consolas" w:hAnsi="Consolas" w:cstheme="majorHAnsi"/>
           <w:i/>
@@ -19553,6 +19632,7 @@
         <w:tabs>
           <w:tab w:val="left" w:pos="4215"/>
         </w:tabs>
+        <w:jc w:val="both"/>
         <w:rPr>
           <w:rFonts w:asciiTheme="majorHAnsi" w:hAnsiTheme="majorHAnsi" w:cstheme="majorHAnsi"/>
         </w:rPr>
@@ -19568,6 +19648,7 @@
         <w:tabs>
           <w:tab w:val="left" w:pos="4215"/>
         </w:tabs>
+        <w:jc w:val="both"/>
         <w:rPr>
           <w:rFonts w:asciiTheme="majorHAnsi" w:hAnsiTheme="majorHAnsi" w:cstheme="majorHAnsi"/>
         </w:rPr>
@@ -19601,6 +19682,7 @@
         <w:tabs>
           <w:tab w:val="left" w:pos="4215"/>
         </w:tabs>
+        <w:jc w:val="both"/>
         <w:rPr>
           <w:rFonts w:asciiTheme="majorHAnsi" w:hAnsiTheme="majorHAnsi" w:cstheme="majorHAnsi"/>
         </w:rPr>
@@ -19618,6 +19700,7 @@
         <w:tabs>
           <w:tab w:val="left" w:pos="4215"/>
         </w:tabs>
+        <w:jc w:val="both"/>
         <w:rPr>
           <w:rFonts w:ascii="Consolas" w:hAnsi="Consolas" w:cstheme="majorHAnsi"/>
           <w:i/>
@@ -19689,6 +19772,7 @@
         <w:tabs>
           <w:tab w:val="left" w:pos="4215"/>
         </w:tabs>
+        <w:jc w:val="both"/>
         <w:rPr>
           <w:rFonts w:ascii="Consolas" w:hAnsi="Consolas" w:cstheme="majorHAnsi"/>
           <w:i/>
@@ -19736,6 +19820,7 @@
         <w:tabs>
           <w:tab w:val="left" w:pos="4215"/>
         </w:tabs>
+        <w:jc w:val="both"/>
         <w:rPr>
           <w:rFonts w:asciiTheme="majorHAnsi" w:hAnsiTheme="majorHAnsi" w:cstheme="majorHAnsi"/>
         </w:rPr>
@@ -19751,6 +19836,7 @@
         <w:tabs>
           <w:tab w:val="left" w:pos="4215"/>
         </w:tabs>
+        <w:jc w:val="both"/>
         <w:rPr>
           <w:rFonts w:asciiTheme="majorHAnsi" w:hAnsiTheme="majorHAnsi" w:cstheme="majorHAnsi"/>
         </w:rPr>
@@ -19776,6 +19862,7 @@
         <w:tabs>
           <w:tab w:val="left" w:pos="4215"/>
         </w:tabs>
+        <w:jc w:val="both"/>
         <w:rPr>
           <w:rFonts w:asciiTheme="majorHAnsi" w:hAnsiTheme="majorHAnsi" w:cstheme="majorHAnsi"/>
         </w:rPr>
@@ -19807,6 +19894,7 @@
         <w:tabs>
           <w:tab w:val="left" w:pos="4215"/>
         </w:tabs>
+        <w:jc w:val="both"/>
         <w:rPr>
           <w:rFonts w:ascii="Consolas" w:hAnsi="Consolas" w:cstheme="majorHAnsi"/>
           <w:i/>
@@ -19854,6 +19942,7 @@
         <w:tabs>
           <w:tab w:val="left" w:pos="4215"/>
         </w:tabs>
+        <w:jc w:val="both"/>
         <w:rPr>
           <w:rFonts w:asciiTheme="majorHAnsi" w:hAnsiTheme="majorHAnsi" w:cstheme="majorHAnsi"/>
         </w:rPr>
@@ -19869,6 +19958,7 @@
         <w:tabs>
           <w:tab w:val="left" w:pos="4215"/>
         </w:tabs>
+        <w:jc w:val="both"/>
         <w:rPr>
           <w:rFonts w:asciiTheme="majorHAnsi" w:hAnsiTheme="majorHAnsi" w:cstheme="majorHAnsi"/>
         </w:rPr>
@@ -19894,6 +19984,7 @@
         <w:tabs>
           <w:tab w:val="left" w:pos="4215"/>
         </w:tabs>
+        <w:jc w:val="both"/>
         <w:rPr>
           <w:rFonts w:asciiTheme="majorHAnsi" w:hAnsiTheme="majorHAnsi" w:cstheme="majorHAnsi"/>
         </w:rPr>
@@ -19925,6 +20016,7 @@
         <w:tabs>
           <w:tab w:val="left" w:pos="4215"/>
         </w:tabs>
+        <w:jc w:val="both"/>
         <w:rPr>
           <w:rFonts w:ascii="Consolas" w:hAnsi="Consolas" w:cstheme="majorHAnsi"/>
           <w:i/>
@@ -19984,6 +20076,7 @@
         <w:tabs>
           <w:tab w:val="left" w:pos="4215"/>
         </w:tabs>
+        <w:jc w:val="both"/>
         <w:rPr>
           <w:rFonts w:asciiTheme="majorHAnsi" w:hAnsiTheme="majorHAnsi" w:cstheme="majorHAnsi"/>
         </w:rPr>
@@ -19999,6 +20092,7 @@
         <w:tabs>
           <w:tab w:val="left" w:pos="4215"/>
         </w:tabs>
+        <w:jc w:val="both"/>
         <w:rPr>
           <w:rFonts w:asciiTheme="majorHAnsi" w:hAnsiTheme="majorHAnsi" w:cstheme="majorHAnsi"/>
         </w:rPr>
@@ -20024,6 +20118,7 @@
         <w:tabs>
           <w:tab w:val="left" w:pos="4215"/>
         </w:tabs>
+        <w:jc w:val="both"/>
         <w:rPr>
           <w:rFonts w:asciiTheme="majorHAnsi" w:hAnsiTheme="majorHAnsi" w:cstheme="majorHAnsi"/>
         </w:rPr>
@@ -20041,6 +20136,7 @@
         <w:tabs>
           <w:tab w:val="left" w:pos="4215"/>
         </w:tabs>
+        <w:jc w:val="both"/>
         <w:rPr>
           <w:rFonts w:ascii="Consolas" w:hAnsi="Consolas" w:cstheme="majorHAnsi"/>
           <w:i/>
@@ -20099,6 +20195,7 @@
         <w:tabs>
           <w:tab w:val="left" w:pos="4215"/>
         </w:tabs>
+        <w:jc w:val="both"/>
         <w:rPr>
           <w:rFonts w:asciiTheme="majorHAnsi" w:hAnsiTheme="majorHAnsi" w:cstheme="majorHAnsi"/>
         </w:rPr>
@@ -20109,6 +20206,7 @@
         <w:tabs>
           <w:tab w:val="left" w:pos="4215"/>
         </w:tabs>
+        <w:jc w:val="both"/>
         <w:rPr>
           <w:rFonts w:asciiTheme="majorHAnsi" w:hAnsiTheme="majorHAnsi" w:cstheme="majorHAnsi"/>
           <w:u w:val="single"/>
@@ -20127,6 +20225,7 @@
         <w:tabs>
           <w:tab w:val="left" w:pos="4215"/>
         </w:tabs>
+        <w:jc w:val="both"/>
         <w:rPr>
           <w:rFonts w:asciiTheme="majorHAnsi" w:hAnsiTheme="majorHAnsi" w:cstheme="majorHAnsi"/>
         </w:rPr>
@@ -20177,6 +20276,7 @@
               <w:tabs>
                 <w:tab w:val="left" w:pos="4215"/>
               </w:tabs>
+              <w:jc w:val="both"/>
               <w:rPr>
                 <w:rFonts w:asciiTheme="majorHAnsi" w:hAnsiTheme="majorHAnsi" w:cstheme="majorHAnsi"/>
               </w:rPr>
@@ -20198,6 +20298,7 @@
               <w:tabs>
                 <w:tab w:val="left" w:pos="4215"/>
               </w:tabs>
+              <w:jc w:val="both"/>
               <w:cnfStyle w:val="100000000000" w:firstRow="1" w:lastRow="0" w:firstColumn="0" w:lastColumn="0" w:oddVBand="0" w:evenVBand="0" w:oddHBand="0" w:evenHBand="0" w:firstRowFirstColumn="0" w:firstRowLastColumn="0" w:lastRowFirstColumn="0" w:lastRowLastColumn="0"/>
               <w:rPr>
                 <w:rFonts w:asciiTheme="majorHAnsi" w:hAnsiTheme="majorHAnsi" w:cstheme="majorHAnsi"/>
@@ -20220,6 +20321,7 @@
               <w:tabs>
                 <w:tab w:val="left" w:pos="4215"/>
               </w:tabs>
+              <w:jc w:val="both"/>
               <w:cnfStyle w:val="100000000000" w:firstRow="1" w:lastRow="0" w:firstColumn="0" w:lastColumn="0" w:oddVBand="0" w:evenVBand="0" w:oddHBand="0" w:evenHBand="0" w:firstRowFirstColumn="0" w:firstRowLastColumn="0" w:lastRowFirstColumn="0" w:lastRowLastColumn="0"/>
               <w:rPr>
                 <w:rFonts w:asciiTheme="majorHAnsi" w:hAnsiTheme="majorHAnsi" w:cstheme="majorHAnsi"/>
@@ -20242,6 +20344,7 @@
               <w:tabs>
                 <w:tab w:val="left" w:pos="4215"/>
               </w:tabs>
+              <w:jc w:val="both"/>
               <w:rPr>
                 <w:rFonts w:asciiTheme="majorHAnsi" w:hAnsiTheme="majorHAnsi" w:cstheme="majorHAnsi"/>
               </w:rPr>
@@ -20265,6 +20368,7 @@
               <w:tabs>
                 <w:tab w:val="left" w:pos="4215"/>
               </w:tabs>
+              <w:jc w:val="both"/>
               <w:cnfStyle w:val="000000100000" w:firstRow="0" w:lastRow="0" w:firstColumn="0" w:lastColumn="0" w:oddVBand="0" w:evenVBand="0" w:oddHBand="1" w:evenHBand="0" w:firstRowFirstColumn="0" w:firstRowLastColumn="0" w:lastRowFirstColumn="0" w:lastRowLastColumn="0"/>
               <w:rPr>
                 <w:rFonts w:asciiTheme="majorHAnsi" w:hAnsiTheme="majorHAnsi" w:cstheme="majorHAnsi"/>
@@ -20287,6 +20391,7 @@
               <w:tabs>
                 <w:tab w:val="left" w:pos="4215"/>
               </w:tabs>
+              <w:jc w:val="both"/>
               <w:cnfStyle w:val="000000100000" w:firstRow="0" w:lastRow="0" w:firstColumn="0" w:lastColumn="0" w:oddVBand="0" w:evenVBand="0" w:oddHBand="1" w:evenHBand="0" w:firstRowFirstColumn="0" w:firstRowLastColumn="0" w:lastRowFirstColumn="0" w:lastRowLastColumn="0"/>
               <w:rPr>
                 <w:rFonts w:asciiTheme="majorHAnsi" w:hAnsiTheme="majorHAnsi" w:cstheme="majorHAnsi"/>
@@ -20312,6 +20417,7 @@
               <w:tabs>
                 <w:tab w:val="left" w:pos="4215"/>
               </w:tabs>
+              <w:jc w:val="both"/>
               <w:rPr>
                 <w:rFonts w:asciiTheme="majorHAnsi" w:hAnsiTheme="majorHAnsi" w:cstheme="majorHAnsi"/>
               </w:rPr>
@@ -20333,6 +20439,7 @@
               <w:tabs>
                 <w:tab w:val="left" w:pos="4215"/>
               </w:tabs>
+              <w:jc w:val="both"/>
               <w:cnfStyle w:val="000000000000" w:firstRow="0" w:lastRow="0" w:firstColumn="0" w:lastColumn="0" w:oddVBand="0" w:evenVBand="0" w:oddHBand="0" w:evenHBand="0" w:firstRowFirstColumn="0" w:firstRowLastColumn="0" w:lastRowFirstColumn="0" w:lastRowLastColumn="0"/>
               <w:rPr>
                 <w:rFonts w:asciiTheme="majorHAnsi" w:hAnsiTheme="majorHAnsi" w:cstheme="majorHAnsi"/>
@@ -20355,6 +20462,7 @@
               <w:tabs>
                 <w:tab w:val="left" w:pos="4215"/>
               </w:tabs>
+              <w:jc w:val="both"/>
               <w:cnfStyle w:val="000000000000" w:firstRow="0" w:lastRow="0" w:firstColumn="0" w:lastColumn="0" w:oddVBand="0" w:evenVBand="0" w:oddHBand="0" w:evenHBand="0" w:firstRowFirstColumn="0" w:firstRowLastColumn="0" w:lastRowFirstColumn="0" w:lastRowLastColumn="0"/>
               <w:rPr>
                 <w:rFonts w:asciiTheme="majorHAnsi" w:hAnsiTheme="majorHAnsi" w:cstheme="majorHAnsi"/>
@@ -20383,6 +20491,7 @@
               <w:tabs>
                 <w:tab w:val="left" w:pos="4215"/>
               </w:tabs>
+              <w:jc w:val="both"/>
               <w:rPr>
                 <w:rFonts w:asciiTheme="majorHAnsi" w:hAnsiTheme="majorHAnsi" w:cstheme="majorHAnsi"/>
               </w:rPr>
@@ -20404,6 +20513,7 @@
               <w:tabs>
                 <w:tab w:val="left" w:pos="4215"/>
               </w:tabs>
+              <w:jc w:val="both"/>
               <w:cnfStyle w:val="000000100000" w:firstRow="0" w:lastRow="0" w:firstColumn="0" w:lastColumn="0" w:oddVBand="0" w:evenVBand="0" w:oddHBand="1" w:evenHBand="0" w:firstRowFirstColumn="0" w:firstRowLastColumn="0" w:lastRowFirstColumn="0" w:lastRowLastColumn="0"/>
               <w:rPr>
                 <w:rFonts w:asciiTheme="majorHAnsi" w:hAnsiTheme="majorHAnsi" w:cstheme="majorHAnsi"/>
@@ -20426,6 +20536,7 @@
               <w:tabs>
                 <w:tab w:val="left" w:pos="4215"/>
               </w:tabs>
+              <w:jc w:val="both"/>
               <w:cnfStyle w:val="000000100000" w:firstRow="0" w:lastRow="0" w:firstColumn="0" w:lastColumn="0" w:oddVBand="0" w:evenVBand="0" w:oddHBand="1" w:evenHBand="0" w:firstRowFirstColumn="0" w:firstRowLastColumn="0" w:lastRowFirstColumn="0" w:lastRowLastColumn="0"/>
               <w:rPr>
                 <w:rFonts w:asciiTheme="majorHAnsi" w:hAnsiTheme="majorHAnsi" w:cstheme="majorHAnsi"/>
@@ -20451,6 +20562,7 @@
               <w:tabs>
                 <w:tab w:val="left" w:pos="4215"/>
               </w:tabs>
+              <w:jc w:val="both"/>
               <w:rPr>
                 <w:rFonts w:asciiTheme="majorHAnsi" w:hAnsiTheme="majorHAnsi" w:cstheme="majorHAnsi"/>
               </w:rPr>
@@ -20472,6 +20584,7 @@
               <w:tabs>
                 <w:tab w:val="left" w:pos="4215"/>
               </w:tabs>
+              <w:jc w:val="both"/>
               <w:cnfStyle w:val="000000000000" w:firstRow="0" w:lastRow="0" w:firstColumn="0" w:lastColumn="0" w:oddVBand="0" w:evenVBand="0" w:oddHBand="0" w:evenHBand="0" w:firstRowFirstColumn="0" w:firstRowLastColumn="0" w:lastRowFirstColumn="0" w:lastRowLastColumn="0"/>
               <w:rPr>
                 <w:rFonts w:asciiTheme="majorHAnsi" w:hAnsiTheme="majorHAnsi" w:cstheme="majorHAnsi"/>
@@ -20494,6 +20607,7 @@
               <w:tabs>
                 <w:tab w:val="left" w:pos="4215"/>
               </w:tabs>
+              <w:jc w:val="both"/>
               <w:cnfStyle w:val="000000000000" w:firstRow="0" w:lastRow="0" w:firstColumn="0" w:lastColumn="0" w:oddVBand="0" w:evenVBand="0" w:oddHBand="0" w:evenHBand="0" w:firstRowFirstColumn="0" w:firstRowLastColumn="0" w:lastRowFirstColumn="0" w:lastRowLastColumn="0"/>
               <w:rPr>
                 <w:rFonts w:asciiTheme="majorHAnsi" w:hAnsiTheme="majorHAnsi" w:cstheme="majorHAnsi"/>
@@ -20536,6 +20650,7 @@
               <w:tabs>
                 <w:tab w:val="left" w:pos="4215"/>
               </w:tabs>
+              <w:jc w:val="both"/>
               <w:rPr>
                 <w:rFonts w:asciiTheme="majorHAnsi" w:hAnsiTheme="majorHAnsi" w:cstheme="majorHAnsi"/>
               </w:rPr>
@@ -20557,6 +20672,7 @@
               <w:tabs>
                 <w:tab w:val="left" w:pos="4215"/>
               </w:tabs>
+              <w:jc w:val="both"/>
               <w:cnfStyle w:val="000000100000" w:firstRow="0" w:lastRow="0" w:firstColumn="0" w:lastColumn="0" w:oddVBand="0" w:evenVBand="0" w:oddHBand="1" w:evenHBand="0" w:firstRowFirstColumn="0" w:firstRowLastColumn="0" w:lastRowFirstColumn="0" w:lastRowLastColumn="0"/>
               <w:rPr>
                 <w:rFonts w:asciiTheme="majorHAnsi" w:hAnsiTheme="majorHAnsi" w:cstheme="majorHAnsi"/>
@@ -20579,6 +20695,7 @@
               <w:tabs>
                 <w:tab w:val="left" w:pos="4215"/>
               </w:tabs>
+              <w:jc w:val="both"/>
               <w:cnfStyle w:val="000000100000" w:firstRow="0" w:lastRow="0" w:firstColumn="0" w:lastColumn="0" w:oddVBand="0" w:evenVBand="0" w:oddHBand="1" w:evenHBand="0" w:firstRowFirstColumn="0" w:firstRowLastColumn="0" w:lastRowFirstColumn="0" w:lastRowLastColumn="0"/>
               <w:rPr>
                 <w:rFonts w:asciiTheme="majorHAnsi" w:hAnsiTheme="majorHAnsi" w:cstheme="majorHAnsi"/>
@@ -20618,6 +20735,7 @@
               <w:tabs>
                 <w:tab w:val="left" w:pos="4215"/>
               </w:tabs>
+              <w:jc w:val="both"/>
               <w:rPr>
                 <w:rFonts w:asciiTheme="majorHAnsi" w:hAnsiTheme="majorHAnsi" w:cstheme="majorHAnsi"/>
               </w:rPr>
@@ -20639,6 +20757,7 @@
               <w:tabs>
                 <w:tab w:val="left" w:pos="4215"/>
               </w:tabs>
+              <w:jc w:val="both"/>
               <w:cnfStyle w:val="000000000000" w:firstRow="0" w:lastRow="0" w:firstColumn="0" w:lastColumn="0" w:oddVBand="0" w:evenVBand="0" w:oddHBand="0" w:evenHBand="0" w:firstRowFirstColumn="0" w:firstRowLastColumn="0" w:lastRowFirstColumn="0" w:lastRowLastColumn="0"/>
               <w:rPr>
                 <w:rFonts w:asciiTheme="majorHAnsi" w:hAnsiTheme="majorHAnsi" w:cstheme="majorHAnsi"/>
@@ -20661,6 +20780,7 @@
               <w:tabs>
                 <w:tab w:val="left" w:pos="4215"/>
               </w:tabs>
+              <w:jc w:val="both"/>
               <w:cnfStyle w:val="000000000000" w:firstRow="0" w:lastRow="0" w:firstColumn="0" w:lastColumn="0" w:oddVBand="0" w:evenVBand="0" w:oddHBand="0" w:evenHBand="0" w:firstRowFirstColumn="0" w:firstRowLastColumn="0" w:lastRowFirstColumn="0" w:lastRowLastColumn="0"/>
               <w:rPr>
                 <w:rFonts w:asciiTheme="majorHAnsi" w:hAnsiTheme="majorHAnsi" w:cstheme="majorHAnsi"/>
@@ -20703,6 +20823,7 @@
               <w:tabs>
                 <w:tab w:val="left" w:pos="4215"/>
               </w:tabs>
+              <w:jc w:val="both"/>
               <w:rPr>
                 <w:rFonts w:asciiTheme="majorHAnsi" w:hAnsiTheme="majorHAnsi" w:cstheme="majorHAnsi"/>
               </w:rPr>
@@ -20724,6 +20845,7 @@
               <w:tabs>
                 <w:tab w:val="left" w:pos="4215"/>
               </w:tabs>
+              <w:jc w:val="both"/>
               <w:cnfStyle w:val="000000100000" w:firstRow="0" w:lastRow="0" w:firstColumn="0" w:lastColumn="0" w:oddVBand="0" w:evenVBand="0" w:oddHBand="1" w:evenHBand="0" w:firstRowFirstColumn="0" w:firstRowLastColumn="0" w:lastRowFirstColumn="0" w:lastRowLastColumn="0"/>
               <w:rPr>
                 <w:rFonts w:asciiTheme="majorHAnsi" w:hAnsiTheme="majorHAnsi" w:cstheme="majorHAnsi"/>
@@ -20746,6 +20868,7 @@
               <w:tabs>
                 <w:tab w:val="left" w:pos="4215"/>
               </w:tabs>
+              <w:jc w:val="both"/>
               <w:cnfStyle w:val="000000100000" w:firstRow="0" w:lastRow="0" w:firstColumn="0" w:lastColumn="0" w:oddVBand="0" w:evenVBand="0" w:oddHBand="1" w:evenHBand="0" w:firstRowFirstColumn="0" w:firstRowLastColumn="0" w:lastRowFirstColumn="0" w:lastRowLastColumn="0"/>
               <w:rPr>
                 <w:rFonts w:asciiTheme="majorHAnsi" w:hAnsiTheme="majorHAnsi" w:cstheme="majorHAnsi"/>
@@ -20785,6 +20908,7 @@
               <w:tabs>
                 <w:tab w:val="left" w:pos="4215"/>
               </w:tabs>
+              <w:jc w:val="both"/>
               <w:rPr>
                 <w:rFonts w:asciiTheme="majorHAnsi" w:hAnsiTheme="majorHAnsi" w:cstheme="majorHAnsi"/>
               </w:rPr>
@@ -20806,6 +20930,7 @@
               <w:tabs>
                 <w:tab w:val="left" w:pos="4215"/>
               </w:tabs>
+              <w:jc w:val="both"/>
               <w:cnfStyle w:val="000000000000" w:firstRow="0" w:lastRow="0" w:firstColumn="0" w:lastColumn="0" w:oddVBand="0" w:evenVBand="0" w:oddHBand="0" w:evenHBand="0" w:firstRowFirstColumn="0" w:firstRowLastColumn="0" w:lastRowFirstColumn="0" w:lastRowLastColumn="0"/>
               <w:rPr>
                 <w:rFonts w:asciiTheme="majorHAnsi" w:hAnsiTheme="majorHAnsi" w:cstheme="majorHAnsi"/>
@@ -20828,6 +20953,7 @@
               <w:tabs>
                 <w:tab w:val="left" w:pos="4215"/>
               </w:tabs>
+              <w:jc w:val="both"/>
               <w:cnfStyle w:val="000000000000" w:firstRow="0" w:lastRow="0" w:firstColumn="0" w:lastColumn="0" w:oddVBand="0" w:evenVBand="0" w:oddHBand="0" w:evenHBand="0" w:firstRowFirstColumn="0" w:firstRowLastColumn="0" w:lastRowFirstColumn="0" w:lastRowLastColumn="0"/>
               <w:rPr>
                 <w:rFonts w:asciiTheme="majorHAnsi" w:hAnsiTheme="majorHAnsi" w:cstheme="majorHAnsi"/>
@@ -20848,6 +20974,7 @@
         <w:tabs>
           <w:tab w:val="left" w:pos="4215"/>
         </w:tabs>
+        <w:jc w:val="both"/>
         <w:rPr>
           <w:rFonts w:asciiTheme="majorHAnsi" w:hAnsiTheme="majorHAnsi" w:cstheme="majorHAnsi"/>
         </w:rPr>
@@ -20858,6 +20985,7 @@
         <w:tabs>
           <w:tab w:val="left" w:pos="4215"/>
         </w:tabs>
+        <w:jc w:val="both"/>
         <w:rPr>
           <w:rFonts w:asciiTheme="majorHAnsi" w:hAnsiTheme="majorHAnsi" w:cstheme="majorHAnsi"/>
         </w:rPr>
@@ -20894,6 +21022,7 @@
               <w:tabs>
                 <w:tab w:val="left" w:pos="4215"/>
               </w:tabs>
+              <w:jc w:val="both"/>
               <w:rPr>
                 <w:rFonts w:asciiTheme="majorHAnsi" w:hAnsiTheme="majorHAnsi" w:cstheme="majorHAnsi"/>
               </w:rPr>
@@ -20915,6 +21044,7 @@
               <w:tabs>
                 <w:tab w:val="left" w:pos="4215"/>
               </w:tabs>
+              <w:jc w:val="both"/>
               <w:cnfStyle w:val="100000000000" w:firstRow="1" w:lastRow="0" w:firstColumn="0" w:lastColumn="0" w:oddVBand="0" w:evenVBand="0" w:oddHBand="0" w:evenHBand="0" w:firstRowFirstColumn="0" w:firstRowLastColumn="0" w:lastRowFirstColumn="0" w:lastRowLastColumn="0"/>
               <w:rPr>
                 <w:rFonts w:asciiTheme="majorHAnsi" w:hAnsiTheme="majorHAnsi" w:cstheme="majorHAnsi"/>
@@ -20937,6 +21067,7 @@
               <w:tabs>
                 <w:tab w:val="left" w:pos="4215"/>
               </w:tabs>
+              <w:jc w:val="both"/>
               <w:cnfStyle w:val="100000000000" w:firstRow="1" w:lastRow="0" w:firstColumn="0" w:lastColumn="0" w:oddVBand="0" w:evenVBand="0" w:oddHBand="0" w:evenHBand="0" w:firstRowFirstColumn="0" w:firstRowLastColumn="0" w:lastRowFirstColumn="0" w:lastRowLastColumn="0"/>
               <w:rPr>
                 <w:rFonts w:asciiTheme="majorHAnsi" w:hAnsiTheme="majorHAnsi" w:cstheme="majorHAnsi"/>
@@ -20965,6 +21096,7 @@
               <w:tabs>
                 <w:tab w:val="left" w:pos="4215"/>
               </w:tabs>
+              <w:jc w:val="both"/>
               <w:rPr>
                 <w:rFonts w:asciiTheme="majorHAnsi" w:hAnsiTheme="majorHAnsi" w:cstheme="majorHAnsi"/>
               </w:rPr>
@@ -20986,6 +21118,7 @@
               <w:tabs>
                 <w:tab w:val="left" w:pos="4215"/>
               </w:tabs>
+              <w:jc w:val="both"/>
               <w:cnfStyle w:val="000000100000" w:firstRow="0" w:lastRow="0" w:firstColumn="0" w:lastColumn="0" w:oddVBand="0" w:evenVBand="0" w:oddHBand="1" w:evenHBand="0" w:firstRowFirstColumn="0" w:firstRowLastColumn="0" w:lastRowFirstColumn="0" w:lastRowLastColumn="0"/>
               <w:rPr>
                 <w:rFonts w:asciiTheme="majorHAnsi" w:hAnsiTheme="majorHAnsi" w:cstheme="majorHAnsi"/>
@@ -21016,6 +21149,7 @@
               <w:tabs>
                 <w:tab w:val="left" w:pos="4215"/>
               </w:tabs>
+              <w:jc w:val="both"/>
               <w:cnfStyle w:val="000000100000" w:firstRow="0" w:lastRow="0" w:firstColumn="0" w:lastColumn="0" w:oddVBand="0" w:evenVBand="0" w:oddHBand="1" w:evenHBand="0" w:firstRowFirstColumn="0" w:firstRowLastColumn="0" w:lastRowFirstColumn="0" w:lastRowLastColumn="0"/>
               <w:rPr>
                 <w:rFonts w:asciiTheme="majorHAnsi" w:hAnsiTheme="majorHAnsi" w:cstheme="majorHAnsi"/>
@@ -21049,6 +21183,7 @@
               <w:tabs>
                 <w:tab w:val="left" w:pos="4215"/>
               </w:tabs>
+              <w:jc w:val="both"/>
               <w:rPr>
                 <w:rFonts w:asciiTheme="majorHAnsi" w:hAnsiTheme="majorHAnsi" w:cstheme="majorHAnsi"/>
               </w:rPr>
@@ -21070,6 +21205,7 @@
               <w:tabs>
                 <w:tab w:val="left" w:pos="4215"/>
               </w:tabs>
+              <w:jc w:val="both"/>
               <w:cnfStyle w:val="000000000000" w:firstRow="0" w:lastRow="0" w:firstColumn="0" w:lastColumn="0" w:oddVBand="0" w:evenVBand="0" w:oddHBand="0" w:evenHBand="0" w:firstRowFirstColumn="0" w:firstRowLastColumn="0" w:lastRowFirstColumn="0" w:lastRowLastColumn="0"/>
               <w:rPr>
                 <w:rFonts w:asciiTheme="majorHAnsi" w:hAnsiTheme="majorHAnsi" w:cstheme="majorHAnsi"/>
@@ -21100,6 +21236,7 @@
               <w:tabs>
                 <w:tab w:val="left" w:pos="4215"/>
               </w:tabs>
+              <w:jc w:val="both"/>
               <w:cnfStyle w:val="000000000000" w:firstRow="0" w:lastRow="0" w:firstColumn="0" w:lastColumn="0" w:oddVBand="0" w:evenVBand="0" w:oddHBand="0" w:evenHBand="0" w:firstRowFirstColumn="0" w:firstRowLastColumn="0" w:lastRowFirstColumn="0" w:lastRowLastColumn="0"/>
               <w:rPr>
                 <w:rFonts w:asciiTheme="majorHAnsi" w:hAnsiTheme="majorHAnsi" w:cstheme="majorHAnsi"/>
@@ -21136,6 +21273,7 @@
               <w:tabs>
                 <w:tab w:val="left" w:pos="4215"/>
               </w:tabs>
+              <w:jc w:val="both"/>
               <w:rPr>
                 <w:rFonts w:asciiTheme="majorHAnsi" w:hAnsiTheme="majorHAnsi" w:cstheme="majorHAnsi"/>
               </w:rPr>
@@ -21158,6 +21296,7 @@
               <w:tabs>
                 <w:tab w:val="left" w:pos="4215"/>
               </w:tabs>
+              <w:jc w:val="both"/>
               <w:cnfStyle w:val="000000100000" w:firstRow="0" w:lastRow="0" w:firstColumn="0" w:lastColumn="0" w:oddVBand="0" w:evenVBand="0" w:oddHBand="1" w:evenHBand="0" w:firstRowFirstColumn="0" w:firstRowLastColumn="0" w:lastRowFirstColumn="0" w:lastRowLastColumn="0"/>
               <w:rPr>
                 <w:rFonts w:asciiTheme="majorHAnsi" w:hAnsiTheme="majorHAnsi" w:cstheme="majorHAnsi"/>
@@ -21188,6 +21327,7 @@
               <w:tabs>
                 <w:tab w:val="left" w:pos="4215"/>
               </w:tabs>
+              <w:jc w:val="both"/>
               <w:cnfStyle w:val="000000100000" w:firstRow="0" w:lastRow="0" w:firstColumn="0" w:lastColumn="0" w:oddVBand="0" w:evenVBand="0" w:oddHBand="1" w:evenHBand="0" w:firstRowFirstColumn="0" w:firstRowLastColumn="0" w:lastRowFirstColumn="0" w:lastRowLastColumn="0"/>
               <w:rPr>
                 <w:rFonts w:asciiTheme="majorHAnsi" w:hAnsiTheme="majorHAnsi" w:cstheme="majorHAnsi"/>
@@ -21221,6 +21361,7 @@
               <w:tabs>
                 <w:tab w:val="left" w:pos="4215"/>
               </w:tabs>
+              <w:jc w:val="both"/>
               <w:rPr>
                 <w:rFonts w:asciiTheme="majorHAnsi" w:hAnsiTheme="majorHAnsi" w:cstheme="majorHAnsi"/>
               </w:rPr>
@@ -21242,6 +21383,7 @@
               <w:tabs>
                 <w:tab w:val="left" w:pos="4215"/>
               </w:tabs>
+              <w:jc w:val="both"/>
               <w:cnfStyle w:val="000000000000" w:firstRow="0" w:lastRow="0" w:firstColumn="0" w:lastColumn="0" w:oddVBand="0" w:evenVBand="0" w:oddHBand="0" w:evenHBand="0" w:firstRowFirstColumn="0" w:firstRowLastColumn="0" w:lastRowFirstColumn="0" w:lastRowLastColumn="0"/>
               <w:rPr>
                 <w:rFonts w:asciiTheme="majorHAnsi" w:hAnsiTheme="majorHAnsi" w:cstheme="majorHAnsi"/>
@@ -21272,6 +21414,7 @@
               <w:tabs>
                 <w:tab w:val="left" w:pos="4215"/>
               </w:tabs>
+              <w:jc w:val="both"/>
               <w:cnfStyle w:val="000000000000" w:firstRow="0" w:lastRow="0" w:firstColumn="0" w:lastColumn="0" w:oddVBand="0" w:evenVBand="0" w:oddHBand="0" w:evenHBand="0" w:firstRowFirstColumn="0" w:firstRowLastColumn="0" w:lastRowFirstColumn="0" w:lastRowLastColumn="0"/>
               <w:rPr>
                 <w:rFonts w:asciiTheme="majorHAnsi" w:hAnsiTheme="majorHAnsi" w:cstheme="majorHAnsi"/>
@@ -21308,6 +21451,7 @@
               <w:tabs>
                 <w:tab w:val="left" w:pos="4215"/>
               </w:tabs>
+              <w:jc w:val="both"/>
               <w:rPr>
                 <w:rFonts w:asciiTheme="majorHAnsi" w:hAnsiTheme="majorHAnsi" w:cstheme="majorHAnsi"/>
               </w:rPr>
@@ -21329,6 +21473,7 @@
               <w:tabs>
                 <w:tab w:val="left" w:pos="4215"/>
               </w:tabs>
+              <w:jc w:val="both"/>
               <w:cnfStyle w:val="000000100000" w:firstRow="0" w:lastRow="0" w:firstColumn="0" w:lastColumn="0" w:oddVBand="0" w:evenVBand="0" w:oddHBand="1" w:evenHBand="0" w:firstRowFirstColumn="0" w:firstRowLastColumn="0" w:lastRowFirstColumn="0" w:lastRowLastColumn="0"/>
               <w:rPr>
                 <w:rFonts w:asciiTheme="majorHAnsi" w:hAnsiTheme="majorHAnsi" w:cstheme="majorHAnsi"/>
@@ -21359,6 +21504,7 @@
               <w:tabs>
                 <w:tab w:val="left" w:pos="4215"/>
               </w:tabs>
+              <w:jc w:val="both"/>
               <w:cnfStyle w:val="000000100000" w:firstRow="0" w:lastRow="0" w:firstColumn="0" w:lastColumn="0" w:oddVBand="0" w:evenVBand="0" w:oddHBand="1" w:evenHBand="0" w:firstRowFirstColumn="0" w:firstRowLastColumn="0" w:lastRowFirstColumn="0" w:lastRowLastColumn="0"/>
               <w:rPr>
                 <w:rFonts w:asciiTheme="majorHAnsi" w:hAnsiTheme="majorHAnsi" w:cstheme="majorHAnsi"/>
@@ -21392,6 +21538,7 @@
               <w:tabs>
                 <w:tab w:val="left" w:pos="4215"/>
               </w:tabs>
+              <w:jc w:val="both"/>
               <w:rPr>
                 <w:rFonts w:asciiTheme="majorHAnsi" w:hAnsiTheme="majorHAnsi" w:cstheme="majorHAnsi"/>
               </w:rPr>
@@ -21413,6 +21560,7 @@
               <w:tabs>
                 <w:tab w:val="left" w:pos="4215"/>
               </w:tabs>
+              <w:jc w:val="both"/>
               <w:cnfStyle w:val="000000000000" w:firstRow="0" w:lastRow="0" w:firstColumn="0" w:lastColumn="0" w:oddVBand="0" w:evenVBand="0" w:oddHBand="0" w:evenHBand="0" w:firstRowFirstColumn="0" w:firstRowLastColumn="0" w:lastRowFirstColumn="0" w:lastRowLastColumn="0"/>
               <w:rPr>
                 <w:rFonts w:asciiTheme="majorHAnsi" w:hAnsiTheme="majorHAnsi" w:cstheme="majorHAnsi"/>
@@ -21443,6 +21591,7 @@
               <w:tabs>
                 <w:tab w:val="left" w:pos="4215"/>
               </w:tabs>
+              <w:jc w:val="both"/>
               <w:cnfStyle w:val="000000000000" w:firstRow="0" w:lastRow="0" w:firstColumn="0" w:lastColumn="0" w:oddVBand="0" w:evenVBand="0" w:oddHBand="0" w:evenHBand="0" w:firstRowFirstColumn="0" w:firstRowLastColumn="0" w:lastRowFirstColumn="0" w:lastRowLastColumn="0"/>
               <w:rPr>
                 <w:rFonts w:asciiTheme="majorHAnsi" w:hAnsiTheme="majorHAnsi" w:cstheme="majorHAnsi"/>
@@ -21479,6 +21628,7 @@
               <w:tabs>
                 <w:tab w:val="left" w:pos="4215"/>
               </w:tabs>
+              <w:jc w:val="both"/>
               <w:rPr>
                 <w:rFonts w:asciiTheme="majorHAnsi" w:hAnsiTheme="majorHAnsi" w:cstheme="majorHAnsi"/>
               </w:rPr>
@@ -21500,6 +21650,7 @@
               <w:tabs>
                 <w:tab w:val="left" w:pos="4215"/>
               </w:tabs>
+              <w:jc w:val="both"/>
               <w:cnfStyle w:val="000000100000" w:firstRow="0" w:lastRow="0" w:firstColumn="0" w:lastColumn="0" w:oddVBand="0" w:evenVBand="0" w:oddHBand="1" w:evenHBand="0" w:firstRowFirstColumn="0" w:firstRowLastColumn="0" w:lastRowFirstColumn="0" w:lastRowLastColumn="0"/>
               <w:rPr>
                 <w:rFonts w:asciiTheme="majorHAnsi" w:hAnsiTheme="majorHAnsi" w:cstheme="majorHAnsi"/>
@@ -21530,6 +21681,7 @@
               <w:tabs>
                 <w:tab w:val="left" w:pos="4215"/>
               </w:tabs>
+              <w:jc w:val="both"/>
               <w:cnfStyle w:val="000000100000" w:firstRow="0" w:lastRow="0" w:firstColumn="0" w:lastColumn="0" w:oddVBand="0" w:evenVBand="0" w:oddHBand="1" w:evenHBand="0" w:firstRowFirstColumn="0" w:firstRowLastColumn="0" w:lastRowFirstColumn="0" w:lastRowLastColumn="0"/>
               <w:rPr>
                 <w:rFonts w:asciiTheme="majorHAnsi" w:hAnsiTheme="majorHAnsi" w:cstheme="majorHAnsi"/>
@@ -21563,6 +21715,7 @@
               <w:tabs>
                 <w:tab w:val="left" w:pos="4215"/>
               </w:tabs>
+              <w:jc w:val="both"/>
               <w:rPr>
                 <w:rFonts w:asciiTheme="majorHAnsi" w:hAnsiTheme="majorHAnsi" w:cstheme="majorHAnsi"/>
               </w:rPr>
@@ -21584,6 +21737,7 @@
               <w:tabs>
                 <w:tab w:val="left" w:pos="4215"/>
               </w:tabs>
+              <w:jc w:val="both"/>
               <w:cnfStyle w:val="000000000000" w:firstRow="0" w:lastRow="0" w:firstColumn="0" w:lastColumn="0" w:oddVBand="0" w:evenVBand="0" w:oddHBand="0" w:evenHBand="0" w:firstRowFirstColumn="0" w:firstRowLastColumn="0" w:lastRowFirstColumn="0" w:lastRowLastColumn="0"/>
               <w:rPr>
                 <w:rFonts w:asciiTheme="majorHAnsi" w:hAnsiTheme="majorHAnsi" w:cstheme="majorHAnsi"/>
@@ -21606,6 +21760,7 @@
               <w:tabs>
                 <w:tab w:val="left" w:pos="4215"/>
               </w:tabs>
+              <w:jc w:val="both"/>
               <w:cnfStyle w:val="000000000000" w:firstRow="0" w:lastRow="0" w:firstColumn="0" w:lastColumn="0" w:oddVBand="0" w:evenVBand="0" w:oddHBand="0" w:evenHBand="0" w:firstRowFirstColumn="0" w:firstRowLastColumn="0" w:lastRowFirstColumn="0" w:lastRowLastColumn="0"/>
               <w:rPr>
                 <w:rFonts w:asciiTheme="majorHAnsi" w:hAnsiTheme="majorHAnsi" w:cstheme="majorHAnsi"/>
@@ -21626,6 +21781,7 @@
         <w:tabs>
           <w:tab w:val="left" w:pos="4215"/>
         </w:tabs>
+        <w:jc w:val="both"/>
         <w:rPr>
           <w:rFonts w:asciiTheme="majorHAnsi" w:hAnsiTheme="majorHAnsi" w:cstheme="majorHAnsi"/>
         </w:rPr>
@@ -21636,6 +21792,7 @@
         <w:tabs>
           <w:tab w:val="left" w:pos="4215"/>
         </w:tabs>
+        <w:jc w:val="both"/>
         <w:rPr>
           <w:rFonts w:asciiTheme="majorHAnsi" w:hAnsiTheme="majorHAnsi" w:cstheme="majorHAnsi"/>
         </w:rPr>
@@ -21680,6 +21837,7 @@
         <w:tabs>
           <w:tab w:val="left" w:pos="4215"/>
         </w:tabs>
+        <w:jc w:val="both"/>
         <w:rPr>
           <w:rFonts w:asciiTheme="majorHAnsi" w:hAnsiTheme="majorHAnsi" w:cstheme="majorHAnsi"/>
         </w:rPr>
@@ -21690,6 +21848,7 @@
         <w:tabs>
           <w:tab w:val="left" w:pos="4215"/>
         </w:tabs>
+        <w:jc w:val="both"/>
         <w:rPr>
           <w:rFonts w:asciiTheme="majorHAnsi" w:hAnsiTheme="majorHAnsi" w:cstheme="majorHAnsi"/>
           <w:i/>
@@ -21710,6 +21869,7 @@
         <w:tabs>
           <w:tab w:val="left" w:pos="4215"/>
         </w:tabs>
+        <w:jc w:val="both"/>
         <w:rPr>
           <w:rFonts w:asciiTheme="majorHAnsi" w:hAnsiTheme="majorHAnsi" w:cstheme="majorHAnsi"/>
         </w:rPr>
@@ -21738,6 +21898,7 @@
         <w:tabs>
           <w:tab w:val="left" w:pos="4215"/>
         </w:tabs>
+        <w:jc w:val="both"/>
         <w:rPr>
           <w:rFonts w:ascii="Consolas" w:hAnsi="Consolas" w:cstheme="majorHAnsi"/>
           <w:i/>
@@ -21794,6 +21955,7 @@
         <w:tabs>
           <w:tab w:val="left" w:pos="4215"/>
         </w:tabs>
+        <w:jc w:val="both"/>
         <w:rPr>
           <w:rFonts w:ascii="Consolas" w:hAnsi="Consolas" w:cstheme="majorHAnsi"/>
           <w:i/>
@@ -21860,6 +22022,7 @@
         <w:tabs>
           <w:tab w:val="left" w:pos="4215"/>
         </w:tabs>
+        <w:jc w:val="both"/>
         <w:rPr>
           <w:rFonts w:ascii="Consolas" w:hAnsi="Consolas" w:cstheme="majorHAnsi"/>
           <w:i/>
@@ -21926,6 +22089,7 @@
         <w:tabs>
           <w:tab w:val="left" w:pos="4215"/>
         </w:tabs>
+        <w:jc w:val="both"/>
         <w:rPr>
           <w:rFonts w:asciiTheme="majorHAnsi" w:hAnsiTheme="majorHAnsi" w:cstheme="majorHAnsi"/>
         </w:rPr>
@@ -21936,6 +22100,7 @@
         <w:tabs>
           <w:tab w:val="left" w:pos="4215"/>
         </w:tabs>
+        <w:jc w:val="both"/>
         <w:rPr>
           <w:rFonts w:asciiTheme="majorHAnsi" w:hAnsiTheme="majorHAnsi" w:cstheme="majorHAnsi"/>
         </w:rPr>
@@ -21966,6 +22131,7 @@
         <w:tabs>
           <w:tab w:val="left" w:pos="4215"/>
         </w:tabs>
+        <w:jc w:val="both"/>
         <w:rPr>
           <w:rFonts w:asciiTheme="majorHAnsi" w:hAnsiTheme="majorHAnsi" w:cstheme="majorHAnsi"/>
         </w:rPr>
@@ -21982,6 +22148,7 @@
         <w:tabs>
           <w:tab w:val="left" w:pos="4215"/>
         </w:tabs>
+        <w:jc w:val="both"/>
         <w:rPr>
           <w:rFonts w:ascii="Consolas" w:hAnsi="Consolas" w:cstheme="majorHAnsi"/>
           <w:i/>
@@ -22012,6 +22179,7 @@
         <w:tabs>
           <w:tab w:val="left" w:pos="4215"/>
         </w:tabs>
+        <w:jc w:val="both"/>
         <w:rPr>
           <w:rFonts w:ascii="Consolas" w:hAnsi="Consolas" w:cstheme="majorHAnsi"/>
           <w:i/>
@@ -22060,6 +22228,7 @@
         <w:tabs>
           <w:tab w:val="left" w:pos="4215"/>
         </w:tabs>
+        <w:jc w:val="both"/>
         <w:rPr>
           <w:rFonts w:asciiTheme="majorHAnsi" w:hAnsiTheme="majorHAnsi" w:cstheme="majorHAnsi"/>
         </w:rPr>
@@ -22076,6 +22245,7 @@
         <w:tabs>
           <w:tab w:val="left" w:pos="4215"/>
         </w:tabs>
+        <w:jc w:val="both"/>
         <w:rPr>
           <w:rFonts w:asciiTheme="majorHAnsi" w:hAnsiTheme="majorHAnsi" w:cstheme="majorHAnsi"/>
         </w:rPr>
@@ -22086,6 +22256,7 @@
         <w:tabs>
           <w:tab w:val="left" w:pos="4215"/>
         </w:tabs>
+        <w:jc w:val="both"/>
         <w:rPr>
           <w:rFonts w:asciiTheme="majorHAnsi" w:hAnsiTheme="majorHAnsi" w:cstheme="majorHAnsi"/>
           <w:i/>
@@ -22106,6 +22277,7 @@
         <w:tabs>
           <w:tab w:val="left" w:pos="4215"/>
         </w:tabs>
+        <w:jc w:val="both"/>
         <w:rPr>
           <w:rFonts w:asciiTheme="majorHAnsi" w:hAnsiTheme="majorHAnsi" w:cstheme="majorHAnsi"/>
         </w:rPr>
@@ -22122,6 +22294,7 @@
         <w:tabs>
           <w:tab w:val="left" w:pos="4215"/>
         </w:tabs>
+        <w:jc w:val="both"/>
         <w:rPr>
           <w:rFonts w:ascii="Consolas" w:hAnsi="Consolas" w:cstheme="majorHAnsi"/>
           <w:i/>
@@ -22162,6 +22335,7 @@
         <w:tabs>
           <w:tab w:val="left" w:pos="4215"/>
         </w:tabs>
+        <w:jc w:val="both"/>
         <w:rPr>
           <w:rFonts w:asciiTheme="majorHAnsi" w:hAnsiTheme="majorHAnsi" w:cstheme="majorHAnsi"/>
         </w:rPr>
@@ -22172,6 +22346,7 @@
         <w:tabs>
           <w:tab w:val="left" w:pos="4215"/>
         </w:tabs>
+        <w:jc w:val="both"/>
         <w:rPr>
           <w:rFonts w:asciiTheme="majorHAnsi" w:hAnsiTheme="majorHAnsi" w:cstheme="majorHAnsi"/>
           <w:u w:val="single"/>
@@ -22190,6 +22365,7 @@
         <w:tabs>
           <w:tab w:val="left" w:pos="4215"/>
         </w:tabs>
+        <w:jc w:val="both"/>
         <w:rPr>
           <w:rFonts w:asciiTheme="majorHAnsi" w:hAnsiTheme="majorHAnsi" w:cstheme="majorHAnsi"/>
         </w:rPr>
@@ -22220,6 +22396,7 @@
         <w:tabs>
           <w:tab w:val="left" w:pos="4215"/>
         </w:tabs>
+        <w:jc w:val="both"/>
         <w:rPr>
           <w:rFonts w:asciiTheme="majorHAnsi" w:hAnsiTheme="majorHAnsi" w:cstheme="majorHAnsi"/>
         </w:rPr>
@@ -22320,6 +22497,7 @@
         <w:tabs>
           <w:tab w:val="left" w:pos="4215"/>
         </w:tabs>
+        <w:jc w:val="both"/>
         <w:rPr>
           <w:rFonts w:asciiTheme="majorHAnsi" w:hAnsiTheme="majorHAnsi" w:cstheme="majorHAnsi"/>
         </w:rPr>
@@ -22330,6 +22508,7 @@
         <w:tabs>
           <w:tab w:val="left" w:pos="4215"/>
         </w:tabs>
+        <w:jc w:val="both"/>
         <w:rPr>
           <w:rFonts w:ascii="Consolas" w:hAnsi="Consolas" w:cstheme="majorHAnsi"/>
           <w:i/>
@@ -22370,6 +22549,7 @@
         <w:tabs>
           <w:tab w:val="left" w:pos="4215"/>
         </w:tabs>
+        <w:jc w:val="both"/>
         <w:rPr>
           <w:rFonts w:ascii="Consolas" w:hAnsi="Consolas" w:cstheme="majorHAnsi"/>
           <w:i/>
@@ -22410,6 +22590,7 @@
         <w:tabs>
           <w:tab w:val="left" w:pos="4215"/>
         </w:tabs>
+        <w:jc w:val="both"/>
         <w:rPr>
           <w:rFonts w:ascii="Consolas" w:hAnsi="Consolas" w:cstheme="majorHAnsi"/>
           <w:i/>
@@ -22450,6 +22631,7 @@
         <w:tabs>
           <w:tab w:val="left" w:pos="4215"/>
         </w:tabs>
+        <w:jc w:val="both"/>
         <w:rPr>
           <w:rFonts w:ascii="Consolas" w:hAnsi="Consolas" w:cstheme="majorHAnsi"/>
           <w:i/>
@@ -22462,6 +22644,7 @@
         <w:tabs>
           <w:tab w:val="left" w:pos="4215"/>
         </w:tabs>
+        <w:jc w:val="both"/>
         <w:rPr>
           <w:rFonts w:asciiTheme="majorHAnsi" w:hAnsiTheme="majorHAnsi" w:cstheme="majorHAnsi"/>
         </w:rPr>
@@ -22478,6 +22661,7 @@
         <w:tabs>
           <w:tab w:val="left" w:pos="4215"/>
         </w:tabs>
+        <w:jc w:val="both"/>
         <w:rPr>
           <w:rFonts w:ascii="Consolas" w:hAnsi="Consolas" w:cstheme="majorHAnsi"/>
           <w:i/>
@@ -22552,6 +22736,7 @@
         <w:tabs>
           <w:tab w:val="left" w:pos="4215"/>
         </w:tabs>
+        <w:jc w:val="both"/>
         <w:rPr>
           <w:rFonts w:ascii="Consolas" w:hAnsi="Consolas" w:cstheme="majorHAnsi"/>
           <w:i/>
@@ -22644,6 +22829,7 @@
         <w:tabs>
           <w:tab w:val="left" w:pos="4215"/>
         </w:tabs>
+        <w:jc w:val="both"/>
         <w:rPr>
           <w:rFonts w:asciiTheme="majorHAnsi" w:hAnsiTheme="majorHAnsi" w:cstheme="majorHAnsi"/>
         </w:rPr>
@@ -22701,6 +22887,7 @@
         <w:tabs>
           <w:tab w:val="left" w:pos="4215"/>
         </w:tabs>
+        <w:jc w:val="both"/>
         <w:rPr>
           <w:rFonts w:asciiTheme="majorHAnsi" w:hAnsiTheme="majorHAnsi" w:cstheme="majorHAnsi"/>
         </w:rPr>
@@ -22711,6 +22898,7 @@
         <w:tabs>
           <w:tab w:val="left" w:pos="4215"/>
         </w:tabs>
+        <w:jc w:val="both"/>
         <w:rPr>
           <w:rFonts w:asciiTheme="majorHAnsi" w:hAnsiTheme="majorHAnsi" w:cstheme="majorHAnsi"/>
         </w:rPr>
@@ -22727,6 +22915,7 @@
         <w:tabs>
           <w:tab w:val="left" w:pos="4215"/>
         </w:tabs>
+        <w:jc w:val="both"/>
         <w:rPr>
           <w:rFonts w:ascii="Consolas" w:hAnsi="Consolas" w:cstheme="majorHAnsi"/>
           <w:i/>
@@ -22795,6 +22984,7 @@
         <w:tabs>
           <w:tab w:val="left" w:pos="4215"/>
         </w:tabs>
+        <w:jc w:val="both"/>
         <w:rPr>
           <w:rFonts w:ascii="Consolas" w:hAnsi="Consolas" w:cstheme="majorHAnsi"/>
           <w:i/>
@@ -22883,6 +23073,7 @@
         <w:tabs>
           <w:tab w:val="left" w:pos="4215"/>
         </w:tabs>
+        <w:jc w:val="both"/>
         <w:rPr>
           <w:rFonts w:ascii="Consolas" w:hAnsi="Consolas" w:cstheme="majorHAnsi"/>
           <w:i/>
@@ -22971,6 +23162,7 @@
         <w:tabs>
           <w:tab w:val="left" w:pos="4215"/>
         </w:tabs>
+        <w:jc w:val="both"/>
         <w:rPr>
           <w:rFonts w:asciiTheme="majorHAnsi" w:hAnsiTheme="majorHAnsi" w:cstheme="majorHAnsi"/>
         </w:rPr>
@@ -22981,6 +23173,7 @@
         <w:tabs>
           <w:tab w:val="left" w:pos="4215"/>
         </w:tabs>
+        <w:jc w:val="both"/>
         <w:rPr>
           <w:rFonts w:asciiTheme="majorHAnsi" w:hAnsiTheme="majorHAnsi" w:cstheme="majorHAnsi"/>
         </w:rPr>
@@ -23011,6 +23204,7 @@
         <w:tabs>
           <w:tab w:val="left" w:pos="4215"/>
         </w:tabs>
+        <w:jc w:val="both"/>
         <w:rPr>
           <w:rFonts w:ascii="Consolas" w:hAnsi="Consolas" w:cstheme="majorHAnsi"/>
           <w:i/>
@@ -23101,6 +23295,7 @@
         <w:tabs>
           <w:tab w:val="left" w:pos="4215"/>
         </w:tabs>
+        <w:jc w:val="both"/>
         <w:rPr>
           <w:rFonts w:ascii="Consolas" w:hAnsi="Consolas" w:cstheme="majorHAnsi"/>
           <w:i/>
@@ -23191,6 +23386,7 @@
         <w:tabs>
           <w:tab w:val="left" w:pos="4215"/>
         </w:tabs>
+        <w:jc w:val="both"/>
         <w:rPr>
           <w:rFonts w:ascii="Consolas" w:hAnsi="Consolas" w:cstheme="majorHAnsi"/>
           <w:i/>
@@ -23281,6 +23477,7 @@
         <w:tabs>
           <w:tab w:val="left" w:pos="4215"/>
         </w:tabs>
+        <w:jc w:val="both"/>
         <w:rPr>
           <w:rFonts w:ascii="Consolas" w:hAnsi="Consolas" w:cstheme="majorHAnsi"/>
           <w:i/>
@@ -23341,7 +23538,29 @@
           <w:sz w:val="22"/>
           <w:szCs w:val="22"/>
         </w:rPr>
-        <w:t xml:space="preserve">int year, Month month, int </w:t>
+        <w:t xml:space="preserve">int year, Month </w:t>
+      </w:r>
+      <w:proofErr w:type="spellStart"/>
+      <w:r>
+        <w:rPr>
+          <w:rFonts w:ascii="Consolas" w:hAnsi="Consolas" w:cstheme="majorHAnsi"/>
+          <w:i/>
+          <w:iCs/>
+          <w:sz w:val="22"/>
+          <w:szCs w:val="22"/>
+        </w:rPr>
+        <w:t>month</w:t>
+      </w:r>
+      <w:proofErr w:type="spellEnd"/>
+      <w:r>
+        <w:rPr>
+          <w:rFonts w:ascii="Consolas" w:hAnsi="Consolas" w:cstheme="majorHAnsi"/>
+          <w:i/>
+          <w:iCs/>
+          <w:sz w:val="22"/>
+          <w:szCs w:val="22"/>
+        </w:rPr>
+        <w:t xml:space="preserve">, int </w:t>
       </w:r>
       <w:proofErr w:type="spellStart"/>
       <w:r>
@@ -23371,6 +23590,7 @@
         <w:tabs>
           <w:tab w:val="left" w:pos="4215"/>
         </w:tabs>
+        <w:jc w:val="both"/>
         <w:rPr>
           <w:rFonts w:ascii="Consolas" w:hAnsi="Consolas" w:cstheme="majorHAnsi"/>
           <w:i/>
@@ -23483,6 +23703,7 @@
         <w:tabs>
           <w:tab w:val="left" w:pos="4215"/>
         </w:tabs>
+        <w:jc w:val="both"/>
         <w:rPr>
           <w:rFonts w:ascii="Consolas" w:hAnsi="Consolas" w:cstheme="majorHAnsi"/>
           <w:i/>
@@ -23595,6 +23816,7 @@
         <w:tabs>
           <w:tab w:val="left" w:pos="4215"/>
         </w:tabs>
+        <w:jc w:val="both"/>
         <w:rPr>
           <w:rFonts w:ascii="Consolas" w:hAnsi="Consolas" w:cstheme="majorHAnsi"/>
           <w:i/>
@@ -23697,6 +23919,7 @@
         <w:tabs>
           <w:tab w:val="left" w:pos="4215"/>
         </w:tabs>
+        <w:jc w:val="both"/>
         <w:rPr>
           <w:rFonts w:asciiTheme="majorHAnsi" w:hAnsiTheme="majorHAnsi" w:cstheme="majorHAnsi"/>
         </w:rPr>
@@ -23707,6 +23930,7 @@
         <w:tabs>
           <w:tab w:val="left" w:pos="4215"/>
         </w:tabs>
+        <w:jc w:val="both"/>
         <w:rPr>
           <w:rFonts w:asciiTheme="majorHAnsi" w:hAnsiTheme="majorHAnsi" w:cstheme="majorHAnsi"/>
         </w:rPr>
@@ -23723,6 +23947,7 @@
         <w:tabs>
           <w:tab w:val="left" w:pos="4215"/>
         </w:tabs>
+        <w:jc w:val="both"/>
         <w:rPr>
           <w:rFonts w:ascii="Consolas" w:hAnsi="Consolas" w:cstheme="majorHAnsi"/>
           <w:i/>
@@ -23781,6 +24006,7 @@
         <w:tabs>
           <w:tab w:val="left" w:pos="4215"/>
         </w:tabs>
+        <w:jc w:val="both"/>
         <w:rPr>
           <w:rFonts w:asciiTheme="majorHAnsi" w:hAnsiTheme="majorHAnsi" w:cstheme="majorHAnsi"/>
         </w:rPr>
@@ -23791,6 +24017,7 @@
         <w:tabs>
           <w:tab w:val="left" w:pos="4215"/>
         </w:tabs>
+        <w:jc w:val="both"/>
         <w:rPr>
           <w:rFonts w:asciiTheme="majorHAnsi" w:hAnsiTheme="majorHAnsi" w:cstheme="majorHAnsi"/>
         </w:rPr>
@@ -23807,6 +24034,7 @@
         <w:tabs>
           <w:tab w:val="left" w:pos="4215"/>
         </w:tabs>
+        <w:jc w:val="both"/>
         <w:rPr>
           <w:rFonts w:asciiTheme="majorHAnsi" w:hAnsiTheme="majorHAnsi" w:cstheme="majorHAnsi"/>
         </w:rPr>
@@ -23817,6 +24045,7 @@
         <w:tabs>
           <w:tab w:val="left" w:pos="4215"/>
         </w:tabs>
+        <w:jc w:val="both"/>
         <w:rPr>
           <w:rFonts w:asciiTheme="majorHAnsi" w:hAnsiTheme="majorHAnsi" w:cstheme="majorHAnsi"/>
           <w:i/>
@@ -23837,6 +24066,7 @@
         <w:tabs>
           <w:tab w:val="left" w:pos="4215"/>
         </w:tabs>
+        <w:jc w:val="both"/>
         <w:rPr>
           <w:rFonts w:asciiTheme="majorHAnsi" w:hAnsiTheme="majorHAnsi" w:cstheme="majorHAnsi"/>
         </w:rPr>
@@ -23859,6 +24089,7 @@
         <w:tabs>
           <w:tab w:val="left" w:pos="4215"/>
         </w:tabs>
+        <w:jc w:val="both"/>
         <w:rPr>
           <w:rFonts w:ascii="Consolas" w:hAnsi="Consolas" w:cstheme="majorHAnsi"/>
           <w:i/>
@@ -23917,6 +24148,7 @@
         <w:tabs>
           <w:tab w:val="left" w:pos="4215"/>
         </w:tabs>
+        <w:jc w:val="both"/>
         <w:rPr>
           <w:rFonts w:ascii="Consolas" w:hAnsi="Consolas" w:cstheme="majorHAnsi"/>
           <w:i/>
@@ -23975,6 +24207,7 @@
         <w:tabs>
           <w:tab w:val="left" w:pos="4215"/>
         </w:tabs>
+        <w:jc w:val="both"/>
         <w:rPr>
           <w:rFonts w:ascii="Consolas" w:hAnsi="Consolas" w:cstheme="majorHAnsi"/>
           <w:i/>
@@ -24055,6 +24288,7 @@
         <w:tabs>
           <w:tab w:val="left" w:pos="4215"/>
         </w:tabs>
+        <w:jc w:val="both"/>
         <w:rPr>
           <w:rFonts w:ascii="Consolas" w:hAnsi="Consolas" w:cstheme="majorHAnsi"/>
           <w:i/>
@@ -24135,6 +24369,7 @@
         <w:tabs>
           <w:tab w:val="left" w:pos="4215"/>
         </w:tabs>
+        <w:jc w:val="both"/>
         <w:rPr>
           <w:rFonts w:ascii="Consolas" w:hAnsi="Consolas" w:cstheme="majorHAnsi"/>
           <w:i/>
@@ -24215,6 +24450,7 @@
         <w:tabs>
           <w:tab w:val="left" w:pos="4215"/>
         </w:tabs>
+        <w:jc w:val="both"/>
         <w:rPr>
           <w:rFonts w:asciiTheme="majorHAnsi" w:hAnsiTheme="majorHAnsi" w:cstheme="majorHAnsi"/>
         </w:rPr>
@@ -24225,6 +24461,7 @@
         <w:tabs>
           <w:tab w:val="left" w:pos="4215"/>
         </w:tabs>
+        <w:jc w:val="both"/>
         <w:rPr>
           <w:rFonts w:asciiTheme="majorHAnsi" w:hAnsiTheme="majorHAnsi" w:cstheme="majorHAnsi"/>
         </w:rPr>
@@ -24297,6 +24534,7 @@
         <w:tabs>
           <w:tab w:val="left" w:pos="4215"/>
         </w:tabs>
+        <w:jc w:val="both"/>
         <w:rPr>
           <w:rFonts w:asciiTheme="majorHAnsi" w:hAnsiTheme="majorHAnsi" w:cstheme="majorHAnsi"/>
         </w:rPr>
@@ -24327,6 +24565,7 @@
         <w:tabs>
           <w:tab w:val="left" w:pos="4215"/>
         </w:tabs>
+        <w:jc w:val="both"/>
         <w:rPr>
           <w:rFonts w:asciiTheme="majorHAnsi" w:hAnsiTheme="majorHAnsi" w:cstheme="majorHAnsi"/>
         </w:rPr>
@@ -24337,6 +24576,7 @@
         <w:tabs>
           <w:tab w:val="left" w:pos="4215"/>
         </w:tabs>
+        <w:jc w:val="both"/>
         <w:rPr>
           <w:rFonts w:asciiTheme="majorHAnsi" w:hAnsiTheme="majorHAnsi" w:cstheme="majorHAnsi"/>
           <w:i/>
@@ -24357,6 +24597,7 @@
         <w:tabs>
           <w:tab w:val="left" w:pos="4215"/>
         </w:tabs>
+        <w:jc w:val="both"/>
         <w:rPr>
           <w:rFonts w:asciiTheme="majorHAnsi" w:hAnsiTheme="majorHAnsi" w:cstheme="majorHAnsi"/>
         </w:rPr>
@@ -24374,6 +24615,7 @@
         <w:tabs>
           <w:tab w:val="left" w:pos="4215"/>
         </w:tabs>
+        <w:jc w:val="both"/>
         <w:rPr>
           <w:rFonts w:ascii="Consolas" w:hAnsi="Consolas" w:cstheme="majorHAnsi"/>
           <w:i/>
@@ -24424,6 +24666,7 @@
         <w:tabs>
           <w:tab w:val="left" w:pos="4215"/>
         </w:tabs>
+        <w:jc w:val="both"/>
         <w:rPr>
           <w:rFonts w:asciiTheme="majorHAnsi" w:hAnsiTheme="majorHAnsi" w:cstheme="majorHAnsi"/>
         </w:rPr>
@@ -24468,6 +24711,7 @@
         <w:tabs>
           <w:tab w:val="left" w:pos="4215"/>
         </w:tabs>
+        <w:jc w:val="both"/>
         <w:rPr>
           <w:rFonts w:asciiTheme="majorHAnsi" w:hAnsiTheme="majorHAnsi" w:cstheme="majorHAnsi"/>
         </w:rPr>
@@ -24478,6 +24722,7 @@
         <w:tabs>
           <w:tab w:val="left" w:pos="4215"/>
         </w:tabs>
+        <w:jc w:val="both"/>
         <w:rPr>
           <w:rFonts w:asciiTheme="majorHAnsi" w:hAnsiTheme="majorHAnsi" w:cstheme="majorHAnsi"/>
         </w:rPr>
@@ -24604,6 +24849,7 @@
         <w:tabs>
           <w:tab w:val="left" w:pos="4215"/>
         </w:tabs>
+        <w:jc w:val="both"/>
         <w:rPr>
           <w:rFonts w:asciiTheme="majorHAnsi" w:hAnsiTheme="majorHAnsi" w:cstheme="majorHAnsi"/>
         </w:rPr>
@@ -24710,6 +24956,7 @@
         <w:tabs>
           <w:tab w:val="left" w:pos="4215"/>
         </w:tabs>
+        <w:jc w:val="both"/>
         <w:rPr>
           <w:rFonts w:asciiTheme="majorHAnsi" w:hAnsiTheme="majorHAnsi" w:cstheme="majorHAnsi"/>
         </w:rPr>
@@ -24720,6 +24967,7 @@
         <w:tabs>
           <w:tab w:val="left" w:pos="4215"/>
         </w:tabs>
+        <w:jc w:val="both"/>
         <w:rPr>
           <w:rFonts w:asciiTheme="majorHAnsi" w:hAnsiTheme="majorHAnsi" w:cstheme="majorHAnsi"/>
         </w:rPr>
@@ -24736,6 +24984,7 @@
         <w:tabs>
           <w:tab w:val="left" w:pos="4215"/>
         </w:tabs>
+        <w:jc w:val="both"/>
         <w:rPr>
           <w:rFonts w:asciiTheme="majorHAnsi" w:hAnsiTheme="majorHAnsi" w:cstheme="majorHAnsi"/>
           <w:i/>
@@ -24776,6 +25025,7 @@
         <w:tabs>
           <w:tab w:val="left" w:pos="4215"/>
         </w:tabs>
+        <w:jc w:val="both"/>
         <w:rPr>
           <w:rFonts w:asciiTheme="majorHAnsi" w:hAnsiTheme="majorHAnsi" w:cstheme="majorHAnsi"/>
         </w:rPr>
@@ -24798,13 +25048,7 @@
         <w:rPr>
           <w:rFonts w:asciiTheme="majorHAnsi" w:hAnsiTheme="majorHAnsi" w:cstheme="majorHAnsi"/>
         </w:rPr>
-        <w:t xml:space="preserve"> </w:t>
-      </w:r>
-      <w:r>
-        <w:rPr>
-          <w:rFonts w:asciiTheme="majorHAnsi" w:hAnsiTheme="majorHAnsi" w:cstheme="majorHAnsi"/>
-        </w:rPr>
-        <w:t xml:space="preserve">format looks like this: </w:t>
+        <w:t xml:space="preserve"> format looks like this: </w:t>
       </w:r>
       <w:r>
         <w:rPr>
@@ -24820,6 +25064,7 @@
         <w:tabs>
           <w:tab w:val="left" w:pos="4215"/>
         </w:tabs>
+        <w:jc w:val="both"/>
         <w:rPr>
           <w:rFonts w:asciiTheme="majorHAnsi" w:hAnsiTheme="majorHAnsi" w:cstheme="majorHAnsi"/>
         </w:rPr>
@@ -24830,6 +25075,7 @@
         <w:tabs>
           <w:tab w:val="left" w:pos="4215"/>
         </w:tabs>
+        <w:jc w:val="both"/>
         <w:rPr>
           <w:rFonts w:asciiTheme="majorHAnsi" w:hAnsiTheme="majorHAnsi" w:cstheme="majorHAnsi"/>
         </w:rPr>
@@ -24962,6 +25208,7 @@
         <w:tabs>
           <w:tab w:val="left" w:pos="4215"/>
         </w:tabs>
+        <w:jc w:val="both"/>
         <w:rPr>
           <w:rFonts w:asciiTheme="majorHAnsi" w:hAnsiTheme="majorHAnsi" w:cstheme="majorHAnsi"/>
         </w:rPr>
@@ -24992,6 +25239,7 @@
         <w:tabs>
           <w:tab w:val="left" w:pos="4215"/>
         </w:tabs>
+        <w:jc w:val="both"/>
         <w:rPr>
           <w:rFonts w:asciiTheme="majorHAnsi" w:hAnsiTheme="majorHAnsi" w:cstheme="majorHAnsi"/>
         </w:rPr>
@@ -25002,6 +25250,7 @@
         <w:tabs>
           <w:tab w:val="left" w:pos="4215"/>
         </w:tabs>
+        <w:jc w:val="both"/>
         <w:rPr>
           <w:rFonts w:asciiTheme="majorHAnsi" w:hAnsiTheme="majorHAnsi" w:cstheme="majorHAnsi"/>
         </w:rPr>
@@ -25046,6 +25295,7 @@
         <w:tabs>
           <w:tab w:val="left" w:pos="4215"/>
         </w:tabs>
+        <w:jc w:val="both"/>
         <w:rPr>
           <w:rFonts w:ascii="Consolas" w:hAnsi="Consolas" w:cstheme="majorHAnsi"/>
           <w:i/>
@@ -25104,6 +25354,7 @@
         <w:tabs>
           <w:tab w:val="left" w:pos="4215"/>
         </w:tabs>
+        <w:jc w:val="both"/>
         <w:rPr>
           <w:rFonts w:asciiTheme="majorHAnsi" w:hAnsiTheme="majorHAnsi" w:cstheme="majorHAnsi"/>
         </w:rPr>
@@ -25134,6 +25385,7 @@
         <w:tabs>
           <w:tab w:val="left" w:pos="4215"/>
         </w:tabs>
+        <w:jc w:val="both"/>
         <w:rPr>
           <w:rFonts w:ascii="Consolas" w:hAnsi="Consolas" w:cstheme="majorHAnsi"/>
           <w:i/>
@@ -25192,6 +25444,7 @@
         <w:tabs>
           <w:tab w:val="left" w:pos="4215"/>
         </w:tabs>
+        <w:jc w:val="both"/>
         <w:rPr>
           <w:rFonts w:asciiTheme="majorHAnsi" w:hAnsiTheme="majorHAnsi" w:cstheme="majorHAnsi"/>
         </w:rPr>
@@ -25202,18 +25455,18 @@
         <w:tabs>
           <w:tab w:val="left" w:pos="4215"/>
         </w:tabs>
-        <w:rPr>
-          <w:rFonts w:asciiTheme="majorHAnsi" w:hAnsiTheme="majorHAnsi" w:cstheme="majorHAnsi"/>
-        </w:rPr>
-      </w:pPr>
-      <w:bookmarkStart w:id="0" w:name="_GoBack"/>
-      <w:bookmarkEnd w:id="0"/>
+        <w:jc w:val="both"/>
+        <w:rPr>
+          <w:rFonts w:asciiTheme="majorHAnsi" w:hAnsiTheme="majorHAnsi" w:cstheme="majorHAnsi"/>
+        </w:rPr>
+      </w:pPr>
     </w:p>
     <w:p>
       <w:pPr>
         <w:tabs>
           <w:tab w:val="left" w:pos="4215"/>
         </w:tabs>
+        <w:jc w:val="both"/>
         <w:rPr>
           <w:rFonts w:asciiTheme="majorHAnsi" w:hAnsiTheme="majorHAnsi" w:cstheme="majorHAnsi"/>
         </w:rPr>
@@ -25224,6 +25477,7 @@
         <w:tabs>
           <w:tab w:val="left" w:pos="4215"/>
         </w:tabs>
+        <w:jc w:val="both"/>
         <w:rPr>
           <w:rFonts w:asciiTheme="majorHAnsi" w:hAnsiTheme="majorHAnsi" w:cstheme="majorHAnsi"/>
         </w:rPr>
@@ -25234,6 +25488,7 @@
         <w:tabs>
           <w:tab w:val="left" w:pos="4215"/>
         </w:tabs>
+        <w:jc w:val="both"/>
         <w:rPr>
           <w:rFonts w:asciiTheme="majorHAnsi" w:hAnsiTheme="majorHAnsi" w:cstheme="majorHAnsi"/>
         </w:rPr>
@@ -25244,6 +25499,7 @@
         <w:tabs>
           <w:tab w:val="left" w:pos="4215"/>
         </w:tabs>
+        <w:jc w:val="both"/>
         <w:rPr>
           <w:rFonts w:asciiTheme="majorHAnsi" w:hAnsiTheme="majorHAnsi" w:cstheme="majorHAnsi"/>
         </w:rPr>
@@ -25254,6 +25510,7 @@
         <w:tabs>
           <w:tab w:val="left" w:pos="4215"/>
         </w:tabs>
+        <w:jc w:val="both"/>
         <w:rPr>
           <w:rFonts w:asciiTheme="majorHAnsi" w:hAnsiTheme="majorHAnsi" w:cstheme="majorHAnsi"/>
         </w:rPr>
@@ -25264,6 +25521,7 @@
         <w:tabs>
           <w:tab w:val="left" w:pos="4215"/>
         </w:tabs>
+        <w:jc w:val="both"/>
         <w:rPr>
           <w:rFonts w:asciiTheme="majorHAnsi" w:hAnsiTheme="majorHAnsi" w:cstheme="majorHAnsi"/>
         </w:rPr>
@@ -25274,6 +25532,7 @@
         <w:tabs>
           <w:tab w:val="left" w:pos="4215"/>
         </w:tabs>
+        <w:jc w:val="both"/>
         <w:rPr>
           <w:rFonts w:asciiTheme="majorHAnsi" w:hAnsiTheme="majorHAnsi" w:cstheme="majorHAnsi"/>
         </w:rPr>
@@ -25284,6 +25543,7 @@
         <w:tabs>
           <w:tab w:val="left" w:pos="4215"/>
         </w:tabs>
+        <w:jc w:val="both"/>
         <w:rPr>
           <w:rFonts w:asciiTheme="majorHAnsi" w:hAnsiTheme="majorHAnsi" w:cstheme="majorHAnsi"/>
         </w:rPr>
@@ -25294,6 +25554,7 @@
         <w:tabs>
           <w:tab w:val="left" w:pos="4215"/>
         </w:tabs>
+        <w:jc w:val="both"/>
         <w:rPr>
           <w:rFonts w:asciiTheme="majorHAnsi" w:hAnsiTheme="majorHAnsi" w:cstheme="majorHAnsi"/>
         </w:rPr>
@@ -25304,6 +25565,7 @@
         <w:tabs>
           <w:tab w:val="left" w:pos="4215"/>
         </w:tabs>
+        <w:jc w:val="both"/>
         <w:rPr>
           <w:rFonts w:asciiTheme="majorHAnsi" w:hAnsiTheme="majorHAnsi" w:cstheme="majorHAnsi"/>
         </w:rPr>
@@ -25314,6 +25576,7 @@
         <w:tabs>
           <w:tab w:val="left" w:pos="4215"/>
         </w:tabs>
+        <w:jc w:val="both"/>
         <w:rPr>
           <w:rFonts w:asciiTheme="majorHAnsi" w:hAnsiTheme="majorHAnsi" w:cstheme="majorHAnsi"/>
         </w:rPr>
@@ -25324,6 +25587,7 @@
         <w:tabs>
           <w:tab w:val="left" w:pos="4215"/>
         </w:tabs>
+        <w:jc w:val="both"/>
         <w:rPr>
           <w:rFonts w:asciiTheme="majorHAnsi" w:hAnsiTheme="majorHAnsi" w:cstheme="majorHAnsi"/>
         </w:rPr>
@@ -25334,6 +25598,7 @@
         <w:tabs>
           <w:tab w:val="left" w:pos="4215"/>
         </w:tabs>
+        <w:jc w:val="both"/>
         <w:rPr>
           <w:rFonts w:asciiTheme="majorHAnsi" w:hAnsiTheme="majorHAnsi" w:cstheme="majorHAnsi"/>
         </w:rPr>
@@ -25344,6 +25609,7 @@
         <w:tabs>
           <w:tab w:val="left" w:pos="4215"/>
         </w:tabs>
+        <w:jc w:val="both"/>
         <w:rPr>
           <w:rFonts w:asciiTheme="majorHAnsi" w:hAnsiTheme="majorHAnsi" w:cstheme="majorHAnsi"/>
         </w:rPr>
@@ -25354,6 +25620,7 @@
         <w:tabs>
           <w:tab w:val="left" w:pos="4215"/>
         </w:tabs>
+        <w:jc w:val="both"/>
         <w:rPr>
           <w:rFonts w:asciiTheme="majorHAnsi" w:hAnsiTheme="majorHAnsi" w:cstheme="majorHAnsi"/>
         </w:rPr>
@@ -25364,6 +25631,7 @@
         <w:tabs>
           <w:tab w:val="left" w:pos="4215"/>
         </w:tabs>
+        <w:jc w:val="both"/>
         <w:rPr>
           <w:rFonts w:asciiTheme="majorHAnsi" w:hAnsiTheme="majorHAnsi" w:cstheme="majorHAnsi"/>
         </w:rPr>
@@ -25374,17 +25642,1251 @@
         <w:tabs>
           <w:tab w:val="left" w:pos="4215"/>
         </w:tabs>
-        <w:rPr>
-          <w:rFonts w:asciiTheme="majorHAnsi" w:hAnsiTheme="majorHAnsi" w:cstheme="majorHAnsi"/>
-        </w:rPr>
-      </w:pPr>
-      <w:r>
-        <w:rPr>
-          <w:rFonts w:asciiTheme="majorHAnsi" w:hAnsiTheme="majorHAnsi" w:cstheme="majorHAnsi"/>
+        <w:jc w:val="both"/>
+        <w:rPr>
+          <w:rFonts w:asciiTheme="majorHAnsi" w:hAnsiTheme="majorHAnsi" w:cstheme="majorHAnsi"/>
+          <w:sz w:val="28"/>
+          <w:szCs w:val="28"/>
+        </w:rPr>
+      </w:pPr>
+      <w:r>
+        <w:rPr>
+          <w:rFonts w:asciiTheme="majorHAnsi" w:hAnsiTheme="majorHAnsi" w:cstheme="majorHAnsi"/>
+          <w:sz w:val="28"/>
+          <w:szCs w:val="28"/>
         </w:rPr>
         <w:lastRenderedPageBreak/>
         <w:t xml:space="preserve">Chapter 4: </w:t>
       </w:r>
+      <w:r>
+        <w:rPr>
+          <w:rFonts w:asciiTheme="majorHAnsi" w:hAnsiTheme="majorHAnsi" w:cstheme="majorHAnsi"/>
+          <w:sz w:val="28"/>
+          <w:szCs w:val="28"/>
+        </w:rPr>
+        <w:t>Methods and Encapsulation.</w:t>
+      </w:r>
+    </w:p>
+    <w:p>
+      <w:pPr>
+        <w:tabs>
+          <w:tab w:val="left" w:pos="4215"/>
+        </w:tabs>
+        <w:jc w:val="both"/>
+        <w:rPr>
+          <w:rFonts w:asciiTheme="majorHAnsi" w:hAnsiTheme="majorHAnsi" w:cstheme="majorHAnsi"/>
+        </w:rPr>
+      </w:pPr>
+    </w:p>
+    <w:p>
+      <w:pPr>
+        <w:tabs>
+          <w:tab w:val="left" w:pos="4215"/>
+        </w:tabs>
+        <w:jc w:val="both"/>
+        <w:rPr>
+          <w:rFonts w:asciiTheme="majorHAnsi" w:hAnsiTheme="majorHAnsi" w:cstheme="majorHAnsi"/>
+          <w:u w:val="single"/>
+        </w:rPr>
+      </w:pPr>
+      <w:r>
+        <w:rPr>
+          <w:rFonts w:asciiTheme="majorHAnsi" w:hAnsiTheme="majorHAnsi" w:cstheme="majorHAnsi"/>
+          <w:u w:val="single"/>
+        </w:rPr>
+        <w:t>Designing Methods.</w:t>
+      </w:r>
+    </w:p>
+    <w:p>
+      <w:pPr>
+        <w:tabs>
+          <w:tab w:val="left" w:pos="4215"/>
+        </w:tabs>
+        <w:jc w:val="both"/>
+        <w:rPr>
+          <w:rFonts w:asciiTheme="majorHAnsi" w:hAnsiTheme="majorHAnsi" w:cstheme="majorHAnsi"/>
+        </w:rPr>
+      </w:pPr>
+      <w:r>
+        <w:rPr>
+          <w:rFonts w:asciiTheme="majorHAnsi" w:hAnsiTheme="majorHAnsi" w:cstheme="majorHAnsi"/>
+        </w:rPr>
+        <w:t>Method declaration refers to all the parts of method, the information needed to call it.</w:t>
+      </w:r>
+    </w:p>
+    <w:p>
+      <w:pPr>
+        <w:tabs>
+          <w:tab w:val="left" w:pos="4215"/>
+        </w:tabs>
+        <w:jc w:val="both"/>
+        <w:rPr>
+          <w:rFonts w:ascii="Consolas" w:hAnsi="Consolas" w:cstheme="majorHAnsi"/>
+          <w:i/>
+          <w:iCs/>
+          <w:sz w:val="22"/>
+          <w:szCs w:val="22"/>
+        </w:rPr>
+      </w:pPr>
+      <w:r>
+        <w:rPr>
+          <w:rFonts w:ascii="Consolas" w:hAnsi="Consolas" w:cstheme="majorHAnsi"/>
+          <w:i/>
+          <w:iCs/>
+          <w:sz w:val="22"/>
+          <w:szCs w:val="22"/>
+        </w:rPr>
+        <w:t xml:space="preserve">public final void </w:t>
+      </w:r>
+      <w:proofErr w:type="gramStart"/>
+      <w:r>
+        <w:rPr>
+          <w:rFonts w:ascii="Consolas" w:hAnsi="Consolas" w:cstheme="majorHAnsi"/>
+          <w:i/>
+          <w:iCs/>
+          <w:sz w:val="22"/>
+          <w:szCs w:val="22"/>
+        </w:rPr>
+        <w:t>nap(</w:t>
+      </w:r>
+      <w:proofErr w:type="gramEnd"/>
+      <w:r>
+        <w:rPr>
+          <w:rFonts w:ascii="Consolas" w:hAnsi="Consolas" w:cstheme="majorHAnsi"/>
+          <w:i/>
+          <w:iCs/>
+          <w:sz w:val="22"/>
+          <w:szCs w:val="22"/>
+        </w:rPr>
+        <w:t xml:space="preserve">int minutes) throws </w:t>
+      </w:r>
+      <w:proofErr w:type="spellStart"/>
+      <w:r>
+        <w:rPr>
+          <w:rFonts w:ascii="Consolas" w:hAnsi="Consolas" w:cstheme="majorHAnsi"/>
+          <w:i/>
+          <w:iCs/>
+          <w:sz w:val="22"/>
+          <w:szCs w:val="22"/>
+        </w:rPr>
+        <w:t>InterruptedException</w:t>
+      </w:r>
+      <w:proofErr w:type="spellEnd"/>
+      <w:r>
+        <w:rPr>
+          <w:rFonts w:ascii="Consolas" w:hAnsi="Consolas" w:cstheme="majorHAnsi"/>
+          <w:i/>
+          <w:iCs/>
+          <w:sz w:val="22"/>
+          <w:szCs w:val="22"/>
+        </w:rPr>
+        <w:t xml:space="preserve"> ( // take nap }</w:t>
+      </w:r>
+    </w:p>
+    <w:p>
+      <w:pPr>
+        <w:tabs>
+          <w:tab w:val="left" w:pos="4215"/>
+        </w:tabs>
+        <w:jc w:val="both"/>
+        <w:rPr>
+          <w:rFonts w:asciiTheme="majorHAnsi" w:hAnsiTheme="majorHAnsi" w:cstheme="majorHAnsi"/>
+        </w:rPr>
+      </w:pPr>
+      <w:r>
+        <w:rPr>
+          <w:rFonts w:asciiTheme="majorHAnsi" w:hAnsiTheme="majorHAnsi" w:cstheme="majorHAnsi"/>
+        </w:rPr>
+        <w:t>Where “public” is the access modifier, “final” is the optional specifier, “void” is the return type, “nap” is the method name, “minutes” is a parameter and “</w:t>
+      </w:r>
+      <w:proofErr w:type="spellStart"/>
+      <w:r>
+        <w:rPr>
+          <w:rFonts w:asciiTheme="majorHAnsi" w:hAnsiTheme="majorHAnsi" w:cstheme="majorHAnsi"/>
+        </w:rPr>
+        <w:t>InterruptedException</w:t>
+      </w:r>
+      <w:proofErr w:type="spellEnd"/>
+      <w:r>
+        <w:rPr>
+          <w:rFonts w:asciiTheme="majorHAnsi" w:hAnsiTheme="majorHAnsi" w:cstheme="majorHAnsi"/>
+        </w:rPr>
+        <w:t>” is an exception declaration / handling.</w:t>
+      </w:r>
+    </w:p>
+    <w:p>
+      <w:pPr>
+        <w:tabs>
+          <w:tab w:val="left" w:pos="4215"/>
+        </w:tabs>
+        <w:jc w:val="both"/>
+        <w:rPr>
+          <w:rFonts w:asciiTheme="majorHAnsi" w:hAnsiTheme="majorHAnsi" w:cstheme="majorHAnsi"/>
+        </w:rPr>
+      </w:pPr>
+    </w:p>
+    <w:p>
+      <w:pPr>
+        <w:tabs>
+          <w:tab w:val="left" w:pos="4215"/>
+        </w:tabs>
+        <w:jc w:val="both"/>
+        <w:rPr>
+          <w:rFonts w:asciiTheme="majorHAnsi" w:hAnsiTheme="majorHAnsi" w:cstheme="majorHAnsi"/>
+          <w:i/>
+          <w:iCs/>
+        </w:rPr>
+      </w:pPr>
+      <w:r>
+        <w:rPr>
+          <w:rFonts w:asciiTheme="majorHAnsi" w:hAnsiTheme="majorHAnsi" w:cstheme="majorHAnsi"/>
+          <w:i/>
+          <w:iCs/>
+        </w:rPr>
+        <w:t>Access Modifiers.</w:t>
+      </w:r>
+    </w:p>
+    <w:p>
+      <w:pPr>
+        <w:tabs>
+          <w:tab w:val="left" w:pos="4215"/>
+        </w:tabs>
+        <w:jc w:val="both"/>
+        <w:rPr>
+          <w:rFonts w:asciiTheme="majorHAnsi" w:hAnsiTheme="majorHAnsi" w:cstheme="majorHAnsi"/>
+        </w:rPr>
+      </w:pPr>
+      <w:r>
+        <w:rPr>
+          <w:rFonts w:asciiTheme="majorHAnsi" w:hAnsiTheme="majorHAnsi" w:cstheme="majorHAnsi"/>
+        </w:rPr>
+        <w:t>Java offers 4 choices:</w:t>
+      </w:r>
+    </w:p>
+    <w:p>
+      <w:pPr>
+        <w:pStyle w:val="ListParagraph"/>
+        <w:numPr>
+          <w:ilvl w:val="0"/>
+          <w:numId w:val="2"/>
+        </w:numPr>
+        <w:tabs>
+          <w:tab w:val="left" w:pos="4215"/>
+        </w:tabs>
+        <w:jc w:val="both"/>
+        <w:rPr>
+          <w:rFonts w:asciiTheme="majorHAnsi" w:hAnsiTheme="majorHAnsi" w:cstheme="majorHAnsi"/>
+        </w:rPr>
+      </w:pPr>
+      <w:r>
+        <w:rPr>
+          <w:rFonts w:asciiTheme="majorHAnsi" w:hAnsiTheme="majorHAnsi" w:cstheme="majorHAnsi"/>
+          <w:i/>
+          <w:iCs/>
+        </w:rPr>
+        <w:t>Public</w:t>
+      </w:r>
+      <w:r>
+        <w:rPr>
+          <w:rFonts w:asciiTheme="majorHAnsi" w:hAnsiTheme="majorHAnsi" w:cstheme="majorHAnsi"/>
+        </w:rPr>
+        <w:t xml:space="preserve">. </w:t>
+      </w:r>
+      <w:r>
+        <w:rPr>
+          <w:rFonts w:asciiTheme="majorHAnsi" w:hAnsiTheme="majorHAnsi" w:cstheme="majorHAnsi"/>
+        </w:rPr>
+        <w:t>The method can be called from any class.</w:t>
+      </w:r>
+    </w:p>
+    <w:p>
+      <w:pPr>
+        <w:pStyle w:val="ListParagraph"/>
+        <w:numPr>
+          <w:ilvl w:val="0"/>
+          <w:numId w:val="2"/>
+        </w:numPr>
+        <w:tabs>
+          <w:tab w:val="left" w:pos="4215"/>
+        </w:tabs>
+        <w:jc w:val="both"/>
+        <w:rPr>
+          <w:rFonts w:asciiTheme="majorHAnsi" w:hAnsiTheme="majorHAnsi" w:cstheme="majorHAnsi"/>
+        </w:rPr>
+      </w:pPr>
+      <w:r>
+        <w:rPr>
+          <w:rFonts w:asciiTheme="majorHAnsi" w:hAnsiTheme="majorHAnsi" w:cstheme="majorHAnsi"/>
+          <w:i/>
+          <w:iCs/>
+        </w:rPr>
+        <w:t>Private</w:t>
+      </w:r>
+      <w:r>
+        <w:rPr>
+          <w:rFonts w:asciiTheme="majorHAnsi" w:hAnsiTheme="majorHAnsi" w:cstheme="majorHAnsi"/>
+        </w:rPr>
+        <w:t xml:space="preserve">. </w:t>
+      </w:r>
+      <w:r>
+        <w:rPr>
+          <w:rFonts w:asciiTheme="majorHAnsi" w:hAnsiTheme="majorHAnsi" w:cstheme="majorHAnsi"/>
+        </w:rPr>
+        <w:t>The method can be called only from within the same class.</w:t>
+      </w:r>
+    </w:p>
+    <w:p>
+      <w:pPr>
+        <w:pStyle w:val="ListParagraph"/>
+        <w:numPr>
+          <w:ilvl w:val="0"/>
+          <w:numId w:val="2"/>
+        </w:numPr>
+        <w:tabs>
+          <w:tab w:val="left" w:pos="4215"/>
+        </w:tabs>
+        <w:jc w:val="both"/>
+        <w:rPr>
+          <w:rFonts w:asciiTheme="majorHAnsi" w:hAnsiTheme="majorHAnsi" w:cstheme="majorHAnsi"/>
+        </w:rPr>
+      </w:pPr>
+      <w:r>
+        <w:rPr>
+          <w:rFonts w:asciiTheme="majorHAnsi" w:hAnsiTheme="majorHAnsi" w:cstheme="majorHAnsi"/>
+          <w:i/>
+          <w:iCs/>
+        </w:rPr>
+        <w:t>Protected</w:t>
+      </w:r>
+      <w:r>
+        <w:rPr>
+          <w:rFonts w:asciiTheme="majorHAnsi" w:hAnsiTheme="majorHAnsi" w:cstheme="majorHAnsi"/>
+        </w:rPr>
+        <w:t xml:space="preserve">. </w:t>
+      </w:r>
+      <w:r>
+        <w:rPr>
+          <w:rFonts w:asciiTheme="majorHAnsi" w:hAnsiTheme="majorHAnsi" w:cstheme="majorHAnsi"/>
+        </w:rPr>
+        <w:t>Method can be called only from any class in the same package or subclass.</w:t>
+      </w:r>
+    </w:p>
+    <w:p>
+      <w:pPr>
+        <w:pStyle w:val="ListParagraph"/>
+        <w:numPr>
+          <w:ilvl w:val="0"/>
+          <w:numId w:val="2"/>
+        </w:numPr>
+        <w:tabs>
+          <w:tab w:val="left" w:pos="4215"/>
+        </w:tabs>
+        <w:jc w:val="both"/>
+        <w:rPr>
+          <w:rFonts w:asciiTheme="majorHAnsi" w:hAnsiTheme="majorHAnsi" w:cstheme="majorHAnsi"/>
+        </w:rPr>
+      </w:pPr>
+      <w:r>
+        <w:rPr>
+          <w:rFonts w:asciiTheme="majorHAnsi" w:hAnsiTheme="majorHAnsi" w:cstheme="majorHAnsi"/>
+          <w:i/>
+          <w:iCs/>
+        </w:rPr>
+        <w:t>Default</w:t>
+      </w:r>
+      <w:r>
+        <w:rPr>
+          <w:rFonts w:asciiTheme="majorHAnsi" w:hAnsiTheme="majorHAnsi" w:cstheme="majorHAnsi"/>
+        </w:rPr>
+        <w:t>. Method can be called only from the classes in the same package. There’s no keyword for this one, you just don’t put any access modifier.</w:t>
+      </w:r>
+    </w:p>
+    <w:p>
+      <w:pPr>
+        <w:tabs>
+          <w:tab w:val="left" w:pos="4215"/>
+        </w:tabs>
+        <w:jc w:val="both"/>
+        <w:rPr>
+          <w:rFonts w:asciiTheme="majorHAnsi" w:hAnsiTheme="majorHAnsi" w:cstheme="majorHAnsi"/>
+        </w:rPr>
+      </w:pPr>
+    </w:p>
+    <w:p>
+      <w:pPr>
+        <w:tabs>
+          <w:tab w:val="left" w:pos="4215"/>
+        </w:tabs>
+        <w:jc w:val="both"/>
+        <w:rPr>
+          <w:rFonts w:asciiTheme="majorHAnsi" w:hAnsiTheme="majorHAnsi" w:cstheme="majorHAnsi"/>
+          <w:i/>
+          <w:iCs/>
+        </w:rPr>
+      </w:pPr>
+      <w:r>
+        <w:rPr>
+          <w:rFonts w:asciiTheme="majorHAnsi" w:hAnsiTheme="majorHAnsi" w:cstheme="majorHAnsi"/>
+          <w:i/>
+          <w:iCs/>
+        </w:rPr>
+        <w:t>Optional Specifiers.</w:t>
+      </w:r>
+    </w:p>
+    <w:p>
+      <w:pPr>
+        <w:tabs>
+          <w:tab w:val="left" w:pos="4215"/>
+        </w:tabs>
+        <w:jc w:val="both"/>
+        <w:rPr>
+          <w:rFonts w:asciiTheme="majorHAnsi" w:hAnsiTheme="majorHAnsi" w:cstheme="majorHAnsi"/>
+        </w:rPr>
+      </w:pPr>
+      <w:r>
+        <w:rPr>
+          <w:rFonts w:asciiTheme="majorHAnsi" w:hAnsiTheme="majorHAnsi" w:cstheme="majorHAnsi"/>
+        </w:rPr>
+        <w:t>Unlike access modifiers, you can have multiple optional specifiers in the same method declaration (not all combinations are legal). You can have them in any order, in case of using more than one. Here’s the list:</w:t>
+      </w:r>
+    </w:p>
+    <w:p>
+      <w:pPr>
+        <w:pStyle w:val="ListParagraph"/>
+        <w:numPr>
+          <w:ilvl w:val="0"/>
+          <w:numId w:val="2"/>
+        </w:numPr>
+        <w:tabs>
+          <w:tab w:val="left" w:pos="4215"/>
+        </w:tabs>
+        <w:jc w:val="both"/>
+        <w:rPr>
+          <w:rFonts w:asciiTheme="majorHAnsi" w:hAnsiTheme="majorHAnsi" w:cstheme="majorHAnsi"/>
+        </w:rPr>
+      </w:pPr>
+      <w:r>
+        <w:rPr>
+          <w:rFonts w:asciiTheme="majorHAnsi" w:hAnsiTheme="majorHAnsi" w:cstheme="majorHAnsi"/>
+          <w:i/>
+          <w:iCs/>
+        </w:rPr>
+        <w:t>Static</w:t>
+      </w:r>
+      <w:r>
+        <w:rPr>
+          <w:rFonts w:asciiTheme="majorHAnsi" w:hAnsiTheme="majorHAnsi" w:cstheme="majorHAnsi"/>
+        </w:rPr>
+        <w:t>. Covered in Chapter 5.</w:t>
+      </w:r>
+      <w:r>
+        <w:rPr>
+          <w:rFonts w:asciiTheme="majorHAnsi" w:hAnsiTheme="majorHAnsi" w:cstheme="majorHAnsi"/>
+        </w:rPr>
+        <w:t xml:space="preserve"> Used for class method.</w:t>
+      </w:r>
+    </w:p>
+    <w:p>
+      <w:pPr>
+        <w:pStyle w:val="ListParagraph"/>
+        <w:numPr>
+          <w:ilvl w:val="0"/>
+          <w:numId w:val="2"/>
+        </w:numPr>
+        <w:tabs>
+          <w:tab w:val="left" w:pos="4215"/>
+        </w:tabs>
+        <w:jc w:val="both"/>
+        <w:rPr>
+          <w:rFonts w:asciiTheme="majorHAnsi" w:hAnsiTheme="majorHAnsi" w:cstheme="majorHAnsi"/>
+        </w:rPr>
+      </w:pPr>
+      <w:r>
+        <w:rPr>
+          <w:rFonts w:asciiTheme="majorHAnsi" w:hAnsiTheme="majorHAnsi" w:cstheme="majorHAnsi"/>
+          <w:i/>
+          <w:iCs/>
+        </w:rPr>
+        <w:t>Abstract</w:t>
+      </w:r>
+      <w:r>
+        <w:rPr>
+          <w:rFonts w:asciiTheme="majorHAnsi" w:hAnsiTheme="majorHAnsi" w:cstheme="majorHAnsi"/>
+        </w:rPr>
+        <w:t>. Covered in Chapter 5.</w:t>
+      </w:r>
+      <w:r>
+        <w:rPr>
+          <w:rFonts w:asciiTheme="majorHAnsi" w:hAnsiTheme="majorHAnsi" w:cstheme="majorHAnsi"/>
+        </w:rPr>
+        <w:t xml:space="preserve"> Used when not providing method body.</w:t>
+      </w:r>
+    </w:p>
+    <w:p>
+      <w:pPr>
+        <w:pStyle w:val="ListParagraph"/>
+        <w:numPr>
+          <w:ilvl w:val="0"/>
+          <w:numId w:val="2"/>
+        </w:numPr>
+        <w:tabs>
+          <w:tab w:val="left" w:pos="4215"/>
+        </w:tabs>
+        <w:jc w:val="both"/>
+        <w:rPr>
+          <w:rFonts w:asciiTheme="majorHAnsi" w:hAnsiTheme="majorHAnsi" w:cstheme="majorHAnsi"/>
+        </w:rPr>
+      </w:pPr>
+      <w:r>
+        <w:rPr>
+          <w:rFonts w:asciiTheme="majorHAnsi" w:hAnsiTheme="majorHAnsi" w:cstheme="majorHAnsi"/>
+          <w:i/>
+          <w:iCs/>
+        </w:rPr>
+        <w:t>Final</w:t>
+      </w:r>
+      <w:r>
+        <w:rPr>
+          <w:rFonts w:asciiTheme="majorHAnsi" w:hAnsiTheme="majorHAnsi" w:cstheme="majorHAnsi"/>
+        </w:rPr>
+        <w:t>. Covered in Chapter 5.</w:t>
+      </w:r>
+      <w:r>
+        <w:rPr>
+          <w:rFonts w:asciiTheme="majorHAnsi" w:hAnsiTheme="majorHAnsi" w:cstheme="majorHAnsi"/>
+        </w:rPr>
+        <w:t xml:space="preserve"> Used when a method is not allowed to be overridden by a subclass.</w:t>
+      </w:r>
+    </w:p>
+    <w:p>
+      <w:pPr>
+        <w:pStyle w:val="ListParagraph"/>
+        <w:numPr>
+          <w:ilvl w:val="0"/>
+          <w:numId w:val="2"/>
+        </w:numPr>
+        <w:tabs>
+          <w:tab w:val="left" w:pos="4215"/>
+        </w:tabs>
+        <w:jc w:val="both"/>
+        <w:rPr>
+          <w:rFonts w:asciiTheme="majorHAnsi" w:hAnsiTheme="majorHAnsi" w:cstheme="majorHAnsi"/>
+        </w:rPr>
+      </w:pPr>
+      <w:r>
+        <w:rPr>
+          <w:rFonts w:asciiTheme="majorHAnsi" w:hAnsiTheme="majorHAnsi" w:cstheme="majorHAnsi"/>
+          <w:i/>
+          <w:iCs/>
+        </w:rPr>
+        <w:t>Synchronized</w:t>
+      </w:r>
+      <w:r>
+        <w:rPr>
+          <w:rFonts w:asciiTheme="majorHAnsi" w:hAnsiTheme="majorHAnsi" w:cstheme="majorHAnsi"/>
+        </w:rPr>
+        <w:t>. Covered in OCP scope.</w:t>
+      </w:r>
+    </w:p>
+    <w:p>
+      <w:pPr>
+        <w:pStyle w:val="ListParagraph"/>
+        <w:numPr>
+          <w:ilvl w:val="0"/>
+          <w:numId w:val="2"/>
+        </w:numPr>
+        <w:tabs>
+          <w:tab w:val="left" w:pos="4215"/>
+        </w:tabs>
+        <w:jc w:val="both"/>
+        <w:rPr>
+          <w:rFonts w:asciiTheme="majorHAnsi" w:hAnsiTheme="majorHAnsi" w:cstheme="majorHAnsi"/>
+        </w:rPr>
+      </w:pPr>
+      <w:r>
+        <w:rPr>
+          <w:rFonts w:asciiTheme="majorHAnsi" w:hAnsiTheme="majorHAnsi" w:cstheme="majorHAnsi"/>
+          <w:i/>
+          <w:iCs/>
+        </w:rPr>
+        <w:t>Native</w:t>
+      </w:r>
+      <w:r>
+        <w:rPr>
+          <w:rFonts w:asciiTheme="majorHAnsi" w:hAnsiTheme="majorHAnsi" w:cstheme="majorHAnsi"/>
+        </w:rPr>
+        <w:t>. Covered in OCP scope.</w:t>
+      </w:r>
+    </w:p>
+    <w:p>
+      <w:pPr>
+        <w:pStyle w:val="ListParagraph"/>
+        <w:numPr>
+          <w:ilvl w:val="0"/>
+          <w:numId w:val="2"/>
+        </w:numPr>
+        <w:tabs>
+          <w:tab w:val="left" w:pos="4215"/>
+        </w:tabs>
+        <w:jc w:val="both"/>
+        <w:rPr>
+          <w:rFonts w:asciiTheme="majorHAnsi" w:hAnsiTheme="majorHAnsi" w:cstheme="majorHAnsi"/>
+        </w:rPr>
+      </w:pPr>
+      <w:proofErr w:type="spellStart"/>
+      <w:r>
+        <w:rPr>
+          <w:rFonts w:asciiTheme="majorHAnsi" w:hAnsiTheme="majorHAnsi" w:cstheme="majorHAnsi"/>
+          <w:i/>
+          <w:iCs/>
+        </w:rPr>
+        <w:t>Sctrictfp</w:t>
+      </w:r>
+      <w:proofErr w:type="spellEnd"/>
+      <w:r>
+        <w:rPr>
+          <w:rFonts w:asciiTheme="majorHAnsi" w:hAnsiTheme="majorHAnsi" w:cstheme="majorHAnsi"/>
+        </w:rPr>
+        <w:t>. Covered in OCP scope.</w:t>
+      </w:r>
+    </w:p>
+    <w:p>
+      <w:pPr>
+        <w:tabs>
+          <w:tab w:val="left" w:pos="4215"/>
+        </w:tabs>
+        <w:jc w:val="both"/>
+        <w:rPr>
+          <w:rFonts w:asciiTheme="majorHAnsi" w:hAnsiTheme="majorHAnsi" w:cstheme="majorHAnsi"/>
+        </w:rPr>
+      </w:pPr>
+    </w:p>
+    <w:p>
+      <w:pPr>
+        <w:tabs>
+          <w:tab w:val="left" w:pos="4215"/>
+        </w:tabs>
+        <w:jc w:val="both"/>
+        <w:rPr>
+          <w:rFonts w:asciiTheme="majorHAnsi" w:hAnsiTheme="majorHAnsi" w:cstheme="majorHAnsi"/>
+          <w:i/>
+          <w:iCs/>
+        </w:rPr>
+      </w:pPr>
+      <w:r>
+        <w:rPr>
+          <w:rFonts w:asciiTheme="majorHAnsi" w:hAnsiTheme="majorHAnsi" w:cstheme="majorHAnsi"/>
+          <w:i/>
+          <w:iCs/>
+        </w:rPr>
+        <w:t>Return Type.</w:t>
+      </w:r>
+    </w:p>
+    <w:p>
+      <w:pPr>
+        <w:tabs>
+          <w:tab w:val="left" w:pos="4215"/>
+        </w:tabs>
+        <w:jc w:val="both"/>
+        <w:rPr>
+          <w:rFonts w:asciiTheme="majorHAnsi" w:hAnsiTheme="majorHAnsi" w:cstheme="majorHAnsi"/>
+        </w:rPr>
+      </w:pPr>
+      <w:r>
+        <w:rPr>
+          <w:rFonts w:asciiTheme="majorHAnsi" w:hAnsiTheme="majorHAnsi" w:cstheme="majorHAnsi"/>
+        </w:rPr>
+        <w:t xml:space="preserve">The return type might be an actual Java type such as String or int. It can be a custom java object created by the programmer. If there is no return type, the </w:t>
+      </w:r>
+      <w:r>
+        <w:rPr>
+          <w:rFonts w:asciiTheme="majorHAnsi" w:hAnsiTheme="majorHAnsi" w:cstheme="majorHAnsi"/>
+          <w:i/>
+          <w:iCs/>
+        </w:rPr>
+        <w:t>void</w:t>
+      </w:r>
+      <w:r>
+        <w:rPr>
+          <w:rFonts w:asciiTheme="majorHAnsi" w:hAnsiTheme="majorHAnsi" w:cstheme="majorHAnsi"/>
+        </w:rPr>
+        <w:t xml:space="preserve"> keywork is used.</w:t>
+      </w:r>
+      <w:r>
+        <w:rPr>
+          <w:rFonts w:asciiTheme="majorHAnsi" w:hAnsiTheme="majorHAnsi" w:cstheme="majorHAnsi"/>
+        </w:rPr>
+        <w:t xml:space="preserve"> The methods that possess a return type, must have a return statement inside of the body. Only void can omit this return statement.</w:t>
+      </w:r>
+    </w:p>
+    <w:p>
+      <w:pPr>
+        <w:tabs>
+          <w:tab w:val="left" w:pos="4215"/>
+        </w:tabs>
+        <w:jc w:val="both"/>
+        <w:rPr>
+          <w:rFonts w:ascii="Consolas" w:hAnsi="Consolas" w:cstheme="majorHAnsi"/>
+          <w:i/>
+          <w:iCs/>
+        </w:rPr>
+      </w:pPr>
+      <w:r>
+        <w:rPr>
+          <w:rFonts w:ascii="Consolas" w:hAnsi="Consolas" w:cstheme="majorHAnsi"/>
+          <w:i/>
+          <w:iCs/>
+        </w:rPr>
+        <w:t xml:space="preserve">public String </w:t>
+      </w:r>
+      <w:proofErr w:type="gramStart"/>
+      <w:r>
+        <w:rPr>
+          <w:rFonts w:ascii="Consolas" w:hAnsi="Consolas" w:cstheme="majorHAnsi"/>
+          <w:i/>
+          <w:iCs/>
+        </w:rPr>
+        <w:t>walk(</w:t>
+      </w:r>
+      <w:proofErr w:type="gramEnd"/>
+      <w:r>
+        <w:rPr>
+          <w:rFonts w:ascii="Consolas" w:hAnsi="Consolas" w:cstheme="majorHAnsi"/>
+          <w:i/>
+          <w:iCs/>
+        </w:rPr>
+        <w:t>) { return “”; }</w:t>
+      </w:r>
+    </w:p>
+    <w:p>
+      <w:pPr>
+        <w:tabs>
+          <w:tab w:val="left" w:pos="4215"/>
+        </w:tabs>
+        <w:jc w:val="both"/>
+        <w:rPr>
+          <w:rFonts w:asciiTheme="majorHAnsi" w:hAnsiTheme="majorHAnsi" w:cstheme="majorHAnsi"/>
+        </w:rPr>
+      </w:pPr>
+    </w:p>
+    <w:p>
+      <w:pPr>
+        <w:tabs>
+          <w:tab w:val="left" w:pos="4215"/>
+        </w:tabs>
+        <w:jc w:val="both"/>
+        <w:rPr>
+          <w:rFonts w:asciiTheme="majorHAnsi" w:hAnsiTheme="majorHAnsi" w:cstheme="majorHAnsi"/>
+          <w:i/>
+          <w:iCs/>
+        </w:rPr>
+      </w:pPr>
+      <w:r>
+        <w:rPr>
+          <w:rFonts w:asciiTheme="majorHAnsi" w:hAnsiTheme="majorHAnsi" w:cstheme="majorHAnsi"/>
+          <w:i/>
+          <w:iCs/>
+        </w:rPr>
+        <w:t>Method Name.</w:t>
+      </w:r>
+    </w:p>
+    <w:p>
+      <w:pPr>
+        <w:tabs>
+          <w:tab w:val="left" w:pos="4215"/>
+        </w:tabs>
+        <w:jc w:val="both"/>
+        <w:rPr>
+          <w:rFonts w:asciiTheme="majorHAnsi" w:hAnsiTheme="majorHAnsi" w:cstheme="majorHAnsi"/>
+        </w:rPr>
+      </w:pPr>
+      <w:r>
+        <w:rPr>
+          <w:rFonts w:asciiTheme="majorHAnsi" w:hAnsiTheme="majorHAnsi" w:cstheme="majorHAnsi"/>
+        </w:rPr>
+        <w:t xml:space="preserve">It follows the same rules previously stated in Chapter 1: an identifier may only </w:t>
+      </w:r>
+      <w:proofErr w:type="gramStart"/>
+      <w:r>
+        <w:rPr>
+          <w:rFonts w:asciiTheme="majorHAnsi" w:hAnsiTheme="majorHAnsi" w:cstheme="majorHAnsi"/>
+        </w:rPr>
+        <w:t>contains</w:t>
+      </w:r>
+      <w:proofErr w:type="gramEnd"/>
+      <w:r>
+        <w:rPr>
+          <w:rFonts w:asciiTheme="majorHAnsi" w:hAnsiTheme="majorHAnsi" w:cstheme="majorHAnsi"/>
+        </w:rPr>
+        <w:t xml:space="preserve"> letters, numbers, $ or _. First characters cannot be a number and reserved words are not allowed.  By conventions, methods </w:t>
+      </w:r>
+      <w:r>
+        <w:rPr>
+          <w:rFonts w:asciiTheme="majorHAnsi" w:hAnsiTheme="majorHAnsi" w:cstheme="majorHAnsi"/>
+        </w:rPr>
+        <w:t>begin</w:t>
+      </w:r>
+      <w:r>
+        <w:rPr>
+          <w:rFonts w:asciiTheme="majorHAnsi" w:hAnsiTheme="majorHAnsi" w:cstheme="majorHAnsi"/>
+        </w:rPr>
+        <w:t xml:space="preserve"> with a lowercase letter.</w:t>
+      </w:r>
+    </w:p>
+    <w:p>
+      <w:pPr>
+        <w:tabs>
+          <w:tab w:val="left" w:pos="4215"/>
+        </w:tabs>
+        <w:jc w:val="both"/>
+        <w:rPr>
+          <w:rFonts w:asciiTheme="majorHAnsi" w:hAnsiTheme="majorHAnsi" w:cstheme="majorHAnsi"/>
+        </w:rPr>
+      </w:pPr>
+    </w:p>
+    <w:p>
+      <w:pPr>
+        <w:tabs>
+          <w:tab w:val="left" w:pos="4215"/>
+        </w:tabs>
+        <w:jc w:val="both"/>
+        <w:rPr>
+          <w:rFonts w:asciiTheme="majorHAnsi" w:hAnsiTheme="majorHAnsi" w:cstheme="majorHAnsi"/>
+          <w:i/>
+          <w:iCs/>
+        </w:rPr>
+      </w:pPr>
+      <w:r>
+        <w:rPr>
+          <w:rFonts w:asciiTheme="majorHAnsi" w:hAnsiTheme="majorHAnsi" w:cstheme="majorHAnsi"/>
+          <w:i/>
+          <w:iCs/>
+        </w:rPr>
+        <w:t>Parameter List.</w:t>
+      </w:r>
+    </w:p>
+    <w:p>
+      <w:pPr>
+        <w:tabs>
+          <w:tab w:val="left" w:pos="4215"/>
+        </w:tabs>
+        <w:jc w:val="both"/>
+        <w:rPr>
+          <w:rFonts w:asciiTheme="majorHAnsi" w:hAnsiTheme="majorHAnsi" w:cstheme="majorHAnsi"/>
+        </w:rPr>
+      </w:pPr>
+      <w:r>
+        <w:rPr>
+          <w:rFonts w:asciiTheme="majorHAnsi" w:hAnsiTheme="majorHAnsi" w:cstheme="majorHAnsi"/>
+        </w:rPr>
+        <w:lastRenderedPageBreak/>
+        <w:t xml:space="preserve">Although the parameter list is required, it doesn’t have to contain any parameters. If you do have multiple, they are separated by comma.   Some rules will be shared shortly when talking about </w:t>
+      </w:r>
+      <w:proofErr w:type="spellStart"/>
+      <w:r>
+        <w:rPr>
+          <w:rFonts w:asciiTheme="majorHAnsi" w:hAnsiTheme="majorHAnsi" w:cstheme="majorHAnsi"/>
+        </w:rPr>
+        <w:t>varagrs</w:t>
+      </w:r>
+      <w:proofErr w:type="spellEnd"/>
+      <w:r>
+        <w:rPr>
+          <w:rFonts w:asciiTheme="majorHAnsi" w:hAnsiTheme="majorHAnsi" w:cstheme="majorHAnsi"/>
+        </w:rPr>
+        <w:t>.</w:t>
+      </w:r>
+    </w:p>
+    <w:p>
+      <w:pPr>
+        <w:tabs>
+          <w:tab w:val="left" w:pos="4215"/>
+        </w:tabs>
+        <w:jc w:val="both"/>
+        <w:rPr>
+          <w:rFonts w:asciiTheme="majorHAnsi" w:hAnsiTheme="majorHAnsi" w:cstheme="majorHAnsi"/>
+        </w:rPr>
+      </w:pPr>
+    </w:p>
+    <w:p>
+      <w:pPr>
+        <w:tabs>
+          <w:tab w:val="left" w:pos="4215"/>
+        </w:tabs>
+        <w:jc w:val="both"/>
+        <w:rPr>
+          <w:rFonts w:asciiTheme="majorHAnsi" w:hAnsiTheme="majorHAnsi" w:cstheme="majorHAnsi"/>
+          <w:i/>
+          <w:iCs/>
+        </w:rPr>
+      </w:pPr>
+      <w:r>
+        <w:rPr>
+          <w:rFonts w:asciiTheme="majorHAnsi" w:hAnsiTheme="majorHAnsi" w:cstheme="majorHAnsi"/>
+          <w:i/>
+          <w:iCs/>
+        </w:rPr>
+        <w:t>Optional Exception List.</w:t>
+      </w:r>
+    </w:p>
+    <w:p>
+      <w:pPr>
+        <w:tabs>
+          <w:tab w:val="left" w:pos="4215"/>
+        </w:tabs>
+        <w:jc w:val="both"/>
+        <w:rPr>
+          <w:rFonts w:asciiTheme="majorHAnsi" w:hAnsiTheme="majorHAnsi" w:cstheme="majorHAnsi"/>
+        </w:rPr>
+      </w:pPr>
+      <w:r>
+        <w:rPr>
+          <w:rFonts w:asciiTheme="majorHAnsi" w:hAnsiTheme="majorHAnsi" w:cstheme="majorHAnsi"/>
+        </w:rPr>
+        <w:t>Code can indicate something went wrong by throwing an exception (will be covered in Chapter 6). It is optional to include as many exceptions needed in the method signature, if needed and it goes right after the parameter list, followed by the keyword “throws”.</w:t>
+      </w:r>
+    </w:p>
+    <w:p>
+      <w:pPr>
+        <w:tabs>
+          <w:tab w:val="left" w:pos="4215"/>
+        </w:tabs>
+        <w:jc w:val="both"/>
+        <w:rPr>
+          <w:rFonts w:asciiTheme="majorHAnsi" w:hAnsiTheme="majorHAnsi" w:cstheme="majorHAnsi"/>
+        </w:rPr>
+      </w:pPr>
+    </w:p>
+    <w:p>
+      <w:pPr>
+        <w:tabs>
+          <w:tab w:val="left" w:pos="4215"/>
+        </w:tabs>
+        <w:jc w:val="both"/>
+        <w:rPr>
+          <w:rFonts w:asciiTheme="majorHAnsi" w:hAnsiTheme="majorHAnsi" w:cstheme="majorHAnsi"/>
+          <w:i/>
+          <w:iCs/>
+        </w:rPr>
+      </w:pPr>
+      <w:r>
+        <w:rPr>
+          <w:rFonts w:asciiTheme="majorHAnsi" w:hAnsiTheme="majorHAnsi" w:cstheme="majorHAnsi"/>
+          <w:i/>
+          <w:iCs/>
+        </w:rPr>
+        <w:t>Method body.</w:t>
+      </w:r>
+    </w:p>
+    <w:p>
+      <w:pPr>
+        <w:tabs>
+          <w:tab w:val="left" w:pos="4215"/>
+        </w:tabs>
+        <w:jc w:val="both"/>
+        <w:rPr>
+          <w:rFonts w:asciiTheme="majorHAnsi" w:hAnsiTheme="majorHAnsi" w:cstheme="majorHAnsi"/>
+        </w:rPr>
+      </w:pPr>
+      <w:r>
+        <w:rPr>
+          <w:rFonts w:asciiTheme="majorHAnsi" w:hAnsiTheme="majorHAnsi" w:cstheme="majorHAnsi"/>
+        </w:rPr>
+        <w:t>It’s simply a block of executable code, enclosed by two curly braces (there are exceptions with abstract classes and interfaces, covered in Chapter 5).</w:t>
+      </w:r>
+    </w:p>
+    <w:p>
+      <w:pPr>
+        <w:tabs>
+          <w:tab w:val="left" w:pos="4215"/>
+        </w:tabs>
+        <w:jc w:val="both"/>
+        <w:rPr>
+          <w:rFonts w:asciiTheme="majorHAnsi" w:hAnsiTheme="majorHAnsi" w:cstheme="majorHAnsi"/>
+        </w:rPr>
+      </w:pPr>
+    </w:p>
+    <w:p>
+      <w:pPr>
+        <w:tabs>
+          <w:tab w:val="left" w:pos="4215"/>
+        </w:tabs>
+        <w:jc w:val="both"/>
+        <w:rPr>
+          <w:rFonts w:asciiTheme="majorHAnsi" w:hAnsiTheme="majorHAnsi" w:cstheme="majorHAnsi"/>
+          <w:u w:val="single"/>
+        </w:rPr>
+      </w:pPr>
+      <w:r>
+        <w:rPr>
+          <w:rFonts w:asciiTheme="majorHAnsi" w:hAnsiTheme="majorHAnsi" w:cstheme="majorHAnsi"/>
+          <w:u w:val="single"/>
+        </w:rPr>
+        <w:t xml:space="preserve">Working with </w:t>
+      </w:r>
+      <w:proofErr w:type="spellStart"/>
+      <w:r>
+        <w:rPr>
+          <w:rFonts w:asciiTheme="majorHAnsi" w:hAnsiTheme="majorHAnsi" w:cstheme="majorHAnsi"/>
+          <w:u w:val="single"/>
+        </w:rPr>
+        <w:t>Varargs</w:t>
+      </w:r>
+      <w:proofErr w:type="spellEnd"/>
+      <w:r>
+        <w:rPr>
+          <w:rFonts w:asciiTheme="majorHAnsi" w:hAnsiTheme="majorHAnsi" w:cstheme="majorHAnsi"/>
+          <w:u w:val="single"/>
+        </w:rPr>
+        <w:t>.</w:t>
+      </w:r>
+    </w:p>
+    <w:p>
+      <w:pPr>
+        <w:tabs>
+          <w:tab w:val="left" w:pos="4215"/>
+        </w:tabs>
+        <w:jc w:val="both"/>
+        <w:rPr>
+          <w:rFonts w:asciiTheme="majorHAnsi" w:hAnsiTheme="majorHAnsi" w:cstheme="majorHAnsi"/>
+        </w:rPr>
+      </w:pPr>
+      <w:r>
+        <w:rPr>
+          <w:rFonts w:asciiTheme="majorHAnsi" w:hAnsiTheme="majorHAnsi" w:cstheme="majorHAnsi"/>
+        </w:rPr>
+        <w:t xml:space="preserve">A method can use a </w:t>
+      </w:r>
+      <w:proofErr w:type="spellStart"/>
+      <w:r>
+        <w:rPr>
+          <w:rFonts w:asciiTheme="majorHAnsi" w:hAnsiTheme="majorHAnsi" w:cstheme="majorHAnsi"/>
+        </w:rPr>
+        <w:t>vararg</w:t>
+      </w:r>
+      <w:proofErr w:type="spellEnd"/>
+      <w:r>
+        <w:rPr>
+          <w:rFonts w:asciiTheme="majorHAnsi" w:hAnsiTheme="majorHAnsi" w:cstheme="majorHAnsi"/>
+        </w:rPr>
+        <w:t xml:space="preserve"> parameter as if it is an array. It’s different than an array. It needs to be strictly the last element in the parameter list, for which it can be used only once.</w:t>
+      </w:r>
+    </w:p>
+    <w:p>
+      <w:pPr>
+        <w:tabs>
+          <w:tab w:val="left" w:pos="4215"/>
+        </w:tabs>
+        <w:jc w:val="both"/>
+        <w:rPr>
+          <w:rFonts w:asciiTheme="majorHAnsi" w:hAnsiTheme="majorHAnsi" w:cstheme="majorHAnsi"/>
+        </w:rPr>
+      </w:pPr>
+      <w:r>
+        <w:rPr>
+          <w:rFonts w:asciiTheme="majorHAnsi" w:hAnsiTheme="majorHAnsi" w:cstheme="majorHAnsi"/>
+        </w:rPr>
+        <w:t xml:space="preserve">When calling a method with </w:t>
+      </w:r>
+      <w:proofErr w:type="spellStart"/>
+      <w:r>
+        <w:rPr>
+          <w:rFonts w:asciiTheme="majorHAnsi" w:hAnsiTheme="majorHAnsi" w:cstheme="majorHAnsi"/>
+        </w:rPr>
+        <w:t>vargars</w:t>
+      </w:r>
+      <w:proofErr w:type="spellEnd"/>
+      <w:r>
+        <w:rPr>
+          <w:rFonts w:asciiTheme="majorHAnsi" w:hAnsiTheme="majorHAnsi" w:cstheme="majorHAnsi"/>
+        </w:rPr>
+        <w:t>, you can pass an array, or a list of elements of the array and let Java crate it for you. Also, you can omit it by passing zero parameters.</w:t>
+      </w:r>
+    </w:p>
+    <w:p>
+      <w:pPr>
+        <w:tabs>
+          <w:tab w:val="left" w:pos="4215"/>
+        </w:tabs>
+        <w:jc w:val="both"/>
+        <w:rPr>
+          <w:rFonts w:asciiTheme="majorHAnsi" w:hAnsiTheme="majorHAnsi" w:cstheme="majorHAnsi"/>
+        </w:rPr>
+      </w:pPr>
+    </w:p>
+    <w:p>
+      <w:pPr>
+        <w:tabs>
+          <w:tab w:val="left" w:pos="4215"/>
+        </w:tabs>
+        <w:jc w:val="both"/>
+        <w:rPr>
+          <w:rFonts w:asciiTheme="majorHAnsi" w:hAnsiTheme="majorHAnsi" w:cstheme="majorHAnsi"/>
+          <w:u w:val="single"/>
+        </w:rPr>
+      </w:pPr>
+      <w:r>
+        <w:rPr>
+          <w:rFonts w:asciiTheme="majorHAnsi" w:hAnsiTheme="majorHAnsi" w:cstheme="majorHAnsi"/>
+          <w:u w:val="single"/>
+        </w:rPr>
+        <w:t>Applying Access Modifiers.</w:t>
+      </w:r>
+    </w:p>
+    <w:p>
+      <w:pPr>
+        <w:tabs>
+          <w:tab w:val="left" w:pos="4215"/>
+        </w:tabs>
+        <w:jc w:val="both"/>
+        <w:rPr>
+          <w:rFonts w:asciiTheme="majorHAnsi" w:hAnsiTheme="majorHAnsi" w:cstheme="majorHAnsi"/>
+          <w:i/>
+          <w:iCs/>
+        </w:rPr>
+      </w:pPr>
+      <w:r>
+        <w:rPr>
+          <w:rFonts w:asciiTheme="majorHAnsi" w:hAnsiTheme="majorHAnsi" w:cstheme="majorHAnsi"/>
+          <w:i/>
+          <w:iCs/>
+        </w:rPr>
+        <w:t>Private Access.</w:t>
+      </w:r>
+    </w:p>
+    <w:p>
+      <w:pPr>
+        <w:tabs>
+          <w:tab w:val="left" w:pos="4215"/>
+        </w:tabs>
+        <w:jc w:val="both"/>
+        <w:rPr>
+          <w:rFonts w:asciiTheme="majorHAnsi" w:hAnsiTheme="majorHAnsi" w:cstheme="majorHAnsi"/>
+        </w:rPr>
+      </w:pPr>
+      <w:r>
+        <w:rPr>
+          <w:rFonts w:asciiTheme="majorHAnsi" w:hAnsiTheme="majorHAnsi" w:cstheme="majorHAnsi"/>
+        </w:rPr>
+        <w:t>Only code in the same class can call private method or access private fields.</w:t>
+      </w:r>
+      <w:r>
+        <w:rPr>
+          <w:rFonts w:asciiTheme="majorHAnsi" w:hAnsiTheme="majorHAnsi" w:cstheme="majorHAnsi"/>
+        </w:rPr>
+        <w:t xml:space="preserve"> See FatherDuck.java and BadDuckling.java classes</w:t>
+      </w:r>
+      <w:r>
+        <w:rPr>
+          <w:rFonts w:asciiTheme="majorHAnsi" w:hAnsiTheme="majorHAnsi" w:cstheme="majorHAnsi"/>
+        </w:rPr>
+        <w:t xml:space="preserve"> in package </w:t>
+      </w:r>
+      <w:proofErr w:type="spellStart"/>
+      <w:proofErr w:type="gramStart"/>
+      <w:r>
+        <w:rPr>
+          <w:rFonts w:asciiTheme="majorHAnsi" w:hAnsiTheme="majorHAnsi" w:cstheme="majorHAnsi"/>
+        </w:rPr>
+        <w:t>pond.duck</w:t>
+      </w:r>
+      <w:proofErr w:type="spellEnd"/>
+      <w:proofErr w:type="gramEnd"/>
+      <w:r>
+        <w:rPr>
+          <w:rFonts w:asciiTheme="majorHAnsi" w:hAnsiTheme="majorHAnsi" w:cstheme="majorHAnsi"/>
+        </w:rPr>
+        <w:t xml:space="preserve"> for examples.</w:t>
+      </w:r>
+    </w:p>
+    <w:p>
+      <w:pPr>
+        <w:tabs>
+          <w:tab w:val="left" w:pos="4215"/>
+        </w:tabs>
+        <w:jc w:val="both"/>
+        <w:rPr>
+          <w:rFonts w:asciiTheme="majorHAnsi" w:hAnsiTheme="majorHAnsi" w:cstheme="majorHAnsi"/>
+        </w:rPr>
+      </w:pPr>
+    </w:p>
+    <w:p>
+      <w:pPr>
+        <w:tabs>
+          <w:tab w:val="left" w:pos="4215"/>
+        </w:tabs>
+        <w:jc w:val="both"/>
+        <w:rPr>
+          <w:rFonts w:asciiTheme="majorHAnsi" w:hAnsiTheme="majorHAnsi" w:cstheme="majorHAnsi"/>
+          <w:i/>
+          <w:iCs/>
+        </w:rPr>
+      </w:pPr>
+      <w:r>
+        <w:rPr>
+          <w:rFonts w:asciiTheme="majorHAnsi" w:hAnsiTheme="majorHAnsi" w:cstheme="majorHAnsi"/>
+          <w:i/>
+          <w:iCs/>
+        </w:rPr>
+        <w:t>Default (Package Private) Access.</w:t>
+      </w:r>
+    </w:p>
+    <w:p>
+      <w:pPr>
+        <w:tabs>
+          <w:tab w:val="left" w:pos="4215"/>
+        </w:tabs>
+        <w:jc w:val="both"/>
+        <w:rPr>
+          <w:rFonts w:asciiTheme="majorHAnsi" w:hAnsiTheme="majorHAnsi" w:cstheme="majorHAnsi"/>
+        </w:rPr>
+      </w:pPr>
+      <w:r>
+        <w:rPr>
+          <w:rFonts w:asciiTheme="majorHAnsi" w:hAnsiTheme="majorHAnsi" w:cstheme="majorHAnsi"/>
+        </w:rPr>
+        <w:t xml:space="preserve">Allows classes in the same package to access the members of the class. No access modifier / keyword is used. See MotherDuck.java and GoodDuckling.java classes in package </w:t>
+      </w:r>
+      <w:proofErr w:type="spellStart"/>
+      <w:proofErr w:type="gramStart"/>
+      <w:r>
+        <w:rPr>
+          <w:rFonts w:asciiTheme="majorHAnsi" w:hAnsiTheme="majorHAnsi" w:cstheme="majorHAnsi"/>
+        </w:rPr>
+        <w:t>pond.duck</w:t>
+      </w:r>
+      <w:proofErr w:type="spellEnd"/>
+      <w:proofErr w:type="gramEnd"/>
+      <w:r>
+        <w:rPr>
+          <w:rFonts w:asciiTheme="majorHAnsi" w:hAnsiTheme="majorHAnsi" w:cstheme="majorHAnsi"/>
+        </w:rPr>
+        <w:t xml:space="preserve"> for examples.</w:t>
+      </w:r>
+    </w:p>
+    <w:p>
+      <w:pPr>
+        <w:tabs>
+          <w:tab w:val="left" w:pos="4215"/>
+        </w:tabs>
+        <w:jc w:val="both"/>
+        <w:rPr>
+          <w:rFonts w:asciiTheme="majorHAnsi" w:hAnsiTheme="majorHAnsi" w:cstheme="majorHAnsi"/>
+        </w:rPr>
+      </w:pPr>
+    </w:p>
+    <w:p>
+      <w:pPr>
+        <w:tabs>
+          <w:tab w:val="left" w:pos="4215"/>
+        </w:tabs>
+        <w:jc w:val="both"/>
+        <w:rPr>
+          <w:rFonts w:asciiTheme="majorHAnsi" w:hAnsiTheme="majorHAnsi" w:cstheme="majorHAnsi"/>
+        </w:rPr>
+      </w:pPr>
+      <w:bookmarkStart w:id="0" w:name="_GoBack"/>
+      <w:bookmarkEnd w:id="0"/>
     </w:p>
     <w:sectPr>
       <w:type w:val="continuous"/>
@@ -26915,7 +28417,7 @@
 </file>
 
 <file path=customXml/itemProps1.xml><?xml version="1.0" encoding="utf-8"?>
-<ds:datastoreItem xmlns:ds="http://schemas.openxmlformats.org/officeDocument/2006/customXml" ds:itemID="{A658CB2B-1672-451C-B9D9-3E9E43D770A7}">
+<ds:datastoreItem xmlns:ds="http://schemas.openxmlformats.org/officeDocument/2006/customXml" ds:itemID="{2BB2EB20-BF62-4E0A-B48D-75586461329D}">
   <ds:schemaRefs>
     <ds:schemaRef ds:uri="http://schemas.openxmlformats.org/officeDocument/2006/bibliography"/>
   </ds:schemaRefs>

</xml_diff>

<commit_message>
Chapter 4 protected, public and static members exercises and notes
</commit_message>
<xml_diff>
--- a/OCA - OCP exercises/OCA/OCA Notes.docx
+++ b/OCA - OCP exercises/OCA/OCA Notes.docx
@@ -26883,10 +26883,1701 @@
         <w:jc w:val="both"/>
         <w:rPr>
           <w:rFonts w:asciiTheme="majorHAnsi" w:hAnsiTheme="majorHAnsi" w:cstheme="majorHAnsi"/>
+          <w:i/>
+          <w:iCs/>
+        </w:rPr>
+      </w:pPr>
+      <w:r>
+        <w:rPr>
+          <w:rFonts w:asciiTheme="majorHAnsi" w:hAnsiTheme="majorHAnsi" w:cstheme="majorHAnsi"/>
+          <w:i/>
+          <w:iCs/>
+        </w:rPr>
+        <w:t>Protected Access.</w:t>
+      </w:r>
+    </w:p>
+    <w:p>
+      <w:pPr>
+        <w:tabs>
+          <w:tab w:val="left" w:pos="4215"/>
+        </w:tabs>
+        <w:jc w:val="both"/>
+        <w:rPr>
+          <w:rFonts w:asciiTheme="majorHAnsi" w:hAnsiTheme="majorHAnsi" w:cstheme="majorHAnsi"/>
+        </w:rPr>
+      </w:pPr>
+      <w:r>
+        <w:rPr>
+          <w:rFonts w:asciiTheme="majorHAnsi" w:hAnsiTheme="majorHAnsi" w:cstheme="majorHAnsi"/>
+        </w:rPr>
+        <w:t>Allows everything that default access allows and more. Adds the ability to access members of a parent class</w:t>
+      </w:r>
+      <w:r>
+        <w:rPr>
+          <w:rFonts w:asciiTheme="majorHAnsi" w:hAnsiTheme="majorHAnsi" w:cstheme="majorHAnsi"/>
+        </w:rPr>
+        <w:t xml:space="preserve"> (this means by a subclass, using the ‘extends’ keyword) and by other classes </w:t>
+      </w:r>
+      <w:proofErr w:type="gramStart"/>
+      <w:r>
+        <w:rPr>
+          <w:rFonts w:asciiTheme="majorHAnsi" w:hAnsiTheme="majorHAnsi" w:cstheme="majorHAnsi"/>
+        </w:rPr>
+        <w:t>as long as</w:t>
+      </w:r>
+      <w:proofErr w:type="gramEnd"/>
+      <w:r>
+        <w:rPr>
+          <w:rFonts w:asciiTheme="majorHAnsi" w:hAnsiTheme="majorHAnsi" w:cstheme="majorHAnsi"/>
+        </w:rPr>
+        <w:t xml:space="preserve"> they are under the same package, by creating an instance (‘new’ keyword). </w:t>
+      </w:r>
+      <w:r>
+        <w:rPr>
+          <w:rFonts w:asciiTheme="majorHAnsi" w:hAnsiTheme="majorHAnsi" w:cstheme="majorHAnsi"/>
+        </w:rPr>
+        <w:t xml:space="preserve">See all classes under “pond” folder </w:t>
+      </w:r>
+      <w:r>
+        <w:rPr>
+          <w:rFonts w:asciiTheme="majorHAnsi" w:hAnsiTheme="majorHAnsi" w:cstheme="majorHAnsi"/>
+        </w:rPr>
+        <w:t>as examples.</w:t>
+      </w:r>
+    </w:p>
+    <w:p>
+      <w:pPr>
+        <w:tabs>
+          <w:tab w:val="left" w:pos="4215"/>
+        </w:tabs>
+        <w:jc w:val="both"/>
+        <w:rPr>
+          <w:rFonts w:asciiTheme="majorHAnsi" w:hAnsiTheme="majorHAnsi" w:cstheme="majorHAnsi"/>
+        </w:rPr>
+      </w:pPr>
+    </w:p>
+    <w:p>
+      <w:pPr>
+        <w:tabs>
+          <w:tab w:val="left" w:pos="4215"/>
+        </w:tabs>
+        <w:jc w:val="both"/>
+        <w:rPr>
+          <w:rFonts w:asciiTheme="majorHAnsi" w:hAnsiTheme="majorHAnsi" w:cstheme="majorHAnsi"/>
+        </w:rPr>
+      </w:pPr>
+      <w:r>
+        <w:rPr>
+          <w:rFonts w:asciiTheme="majorHAnsi" w:hAnsiTheme="majorHAnsi" w:cstheme="majorHAnsi"/>
+        </w:rPr>
+        <w:t xml:space="preserve">However, </w:t>
+      </w:r>
+      <w:r>
+        <w:rPr>
+          <w:rFonts w:asciiTheme="majorHAnsi" w:hAnsiTheme="majorHAnsi" w:cstheme="majorHAnsi"/>
+        </w:rPr>
+        <w:t>there are some other scenarios, using an instance (‘new’ keyword): in class under a different package, where inheritance is present (‘extends’), using an instance that refers to itself it’s valid, but using an instance that refers to the parent class with the protected members, the code won’t compile.</w:t>
+      </w:r>
+      <w:r>
+        <w:rPr>
+          <w:rFonts w:asciiTheme="majorHAnsi" w:hAnsiTheme="majorHAnsi" w:cstheme="majorHAnsi"/>
+        </w:rPr>
+        <w:t xml:space="preserve"> See pond.swan.Swan.java example. To paraphrase, these are the two scenarios for protected access:</w:t>
+      </w:r>
+    </w:p>
+    <w:p>
+      <w:pPr>
+        <w:pStyle w:val="ListParagraph"/>
+        <w:numPr>
+          <w:ilvl w:val="0"/>
+          <w:numId w:val="7"/>
+        </w:numPr>
+        <w:tabs>
+          <w:tab w:val="left" w:pos="4215"/>
+        </w:tabs>
+        <w:jc w:val="both"/>
+        <w:rPr>
+          <w:rFonts w:asciiTheme="majorHAnsi" w:hAnsiTheme="majorHAnsi" w:cstheme="majorHAnsi"/>
+        </w:rPr>
+      </w:pPr>
+      <w:r>
+        <w:rPr>
+          <w:rFonts w:asciiTheme="majorHAnsi" w:hAnsiTheme="majorHAnsi" w:cstheme="majorHAnsi"/>
+        </w:rPr>
+        <w:t>A member is used without using a variable. This is done through inheritanc</w:t>
+      </w:r>
+      <w:r>
+        <w:rPr>
+          <w:rFonts w:asciiTheme="majorHAnsi" w:hAnsiTheme="majorHAnsi" w:cstheme="majorHAnsi"/>
+        </w:rPr>
+        <w:t>e, extending the parent class with protected members.</w:t>
+      </w:r>
+    </w:p>
+    <w:p>
+      <w:pPr>
+        <w:pStyle w:val="ListParagraph"/>
+        <w:numPr>
+          <w:ilvl w:val="0"/>
+          <w:numId w:val="7"/>
+        </w:numPr>
+        <w:tabs>
+          <w:tab w:val="left" w:pos="4215"/>
+        </w:tabs>
+        <w:jc w:val="both"/>
+        <w:rPr>
+          <w:rFonts w:asciiTheme="majorHAnsi" w:hAnsiTheme="majorHAnsi" w:cstheme="majorHAnsi"/>
+        </w:rPr>
+      </w:pPr>
+      <w:r>
+        <w:rPr>
+          <w:rFonts w:asciiTheme="majorHAnsi" w:hAnsiTheme="majorHAnsi" w:cstheme="majorHAnsi"/>
+        </w:rPr>
+        <w:lastRenderedPageBreak/>
+        <w:t>A member is used through a variable. This is done by creating an instance, with the ‘new’ keyword. Only and exclusively works when under the same package as the class with protected members.</w:t>
+      </w:r>
+      <w:r>
+        <w:rPr>
+          <w:rFonts w:asciiTheme="majorHAnsi" w:hAnsiTheme="majorHAnsi" w:cstheme="majorHAnsi"/>
+        </w:rPr>
+        <w:t xml:space="preserve"> Works in the subclass when referring to itself.</w:t>
+      </w:r>
+    </w:p>
+    <w:p>
+      <w:pPr>
+        <w:tabs>
+          <w:tab w:val="left" w:pos="4215"/>
+        </w:tabs>
+        <w:jc w:val="both"/>
+        <w:rPr>
+          <w:rFonts w:asciiTheme="majorHAnsi" w:hAnsiTheme="majorHAnsi" w:cstheme="majorHAnsi"/>
+        </w:rPr>
+      </w:pPr>
+    </w:p>
+    <w:p>
+      <w:pPr>
+        <w:tabs>
+          <w:tab w:val="left" w:pos="4215"/>
+        </w:tabs>
+        <w:jc w:val="both"/>
+        <w:rPr>
+          <w:rFonts w:asciiTheme="majorHAnsi" w:hAnsiTheme="majorHAnsi" w:cstheme="majorHAnsi"/>
+          <w:i/>
+          <w:iCs/>
+        </w:rPr>
+      </w:pPr>
+      <w:r>
+        <w:rPr>
+          <w:rFonts w:asciiTheme="majorHAnsi" w:hAnsiTheme="majorHAnsi" w:cstheme="majorHAnsi"/>
+          <w:i/>
+          <w:iCs/>
+        </w:rPr>
+        <w:t>Public Access.</w:t>
+      </w:r>
+    </w:p>
+    <w:p>
+      <w:pPr>
+        <w:tabs>
+          <w:tab w:val="left" w:pos="4215"/>
+        </w:tabs>
+        <w:jc w:val="both"/>
+        <w:rPr>
+          <w:rFonts w:asciiTheme="majorHAnsi" w:hAnsiTheme="majorHAnsi" w:cstheme="majorHAnsi"/>
+        </w:rPr>
+      </w:pPr>
+      <w:r>
+        <w:rPr>
+          <w:rFonts w:asciiTheme="majorHAnsi" w:hAnsiTheme="majorHAnsi" w:cstheme="majorHAnsi"/>
+        </w:rPr>
+        <w:t>Anyone can access the members from anywhere.</w:t>
+      </w:r>
+    </w:p>
+    <w:p>
+      <w:pPr>
+        <w:tabs>
+          <w:tab w:val="left" w:pos="4215"/>
+        </w:tabs>
+        <w:jc w:val="both"/>
+        <w:rPr>
+          <w:rFonts w:asciiTheme="majorHAnsi" w:hAnsiTheme="majorHAnsi" w:cstheme="majorHAnsi"/>
+        </w:rPr>
+      </w:pPr>
+    </w:p>
+    <w:p>
+      <w:pPr>
+        <w:tabs>
+          <w:tab w:val="left" w:pos="4215"/>
+        </w:tabs>
+        <w:jc w:val="both"/>
+        <w:rPr>
+          <w:rFonts w:asciiTheme="majorHAnsi" w:hAnsiTheme="majorHAnsi" w:cstheme="majorHAnsi"/>
+          <w:u w:val="single"/>
+        </w:rPr>
+      </w:pPr>
+      <w:r>
+        <w:rPr>
+          <w:rFonts w:asciiTheme="majorHAnsi" w:hAnsiTheme="majorHAnsi" w:cstheme="majorHAnsi"/>
+          <w:u w:val="single"/>
+        </w:rPr>
+        <w:t>Designing Static Methods and Fields.</w:t>
+      </w:r>
+    </w:p>
+    <w:p>
+      <w:pPr>
+        <w:tabs>
+          <w:tab w:val="left" w:pos="4215"/>
+        </w:tabs>
+        <w:jc w:val="both"/>
+        <w:rPr>
+          <w:rFonts w:asciiTheme="majorHAnsi" w:hAnsiTheme="majorHAnsi" w:cstheme="majorHAnsi"/>
+        </w:rPr>
+      </w:pPr>
+      <w:r>
+        <w:rPr>
+          <w:rFonts w:asciiTheme="majorHAnsi" w:hAnsiTheme="majorHAnsi" w:cstheme="majorHAnsi"/>
+        </w:rPr>
+        <w:t>Static methods don’t require an instance of the class. You can thing of it as a member of the single class object that exists independently of any instances of that class.</w:t>
+      </w:r>
+    </w:p>
+    <w:p>
+      <w:pPr>
+        <w:tabs>
+          <w:tab w:val="left" w:pos="4215"/>
+        </w:tabs>
+        <w:jc w:val="both"/>
+        <w:rPr>
+          <w:rFonts w:asciiTheme="majorHAnsi" w:hAnsiTheme="majorHAnsi" w:cstheme="majorHAnsi"/>
+        </w:rPr>
+      </w:pPr>
+    </w:p>
+    <w:p>
+      <w:pPr>
+        <w:tabs>
+          <w:tab w:val="left" w:pos="4215"/>
+        </w:tabs>
+        <w:jc w:val="both"/>
+        <w:rPr>
+          <w:rFonts w:asciiTheme="majorHAnsi" w:hAnsiTheme="majorHAnsi" w:cstheme="majorHAnsi"/>
+        </w:rPr>
+      </w:pPr>
+      <w:r>
+        <w:rPr>
+          <w:rFonts w:asciiTheme="majorHAnsi" w:hAnsiTheme="majorHAnsi" w:cstheme="majorHAnsi"/>
+        </w:rPr>
+        <w:t>Note: instance and static methods has only one copy of the code. Parameters and local variables (as the reference variable) gets space in the stack. Only data gets its “own copy”. No need to duplicate copies of the code itself.</w:t>
+      </w:r>
+    </w:p>
+    <w:p>
+      <w:pPr>
+        <w:tabs>
+          <w:tab w:val="left" w:pos="4215"/>
+        </w:tabs>
+        <w:jc w:val="both"/>
+        <w:rPr>
+          <w:rFonts w:asciiTheme="majorHAnsi" w:hAnsiTheme="majorHAnsi" w:cstheme="majorHAnsi"/>
+        </w:rPr>
+      </w:pPr>
+    </w:p>
+    <w:p>
+      <w:pPr>
+        <w:tabs>
+          <w:tab w:val="left" w:pos="4215"/>
+        </w:tabs>
+        <w:jc w:val="both"/>
+        <w:rPr>
+          <w:rFonts w:asciiTheme="majorHAnsi" w:hAnsiTheme="majorHAnsi" w:cstheme="majorHAnsi"/>
+          <w:i/>
+          <w:iCs/>
+        </w:rPr>
+      </w:pPr>
+      <w:r>
+        <w:rPr>
+          <w:rFonts w:asciiTheme="majorHAnsi" w:hAnsiTheme="majorHAnsi" w:cstheme="majorHAnsi"/>
+          <w:i/>
+          <w:iCs/>
+        </w:rPr>
+        <w:t>Calling a static variable or method.</w:t>
+      </w:r>
+    </w:p>
+    <w:p>
+      <w:pPr>
+        <w:tabs>
+          <w:tab w:val="left" w:pos="4215"/>
+        </w:tabs>
+        <w:jc w:val="both"/>
+        <w:rPr>
+          <w:rFonts w:asciiTheme="majorHAnsi" w:hAnsiTheme="majorHAnsi" w:cstheme="majorHAnsi"/>
+        </w:rPr>
+      </w:pPr>
+      <w:r>
+        <w:rPr>
+          <w:rFonts w:asciiTheme="majorHAnsi" w:hAnsiTheme="majorHAnsi" w:cstheme="majorHAnsi"/>
+        </w:rPr>
+        <w:t xml:space="preserve">You just put the </w:t>
+      </w:r>
+      <w:proofErr w:type="spellStart"/>
+      <w:r>
+        <w:rPr>
+          <w:rFonts w:asciiTheme="majorHAnsi" w:hAnsiTheme="majorHAnsi" w:cstheme="majorHAnsi"/>
+        </w:rPr>
+        <w:t>classname</w:t>
+      </w:r>
+      <w:proofErr w:type="spellEnd"/>
+      <w:r>
+        <w:rPr>
+          <w:rFonts w:asciiTheme="majorHAnsi" w:hAnsiTheme="majorHAnsi" w:cstheme="majorHAnsi"/>
+        </w:rPr>
+        <w:t xml:space="preserve"> before the method or variable and you are done. Example:</w:t>
+      </w:r>
+    </w:p>
+    <w:p>
+      <w:pPr>
+        <w:tabs>
+          <w:tab w:val="left" w:pos="4215"/>
+        </w:tabs>
+        <w:jc w:val="both"/>
+        <w:rPr>
+          <w:rFonts w:ascii="Consolas" w:hAnsi="Consolas" w:cstheme="majorHAnsi"/>
+          <w:i/>
+          <w:iCs/>
+          <w:sz w:val="22"/>
+          <w:szCs w:val="22"/>
+        </w:rPr>
+      </w:pPr>
+      <w:proofErr w:type="spellStart"/>
+      <w:r>
+        <w:rPr>
+          <w:rFonts w:ascii="Consolas" w:hAnsi="Consolas" w:cstheme="majorHAnsi"/>
+          <w:i/>
+          <w:iCs/>
+          <w:sz w:val="22"/>
+          <w:szCs w:val="22"/>
+        </w:rPr>
+        <w:t>System.out.println</w:t>
+      </w:r>
+      <w:proofErr w:type="spellEnd"/>
+      <w:r>
+        <w:rPr>
+          <w:rFonts w:ascii="Consolas" w:hAnsi="Consolas" w:cstheme="majorHAnsi"/>
+          <w:i/>
+          <w:iCs/>
+          <w:sz w:val="22"/>
+          <w:szCs w:val="22"/>
+        </w:rPr>
+        <w:t>(</w:t>
+      </w:r>
+      <w:proofErr w:type="spellStart"/>
+      <w:r>
+        <w:rPr>
+          <w:rFonts w:ascii="Consolas" w:hAnsi="Consolas" w:cstheme="majorHAnsi"/>
+          <w:i/>
+          <w:iCs/>
+          <w:sz w:val="22"/>
+          <w:szCs w:val="22"/>
+        </w:rPr>
+        <w:t>Koala.count</w:t>
+      </w:r>
+      <w:proofErr w:type="spellEnd"/>
+      <w:proofErr w:type="gramStart"/>
+      <w:r>
+        <w:rPr>
+          <w:rFonts w:ascii="Consolas" w:hAnsi="Consolas" w:cstheme="majorHAnsi"/>
+          <w:i/>
+          <w:iCs/>
+          <w:sz w:val="22"/>
+          <w:szCs w:val="22"/>
+        </w:rPr>
+        <w:t>);</w:t>
+      </w:r>
+      <w:proofErr w:type="gramEnd"/>
+    </w:p>
+    <w:p>
+      <w:pPr>
+        <w:tabs>
+          <w:tab w:val="left" w:pos="4215"/>
+        </w:tabs>
+        <w:jc w:val="both"/>
+        <w:rPr>
+          <w:rFonts w:ascii="Consolas" w:hAnsi="Consolas" w:cstheme="majorHAnsi"/>
+          <w:i/>
+          <w:iCs/>
+          <w:sz w:val="22"/>
+          <w:szCs w:val="22"/>
+        </w:rPr>
+      </w:pPr>
+      <w:proofErr w:type="spellStart"/>
+      <w:r>
+        <w:rPr>
+          <w:rFonts w:ascii="Consolas" w:hAnsi="Consolas" w:cstheme="majorHAnsi"/>
+          <w:i/>
+          <w:iCs/>
+          <w:sz w:val="22"/>
+          <w:szCs w:val="22"/>
+        </w:rPr>
+        <w:t>Koala.main</w:t>
+      </w:r>
+      <w:proofErr w:type="spellEnd"/>
+      <w:r>
+        <w:rPr>
+          <w:rFonts w:ascii="Consolas" w:hAnsi="Consolas" w:cstheme="majorHAnsi"/>
+          <w:i/>
+          <w:iCs/>
+          <w:sz w:val="22"/>
+          <w:szCs w:val="22"/>
+        </w:rPr>
+        <w:t xml:space="preserve">(new </w:t>
+      </w:r>
+      <w:proofErr w:type="gramStart"/>
+      <w:r>
+        <w:rPr>
+          <w:rFonts w:ascii="Consolas" w:hAnsi="Consolas" w:cstheme="majorHAnsi"/>
+          <w:i/>
+          <w:iCs/>
+          <w:sz w:val="22"/>
+          <w:szCs w:val="22"/>
+        </w:rPr>
+        <w:t>String[</w:t>
+      </w:r>
+      <w:proofErr w:type="gramEnd"/>
+      <w:r>
+        <w:rPr>
+          <w:rFonts w:ascii="Consolas" w:hAnsi="Consolas" w:cstheme="majorHAnsi"/>
+          <w:i/>
+          <w:iCs/>
+          <w:sz w:val="22"/>
+          <w:szCs w:val="22"/>
+        </w:rPr>
+        <w:t>0]);</w:t>
+      </w:r>
+    </w:p>
+    <w:p>
+      <w:pPr>
+        <w:tabs>
+          <w:tab w:val="left" w:pos="4215"/>
+        </w:tabs>
+        <w:jc w:val="both"/>
+        <w:rPr>
+          <w:rFonts w:asciiTheme="majorHAnsi" w:hAnsiTheme="majorHAnsi" w:cstheme="majorHAnsi"/>
+        </w:rPr>
+      </w:pPr>
+    </w:p>
+    <w:p>
+      <w:pPr>
+        <w:tabs>
+          <w:tab w:val="left" w:pos="4215"/>
+        </w:tabs>
+        <w:jc w:val="both"/>
+        <w:rPr>
+          <w:rFonts w:asciiTheme="majorHAnsi" w:hAnsiTheme="majorHAnsi" w:cstheme="majorHAnsi"/>
+        </w:rPr>
+      </w:pPr>
+      <w:r>
+        <w:rPr>
+          <w:rFonts w:asciiTheme="majorHAnsi" w:hAnsiTheme="majorHAnsi" w:cstheme="majorHAnsi"/>
+        </w:rPr>
+        <w:t>Instance variables can be used to access static methods and variables. Be advise that it doesn’t matter how many reference variables point to the same object, a static method or variable is not duplicated, only one exists in memory. E.g.:</w:t>
+      </w:r>
+    </w:p>
+    <w:p>
+      <w:pPr>
+        <w:tabs>
+          <w:tab w:val="left" w:pos="4215"/>
+        </w:tabs>
+        <w:jc w:val="both"/>
+        <w:rPr>
+          <w:rFonts w:ascii="Consolas" w:hAnsi="Consolas" w:cstheme="majorHAnsi"/>
+          <w:i/>
+          <w:iCs/>
+          <w:sz w:val="22"/>
+          <w:szCs w:val="22"/>
+        </w:rPr>
+      </w:pPr>
+      <w:proofErr w:type="spellStart"/>
+      <w:r>
+        <w:rPr>
+          <w:rFonts w:ascii="Consolas" w:hAnsi="Consolas" w:cstheme="majorHAnsi"/>
+          <w:i/>
+          <w:iCs/>
+          <w:sz w:val="22"/>
+          <w:szCs w:val="22"/>
+        </w:rPr>
+        <w:t>Koala.count</w:t>
+      </w:r>
+      <w:proofErr w:type="spellEnd"/>
+      <w:r>
+        <w:rPr>
+          <w:rFonts w:ascii="Consolas" w:hAnsi="Consolas" w:cstheme="majorHAnsi"/>
+          <w:i/>
+          <w:iCs/>
+          <w:sz w:val="22"/>
+          <w:szCs w:val="22"/>
+        </w:rPr>
+        <w:t xml:space="preserve"> = </w:t>
+      </w:r>
+      <w:proofErr w:type="gramStart"/>
+      <w:r>
+        <w:rPr>
+          <w:rFonts w:ascii="Consolas" w:hAnsi="Consolas" w:cstheme="majorHAnsi"/>
+          <w:i/>
+          <w:iCs/>
+          <w:sz w:val="22"/>
+          <w:szCs w:val="22"/>
+        </w:rPr>
+        <w:t>4;</w:t>
+      </w:r>
+      <w:proofErr w:type="gramEnd"/>
+    </w:p>
+    <w:p>
+      <w:pPr>
+        <w:tabs>
+          <w:tab w:val="left" w:pos="4215"/>
+        </w:tabs>
+        <w:jc w:val="both"/>
+        <w:rPr>
+          <w:rFonts w:ascii="Consolas" w:hAnsi="Consolas" w:cstheme="majorHAnsi"/>
+          <w:i/>
+          <w:iCs/>
+          <w:sz w:val="22"/>
+          <w:szCs w:val="22"/>
+        </w:rPr>
+      </w:pPr>
+      <w:r>
+        <w:rPr>
+          <w:rFonts w:ascii="Consolas" w:hAnsi="Consolas" w:cstheme="majorHAnsi"/>
+          <w:i/>
+          <w:iCs/>
+          <w:sz w:val="22"/>
+          <w:szCs w:val="22"/>
+        </w:rPr>
+        <w:t xml:space="preserve">Koala k1 = new </w:t>
+      </w:r>
+      <w:proofErr w:type="gramStart"/>
+      <w:r>
+        <w:rPr>
+          <w:rFonts w:ascii="Consolas" w:hAnsi="Consolas" w:cstheme="majorHAnsi"/>
+          <w:i/>
+          <w:iCs/>
+          <w:sz w:val="22"/>
+          <w:szCs w:val="22"/>
+        </w:rPr>
+        <w:t>Koala(</w:t>
+      </w:r>
+      <w:proofErr w:type="gramEnd"/>
+      <w:r>
+        <w:rPr>
+          <w:rFonts w:ascii="Consolas" w:hAnsi="Consolas" w:cstheme="majorHAnsi"/>
+          <w:i/>
+          <w:iCs/>
+          <w:sz w:val="22"/>
+          <w:szCs w:val="22"/>
+        </w:rPr>
+        <w:t>);</w:t>
+      </w:r>
+    </w:p>
+    <w:p>
+      <w:pPr>
+        <w:tabs>
+          <w:tab w:val="left" w:pos="4215"/>
+        </w:tabs>
+        <w:jc w:val="both"/>
+        <w:rPr>
+          <w:rFonts w:ascii="Consolas" w:hAnsi="Consolas" w:cstheme="majorHAnsi"/>
+          <w:i/>
+          <w:iCs/>
+          <w:sz w:val="22"/>
+          <w:szCs w:val="22"/>
+        </w:rPr>
+      </w:pPr>
+      <w:r>
+        <w:rPr>
+          <w:rFonts w:ascii="Consolas" w:hAnsi="Consolas" w:cstheme="majorHAnsi"/>
+          <w:i/>
+          <w:iCs/>
+          <w:sz w:val="22"/>
+          <w:szCs w:val="22"/>
+        </w:rPr>
+        <w:t xml:space="preserve">Koala k2= new </w:t>
+      </w:r>
+      <w:proofErr w:type="gramStart"/>
+      <w:r>
+        <w:rPr>
+          <w:rFonts w:ascii="Consolas" w:hAnsi="Consolas" w:cstheme="majorHAnsi"/>
+          <w:i/>
+          <w:iCs/>
+          <w:sz w:val="22"/>
+          <w:szCs w:val="22"/>
+        </w:rPr>
+        <w:t>Koala(</w:t>
+      </w:r>
+      <w:proofErr w:type="gramEnd"/>
+      <w:r>
+        <w:rPr>
+          <w:rFonts w:ascii="Consolas" w:hAnsi="Consolas" w:cstheme="majorHAnsi"/>
+          <w:i/>
+          <w:iCs/>
+          <w:sz w:val="22"/>
+          <w:szCs w:val="22"/>
+        </w:rPr>
+        <w:t>);</w:t>
+      </w:r>
+    </w:p>
+    <w:p>
+      <w:pPr>
+        <w:tabs>
+          <w:tab w:val="left" w:pos="4215"/>
+        </w:tabs>
+        <w:jc w:val="both"/>
+        <w:rPr>
+          <w:rFonts w:ascii="Consolas" w:hAnsi="Consolas" w:cstheme="majorHAnsi"/>
+          <w:i/>
+          <w:iCs/>
+          <w:sz w:val="22"/>
+          <w:szCs w:val="22"/>
+        </w:rPr>
+      </w:pPr>
+      <w:r>
+        <w:rPr>
+          <w:rFonts w:ascii="Consolas" w:hAnsi="Consolas" w:cstheme="majorHAnsi"/>
+          <w:i/>
+          <w:iCs/>
+          <w:sz w:val="22"/>
+          <w:szCs w:val="22"/>
+        </w:rPr>
+        <w:t xml:space="preserve">k1 = </w:t>
+      </w:r>
+      <w:proofErr w:type="gramStart"/>
+      <w:r>
+        <w:rPr>
+          <w:rFonts w:ascii="Consolas" w:hAnsi="Consolas" w:cstheme="majorHAnsi"/>
+          <w:i/>
+          <w:iCs/>
+          <w:sz w:val="22"/>
+          <w:szCs w:val="22"/>
+        </w:rPr>
+        <w:t>null;</w:t>
+      </w:r>
+      <w:proofErr w:type="gramEnd"/>
+    </w:p>
+    <w:p>
+      <w:pPr>
+        <w:tabs>
+          <w:tab w:val="left" w:pos="4215"/>
+        </w:tabs>
+        <w:jc w:val="both"/>
+        <w:rPr>
+          <w:rFonts w:ascii="Consolas" w:hAnsi="Consolas" w:cstheme="majorHAnsi"/>
+          <w:i/>
+          <w:iCs/>
+          <w:sz w:val="22"/>
+          <w:szCs w:val="22"/>
+        </w:rPr>
+      </w:pPr>
+      <w:proofErr w:type="spellStart"/>
+      <w:r>
+        <w:rPr>
+          <w:rFonts w:ascii="Consolas" w:hAnsi="Consolas" w:cstheme="majorHAnsi"/>
+          <w:i/>
+          <w:iCs/>
+          <w:sz w:val="22"/>
+          <w:szCs w:val="22"/>
+        </w:rPr>
+        <w:t>System.out.println</w:t>
+      </w:r>
+      <w:proofErr w:type="spellEnd"/>
+      <w:r>
+        <w:rPr>
+          <w:rFonts w:ascii="Consolas" w:hAnsi="Consolas" w:cstheme="majorHAnsi"/>
+          <w:i/>
+          <w:iCs/>
+          <w:sz w:val="22"/>
+          <w:szCs w:val="22"/>
+        </w:rPr>
+        <w:t>(</w:t>
+      </w:r>
+      <w:r>
+        <w:rPr>
+          <w:rFonts w:ascii="Consolas" w:hAnsi="Consolas" w:cstheme="majorHAnsi"/>
+          <w:i/>
+          <w:iCs/>
+          <w:sz w:val="22"/>
+          <w:szCs w:val="22"/>
+        </w:rPr>
+        <w:t>k1); // 4</w:t>
+      </w:r>
+    </w:p>
+    <w:p>
+      <w:pPr>
+        <w:tabs>
+          <w:tab w:val="left" w:pos="4215"/>
+        </w:tabs>
+        <w:jc w:val="both"/>
+        <w:rPr>
+          <w:rFonts w:ascii="Consolas" w:hAnsi="Consolas" w:cstheme="majorHAnsi"/>
+          <w:i/>
+          <w:iCs/>
+          <w:sz w:val="22"/>
+          <w:szCs w:val="22"/>
+        </w:rPr>
+      </w:pPr>
+      <w:r>
+        <w:rPr>
+          <w:rFonts w:ascii="Consolas" w:hAnsi="Consolas" w:cstheme="majorHAnsi"/>
+          <w:i/>
+          <w:iCs/>
+          <w:sz w:val="22"/>
+          <w:szCs w:val="22"/>
+        </w:rPr>
+        <w:t xml:space="preserve">k2 = </w:t>
+      </w:r>
+      <w:proofErr w:type="gramStart"/>
+      <w:r>
+        <w:rPr>
+          <w:rFonts w:ascii="Consolas" w:hAnsi="Consolas" w:cstheme="majorHAnsi"/>
+          <w:i/>
+          <w:iCs/>
+          <w:sz w:val="22"/>
+          <w:szCs w:val="22"/>
+        </w:rPr>
+        <w:t>6;</w:t>
+      </w:r>
+      <w:proofErr w:type="gramEnd"/>
+    </w:p>
+    <w:p>
+      <w:pPr>
+        <w:tabs>
+          <w:tab w:val="left" w:pos="4215"/>
+        </w:tabs>
+        <w:jc w:val="both"/>
+        <w:rPr>
+          <w:rFonts w:ascii="Consolas" w:hAnsi="Consolas" w:cstheme="majorHAnsi"/>
+          <w:i/>
+          <w:iCs/>
+          <w:sz w:val="22"/>
+          <w:szCs w:val="22"/>
+        </w:rPr>
+      </w:pPr>
+      <w:r>
+        <w:rPr>
+          <w:rFonts w:ascii="Consolas" w:hAnsi="Consolas" w:cstheme="majorHAnsi"/>
+          <w:i/>
+          <w:iCs/>
+          <w:sz w:val="22"/>
+          <w:szCs w:val="22"/>
+        </w:rPr>
+        <w:t xml:space="preserve">k1 = </w:t>
+      </w:r>
+      <w:proofErr w:type="gramStart"/>
+      <w:r>
+        <w:rPr>
+          <w:rFonts w:ascii="Consolas" w:hAnsi="Consolas" w:cstheme="majorHAnsi"/>
+          <w:i/>
+          <w:iCs/>
+          <w:sz w:val="22"/>
+          <w:szCs w:val="22"/>
+        </w:rPr>
+        <w:t>5;</w:t>
+      </w:r>
+      <w:proofErr w:type="gramEnd"/>
+    </w:p>
+    <w:p>
+      <w:pPr>
+        <w:tabs>
+          <w:tab w:val="left" w:pos="4215"/>
+        </w:tabs>
+        <w:jc w:val="both"/>
+        <w:rPr>
+          <w:rFonts w:ascii="Consolas" w:hAnsi="Consolas" w:cstheme="majorHAnsi"/>
+          <w:i/>
+          <w:iCs/>
+          <w:sz w:val="22"/>
+          <w:szCs w:val="22"/>
+        </w:rPr>
+      </w:pPr>
+      <w:proofErr w:type="spellStart"/>
+      <w:r>
+        <w:rPr>
+          <w:rFonts w:ascii="Consolas" w:hAnsi="Consolas" w:cstheme="majorHAnsi"/>
+          <w:i/>
+          <w:iCs/>
+          <w:sz w:val="22"/>
+          <w:szCs w:val="22"/>
+        </w:rPr>
+        <w:t>System.out.println</w:t>
+      </w:r>
+      <w:proofErr w:type="spellEnd"/>
+      <w:r>
+        <w:rPr>
+          <w:rFonts w:ascii="Consolas" w:hAnsi="Consolas" w:cstheme="majorHAnsi"/>
+          <w:i/>
+          <w:iCs/>
+          <w:sz w:val="22"/>
+          <w:szCs w:val="22"/>
+        </w:rPr>
+        <w:t>(</w:t>
+      </w:r>
+      <w:proofErr w:type="spellStart"/>
+      <w:r>
+        <w:rPr>
+          <w:rFonts w:ascii="Consolas" w:hAnsi="Consolas" w:cstheme="majorHAnsi"/>
+          <w:i/>
+          <w:iCs/>
+          <w:sz w:val="22"/>
+          <w:szCs w:val="22"/>
+        </w:rPr>
+        <w:t>Koala.count</w:t>
+      </w:r>
+      <w:proofErr w:type="spellEnd"/>
+      <w:r>
+        <w:rPr>
+          <w:rFonts w:ascii="Consolas" w:hAnsi="Consolas" w:cstheme="majorHAnsi"/>
+          <w:i/>
+          <w:iCs/>
+          <w:sz w:val="22"/>
+          <w:szCs w:val="22"/>
+        </w:rPr>
+        <w:t>);</w:t>
+      </w:r>
+      <w:r>
+        <w:rPr>
+          <w:rFonts w:ascii="Consolas" w:hAnsi="Consolas" w:cstheme="majorHAnsi"/>
+          <w:i/>
+          <w:iCs/>
+          <w:sz w:val="22"/>
+          <w:szCs w:val="22"/>
+        </w:rPr>
+        <w:t xml:space="preserve"> // 5</w:t>
+      </w:r>
+    </w:p>
+    <w:p>
+      <w:pPr>
+        <w:tabs>
+          <w:tab w:val="left" w:pos="4215"/>
+        </w:tabs>
+        <w:jc w:val="both"/>
+        <w:rPr>
+          <w:rFonts w:asciiTheme="majorHAnsi" w:hAnsiTheme="majorHAnsi" w:cstheme="majorHAnsi"/>
+        </w:rPr>
+      </w:pPr>
+    </w:p>
+    <w:p>
+      <w:pPr>
+        <w:tabs>
+          <w:tab w:val="left" w:pos="4215"/>
+        </w:tabs>
+        <w:jc w:val="both"/>
+        <w:rPr>
+          <w:rFonts w:asciiTheme="majorHAnsi" w:hAnsiTheme="majorHAnsi" w:cstheme="majorHAnsi"/>
+          <w:i/>
+          <w:iCs/>
+        </w:rPr>
+      </w:pPr>
+      <w:r>
+        <w:rPr>
+          <w:rFonts w:asciiTheme="majorHAnsi" w:hAnsiTheme="majorHAnsi" w:cstheme="majorHAnsi"/>
+          <w:i/>
+          <w:iCs/>
+        </w:rPr>
+        <w:t>Static vs. Instance.</w:t>
+      </w:r>
+    </w:p>
+    <w:p>
+      <w:pPr>
+        <w:tabs>
+          <w:tab w:val="left" w:pos="4215"/>
+        </w:tabs>
+        <w:jc w:val="both"/>
+        <w:rPr>
+          <w:rFonts w:asciiTheme="majorHAnsi" w:hAnsiTheme="majorHAnsi" w:cstheme="majorHAnsi"/>
+        </w:rPr>
+      </w:pPr>
+      <w:r>
+        <w:rPr>
+          <w:rFonts w:asciiTheme="majorHAnsi" w:hAnsiTheme="majorHAnsi" w:cstheme="majorHAnsi"/>
+        </w:rPr>
+        <w:t xml:space="preserve">There are static and instance members of a class (methods and fields); for which it’s not allowed to try to call an instance member </w:t>
+      </w:r>
+      <w:r>
+        <w:rPr>
+          <w:rFonts w:asciiTheme="majorHAnsi" w:hAnsiTheme="majorHAnsi" w:cstheme="majorHAnsi"/>
+        </w:rPr>
+        <w:t>without creating an instance first</w:t>
+      </w:r>
+      <w:r>
+        <w:rPr>
+          <w:rFonts w:asciiTheme="majorHAnsi" w:hAnsiTheme="majorHAnsi" w:cstheme="majorHAnsi"/>
+        </w:rPr>
+        <w:t>, from a static method</w:t>
+      </w:r>
+      <w:r>
+        <w:rPr>
+          <w:rFonts w:asciiTheme="majorHAnsi" w:hAnsiTheme="majorHAnsi" w:cstheme="majorHAnsi"/>
+        </w:rPr>
+        <w:t>.</w:t>
+      </w:r>
+      <w:r>
+        <w:rPr>
+          <w:rFonts w:asciiTheme="majorHAnsi" w:hAnsiTheme="majorHAnsi" w:cstheme="majorHAnsi"/>
+        </w:rPr>
+        <w:t xml:space="preserve"> </w:t>
+      </w:r>
+      <w:r>
+        <w:rPr>
+          <w:rFonts w:asciiTheme="majorHAnsi" w:hAnsiTheme="majorHAnsi" w:cstheme="majorHAnsi"/>
+        </w:rPr>
+        <w:t>However, only an instance method can call another instance member on the same class without using a reference variable, because instance methods do require an object.</w:t>
+      </w:r>
+      <w:r>
+        <w:rPr>
+          <w:rFonts w:asciiTheme="majorHAnsi" w:hAnsiTheme="majorHAnsi" w:cstheme="majorHAnsi"/>
+        </w:rPr>
+        <w:t xml:space="preserve"> See Static and Gorilla examples.</w:t>
+      </w:r>
+    </w:p>
+    <w:p>
+      <w:pPr>
+        <w:tabs>
+          <w:tab w:val="left" w:pos="4215"/>
+        </w:tabs>
+        <w:jc w:val="both"/>
+        <w:rPr>
+          <w:rFonts w:asciiTheme="majorHAnsi" w:hAnsiTheme="majorHAnsi" w:cstheme="majorHAnsi"/>
+        </w:rPr>
+      </w:pPr>
+    </w:p>
+    <w:tbl>
+      <w:tblPr>
+        <w:tblStyle w:val="PlainTable4"/>
+        <w:tblW w:w="0" w:type="auto"/>
+        <w:tblLook w:val="04A0" w:firstRow="1" w:lastRow="0" w:firstColumn="1" w:lastColumn="0" w:noHBand="0" w:noVBand="1"/>
+      </w:tblPr>
+      <w:tblGrid>
+        <w:gridCol w:w="2337"/>
+        <w:gridCol w:w="2337"/>
+        <w:gridCol w:w="1626"/>
+        <w:gridCol w:w="3050"/>
+      </w:tblGrid>
+      <w:tr>
+        <w:trPr>
+          <w:cnfStyle w:val="100000000000" w:firstRow="1" w:lastRow="0" w:firstColumn="0" w:lastColumn="0" w:oddVBand="0" w:evenVBand="0" w:oddHBand="0" w:evenHBand="0" w:firstRowFirstColumn="0" w:firstRowLastColumn="0" w:lastRowFirstColumn="0" w:lastRowLastColumn="0"/>
+        </w:trPr>
+        <w:tc>
+          <w:tcPr>
+            <w:cnfStyle w:val="001000000000" w:firstRow="0" w:lastRow="0" w:firstColumn="1" w:lastColumn="0" w:oddVBand="0" w:evenVBand="0" w:oddHBand="0" w:evenHBand="0" w:firstRowFirstColumn="0" w:firstRowLastColumn="0" w:lastRowFirstColumn="0" w:lastRowLastColumn="0"/>
+            <w:tcW w:w="2337" w:type="dxa"/>
+          </w:tcPr>
+          <w:p>
+            <w:pPr>
+              <w:tabs>
+                <w:tab w:val="left" w:pos="4215"/>
+              </w:tabs>
+              <w:jc w:val="both"/>
+              <w:rPr>
+                <w:rFonts w:asciiTheme="majorHAnsi" w:hAnsiTheme="majorHAnsi" w:cstheme="majorHAnsi"/>
+              </w:rPr>
+            </w:pPr>
+            <w:r>
+              <w:rPr>
+                <w:rFonts w:asciiTheme="majorHAnsi" w:hAnsiTheme="majorHAnsi" w:cstheme="majorHAnsi"/>
+              </w:rPr>
+              <w:t>Type</w:t>
+            </w:r>
+          </w:p>
+        </w:tc>
+        <w:tc>
+          <w:tcPr>
+            <w:tcW w:w="2337" w:type="dxa"/>
+          </w:tcPr>
+          <w:p>
+            <w:pPr>
+              <w:tabs>
+                <w:tab w:val="left" w:pos="4215"/>
+              </w:tabs>
+              <w:jc w:val="both"/>
+              <w:cnfStyle w:val="100000000000" w:firstRow="1" w:lastRow="0" w:firstColumn="0" w:lastColumn="0" w:oddVBand="0" w:evenVBand="0" w:oddHBand="0" w:evenHBand="0" w:firstRowFirstColumn="0" w:firstRowLastColumn="0" w:lastRowFirstColumn="0" w:lastRowLastColumn="0"/>
+              <w:rPr>
+                <w:rFonts w:asciiTheme="majorHAnsi" w:hAnsiTheme="majorHAnsi" w:cstheme="majorHAnsi"/>
+              </w:rPr>
+            </w:pPr>
+            <w:r>
+              <w:rPr>
+                <w:rFonts w:asciiTheme="majorHAnsi" w:hAnsiTheme="majorHAnsi" w:cstheme="majorHAnsi"/>
+              </w:rPr>
+              <w:t>Calling</w:t>
+            </w:r>
+          </w:p>
+        </w:tc>
+        <w:tc>
+          <w:tcPr>
+            <w:tcW w:w="1626" w:type="dxa"/>
+          </w:tcPr>
+          <w:p>
+            <w:pPr>
+              <w:tabs>
+                <w:tab w:val="left" w:pos="4215"/>
+              </w:tabs>
+              <w:jc w:val="both"/>
+              <w:cnfStyle w:val="100000000000" w:firstRow="1" w:lastRow="0" w:firstColumn="0" w:lastColumn="0" w:oddVBand="0" w:evenVBand="0" w:oddHBand="0" w:evenHBand="0" w:firstRowFirstColumn="0" w:firstRowLastColumn="0" w:lastRowFirstColumn="0" w:lastRowLastColumn="0"/>
+              <w:rPr>
+                <w:rFonts w:asciiTheme="majorHAnsi" w:hAnsiTheme="majorHAnsi" w:cstheme="majorHAnsi"/>
+              </w:rPr>
+            </w:pPr>
+            <w:r>
+              <w:rPr>
+                <w:rFonts w:asciiTheme="majorHAnsi" w:hAnsiTheme="majorHAnsi" w:cstheme="majorHAnsi"/>
+              </w:rPr>
+              <w:t>Legal?</w:t>
+            </w:r>
+          </w:p>
+        </w:tc>
+        <w:tc>
+          <w:tcPr>
+            <w:tcW w:w="3050" w:type="dxa"/>
+          </w:tcPr>
+          <w:p>
+            <w:pPr>
+              <w:tabs>
+                <w:tab w:val="left" w:pos="4215"/>
+              </w:tabs>
+              <w:jc w:val="both"/>
+              <w:cnfStyle w:val="100000000000" w:firstRow="1" w:lastRow="0" w:firstColumn="0" w:lastColumn="0" w:oddVBand="0" w:evenVBand="0" w:oddHBand="0" w:evenHBand="0" w:firstRowFirstColumn="0" w:firstRowLastColumn="0" w:lastRowFirstColumn="0" w:lastRowLastColumn="0"/>
+              <w:rPr>
+                <w:rFonts w:asciiTheme="majorHAnsi" w:hAnsiTheme="majorHAnsi" w:cstheme="majorHAnsi"/>
+              </w:rPr>
+            </w:pPr>
+            <w:r>
+              <w:rPr>
+                <w:rFonts w:asciiTheme="majorHAnsi" w:hAnsiTheme="majorHAnsi" w:cstheme="majorHAnsi"/>
+              </w:rPr>
+              <w:t>How?</w:t>
+            </w:r>
+          </w:p>
+        </w:tc>
+      </w:tr>
+      <w:tr>
+        <w:trPr>
+          <w:cnfStyle w:val="000000100000" w:firstRow="0" w:lastRow="0" w:firstColumn="0" w:lastColumn="0" w:oddVBand="0" w:evenVBand="0" w:oddHBand="1" w:evenHBand="0" w:firstRowFirstColumn="0" w:firstRowLastColumn="0" w:lastRowFirstColumn="0" w:lastRowLastColumn="0"/>
+        </w:trPr>
+        <w:tc>
+          <w:tcPr>
+            <w:cnfStyle w:val="001000000000" w:firstRow="0" w:lastRow="0" w:firstColumn="1" w:lastColumn="0" w:oddVBand="0" w:evenVBand="0" w:oddHBand="0" w:evenHBand="0" w:firstRowFirstColumn="0" w:firstRowLastColumn="0" w:lastRowFirstColumn="0" w:lastRowLastColumn="0"/>
+            <w:tcW w:w="2337" w:type="dxa"/>
+          </w:tcPr>
+          <w:p>
+            <w:pPr>
+              <w:tabs>
+                <w:tab w:val="left" w:pos="4215"/>
+              </w:tabs>
+              <w:jc w:val="both"/>
+              <w:rPr>
+                <w:rFonts w:asciiTheme="majorHAnsi" w:hAnsiTheme="majorHAnsi" w:cstheme="majorHAnsi"/>
+              </w:rPr>
+            </w:pPr>
+            <w:r>
+              <w:rPr>
+                <w:rFonts w:asciiTheme="majorHAnsi" w:hAnsiTheme="majorHAnsi" w:cstheme="majorHAnsi"/>
+              </w:rPr>
+              <w:t>Static Method</w:t>
+            </w:r>
+          </w:p>
+        </w:tc>
+        <w:tc>
+          <w:tcPr>
+            <w:tcW w:w="2337" w:type="dxa"/>
+          </w:tcPr>
+          <w:p>
+            <w:pPr>
+              <w:tabs>
+                <w:tab w:val="left" w:pos="4215"/>
+              </w:tabs>
+              <w:jc w:val="both"/>
+              <w:cnfStyle w:val="000000100000" w:firstRow="0" w:lastRow="0" w:firstColumn="0" w:lastColumn="0" w:oddVBand="0" w:evenVBand="0" w:oddHBand="1" w:evenHBand="0" w:firstRowFirstColumn="0" w:firstRowLastColumn="0" w:lastRowFirstColumn="0" w:lastRowLastColumn="0"/>
+              <w:rPr>
+                <w:rFonts w:asciiTheme="majorHAnsi" w:hAnsiTheme="majorHAnsi" w:cstheme="majorHAnsi"/>
+              </w:rPr>
+            </w:pPr>
+            <w:r>
+              <w:rPr>
+                <w:rFonts w:asciiTheme="majorHAnsi" w:hAnsiTheme="majorHAnsi" w:cstheme="majorHAnsi"/>
+              </w:rPr>
+              <w:t>Another static method or variable.</w:t>
+            </w:r>
+          </w:p>
+        </w:tc>
+        <w:tc>
+          <w:tcPr>
+            <w:tcW w:w="1626" w:type="dxa"/>
+          </w:tcPr>
+          <w:p>
+            <w:pPr>
+              <w:tabs>
+                <w:tab w:val="left" w:pos="4215"/>
+              </w:tabs>
+              <w:jc w:val="both"/>
+              <w:cnfStyle w:val="000000100000" w:firstRow="0" w:lastRow="0" w:firstColumn="0" w:lastColumn="0" w:oddVBand="0" w:evenVBand="0" w:oddHBand="1" w:evenHBand="0" w:firstRowFirstColumn="0" w:firstRowLastColumn="0" w:lastRowFirstColumn="0" w:lastRowLastColumn="0"/>
+              <w:rPr>
+                <w:rFonts w:asciiTheme="majorHAnsi" w:hAnsiTheme="majorHAnsi" w:cstheme="majorHAnsi"/>
+              </w:rPr>
+            </w:pPr>
+            <w:r>
+              <w:rPr>
+                <w:rFonts w:asciiTheme="majorHAnsi" w:hAnsiTheme="majorHAnsi" w:cstheme="majorHAnsi"/>
+              </w:rPr>
+              <w:t>Yes</w:t>
+            </w:r>
+          </w:p>
+        </w:tc>
+        <w:tc>
+          <w:tcPr>
+            <w:tcW w:w="3050" w:type="dxa"/>
+          </w:tcPr>
+          <w:p>
+            <w:pPr>
+              <w:tabs>
+                <w:tab w:val="left" w:pos="4215"/>
+              </w:tabs>
+              <w:jc w:val="both"/>
+              <w:cnfStyle w:val="000000100000" w:firstRow="0" w:lastRow="0" w:firstColumn="0" w:lastColumn="0" w:oddVBand="0" w:evenVBand="0" w:oddHBand="1" w:evenHBand="0" w:firstRowFirstColumn="0" w:firstRowLastColumn="0" w:lastRowFirstColumn="0" w:lastRowLastColumn="0"/>
+              <w:rPr>
+                <w:rFonts w:asciiTheme="majorHAnsi" w:hAnsiTheme="majorHAnsi" w:cstheme="majorHAnsi"/>
+              </w:rPr>
+            </w:pPr>
+            <w:r>
+              <w:rPr>
+                <w:rFonts w:asciiTheme="majorHAnsi" w:hAnsiTheme="majorHAnsi" w:cstheme="majorHAnsi"/>
+              </w:rPr>
+              <w:t xml:space="preserve">Using </w:t>
+            </w:r>
+            <w:proofErr w:type="spellStart"/>
+            <w:r>
+              <w:rPr>
+                <w:rFonts w:asciiTheme="majorHAnsi" w:hAnsiTheme="majorHAnsi" w:cstheme="majorHAnsi"/>
+              </w:rPr>
+              <w:t>classname</w:t>
+            </w:r>
+            <w:proofErr w:type="spellEnd"/>
+            <w:r>
+              <w:rPr>
+                <w:rFonts w:asciiTheme="majorHAnsi" w:hAnsiTheme="majorHAnsi" w:cstheme="majorHAnsi"/>
+              </w:rPr>
+              <w:t>.</w:t>
+            </w:r>
+          </w:p>
+        </w:tc>
+      </w:tr>
+      <w:tr>
+        <w:tc>
+          <w:tcPr>
+            <w:cnfStyle w:val="001000000000" w:firstRow="0" w:lastRow="0" w:firstColumn="1" w:lastColumn="0" w:oddVBand="0" w:evenVBand="0" w:oddHBand="0" w:evenHBand="0" w:firstRowFirstColumn="0" w:firstRowLastColumn="0" w:lastRowFirstColumn="0" w:lastRowLastColumn="0"/>
+            <w:tcW w:w="2337" w:type="dxa"/>
+          </w:tcPr>
+          <w:p>
+            <w:pPr>
+              <w:tabs>
+                <w:tab w:val="left" w:pos="4215"/>
+              </w:tabs>
+              <w:jc w:val="both"/>
+              <w:rPr>
+                <w:rFonts w:asciiTheme="majorHAnsi" w:hAnsiTheme="majorHAnsi" w:cstheme="majorHAnsi"/>
+              </w:rPr>
+            </w:pPr>
+            <w:r>
+              <w:rPr>
+                <w:rFonts w:asciiTheme="majorHAnsi" w:hAnsiTheme="majorHAnsi" w:cstheme="majorHAnsi"/>
+              </w:rPr>
+              <w:t>Static Method</w:t>
+            </w:r>
+          </w:p>
+        </w:tc>
+        <w:tc>
+          <w:tcPr>
+            <w:tcW w:w="2337" w:type="dxa"/>
+          </w:tcPr>
+          <w:p>
+            <w:pPr>
+              <w:tabs>
+                <w:tab w:val="left" w:pos="4215"/>
+              </w:tabs>
+              <w:jc w:val="both"/>
+              <w:cnfStyle w:val="000000000000" w:firstRow="0" w:lastRow="0" w:firstColumn="0" w:lastColumn="0" w:oddVBand="0" w:evenVBand="0" w:oddHBand="0" w:evenHBand="0" w:firstRowFirstColumn="0" w:firstRowLastColumn="0" w:lastRowFirstColumn="0" w:lastRowLastColumn="0"/>
+              <w:rPr>
+                <w:rFonts w:asciiTheme="majorHAnsi" w:hAnsiTheme="majorHAnsi" w:cstheme="majorHAnsi"/>
+              </w:rPr>
+            </w:pPr>
+            <w:r>
+              <w:rPr>
+                <w:rFonts w:asciiTheme="majorHAnsi" w:hAnsiTheme="majorHAnsi" w:cstheme="majorHAnsi"/>
+              </w:rPr>
+              <w:t>An instance method or variable.</w:t>
+            </w:r>
+          </w:p>
+        </w:tc>
+        <w:tc>
+          <w:tcPr>
+            <w:tcW w:w="1626" w:type="dxa"/>
+          </w:tcPr>
+          <w:p>
+            <w:pPr>
+              <w:tabs>
+                <w:tab w:val="left" w:pos="4215"/>
+              </w:tabs>
+              <w:jc w:val="both"/>
+              <w:cnfStyle w:val="000000000000" w:firstRow="0" w:lastRow="0" w:firstColumn="0" w:lastColumn="0" w:oddVBand="0" w:evenVBand="0" w:oddHBand="0" w:evenHBand="0" w:firstRowFirstColumn="0" w:firstRowLastColumn="0" w:lastRowFirstColumn="0" w:lastRowLastColumn="0"/>
+              <w:rPr>
+                <w:rFonts w:asciiTheme="majorHAnsi" w:hAnsiTheme="majorHAnsi" w:cstheme="majorHAnsi"/>
+              </w:rPr>
+            </w:pPr>
+            <w:r>
+              <w:rPr>
+                <w:rFonts w:asciiTheme="majorHAnsi" w:hAnsiTheme="majorHAnsi" w:cstheme="majorHAnsi"/>
+              </w:rPr>
+              <w:t>No</w:t>
+            </w:r>
+          </w:p>
+        </w:tc>
+        <w:tc>
+          <w:tcPr>
+            <w:tcW w:w="3050" w:type="dxa"/>
+          </w:tcPr>
+          <w:p>
+            <w:pPr>
+              <w:tabs>
+                <w:tab w:val="left" w:pos="4215"/>
+              </w:tabs>
+              <w:jc w:val="both"/>
+              <w:cnfStyle w:val="000000000000" w:firstRow="0" w:lastRow="0" w:firstColumn="0" w:lastColumn="0" w:oddVBand="0" w:evenVBand="0" w:oddHBand="0" w:evenHBand="0" w:firstRowFirstColumn="0" w:firstRowLastColumn="0" w:lastRowFirstColumn="0" w:lastRowLastColumn="0"/>
+              <w:rPr>
+                <w:rFonts w:asciiTheme="majorHAnsi" w:hAnsiTheme="majorHAnsi" w:cstheme="majorHAnsi"/>
+              </w:rPr>
+            </w:pPr>
+            <w:r>
+              <w:rPr>
+                <w:rFonts w:asciiTheme="majorHAnsi" w:hAnsiTheme="majorHAnsi" w:cstheme="majorHAnsi"/>
+              </w:rPr>
+              <w:t>Not without instantiating the object.</w:t>
+            </w:r>
+          </w:p>
+        </w:tc>
+      </w:tr>
+      <w:tr>
+        <w:trPr>
+          <w:cnfStyle w:val="000000100000" w:firstRow="0" w:lastRow="0" w:firstColumn="0" w:lastColumn="0" w:oddVBand="0" w:evenVBand="0" w:oddHBand="1" w:evenHBand="0" w:firstRowFirstColumn="0" w:firstRowLastColumn="0" w:lastRowFirstColumn="0" w:lastRowLastColumn="0"/>
+        </w:trPr>
+        <w:tc>
+          <w:tcPr>
+            <w:cnfStyle w:val="001000000000" w:firstRow="0" w:lastRow="0" w:firstColumn="1" w:lastColumn="0" w:oddVBand="0" w:evenVBand="0" w:oddHBand="0" w:evenHBand="0" w:firstRowFirstColumn="0" w:firstRowLastColumn="0" w:lastRowFirstColumn="0" w:lastRowLastColumn="0"/>
+            <w:tcW w:w="2337" w:type="dxa"/>
+          </w:tcPr>
+          <w:p>
+            <w:pPr>
+              <w:tabs>
+                <w:tab w:val="left" w:pos="4215"/>
+              </w:tabs>
+              <w:jc w:val="both"/>
+              <w:rPr>
+                <w:rFonts w:asciiTheme="majorHAnsi" w:hAnsiTheme="majorHAnsi" w:cstheme="majorHAnsi"/>
+              </w:rPr>
+            </w:pPr>
+            <w:r>
+              <w:rPr>
+                <w:rFonts w:asciiTheme="majorHAnsi" w:hAnsiTheme="majorHAnsi" w:cstheme="majorHAnsi"/>
+              </w:rPr>
+              <w:lastRenderedPageBreak/>
+              <w:t>Instance Method</w:t>
+            </w:r>
+          </w:p>
+        </w:tc>
+        <w:tc>
+          <w:tcPr>
+            <w:tcW w:w="2337" w:type="dxa"/>
+          </w:tcPr>
+          <w:p>
+            <w:pPr>
+              <w:tabs>
+                <w:tab w:val="left" w:pos="4215"/>
+              </w:tabs>
+              <w:jc w:val="both"/>
+              <w:cnfStyle w:val="000000100000" w:firstRow="0" w:lastRow="0" w:firstColumn="0" w:lastColumn="0" w:oddVBand="0" w:evenVBand="0" w:oddHBand="1" w:evenHBand="0" w:firstRowFirstColumn="0" w:firstRowLastColumn="0" w:lastRowFirstColumn="0" w:lastRowLastColumn="0"/>
+              <w:rPr>
+                <w:rFonts w:asciiTheme="majorHAnsi" w:hAnsiTheme="majorHAnsi" w:cstheme="majorHAnsi"/>
+              </w:rPr>
+            </w:pPr>
+            <w:r>
+              <w:rPr>
+                <w:rFonts w:asciiTheme="majorHAnsi" w:hAnsiTheme="majorHAnsi" w:cstheme="majorHAnsi"/>
+              </w:rPr>
+              <w:t>A static method or variable</w:t>
+            </w:r>
+            <w:r>
+              <w:rPr>
+                <w:rFonts w:asciiTheme="majorHAnsi" w:hAnsiTheme="majorHAnsi" w:cstheme="majorHAnsi"/>
+              </w:rPr>
+              <w:t>.</w:t>
+            </w:r>
+          </w:p>
+        </w:tc>
+        <w:tc>
+          <w:tcPr>
+            <w:tcW w:w="1626" w:type="dxa"/>
+          </w:tcPr>
+          <w:p>
+            <w:pPr>
+              <w:tabs>
+                <w:tab w:val="left" w:pos="4215"/>
+              </w:tabs>
+              <w:jc w:val="both"/>
+              <w:cnfStyle w:val="000000100000" w:firstRow="0" w:lastRow="0" w:firstColumn="0" w:lastColumn="0" w:oddVBand="0" w:evenVBand="0" w:oddHBand="1" w:evenHBand="0" w:firstRowFirstColumn="0" w:firstRowLastColumn="0" w:lastRowFirstColumn="0" w:lastRowLastColumn="0"/>
+              <w:rPr>
+                <w:rFonts w:asciiTheme="majorHAnsi" w:hAnsiTheme="majorHAnsi" w:cstheme="majorHAnsi"/>
+              </w:rPr>
+            </w:pPr>
+            <w:r>
+              <w:rPr>
+                <w:rFonts w:asciiTheme="majorHAnsi" w:hAnsiTheme="majorHAnsi" w:cstheme="majorHAnsi"/>
+              </w:rPr>
+              <w:t>Yes</w:t>
+            </w:r>
+          </w:p>
+        </w:tc>
+        <w:tc>
+          <w:tcPr>
+            <w:tcW w:w="3050" w:type="dxa"/>
+          </w:tcPr>
+          <w:p>
+            <w:pPr>
+              <w:tabs>
+                <w:tab w:val="left" w:pos="4215"/>
+              </w:tabs>
+              <w:jc w:val="both"/>
+              <w:cnfStyle w:val="000000100000" w:firstRow="0" w:lastRow="0" w:firstColumn="0" w:lastColumn="0" w:oddVBand="0" w:evenVBand="0" w:oddHBand="1" w:evenHBand="0" w:firstRowFirstColumn="0" w:firstRowLastColumn="0" w:lastRowFirstColumn="0" w:lastRowLastColumn="0"/>
+              <w:rPr>
+                <w:rFonts w:asciiTheme="majorHAnsi" w:hAnsiTheme="majorHAnsi" w:cstheme="majorHAnsi"/>
+              </w:rPr>
+            </w:pPr>
+            <w:r>
+              <w:rPr>
+                <w:rFonts w:asciiTheme="majorHAnsi" w:hAnsiTheme="majorHAnsi" w:cstheme="majorHAnsi"/>
+              </w:rPr>
+              <w:t xml:space="preserve">Using the </w:t>
+            </w:r>
+            <w:proofErr w:type="spellStart"/>
+            <w:r>
+              <w:rPr>
+                <w:rFonts w:asciiTheme="majorHAnsi" w:hAnsiTheme="majorHAnsi" w:cstheme="majorHAnsi"/>
+              </w:rPr>
+              <w:t>classname</w:t>
+            </w:r>
+            <w:proofErr w:type="spellEnd"/>
+            <w:r>
+              <w:rPr>
+                <w:rFonts w:asciiTheme="majorHAnsi" w:hAnsiTheme="majorHAnsi" w:cstheme="majorHAnsi"/>
+              </w:rPr>
+              <w:t xml:space="preserve"> or a reference variable.</w:t>
+            </w:r>
+          </w:p>
+        </w:tc>
+      </w:tr>
+      <w:tr>
+        <w:tc>
+          <w:tcPr>
+            <w:cnfStyle w:val="001000000000" w:firstRow="0" w:lastRow="0" w:firstColumn="1" w:lastColumn="0" w:oddVBand="0" w:evenVBand="0" w:oddHBand="0" w:evenHBand="0" w:firstRowFirstColumn="0" w:firstRowLastColumn="0" w:lastRowFirstColumn="0" w:lastRowLastColumn="0"/>
+            <w:tcW w:w="2337" w:type="dxa"/>
+          </w:tcPr>
+          <w:p>
+            <w:pPr>
+              <w:tabs>
+                <w:tab w:val="left" w:pos="4215"/>
+              </w:tabs>
+              <w:jc w:val="both"/>
+              <w:rPr>
+                <w:rFonts w:asciiTheme="majorHAnsi" w:hAnsiTheme="majorHAnsi" w:cstheme="majorHAnsi"/>
+              </w:rPr>
+            </w:pPr>
+            <w:r>
+              <w:rPr>
+                <w:rFonts w:asciiTheme="majorHAnsi" w:hAnsiTheme="majorHAnsi" w:cstheme="majorHAnsi"/>
+              </w:rPr>
+              <w:t>Instance Method</w:t>
+            </w:r>
+          </w:p>
+        </w:tc>
+        <w:tc>
+          <w:tcPr>
+            <w:tcW w:w="2337" w:type="dxa"/>
+          </w:tcPr>
+          <w:p>
+            <w:pPr>
+              <w:tabs>
+                <w:tab w:val="left" w:pos="4215"/>
+              </w:tabs>
+              <w:jc w:val="both"/>
+              <w:cnfStyle w:val="000000000000" w:firstRow="0" w:lastRow="0" w:firstColumn="0" w:lastColumn="0" w:oddVBand="0" w:evenVBand="0" w:oddHBand="0" w:evenHBand="0" w:firstRowFirstColumn="0" w:firstRowLastColumn="0" w:lastRowFirstColumn="0" w:lastRowLastColumn="0"/>
+              <w:rPr>
+                <w:rFonts w:asciiTheme="majorHAnsi" w:hAnsiTheme="majorHAnsi" w:cstheme="majorHAnsi"/>
+              </w:rPr>
+            </w:pPr>
+            <w:r>
+              <w:rPr>
+                <w:rFonts w:asciiTheme="majorHAnsi" w:hAnsiTheme="majorHAnsi" w:cstheme="majorHAnsi"/>
+              </w:rPr>
+              <w:t>An</w:t>
+            </w:r>
+            <w:r>
+              <w:rPr>
+                <w:rFonts w:asciiTheme="majorHAnsi" w:hAnsiTheme="majorHAnsi" w:cstheme="majorHAnsi"/>
+              </w:rPr>
+              <w:t>other</w:t>
+            </w:r>
+            <w:r>
+              <w:rPr>
+                <w:rFonts w:asciiTheme="majorHAnsi" w:hAnsiTheme="majorHAnsi" w:cstheme="majorHAnsi"/>
+              </w:rPr>
+              <w:t xml:space="preserve"> instance method or variable.</w:t>
+            </w:r>
+          </w:p>
+        </w:tc>
+        <w:tc>
+          <w:tcPr>
+            <w:tcW w:w="1626" w:type="dxa"/>
+          </w:tcPr>
+          <w:p>
+            <w:pPr>
+              <w:tabs>
+                <w:tab w:val="left" w:pos="4215"/>
+              </w:tabs>
+              <w:jc w:val="both"/>
+              <w:cnfStyle w:val="000000000000" w:firstRow="0" w:lastRow="0" w:firstColumn="0" w:lastColumn="0" w:oddVBand="0" w:evenVBand="0" w:oddHBand="0" w:evenHBand="0" w:firstRowFirstColumn="0" w:firstRowLastColumn="0" w:lastRowFirstColumn="0" w:lastRowLastColumn="0"/>
+              <w:rPr>
+                <w:rFonts w:asciiTheme="majorHAnsi" w:hAnsiTheme="majorHAnsi" w:cstheme="majorHAnsi"/>
+              </w:rPr>
+            </w:pPr>
+            <w:r>
+              <w:rPr>
+                <w:rFonts w:asciiTheme="majorHAnsi" w:hAnsiTheme="majorHAnsi" w:cstheme="majorHAnsi"/>
+              </w:rPr>
+              <w:t>Yes</w:t>
+            </w:r>
+          </w:p>
+        </w:tc>
+        <w:tc>
+          <w:tcPr>
+            <w:tcW w:w="3050" w:type="dxa"/>
+          </w:tcPr>
+          <w:p>
+            <w:pPr>
+              <w:tabs>
+                <w:tab w:val="left" w:pos="4215"/>
+              </w:tabs>
+              <w:jc w:val="both"/>
+              <w:cnfStyle w:val="000000000000" w:firstRow="0" w:lastRow="0" w:firstColumn="0" w:lastColumn="0" w:oddVBand="0" w:evenVBand="0" w:oddHBand="0" w:evenHBand="0" w:firstRowFirstColumn="0" w:firstRowLastColumn="0" w:lastRowFirstColumn="0" w:lastRowLastColumn="0"/>
+              <w:rPr>
+                <w:rFonts w:asciiTheme="majorHAnsi" w:hAnsiTheme="majorHAnsi" w:cstheme="majorHAnsi"/>
+              </w:rPr>
+            </w:pPr>
+            <w:r>
+              <w:rPr>
+                <w:rFonts w:asciiTheme="majorHAnsi" w:hAnsiTheme="majorHAnsi" w:cstheme="majorHAnsi"/>
+              </w:rPr>
+              <w:t>Using a reference variable.</w:t>
+            </w:r>
+          </w:p>
+        </w:tc>
+      </w:tr>
+    </w:tbl>
+    <w:p>
+      <w:pPr>
+        <w:tabs>
+          <w:tab w:val="left" w:pos="4215"/>
+        </w:tabs>
+        <w:jc w:val="both"/>
+        <w:rPr>
+          <w:rFonts w:asciiTheme="majorHAnsi" w:hAnsiTheme="majorHAnsi" w:cstheme="majorHAnsi"/>
+        </w:rPr>
+      </w:pPr>
+    </w:p>
+    <w:p>
+      <w:pPr>
+        <w:tabs>
+          <w:tab w:val="left" w:pos="4215"/>
+        </w:tabs>
+        <w:jc w:val="both"/>
+        <w:rPr>
+          <w:rFonts w:asciiTheme="majorHAnsi" w:hAnsiTheme="majorHAnsi" w:cstheme="majorHAnsi"/>
+          <w:i/>
+          <w:iCs/>
+        </w:rPr>
+      </w:pPr>
+      <w:r>
+        <w:rPr>
+          <w:rFonts w:asciiTheme="majorHAnsi" w:hAnsiTheme="majorHAnsi" w:cstheme="majorHAnsi"/>
+          <w:i/>
+          <w:iCs/>
+        </w:rPr>
+        <w:t>Static Variables.</w:t>
+      </w:r>
+    </w:p>
+    <w:p>
+      <w:pPr>
+        <w:tabs>
+          <w:tab w:val="left" w:pos="4215"/>
+        </w:tabs>
+        <w:jc w:val="both"/>
+        <w:rPr>
+          <w:rFonts w:asciiTheme="majorHAnsi" w:hAnsiTheme="majorHAnsi" w:cstheme="majorHAnsi"/>
+        </w:rPr>
+      </w:pPr>
+      <w:r>
+        <w:rPr>
+          <w:rFonts w:asciiTheme="majorHAnsi" w:hAnsiTheme="majorHAnsi" w:cstheme="majorHAnsi"/>
+        </w:rPr>
+        <w:t xml:space="preserve">Some static variables are meant to change as the program runs. Counters are common examples of this. A static variable can be initialized in the same line it’s declared: </w:t>
+      </w:r>
+      <w:r>
+        <w:rPr>
+          <w:rFonts w:ascii="Consolas" w:hAnsi="Consolas" w:cstheme="majorHAnsi"/>
+          <w:i/>
+          <w:iCs/>
+          <w:sz w:val="22"/>
+          <w:szCs w:val="22"/>
+        </w:rPr>
+        <w:t xml:space="preserve">private static int counter = </w:t>
+      </w:r>
+      <w:proofErr w:type="gramStart"/>
+      <w:r>
+        <w:rPr>
+          <w:rFonts w:ascii="Consolas" w:hAnsi="Consolas" w:cstheme="majorHAnsi"/>
+          <w:i/>
+          <w:iCs/>
+          <w:sz w:val="22"/>
+          <w:szCs w:val="22"/>
+        </w:rPr>
+        <w:t>0;</w:t>
+      </w:r>
+      <w:proofErr w:type="gramEnd"/>
+    </w:p>
+    <w:p>
+      <w:pPr>
+        <w:tabs>
+          <w:tab w:val="left" w:pos="4215"/>
+        </w:tabs>
+        <w:jc w:val="both"/>
+        <w:rPr>
+          <w:rFonts w:asciiTheme="majorHAnsi" w:hAnsiTheme="majorHAnsi" w:cstheme="majorHAnsi"/>
+        </w:rPr>
+      </w:pPr>
+    </w:p>
+    <w:p>
+      <w:pPr>
+        <w:tabs>
+          <w:tab w:val="left" w:pos="4215"/>
+        </w:tabs>
+        <w:jc w:val="both"/>
+        <w:rPr>
+          <w:rFonts w:asciiTheme="majorHAnsi" w:hAnsiTheme="majorHAnsi" w:cstheme="majorHAnsi"/>
+        </w:rPr>
+      </w:pPr>
+      <w:r>
+        <w:rPr>
+          <w:rFonts w:asciiTheme="majorHAnsi" w:hAnsiTheme="majorHAnsi" w:cstheme="majorHAnsi"/>
+        </w:rPr>
+        <w:t xml:space="preserve">Other static variables are meant to never change, to which we refer as a constant using the final keyword. A different naming convention is used: all uppercase letters. </w:t>
+      </w:r>
+      <w:proofErr w:type="spellStart"/>
+      <w:r>
+        <w:rPr>
+          <w:rFonts w:asciiTheme="majorHAnsi" w:hAnsiTheme="majorHAnsi" w:cstheme="majorHAnsi"/>
+        </w:rPr>
+        <w:t>E.g</w:t>
+      </w:r>
+      <w:proofErr w:type="spellEnd"/>
+      <w:r>
+        <w:rPr>
+          <w:rFonts w:asciiTheme="majorHAnsi" w:hAnsiTheme="majorHAnsi" w:cstheme="majorHAnsi"/>
+        </w:rPr>
+        <w:t xml:space="preserve">: </w:t>
+      </w:r>
+      <w:r>
+        <w:rPr>
+          <w:rFonts w:ascii="Consolas" w:hAnsi="Consolas" w:cstheme="majorHAnsi"/>
+          <w:i/>
+          <w:iCs/>
+          <w:sz w:val="22"/>
+          <w:szCs w:val="22"/>
+        </w:rPr>
+        <w:t xml:space="preserve">private static final int NUM_BUCKETS = </w:t>
+      </w:r>
+      <w:proofErr w:type="gramStart"/>
+      <w:r>
+        <w:rPr>
+          <w:rFonts w:ascii="Consolas" w:hAnsi="Consolas" w:cstheme="majorHAnsi"/>
+          <w:i/>
+          <w:iCs/>
+          <w:sz w:val="22"/>
+          <w:szCs w:val="22"/>
+        </w:rPr>
+        <w:t>45;</w:t>
+      </w:r>
+      <w:proofErr w:type="gramEnd"/>
+      <w:r>
+        <w:rPr>
+          <w:rFonts w:ascii="Consolas" w:hAnsi="Consolas" w:cstheme="majorHAnsi"/>
+          <w:i/>
+          <w:iCs/>
+          <w:sz w:val="22"/>
+          <w:szCs w:val="22"/>
+        </w:rPr>
+        <w:t xml:space="preserve"> </w:t>
+      </w:r>
+    </w:p>
+    <w:p>
+      <w:pPr>
+        <w:tabs>
+          <w:tab w:val="left" w:pos="4215"/>
+        </w:tabs>
+        <w:jc w:val="both"/>
+        <w:rPr>
+          <w:rFonts w:asciiTheme="majorHAnsi" w:hAnsiTheme="majorHAnsi" w:cstheme="majorHAnsi"/>
+        </w:rPr>
+      </w:pPr>
+    </w:p>
+    <w:p>
+      <w:pPr>
+        <w:tabs>
+          <w:tab w:val="left" w:pos="4215"/>
+        </w:tabs>
+        <w:jc w:val="both"/>
+        <w:rPr>
+          <w:rFonts w:asciiTheme="majorHAnsi" w:hAnsiTheme="majorHAnsi" w:cstheme="majorHAnsi"/>
+        </w:rPr>
+      </w:pPr>
+      <w:r>
+        <w:rPr>
+          <w:rFonts w:asciiTheme="majorHAnsi" w:hAnsiTheme="majorHAnsi" w:cstheme="majorHAnsi"/>
+        </w:rPr>
+        <w:t>Static Initialization.</w:t>
+      </w:r>
+    </w:p>
+    <w:p>
+      <w:pPr>
+        <w:tabs>
+          <w:tab w:val="left" w:pos="4215"/>
+        </w:tabs>
+        <w:jc w:val="both"/>
+        <w:rPr>
+          <w:rFonts w:asciiTheme="majorHAnsi" w:hAnsiTheme="majorHAnsi" w:cstheme="majorHAnsi"/>
         </w:rPr>
       </w:pPr>
       <w:bookmarkStart w:id="0" w:name="_GoBack"/>
       <w:bookmarkEnd w:id="0"/>
+    </w:p>
+    <w:p>
+      <w:pPr>
+        <w:tabs>
+          <w:tab w:val="left" w:pos="4215"/>
+        </w:tabs>
+        <w:jc w:val="both"/>
+        <w:rPr>
+          <w:rFonts w:asciiTheme="majorHAnsi" w:hAnsiTheme="majorHAnsi" w:cstheme="majorHAnsi"/>
+        </w:rPr>
+      </w:pPr>
     </w:p>
     <w:sectPr>
       <w:type w:val="continuous"/>
@@ -27243,13 +28934,13 @@
     </w:lvl>
   </w:abstractNum>
   <w:abstractNum w:abstractNumId="3" w15:restartNumberingAfterBreak="0">
-    <w:nsid w:val="36A3536D"/>
+    <w:nsid w:val="29F97202"/>
     <w:multiLevelType w:val="hybridMultilevel"/>
-    <w:tmpl w:val="1CF095CC"/>
-    <w:lvl w:ilvl="0" w:tplc="0409000F">
+    <w:tmpl w:val="622CBF34"/>
+    <w:lvl w:ilvl="0" w:tplc="04090011">
       <w:start w:val="1"/>
       <w:numFmt w:val="decimal"/>
-      <w:lvlText w:val="%1."/>
+      <w:lvlText w:val="%1)"/>
       <w:lvlJc w:val="left"/>
       <w:pPr>
         <w:ind w:left="720" w:hanging="360"/>
@@ -27332,6 +29023,95 @@
     </w:lvl>
   </w:abstractNum>
   <w:abstractNum w:abstractNumId="4" w15:restartNumberingAfterBreak="0">
+    <w:nsid w:val="36A3536D"/>
+    <w:multiLevelType w:val="hybridMultilevel"/>
+    <w:tmpl w:val="1CF095CC"/>
+    <w:lvl w:ilvl="0" w:tplc="0409000F">
+      <w:start w:val="1"/>
+      <w:numFmt w:val="decimal"/>
+      <w:lvlText w:val="%1."/>
+      <w:lvlJc w:val="left"/>
+      <w:pPr>
+        <w:ind w:left="720" w:hanging="360"/>
+      </w:pPr>
+      <w:rPr>
+        <w:rFonts w:hint="default"/>
+      </w:rPr>
+    </w:lvl>
+    <w:lvl w:ilvl="1" w:tplc="04090019" w:tentative="1">
+      <w:start w:val="1"/>
+      <w:numFmt w:val="lowerLetter"/>
+      <w:lvlText w:val="%2."/>
+      <w:lvlJc w:val="left"/>
+      <w:pPr>
+        <w:ind w:left="1440" w:hanging="360"/>
+      </w:pPr>
+    </w:lvl>
+    <w:lvl w:ilvl="2" w:tplc="0409001B" w:tentative="1">
+      <w:start w:val="1"/>
+      <w:numFmt w:val="lowerRoman"/>
+      <w:lvlText w:val="%3."/>
+      <w:lvlJc w:val="right"/>
+      <w:pPr>
+        <w:ind w:left="2160" w:hanging="180"/>
+      </w:pPr>
+    </w:lvl>
+    <w:lvl w:ilvl="3" w:tplc="0409000F" w:tentative="1">
+      <w:start w:val="1"/>
+      <w:numFmt w:val="decimal"/>
+      <w:lvlText w:val="%4."/>
+      <w:lvlJc w:val="left"/>
+      <w:pPr>
+        <w:ind w:left="2880" w:hanging="360"/>
+      </w:pPr>
+    </w:lvl>
+    <w:lvl w:ilvl="4" w:tplc="04090019" w:tentative="1">
+      <w:start w:val="1"/>
+      <w:numFmt w:val="lowerLetter"/>
+      <w:lvlText w:val="%5."/>
+      <w:lvlJc w:val="left"/>
+      <w:pPr>
+        <w:ind w:left="3600" w:hanging="360"/>
+      </w:pPr>
+    </w:lvl>
+    <w:lvl w:ilvl="5" w:tplc="0409001B" w:tentative="1">
+      <w:start w:val="1"/>
+      <w:numFmt w:val="lowerRoman"/>
+      <w:lvlText w:val="%6."/>
+      <w:lvlJc w:val="right"/>
+      <w:pPr>
+        <w:ind w:left="4320" w:hanging="180"/>
+      </w:pPr>
+    </w:lvl>
+    <w:lvl w:ilvl="6" w:tplc="0409000F" w:tentative="1">
+      <w:start w:val="1"/>
+      <w:numFmt w:val="decimal"/>
+      <w:lvlText w:val="%7."/>
+      <w:lvlJc w:val="left"/>
+      <w:pPr>
+        <w:ind w:left="5040" w:hanging="360"/>
+      </w:pPr>
+    </w:lvl>
+    <w:lvl w:ilvl="7" w:tplc="04090019" w:tentative="1">
+      <w:start w:val="1"/>
+      <w:numFmt w:val="lowerLetter"/>
+      <w:lvlText w:val="%8."/>
+      <w:lvlJc w:val="left"/>
+      <w:pPr>
+        <w:ind w:left="5760" w:hanging="360"/>
+      </w:pPr>
+    </w:lvl>
+    <w:lvl w:ilvl="8" w:tplc="0409001B" w:tentative="1">
+      <w:start w:val="1"/>
+      <w:numFmt w:val="lowerRoman"/>
+      <w:lvlText w:val="%9."/>
+      <w:lvlJc w:val="right"/>
+      <w:pPr>
+        <w:ind w:left="6480" w:hanging="180"/>
+      </w:pPr>
+    </w:lvl>
+  </w:abstractNum>
+  <w:abstractNum w:abstractNumId="5" w15:restartNumberingAfterBreak="0">
     <w:nsid w:val="496E35B3"/>
     <w:multiLevelType w:val="hybridMultilevel"/>
     <w:tmpl w:val="D7A0A9A0"/>
@@ -27443,7 +29223,7 @@
       </w:rPr>
     </w:lvl>
   </w:abstractNum>
-  <w:abstractNum w:abstractNumId="5" w15:restartNumberingAfterBreak="0">
+  <w:abstractNum w:abstractNumId="6" w15:restartNumberingAfterBreak="0">
     <w:nsid w:val="6F2A6E6A"/>
     <w:multiLevelType w:val="hybridMultilevel"/>
     <w:tmpl w:val="9FFC271E"/>
@@ -27556,7 +29336,7 @@
     </w:lvl>
   </w:abstractNum>
   <w:num w:numId="1">
-    <w:abstractNumId w:val="5"/>
+    <w:abstractNumId w:val="6"/>
   </w:num>
   <w:num w:numId="2">
     <w:abstractNumId w:val="0"/>
@@ -27565,12 +29345,15 @@
     <w:abstractNumId w:val="1"/>
   </w:num>
   <w:num w:numId="4">
-    <w:abstractNumId w:val="4"/>
+    <w:abstractNumId w:val="5"/>
   </w:num>
   <w:num w:numId="5">
     <w:abstractNumId w:val="2"/>
   </w:num>
   <w:num w:numId="6">
+    <w:abstractNumId w:val="4"/>
+  </w:num>
+  <w:num w:numId="7">
     <w:abstractNumId w:val="3"/>
   </w:num>
 </w:numbering>
@@ -27970,7 +29753,7 @@
   <w:style w:type="paragraph" w:default="1" w:styleId="Normal">
     <w:name w:val="Normal"/>
     <w:qFormat/>
-    <w:rsid w:val="00336495"/>
+    <w:rsid w:val="0010083B"/>
   </w:style>
   <w:style w:type="character" w:default="1" w:styleId="DefaultParagraphFont">
     <w:name w:val="Default Paragraph Font"/>
@@ -28417,7 +30200,7 @@
 </file>
 
 <file path=customXml/itemProps1.xml><?xml version="1.0" encoding="utf-8"?>
-<ds:datastoreItem xmlns:ds="http://schemas.openxmlformats.org/officeDocument/2006/customXml" ds:itemID="{2BB2EB20-BF62-4E0A-B48D-75586461329D}">
+<ds:datastoreItem xmlns:ds="http://schemas.openxmlformats.org/officeDocument/2006/customXml" ds:itemID="{3623B994-E3A0-42AF-96F7-23A262241B03}">
   <ds:schemaRefs>
     <ds:schemaRef ds:uri="http://schemas.openxmlformats.org/officeDocument/2006/bibliography"/>
   </ds:schemaRefs>

</xml_diff>

<commit_message>
Static and passing data to methods exercises and notes added
</commit_message>
<xml_diff>
--- a/OCA - OCP exercises/OCA/OCA Notes.docx
+++ b/OCA - OCP exercises/OCA/OCA Notes.docx
@@ -27591,17 +27591,7 @@
           <w:sz w:val="22"/>
           <w:szCs w:val="22"/>
         </w:rPr>
-        <w:t>(</w:t>
-      </w:r>
-      <w:r>
-        <w:rPr>
-          <w:rFonts w:ascii="Consolas" w:hAnsi="Consolas" w:cstheme="majorHAnsi"/>
-          <w:i/>
-          <w:iCs/>
-          <w:sz w:val="22"/>
-          <w:szCs w:val="22"/>
-        </w:rPr>
-        <w:t>k1); // 4</w:t>
+        <w:t>(k1); // 4</w:t>
       </w:r>
     </w:p>
     <w:p>
@@ -27734,17 +27724,7 @@
           <w:sz w:val="22"/>
           <w:szCs w:val="22"/>
         </w:rPr>
-        <w:t>);</w:t>
-      </w:r>
-      <w:r>
-        <w:rPr>
-          <w:rFonts w:ascii="Consolas" w:hAnsi="Consolas" w:cstheme="majorHAnsi"/>
-          <w:i/>
-          <w:iCs/>
-          <w:sz w:val="22"/>
-          <w:szCs w:val="22"/>
-        </w:rPr>
-        <w:t xml:space="preserve"> // 5</w:t>
+        <w:t>); // 5</w:t>
       </w:r>
     </w:p>
     <w:p>
@@ -28204,13 +28184,7 @@
               <w:rPr>
                 <w:rFonts w:asciiTheme="majorHAnsi" w:hAnsiTheme="majorHAnsi" w:cstheme="majorHAnsi"/>
               </w:rPr>
-              <w:t>A static method or variable</w:t>
-            </w:r>
-            <w:r>
-              <w:rPr>
-                <w:rFonts w:asciiTheme="majorHAnsi" w:hAnsiTheme="majorHAnsi" w:cstheme="majorHAnsi"/>
-              </w:rPr>
-              <w:t>.</w:t>
+              <w:t>A static method or variable.</w:t>
             </w:r>
           </w:p>
         </w:tc>
@@ -28318,19 +28292,7 @@
               <w:rPr>
                 <w:rFonts w:asciiTheme="majorHAnsi" w:hAnsiTheme="majorHAnsi" w:cstheme="majorHAnsi"/>
               </w:rPr>
-              <w:t>An</w:t>
-            </w:r>
-            <w:r>
-              <w:rPr>
-                <w:rFonts w:asciiTheme="majorHAnsi" w:hAnsiTheme="majorHAnsi" w:cstheme="majorHAnsi"/>
-              </w:rPr>
-              <w:t>other</w:t>
-            </w:r>
-            <w:r>
-              <w:rPr>
-                <w:rFonts w:asciiTheme="majorHAnsi" w:hAnsiTheme="majorHAnsi" w:cstheme="majorHAnsi"/>
-              </w:rPr>
-              <w:t xml:space="preserve"> instance method or variable.</w:t>
+              <w:t>Another instance method or variable.</w:t>
             </w:r>
           </w:p>
         </w:tc>
@@ -28546,11 +28508,15 @@
         <w:jc w:val="both"/>
         <w:rPr>
           <w:rFonts w:asciiTheme="majorHAnsi" w:hAnsiTheme="majorHAnsi" w:cstheme="majorHAnsi"/>
-        </w:rPr>
-      </w:pPr>
-      <w:r>
-        <w:rPr>
-          <w:rFonts w:asciiTheme="majorHAnsi" w:hAnsiTheme="majorHAnsi" w:cstheme="majorHAnsi"/>
+          <w:i/>
+          <w:iCs/>
+        </w:rPr>
+      </w:pPr>
+      <w:r>
+        <w:rPr>
+          <w:rFonts w:asciiTheme="majorHAnsi" w:hAnsiTheme="majorHAnsi" w:cstheme="majorHAnsi"/>
+          <w:i/>
+          <w:iCs/>
         </w:rPr>
         <w:t>Static Initialization.</w:t>
       </w:r>
@@ -28565,8 +28531,20 @@
           <w:rFonts w:asciiTheme="majorHAnsi" w:hAnsiTheme="majorHAnsi" w:cstheme="majorHAnsi"/>
         </w:rPr>
       </w:pPr>
-      <w:bookmarkStart w:id="0" w:name="_GoBack"/>
-      <w:bookmarkEnd w:id="0"/>
+      <w:proofErr w:type="gramStart"/>
+      <w:r>
+        <w:rPr>
+          <w:rFonts w:asciiTheme="majorHAnsi" w:hAnsiTheme="majorHAnsi" w:cstheme="majorHAnsi"/>
+        </w:rPr>
+        <w:t>Similar to</w:t>
+      </w:r>
+      <w:proofErr w:type="gramEnd"/>
+      <w:r>
+        <w:rPr>
+          <w:rFonts w:asciiTheme="majorHAnsi" w:hAnsiTheme="majorHAnsi" w:cstheme="majorHAnsi"/>
+        </w:rPr>
+        <w:t xml:space="preserve"> the instance initializers from Chapter 1, for static initializers, we add the static word before the curly braces. The statement can hold and assign as many variables as needed.</w:t>
+      </w:r>
     </w:p>
     <w:p>
       <w:pPr>
@@ -28575,9 +28553,420 @@
         </w:tabs>
         <w:jc w:val="both"/>
         <w:rPr>
-          <w:rFonts w:asciiTheme="majorHAnsi" w:hAnsiTheme="majorHAnsi" w:cstheme="majorHAnsi"/>
-        </w:rPr>
-      </w:pPr>
+          <w:rFonts w:ascii="Consolas" w:hAnsi="Consolas" w:cstheme="majorHAnsi"/>
+          <w:i/>
+          <w:iCs/>
+          <w:sz w:val="22"/>
+          <w:szCs w:val="22"/>
+        </w:rPr>
+      </w:pPr>
+      <w:r>
+        <w:rPr>
+          <w:rFonts w:ascii="Consolas" w:hAnsi="Consolas" w:cstheme="majorHAnsi"/>
+          <w:i/>
+          <w:iCs/>
+          <w:sz w:val="22"/>
+          <w:szCs w:val="22"/>
+        </w:rPr>
+        <w:t xml:space="preserve">static </w:t>
+      </w:r>
+      <w:proofErr w:type="gramStart"/>
+      <w:r>
+        <w:rPr>
+          <w:rFonts w:ascii="Consolas" w:hAnsi="Consolas" w:cstheme="majorHAnsi"/>
+          <w:i/>
+          <w:iCs/>
+          <w:sz w:val="22"/>
+          <w:szCs w:val="22"/>
+        </w:rPr>
+        <w:t>{ /</w:t>
+      </w:r>
+      <w:proofErr w:type="gramEnd"/>
+      <w:r>
+        <w:rPr>
+          <w:rFonts w:ascii="Consolas" w:hAnsi="Consolas" w:cstheme="majorHAnsi"/>
+          <w:i/>
+          <w:iCs/>
+          <w:sz w:val="22"/>
+          <w:szCs w:val="22"/>
+        </w:rPr>
+        <w:t>/ body }</w:t>
+      </w:r>
+    </w:p>
+    <w:p>
+      <w:pPr>
+        <w:tabs>
+          <w:tab w:val="left" w:pos="4215"/>
+        </w:tabs>
+        <w:jc w:val="both"/>
+        <w:rPr>
+          <w:rFonts w:asciiTheme="majorHAnsi" w:hAnsiTheme="majorHAnsi" w:cstheme="majorHAnsi"/>
+        </w:rPr>
+      </w:pPr>
+    </w:p>
+    <w:p>
+      <w:pPr>
+        <w:tabs>
+          <w:tab w:val="left" w:pos="4215"/>
+        </w:tabs>
+        <w:jc w:val="both"/>
+        <w:rPr>
+          <w:rFonts w:asciiTheme="majorHAnsi" w:hAnsiTheme="majorHAnsi" w:cstheme="majorHAnsi"/>
+          <w:i/>
+          <w:iCs/>
+        </w:rPr>
+      </w:pPr>
+      <w:r>
+        <w:rPr>
+          <w:rFonts w:asciiTheme="majorHAnsi" w:hAnsiTheme="majorHAnsi" w:cstheme="majorHAnsi"/>
+          <w:i/>
+          <w:iCs/>
+        </w:rPr>
+        <w:t>Static Imports.</w:t>
+      </w:r>
+    </w:p>
+    <w:p>
+      <w:pPr>
+        <w:tabs>
+          <w:tab w:val="left" w:pos="4215"/>
+        </w:tabs>
+        <w:jc w:val="both"/>
+        <w:rPr>
+          <w:rFonts w:asciiTheme="majorHAnsi" w:hAnsiTheme="majorHAnsi" w:cstheme="majorHAnsi"/>
+        </w:rPr>
+      </w:pPr>
+      <w:r>
+        <w:rPr>
+          <w:rFonts w:asciiTheme="majorHAnsi" w:hAnsiTheme="majorHAnsi" w:cstheme="majorHAnsi"/>
+        </w:rPr>
+        <w:t>Static imposts are for importing static members of classes</w:t>
+      </w:r>
+      <w:r>
+        <w:rPr>
+          <w:rFonts w:asciiTheme="majorHAnsi" w:hAnsiTheme="majorHAnsi" w:cstheme="majorHAnsi"/>
+        </w:rPr>
+        <w:t>, as regular imports are used for the class</w:t>
+      </w:r>
+      <w:r>
+        <w:rPr>
+          <w:rFonts w:asciiTheme="majorHAnsi" w:hAnsiTheme="majorHAnsi" w:cstheme="majorHAnsi"/>
+        </w:rPr>
+        <w:t>. You can use wildcard or import a specific member. The idea is that you shouldn’t have to specify where each static method or variable comes from each time you use it. See StaticInJava.java for examples.</w:t>
+      </w:r>
+    </w:p>
+    <w:p>
+      <w:pPr>
+        <w:tabs>
+          <w:tab w:val="left" w:pos="4215"/>
+        </w:tabs>
+        <w:jc w:val="both"/>
+        <w:rPr>
+          <w:rFonts w:asciiTheme="majorHAnsi" w:hAnsiTheme="majorHAnsi" w:cstheme="majorHAnsi"/>
+        </w:rPr>
+      </w:pPr>
+    </w:p>
+    <w:p>
+      <w:pPr>
+        <w:tabs>
+          <w:tab w:val="left" w:pos="4215"/>
+        </w:tabs>
+        <w:jc w:val="both"/>
+        <w:rPr>
+          <w:rFonts w:asciiTheme="majorHAnsi" w:hAnsiTheme="majorHAnsi" w:cstheme="majorHAnsi"/>
+        </w:rPr>
+      </w:pPr>
+      <w:r>
+        <w:rPr>
+          <w:rFonts w:asciiTheme="majorHAnsi" w:hAnsiTheme="majorHAnsi" w:cstheme="majorHAnsi"/>
+        </w:rPr>
+        <w:t xml:space="preserve">By importing the following member: </w:t>
+      </w:r>
+      <w:r>
+        <w:rPr>
+          <w:rFonts w:ascii="Consolas" w:hAnsi="Consolas" w:cstheme="majorHAnsi"/>
+          <w:i/>
+          <w:iCs/>
+          <w:sz w:val="22"/>
+          <w:szCs w:val="22"/>
+        </w:rPr>
+        <w:t xml:space="preserve">import static </w:t>
+      </w:r>
+      <w:proofErr w:type="spellStart"/>
+      <w:proofErr w:type="gramStart"/>
+      <w:r>
+        <w:rPr>
+          <w:rFonts w:ascii="Consolas" w:hAnsi="Consolas" w:cstheme="majorHAnsi"/>
+          <w:i/>
+          <w:iCs/>
+          <w:sz w:val="22"/>
+          <w:szCs w:val="22"/>
+        </w:rPr>
+        <w:t>java.util</w:t>
+      </w:r>
+      <w:proofErr w:type="gramEnd"/>
+      <w:r>
+        <w:rPr>
+          <w:rFonts w:ascii="Consolas" w:hAnsi="Consolas" w:cstheme="majorHAnsi"/>
+          <w:i/>
+          <w:iCs/>
+          <w:sz w:val="22"/>
+          <w:szCs w:val="22"/>
+        </w:rPr>
+        <w:t>.Arrays.asList</w:t>
+      </w:r>
+      <w:proofErr w:type="spellEnd"/>
+      <w:r>
+        <w:rPr>
+          <w:rFonts w:ascii="Consolas" w:hAnsi="Consolas" w:cstheme="majorHAnsi"/>
+          <w:i/>
+          <w:iCs/>
+          <w:sz w:val="22"/>
+          <w:szCs w:val="22"/>
+        </w:rPr>
+        <w:t>;</w:t>
+      </w:r>
+    </w:p>
+    <w:p>
+      <w:pPr>
+        <w:tabs>
+          <w:tab w:val="left" w:pos="4215"/>
+        </w:tabs>
+        <w:jc w:val="both"/>
+        <w:rPr>
+          <w:rFonts w:asciiTheme="majorHAnsi" w:hAnsiTheme="majorHAnsi" w:cstheme="majorHAnsi"/>
+        </w:rPr>
+      </w:pPr>
+      <w:r>
+        <w:rPr>
+          <w:rFonts w:asciiTheme="majorHAnsi" w:hAnsiTheme="majorHAnsi" w:cstheme="majorHAnsi"/>
+        </w:rPr>
+        <w:t xml:space="preserve">Java will allow to replace this: </w:t>
+      </w:r>
+      <w:r>
+        <w:rPr>
+          <w:rFonts w:ascii="Consolas" w:hAnsi="Consolas" w:cstheme="majorHAnsi"/>
+          <w:i/>
+          <w:iCs/>
+          <w:sz w:val="22"/>
+          <w:szCs w:val="22"/>
+        </w:rPr>
+        <w:t xml:space="preserve">List&lt;String&gt; list = </w:t>
+      </w:r>
+      <w:proofErr w:type="spellStart"/>
+      <w:r>
+        <w:rPr>
+          <w:rFonts w:ascii="Consolas" w:hAnsi="Consolas" w:cstheme="majorHAnsi"/>
+          <w:i/>
+          <w:iCs/>
+          <w:sz w:val="22"/>
+          <w:szCs w:val="22"/>
+        </w:rPr>
+        <w:t>Arrays.asList</w:t>
+      </w:r>
+      <w:proofErr w:type="spellEnd"/>
+      <w:r>
+        <w:rPr>
+          <w:rFonts w:ascii="Consolas" w:hAnsi="Consolas" w:cstheme="majorHAnsi"/>
+          <w:i/>
+          <w:iCs/>
+          <w:sz w:val="22"/>
+          <w:szCs w:val="22"/>
+        </w:rPr>
+        <w:t>(“one”, “two”</w:t>
+      </w:r>
+      <w:proofErr w:type="gramStart"/>
+      <w:r>
+        <w:rPr>
+          <w:rFonts w:ascii="Consolas" w:hAnsi="Consolas" w:cstheme="majorHAnsi"/>
+          <w:i/>
+          <w:iCs/>
+          <w:sz w:val="22"/>
+          <w:szCs w:val="22"/>
+        </w:rPr>
+        <w:t>);</w:t>
+      </w:r>
+      <w:proofErr w:type="gramEnd"/>
+    </w:p>
+    <w:p>
+      <w:pPr>
+        <w:tabs>
+          <w:tab w:val="left" w:pos="4215"/>
+        </w:tabs>
+        <w:jc w:val="both"/>
+        <w:rPr>
+          <w:rFonts w:asciiTheme="majorHAnsi" w:hAnsiTheme="majorHAnsi" w:cstheme="majorHAnsi"/>
+        </w:rPr>
+      </w:pPr>
+      <w:r>
+        <w:rPr>
+          <w:rFonts w:asciiTheme="majorHAnsi" w:hAnsiTheme="majorHAnsi" w:cstheme="majorHAnsi"/>
+        </w:rPr>
+        <w:t>With this instead</w:t>
+      </w:r>
+      <w:r>
+        <w:rPr>
+          <w:rFonts w:asciiTheme="majorHAnsi" w:hAnsiTheme="majorHAnsi" w:cstheme="majorHAnsi"/>
+        </w:rPr>
+        <w:t xml:space="preserve">: </w:t>
+      </w:r>
+      <w:r>
+        <w:rPr>
+          <w:rFonts w:ascii="Consolas" w:hAnsi="Consolas" w:cstheme="majorHAnsi"/>
+          <w:i/>
+          <w:iCs/>
+          <w:sz w:val="22"/>
+          <w:szCs w:val="22"/>
+        </w:rPr>
+        <w:t xml:space="preserve">List&lt;String&gt; list = </w:t>
+      </w:r>
+      <w:proofErr w:type="spellStart"/>
+      <w:proofErr w:type="gramStart"/>
+      <w:r>
+        <w:rPr>
+          <w:rFonts w:ascii="Consolas" w:hAnsi="Consolas" w:cstheme="majorHAnsi"/>
+          <w:i/>
+          <w:iCs/>
+          <w:sz w:val="22"/>
+          <w:szCs w:val="22"/>
+        </w:rPr>
+        <w:t>asList</w:t>
+      </w:r>
+      <w:proofErr w:type="spellEnd"/>
+      <w:r>
+        <w:rPr>
+          <w:rFonts w:ascii="Consolas" w:hAnsi="Consolas" w:cstheme="majorHAnsi"/>
+          <w:i/>
+          <w:iCs/>
+          <w:sz w:val="22"/>
+          <w:szCs w:val="22"/>
+        </w:rPr>
+        <w:t>(</w:t>
+      </w:r>
+      <w:proofErr w:type="gramEnd"/>
+      <w:r>
+        <w:rPr>
+          <w:rFonts w:ascii="Consolas" w:hAnsi="Consolas" w:cstheme="majorHAnsi"/>
+          <w:i/>
+          <w:iCs/>
+          <w:sz w:val="22"/>
+          <w:szCs w:val="22"/>
+        </w:rPr>
+        <w:t>“one”, “two”);</w:t>
+      </w:r>
+    </w:p>
+    <w:p>
+      <w:pPr>
+        <w:tabs>
+          <w:tab w:val="left" w:pos="4215"/>
+        </w:tabs>
+        <w:jc w:val="both"/>
+        <w:rPr>
+          <w:rFonts w:asciiTheme="majorHAnsi" w:hAnsiTheme="majorHAnsi" w:cstheme="majorHAnsi"/>
+        </w:rPr>
+      </w:pPr>
+    </w:p>
+    <w:p>
+      <w:pPr>
+        <w:tabs>
+          <w:tab w:val="left" w:pos="4215"/>
+        </w:tabs>
+        <w:jc w:val="both"/>
+        <w:rPr>
+          <w:rFonts w:asciiTheme="majorHAnsi" w:hAnsiTheme="majorHAnsi" w:cstheme="majorHAnsi"/>
+          <w:u w:val="single"/>
+        </w:rPr>
+      </w:pPr>
+      <w:r>
+        <w:rPr>
+          <w:rFonts w:asciiTheme="majorHAnsi" w:hAnsiTheme="majorHAnsi" w:cstheme="majorHAnsi"/>
+          <w:u w:val="single"/>
+        </w:rPr>
+        <w:t>Passing Data Among Methods.</w:t>
+      </w:r>
+    </w:p>
+    <w:p>
+      <w:pPr>
+        <w:tabs>
+          <w:tab w:val="left" w:pos="4215"/>
+        </w:tabs>
+        <w:jc w:val="both"/>
+        <w:rPr>
+          <w:rFonts w:asciiTheme="majorHAnsi" w:hAnsiTheme="majorHAnsi" w:cstheme="majorHAnsi"/>
+        </w:rPr>
+      </w:pPr>
+      <w:r>
+        <w:rPr>
+          <w:rFonts w:asciiTheme="majorHAnsi" w:hAnsiTheme="majorHAnsi" w:cstheme="majorHAnsi"/>
+        </w:rPr>
+        <w:t xml:space="preserve">Java is a “pass-by-value” language. </w:t>
+      </w:r>
+      <w:r>
+        <w:rPr>
+          <w:rFonts w:asciiTheme="majorHAnsi" w:hAnsiTheme="majorHAnsi" w:cstheme="majorHAnsi"/>
+        </w:rPr>
+        <w:t xml:space="preserve">This means that a copy of the variable is </w:t>
+      </w:r>
+      <w:r>
+        <w:rPr>
+          <w:rFonts w:asciiTheme="majorHAnsi" w:hAnsiTheme="majorHAnsi" w:cstheme="majorHAnsi"/>
+        </w:rPr>
+        <w:t>made,</w:t>
+      </w:r>
+      <w:r>
+        <w:rPr>
+          <w:rFonts w:asciiTheme="majorHAnsi" w:hAnsiTheme="majorHAnsi" w:cstheme="majorHAnsi"/>
+        </w:rPr>
+        <w:t xml:space="preserve"> and the method receives that copy. </w:t>
+      </w:r>
+      <w:r>
+        <w:rPr>
+          <w:rFonts w:asciiTheme="majorHAnsi" w:hAnsiTheme="majorHAnsi" w:cstheme="majorHAnsi"/>
+        </w:rPr>
+        <w:t>Assignments made in the method do not affect the caller.</w:t>
+      </w:r>
+    </w:p>
+    <w:p>
+      <w:pPr>
+        <w:tabs>
+          <w:tab w:val="left" w:pos="4215"/>
+        </w:tabs>
+        <w:jc w:val="both"/>
+        <w:rPr>
+          <w:rFonts w:asciiTheme="majorHAnsi" w:hAnsiTheme="majorHAnsi" w:cstheme="majorHAnsi"/>
+        </w:rPr>
+      </w:pPr>
+    </w:p>
+    <w:p>
+      <w:pPr>
+        <w:tabs>
+          <w:tab w:val="left" w:pos="4215"/>
+        </w:tabs>
+        <w:jc w:val="both"/>
+        <w:rPr>
+          <w:rFonts w:asciiTheme="majorHAnsi" w:hAnsiTheme="majorHAnsi" w:cstheme="majorHAnsi"/>
+          <w:u w:val="single"/>
+        </w:rPr>
+      </w:pPr>
+      <w:r>
+        <w:rPr>
+          <w:rFonts w:asciiTheme="majorHAnsi" w:hAnsiTheme="majorHAnsi" w:cstheme="majorHAnsi"/>
+          <w:u w:val="single"/>
+        </w:rPr>
+        <w:t>Overloading Methods.</w:t>
+      </w:r>
+    </w:p>
+    <w:p>
+      <w:pPr>
+        <w:tabs>
+          <w:tab w:val="left" w:pos="4215"/>
+        </w:tabs>
+        <w:jc w:val="both"/>
+        <w:rPr>
+          <w:rFonts w:asciiTheme="majorHAnsi" w:hAnsiTheme="majorHAnsi" w:cstheme="majorHAnsi"/>
+        </w:rPr>
+      </w:pPr>
+      <w:bookmarkStart w:id="0" w:name="_GoBack"/>
+      <w:bookmarkEnd w:id="0"/>
     </w:p>
     <w:sectPr>
       <w:type w:val="continuous"/>
@@ -30200,7 +30589,7 @@
 </file>
 
 <file path=customXml/itemProps1.xml><?xml version="1.0" encoding="utf-8"?>
-<ds:datastoreItem xmlns:ds="http://schemas.openxmlformats.org/officeDocument/2006/customXml" ds:itemID="{3623B994-E3A0-42AF-96F7-23A262241B03}">
+<ds:datastoreItem xmlns:ds="http://schemas.openxmlformats.org/officeDocument/2006/customXml" ds:itemID="{D19A4E32-F13B-43F7-974B-EB9037792115}">
   <ds:schemaRefs>
     <ds:schemaRef ds:uri="http://schemas.openxmlformats.org/officeDocument/2006/bibliography"/>
   </ds:schemaRefs>

</xml_diff>

<commit_message>
Method overloading exercises and notes
</commit_message>
<xml_diff>
--- a/OCA - OCP exercises/OCA/OCA Notes.docx
+++ b/OCA - OCP exercises/OCA/OCA Notes.docx
@@ -28801,13 +28801,7 @@
         <w:rPr>
           <w:rFonts w:asciiTheme="majorHAnsi" w:hAnsiTheme="majorHAnsi" w:cstheme="majorHAnsi"/>
         </w:rPr>
-        <w:t>With this instead</w:t>
-      </w:r>
-      <w:r>
-        <w:rPr>
-          <w:rFonts w:asciiTheme="majorHAnsi" w:hAnsiTheme="majorHAnsi" w:cstheme="majorHAnsi"/>
-        </w:rPr>
-        <w:t xml:space="preserve">: </w:t>
+        <w:t xml:space="preserve">With this instead: </w:t>
       </w:r>
       <w:r>
         <w:rPr>
@@ -28965,8 +28959,560 @@
           <w:rFonts w:asciiTheme="majorHAnsi" w:hAnsiTheme="majorHAnsi" w:cstheme="majorHAnsi"/>
         </w:rPr>
       </w:pPr>
+      <w:r>
+        <w:rPr>
+          <w:rFonts w:asciiTheme="majorHAnsi" w:hAnsiTheme="majorHAnsi" w:cstheme="majorHAnsi"/>
+        </w:rPr>
+        <w:t>It occurs when there are different method signatures with the same name but different types of parameters. Also allows different numbers of parameters. Everything other than the method name can vary for overloading methods (access modifiers, specifiers, return types and exception lists).</w:t>
+      </w:r>
+    </w:p>
+    <w:p>
+      <w:pPr>
+        <w:tabs>
+          <w:tab w:val="left" w:pos="4215"/>
+        </w:tabs>
+        <w:jc w:val="both"/>
+        <w:rPr>
+          <w:rFonts w:asciiTheme="majorHAnsi" w:hAnsiTheme="majorHAnsi" w:cstheme="majorHAnsi"/>
+        </w:rPr>
+      </w:pPr>
+    </w:p>
+    <w:p>
+      <w:pPr>
+        <w:tabs>
+          <w:tab w:val="left" w:pos="4215"/>
+        </w:tabs>
+        <w:jc w:val="both"/>
+        <w:rPr>
+          <w:rFonts w:asciiTheme="majorHAnsi" w:hAnsiTheme="majorHAnsi" w:cstheme="majorHAnsi"/>
+        </w:rPr>
+      </w:pPr>
+      <w:r>
+        <w:rPr>
+          <w:rFonts w:asciiTheme="majorHAnsi" w:hAnsiTheme="majorHAnsi" w:cstheme="majorHAnsi"/>
+          <w:i/>
+          <w:iCs/>
+        </w:rPr>
+        <w:t xml:space="preserve">Overloading and </w:t>
+      </w:r>
+      <w:proofErr w:type="spellStart"/>
+      <w:r>
+        <w:rPr>
+          <w:rFonts w:asciiTheme="majorHAnsi" w:hAnsiTheme="majorHAnsi" w:cstheme="majorHAnsi"/>
+          <w:i/>
+          <w:iCs/>
+        </w:rPr>
+        <w:t>Varargs</w:t>
+      </w:r>
+      <w:proofErr w:type="spellEnd"/>
+      <w:r>
+        <w:rPr>
+          <w:rFonts w:asciiTheme="majorHAnsi" w:hAnsiTheme="majorHAnsi" w:cstheme="majorHAnsi"/>
+          <w:i/>
+          <w:iCs/>
+        </w:rPr>
+        <w:t>.</w:t>
+      </w:r>
+      <w:r>
+        <w:rPr>
+          <w:rFonts w:asciiTheme="majorHAnsi" w:hAnsiTheme="majorHAnsi" w:cstheme="majorHAnsi"/>
+        </w:rPr>
+        <w:t xml:space="preserve"> </w:t>
+      </w:r>
+    </w:p>
+    <w:p>
+      <w:pPr>
+        <w:tabs>
+          <w:tab w:val="left" w:pos="4215"/>
+        </w:tabs>
+        <w:jc w:val="both"/>
+        <w:rPr>
+          <w:rFonts w:asciiTheme="majorHAnsi" w:hAnsiTheme="majorHAnsi" w:cstheme="majorHAnsi"/>
+        </w:rPr>
+      </w:pPr>
+      <w:r>
+        <w:rPr>
+          <w:rFonts w:asciiTheme="majorHAnsi" w:hAnsiTheme="majorHAnsi" w:cstheme="majorHAnsi"/>
+        </w:rPr>
+        <w:t xml:space="preserve">Java treats </w:t>
+      </w:r>
+      <w:proofErr w:type="spellStart"/>
+      <w:r>
+        <w:rPr>
+          <w:rFonts w:asciiTheme="majorHAnsi" w:hAnsiTheme="majorHAnsi" w:cstheme="majorHAnsi"/>
+        </w:rPr>
+        <w:t>varargs</w:t>
+      </w:r>
+      <w:proofErr w:type="spellEnd"/>
+      <w:r>
+        <w:rPr>
+          <w:rFonts w:asciiTheme="majorHAnsi" w:hAnsiTheme="majorHAnsi" w:cstheme="majorHAnsi"/>
+        </w:rPr>
+        <w:t xml:space="preserve"> as if they were an array, but we need to keep in mind that they don’t compile </w:t>
+      </w:r>
+      <w:proofErr w:type="gramStart"/>
+      <w:r>
+        <w:rPr>
+          <w:rFonts w:asciiTheme="majorHAnsi" w:hAnsiTheme="majorHAnsi" w:cstheme="majorHAnsi"/>
+        </w:rPr>
+        <w:t>exactly the same</w:t>
+      </w:r>
+      <w:proofErr w:type="gramEnd"/>
+      <w:r>
+        <w:rPr>
+          <w:rFonts w:asciiTheme="majorHAnsi" w:hAnsiTheme="majorHAnsi" w:cstheme="majorHAnsi"/>
+        </w:rPr>
+        <w:t>. For which, the following case is not valid for overloading:</w:t>
+      </w:r>
+    </w:p>
+    <w:p>
+      <w:pPr>
+        <w:tabs>
+          <w:tab w:val="left" w:pos="4215"/>
+        </w:tabs>
+        <w:jc w:val="both"/>
+        <w:rPr>
+          <w:rFonts w:ascii="Consolas" w:hAnsi="Consolas" w:cstheme="majorHAnsi"/>
+          <w:i/>
+          <w:iCs/>
+          <w:sz w:val="22"/>
+          <w:szCs w:val="22"/>
+        </w:rPr>
+      </w:pPr>
+      <w:r>
+        <w:rPr>
+          <w:rFonts w:ascii="Consolas" w:hAnsi="Consolas" w:cstheme="majorHAnsi"/>
+          <w:i/>
+          <w:iCs/>
+          <w:sz w:val="22"/>
+          <w:szCs w:val="22"/>
+        </w:rPr>
+        <w:t>public void fly2(</w:t>
+      </w:r>
+      <w:proofErr w:type="gramStart"/>
+      <w:r>
+        <w:rPr>
+          <w:rFonts w:ascii="Consolas" w:hAnsi="Consolas" w:cstheme="majorHAnsi"/>
+          <w:i/>
+          <w:iCs/>
+          <w:sz w:val="22"/>
+          <w:szCs w:val="22"/>
+        </w:rPr>
+        <w:t>int[</w:t>
+      </w:r>
+      <w:proofErr w:type="gramEnd"/>
+      <w:r>
+        <w:rPr>
+          <w:rFonts w:ascii="Consolas" w:hAnsi="Consolas" w:cstheme="majorHAnsi"/>
+          <w:i/>
+          <w:iCs/>
+          <w:sz w:val="22"/>
+          <w:szCs w:val="22"/>
+        </w:rPr>
+        <w:t>] lengths) {}</w:t>
+      </w:r>
+    </w:p>
+    <w:p>
+      <w:pPr>
+        <w:tabs>
+          <w:tab w:val="left" w:pos="4215"/>
+        </w:tabs>
+        <w:jc w:val="both"/>
+        <w:rPr>
+          <w:rFonts w:ascii="Consolas" w:hAnsi="Consolas" w:cstheme="majorHAnsi"/>
+          <w:i/>
+          <w:iCs/>
+          <w:sz w:val="22"/>
+          <w:szCs w:val="22"/>
+        </w:rPr>
+      </w:pPr>
+      <w:r>
+        <w:rPr>
+          <w:rFonts w:ascii="Consolas" w:hAnsi="Consolas" w:cstheme="majorHAnsi"/>
+          <w:i/>
+          <w:iCs/>
+          <w:sz w:val="22"/>
+          <w:szCs w:val="22"/>
+        </w:rPr>
+        <w:t>public void fly2(int... lengths) {}</w:t>
+      </w:r>
+      <w:r>
+        <w:rPr>
+          <w:rFonts w:ascii="Consolas" w:hAnsi="Consolas" w:cstheme="majorHAnsi"/>
+          <w:i/>
+          <w:iCs/>
+          <w:sz w:val="22"/>
+          <w:szCs w:val="22"/>
+        </w:rPr>
+        <w:tab/>
+      </w:r>
+      <w:r>
+        <w:rPr>
+          <w:rFonts w:ascii="Consolas" w:hAnsi="Consolas" w:cstheme="majorHAnsi"/>
+          <w:i/>
+          <w:iCs/>
+          <w:sz w:val="22"/>
+          <w:szCs w:val="22"/>
+        </w:rPr>
+        <w:tab/>
+        <w:t>// Does not compile</w:t>
+      </w:r>
+    </w:p>
+    <w:p>
+      <w:pPr>
+        <w:tabs>
+          <w:tab w:val="left" w:pos="4215"/>
+        </w:tabs>
+        <w:jc w:val="both"/>
+        <w:rPr>
+          <w:rFonts w:asciiTheme="majorHAnsi" w:hAnsiTheme="majorHAnsi" w:cstheme="majorHAnsi"/>
+        </w:rPr>
+      </w:pPr>
+      <w:r>
+        <w:rPr>
+          <w:rFonts w:asciiTheme="majorHAnsi" w:hAnsiTheme="majorHAnsi" w:cstheme="majorHAnsi"/>
+        </w:rPr>
+        <w:lastRenderedPageBreak/>
+        <w:t>Then, in order to call a method, these are the ways we can pass parameters:</w:t>
+      </w:r>
+    </w:p>
+    <w:p>
+      <w:pPr>
+        <w:tabs>
+          <w:tab w:val="left" w:pos="4215"/>
+        </w:tabs>
+        <w:jc w:val="both"/>
+        <w:rPr>
+          <w:rFonts w:ascii="Consolas" w:hAnsi="Consolas" w:cstheme="majorHAnsi"/>
+          <w:i/>
+          <w:iCs/>
+          <w:sz w:val="22"/>
+          <w:szCs w:val="22"/>
+        </w:rPr>
+      </w:pPr>
+      <w:r>
+        <w:rPr>
+          <w:rFonts w:ascii="Consolas" w:hAnsi="Consolas" w:cstheme="majorHAnsi"/>
+          <w:i/>
+          <w:iCs/>
+          <w:sz w:val="22"/>
+          <w:szCs w:val="22"/>
+        </w:rPr>
+        <w:t xml:space="preserve">fly2(new </w:t>
+      </w:r>
+      <w:proofErr w:type="gramStart"/>
+      <w:r>
+        <w:rPr>
+          <w:rFonts w:ascii="Consolas" w:hAnsi="Consolas" w:cstheme="majorHAnsi"/>
+          <w:i/>
+          <w:iCs/>
+          <w:sz w:val="22"/>
+          <w:szCs w:val="22"/>
+        </w:rPr>
+        <w:t>int[</w:t>
+      </w:r>
+      <w:proofErr w:type="gramEnd"/>
+      <w:r>
+        <w:rPr>
+          <w:rFonts w:ascii="Consolas" w:hAnsi="Consolas" w:cstheme="majorHAnsi"/>
+          <w:i/>
+          <w:iCs/>
+          <w:sz w:val="22"/>
+          <w:szCs w:val="22"/>
+        </w:rPr>
+        <w:t>] {1, 2, 3});</w:t>
+      </w:r>
+      <w:r>
+        <w:rPr>
+          <w:rFonts w:ascii="Consolas" w:hAnsi="Consolas" w:cstheme="majorHAnsi"/>
+          <w:i/>
+          <w:iCs/>
+          <w:sz w:val="22"/>
+          <w:szCs w:val="22"/>
+        </w:rPr>
+        <w:tab/>
+      </w:r>
+      <w:r>
+        <w:rPr>
+          <w:rFonts w:ascii="Consolas" w:hAnsi="Consolas" w:cstheme="majorHAnsi"/>
+          <w:i/>
+          <w:iCs/>
+          <w:sz w:val="22"/>
+          <w:szCs w:val="22"/>
+        </w:rPr>
+        <w:tab/>
+        <w:t xml:space="preserve">// Valid for array and </w:t>
+      </w:r>
+      <w:proofErr w:type="spellStart"/>
+      <w:r>
+        <w:rPr>
+          <w:rFonts w:ascii="Consolas" w:hAnsi="Consolas" w:cstheme="majorHAnsi"/>
+          <w:i/>
+          <w:iCs/>
+          <w:sz w:val="22"/>
+          <w:szCs w:val="22"/>
+        </w:rPr>
+        <w:t>varargs</w:t>
+      </w:r>
+      <w:proofErr w:type="spellEnd"/>
+    </w:p>
+    <w:p>
+      <w:pPr>
+        <w:tabs>
+          <w:tab w:val="left" w:pos="4215"/>
+        </w:tabs>
+        <w:jc w:val="both"/>
+        <w:rPr>
+          <w:rFonts w:ascii="Consolas" w:hAnsi="Consolas" w:cstheme="majorHAnsi"/>
+          <w:i/>
+          <w:iCs/>
+          <w:sz w:val="22"/>
+          <w:szCs w:val="22"/>
+        </w:rPr>
+      </w:pPr>
+      <w:r>
+        <w:rPr>
+          <w:rFonts w:ascii="Consolas" w:hAnsi="Consolas" w:cstheme="majorHAnsi"/>
+          <w:i/>
+          <w:iCs/>
+          <w:sz w:val="22"/>
+          <w:szCs w:val="22"/>
+        </w:rPr>
+        <w:t>fly2(1, 2, 3);</w:t>
+      </w:r>
+      <w:r>
+        <w:rPr>
+          <w:rFonts w:ascii="Consolas" w:hAnsi="Consolas" w:cstheme="majorHAnsi"/>
+          <w:i/>
+          <w:iCs/>
+          <w:sz w:val="22"/>
+          <w:szCs w:val="22"/>
+        </w:rPr>
+        <w:tab/>
+      </w:r>
+      <w:r>
+        <w:rPr>
+          <w:rFonts w:ascii="Consolas" w:hAnsi="Consolas" w:cstheme="majorHAnsi"/>
+          <w:i/>
+          <w:iCs/>
+          <w:sz w:val="22"/>
+          <w:szCs w:val="22"/>
+        </w:rPr>
+        <w:tab/>
+        <w:t xml:space="preserve">// Valid only for </w:t>
+      </w:r>
+      <w:proofErr w:type="spellStart"/>
+      <w:r>
+        <w:rPr>
+          <w:rFonts w:ascii="Consolas" w:hAnsi="Consolas" w:cstheme="majorHAnsi"/>
+          <w:i/>
+          <w:iCs/>
+          <w:sz w:val="22"/>
+          <w:szCs w:val="22"/>
+        </w:rPr>
+        <w:t>varargs</w:t>
+      </w:r>
+      <w:proofErr w:type="spellEnd"/>
+    </w:p>
+    <w:p>
+      <w:pPr>
+        <w:tabs>
+          <w:tab w:val="left" w:pos="4215"/>
+        </w:tabs>
+        <w:jc w:val="both"/>
+        <w:rPr>
+          <w:rFonts w:asciiTheme="majorHAnsi" w:hAnsiTheme="majorHAnsi" w:cstheme="majorHAnsi"/>
+        </w:rPr>
+      </w:pPr>
+    </w:p>
+    <w:p>
+      <w:pPr>
+        <w:tabs>
+          <w:tab w:val="left" w:pos="4215"/>
+        </w:tabs>
+        <w:jc w:val="both"/>
+        <w:rPr>
+          <w:rFonts w:asciiTheme="majorHAnsi" w:hAnsiTheme="majorHAnsi" w:cstheme="majorHAnsi"/>
+          <w:i/>
+          <w:iCs/>
+        </w:rPr>
+      </w:pPr>
+      <w:r>
+        <w:rPr>
+          <w:rFonts w:asciiTheme="majorHAnsi" w:hAnsiTheme="majorHAnsi" w:cstheme="majorHAnsi"/>
+          <w:i/>
+          <w:iCs/>
+        </w:rPr>
+        <w:t>Autoboxing.</w:t>
+      </w:r>
+    </w:p>
+    <w:p>
+      <w:pPr>
+        <w:tabs>
+          <w:tab w:val="left" w:pos="4215"/>
+        </w:tabs>
+        <w:jc w:val="both"/>
+        <w:rPr>
+          <w:rFonts w:ascii="Consolas" w:hAnsi="Consolas" w:cstheme="majorHAnsi"/>
+          <w:i/>
+          <w:iCs/>
+          <w:sz w:val="22"/>
+          <w:szCs w:val="22"/>
+        </w:rPr>
+      </w:pPr>
+      <w:r>
+        <w:rPr>
+          <w:rFonts w:ascii="Consolas" w:hAnsi="Consolas" w:cstheme="majorHAnsi"/>
+          <w:i/>
+          <w:iCs/>
+          <w:sz w:val="22"/>
+          <w:szCs w:val="22"/>
+        </w:rPr>
+        <w:t xml:space="preserve">Public void </w:t>
+      </w:r>
+      <w:proofErr w:type="gramStart"/>
+      <w:r>
+        <w:rPr>
+          <w:rFonts w:ascii="Consolas" w:hAnsi="Consolas" w:cstheme="majorHAnsi"/>
+          <w:i/>
+          <w:iCs/>
+          <w:sz w:val="22"/>
+          <w:szCs w:val="22"/>
+        </w:rPr>
+        <w:t>fly(</w:t>
+      </w:r>
+      <w:proofErr w:type="gramEnd"/>
+      <w:r>
+        <w:rPr>
+          <w:rFonts w:ascii="Consolas" w:hAnsi="Consolas" w:cstheme="majorHAnsi"/>
+          <w:i/>
+          <w:iCs/>
+          <w:sz w:val="22"/>
+          <w:szCs w:val="22"/>
+        </w:rPr>
+        <w:t xml:space="preserve">Integer </w:t>
+      </w:r>
+      <w:proofErr w:type="spellStart"/>
+      <w:r>
+        <w:rPr>
+          <w:rFonts w:ascii="Consolas" w:hAnsi="Consolas" w:cstheme="majorHAnsi"/>
+          <w:i/>
+          <w:iCs/>
+          <w:sz w:val="22"/>
+          <w:szCs w:val="22"/>
+        </w:rPr>
+        <w:t>numMiles</w:t>
+      </w:r>
+      <w:proofErr w:type="spellEnd"/>
+      <w:r>
+        <w:rPr>
+          <w:rFonts w:ascii="Consolas" w:hAnsi="Consolas" w:cstheme="majorHAnsi"/>
+          <w:i/>
+          <w:iCs/>
+          <w:sz w:val="22"/>
+          <w:szCs w:val="22"/>
+        </w:rPr>
+        <w:t>) {}</w:t>
+      </w:r>
+    </w:p>
+    <w:p>
+      <w:pPr>
+        <w:tabs>
+          <w:tab w:val="left" w:pos="4215"/>
+        </w:tabs>
+        <w:jc w:val="both"/>
+        <w:rPr>
+          <w:rFonts w:asciiTheme="majorHAnsi" w:hAnsiTheme="majorHAnsi" w:cstheme="majorHAnsi"/>
+        </w:rPr>
+      </w:pPr>
+      <w:r>
+        <w:rPr>
+          <w:rFonts w:asciiTheme="majorHAnsi" w:hAnsiTheme="majorHAnsi" w:cstheme="majorHAnsi"/>
+        </w:rPr>
+        <w:t>When parameters are wrapper classes, Java will do the autoboxing to transform the value to the primitive data type. However, java can recognize that if there’s a method overloading in which there is a primitive type available (for this example, int), then it won’t do extra work and use the method that receives the primitive type.</w:t>
+      </w:r>
+    </w:p>
+    <w:p>
+      <w:pPr>
+        <w:tabs>
+          <w:tab w:val="left" w:pos="4215"/>
+        </w:tabs>
+        <w:jc w:val="both"/>
+        <w:rPr>
+          <w:rFonts w:asciiTheme="majorHAnsi" w:hAnsiTheme="majorHAnsi" w:cstheme="majorHAnsi"/>
+        </w:rPr>
+      </w:pPr>
+    </w:p>
+    <w:p>
+      <w:pPr>
+        <w:tabs>
+          <w:tab w:val="left" w:pos="4215"/>
+        </w:tabs>
+        <w:jc w:val="both"/>
+        <w:rPr>
+          <w:rFonts w:asciiTheme="majorHAnsi" w:hAnsiTheme="majorHAnsi" w:cstheme="majorHAnsi"/>
+        </w:rPr>
+      </w:pPr>
+      <w:r>
+        <w:rPr>
+          <w:rFonts w:asciiTheme="majorHAnsi" w:hAnsiTheme="majorHAnsi" w:cstheme="majorHAnsi"/>
+        </w:rPr>
+        <w:t>When it comes to Reference and Primitives types overloaded methods, java will always try to find the most specific version that it can, when you call the method and pass the data, by evaluating the data type of the parameter passed.</w:t>
+      </w:r>
+    </w:p>
+    <w:p>
+      <w:pPr>
+        <w:tabs>
+          <w:tab w:val="left" w:pos="4215"/>
+        </w:tabs>
+        <w:jc w:val="both"/>
+        <w:rPr>
+          <w:rFonts w:asciiTheme="majorHAnsi" w:hAnsiTheme="majorHAnsi" w:cstheme="majorHAnsi"/>
+        </w:rPr>
+      </w:pPr>
+    </w:p>
+    <w:p>
+      <w:pPr>
+        <w:tabs>
+          <w:tab w:val="left" w:pos="4215"/>
+        </w:tabs>
+        <w:jc w:val="both"/>
+        <w:rPr>
+          <w:rFonts w:asciiTheme="majorHAnsi" w:hAnsiTheme="majorHAnsi" w:cstheme="majorHAnsi"/>
+          <w:u w:val="single"/>
+        </w:rPr>
+      </w:pPr>
+      <w:r>
+        <w:rPr>
+          <w:rFonts w:asciiTheme="majorHAnsi" w:hAnsiTheme="majorHAnsi" w:cstheme="majorHAnsi"/>
+          <w:u w:val="single"/>
+        </w:rPr>
+        <w:t>Creating Constructors.</w:t>
+      </w:r>
+    </w:p>
+    <w:p>
+      <w:pPr>
+        <w:tabs>
+          <w:tab w:val="left" w:pos="4215"/>
+        </w:tabs>
+        <w:jc w:val="both"/>
+        <w:rPr>
+          <w:rFonts w:asciiTheme="majorHAnsi" w:hAnsiTheme="majorHAnsi" w:cstheme="majorHAnsi"/>
+        </w:rPr>
+      </w:pPr>
       <w:bookmarkStart w:id="0" w:name="_GoBack"/>
       <w:bookmarkEnd w:id="0"/>
+    </w:p>
+    <w:p>
+      <w:pPr>
+        <w:tabs>
+          <w:tab w:val="left" w:pos="4215"/>
+        </w:tabs>
+        <w:jc w:val="both"/>
+        <w:rPr>
+          <w:rFonts w:asciiTheme="majorHAnsi" w:hAnsiTheme="majorHAnsi" w:cstheme="majorHAnsi"/>
+        </w:rPr>
+      </w:pPr>
     </w:p>
     <w:sectPr>
       <w:type w:val="continuous"/>
@@ -30589,7 +31135,7 @@
 </file>
 
 <file path=customXml/itemProps1.xml><?xml version="1.0" encoding="utf-8"?>
-<ds:datastoreItem xmlns:ds="http://schemas.openxmlformats.org/officeDocument/2006/customXml" ds:itemID="{D19A4E32-F13B-43F7-974B-EB9037792115}">
+<ds:datastoreItem xmlns:ds="http://schemas.openxmlformats.org/officeDocument/2006/customXml" ds:itemID="{0960BA08-B103-4C6C-B2F9-D11FE02E0891}">
   <ds:schemaRefs>
     <ds:schemaRef ds:uri="http://schemas.openxmlformats.org/officeDocument/2006/bibliography"/>
   </ds:schemaRefs>

</xml_diff>

<commit_message>
Constructors and Lambdas expressions, notes and exercises
</commit_message>
<xml_diff>
--- a/OCA - OCP exercises/OCA/OCA Notes.docx
+++ b/OCA - OCP exercises/OCA/OCA Notes.docx
@@ -29500,19 +29500,2344 @@
           <w:rFonts w:asciiTheme="majorHAnsi" w:hAnsiTheme="majorHAnsi" w:cstheme="majorHAnsi"/>
         </w:rPr>
       </w:pPr>
+      <w:r>
+        <w:rPr>
+          <w:rFonts w:asciiTheme="majorHAnsi" w:hAnsiTheme="majorHAnsi" w:cstheme="majorHAnsi"/>
+        </w:rPr>
+        <w:t>It’s a special method that matches the name of the class and has no return type. Constructors are used when creating a new object. This process is called instantiation because it creates a new instance of the class. The constructor gets called when we write ‘new’ keyword followed by the name of the class.</w:t>
+      </w:r>
+      <w:r>
+        <w:rPr>
+          <w:rFonts w:asciiTheme="majorHAnsi" w:hAnsiTheme="majorHAnsi" w:cstheme="majorHAnsi"/>
+        </w:rPr>
+        <w:t xml:space="preserve"> See Bunny.java for examples.</w:t>
+      </w:r>
+    </w:p>
+    <w:p>
+      <w:pPr>
+        <w:tabs>
+          <w:tab w:val="left" w:pos="4215"/>
+        </w:tabs>
+        <w:jc w:val="both"/>
+        <w:rPr>
+          <w:rFonts w:asciiTheme="majorHAnsi" w:hAnsiTheme="majorHAnsi" w:cstheme="majorHAnsi"/>
+        </w:rPr>
+      </w:pPr>
+    </w:p>
+    <w:p>
+      <w:pPr>
+        <w:tabs>
+          <w:tab w:val="left" w:pos="4215"/>
+        </w:tabs>
+        <w:jc w:val="both"/>
+        <w:rPr>
+          <w:rFonts w:asciiTheme="majorHAnsi" w:hAnsiTheme="majorHAnsi" w:cstheme="majorHAnsi"/>
+        </w:rPr>
+      </w:pPr>
+      <w:r>
+        <w:rPr>
+          <w:rFonts w:asciiTheme="majorHAnsi" w:hAnsiTheme="majorHAnsi" w:cstheme="majorHAnsi"/>
+        </w:rPr>
+        <w:t xml:space="preserve">Whenever you don’t create a constructor in a class, java provides it automatically. This is called the </w:t>
+      </w:r>
+      <w:r>
+        <w:rPr>
+          <w:rFonts w:asciiTheme="majorHAnsi" w:hAnsiTheme="majorHAnsi" w:cstheme="majorHAnsi"/>
+          <w:i/>
+          <w:iCs/>
+        </w:rPr>
+        <w:t>default constructor</w:t>
+      </w:r>
+      <w:r>
+        <w:rPr>
+          <w:rFonts w:asciiTheme="majorHAnsi" w:hAnsiTheme="majorHAnsi" w:cstheme="majorHAnsi"/>
+        </w:rPr>
+        <w:t>. Java will provide it, empty, when the code gets compiled. Java won’t create it if a constructor is found, no matter if it’s empty or if it has parameters, or the access modifier.</w:t>
+      </w:r>
+      <w:r>
+        <w:rPr>
+          <w:rFonts w:asciiTheme="majorHAnsi" w:hAnsiTheme="majorHAnsi" w:cstheme="majorHAnsi"/>
+        </w:rPr>
+        <w:t xml:space="preserve"> This code snippet calls a default constructor:</w:t>
+      </w:r>
+    </w:p>
+    <w:p>
+      <w:pPr>
+        <w:tabs>
+          <w:tab w:val="left" w:pos="4215"/>
+        </w:tabs>
+        <w:jc w:val="both"/>
+        <w:rPr>
+          <w:rFonts w:ascii="Consolas" w:hAnsi="Consolas" w:cstheme="majorHAnsi"/>
+          <w:i/>
+          <w:iCs/>
+          <w:sz w:val="22"/>
+          <w:szCs w:val="22"/>
+        </w:rPr>
+      </w:pPr>
+      <w:r>
+        <w:rPr>
+          <w:rFonts w:ascii="Consolas" w:hAnsi="Consolas" w:cstheme="majorHAnsi"/>
+          <w:i/>
+          <w:iCs/>
+          <w:sz w:val="22"/>
+          <w:szCs w:val="22"/>
+        </w:rPr>
+        <w:t>public class Rabbit {</w:t>
+      </w:r>
+    </w:p>
+    <w:p>
+      <w:pPr>
+        <w:tabs>
+          <w:tab w:val="left" w:pos="4215"/>
+        </w:tabs>
+        <w:jc w:val="both"/>
+        <w:rPr>
+          <w:rFonts w:ascii="Consolas" w:hAnsi="Consolas" w:cstheme="majorHAnsi"/>
+          <w:i/>
+          <w:iCs/>
+          <w:sz w:val="22"/>
+          <w:szCs w:val="22"/>
+        </w:rPr>
+      </w:pPr>
+      <w:r>
+        <w:rPr>
+          <w:rFonts w:ascii="Consolas" w:hAnsi="Consolas" w:cstheme="majorHAnsi"/>
+          <w:i/>
+          <w:iCs/>
+          <w:sz w:val="22"/>
+          <w:szCs w:val="22"/>
+        </w:rPr>
+        <w:t xml:space="preserve">     public static void </w:t>
+      </w:r>
+      <w:proofErr w:type="gramStart"/>
+      <w:r>
+        <w:rPr>
+          <w:rFonts w:ascii="Consolas" w:hAnsi="Consolas" w:cstheme="majorHAnsi"/>
+          <w:i/>
+          <w:iCs/>
+          <w:sz w:val="22"/>
+          <w:szCs w:val="22"/>
+        </w:rPr>
+        <w:t>main(</w:t>
+      </w:r>
+      <w:proofErr w:type="gramEnd"/>
+      <w:r>
+        <w:rPr>
+          <w:rFonts w:ascii="Consolas" w:hAnsi="Consolas" w:cstheme="majorHAnsi"/>
+          <w:i/>
+          <w:iCs/>
+          <w:sz w:val="22"/>
+          <w:szCs w:val="22"/>
+        </w:rPr>
+        <w:t xml:space="preserve">String[] </w:t>
+      </w:r>
+      <w:proofErr w:type="spellStart"/>
+      <w:r>
+        <w:rPr>
+          <w:rFonts w:ascii="Consolas" w:hAnsi="Consolas" w:cstheme="majorHAnsi"/>
+          <w:i/>
+          <w:iCs/>
+          <w:sz w:val="22"/>
+          <w:szCs w:val="22"/>
+        </w:rPr>
+        <w:t>args</w:t>
+      </w:r>
+      <w:proofErr w:type="spellEnd"/>
+      <w:r>
+        <w:rPr>
+          <w:rFonts w:ascii="Consolas" w:hAnsi="Consolas" w:cstheme="majorHAnsi"/>
+          <w:i/>
+          <w:iCs/>
+          <w:sz w:val="22"/>
+          <w:szCs w:val="22"/>
+        </w:rPr>
+        <w:t>) {</w:t>
+      </w:r>
+    </w:p>
+    <w:p>
+      <w:pPr>
+        <w:tabs>
+          <w:tab w:val="left" w:pos="4215"/>
+        </w:tabs>
+        <w:jc w:val="both"/>
+        <w:rPr>
+          <w:rFonts w:ascii="Consolas" w:hAnsi="Consolas" w:cstheme="majorHAnsi"/>
+          <w:i/>
+          <w:iCs/>
+          <w:sz w:val="22"/>
+          <w:szCs w:val="22"/>
+        </w:rPr>
+      </w:pPr>
+      <w:r>
+        <w:rPr>
+          <w:rFonts w:ascii="Consolas" w:hAnsi="Consolas" w:cstheme="majorHAnsi"/>
+          <w:i/>
+          <w:iCs/>
+          <w:sz w:val="22"/>
+          <w:szCs w:val="22"/>
+        </w:rPr>
+        <w:t xml:space="preserve">          Rabbit </w:t>
+      </w:r>
+      <w:proofErr w:type="spellStart"/>
+      <w:r>
+        <w:rPr>
+          <w:rFonts w:ascii="Consolas" w:hAnsi="Consolas" w:cstheme="majorHAnsi"/>
+          <w:i/>
+          <w:iCs/>
+          <w:sz w:val="22"/>
+          <w:szCs w:val="22"/>
+        </w:rPr>
+        <w:t>rabbit</w:t>
+      </w:r>
+      <w:proofErr w:type="spellEnd"/>
+      <w:r>
+        <w:rPr>
+          <w:rFonts w:ascii="Consolas" w:hAnsi="Consolas" w:cstheme="majorHAnsi"/>
+          <w:i/>
+          <w:iCs/>
+          <w:sz w:val="22"/>
+          <w:szCs w:val="22"/>
+        </w:rPr>
+        <w:t xml:space="preserve"> = new </w:t>
+      </w:r>
+      <w:proofErr w:type="gramStart"/>
+      <w:r>
+        <w:rPr>
+          <w:rFonts w:ascii="Consolas" w:hAnsi="Consolas" w:cstheme="majorHAnsi"/>
+          <w:i/>
+          <w:iCs/>
+          <w:sz w:val="22"/>
+          <w:szCs w:val="22"/>
+        </w:rPr>
+        <w:t>Rabbit(</w:t>
+      </w:r>
+      <w:proofErr w:type="gramEnd"/>
+      <w:r>
+        <w:rPr>
+          <w:rFonts w:ascii="Consolas" w:hAnsi="Consolas" w:cstheme="majorHAnsi"/>
+          <w:i/>
+          <w:iCs/>
+          <w:sz w:val="22"/>
+          <w:szCs w:val="22"/>
+        </w:rPr>
+        <w:t>);</w:t>
+      </w:r>
+    </w:p>
+    <w:p>
+      <w:pPr>
+        <w:tabs>
+          <w:tab w:val="left" w:pos="4215"/>
+        </w:tabs>
+        <w:jc w:val="both"/>
+        <w:rPr>
+          <w:rFonts w:ascii="Consolas" w:hAnsi="Consolas" w:cstheme="majorHAnsi"/>
+          <w:i/>
+          <w:iCs/>
+          <w:sz w:val="22"/>
+          <w:szCs w:val="22"/>
+        </w:rPr>
+      </w:pPr>
+      <w:r>
+        <w:rPr>
+          <w:rFonts w:ascii="Consolas" w:hAnsi="Consolas" w:cstheme="majorHAnsi"/>
+          <w:i/>
+          <w:iCs/>
+          <w:sz w:val="22"/>
+          <w:szCs w:val="22"/>
+        </w:rPr>
+        <w:t>} }</w:t>
+      </w:r>
+    </w:p>
+    <w:p>
+      <w:pPr>
+        <w:tabs>
+          <w:tab w:val="left" w:pos="4215"/>
+        </w:tabs>
+        <w:jc w:val="both"/>
+        <w:rPr>
+          <w:rFonts w:asciiTheme="majorHAnsi" w:hAnsiTheme="majorHAnsi" w:cstheme="majorHAnsi"/>
+        </w:rPr>
+      </w:pPr>
+    </w:p>
+    <w:p>
+      <w:pPr>
+        <w:tabs>
+          <w:tab w:val="left" w:pos="4215"/>
+        </w:tabs>
+        <w:jc w:val="both"/>
+        <w:rPr>
+          <w:rFonts w:asciiTheme="majorHAnsi" w:hAnsiTheme="majorHAnsi" w:cstheme="majorHAnsi"/>
+        </w:rPr>
+      </w:pPr>
+      <w:r>
+        <w:rPr>
+          <w:rFonts w:asciiTheme="majorHAnsi" w:hAnsiTheme="majorHAnsi" w:cstheme="majorHAnsi"/>
+        </w:rPr>
+        <w:t>Interesting note: if you code a constructor to be private, the class cannot be instantiated. It’s a good practice if all methods within that class are static or the class wants to control all calls to create new instances of itself.</w:t>
+      </w:r>
+    </w:p>
+    <w:p>
+      <w:pPr>
+        <w:tabs>
+          <w:tab w:val="left" w:pos="4215"/>
+        </w:tabs>
+        <w:jc w:val="both"/>
+        <w:rPr>
+          <w:rFonts w:asciiTheme="majorHAnsi" w:hAnsiTheme="majorHAnsi" w:cstheme="majorHAnsi"/>
+        </w:rPr>
+      </w:pPr>
+    </w:p>
+    <w:p>
+      <w:pPr>
+        <w:tabs>
+          <w:tab w:val="left" w:pos="4215"/>
+        </w:tabs>
+        <w:jc w:val="both"/>
+        <w:rPr>
+          <w:rFonts w:asciiTheme="majorHAnsi" w:hAnsiTheme="majorHAnsi" w:cstheme="majorHAnsi"/>
+          <w:i/>
+          <w:iCs/>
+        </w:rPr>
+      </w:pPr>
+      <w:r>
+        <w:rPr>
+          <w:rFonts w:asciiTheme="majorHAnsi" w:hAnsiTheme="majorHAnsi" w:cstheme="majorHAnsi"/>
+          <w:i/>
+          <w:iCs/>
+        </w:rPr>
+        <w:t>Overloading Constructors.</w:t>
+      </w:r>
+    </w:p>
+    <w:p>
+      <w:pPr>
+        <w:tabs>
+          <w:tab w:val="left" w:pos="4215"/>
+        </w:tabs>
+        <w:jc w:val="both"/>
+        <w:rPr>
+          <w:rFonts w:asciiTheme="majorHAnsi" w:hAnsiTheme="majorHAnsi" w:cstheme="majorHAnsi"/>
+        </w:rPr>
+      </w:pPr>
+      <w:r>
+        <w:rPr>
+          <w:rFonts w:asciiTheme="majorHAnsi" w:hAnsiTheme="majorHAnsi" w:cstheme="majorHAnsi"/>
+        </w:rPr>
+        <w:t xml:space="preserve">You can have multiple constructors in the same class </w:t>
+      </w:r>
+      <w:proofErr w:type="gramStart"/>
+      <w:r>
+        <w:rPr>
+          <w:rFonts w:asciiTheme="majorHAnsi" w:hAnsiTheme="majorHAnsi" w:cstheme="majorHAnsi"/>
+        </w:rPr>
+        <w:t>as long as</w:t>
+      </w:r>
+      <w:proofErr w:type="gramEnd"/>
+      <w:r>
+        <w:rPr>
+          <w:rFonts w:asciiTheme="majorHAnsi" w:hAnsiTheme="majorHAnsi" w:cstheme="majorHAnsi"/>
+        </w:rPr>
+        <w:t xml:space="preserve"> they have different method signatures. See Hamster.java class for examples</w:t>
+      </w:r>
+      <w:r>
+        <w:rPr>
+          <w:rFonts w:asciiTheme="majorHAnsi" w:hAnsiTheme="majorHAnsi" w:cstheme="majorHAnsi"/>
+        </w:rPr>
+        <w:t xml:space="preserve"> and see BetterHamster.java for examples on how to avoid code duplication.</w:t>
+      </w:r>
+    </w:p>
+    <w:p>
+      <w:pPr>
+        <w:tabs>
+          <w:tab w:val="left" w:pos="4215"/>
+        </w:tabs>
+        <w:jc w:val="both"/>
+        <w:rPr>
+          <w:rFonts w:asciiTheme="majorHAnsi" w:hAnsiTheme="majorHAnsi" w:cstheme="majorHAnsi"/>
+        </w:rPr>
+      </w:pPr>
+    </w:p>
+    <w:p>
+      <w:pPr>
+        <w:tabs>
+          <w:tab w:val="left" w:pos="4215"/>
+        </w:tabs>
+        <w:jc w:val="both"/>
+        <w:rPr>
+          <w:rFonts w:asciiTheme="majorHAnsi" w:hAnsiTheme="majorHAnsi" w:cstheme="majorHAnsi"/>
+        </w:rPr>
+      </w:pPr>
+      <w:r>
+        <w:rPr>
+          <w:rFonts w:asciiTheme="majorHAnsi" w:hAnsiTheme="majorHAnsi" w:cstheme="majorHAnsi"/>
+        </w:rPr>
+        <w:t xml:space="preserve">The </w:t>
+      </w:r>
+      <w:proofErr w:type="gramStart"/>
+      <w:r>
+        <w:rPr>
+          <w:rFonts w:asciiTheme="majorHAnsi" w:hAnsiTheme="majorHAnsi" w:cstheme="majorHAnsi"/>
+          <w:i/>
+          <w:iCs/>
+        </w:rPr>
+        <w:t>this(</w:t>
+      </w:r>
+      <w:proofErr w:type="gramEnd"/>
+      <w:r>
+        <w:rPr>
+          <w:rFonts w:asciiTheme="majorHAnsi" w:hAnsiTheme="majorHAnsi" w:cstheme="majorHAnsi"/>
+          <w:i/>
+          <w:iCs/>
+        </w:rPr>
+        <w:t>)</w:t>
+      </w:r>
+      <w:r>
+        <w:rPr>
+          <w:rFonts w:asciiTheme="majorHAnsi" w:hAnsiTheme="majorHAnsi" w:cstheme="majorHAnsi"/>
+        </w:rPr>
+        <w:t xml:space="preserve"> keyword when used in a constructor, it needs to be the first uncommented line of code that is called, otherwise it won’t compile.</w:t>
+      </w:r>
+    </w:p>
+    <w:p>
+      <w:pPr>
+        <w:tabs>
+          <w:tab w:val="left" w:pos="4215"/>
+        </w:tabs>
+        <w:jc w:val="both"/>
+        <w:rPr>
+          <w:rFonts w:asciiTheme="majorHAnsi" w:hAnsiTheme="majorHAnsi" w:cstheme="majorHAnsi"/>
+        </w:rPr>
+      </w:pPr>
+    </w:p>
+    <w:p>
+      <w:pPr>
+        <w:tabs>
+          <w:tab w:val="left" w:pos="4215"/>
+        </w:tabs>
+        <w:jc w:val="both"/>
+        <w:rPr>
+          <w:rFonts w:asciiTheme="majorHAnsi" w:hAnsiTheme="majorHAnsi" w:cstheme="majorHAnsi"/>
+        </w:rPr>
+      </w:pPr>
+      <w:r>
+        <w:rPr>
+          <w:rFonts w:asciiTheme="majorHAnsi" w:hAnsiTheme="majorHAnsi" w:cstheme="majorHAnsi"/>
+          <w:i/>
+          <w:iCs/>
+        </w:rPr>
+        <w:t>Constructor chaining</w:t>
+      </w:r>
+      <w:r>
+        <w:rPr>
+          <w:rFonts w:asciiTheme="majorHAnsi" w:hAnsiTheme="majorHAnsi" w:cstheme="majorHAnsi"/>
+        </w:rPr>
+        <w:t>: it’s when constructor</w:t>
+      </w:r>
+      <w:r>
+        <w:rPr>
+          <w:rFonts w:asciiTheme="majorHAnsi" w:hAnsiTheme="majorHAnsi" w:cstheme="majorHAnsi"/>
+        </w:rPr>
+        <w:t>s</w:t>
+      </w:r>
+      <w:r>
+        <w:rPr>
+          <w:rFonts w:asciiTheme="majorHAnsi" w:hAnsiTheme="majorHAnsi" w:cstheme="majorHAnsi"/>
+        </w:rPr>
+        <w:t xml:space="preserve"> call each other until getting to the constructor that does all the work. For this sample, see Mouse.java.</w:t>
+      </w:r>
+    </w:p>
+    <w:p>
+      <w:pPr>
+        <w:tabs>
+          <w:tab w:val="left" w:pos="4215"/>
+        </w:tabs>
+        <w:jc w:val="both"/>
+        <w:rPr>
+          <w:rFonts w:asciiTheme="majorHAnsi" w:hAnsiTheme="majorHAnsi" w:cstheme="majorHAnsi"/>
+        </w:rPr>
+      </w:pPr>
+    </w:p>
+    <w:p>
+      <w:pPr>
+        <w:tabs>
+          <w:tab w:val="left" w:pos="4215"/>
+        </w:tabs>
+        <w:jc w:val="both"/>
+        <w:rPr>
+          <w:rFonts w:asciiTheme="majorHAnsi" w:hAnsiTheme="majorHAnsi" w:cstheme="majorHAnsi"/>
+        </w:rPr>
+      </w:pPr>
+      <w:r>
+        <w:rPr>
+          <w:rFonts w:asciiTheme="majorHAnsi" w:hAnsiTheme="majorHAnsi" w:cstheme="majorHAnsi"/>
+          <w:i/>
+          <w:iCs/>
+        </w:rPr>
+        <w:lastRenderedPageBreak/>
+        <w:t>Final fields</w:t>
+      </w:r>
+      <w:r>
+        <w:rPr>
+          <w:rFonts w:asciiTheme="majorHAnsi" w:hAnsiTheme="majorHAnsi" w:cstheme="majorHAnsi"/>
+        </w:rPr>
+        <w:t xml:space="preserve">. We can also initialize final variables in the constructor, </w:t>
+      </w:r>
+      <w:proofErr w:type="gramStart"/>
+      <w:r>
+        <w:rPr>
+          <w:rFonts w:asciiTheme="majorHAnsi" w:hAnsiTheme="majorHAnsi" w:cstheme="majorHAnsi"/>
+        </w:rPr>
+        <w:t>as long as</w:t>
+      </w:r>
+      <w:proofErr w:type="gramEnd"/>
+      <w:r>
+        <w:rPr>
+          <w:rFonts w:asciiTheme="majorHAnsi" w:hAnsiTheme="majorHAnsi" w:cstheme="majorHAnsi"/>
+        </w:rPr>
+        <w:t xml:space="preserve"> they haven’t been initialized anywhere else. See MouseHouse.java for examples.</w:t>
+      </w:r>
+    </w:p>
+    <w:p>
+      <w:pPr>
+        <w:tabs>
+          <w:tab w:val="left" w:pos="4215"/>
+        </w:tabs>
+        <w:jc w:val="both"/>
+        <w:rPr>
+          <w:rFonts w:asciiTheme="majorHAnsi" w:hAnsiTheme="majorHAnsi" w:cstheme="majorHAnsi"/>
+        </w:rPr>
+      </w:pPr>
+    </w:p>
+    <w:p>
+      <w:pPr>
+        <w:tabs>
+          <w:tab w:val="left" w:pos="4215"/>
+        </w:tabs>
+        <w:jc w:val="both"/>
+        <w:rPr>
+          <w:rFonts w:asciiTheme="majorHAnsi" w:hAnsiTheme="majorHAnsi" w:cstheme="majorHAnsi"/>
+          <w:i/>
+          <w:iCs/>
+        </w:rPr>
+      </w:pPr>
+      <w:r>
+        <w:rPr>
+          <w:rFonts w:asciiTheme="majorHAnsi" w:hAnsiTheme="majorHAnsi" w:cstheme="majorHAnsi"/>
+          <w:i/>
+          <w:iCs/>
+        </w:rPr>
+        <w:t>Order of Initialization.</w:t>
+      </w:r>
+    </w:p>
+    <w:p>
+      <w:pPr>
+        <w:pStyle w:val="ListParagraph"/>
+        <w:numPr>
+          <w:ilvl w:val="0"/>
+          <w:numId w:val="8"/>
+        </w:numPr>
+        <w:tabs>
+          <w:tab w:val="left" w:pos="4215"/>
+        </w:tabs>
+        <w:jc w:val="both"/>
+        <w:rPr>
+          <w:rFonts w:asciiTheme="majorHAnsi" w:hAnsiTheme="majorHAnsi" w:cstheme="majorHAnsi"/>
+        </w:rPr>
+      </w:pPr>
+      <w:r>
+        <w:rPr>
+          <w:rFonts w:asciiTheme="majorHAnsi" w:hAnsiTheme="majorHAnsi" w:cstheme="majorHAnsi"/>
+        </w:rPr>
+        <w:t>If there’s a superclass, initialize it first (this rule will be covered in Chapter 5).</w:t>
+      </w:r>
+    </w:p>
+    <w:p>
+      <w:pPr>
+        <w:pStyle w:val="ListParagraph"/>
+        <w:numPr>
+          <w:ilvl w:val="0"/>
+          <w:numId w:val="8"/>
+        </w:numPr>
+        <w:tabs>
+          <w:tab w:val="left" w:pos="4215"/>
+        </w:tabs>
+        <w:jc w:val="both"/>
+        <w:rPr>
+          <w:rFonts w:asciiTheme="majorHAnsi" w:hAnsiTheme="majorHAnsi" w:cstheme="majorHAnsi"/>
+        </w:rPr>
+      </w:pPr>
+      <w:r>
+        <w:rPr>
+          <w:rFonts w:asciiTheme="majorHAnsi" w:hAnsiTheme="majorHAnsi" w:cstheme="majorHAnsi"/>
+        </w:rPr>
+        <w:t>Static variable declarations and static initializers in the order the appear in the file.</w:t>
+      </w:r>
+    </w:p>
+    <w:p>
+      <w:pPr>
+        <w:pStyle w:val="ListParagraph"/>
+        <w:numPr>
+          <w:ilvl w:val="0"/>
+          <w:numId w:val="8"/>
+        </w:numPr>
+        <w:tabs>
+          <w:tab w:val="left" w:pos="4215"/>
+        </w:tabs>
+        <w:jc w:val="both"/>
+        <w:rPr>
+          <w:rFonts w:asciiTheme="majorHAnsi" w:hAnsiTheme="majorHAnsi" w:cstheme="majorHAnsi"/>
+        </w:rPr>
+      </w:pPr>
+      <w:r>
+        <w:rPr>
+          <w:rFonts w:asciiTheme="majorHAnsi" w:hAnsiTheme="majorHAnsi" w:cstheme="majorHAnsi"/>
+        </w:rPr>
+        <w:t>Instance variable declarations and instance initializers in the order they appear in the file.</w:t>
+      </w:r>
+    </w:p>
+    <w:p>
+      <w:pPr>
+        <w:pStyle w:val="ListParagraph"/>
+        <w:numPr>
+          <w:ilvl w:val="0"/>
+          <w:numId w:val="8"/>
+        </w:numPr>
+        <w:tabs>
+          <w:tab w:val="left" w:pos="4215"/>
+        </w:tabs>
+        <w:jc w:val="both"/>
+        <w:rPr>
+          <w:rFonts w:asciiTheme="majorHAnsi" w:hAnsiTheme="majorHAnsi" w:cstheme="majorHAnsi"/>
+        </w:rPr>
+      </w:pPr>
+      <w:r>
+        <w:rPr>
+          <w:rFonts w:asciiTheme="majorHAnsi" w:hAnsiTheme="majorHAnsi" w:cstheme="majorHAnsi"/>
+        </w:rPr>
+        <w:t>The constructor.</w:t>
+      </w:r>
+    </w:p>
+    <w:p>
+      <w:pPr>
+        <w:tabs>
+          <w:tab w:val="left" w:pos="4215"/>
+        </w:tabs>
+        <w:jc w:val="both"/>
+        <w:rPr>
+          <w:rFonts w:asciiTheme="majorHAnsi" w:hAnsiTheme="majorHAnsi" w:cstheme="majorHAnsi"/>
+        </w:rPr>
+      </w:pPr>
+    </w:p>
+    <w:p>
+      <w:pPr>
+        <w:tabs>
+          <w:tab w:val="left" w:pos="4215"/>
+        </w:tabs>
+        <w:jc w:val="both"/>
+        <w:rPr>
+          <w:rFonts w:asciiTheme="majorHAnsi" w:hAnsiTheme="majorHAnsi" w:cstheme="majorHAnsi"/>
+        </w:rPr>
+      </w:pPr>
+      <w:r>
+        <w:rPr>
+          <w:rFonts w:asciiTheme="majorHAnsi" w:hAnsiTheme="majorHAnsi" w:cstheme="majorHAnsi"/>
+        </w:rPr>
+        <w:t xml:space="preserve">Rule 1 and 2 apply if the class is referred without a ‘new’ call / instance. The four rules apply when a class instance is created. </w:t>
+      </w:r>
+      <w:r>
+        <w:rPr>
+          <w:rFonts w:asciiTheme="majorHAnsi" w:hAnsiTheme="majorHAnsi" w:cstheme="majorHAnsi"/>
+        </w:rPr>
+        <w:t>For examples see: InitializationOrderSimple.java,</w:t>
+      </w:r>
+      <w:r>
+        <w:rPr>
+          <w:rFonts w:asciiTheme="majorHAnsi" w:hAnsiTheme="majorHAnsi" w:cstheme="majorHAnsi"/>
+        </w:rPr>
+        <w:t xml:space="preserve"> </w:t>
+      </w:r>
+      <w:r>
+        <w:rPr>
+          <w:rFonts w:asciiTheme="majorHAnsi" w:hAnsiTheme="majorHAnsi" w:cstheme="majorHAnsi"/>
+        </w:rPr>
+        <w:t>CallInitializationOrderSimple</w:t>
+      </w:r>
+      <w:r>
+        <w:rPr>
+          <w:rFonts w:asciiTheme="majorHAnsi" w:hAnsiTheme="majorHAnsi" w:cstheme="majorHAnsi"/>
+        </w:rPr>
+        <w:t>.java,</w:t>
+      </w:r>
+      <w:r>
+        <w:rPr>
+          <w:rFonts w:asciiTheme="majorHAnsi" w:hAnsiTheme="majorHAnsi" w:cstheme="majorHAnsi"/>
+        </w:rPr>
+        <w:t xml:space="preserve"> InitializationOrder.java and YetMoreInitializationOrder.java classes.</w:t>
+      </w:r>
+    </w:p>
+    <w:p>
+      <w:pPr>
+        <w:tabs>
+          <w:tab w:val="left" w:pos="4215"/>
+        </w:tabs>
+        <w:jc w:val="both"/>
+        <w:rPr>
+          <w:rFonts w:asciiTheme="majorHAnsi" w:hAnsiTheme="majorHAnsi" w:cstheme="majorHAnsi"/>
+          <w:u w:val="single"/>
+        </w:rPr>
+      </w:pPr>
+    </w:p>
+    <w:p>
+      <w:pPr>
+        <w:tabs>
+          <w:tab w:val="left" w:pos="4215"/>
+        </w:tabs>
+        <w:jc w:val="both"/>
+        <w:rPr>
+          <w:rFonts w:asciiTheme="majorHAnsi" w:hAnsiTheme="majorHAnsi" w:cstheme="majorHAnsi"/>
+          <w:u w:val="single"/>
+        </w:rPr>
+      </w:pPr>
+      <w:r>
+        <w:rPr>
+          <w:rFonts w:asciiTheme="majorHAnsi" w:hAnsiTheme="majorHAnsi" w:cstheme="majorHAnsi"/>
+          <w:u w:val="single"/>
+        </w:rPr>
+        <w:t>Encapsulating Data.</w:t>
+      </w:r>
+    </w:p>
+    <w:p>
+      <w:pPr>
+        <w:tabs>
+          <w:tab w:val="left" w:pos="4215"/>
+        </w:tabs>
+        <w:jc w:val="both"/>
+        <w:rPr>
+          <w:rFonts w:asciiTheme="majorHAnsi" w:hAnsiTheme="majorHAnsi" w:cstheme="majorHAnsi"/>
+        </w:rPr>
+      </w:pPr>
+      <w:r>
+        <w:rPr>
+          <w:rFonts w:asciiTheme="majorHAnsi" w:hAnsiTheme="majorHAnsi" w:cstheme="majorHAnsi"/>
+        </w:rPr>
+        <w:t>Encapsulation means we set up the class so only methods in the class with the variables can refer t the instance variables. Callers are required to use these methods.</w:t>
+      </w:r>
+    </w:p>
+    <w:p>
+      <w:pPr>
+        <w:tabs>
+          <w:tab w:val="left" w:pos="4215"/>
+        </w:tabs>
+        <w:jc w:val="both"/>
+        <w:rPr>
+          <w:rFonts w:asciiTheme="majorHAnsi" w:hAnsiTheme="majorHAnsi" w:cstheme="majorHAnsi"/>
+        </w:rPr>
+      </w:pPr>
+      <w:r>
+        <w:rPr>
+          <w:rFonts w:asciiTheme="majorHAnsi" w:hAnsiTheme="majorHAnsi" w:cstheme="majorHAnsi"/>
+        </w:rPr>
+        <w:t>For each private member field, we set up an accessor method or getter and a mutator method or setter. Only these members have access to private fields. The setters and getters are set to public access modifier.</w:t>
+      </w:r>
+    </w:p>
+    <w:p>
+      <w:pPr>
+        <w:tabs>
+          <w:tab w:val="left" w:pos="4215"/>
+        </w:tabs>
+        <w:jc w:val="both"/>
+        <w:rPr>
+          <w:rFonts w:asciiTheme="majorHAnsi" w:hAnsiTheme="majorHAnsi" w:cstheme="majorHAnsi"/>
+        </w:rPr>
+      </w:pPr>
+    </w:p>
+    <w:p>
+      <w:pPr>
+        <w:tabs>
+          <w:tab w:val="left" w:pos="4215"/>
+        </w:tabs>
+        <w:jc w:val="both"/>
+        <w:rPr>
+          <w:rFonts w:asciiTheme="majorHAnsi" w:hAnsiTheme="majorHAnsi" w:cstheme="majorHAnsi"/>
+          <w:i/>
+          <w:iCs/>
+        </w:rPr>
+      </w:pPr>
+      <w:r>
+        <w:rPr>
+          <w:rFonts w:asciiTheme="majorHAnsi" w:hAnsiTheme="majorHAnsi" w:cstheme="majorHAnsi"/>
+          <w:i/>
+          <w:iCs/>
+        </w:rPr>
+        <w:t>JavaBeans rules for naming conventions.</w:t>
+      </w:r>
+    </w:p>
+    <w:tbl>
+      <w:tblPr>
+        <w:tblStyle w:val="PlainTable4"/>
+        <w:tblW w:w="0" w:type="auto"/>
+        <w:tblLook w:val="04A0" w:firstRow="1" w:lastRow="0" w:firstColumn="1" w:lastColumn="0" w:noHBand="0" w:noVBand="1"/>
+      </w:tblPr>
+      <w:tblGrid>
+        <w:gridCol w:w="4675"/>
+        <w:gridCol w:w="4675"/>
+      </w:tblGrid>
+      <w:tr>
+        <w:trPr>
+          <w:cnfStyle w:val="100000000000" w:firstRow="1" w:lastRow="0" w:firstColumn="0" w:lastColumn="0" w:oddVBand="0" w:evenVBand="0" w:oddHBand="0" w:evenHBand="0" w:firstRowFirstColumn="0" w:firstRowLastColumn="0" w:lastRowFirstColumn="0" w:lastRowLastColumn="0"/>
+        </w:trPr>
+        <w:tc>
+          <w:tcPr>
+            <w:cnfStyle w:val="001000000000" w:firstRow="0" w:lastRow="0" w:firstColumn="1" w:lastColumn="0" w:oddVBand="0" w:evenVBand="0" w:oddHBand="0" w:evenHBand="0" w:firstRowFirstColumn="0" w:firstRowLastColumn="0" w:lastRowFirstColumn="0" w:lastRowLastColumn="0"/>
+            <w:tcW w:w="4675" w:type="dxa"/>
+          </w:tcPr>
+          <w:p>
+            <w:pPr>
+              <w:tabs>
+                <w:tab w:val="left" w:pos="4215"/>
+              </w:tabs>
+              <w:jc w:val="both"/>
+              <w:rPr>
+                <w:rFonts w:asciiTheme="majorHAnsi" w:hAnsiTheme="majorHAnsi" w:cstheme="majorHAnsi"/>
+              </w:rPr>
+            </w:pPr>
+            <w:r>
+              <w:rPr>
+                <w:rFonts w:asciiTheme="majorHAnsi" w:hAnsiTheme="majorHAnsi" w:cstheme="majorHAnsi"/>
+              </w:rPr>
+              <w:t>Rule</w:t>
+            </w:r>
+          </w:p>
+        </w:tc>
+        <w:tc>
+          <w:tcPr>
+            <w:tcW w:w="4675" w:type="dxa"/>
+          </w:tcPr>
+          <w:p>
+            <w:pPr>
+              <w:tabs>
+                <w:tab w:val="left" w:pos="4215"/>
+              </w:tabs>
+              <w:jc w:val="both"/>
+              <w:cnfStyle w:val="100000000000" w:firstRow="1" w:lastRow="0" w:firstColumn="0" w:lastColumn="0" w:oddVBand="0" w:evenVBand="0" w:oddHBand="0" w:evenHBand="0" w:firstRowFirstColumn="0" w:firstRowLastColumn="0" w:lastRowFirstColumn="0" w:lastRowLastColumn="0"/>
+              <w:rPr>
+                <w:rFonts w:asciiTheme="majorHAnsi" w:hAnsiTheme="majorHAnsi" w:cstheme="majorHAnsi"/>
+              </w:rPr>
+            </w:pPr>
+            <w:r>
+              <w:rPr>
+                <w:rFonts w:asciiTheme="majorHAnsi" w:hAnsiTheme="majorHAnsi" w:cstheme="majorHAnsi"/>
+              </w:rPr>
+              <w:t>Example</w:t>
+            </w:r>
+          </w:p>
+        </w:tc>
+      </w:tr>
+      <w:tr>
+        <w:trPr>
+          <w:cnfStyle w:val="000000100000" w:firstRow="0" w:lastRow="0" w:firstColumn="0" w:lastColumn="0" w:oddVBand="0" w:evenVBand="0" w:oddHBand="1" w:evenHBand="0" w:firstRowFirstColumn="0" w:firstRowLastColumn="0" w:lastRowFirstColumn="0" w:lastRowLastColumn="0"/>
+        </w:trPr>
+        <w:tc>
+          <w:tcPr>
+            <w:cnfStyle w:val="001000000000" w:firstRow="0" w:lastRow="0" w:firstColumn="1" w:lastColumn="0" w:oddVBand="0" w:evenVBand="0" w:oddHBand="0" w:evenHBand="0" w:firstRowFirstColumn="0" w:firstRowLastColumn="0" w:lastRowFirstColumn="0" w:lastRowLastColumn="0"/>
+            <w:tcW w:w="4675" w:type="dxa"/>
+          </w:tcPr>
+          <w:p>
+            <w:pPr>
+              <w:tabs>
+                <w:tab w:val="left" w:pos="4215"/>
+              </w:tabs>
+              <w:jc w:val="both"/>
+              <w:rPr>
+                <w:rFonts w:asciiTheme="majorHAnsi" w:hAnsiTheme="majorHAnsi" w:cstheme="majorHAnsi"/>
+                <w:b w:val="0"/>
+                <w:bCs w:val="0"/>
+              </w:rPr>
+            </w:pPr>
+            <w:r>
+              <w:rPr>
+                <w:rFonts w:asciiTheme="majorHAnsi" w:hAnsiTheme="majorHAnsi" w:cstheme="majorHAnsi"/>
+                <w:b w:val="0"/>
+                <w:bCs w:val="0"/>
+              </w:rPr>
+              <w:t>Properties are private.</w:t>
+            </w:r>
+          </w:p>
+        </w:tc>
+        <w:tc>
+          <w:tcPr>
+            <w:tcW w:w="4675" w:type="dxa"/>
+          </w:tcPr>
+          <w:p>
+            <w:pPr>
+              <w:tabs>
+                <w:tab w:val="left" w:pos="4215"/>
+              </w:tabs>
+              <w:jc w:val="both"/>
+              <w:cnfStyle w:val="000000100000" w:firstRow="0" w:lastRow="0" w:firstColumn="0" w:lastColumn="0" w:oddVBand="0" w:evenVBand="0" w:oddHBand="1" w:evenHBand="0" w:firstRowFirstColumn="0" w:firstRowLastColumn="0" w:lastRowFirstColumn="0" w:lastRowLastColumn="0"/>
+              <w:rPr>
+                <w:rFonts w:ascii="Consolas" w:hAnsi="Consolas" w:cstheme="majorHAnsi"/>
+                <w:sz w:val="22"/>
+                <w:szCs w:val="22"/>
+              </w:rPr>
+            </w:pPr>
+            <w:r>
+              <w:rPr>
+                <w:rFonts w:ascii="Consolas" w:hAnsi="Consolas" w:cstheme="majorHAnsi"/>
+                <w:sz w:val="22"/>
+                <w:szCs w:val="22"/>
+              </w:rPr>
+              <w:t xml:space="preserve">private int </w:t>
+            </w:r>
+            <w:proofErr w:type="spellStart"/>
+            <w:r>
+              <w:rPr>
+                <w:rFonts w:ascii="Consolas" w:hAnsi="Consolas" w:cstheme="majorHAnsi"/>
+                <w:sz w:val="22"/>
+                <w:szCs w:val="22"/>
+              </w:rPr>
+              <w:t>numEggs</w:t>
+            </w:r>
+            <w:proofErr w:type="spellEnd"/>
+            <w:r>
+              <w:rPr>
+                <w:rFonts w:ascii="Consolas" w:hAnsi="Consolas" w:cstheme="majorHAnsi"/>
+                <w:sz w:val="22"/>
+                <w:szCs w:val="22"/>
+              </w:rPr>
+              <w:t>;</w:t>
+            </w:r>
+          </w:p>
+        </w:tc>
+      </w:tr>
+      <w:tr>
+        <w:tc>
+          <w:tcPr>
+            <w:cnfStyle w:val="001000000000" w:firstRow="0" w:lastRow="0" w:firstColumn="1" w:lastColumn="0" w:oddVBand="0" w:evenVBand="0" w:oddHBand="0" w:evenHBand="0" w:firstRowFirstColumn="0" w:firstRowLastColumn="0" w:lastRowFirstColumn="0" w:lastRowLastColumn="0"/>
+            <w:tcW w:w="4675" w:type="dxa"/>
+          </w:tcPr>
+          <w:p>
+            <w:pPr>
+              <w:tabs>
+                <w:tab w:val="left" w:pos="4215"/>
+              </w:tabs>
+              <w:jc w:val="both"/>
+              <w:rPr>
+                <w:rFonts w:asciiTheme="majorHAnsi" w:hAnsiTheme="majorHAnsi" w:cstheme="majorHAnsi"/>
+                <w:b w:val="0"/>
+                <w:bCs w:val="0"/>
+              </w:rPr>
+            </w:pPr>
+            <w:r>
+              <w:rPr>
+                <w:rFonts w:asciiTheme="majorHAnsi" w:hAnsiTheme="majorHAnsi" w:cstheme="majorHAnsi"/>
+                <w:b w:val="0"/>
+                <w:bCs w:val="0"/>
+              </w:rPr>
+              <w:t xml:space="preserve">Getter methods begin with </w:t>
+            </w:r>
+            <w:r>
+              <w:rPr>
+                <w:rFonts w:asciiTheme="majorHAnsi" w:hAnsiTheme="majorHAnsi" w:cstheme="majorHAnsi"/>
+                <w:b w:val="0"/>
+                <w:bCs w:val="0"/>
+                <w:i/>
+                <w:iCs/>
+              </w:rPr>
+              <w:t>is</w:t>
+            </w:r>
+            <w:r>
+              <w:rPr>
+                <w:rFonts w:asciiTheme="majorHAnsi" w:hAnsiTheme="majorHAnsi" w:cstheme="majorHAnsi"/>
+                <w:b w:val="0"/>
+                <w:bCs w:val="0"/>
+              </w:rPr>
+              <w:t xml:space="preserve"> or </w:t>
+            </w:r>
+            <w:r>
+              <w:rPr>
+                <w:rFonts w:asciiTheme="majorHAnsi" w:hAnsiTheme="majorHAnsi" w:cstheme="majorHAnsi"/>
+                <w:b w:val="0"/>
+                <w:bCs w:val="0"/>
+                <w:i/>
+                <w:iCs/>
+              </w:rPr>
+              <w:t>get</w:t>
+            </w:r>
+            <w:r>
+              <w:rPr>
+                <w:rFonts w:asciiTheme="majorHAnsi" w:hAnsiTheme="majorHAnsi" w:cstheme="majorHAnsi"/>
+                <w:b w:val="0"/>
+                <w:bCs w:val="0"/>
+              </w:rPr>
+              <w:t xml:space="preserve"> if the property is a </w:t>
+            </w:r>
+            <w:proofErr w:type="spellStart"/>
+            <w:r>
+              <w:rPr>
+                <w:rFonts w:asciiTheme="majorHAnsi" w:hAnsiTheme="majorHAnsi" w:cstheme="majorHAnsi"/>
+                <w:b w:val="0"/>
+                <w:bCs w:val="0"/>
+              </w:rPr>
+              <w:t>boolean</w:t>
+            </w:r>
+            <w:proofErr w:type="spellEnd"/>
+            <w:r>
+              <w:rPr>
+                <w:rFonts w:asciiTheme="majorHAnsi" w:hAnsiTheme="majorHAnsi" w:cstheme="majorHAnsi"/>
+                <w:b w:val="0"/>
+                <w:bCs w:val="0"/>
+              </w:rPr>
+              <w:t>.</w:t>
+            </w:r>
+          </w:p>
+        </w:tc>
+        <w:tc>
+          <w:tcPr>
+            <w:tcW w:w="4675" w:type="dxa"/>
+          </w:tcPr>
+          <w:p>
+            <w:pPr>
+              <w:tabs>
+                <w:tab w:val="left" w:pos="4215"/>
+              </w:tabs>
+              <w:jc w:val="both"/>
+              <w:cnfStyle w:val="000000000000" w:firstRow="0" w:lastRow="0" w:firstColumn="0" w:lastColumn="0" w:oddVBand="0" w:evenVBand="0" w:oddHBand="0" w:evenHBand="0" w:firstRowFirstColumn="0" w:firstRowLastColumn="0" w:lastRowFirstColumn="0" w:lastRowLastColumn="0"/>
+              <w:rPr>
+                <w:rFonts w:ascii="Consolas" w:hAnsi="Consolas" w:cstheme="majorHAnsi"/>
+                <w:sz w:val="22"/>
+                <w:szCs w:val="22"/>
+              </w:rPr>
+            </w:pPr>
+            <w:r>
+              <w:rPr>
+                <w:rFonts w:ascii="Consolas" w:hAnsi="Consolas" w:cstheme="majorHAnsi"/>
+                <w:sz w:val="22"/>
+                <w:szCs w:val="22"/>
+              </w:rPr>
+              <w:t xml:space="preserve">public </w:t>
+            </w:r>
+            <w:proofErr w:type="spellStart"/>
+            <w:r>
+              <w:rPr>
+                <w:rFonts w:ascii="Consolas" w:hAnsi="Consolas" w:cstheme="majorHAnsi"/>
+                <w:sz w:val="22"/>
+                <w:szCs w:val="22"/>
+              </w:rPr>
+              <w:t>boolean</w:t>
+            </w:r>
+            <w:proofErr w:type="spellEnd"/>
+            <w:r>
+              <w:rPr>
+                <w:rFonts w:ascii="Consolas" w:hAnsi="Consolas" w:cstheme="majorHAnsi"/>
+                <w:sz w:val="22"/>
+                <w:szCs w:val="22"/>
+              </w:rPr>
+              <w:t xml:space="preserve"> </w:t>
+            </w:r>
+            <w:proofErr w:type="spellStart"/>
+            <w:proofErr w:type="gramStart"/>
+            <w:r>
+              <w:rPr>
+                <w:rFonts w:ascii="Consolas" w:hAnsi="Consolas" w:cstheme="majorHAnsi"/>
+                <w:sz w:val="22"/>
+                <w:szCs w:val="22"/>
+              </w:rPr>
+              <w:t>isHappy</w:t>
+            </w:r>
+            <w:proofErr w:type="spellEnd"/>
+            <w:r>
+              <w:rPr>
+                <w:rFonts w:ascii="Consolas" w:hAnsi="Consolas" w:cstheme="majorHAnsi"/>
+                <w:sz w:val="22"/>
+                <w:szCs w:val="22"/>
+              </w:rPr>
+              <w:t>(</w:t>
+            </w:r>
+            <w:proofErr w:type="gramEnd"/>
+            <w:r>
+              <w:rPr>
+                <w:rFonts w:ascii="Consolas" w:hAnsi="Consolas" w:cstheme="majorHAnsi"/>
+                <w:sz w:val="22"/>
+                <w:szCs w:val="22"/>
+              </w:rPr>
+              <w:t>) { return happy; }</w:t>
+            </w:r>
+          </w:p>
+        </w:tc>
+      </w:tr>
+      <w:tr>
+        <w:trPr>
+          <w:cnfStyle w:val="000000100000" w:firstRow="0" w:lastRow="0" w:firstColumn="0" w:lastColumn="0" w:oddVBand="0" w:evenVBand="0" w:oddHBand="1" w:evenHBand="0" w:firstRowFirstColumn="0" w:firstRowLastColumn="0" w:lastRowFirstColumn="0" w:lastRowLastColumn="0"/>
+        </w:trPr>
+        <w:tc>
+          <w:tcPr>
+            <w:cnfStyle w:val="001000000000" w:firstRow="0" w:lastRow="0" w:firstColumn="1" w:lastColumn="0" w:oddVBand="0" w:evenVBand="0" w:oddHBand="0" w:evenHBand="0" w:firstRowFirstColumn="0" w:firstRowLastColumn="0" w:lastRowFirstColumn="0" w:lastRowLastColumn="0"/>
+            <w:tcW w:w="4675" w:type="dxa"/>
+          </w:tcPr>
+          <w:p>
+            <w:pPr>
+              <w:tabs>
+                <w:tab w:val="left" w:pos="4215"/>
+              </w:tabs>
+              <w:jc w:val="both"/>
+              <w:rPr>
+                <w:rFonts w:asciiTheme="majorHAnsi" w:hAnsiTheme="majorHAnsi" w:cstheme="majorHAnsi"/>
+                <w:b w:val="0"/>
+                <w:bCs w:val="0"/>
+              </w:rPr>
+            </w:pPr>
+            <w:r>
+              <w:rPr>
+                <w:rFonts w:asciiTheme="majorHAnsi" w:hAnsiTheme="majorHAnsi" w:cstheme="majorHAnsi"/>
+                <w:b w:val="0"/>
+                <w:bCs w:val="0"/>
+              </w:rPr>
+              <w:t xml:space="preserve">Getter methods begin with </w:t>
+            </w:r>
+            <w:r>
+              <w:rPr>
+                <w:rFonts w:asciiTheme="majorHAnsi" w:hAnsiTheme="majorHAnsi" w:cstheme="majorHAnsi"/>
+                <w:b w:val="0"/>
+                <w:bCs w:val="0"/>
+                <w:i/>
+                <w:iCs/>
+              </w:rPr>
+              <w:t>get</w:t>
+            </w:r>
+            <w:r>
+              <w:rPr>
+                <w:rFonts w:asciiTheme="majorHAnsi" w:hAnsiTheme="majorHAnsi" w:cstheme="majorHAnsi"/>
+                <w:b w:val="0"/>
+                <w:bCs w:val="0"/>
+              </w:rPr>
+              <w:t xml:space="preserve"> if the property is not a </w:t>
+            </w:r>
+            <w:proofErr w:type="spellStart"/>
+            <w:r>
+              <w:rPr>
+                <w:rFonts w:asciiTheme="majorHAnsi" w:hAnsiTheme="majorHAnsi" w:cstheme="majorHAnsi"/>
+                <w:b w:val="0"/>
+                <w:bCs w:val="0"/>
+              </w:rPr>
+              <w:t>boolean</w:t>
+            </w:r>
+            <w:proofErr w:type="spellEnd"/>
+            <w:r>
+              <w:rPr>
+                <w:rFonts w:asciiTheme="majorHAnsi" w:hAnsiTheme="majorHAnsi" w:cstheme="majorHAnsi"/>
+                <w:b w:val="0"/>
+                <w:bCs w:val="0"/>
+              </w:rPr>
+              <w:t>.</w:t>
+            </w:r>
+          </w:p>
+        </w:tc>
+        <w:tc>
+          <w:tcPr>
+            <w:tcW w:w="4675" w:type="dxa"/>
+          </w:tcPr>
+          <w:p>
+            <w:pPr>
+              <w:tabs>
+                <w:tab w:val="left" w:pos="4215"/>
+              </w:tabs>
+              <w:jc w:val="both"/>
+              <w:cnfStyle w:val="000000100000" w:firstRow="0" w:lastRow="0" w:firstColumn="0" w:lastColumn="0" w:oddVBand="0" w:evenVBand="0" w:oddHBand="1" w:evenHBand="0" w:firstRowFirstColumn="0" w:firstRowLastColumn="0" w:lastRowFirstColumn="0" w:lastRowLastColumn="0"/>
+              <w:rPr>
+                <w:rFonts w:ascii="Consolas" w:hAnsi="Consolas" w:cstheme="majorHAnsi"/>
+                <w:sz w:val="22"/>
+                <w:szCs w:val="22"/>
+              </w:rPr>
+            </w:pPr>
+            <w:r>
+              <w:rPr>
+                <w:rFonts w:ascii="Consolas" w:hAnsi="Consolas" w:cstheme="majorHAnsi"/>
+                <w:sz w:val="22"/>
+                <w:szCs w:val="22"/>
+              </w:rPr>
+              <w:t xml:space="preserve">public int </w:t>
+            </w:r>
+            <w:proofErr w:type="spellStart"/>
+            <w:proofErr w:type="gramStart"/>
+            <w:r>
+              <w:rPr>
+                <w:rFonts w:ascii="Consolas" w:hAnsi="Consolas" w:cstheme="majorHAnsi"/>
+                <w:sz w:val="22"/>
+                <w:szCs w:val="22"/>
+              </w:rPr>
+              <w:t>getNumEggs</w:t>
+            </w:r>
+            <w:proofErr w:type="spellEnd"/>
+            <w:r>
+              <w:rPr>
+                <w:rFonts w:ascii="Consolas" w:hAnsi="Consolas" w:cstheme="majorHAnsi"/>
+                <w:sz w:val="22"/>
+                <w:szCs w:val="22"/>
+              </w:rPr>
+              <w:t>(</w:t>
+            </w:r>
+            <w:proofErr w:type="gramEnd"/>
+            <w:r>
+              <w:rPr>
+                <w:rFonts w:ascii="Consolas" w:hAnsi="Consolas" w:cstheme="majorHAnsi"/>
+                <w:sz w:val="22"/>
+                <w:szCs w:val="22"/>
+              </w:rPr>
+              <w:t xml:space="preserve">) { return </w:t>
+            </w:r>
+            <w:proofErr w:type="spellStart"/>
+            <w:r>
+              <w:rPr>
+                <w:rFonts w:ascii="Consolas" w:hAnsi="Consolas" w:cstheme="majorHAnsi"/>
+                <w:sz w:val="22"/>
+                <w:szCs w:val="22"/>
+              </w:rPr>
+              <w:t>numEggs</w:t>
+            </w:r>
+            <w:proofErr w:type="spellEnd"/>
+            <w:r>
+              <w:rPr>
+                <w:rFonts w:ascii="Consolas" w:hAnsi="Consolas" w:cstheme="majorHAnsi"/>
+                <w:sz w:val="22"/>
+                <w:szCs w:val="22"/>
+              </w:rPr>
+              <w:t>; }</w:t>
+            </w:r>
+          </w:p>
+        </w:tc>
+      </w:tr>
+      <w:tr>
+        <w:tc>
+          <w:tcPr>
+            <w:cnfStyle w:val="001000000000" w:firstRow="0" w:lastRow="0" w:firstColumn="1" w:lastColumn="0" w:oddVBand="0" w:evenVBand="0" w:oddHBand="0" w:evenHBand="0" w:firstRowFirstColumn="0" w:firstRowLastColumn="0" w:lastRowFirstColumn="0" w:lastRowLastColumn="0"/>
+            <w:tcW w:w="4675" w:type="dxa"/>
+          </w:tcPr>
+          <w:p>
+            <w:pPr>
+              <w:tabs>
+                <w:tab w:val="left" w:pos="4215"/>
+              </w:tabs>
+              <w:jc w:val="both"/>
+              <w:rPr>
+                <w:rFonts w:asciiTheme="majorHAnsi" w:hAnsiTheme="majorHAnsi" w:cstheme="majorHAnsi"/>
+                <w:b w:val="0"/>
+                <w:bCs w:val="0"/>
+              </w:rPr>
+            </w:pPr>
+            <w:r>
+              <w:rPr>
+                <w:rFonts w:asciiTheme="majorHAnsi" w:hAnsiTheme="majorHAnsi" w:cstheme="majorHAnsi"/>
+                <w:b w:val="0"/>
+                <w:bCs w:val="0"/>
+              </w:rPr>
+              <w:t xml:space="preserve">Setter methods begin with </w:t>
+            </w:r>
+            <w:r>
+              <w:rPr>
+                <w:rFonts w:asciiTheme="majorHAnsi" w:hAnsiTheme="majorHAnsi" w:cstheme="majorHAnsi"/>
+                <w:b w:val="0"/>
+                <w:bCs w:val="0"/>
+                <w:i/>
+                <w:iCs/>
+              </w:rPr>
+              <w:t>set</w:t>
+            </w:r>
+            <w:r>
+              <w:rPr>
+                <w:rFonts w:asciiTheme="majorHAnsi" w:hAnsiTheme="majorHAnsi" w:cstheme="majorHAnsi"/>
+                <w:b w:val="0"/>
+                <w:bCs w:val="0"/>
+              </w:rPr>
+              <w:t>.</w:t>
+            </w:r>
+          </w:p>
+        </w:tc>
+        <w:tc>
+          <w:tcPr>
+            <w:tcW w:w="4675" w:type="dxa"/>
+          </w:tcPr>
+          <w:p>
+            <w:pPr>
+              <w:tabs>
+                <w:tab w:val="left" w:pos="4215"/>
+              </w:tabs>
+              <w:jc w:val="both"/>
+              <w:cnfStyle w:val="000000000000" w:firstRow="0" w:lastRow="0" w:firstColumn="0" w:lastColumn="0" w:oddVBand="0" w:evenVBand="0" w:oddHBand="0" w:evenHBand="0" w:firstRowFirstColumn="0" w:firstRowLastColumn="0" w:lastRowFirstColumn="0" w:lastRowLastColumn="0"/>
+              <w:rPr>
+                <w:rFonts w:ascii="Consolas" w:hAnsi="Consolas" w:cstheme="majorHAnsi"/>
+                <w:sz w:val="22"/>
+                <w:szCs w:val="22"/>
+              </w:rPr>
+            </w:pPr>
+            <w:r>
+              <w:rPr>
+                <w:rFonts w:ascii="Consolas" w:hAnsi="Consolas" w:cstheme="majorHAnsi"/>
+                <w:sz w:val="22"/>
+                <w:szCs w:val="22"/>
+              </w:rPr>
+              <w:t xml:space="preserve">public void </w:t>
+            </w:r>
+            <w:proofErr w:type="spellStart"/>
+            <w:proofErr w:type="gramStart"/>
+            <w:r>
+              <w:rPr>
+                <w:rFonts w:ascii="Consolas" w:hAnsi="Consolas" w:cstheme="majorHAnsi"/>
+                <w:sz w:val="22"/>
+                <w:szCs w:val="22"/>
+              </w:rPr>
+              <w:t>setHappy</w:t>
+            </w:r>
+            <w:proofErr w:type="spellEnd"/>
+            <w:r>
+              <w:rPr>
+                <w:rFonts w:ascii="Consolas" w:hAnsi="Consolas" w:cstheme="majorHAnsi"/>
+                <w:sz w:val="22"/>
+                <w:szCs w:val="22"/>
+              </w:rPr>
+              <w:t>(</w:t>
+            </w:r>
+            <w:proofErr w:type="spellStart"/>
+            <w:proofErr w:type="gramEnd"/>
+            <w:r>
+              <w:rPr>
+                <w:rFonts w:ascii="Consolas" w:hAnsi="Consolas" w:cstheme="majorHAnsi"/>
+                <w:sz w:val="22"/>
+                <w:szCs w:val="22"/>
+              </w:rPr>
+              <w:t>boolean</w:t>
+            </w:r>
+            <w:proofErr w:type="spellEnd"/>
+            <w:r>
+              <w:rPr>
+                <w:rFonts w:ascii="Consolas" w:hAnsi="Consolas" w:cstheme="majorHAnsi"/>
+                <w:sz w:val="22"/>
+                <w:szCs w:val="22"/>
+              </w:rPr>
+              <w:t xml:space="preserve"> happy) { </w:t>
+            </w:r>
+            <w:proofErr w:type="spellStart"/>
+            <w:r>
+              <w:rPr>
+                <w:rFonts w:ascii="Consolas" w:hAnsi="Consolas" w:cstheme="majorHAnsi"/>
+                <w:sz w:val="22"/>
+                <w:szCs w:val="22"/>
+              </w:rPr>
+              <w:t>this.happy</w:t>
+            </w:r>
+            <w:proofErr w:type="spellEnd"/>
+            <w:r>
+              <w:rPr>
+                <w:rFonts w:ascii="Consolas" w:hAnsi="Consolas" w:cstheme="majorHAnsi"/>
+                <w:sz w:val="22"/>
+                <w:szCs w:val="22"/>
+              </w:rPr>
+              <w:t xml:space="preserve"> = happy; }</w:t>
+            </w:r>
+          </w:p>
+        </w:tc>
+      </w:tr>
+      <w:tr>
+        <w:trPr>
+          <w:cnfStyle w:val="000000100000" w:firstRow="0" w:lastRow="0" w:firstColumn="0" w:lastColumn="0" w:oddVBand="0" w:evenVBand="0" w:oddHBand="1" w:evenHBand="0" w:firstRowFirstColumn="0" w:firstRowLastColumn="0" w:lastRowFirstColumn="0" w:lastRowLastColumn="0"/>
+        </w:trPr>
+        <w:tc>
+          <w:tcPr>
+            <w:cnfStyle w:val="001000000000" w:firstRow="0" w:lastRow="0" w:firstColumn="1" w:lastColumn="0" w:oddVBand="0" w:evenVBand="0" w:oddHBand="0" w:evenHBand="0" w:firstRowFirstColumn="0" w:firstRowLastColumn="0" w:lastRowFirstColumn="0" w:lastRowLastColumn="0"/>
+            <w:tcW w:w="4675" w:type="dxa"/>
+          </w:tcPr>
+          <w:p>
+            <w:pPr>
+              <w:tabs>
+                <w:tab w:val="left" w:pos="4215"/>
+              </w:tabs>
+              <w:jc w:val="both"/>
+              <w:rPr>
+                <w:rFonts w:asciiTheme="majorHAnsi" w:hAnsiTheme="majorHAnsi" w:cstheme="majorHAnsi"/>
+                <w:b w:val="0"/>
+                <w:bCs w:val="0"/>
+              </w:rPr>
+            </w:pPr>
+            <w:r>
+              <w:rPr>
+                <w:rFonts w:asciiTheme="majorHAnsi" w:hAnsiTheme="majorHAnsi" w:cstheme="majorHAnsi"/>
+                <w:b w:val="0"/>
+                <w:bCs w:val="0"/>
+              </w:rPr>
+              <w:t>The method name must have a prefix of set/get/is, followed by the first letter of the property in uppercase, followed by the rest of the property name.</w:t>
+            </w:r>
+          </w:p>
+        </w:tc>
+        <w:tc>
+          <w:tcPr>
+            <w:tcW w:w="4675" w:type="dxa"/>
+          </w:tcPr>
+          <w:p>
+            <w:pPr>
+              <w:tabs>
+                <w:tab w:val="left" w:pos="4215"/>
+              </w:tabs>
+              <w:jc w:val="both"/>
+              <w:cnfStyle w:val="000000100000" w:firstRow="0" w:lastRow="0" w:firstColumn="0" w:lastColumn="0" w:oddVBand="0" w:evenVBand="0" w:oddHBand="1" w:evenHBand="0" w:firstRowFirstColumn="0" w:firstRowLastColumn="0" w:lastRowFirstColumn="0" w:lastRowLastColumn="0"/>
+              <w:rPr>
+                <w:rFonts w:ascii="Consolas" w:hAnsi="Consolas" w:cstheme="majorHAnsi"/>
+                <w:sz w:val="22"/>
+                <w:szCs w:val="22"/>
+              </w:rPr>
+            </w:pPr>
+          </w:p>
+          <w:p>
+            <w:pPr>
+              <w:tabs>
+                <w:tab w:val="left" w:pos="4215"/>
+              </w:tabs>
+              <w:jc w:val="both"/>
+              <w:cnfStyle w:val="000000100000" w:firstRow="0" w:lastRow="0" w:firstColumn="0" w:lastColumn="0" w:oddVBand="0" w:evenVBand="0" w:oddHBand="1" w:evenHBand="0" w:firstRowFirstColumn="0" w:firstRowLastColumn="0" w:lastRowFirstColumn="0" w:lastRowLastColumn="0"/>
+              <w:rPr>
+                <w:rFonts w:ascii="Consolas" w:hAnsi="Consolas" w:cstheme="majorHAnsi"/>
+                <w:sz w:val="22"/>
+                <w:szCs w:val="22"/>
+              </w:rPr>
+            </w:pPr>
+            <w:r>
+              <w:rPr>
+                <w:rFonts w:ascii="Consolas" w:hAnsi="Consolas" w:cstheme="majorHAnsi"/>
+                <w:sz w:val="22"/>
+                <w:szCs w:val="22"/>
+              </w:rPr>
+              <w:t xml:space="preserve">public void </w:t>
+            </w:r>
+            <w:proofErr w:type="spellStart"/>
+            <w:proofErr w:type="gramStart"/>
+            <w:r>
+              <w:rPr>
+                <w:rFonts w:ascii="Consolas" w:hAnsi="Consolas" w:cstheme="majorHAnsi"/>
+                <w:sz w:val="22"/>
+                <w:szCs w:val="22"/>
+              </w:rPr>
+              <w:t>setNumEggs</w:t>
+            </w:r>
+            <w:proofErr w:type="spellEnd"/>
+            <w:r>
+              <w:rPr>
+                <w:rFonts w:ascii="Consolas" w:hAnsi="Consolas" w:cstheme="majorHAnsi"/>
+                <w:sz w:val="22"/>
+                <w:szCs w:val="22"/>
+              </w:rPr>
+              <w:t>(</w:t>
+            </w:r>
+            <w:proofErr w:type="gramEnd"/>
+            <w:r>
+              <w:rPr>
+                <w:rFonts w:ascii="Consolas" w:hAnsi="Consolas" w:cstheme="majorHAnsi"/>
+                <w:sz w:val="22"/>
+                <w:szCs w:val="22"/>
+              </w:rPr>
+              <w:t xml:space="preserve">int num) { </w:t>
+            </w:r>
+            <w:proofErr w:type="spellStart"/>
+            <w:r>
+              <w:rPr>
+                <w:rFonts w:ascii="Consolas" w:hAnsi="Consolas" w:cstheme="majorHAnsi"/>
+                <w:sz w:val="22"/>
+                <w:szCs w:val="22"/>
+              </w:rPr>
+              <w:t>numEggs</w:t>
+            </w:r>
+            <w:proofErr w:type="spellEnd"/>
+            <w:r>
+              <w:rPr>
+                <w:rFonts w:ascii="Consolas" w:hAnsi="Consolas" w:cstheme="majorHAnsi"/>
+                <w:sz w:val="22"/>
+                <w:szCs w:val="22"/>
+              </w:rPr>
+              <w:t xml:space="preserve"> = num; }</w:t>
+            </w:r>
+          </w:p>
+        </w:tc>
+      </w:tr>
+    </w:tbl>
+    <w:p>
+      <w:pPr>
+        <w:tabs>
+          <w:tab w:val="left" w:pos="4215"/>
+        </w:tabs>
+        <w:jc w:val="both"/>
+        <w:rPr>
+          <w:rFonts w:asciiTheme="majorHAnsi" w:hAnsiTheme="majorHAnsi" w:cstheme="majorHAnsi"/>
+        </w:rPr>
+      </w:pPr>
+    </w:p>
+    <w:p>
+      <w:pPr>
+        <w:tabs>
+          <w:tab w:val="left" w:pos="4215"/>
+        </w:tabs>
+        <w:jc w:val="both"/>
+        <w:rPr>
+          <w:rFonts w:asciiTheme="majorHAnsi" w:hAnsiTheme="majorHAnsi" w:cstheme="majorHAnsi"/>
+          <w:i/>
+          <w:iCs/>
+        </w:rPr>
+      </w:pPr>
+      <w:r>
+        <w:rPr>
+          <w:rFonts w:asciiTheme="majorHAnsi" w:hAnsiTheme="majorHAnsi" w:cstheme="majorHAnsi"/>
+          <w:i/>
+          <w:iCs/>
+        </w:rPr>
+        <w:t>Creating Immutable Classes.</w:t>
+      </w:r>
+    </w:p>
+    <w:p>
+      <w:pPr>
+        <w:tabs>
+          <w:tab w:val="left" w:pos="4215"/>
+        </w:tabs>
+        <w:jc w:val="both"/>
+        <w:rPr>
+          <w:rFonts w:asciiTheme="majorHAnsi" w:hAnsiTheme="majorHAnsi" w:cstheme="majorHAnsi"/>
+        </w:rPr>
+      </w:pPr>
+      <w:r>
+        <w:rPr>
+          <w:rFonts w:asciiTheme="majorHAnsi" w:hAnsiTheme="majorHAnsi" w:cstheme="majorHAnsi"/>
+        </w:rPr>
+        <w:t xml:space="preserve">By making a class immutable, it cannot be changed at all. This makes a class easier to </w:t>
+      </w:r>
+      <w:r>
+        <w:rPr>
+          <w:rFonts w:asciiTheme="majorHAnsi" w:hAnsiTheme="majorHAnsi" w:cstheme="majorHAnsi"/>
+        </w:rPr>
+        <w:t>maintain and</w:t>
+      </w:r>
+      <w:r>
+        <w:rPr>
+          <w:rFonts w:asciiTheme="majorHAnsi" w:hAnsiTheme="majorHAnsi" w:cstheme="majorHAnsi"/>
+        </w:rPr>
+        <w:t xml:space="preserve"> helps with performance by limiting the number of copies made in memory. One step to make the class immutable is to omit the setters and allow to pass initial values through a constructor. See ImmutableSwan.java class as example.</w:t>
+      </w:r>
+      <w:r>
+        <w:rPr>
+          <w:rFonts w:asciiTheme="majorHAnsi" w:hAnsiTheme="majorHAnsi" w:cstheme="majorHAnsi"/>
+        </w:rPr>
+        <w:t xml:space="preserve"> Also see </w:t>
+      </w:r>
+      <w:r>
+        <w:rPr>
+          <w:rFonts w:asciiTheme="majorHAnsi" w:hAnsiTheme="majorHAnsi" w:cstheme="majorHAnsi"/>
+        </w:rPr>
+        <w:t>NotImmutable</w:t>
+      </w:r>
+      <w:r>
+        <w:rPr>
+          <w:rFonts w:asciiTheme="majorHAnsi" w:hAnsiTheme="majorHAnsi" w:cstheme="majorHAnsi"/>
+        </w:rPr>
+        <w:t xml:space="preserve">.java class for examples of how a class can still be mutable by the fact is handling </w:t>
+      </w:r>
+      <w:proofErr w:type="gramStart"/>
+      <w:r>
+        <w:rPr>
+          <w:rFonts w:asciiTheme="majorHAnsi" w:hAnsiTheme="majorHAnsi" w:cstheme="majorHAnsi"/>
+        </w:rPr>
+        <w:t>an</w:t>
+      </w:r>
+      <w:proofErr w:type="gramEnd"/>
+      <w:r>
+        <w:rPr>
+          <w:rFonts w:asciiTheme="majorHAnsi" w:hAnsiTheme="majorHAnsi" w:cstheme="majorHAnsi"/>
+        </w:rPr>
+        <w:t xml:space="preserve"> datatype that allows changes (StringBuilder).</w:t>
+      </w:r>
+    </w:p>
+    <w:p>
+      <w:pPr>
+        <w:tabs>
+          <w:tab w:val="left" w:pos="4215"/>
+        </w:tabs>
+        <w:jc w:val="both"/>
+        <w:rPr>
+          <w:rFonts w:asciiTheme="majorHAnsi" w:hAnsiTheme="majorHAnsi" w:cstheme="majorHAnsi"/>
+        </w:rPr>
+      </w:pPr>
+    </w:p>
+    <w:p>
+      <w:pPr>
+        <w:tabs>
+          <w:tab w:val="left" w:pos="4215"/>
+        </w:tabs>
+        <w:jc w:val="both"/>
+        <w:rPr>
+          <w:rFonts w:asciiTheme="majorHAnsi" w:hAnsiTheme="majorHAnsi" w:cstheme="majorHAnsi"/>
+        </w:rPr>
+      </w:pPr>
+    </w:p>
+    <w:p>
+      <w:pPr>
+        <w:tabs>
+          <w:tab w:val="left" w:pos="4215"/>
+        </w:tabs>
+        <w:jc w:val="both"/>
+        <w:rPr>
+          <w:rFonts w:asciiTheme="majorHAnsi" w:hAnsiTheme="majorHAnsi" w:cstheme="majorHAnsi"/>
+        </w:rPr>
+      </w:pPr>
+    </w:p>
+    <w:p>
+      <w:pPr>
+        <w:tabs>
+          <w:tab w:val="left" w:pos="4215"/>
+        </w:tabs>
+        <w:jc w:val="both"/>
+        <w:rPr>
+          <w:rFonts w:asciiTheme="majorHAnsi" w:hAnsiTheme="majorHAnsi" w:cstheme="majorHAnsi"/>
+          <w:u w:val="single"/>
+        </w:rPr>
+      </w:pPr>
+      <w:r>
+        <w:rPr>
+          <w:rFonts w:asciiTheme="majorHAnsi" w:hAnsiTheme="majorHAnsi" w:cstheme="majorHAnsi"/>
+          <w:u w:val="single"/>
+        </w:rPr>
+        <w:lastRenderedPageBreak/>
+        <w:t>Writing Lambdas.</w:t>
+      </w:r>
+    </w:p>
+    <w:p>
+      <w:pPr>
+        <w:tabs>
+          <w:tab w:val="left" w:pos="4215"/>
+        </w:tabs>
+        <w:jc w:val="both"/>
+        <w:rPr>
+          <w:rFonts w:asciiTheme="majorHAnsi" w:hAnsiTheme="majorHAnsi" w:cstheme="majorHAnsi"/>
+        </w:rPr>
+      </w:pPr>
+      <w:r>
+        <w:rPr>
+          <w:rFonts w:asciiTheme="majorHAnsi" w:hAnsiTheme="majorHAnsi" w:cstheme="majorHAnsi"/>
+        </w:rPr>
+        <w:t>In Java 8, the language added the ability to write code using another style: functional programming. You specify what you want to do rather than dealing with the state of the object. You focus more in expressions than loops. It uses lambda expressions to write code. A lambda expression is a block of code that gets passed around.</w:t>
+      </w:r>
+    </w:p>
+    <w:p>
+      <w:pPr>
+        <w:tabs>
+          <w:tab w:val="left" w:pos="4215"/>
+        </w:tabs>
+        <w:jc w:val="both"/>
+        <w:rPr>
+          <w:rFonts w:asciiTheme="majorHAnsi" w:hAnsiTheme="majorHAnsi" w:cstheme="majorHAnsi"/>
+        </w:rPr>
+      </w:pPr>
+    </w:p>
+    <w:p>
+      <w:pPr>
+        <w:tabs>
+          <w:tab w:val="left" w:pos="4215"/>
+        </w:tabs>
+        <w:jc w:val="both"/>
+        <w:rPr>
+          <w:rFonts w:asciiTheme="majorHAnsi" w:hAnsiTheme="majorHAnsi" w:cstheme="majorHAnsi"/>
+        </w:rPr>
+      </w:pPr>
+      <w:r>
+        <w:rPr>
+          <w:rFonts w:asciiTheme="majorHAnsi" w:hAnsiTheme="majorHAnsi" w:cstheme="majorHAnsi"/>
+        </w:rPr>
+        <w:t>It has parameters and a body like a full-fledge method do, but it doesn’t have a name. For some traditional code and basic lambda samples to see the difference, see Animal classes in Lambda folder of this repo.</w:t>
+      </w:r>
+      <w:r>
+        <w:rPr>
+          <w:rFonts w:asciiTheme="majorHAnsi" w:hAnsiTheme="majorHAnsi" w:cstheme="majorHAnsi"/>
+        </w:rPr>
+        <w:t xml:space="preserve"> You will see this code below in </w:t>
+      </w:r>
+      <w:r>
+        <w:rPr>
+          <w:rFonts w:asciiTheme="majorHAnsi" w:hAnsiTheme="majorHAnsi" w:cstheme="majorHAnsi"/>
+        </w:rPr>
+        <w:t>TraditionalSearch</w:t>
+      </w:r>
+      <w:r>
+        <w:rPr>
+          <w:rFonts w:asciiTheme="majorHAnsi" w:hAnsiTheme="majorHAnsi" w:cstheme="majorHAnsi"/>
+        </w:rPr>
+        <w:t>.java:</w:t>
+      </w:r>
+    </w:p>
+    <w:p>
+      <w:pPr>
+        <w:tabs>
+          <w:tab w:val="left" w:pos="4215"/>
+        </w:tabs>
+        <w:jc w:val="both"/>
+        <w:rPr>
+          <w:rFonts w:ascii="Consolas" w:hAnsi="Consolas" w:cstheme="majorHAnsi"/>
+          <w:i/>
+          <w:iCs/>
+          <w:sz w:val="22"/>
+          <w:szCs w:val="22"/>
+        </w:rPr>
+      </w:pPr>
+      <w:proofErr w:type="gramStart"/>
+      <w:r>
+        <w:rPr>
+          <w:rFonts w:ascii="Consolas" w:hAnsi="Consolas" w:cstheme="majorHAnsi"/>
+          <w:i/>
+          <w:iCs/>
+          <w:sz w:val="22"/>
+          <w:szCs w:val="22"/>
+        </w:rPr>
+        <w:t>print(</w:t>
+      </w:r>
+      <w:proofErr w:type="gramEnd"/>
+      <w:r>
+        <w:rPr>
+          <w:rFonts w:ascii="Consolas" w:hAnsi="Consolas" w:cstheme="majorHAnsi"/>
+          <w:i/>
+          <w:iCs/>
+          <w:sz w:val="22"/>
+          <w:szCs w:val="22"/>
+        </w:rPr>
+        <w:t xml:space="preserve">animals, a -&gt; </w:t>
+      </w:r>
+      <w:proofErr w:type="spellStart"/>
+      <w:r>
+        <w:rPr>
+          <w:rFonts w:ascii="Consolas" w:hAnsi="Consolas" w:cstheme="majorHAnsi"/>
+          <w:i/>
+          <w:iCs/>
+          <w:sz w:val="22"/>
+          <w:szCs w:val="22"/>
+        </w:rPr>
+        <w:t>a.canHop</w:t>
+      </w:r>
+      <w:proofErr w:type="spellEnd"/>
+      <w:r>
+        <w:rPr>
+          <w:rFonts w:ascii="Consolas" w:hAnsi="Consolas" w:cstheme="majorHAnsi"/>
+          <w:i/>
+          <w:iCs/>
+          <w:sz w:val="22"/>
+          <w:szCs w:val="22"/>
+        </w:rPr>
+        <w:t>());</w:t>
+      </w:r>
+    </w:p>
+    <w:p>
+      <w:pPr>
+        <w:tabs>
+          <w:tab w:val="left" w:pos="4215"/>
+        </w:tabs>
+        <w:jc w:val="both"/>
+        <w:rPr>
+          <w:rFonts w:asciiTheme="majorHAnsi" w:hAnsiTheme="majorHAnsi" w:cstheme="majorHAnsi"/>
+        </w:rPr>
+      </w:pPr>
+    </w:p>
+    <w:p>
+      <w:pPr>
+        <w:tabs>
+          <w:tab w:val="left" w:pos="4215"/>
+        </w:tabs>
+        <w:jc w:val="both"/>
+        <w:rPr>
+          <w:rFonts w:asciiTheme="majorHAnsi" w:hAnsiTheme="majorHAnsi" w:cstheme="majorHAnsi"/>
+        </w:rPr>
+      </w:pPr>
+      <w:r>
+        <w:rPr>
+          <w:rFonts w:asciiTheme="majorHAnsi" w:hAnsiTheme="majorHAnsi" w:cstheme="majorHAnsi"/>
+        </w:rPr>
+        <w:t xml:space="preserve">Java relies on context to figure our what lambda expressions mean. In the </w:t>
+      </w:r>
+      <w:proofErr w:type="spellStart"/>
+      <w:r>
+        <w:rPr>
+          <w:rFonts w:asciiTheme="majorHAnsi" w:hAnsiTheme="majorHAnsi" w:cstheme="majorHAnsi"/>
+        </w:rPr>
+        <w:t>TraditionalSearch</w:t>
+      </w:r>
+      <w:proofErr w:type="spellEnd"/>
+      <w:r>
+        <w:rPr>
+          <w:rFonts w:asciiTheme="majorHAnsi" w:hAnsiTheme="majorHAnsi" w:cstheme="majorHAnsi"/>
+        </w:rPr>
+        <w:t xml:space="preserve"> sample, we are passing a lambda to the “</w:t>
+      </w:r>
+      <w:r>
+        <w:rPr>
+          <w:rFonts w:ascii="Consolas" w:hAnsi="Consolas" w:cstheme="majorHAnsi"/>
+          <w:i/>
+          <w:iCs/>
+          <w:sz w:val="22"/>
+          <w:szCs w:val="22"/>
+        </w:rPr>
+        <w:t>print</w:t>
+      </w:r>
+      <w:r>
+        <w:rPr>
+          <w:rFonts w:asciiTheme="majorHAnsi" w:hAnsiTheme="majorHAnsi" w:cstheme="majorHAnsi"/>
+        </w:rPr>
+        <w:t xml:space="preserve">” method. The lambda being passed is: </w:t>
+      </w:r>
+      <w:r>
+        <w:rPr>
+          <w:rFonts w:ascii="Consolas" w:hAnsi="Consolas" w:cstheme="majorHAnsi"/>
+          <w:i/>
+          <w:iCs/>
+          <w:sz w:val="22"/>
+          <w:szCs w:val="22"/>
+        </w:rPr>
+        <w:t xml:space="preserve">a -&gt; </w:t>
+      </w:r>
+      <w:proofErr w:type="spellStart"/>
+      <w:proofErr w:type="gramStart"/>
+      <w:r>
+        <w:rPr>
+          <w:rFonts w:ascii="Consolas" w:hAnsi="Consolas" w:cstheme="majorHAnsi"/>
+          <w:i/>
+          <w:iCs/>
+          <w:sz w:val="22"/>
+          <w:szCs w:val="22"/>
+        </w:rPr>
+        <w:t>a.canHop</w:t>
+      </w:r>
+      <w:proofErr w:type="spellEnd"/>
+      <w:proofErr w:type="gramEnd"/>
+      <w:r>
+        <w:rPr>
+          <w:rFonts w:ascii="Consolas" w:hAnsi="Consolas" w:cstheme="majorHAnsi"/>
+          <w:i/>
+          <w:iCs/>
+          <w:sz w:val="22"/>
+          <w:szCs w:val="22"/>
+        </w:rPr>
+        <w:t>();</w:t>
+      </w:r>
+    </w:p>
+    <w:p>
+      <w:pPr>
+        <w:tabs>
+          <w:tab w:val="left" w:pos="4215"/>
+        </w:tabs>
+        <w:jc w:val="both"/>
+        <w:rPr>
+          <w:rFonts w:asciiTheme="majorHAnsi" w:hAnsiTheme="majorHAnsi" w:cstheme="majorHAnsi"/>
+        </w:rPr>
+      </w:pPr>
+    </w:p>
+    <w:p>
+      <w:pPr>
+        <w:tabs>
+          <w:tab w:val="left" w:pos="4215"/>
+        </w:tabs>
+        <w:jc w:val="both"/>
+        <w:rPr>
+          <w:rFonts w:asciiTheme="majorHAnsi" w:hAnsiTheme="majorHAnsi" w:cstheme="majorHAnsi"/>
+        </w:rPr>
+      </w:pPr>
+      <w:r>
+        <w:rPr>
+          <w:rFonts w:asciiTheme="majorHAnsi" w:hAnsiTheme="majorHAnsi" w:cstheme="majorHAnsi"/>
+        </w:rPr>
+        <w:t xml:space="preserve">The </w:t>
+      </w:r>
+      <w:r>
+        <w:rPr>
+          <w:rFonts w:ascii="Consolas" w:hAnsi="Consolas" w:cstheme="majorHAnsi"/>
+          <w:i/>
+          <w:iCs/>
+          <w:sz w:val="22"/>
+          <w:szCs w:val="22"/>
+        </w:rPr>
+        <w:t>print</w:t>
+      </w:r>
+      <w:r>
+        <w:rPr>
+          <w:rFonts w:asciiTheme="majorHAnsi" w:hAnsiTheme="majorHAnsi" w:cstheme="majorHAnsi"/>
+          <w:sz w:val="22"/>
+          <w:szCs w:val="22"/>
+        </w:rPr>
+        <w:t xml:space="preserve"> </w:t>
+      </w:r>
+      <w:r>
+        <w:rPr>
+          <w:rFonts w:asciiTheme="majorHAnsi" w:hAnsiTheme="majorHAnsi" w:cstheme="majorHAnsi"/>
+        </w:rPr>
+        <w:t xml:space="preserve">method expect a </w:t>
+      </w:r>
+      <w:proofErr w:type="spellStart"/>
+      <w:r>
+        <w:rPr>
+          <w:rFonts w:asciiTheme="majorHAnsi" w:hAnsiTheme="majorHAnsi" w:cstheme="majorHAnsi"/>
+        </w:rPr>
+        <w:t>CheckTrait</w:t>
+      </w:r>
+      <w:proofErr w:type="spellEnd"/>
+      <w:r>
+        <w:rPr>
+          <w:rFonts w:asciiTheme="majorHAnsi" w:hAnsiTheme="majorHAnsi" w:cstheme="majorHAnsi"/>
+        </w:rPr>
+        <w:t xml:space="preserve"> as second parameter, since it’s a lambda, Java tries to map our lambda to that interface: </w:t>
+      </w:r>
+      <w:proofErr w:type="spellStart"/>
+      <w:r>
+        <w:rPr>
+          <w:rFonts w:ascii="Consolas" w:hAnsi="Consolas" w:cstheme="majorHAnsi"/>
+          <w:i/>
+          <w:iCs/>
+          <w:sz w:val="22"/>
+          <w:szCs w:val="22"/>
+        </w:rPr>
+        <w:t>boolean</w:t>
+      </w:r>
+      <w:proofErr w:type="spellEnd"/>
+      <w:r>
+        <w:rPr>
+          <w:rFonts w:ascii="Consolas" w:hAnsi="Consolas" w:cstheme="majorHAnsi"/>
+          <w:i/>
+          <w:iCs/>
+          <w:sz w:val="22"/>
+          <w:szCs w:val="22"/>
+        </w:rPr>
+        <w:t xml:space="preserve"> </w:t>
+      </w:r>
+      <w:proofErr w:type="gramStart"/>
+      <w:r>
+        <w:rPr>
+          <w:rFonts w:ascii="Consolas" w:hAnsi="Consolas" w:cstheme="majorHAnsi"/>
+          <w:i/>
+          <w:iCs/>
+          <w:sz w:val="22"/>
+          <w:szCs w:val="22"/>
+        </w:rPr>
+        <w:t>test(</w:t>
+      </w:r>
+      <w:proofErr w:type="gramEnd"/>
+      <w:r>
+        <w:rPr>
+          <w:rFonts w:ascii="Consolas" w:hAnsi="Consolas" w:cstheme="majorHAnsi"/>
+          <w:i/>
+          <w:iCs/>
+          <w:sz w:val="22"/>
+          <w:szCs w:val="22"/>
+        </w:rPr>
+        <w:t>Animal a)</w:t>
+      </w:r>
+    </w:p>
+    <w:p>
+      <w:pPr>
+        <w:tabs>
+          <w:tab w:val="left" w:pos="4215"/>
+        </w:tabs>
+        <w:jc w:val="both"/>
+        <w:rPr>
+          <w:rFonts w:asciiTheme="majorHAnsi" w:hAnsiTheme="majorHAnsi" w:cstheme="majorHAnsi"/>
+        </w:rPr>
+      </w:pPr>
+      <w:r>
+        <w:rPr>
+          <w:rFonts w:asciiTheme="majorHAnsi" w:hAnsiTheme="majorHAnsi" w:cstheme="majorHAnsi"/>
+        </w:rPr>
+        <w:t xml:space="preserve">Since the interface’s method takes an Animal, that mean the lambda parameter </w:t>
+      </w:r>
+      <w:proofErr w:type="gramStart"/>
+      <w:r>
+        <w:rPr>
+          <w:rFonts w:asciiTheme="majorHAnsi" w:hAnsiTheme="majorHAnsi" w:cstheme="majorHAnsi"/>
+        </w:rPr>
+        <w:t>has to</w:t>
+      </w:r>
+      <w:proofErr w:type="gramEnd"/>
+      <w:r>
+        <w:rPr>
+          <w:rFonts w:asciiTheme="majorHAnsi" w:hAnsiTheme="majorHAnsi" w:cstheme="majorHAnsi"/>
+        </w:rPr>
+        <w:t xml:space="preserve"> be an Animal. And since that interface returns </w:t>
+      </w:r>
+      <w:proofErr w:type="spellStart"/>
+      <w:r>
+        <w:rPr>
+          <w:rFonts w:asciiTheme="majorHAnsi" w:hAnsiTheme="majorHAnsi" w:cstheme="majorHAnsi"/>
+        </w:rPr>
+        <w:t>boolean</w:t>
+      </w:r>
+      <w:proofErr w:type="spellEnd"/>
+      <w:r>
+        <w:rPr>
+          <w:rFonts w:asciiTheme="majorHAnsi" w:hAnsiTheme="majorHAnsi" w:cstheme="majorHAnsi"/>
+        </w:rPr>
+        <w:t xml:space="preserve">, we know the lambda returns a </w:t>
+      </w:r>
+      <w:proofErr w:type="spellStart"/>
+      <w:r>
+        <w:rPr>
+          <w:rFonts w:asciiTheme="majorHAnsi" w:hAnsiTheme="majorHAnsi" w:cstheme="majorHAnsi"/>
+        </w:rPr>
+        <w:t>boolean</w:t>
+      </w:r>
+      <w:proofErr w:type="spellEnd"/>
+      <w:r>
+        <w:rPr>
+          <w:rFonts w:asciiTheme="majorHAnsi" w:hAnsiTheme="majorHAnsi" w:cstheme="majorHAnsi"/>
+        </w:rPr>
+        <w:t>.</w:t>
+      </w:r>
+    </w:p>
+    <w:p>
+      <w:pPr>
+        <w:tabs>
+          <w:tab w:val="left" w:pos="4215"/>
+        </w:tabs>
+        <w:jc w:val="both"/>
+        <w:rPr>
+          <w:rFonts w:asciiTheme="majorHAnsi" w:hAnsiTheme="majorHAnsi" w:cstheme="majorHAnsi"/>
+        </w:rPr>
+      </w:pPr>
+    </w:p>
+    <w:p>
+      <w:pPr>
+        <w:tabs>
+          <w:tab w:val="left" w:pos="4215"/>
+        </w:tabs>
+        <w:jc w:val="both"/>
+        <w:rPr>
+          <w:rFonts w:asciiTheme="majorHAnsi" w:hAnsiTheme="majorHAnsi" w:cstheme="majorHAnsi"/>
+        </w:rPr>
+      </w:pPr>
+      <w:r>
+        <w:rPr>
+          <w:rFonts w:asciiTheme="majorHAnsi" w:hAnsiTheme="majorHAnsi" w:cstheme="majorHAnsi"/>
+        </w:rPr>
+        <w:t>Now let’s talk about syntax.</w:t>
+      </w:r>
+    </w:p>
+    <w:p>
+      <w:pPr>
+        <w:tabs>
+          <w:tab w:val="left" w:pos="4215"/>
+        </w:tabs>
+        <w:jc w:val="both"/>
+        <w:rPr>
+          <w:rFonts w:ascii="Consolas" w:hAnsi="Consolas" w:cstheme="majorHAnsi"/>
+          <w:i/>
+          <w:iCs/>
+          <w:sz w:val="22"/>
+          <w:szCs w:val="22"/>
+        </w:rPr>
+      </w:pPr>
+      <w:r>
+        <w:rPr>
+          <w:rFonts w:ascii="Consolas" w:hAnsi="Consolas" w:cstheme="majorHAnsi"/>
+          <w:i/>
+          <w:iCs/>
+          <w:sz w:val="22"/>
+          <w:szCs w:val="22"/>
+        </w:rPr>
+        <w:t xml:space="preserve">a –&gt; </w:t>
+      </w:r>
+      <w:proofErr w:type="spellStart"/>
+      <w:proofErr w:type="gramStart"/>
+      <w:r>
+        <w:rPr>
+          <w:rFonts w:ascii="Consolas" w:hAnsi="Consolas" w:cstheme="majorHAnsi"/>
+          <w:i/>
+          <w:iCs/>
+          <w:sz w:val="22"/>
+          <w:szCs w:val="22"/>
+        </w:rPr>
+        <w:t>a.canHop</w:t>
+      </w:r>
+      <w:proofErr w:type="spellEnd"/>
+      <w:proofErr w:type="gramEnd"/>
+      <w:r>
+        <w:rPr>
+          <w:rFonts w:ascii="Consolas" w:hAnsi="Consolas" w:cstheme="majorHAnsi"/>
+          <w:i/>
+          <w:iCs/>
+          <w:sz w:val="22"/>
+          <w:szCs w:val="22"/>
+        </w:rPr>
+        <w:t>()</w:t>
+      </w:r>
+    </w:p>
+    <w:p>
+      <w:pPr>
+        <w:tabs>
+          <w:tab w:val="left" w:pos="4215"/>
+        </w:tabs>
+        <w:jc w:val="both"/>
+        <w:rPr>
+          <w:rFonts w:asciiTheme="majorHAnsi" w:hAnsiTheme="majorHAnsi" w:cstheme="majorHAnsi"/>
+        </w:rPr>
+      </w:pPr>
+      <w:r>
+        <w:rPr>
+          <w:rFonts w:asciiTheme="majorHAnsi" w:hAnsiTheme="majorHAnsi" w:cstheme="majorHAnsi"/>
+        </w:rPr>
+        <w:t xml:space="preserve">Where it has 3 parts. The first specify a single parameter with the name </w:t>
+      </w:r>
+      <w:r>
+        <w:rPr>
+          <w:rFonts w:asciiTheme="majorHAnsi" w:hAnsiTheme="majorHAnsi" w:cstheme="majorHAnsi"/>
+          <w:b/>
+          <w:bCs/>
+        </w:rPr>
+        <w:t>a</w:t>
+      </w:r>
+      <w:r>
+        <w:rPr>
+          <w:rFonts w:asciiTheme="majorHAnsi" w:hAnsiTheme="majorHAnsi" w:cstheme="majorHAnsi"/>
+        </w:rPr>
+        <w:t>. The second is an operator to separate the parameter and the body. The last one it’s the body, calls a single method and returns the result (</w:t>
+      </w:r>
+      <w:proofErr w:type="spellStart"/>
+      <w:r>
+        <w:rPr>
+          <w:rFonts w:asciiTheme="majorHAnsi" w:hAnsiTheme="majorHAnsi" w:cstheme="majorHAnsi"/>
+        </w:rPr>
+        <w:t>boolean</w:t>
+      </w:r>
+      <w:proofErr w:type="spellEnd"/>
+      <w:r>
+        <w:rPr>
+          <w:rFonts w:asciiTheme="majorHAnsi" w:hAnsiTheme="majorHAnsi" w:cstheme="majorHAnsi"/>
+        </w:rPr>
+        <w:t>).</w:t>
+      </w:r>
+    </w:p>
+    <w:p>
+      <w:pPr>
+        <w:tabs>
+          <w:tab w:val="left" w:pos="4215"/>
+        </w:tabs>
+        <w:jc w:val="both"/>
+        <w:rPr>
+          <w:rFonts w:asciiTheme="majorHAnsi" w:hAnsiTheme="majorHAnsi" w:cstheme="majorHAnsi"/>
+        </w:rPr>
+      </w:pPr>
+    </w:p>
+    <w:p>
+      <w:pPr>
+        <w:tabs>
+          <w:tab w:val="left" w:pos="4215"/>
+        </w:tabs>
+        <w:jc w:val="both"/>
+        <w:rPr>
+          <w:rFonts w:ascii="Consolas" w:hAnsi="Consolas" w:cstheme="majorHAnsi"/>
+          <w:i/>
+          <w:iCs/>
+          <w:sz w:val="22"/>
+          <w:szCs w:val="22"/>
+        </w:rPr>
+      </w:pPr>
+      <w:r>
+        <w:rPr>
+          <w:rFonts w:ascii="Consolas" w:hAnsi="Consolas" w:cstheme="majorHAnsi"/>
+          <w:i/>
+          <w:iCs/>
+          <w:sz w:val="22"/>
+          <w:szCs w:val="22"/>
+        </w:rPr>
+        <w:t xml:space="preserve">(Animal </w:t>
+      </w:r>
+      <w:r>
+        <w:rPr>
+          <w:rFonts w:ascii="Consolas" w:hAnsi="Consolas" w:cstheme="majorHAnsi"/>
+          <w:i/>
+          <w:iCs/>
+          <w:sz w:val="22"/>
+          <w:szCs w:val="22"/>
+        </w:rPr>
+        <w:t>a</w:t>
+      </w:r>
+      <w:r>
+        <w:rPr>
+          <w:rFonts w:ascii="Consolas" w:hAnsi="Consolas" w:cstheme="majorHAnsi"/>
+          <w:i/>
+          <w:iCs/>
+          <w:sz w:val="22"/>
+          <w:szCs w:val="22"/>
+        </w:rPr>
+        <w:t>)</w:t>
+      </w:r>
+      <w:r>
+        <w:rPr>
+          <w:rFonts w:ascii="Consolas" w:hAnsi="Consolas" w:cstheme="majorHAnsi"/>
+          <w:i/>
+          <w:iCs/>
+          <w:sz w:val="22"/>
+          <w:szCs w:val="22"/>
+        </w:rPr>
+        <w:t xml:space="preserve"> –&gt; </w:t>
+      </w:r>
+      <w:proofErr w:type="gramStart"/>
+      <w:r>
+        <w:rPr>
+          <w:rFonts w:ascii="Consolas" w:hAnsi="Consolas" w:cstheme="majorHAnsi"/>
+          <w:i/>
+          <w:iCs/>
+          <w:sz w:val="22"/>
+          <w:szCs w:val="22"/>
+        </w:rPr>
+        <w:t>{ return</w:t>
+      </w:r>
+      <w:proofErr w:type="gramEnd"/>
+      <w:r>
+        <w:rPr>
+          <w:rFonts w:ascii="Consolas" w:hAnsi="Consolas" w:cstheme="majorHAnsi"/>
+          <w:i/>
+          <w:iCs/>
+          <w:sz w:val="22"/>
+          <w:szCs w:val="22"/>
+        </w:rPr>
+        <w:t xml:space="preserve"> </w:t>
+      </w:r>
+      <w:proofErr w:type="spellStart"/>
+      <w:r>
+        <w:rPr>
+          <w:rFonts w:ascii="Consolas" w:hAnsi="Consolas" w:cstheme="majorHAnsi"/>
+          <w:i/>
+          <w:iCs/>
+          <w:sz w:val="22"/>
+          <w:szCs w:val="22"/>
+        </w:rPr>
+        <w:t>a.canHop</w:t>
+      </w:r>
+      <w:proofErr w:type="spellEnd"/>
+      <w:r>
+        <w:rPr>
+          <w:rFonts w:ascii="Consolas" w:hAnsi="Consolas" w:cstheme="majorHAnsi"/>
+          <w:i/>
+          <w:iCs/>
+          <w:sz w:val="22"/>
+          <w:szCs w:val="22"/>
+        </w:rPr>
+        <w:t>()</w:t>
+      </w:r>
+      <w:r>
+        <w:rPr>
+          <w:rFonts w:ascii="Consolas" w:hAnsi="Consolas" w:cstheme="majorHAnsi"/>
+          <w:i/>
+          <w:iCs/>
+          <w:sz w:val="22"/>
+          <w:szCs w:val="22"/>
+        </w:rPr>
+        <w:t>; }</w:t>
+      </w:r>
+    </w:p>
+    <w:p>
+      <w:pPr>
+        <w:tabs>
+          <w:tab w:val="left" w:pos="4215"/>
+        </w:tabs>
+        <w:jc w:val="both"/>
+        <w:rPr>
+          <w:rFonts w:asciiTheme="majorHAnsi" w:hAnsiTheme="majorHAnsi" w:cstheme="majorHAnsi"/>
+        </w:rPr>
+      </w:pPr>
+      <w:r>
+        <w:rPr>
+          <w:rFonts w:asciiTheme="majorHAnsi" w:hAnsiTheme="majorHAnsi" w:cstheme="majorHAnsi"/>
+        </w:rPr>
+        <w:t xml:space="preserve">This one does the same the previous one but it’s more verbose. The first part specifies a single parameter with he name </w:t>
+      </w:r>
+      <w:r>
+        <w:rPr>
+          <w:rFonts w:asciiTheme="majorHAnsi" w:hAnsiTheme="majorHAnsi" w:cstheme="majorHAnsi"/>
+          <w:b/>
+          <w:bCs/>
+        </w:rPr>
+        <w:t>a</w:t>
+      </w:r>
+      <w:r>
+        <w:rPr>
+          <w:rFonts w:asciiTheme="majorHAnsi" w:hAnsiTheme="majorHAnsi" w:cstheme="majorHAnsi"/>
+        </w:rPr>
+        <w:t xml:space="preserve"> and states the type is </w:t>
+      </w:r>
+      <w:r>
+        <w:rPr>
+          <w:rFonts w:asciiTheme="majorHAnsi" w:hAnsiTheme="majorHAnsi" w:cstheme="majorHAnsi"/>
+          <w:b/>
+          <w:bCs/>
+        </w:rPr>
+        <w:t>Animal</w:t>
+      </w:r>
+      <w:r>
+        <w:rPr>
+          <w:rFonts w:asciiTheme="majorHAnsi" w:hAnsiTheme="majorHAnsi" w:cstheme="majorHAnsi"/>
+        </w:rPr>
+        <w:t>. The second is the operator that separates the parameter and the body. The last one is the body, that includes curly braces, return type and finish the statement with a semicolon.</w:t>
+      </w:r>
+    </w:p>
+    <w:p>
+      <w:pPr>
+        <w:tabs>
+          <w:tab w:val="left" w:pos="4215"/>
+        </w:tabs>
+        <w:jc w:val="both"/>
+        <w:rPr>
+          <w:rFonts w:asciiTheme="majorHAnsi" w:hAnsiTheme="majorHAnsi" w:cstheme="majorHAnsi"/>
+        </w:rPr>
+      </w:pPr>
+    </w:p>
+    <w:p>
+      <w:pPr>
+        <w:tabs>
+          <w:tab w:val="left" w:pos="4215"/>
+        </w:tabs>
+        <w:jc w:val="both"/>
+        <w:rPr>
+          <w:rFonts w:asciiTheme="majorHAnsi" w:hAnsiTheme="majorHAnsi" w:cstheme="majorHAnsi"/>
+        </w:rPr>
+      </w:pPr>
+      <w:r>
+        <w:rPr>
+          <w:rFonts w:asciiTheme="majorHAnsi" w:hAnsiTheme="majorHAnsi" w:cstheme="majorHAnsi"/>
+        </w:rPr>
+        <w:t xml:space="preserve">Parenthesis is needed in the parameter, when it’s more than one or the datatype is stated. Curly braces in the body is used for more than one statement, or we want to use the </w:t>
+      </w:r>
+      <w:r>
+        <w:rPr>
+          <w:rFonts w:asciiTheme="majorHAnsi" w:hAnsiTheme="majorHAnsi" w:cstheme="majorHAnsi"/>
+          <w:b/>
+          <w:bCs/>
+        </w:rPr>
+        <w:t>return</w:t>
+      </w:r>
+      <w:r>
+        <w:rPr>
+          <w:rFonts w:asciiTheme="majorHAnsi" w:hAnsiTheme="majorHAnsi" w:cstheme="majorHAnsi"/>
+        </w:rPr>
+        <w:t xml:space="preserve"> keyword; also keep in mind the semicolons are needed to end each statement.</w:t>
+      </w:r>
+    </w:p>
+    <w:p>
+      <w:pPr>
+        <w:tabs>
+          <w:tab w:val="left" w:pos="4215"/>
+        </w:tabs>
+        <w:jc w:val="both"/>
+        <w:rPr>
+          <w:rFonts w:asciiTheme="majorHAnsi" w:hAnsiTheme="majorHAnsi" w:cstheme="majorHAnsi"/>
+        </w:rPr>
+      </w:pPr>
+    </w:p>
+    <w:p>
+      <w:pPr>
+        <w:tabs>
+          <w:tab w:val="left" w:pos="4215"/>
+        </w:tabs>
+        <w:jc w:val="both"/>
+        <w:rPr>
+          <w:rFonts w:asciiTheme="majorHAnsi" w:hAnsiTheme="majorHAnsi" w:cstheme="majorHAnsi"/>
+        </w:rPr>
+      </w:pPr>
       <w:bookmarkStart w:id="0" w:name="_GoBack"/>
       <w:bookmarkEnd w:id="0"/>
-    </w:p>
-    <w:p>
-      <w:pPr>
-        <w:tabs>
-          <w:tab w:val="left" w:pos="4215"/>
-        </w:tabs>
-        <w:jc w:val="both"/>
-        <w:rPr>
-          <w:rFonts w:asciiTheme="majorHAnsi" w:hAnsiTheme="majorHAnsi" w:cstheme="majorHAnsi"/>
-        </w:rPr>
-      </w:pPr>
     </w:p>
     <w:sectPr>
       <w:type w:val="continuous"/>
@@ -29579,6 +31904,95 @@
 <file path=word/numbering.xml><?xml version="1.0" encoding="utf-8"?>
 <w:numbering xmlns:wpc="http://schemas.microsoft.com/office/word/2010/wordprocessingCanvas" xmlns:cx="http://schemas.microsoft.com/office/drawing/2014/chartex" xmlns:cx1="http://schemas.microsoft.com/office/drawing/2015/9/8/chartex" xmlns:cx2="http://schemas.microsoft.com/office/drawing/2015/10/21/chartex" xmlns:cx3="http://schemas.microsoft.com/office/drawing/2016/5/9/chartex" xmlns:cx4="http://schemas.microsoft.com/office/drawing/2016/5/10/chartex" xmlns:cx5="http://schemas.microsoft.com/office/drawing/2016/5/11/chartex" xmlns:cx6="http://schemas.microsoft.com/office/drawing/2016/5/12/chartex" xmlns:cx7="http://schemas.microsoft.com/office/drawing/2016/5/13/chartex" xmlns:cx8="http://schemas.microsoft.com/office/drawing/2016/5/14/chartex" xmlns:mc="http://schemas.openxmlformats.org/markup-compatibility/2006" xmlns:aink="http://schemas.microsoft.com/office/drawing/2016/ink" xmlns:am3d="http://schemas.microsoft.com/office/drawing/2017/model3d" xmlns:o="urn:schemas-microsoft-com:office:office" xmlns:r="http://schemas.openxmlformats.org/officeDocument/2006/relationships" xmlns:m="http://schemas.openxmlformats.org/officeDocument/2006/math" xmlns:v="urn:schemas-microsoft-com:vml" xmlns:wp14="http://schemas.microsoft.com/office/word/2010/wordprocessingDrawing" xmlns:wp="http://schemas.openxmlformats.org/drawingml/2006/wordprocessingDrawing" xmlns:w10="urn:schemas-microsoft-com:office:word" xmlns:w="http://schemas.openxmlformats.org/wordprocessingml/2006/main" xmlns:w14="http://schemas.microsoft.com/office/word/2010/wordml" xmlns:w15="http://schemas.microsoft.com/office/word/2012/wordml" xmlns:w16cex="http://schemas.microsoft.com/office/word/2018/wordml/cex" xmlns:w16cid="http://schemas.microsoft.com/office/word/2016/wordml/cid" xmlns:w16="http://schemas.microsoft.com/office/word/2018/wordml" xmlns:w16se="http://schemas.microsoft.com/office/word/2015/wordml/symex" xmlns:wpg="http://schemas.microsoft.com/office/word/2010/wordprocessingGroup" xmlns:wpi="http://schemas.microsoft.com/office/word/2010/wordprocessingInk" xmlns:wne="http://schemas.microsoft.com/office/word/2006/wordml" xmlns:wps="http://schemas.microsoft.com/office/word/2010/wordprocessingShape" mc:Ignorable="w14 w15 w16se w16cid w16 w16cex wp14">
   <w:abstractNum w:abstractNumId="0" w15:restartNumberingAfterBreak="0">
+    <w:nsid w:val="18287A3D"/>
+    <w:multiLevelType w:val="hybridMultilevel"/>
+    <w:tmpl w:val="DB2CDF68"/>
+    <w:lvl w:ilvl="0" w:tplc="0409000F">
+      <w:start w:val="1"/>
+      <w:numFmt w:val="decimal"/>
+      <w:lvlText w:val="%1."/>
+      <w:lvlJc w:val="left"/>
+      <w:pPr>
+        <w:ind w:left="720" w:hanging="360"/>
+      </w:pPr>
+      <w:rPr>
+        <w:rFonts w:hint="default"/>
+      </w:rPr>
+    </w:lvl>
+    <w:lvl w:ilvl="1" w:tplc="04090019" w:tentative="1">
+      <w:start w:val="1"/>
+      <w:numFmt w:val="lowerLetter"/>
+      <w:lvlText w:val="%2."/>
+      <w:lvlJc w:val="left"/>
+      <w:pPr>
+        <w:ind w:left="1440" w:hanging="360"/>
+      </w:pPr>
+    </w:lvl>
+    <w:lvl w:ilvl="2" w:tplc="0409001B" w:tentative="1">
+      <w:start w:val="1"/>
+      <w:numFmt w:val="lowerRoman"/>
+      <w:lvlText w:val="%3."/>
+      <w:lvlJc w:val="right"/>
+      <w:pPr>
+        <w:ind w:left="2160" w:hanging="180"/>
+      </w:pPr>
+    </w:lvl>
+    <w:lvl w:ilvl="3" w:tplc="0409000F" w:tentative="1">
+      <w:start w:val="1"/>
+      <w:numFmt w:val="decimal"/>
+      <w:lvlText w:val="%4."/>
+      <w:lvlJc w:val="left"/>
+      <w:pPr>
+        <w:ind w:left="2880" w:hanging="360"/>
+      </w:pPr>
+    </w:lvl>
+    <w:lvl w:ilvl="4" w:tplc="04090019" w:tentative="1">
+      <w:start w:val="1"/>
+      <w:numFmt w:val="lowerLetter"/>
+      <w:lvlText w:val="%5."/>
+      <w:lvlJc w:val="left"/>
+      <w:pPr>
+        <w:ind w:left="3600" w:hanging="360"/>
+      </w:pPr>
+    </w:lvl>
+    <w:lvl w:ilvl="5" w:tplc="0409001B" w:tentative="1">
+      <w:start w:val="1"/>
+      <w:numFmt w:val="lowerRoman"/>
+      <w:lvlText w:val="%6."/>
+      <w:lvlJc w:val="right"/>
+      <w:pPr>
+        <w:ind w:left="4320" w:hanging="180"/>
+      </w:pPr>
+    </w:lvl>
+    <w:lvl w:ilvl="6" w:tplc="0409000F" w:tentative="1">
+      <w:start w:val="1"/>
+      <w:numFmt w:val="decimal"/>
+      <w:lvlText w:val="%7."/>
+      <w:lvlJc w:val="left"/>
+      <w:pPr>
+        <w:ind w:left="5040" w:hanging="360"/>
+      </w:pPr>
+    </w:lvl>
+    <w:lvl w:ilvl="7" w:tplc="04090019" w:tentative="1">
+      <w:start w:val="1"/>
+      <w:numFmt w:val="lowerLetter"/>
+      <w:lvlText w:val="%8."/>
+      <w:lvlJc w:val="left"/>
+      <w:pPr>
+        <w:ind w:left="5760" w:hanging="360"/>
+      </w:pPr>
+    </w:lvl>
+    <w:lvl w:ilvl="8" w:tplc="0409001B" w:tentative="1">
+      <w:start w:val="1"/>
+      <w:numFmt w:val="lowerRoman"/>
+      <w:lvlText w:val="%9."/>
+      <w:lvlJc w:val="right"/>
+      <w:pPr>
+        <w:ind w:left="6480" w:hanging="180"/>
+      </w:pPr>
+    </w:lvl>
+  </w:abstractNum>
+  <w:abstractNum w:abstractNumId="1" w15:restartNumberingAfterBreak="0">
     <w:nsid w:val="18F528DA"/>
     <w:multiLevelType w:val="hybridMultilevel"/>
     <w:tmpl w:val="361EA016"/>
@@ -29690,7 +32104,7 @@
       </w:rPr>
     </w:lvl>
   </w:abstractNum>
-  <w:abstractNum w:abstractNumId="1" w15:restartNumberingAfterBreak="0">
+  <w:abstractNum w:abstractNumId="2" w15:restartNumberingAfterBreak="0">
     <w:nsid w:val="1CAB7F72"/>
     <w:multiLevelType w:val="hybridMultilevel"/>
     <w:tmpl w:val="72048152"/>
@@ -29779,7 +32193,7 @@
       </w:pPr>
     </w:lvl>
   </w:abstractNum>
-  <w:abstractNum w:abstractNumId="2" w15:restartNumberingAfterBreak="0">
+  <w:abstractNum w:abstractNumId="3" w15:restartNumberingAfterBreak="0">
     <w:nsid w:val="1D4A49FC"/>
     <w:multiLevelType w:val="hybridMultilevel"/>
     <w:tmpl w:val="BB6E166E"/>
@@ -29868,7 +32282,7 @@
       </w:pPr>
     </w:lvl>
   </w:abstractNum>
-  <w:abstractNum w:abstractNumId="3" w15:restartNumberingAfterBreak="0">
+  <w:abstractNum w:abstractNumId="4" w15:restartNumberingAfterBreak="0">
     <w:nsid w:val="29F97202"/>
     <w:multiLevelType w:val="hybridMultilevel"/>
     <w:tmpl w:val="622CBF34"/>
@@ -29957,7 +32371,7 @@
       </w:pPr>
     </w:lvl>
   </w:abstractNum>
-  <w:abstractNum w:abstractNumId="4" w15:restartNumberingAfterBreak="0">
+  <w:abstractNum w:abstractNumId="5" w15:restartNumberingAfterBreak="0">
     <w:nsid w:val="36A3536D"/>
     <w:multiLevelType w:val="hybridMultilevel"/>
     <w:tmpl w:val="1CF095CC"/>
@@ -30046,7 +32460,7 @@
       </w:pPr>
     </w:lvl>
   </w:abstractNum>
-  <w:abstractNum w:abstractNumId="5" w15:restartNumberingAfterBreak="0">
+  <w:abstractNum w:abstractNumId="6" w15:restartNumberingAfterBreak="0">
     <w:nsid w:val="496E35B3"/>
     <w:multiLevelType w:val="hybridMultilevel"/>
     <w:tmpl w:val="D7A0A9A0"/>
@@ -30158,7 +32572,7 @@
       </w:rPr>
     </w:lvl>
   </w:abstractNum>
-  <w:abstractNum w:abstractNumId="6" w15:restartNumberingAfterBreak="0">
+  <w:abstractNum w:abstractNumId="7" w15:restartNumberingAfterBreak="0">
     <w:nsid w:val="6F2A6E6A"/>
     <w:multiLevelType w:val="hybridMultilevel"/>
     <w:tmpl w:val="9FFC271E"/>
@@ -30271,25 +32685,28 @@
     </w:lvl>
   </w:abstractNum>
   <w:num w:numId="1">
+    <w:abstractNumId w:val="7"/>
+  </w:num>
+  <w:num w:numId="2">
+    <w:abstractNumId w:val="1"/>
+  </w:num>
+  <w:num w:numId="3">
+    <w:abstractNumId w:val="2"/>
+  </w:num>
+  <w:num w:numId="4">
     <w:abstractNumId w:val="6"/>
   </w:num>
-  <w:num w:numId="2">
-    <w:abstractNumId w:val="0"/>
+  <w:num w:numId="5">
+    <w:abstractNumId w:val="3"/>
   </w:num>
-  <w:num w:numId="3">
-    <w:abstractNumId w:val="1"/>
-  </w:num>
-  <w:num w:numId="4">
+  <w:num w:numId="6">
     <w:abstractNumId w:val="5"/>
   </w:num>
-  <w:num w:numId="5">
-    <w:abstractNumId w:val="2"/>
-  </w:num>
-  <w:num w:numId="6">
+  <w:num w:numId="7">
     <w:abstractNumId w:val="4"/>
   </w:num>
-  <w:num w:numId="7">
-    <w:abstractNumId w:val="3"/>
+  <w:num w:numId="8">
+    <w:abstractNumId w:val="0"/>
   </w:num>
 </w:numbering>
 </file>
@@ -30688,7 +33105,7 @@
   <w:style w:type="paragraph" w:default="1" w:styleId="Normal">
     <w:name w:val="Normal"/>
     <w:qFormat/>
-    <w:rsid w:val="0010083B"/>
+    <w:rsid w:val="00426928"/>
   </w:style>
   <w:style w:type="character" w:default="1" w:styleId="DefaultParagraphFont">
     <w:name w:val="Default Paragraph Font"/>
@@ -31135,7 +33552,7 @@
 </file>
 
 <file path=customXml/itemProps1.xml><?xml version="1.0" encoding="utf-8"?>
-<ds:datastoreItem xmlns:ds="http://schemas.openxmlformats.org/officeDocument/2006/customXml" ds:itemID="{0960BA08-B103-4C6C-B2F9-D11FE02E0891}">
+<ds:datastoreItem xmlns:ds="http://schemas.openxmlformats.org/officeDocument/2006/customXml" ds:itemID="{8AEA48D6-E6C6-4BCE-91FB-9C0E2BA6B251}">
   <ds:schemaRefs>
     <ds:schemaRef ds:uri="http://schemas.openxmlformats.org/officeDocument/2006/bibliography"/>
   </ds:schemaRefs>

</xml_diff>

<commit_message>
Java Predicates notes and exercises. Finished Chapter 4
</commit_message>
<xml_diff>
--- a/OCA - OCP exercises/OCA/OCA Notes.docx
+++ b/OCA - OCP exercises/OCA/OCA Notes.docx
@@ -30980,12 +30980,130 @@
           <w:iCs/>
         </w:rPr>
       </w:pPr>
-      <w:r>
-        <w:rPr>
-          <w:rFonts w:asciiTheme="majorHAnsi" w:hAnsiTheme="majorHAnsi" w:cstheme="majorHAnsi"/>
-          <w:i/>
-          <w:iCs/>
-        </w:rPr>
+    </w:p>
+    <w:p>
+      <w:pPr>
+        <w:tabs>
+          <w:tab w:val="left" w:pos="4215"/>
+        </w:tabs>
+        <w:jc w:val="both"/>
+        <w:rPr>
+          <w:rFonts w:asciiTheme="majorHAnsi" w:hAnsiTheme="majorHAnsi" w:cstheme="majorHAnsi"/>
+          <w:i/>
+          <w:iCs/>
+        </w:rPr>
+      </w:pPr>
+    </w:p>
+    <w:p>
+      <w:pPr>
+        <w:tabs>
+          <w:tab w:val="left" w:pos="4215"/>
+        </w:tabs>
+        <w:jc w:val="both"/>
+        <w:rPr>
+          <w:rFonts w:asciiTheme="majorHAnsi" w:hAnsiTheme="majorHAnsi" w:cstheme="majorHAnsi"/>
+          <w:i/>
+          <w:iCs/>
+        </w:rPr>
+      </w:pPr>
+    </w:p>
+    <w:p>
+      <w:pPr>
+        <w:tabs>
+          <w:tab w:val="left" w:pos="4215"/>
+        </w:tabs>
+        <w:jc w:val="both"/>
+        <w:rPr>
+          <w:rFonts w:asciiTheme="majorHAnsi" w:hAnsiTheme="majorHAnsi" w:cstheme="majorHAnsi"/>
+          <w:i/>
+          <w:iCs/>
+        </w:rPr>
+      </w:pPr>
+    </w:p>
+    <w:p>
+      <w:pPr>
+        <w:tabs>
+          <w:tab w:val="left" w:pos="4215"/>
+        </w:tabs>
+        <w:jc w:val="both"/>
+        <w:rPr>
+          <w:rFonts w:asciiTheme="majorHAnsi" w:hAnsiTheme="majorHAnsi" w:cstheme="majorHAnsi"/>
+          <w:i/>
+          <w:iCs/>
+        </w:rPr>
+      </w:pPr>
+    </w:p>
+    <w:p>
+      <w:pPr>
+        <w:tabs>
+          <w:tab w:val="left" w:pos="4215"/>
+        </w:tabs>
+        <w:jc w:val="both"/>
+        <w:rPr>
+          <w:rFonts w:asciiTheme="majorHAnsi" w:hAnsiTheme="majorHAnsi" w:cstheme="majorHAnsi"/>
+          <w:i/>
+          <w:iCs/>
+        </w:rPr>
+      </w:pPr>
+    </w:p>
+    <w:p>
+      <w:pPr>
+        <w:tabs>
+          <w:tab w:val="left" w:pos="4215"/>
+        </w:tabs>
+        <w:jc w:val="both"/>
+        <w:rPr>
+          <w:rFonts w:asciiTheme="majorHAnsi" w:hAnsiTheme="majorHAnsi" w:cstheme="majorHAnsi"/>
+          <w:i/>
+          <w:iCs/>
+        </w:rPr>
+      </w:pPr>
+    </w:p>
+    <w:p>
+      <w:pPr>
+        <w:tabs>
+          <w:tab w:val="left" w:pos="4215"/>
+        </w:tabs>
+        <w:jc w:val="both"/>
+        <w:rPr>
+          <w:rFonts w:asciiTheme="majorHAnsi" w:hAnsiTheme="majorHAnsi" w:cstheme="majorHAnsi"/>
+          <w:i/>
+          <w:iCs/>
+        </w:rPr>
+      </w:pPr>
+    </w:p>
+    <w:p>
+      <w:pPr>
+        <w:tabs>
+          <w:tab w:val="left" w:pos="4215"/>
+        </w:tabs>
+        <w:jc w:val="both"/>
+        <w:rPr>
+          <w:rFonts w:asciiTheme="majorHAnsi" w:hAnsiTheme="majorHAnsi" w:cstheme="majorHAnsi"/>
+          <w:i/>
+          <w:iCs/>
+        </w:rPr>
+      </w:pPr>
+    </w:p>
+    <w:p>
+      <w:pPr>
+        <w:tabs>
+          <w:tab w:val="left" w:pos="4215"/>
+        </w:tabs>
+        <w:jc w:val="both"/>
+        <w:rPr>
+          <w:rFonts w:asciiTheme="majorHAnsi" w:hAnsiTheme="majorHAnsi" w:cstheme="majorHAnsi"/>
+          <w:i/>
+          <w:iCs/>
+        </w:rPr>
+      </w:pPr>
+      <w:r>
+        <w:rPr>
+          <w:rFonts w:asciiTheme="majorHAnsi" w:hAnsiTheme="majorHAnsi" w:cstheme="majorHAnsi"/>
+          <w:i/>
+          <w:iCs/>
+        </w:rPr>
+        <w:lastRenderedPageBreak/>
         <w:t>Creating Immutable Classes.</w:t>
       </w:r>
     </w:p>
@@ -31069,28 +31187,6 @@
         <w:jc w:val="both"/>
         <w:rPr>
           <w:rFonts w:asciiTheme="majorHAnsi" w:hAnsiTheme="majorHAnsi" w:cstheme="majorHAnsi"/>
-        </w:rPr>
-      </w:pPr>
-    </w:p>
-    <w:p>
-      <w:pPr>
-        <w:tabs>
-          <w:tab w:val="left" w:pos="4215"/>
-        </w:tabs>
-        <w:jc w:val="both"/>
-        <w:rPr>
-          <w:rFonts w:asciiTheme="majorHAnsi" w:hAnsiTheme="majorHAnsi" w:cstheme="majorHAnsi"/>
-        </w:rPr>
-      </w:pPr>
-    </w:p>
-    <w:p>
-      <w:pPr>
-        <w:tabs>
-          <w:tab w:val="left" w:pos="4215"/>
-        </w:tabs>
-        <w:jc w:val="both"/>
-        <w:rPr>
-          <w:rFonts w:asciiTheme="majorHAnsi" w:hAnsiTheme="majorHAnsi" w:cstheme="majorHAnsi"/>
           <w:u w:val="single"/>
         </w:rPr>
       </w:pPr>
@@ -31099,7 +31195,6 @@
           <w:rFonts w:asciiTheme="majorHAnsi" w:hAnsiTheme="majorHAnsi" w:cstheme="majorHAnsi"/>
           <w:u w:val="single"/>
         </w:rPr>
-        <w:lastRenderedPageBreak/>
         <w:t>Writing Lambdas.</w:t>
       </w:r>
     </w:p>
@@ -31151,19 +31246,7 @@
         <w:rPr>
           <w:rFonts w:asciiTheme="majorHAnsi" w:hAnsiTheme="majorHAnsi" w:cstheme="majorHAnsi"/>
         </w:rPr>
-        <w:t xml:space="preserve"> You will see this code below in </w:t>
-      </w:r>
-      <w:r>
-        <w:rPr>
-          <w:rFonts w:asciiTheme="majorHAnsi" w:hAnsiTheme="majorHAnsi" w:cstheme="majorHAnsi"/>
-        </w:rPr>
-        <w:t>TraditionalSearch</w:t>
-      </w:r>
-      <w:r>
-        <w:rPr>
-          <w:rFonts w:asciiTheme="majorHAnsi" w:hAnsiTheme="majorHAnsi" w:cstheme="majorHAnsi"/>
-        </w:rPr>
-        <w:t>.java:</w:t>
+        <w:t xml:space="preserve"> You will see this code below in TraditionalSearch.java:</w:t>
       </w:r>
     </w:p>
     <w:p>
@@ -31834,10 +31917,706 @@
         <w:jc w:val="both"/>
         <w:rPr>
           <w:rFonts w:asciiTheme="majorHAnsi" w:hAnsiTheme="majorHAnsi" w:cstheme="majorHAnsi"/>
+          <w:i/>
+          <w:iCs/>
+        </w:rPr>
+      </w:pPr>
+    </w:p>
+    <w:p>
+      <w:pPr>
+        <w:tabs>
+          <w:tab w:val="left" w:pos="4215"/>
+        </w:tabs>
+        <w:jc w:val="both"/>
+        <w:rPr>
+          <w:rFonts w:asciiTheme="majorHAnsi" w:hAnsiTheme="majorHAnsi" w:cstheme="majorHAnsi"/>
+          <w:i/>
+          <w:iCs/>
+        </w:rPr>
+      </w:pPr>
+      <w:r>
+        <w:rPr>
+          <w:rFonts w:asciiTheme="majorHAnsi" w:hAnsiTheme="majorHAnsi" w:cstheme="majorHAnsi"/>
+          <w:i/>
+          <w:iCs/>
+        </w:rPr>
+        <w:lastRenderedPageBreak/>
+        <w:t>Predicates.</w:t>
+      </w:r>
+    </w:p>
+    <w:p>
+      <w:pPr>
+        <w:tabs>
+          <w:tab w:val="left" w:pos="4215"/>
+        </w:tabs>
+        <w:jc w:val="both"/>
+        <w:rPr>
+          <w:rFonts w:asciiTheme="majorHAnsi" w:hAnsiTheme="majorHAnsi" w:cstheme="majorHAnsi"/>
+        </w:rPr>
+      </w:pPr>
+      <w:r>
+        <w:rPr>
+          <w:rFonts w:asciiTheme="majorHAnsi" w:hAnsiTheme="majorHAnsi" w:cstheme="majorHAnsi"/>
+        </w:rPr>
+        <w:t xml:space="preserve">Lambdas work with interfaces </w:t>
+      </w:r>
+      <w:proofErr w:type="gramStart"/>
+      <w:r>
+        <w:rPr>
+          <w:rFonts w:asciiTheme="majorHAnsi" w:hAnsiTheme="majorHAnsi" w:cstheme="majorHAnsi"/>
+        </w:rPr>
+        <w:t>that  have</w:t>
+      </w:r>
+      <w:proofErr w:type="gramEnd"/>
+      <w:r>
+        <w:rPr>
+          <w:rFonts w:asciiTheme="majorHAnsi" w:hAnsiTheme="majorHAnsi" w:cstheme="majorHAnsi"/>
+        </w:rPr>
+        <w:t xml:space="preserve"> only one method, like CheckTrait.java. These are called functional interfaces. But as the code expand, we would need more of these interfaces for each reference datatype we handle in our code. Therefore, Java has solved that problem by providing a package </w:t>
+      </w:r>
+      <w:proofErr w:type="spellStart"/>
+      <w:proofErr w:type="gramStart"/>
+      <w:r>
+        <w:rPr>
+          <w:rFonts w:asciiTheme="majorHAnsi" w:hAnsiTheme="majorHAnsi" w:cstheme="majorHAnsi"/>
+        </w:rPr>
+        <w:t>java.util</w:t>
+      </w:r>
+      <w:proofErr w:type="gramEnd"/>
+      <w:r>
+        <w:rPr>
+          <w:rFonts w:asciiTheme="majorHAnsi" w:hAnsiTheme="majorHAnsi" w:cstheme="majorHAnsi"/>
+        </w:rPr>
+        <w:t>.funtion</w:t>
+      </w:r>
+      <w:proofErr w:type="spellEnd"/>
+      <w:r>
+        <w:rPr>
+          <w:rFonts w:asciiTheme="majorHAnsi" w:hAnsiTheme="majorHAnsi" w:cstheme="majorHAnsi"/>
+        </w:rPr>
+        <w:t xml:space="preserve"> that allow us using Predicate / Generics:</w:t>
+      </w:r>
+    </w:p>
+    <w:p>
+      <w:pPr>
+        <w:tabs>
+          <w:tab w:val="left" w:pos="4215"/>
+        </w:tabs>
+        <w:jc w:val="both"/>
+        <w:rPr>
+          <w:rFonts w:asciiTheme="majorHAnsi" w:hAnsiTheme="majorHAnsi" w:cstheme="majorHAnsi"/>
+        </w:rPr>
+      </w:pPr>
+    </w:p>
+    <w:p>
+      <w:pPr>
+        <w:tabs>
+          <w:tab w:val="left" w:pos="4215"/>
+        </w:tabs>
+        <w:jc w:val="both"/>
+        <w:rPr>
+          <w:rFonts w:ascii="Consolas" w:hAnsi="Consolas" w:cstheme="majorHAnsi"/>
+          <w:i/>
+          <w:iCs/>
+          <w:sz w:val="22"/>
+          <w:szCs w:val="22"/>
+        </w:rPr>
+      </w:pPr>
+      <w:r>
+        <w:rPr>
+          <w:rFonts w:ascii="Consolas" w:hAnsi="Consolas" w:cstheme="majorHAnsi"/>
+          <w:i/>
+          <w:iCs/>
+          <w:sz w:val="22"/>
+          <w:szCs w:val="22"/>
+        </w:rPr>
+        <w:t>p</w:t>
+      </w:r>
+      <w:r>
+        <w:rPr>
+          <w:rFonts w:ascii="Consolas" w:hAnsi="Consolas" w:cstheme="majorHAnsi"/>
+          <w:i/>
+          <w:iCs/>
+          <w:sz w:val="22"/>
+          <w:szCs w:val="22"/>
+        </w:rPr>
+        <w:t xml:space="preserve">ublic interface Predicate&lt;T&gt; </w:t>
+      </w:r>
+      <w:proofErr w:type="gramStart"/>
+      <w:r>
+        <w:rPr>
+          <w:rFonts w:ascii="Consolas" w:hAnsi="Consolas" w:cstheme="majorHAnsi"/>
+          <w:i/>
+          <w:iCs/>
+          <w:sz w:val="22"/>
+          <w:szCs w:val="22"/>
+        </w:rPr>
+        <w:t xml:space="preserve">{ </w:t>
+      </w:r>
+      <w:proofErr w:type="spellStart"/>
+      <w:r>
+        <w:rPr>
+          <w:rFonts w:ascii="Consolas" w:hAnsi="Consolas" w:cstheme="majorHAnsi"/>
+          <w:i/>
+          <w:iCs/>
+          <w:sz w:val="22"/>
+          <w:szCs w:val="22"/>
+        </w:rPr>
+        <w:t>boolean</w:t>
+      </w:r>
+      <w:proofErr w:type="spellEnd"/>
+      <w:proofErr w:type="gramEnd"/>
+      <w:r>
+        <w:rPr>
+          <w:rFonts w:ascii="Consolas" w:hAnsi="Consolas" w:cstheme="majorHAnsi"/>
+          <w:i/>
+          <w:iCs/>
+          <w:sz w:val="22"/>
+          <w:szCs w:val="22"/>
+        </w:rPr>
+        <w:t xml:space="preserve"> test(T t); }</w:t>
+      </w:r>
+    </w:p>
+    <w:p>
+      <w:pPr>
+        <w:tabs>
+          <w:tab w:val="left" w:pos="4215"/>
+        </w:tabs>
+        <w:jc w:val="both"/>
+        <w:rPr>
+          <w:rFonts w:ascii="Consolas" w:hAnsi="Consolas" w:cstheme="majorHAnsi"/>
+          <w:i/>
+          <w:iCs/>
+          <w:sz w:val="22"/>
+          <w:szCs w:val="22"/>
+        </w:rPr>
+      </w:pPr>
+    </w:p>
+    <w:p>
+      <w:pPr>
+        <w:tabs>
+          <w:tab w:val="left" w:pos="4215"/>
+        </w:tabs>
+        <w:jc w:val="both"/>
+        <w:rPr>
+          <w:rFonts w:asciiTheme="majorHAnsi" w:hAnsiTheme="majorHAnsi" w:cstheme="majorHAnsi"/>
+        </w:rPr>
+      </w:pPr>
+      <w:r>
+        <w:rPr>
+          <w:rFonts w:asciiTheme="majorHAnsi" w:hAnsiTheme="majorHAnsi" w:cstheme="majorHAnsi"/>
+        </w:rPr>
+        <w:t>Where T is the datatype (and it can be ANY datatype) that is being passed to the interface.</w:t>
+      </w:r>
+      <w:r>
+        <w:rPr>
+          <w:rFonts w:asciiTheme="majorHAnsi" w:hAnsiTheme="majorHAnsi" w:cstheme="majorHAnsi"/>
+        </w:rPr>
+        <w:t xml:space="preserve"> Java 8 integrated the Predicate interface into some existing classes. </w:t>
+      </w:r>
+      <w:proofErr w:type="spellStart"/>
+      <w:r>
+        <w:rPr>
+          <w:rFonts w:asciiTheme="majorHAnsi" w:hAnsiTheme="majorHAnsi" w:cstheme="majorHAnsi"/>
+        </w:rPr>
+        <w:t>ArrayList</w:t>
+      </w:r>
+      <w:proofErr w:type="spellEnd"/>
+      <w:r>
+        <w:rPr>
+          <w:rFonts w:asciiTheme="majorHAnsi" w:hAnsiTheme="majorHAnsi" w:cstheme="majorHAnsi"/>
+        </w:rPr>
+        <w:t xml:space="preserve"> declares a </w:t>
+      </w:r>
+      <w:proofErr w:type="spellStart"/>
+      <w:proofErr w:type="gramStart"/>
+      <w:r>
+        <w:rPr>
+          <w:rFonts w:asciiTheme="majorHAnsi" w:hAnsiTheme="majorHAnsi" w:cstheme="majorHAnsi"/>
+        </w:rPr>
+        <w:t>removeIf</w:t>
+      </w:r>
+      <w:proofErr w:type="spellEnd"/>
+      <w:r>
+        <w:rPr>
+          <w:rFonts w:asciiTheme="majorHAnsi" w:hAnsiTheme="majorHAnsi" w:cstheme="majorHAnsi"/>
+        </w:rPr>
+        <w:t>(</w:t>
+      </w:r>
+      <w:proofErr w:type="gramEnd"/>
+      <w:r>
+        <w:rPr>
+          <w:rFonts w:asciiTheme="majorHAnsi" w:hAnsiTheme="majorHAnsi" w:cstheme="majorHAnsi"/>
+        </w:rPr>
+        <w:t>) method that takes a Predicate. Please see PredicateSearch.java for examples.</w:t>
+      </w:r>
+    </w:p>
+    <w:p>
+      <w:pPr>
+        <w:tabs>
+          <w:tab w:val="left" w:pos="4215"/>
+        </w:tabs>
+        <w:jc w:val="both"/>
+        <w:rPr>
+          <w:rFonts w:asciiTheme="majorHAnsi" w:hAnsiTheme="majorHAnsi" w:cstheme="majorHAnsi"/>
+        </w:rPr>
+      </w:pPr>
+    </w:p>
+    <w:p>
+      <w:pPr>
+        <w:tabs>
+          <w:tab w:val="left" w:pos="4215"/>
+        </w:tabs>
+        <w:jc w:val="both"/>
+        <w:rPr>
+          <w:rFonts w:asciiTheme="majorHAnsi" w:hAnsiTheme="majorHAnsi" w:cstheme="majorHAnsi"/>
+        </w:rPr>
+      </w:pPr>
+    </w:p>
+    <w:p>
+      <w:pPr>
+        <w:tabs>
+          <w:tab w:val="left" w:pos="4215"/>
+        </w:tabs>
+        <w:jc w:val="both"/>
+        <w:rPr>
+          <w:rFonts w:asciiTheme="majorHAnsi" w:hAnsiTheme="majorHAnsi" w:cstheme="majorHAnsi"/>
+        </w:rPr>
+      </w:pPr>
+    </w:p>
+    <w:p>
+      <w:pPr>
+        <w:tabs>
+          <w:tab w:val="left" w:pos="4215"/>
+        </w:tabs>
+        <w:jc w:val="both"/>
+        <w:rPr>
+          <w:rFonts w:asciiTheme="majorHAnsi" w:hAnsiTheme="majorHAnsi" w:cstheme="majorHAnsi"/>
+        </w:rPr>
+      </w:pPr>
+    </w:p>
+    <w:p>
+      <w:pPr>
+        <w:tabs>
+          <w:tab w:val="left" w:pos="4215"/>
+        </w:tabs>
+        <w:jc w:val="both"/>
+        <w:rPr>
+          <w:rFonts w:asciiTheme="majorHAnsi" w:hAnsiTheme="majorHAnsi" w:cstheme="majorHAnsi"/>
+        </w:rPr>
+      </w:pPr>
+    </w:p>
+    <w:p>
+      <w:pPr>
+        <w:tabs>
+          <w:tab w:val="left" w:pos="4215"/>
+        </w:tabs>
+        <w:jc w:val="both"/>
+        <w:rPr>
+          <w:rFonts w:asciiTheme="majorHAnsi" w:hAnsiTheme="majorHAnsi" w:cstheme="majorHAnsi"/>
+        </w:rPr>
+      </w:pPr>
+    </w:p>
+    <w:p>
+      <w:pPr>
+        <w:tabs>
+          <w:tab w:val="left" w:pos="4215"/>
+        </w:tabs>
+        <w:jc w:val="both"/>
+        <w:rPr>
+          <w:rFonts w:asciiTheme="majorHAnsi" w:hAnsiTheme="majorHAnsi" w:cstheme="majorHAnsi"/>
+        </w:rPr>
+      </w:pPr>
+    </w:p>
+    <w:p>
+      <w:pPr>
+        <w:tabs>
+          <w:tab w:val="left" w:pos="4215"/>
+        </w:tabs>
+        <w:jc w:val="both"/>
+        <w:rPr>
+          <w:rFonts w:asciiTheme="majorHAnsi" w:hAnsiTheme="majorHAnsi" w:cstheme="majorHAnsi"/>
+        </w:rPr>
+      </w:pPr>
+    </w:p>
+    <w:p>
+      <w:pPr>
+        <w:tabs>
+          <w:tab w:val="left" w:pos="4215"/>
+        </w:tabs>
+        <w:jc w:val="both"/>
+        <w:rPr>
+          <w:rFonts w:asciiTheme="majorHAnsi" w:hAnsiTheme="majorHAnsi" w:cstheme="majorHAnsi"/>
+        </w:rPr>
+      </w:pPr>
+    </w:p>
+    <w:p>
+      <w:pPr>
+        <w:tabs>
+          <w:tab w:val="left" w:pos="4215"/>
+        </w:tabs>
+        <w:jc w:val="both"/>
+        <w:rPr>
+          <w:rFonts w:asciiTheme="majorHAnsi" w:hAnsiTheme="majorHAnsi" w:cstheme="majorHAnsi"/>
+        </w:rPr>
+      </w:pPr>
+    </w:p>
+    <w:p>
+      <w:pPr>
+        <w:tabs>
+          <w:tab w:val="left" w:pos="4215"/>
+        </w:tabs>
+        <w:jc w:val="both"/>
+        <w:rPr>
+          <w:rFonts w:asciiTheme="majorHAnsi" w:hAnsiTheme="majorHAnsi" w:cstheme="majorHAnsi"/>
+        </w:rPr>
+      </w:pPr>
+    </w:p>
+    <w:p>
+      <w:pPr>
+        <w:tabs>
+          <w:tab w:val="left" w:pos="4215"/>
+        </w:tabs>
+        <w:jc w:val="both"/>
+        <w:rPr>
+          <w:rFonts w:asciiTheme="majorHAnsi" w:hAnsiTheme="majorHAnsi" w:cstheme="majorHAnsi"/>
+        </w:rPr>
+      </w:pPr>
+    </w:p>
+    <w:p>
+      <w:pPr>
+        <w:tabs>
+          <w:tab w:val="left" w:pos="4215"/>
+        </w:tabs>
+        <w:jc w:val="both"/>
+        <w:rPr>
+          <w:rFonts w:asciiTheme="majorHAnsi" w:hAnsiTheme="majorHAnsi" w:cstheme="majorHAnsi"/>
+        </w:rPr>
+      </w:pPr>
+    </w:p>
+    <w:p>
+      <w:pPr>
+        <w:tabs>
+          <w:tab w:val="left" w:pos="4215"/>
+        </w:tabs>
+        <w:jc w:val="both"/>
+        <w:rPr>
+          <w:rFonts w:asciiTheme="majorHAnsi" w:hAnsiTheme="majorHAnsi" w:cstheme="majorHAnsi"/>
+        </w:rPr>
+      </w:pPr>
+    </w:p>
+    <w:p>
+      <w:pPr>
+        <w:tabs>
+          <w:tab w:val="left" w:pos="4215"/>
+        </w:tabs>
+        <w:jc w:val="both"/>
+        <w:rPr>
+          <w:rFonts w:asciiTheme="majorHAnsi" w:hAnsiTheme="majorHAnsi" w:cstheme="majorHAnsi"/>
+        </w:rPr>
+      </w:pPr>
+    </w:p>
+    <w:p>
+      <w:pPr>
+        <w:tabs>
+          <w:tab w:val="left" w:pos="4215"/>
+        </w:tabs>
+        <w:jc w:val="both"/>
+        <w:rPr>
+          <w:rFonts w:asciiTheme="majorHAnsi" w:hAnsiTheme="majorHAnsi" w:cstheme="majorHAnsi"/>
+        </w:rPr>
+      </w:pPr>
+    </w:p>
+    <w:p>
+      <w:pPr>
+        <w:tabs>
+          <w:tab w:val="left" w:pos="4215"/>
+        </w:tabs>
+        <w:jc w:val="both"/>
+        <w:rPr>
+          <w:rFonts w:asciiTheme="majorHAnsi" w:hAnsiTheme="majorHAnsi" w:cstheme="majorHAnsi"/>
+        </w:rPr>
+      </w:pPr>
+    </w:p>
+    <w:p>
+      <w:pPr>
+        <w:tabs>
+          <w:tab w:val="left" w:pos="4215"/>
+        </w:tabs>
+        <w:jc w:val="both"/>
+        <w:rPr>
+          <w:rFonts w:asciiTheme="majorHAnsi" w:hAnsiTheme="majorHAnsi" w:cstheme="majorHAnsi"/>
+        </w:rPr>
+      </w:pPr>
+    </w:p>
+    <w:p>
+      <w:pPr>
+        <w:tabs>
+          <w:tab w:val="left" w:pos="4215"/>
+        </w:tabs>
+        <w:jc w:val="both"/>
+        <w:rPr>
+          <w:rFonts w:asciiTheme="majorHAnsi" w:hAnsiTheme="majorHAnsi" w:cstheme="majorHAnsi"/>
+        </w:rPr>
+      </w:pPr>
+    </w:p>
+    <w:p>
+      <w:pPr>
+        <w:tabs>
+          <w:tab w:val="left" w:pos="4215"/>
+        </w:tabs>
+        <w:jc w:val="both"/>
+        <w:rPr>
+          <w:rFonts w:asciiTheme="majorHAnsi" w:hAnsiTheme="majorHAnsi" w:cstheme="majorHAnsi"/>
+        </w:rPr>
+      </w:pPr>
+    </w:p>
+    <w:p>
+      <w:pPr>
+        <w:tabs>
+          <w:tab w:val="left" w:pos="4215"/>
+        </w:tabs>
+        <w:jc w:val="both"/>
+        <w:rPr>
+          <w:rFonts w:asciiTheme="majorHAnsi" w:hAnsiTheme="majorHAnsi" w:cstheme="majorHAnsi"/>
+        </w:rPr>
+      </w:pPr>
+    </w:p>
+    <w:p>
+      <w:pPr>
+        <w:tabs>
+          <w:tab w:val="left" w:pos="4215"/>
+        </w:tabs>
+        <w:jc w:val="both"/>
+        <w:rPr>
+          <w:rFonts w:asciiTheme="majorHAnsi" w:hAnsiTheme="majorHAnsi" w:cstheme="majorHAnsi"/>
+        </w:rPr>
+      </w:pPr>
+    </w:p>
+    <w:p>
+      <w:pPr>
+        <w:tabs>
+          <w:tab w:val="left" w:pos="4215"/>
+        </w:tabs>
+        <w:jc w:val="both"/>
+        <w:rPr>
+          <w:rFonts w:asciiTheme="majorHAnsi" w:hAnsiTheme="majorHAnsi" w:cstheme="majorHAnsi"/>
+        </w:rPr>
+      </w:pPr>
+    </w:p>
+    <w:p>
+      <w:pPr>
+        <w:tabs>
+          <w:tab w:val="left" w:pos="4215"/>
+        </w:tabs>
+        <w:jc w:val="both"/>
+        <w:rPr>
+          <w:rFonts w:asciiTheme="majorHAnsi" w:hAnsiTheme="majorHAnsi" w:cstheme="majorHAnsi"/>
+        </w:rPr>
+      </w:pPr>
+    </w:p>
+    <w:p>
+      <w:pPr>
+        <w:tabs>
+          <w:tab w:val="left" w:pos="4215"/>
+        </w:tabs>
+        <w:jc w:val="both"/>
+        <w:rPr>
+          <w:rFonts w:asciiTheme="majorHAnsi" w:hAnsiTheme="majorHAnsi" w:cstheme="majorHAnsi"/>
+        </w:rPr>
+      </w:pPr>
+    </w:p>
+    <w:p>
+      <w:pPr>
+        <w:tabs>
+          <w:tab w:val="left" w:pos="4215"/>
+        </w:tabs>
+        <w:jc w:val="both"/>
+        <w:rPr>
+          <w:rFonts w:asciiTheme="majorHAnsi" w:hAnsiTheme="majorHAnsi" w:cstheme="majorHAnsi"/>
+        </w:rPr>
+      </w:pPr>
+    </w:p>
+    <w:p>
+      <w:pPr>
+        <w:tabs>
+          <w:tab w:val="left" w:pos="4215"/>
+        </w:tabs>
+        <w:jc w:val="both"/>
+        <w:rPr>
+          <w:rFonts w:asciiTheme="majorHAnsi" w:hAnsiTheme="majorHAnsi" w:cstheme="majorHAnsi"/>
+        </w:rPr>
+      </w:pPr>
+    </w:p>
+    <w:p>
+      <w:pPr>
+        <w:tabs>
+          <w:tab w:val="left" w:pos="4215"/>
+        </w:tabs>
+        <w:jc w:val="both"/>
+        <w:rPr>
+          <w:rFonts w:asciiTheme="majorHAnsi" w:hAnsiTheme="majorHAnsi" w:cstheme="majorHAnsi"/>
+        </w:rPr>
+      </w:pPr>
+    </w:p>
+    <w:p>
+      <w:pPr>
+        <w:tabs>
+          <w:tab w:val="left" w:pos="4215"/>
+        </w:tabs>
+        <w:jc w:val="both"/>
+        <w:rPr>
+          <w:rFonts w:asciiTheme="majorHAnsi" w:hAnsiTheme="majorHAnsi" w:cstheme="majorHAnsi"/>
+        </w:rPr>
+      </w:pPr>
+    </w:p>
+    <w:p>
+      <w:pPr>
+        <w:tabs>
+          <w:tab w:val="left" w:pos="4215"/>
+        </w:tabs>
+        <w:jc w:val="both"/>
+        <w:rPr>
+          <w:rFonts w:asciiTheme="majorHAnsi" w:hAnsiTheme="majorHAnsi" w:cstheme="majorHAnsi"/>
+        </w:rPr>
+      </w:pPr>
+    </w:p>
+    <w:p>
+      <w:pPr>
+        <w:tabs>
+          <w:tab w:val="left" w:pos="4215"/>
+        </w:tabs>
+        <w:jc w:val="both"/>
+        <w:rPr>
+          <w:rFonts w:asciiTheme="majorHAnsi" w:hAnsiTheme="majorHAnsi" w:cstheme="majorHAnsi"/>
+        </w:rPr>
+      </w:pPr>
+    </w:p>
+    <w:p>
+      <w:pPr>
+        <w:tabs>
+          <w:tab w:val="left" w:pos="4215"/>
+        </w:tabs>
+        <w:jc w:val="both"/>
+        <w:rPr>
+          <w:rFonts w:asciiTheme="majorHAnsi" w:hAnsiTheme="majorHAnsi" w:cstheme="majorHAnsi"/>
+        </w:rPr>
+      </w:pPr>
+    </w:p>
+    <w:p>
+      <w:pPr>
+        <w:tabs>
+          <w:tab w:val="left" w:pos="4215"/>
+        </w:tabs>
+        <w:jc w:val="both"/>
+        <w:rPr>
+          <w:rFonts w:asciiTheme="majorHAnsi" w:hAnsiTheme="majorHAnsi" w:cstheme="majorHAnsi"/>
+        </w:rPr>
+      </w:pPr>
+    </w:p>
+    <w:p>
+      <w:pPr>
+        <w:tabs>
+          <w:tab w:val="left" w:pos="4215"/>
+        </w:tabs>
+        <w:jc w:val="both"/>
+        <w:rPr>
+          <w:rFonts w:asciiTheme="majorHAnsi" w:hAnsiTheme="majorHAnsi" w:cstheme="majorHAnsi"/>
+          <w:sz w:val="28"/>
+          <w:szCs w:val="28"/>
+        </w:rPr>
+      </w:pPr>
+      <w:r>
+        <w:rPr>
+          <w:rFonts w:asciiTheme="majorHAnsi" w:hAnsiTheme="majorHAnsi" w:cstheme="majorHAnsi"/>
+          <w:sz w:val="28"/>
+          <w:szCs w:val="28"/>
+        </w:rPr>
+        <w:lastRenderedPageBreak/>
+        <w:t xml:space="preserve">Chapter </w:t>
+      </w:r>
+      <w:r>
+        <w:rPr>
+          <w:rFonts w:asciiTheme="majorHAnsi" w:hAnsiTheme="majorHAnsi" w:cstheme="majorHAnsi"/>
+          <w:sz w:val="28"/>
+          <w:szCs w:val="28"/>
+        </w:rPr>
+        <w:t>5</w:t>
+      </w:r>
+      <w:r>
+        <w:rPr>
+          <w:rFonts w:asciiTheme="majorHAnsi" w:hAnsiTheme="majorHAnsi" w:cstheme="majorHAnsi"/>
+          <w:sz w:val="28"/>
+          <w:szCs w:val="28"/>
+        </w:rPr>
+        <w:t xml:space="preserve">: </w:t>
+      </w:r>
+      <w:r>
+        <w:rPr>
+          <w:rFonts w:asciiTheme="majorHAnsi" w:hAnsiTheme="majorHAnsi" w:cstheme="majorHAnsi"/>
+          <w:sz w:val="28"/>
+          <w:szCs w:val="28"/>
+        </w:rPr>
+        <w:t>Class Design</w:t>
+      </w:r>
+      <w:r>
+        <w:rPr>
+          <w:rFonts w:asciiTheme="majorHAnsi" w:hAnsiTheme="majorHAnsi" w:cstheme="majorHAnsi"/>
+          <w:sz w:val="28"/>
+          <w:szCs w:val="28"/>
+        </w:rPr>
+        <w:t>.</w:t>
+      </w:r>
+    </w:p>
+    <w:p>
+      <w:pPr>
+        <w:tabs>
+          <w:tab w:val="left" w:pos="4215"/>
+        </w:tabs>
+        <w:jc w:val="both"/>
+        <w:rPr>
+          <w:rFonts w:asciiTheme="majorHAnsi" w:hAnsiTheme="majorHAnsi" w:cstheme="majorHAnsi"/>
         </w:rPr>
       </w:pPr>
       <w:bookmarkStart w:id="0" w:name="_GoBack"/>
       <w:bookmarkEnd w:id="0"/>
+    </w:p>
+    <w:p>
+      <w:pPr>
+        <w:tabs>
+          <w:tab w:val="left" w:pos="4215"/>
+        </w:tabs>
+        <w:jc w:val="both"/>
+        <w:rPr>
+          <w:rFonts w:asciiTheme="majorHAnsi" w:hAnsiTheme="majorHAnsi" w:cstheme="majorHAnsi"/>
+          <w:u w:val="single"/>
+        </w:rPr>
+      </w:pPr>
+      <w:r>
+        <w:rPr>
+          <w:rFonts w:asciiTheme="majorHAnsi" w:hAnsiTheme="majorHAnsi" w:cstheme="majorHAnsi"/>
+          <w:u w:val="single"/>
+        </w:rPr>
+        <w:t>Introducing Class Inheritance</w:t>
+      </w:r>
+      <w:r>
+        <w:rPr>
+          <w:rFonts w:asciiTheme="majorHAnsi" w:hAnsiTheme="majorHAnsi" w:cstheme="majorHAnsi"/>
+          <w:u w:val="single"/>
+        </w:rPr>
+        <w:t>.</w:t>
+      </w:r>
+    </w:p>
+    <w:p>
+      <w:pPr>
+        <w:tabs>
+          <w:tab w:val="left" w:pos="4215"/>
+        </w:tabs>
+        <w:jc w:val="both"/>
+        <w:rPr>
+          <w:rFonts w:asciiTheme="majorHAnsi" w:hAnsiTheme="majorHAnsi" w:cstheme="majorHAnsi"/>
+        </w:rPr>
+      </w:pPr>
     </w:p>
     <w:sectPr>
       <w:type w:val="continuous"/>
@@ -33105,7 +33884,7 @@
   <w:style w:type="paragraph" w:default="1" w:styleId="Normal">
     <w:name w:val="Normal"/>
     <w:qFormat/>
-    <w:rsid w:val="00426928"/>
+    <w:rsid w:val="005A4828"/>
   </w:style>
   <w:style w:type="character" w:default="1" w:styleId="DefaultParagraphFont">
     <w:name w:val="Default Paragraph Font"/>
@@ -33552,7 +34331,7 @@
 </file>
 
 <file path=customXml/itemProps1.xml><?xml version="1.0" encoding="utf-8"?>
-<ds:datastoreItem xmlns:ds="http://schemas.openxmlformats.org/officeDocument/2006/customXml" ds:itemID="{8AEA48D6-E6C6-4BCE-91FB-9C0E2BA6B251}">
+<ds:datastoreItem xmlns:ds="http://schemas.openxmlformats.org/officeDocument/2006/customXml" ds:itemID="{57A19FE4-423A-4872-B8BA-DE514D45C0A1}">
   <ds:schemaRefs>
     <ds:schemaRef ds:uri="http://schemas.openxmlformats.org/officeDocument/2006/bibliography"/>
   </ds:schemaRefs>

</xml_diff>

<commit_message>
Added abstract classes exercises and notes
</commit_message>
<xml_diff>
--- a/OCA - OCP exercises/OCA/OCA Notes.docx
+++ b/OCA - OCP exercises/OCA/OCA Notes.docx
@@ -35327,17 +35327,311 @@
           <w:rFonts w:asciiTheme="majorHAnsi" w:hAnsiTheme="majorHAnsi" w:cstheme="majorHAnsi"/>
         </w:rPr>
       </w:pPr>
-    </w:p>
-    <w:p>
-      <w:pPr>
-        <w:tabs>
-          <w:tab w:val="left" w:pos="4215"/>
-        </w:tabs>
-        <w:jc w:val="both"/>
-        <w:rPr>
-          <w:rFonts w:asciiTheme="majorHAnsi" w:hAnsiTheme="majorHAnsi" w:cstheme="majorHAnsi"/>
-        </w:rPr>
-      </w:pPr>
+      <w:r>
+        <w:rPr>
+          <w:rFonts w:asciiTheme="majorHAnsi" w:hAnsiTheme="majorHAnsi" w:cstheme="majorHAnsi"/>
+        </w:rPr>
+        <w:t>An abstract class is marked with the abstract keyword and cannot be instantiated.</w:t>
+      </w:r>
+      <w:r>
+        <w:rPr>
+          <w:rFonts w:asciiTheme="majorHAnsi" w:hAnsiTheme="majorHAnsi" w:cstheme="majorHAnsi"/>
+        </w:rPr>
+        <w:t xml:space="preserve"> An abstract method is marked with the same keyword defined inside of an abstract class, for which no implementation is provided. It is extended by the child classes, and another difference from interfaces is that methods can be defined with code implementation in them.</w:t>
+      </w:r>
+    </w:p>
+    <w:p>
+      <w:pPr>
+        <w:tabs>
+          <w:tab w:val="left" w:pos="4215"/>
+        </w:tabs>
+        <w:jc w:val="both"/>
+        <w:rPr>
+          <w:rFonts w:asciiTheme="majorHAnsi" w:hAnsiTheme="majorHAnsi" w:cstheme="majorHAnsi"/>
+        </w:rPr>
+      </w:pPr>
+    </w:p>
+    <w:p>
+      <w:pPr>
+        <w:tabs>
+          <w:tab w:val="left" w:pos="4215"/>
+        </w:tabs>
+        <w:jc w:val="both"/>
+        <w:rPr>
+          <w:rFonts w:asciiTheme="majorHAnsi" w:hAnsiTheme="majorHAnsi" w:cstheme="majorHAnsi"/>
+          <w:i/>
+          <w:iCs/>
+        </w:rPr>
+      </w:pPr>
+      <w:r>
+        <w:rPr>
+          <w:rFonts w:asciiTheme="majorHAnsi" w:hAnsiTheme="majorHAnsi" w:cstheme="majorHAnsi"/>
+          <w:i/>
+          <w:iCs/>
+        </w:rPr>
+        <w:t>Defining an abstract class.</w:t>
+      </w:r>
+    </w:p>
+    <w:p>
+      <w:pPr>
+        <w:tabs>
+          <w:tab w:val="left" w:pos="4215"/>
+        </w:tabs>
+        <w:jc w:val="both"/>
+        <w:rPr>
+          <w:rFonts w:asciiTheme="majorHAnsi" w:hAnsiTheme="majorHAnsi" w:cstheme="majorHAnsi"/>
+        </w:rPr>
+      </w:pPr>
+      <w:r>
+        <w:rPr>
+          <w:rFonts w:asciiTheme="majorHAnsi" w:hAnsiTheme="majorHAnsi" w:cstheme="majorHAnsi"/>
+        </w:rPr>
+        <w:t xml:space="preserve">Some rules to keep in mind. </w:t>
+      </w:r>
+      <w:r>
+        <w:rPr>
+          <w:rFonts w:asciiTheme="majorHAnsi" w:hAnsiTheme="majorHAnsi" w:cstheme="majorHAnsi"/>
+        </w:rPr>
+        <w:t xml:space="preserve">An abstract class is not required to have abstract methods, it may have </w:t>
+      </w:r>
+      <w:proofErr w:type="spellStart"/>
+      <w:r>
+        <w:rPr>
+          <w:rFonts w:asciiTheme="majorHAnsi" w:hAnsiTheme="majorHAnsi" w:cstheme="majorHAnsi"/>
+        </w:rPr>
+        <w:t>nonabstract</w:t>
+      </w:r>
+      <w:proofErr w:type="spellEnd"/>
+      <w:r>
+        <w:rPr>
+          <w:rFonts w:asciiTheme="majorHAnsi" w:hAnsiTheme="majorHAnsi" w:cstheme="majorHAnsi"/>
+        </w:rPr>
+        <w:t xml:space="preserve"> members. However, only an abstract member can be declared in a class like this. When a method is abstract, no code implementation can be included, otherwise it won’t compile, only the method signature is allowed.</w:t>
+      </w:r>
+    </w:p>
+    <w:p>
+      <w:pPr>
+        <w:tabs>
+          <w:tab w:val="left" w:pos="4215"/>
+        </w:tabs>
+        <w:jc w:val="both"/>
+        <w:rPr>
+          <w:rFonts w:asciiTheme="majorHAnsi" w:hAnsiTheme="majorHAnsi" w:cstheme="majorHAnsi"/>
+        </w:rPr>
+      </w:pPr>
+    </w:p>
+    <w:p>
+      <w:pPr>
+        <w:tabs>
+          <w:tab w:val="left" w:pos="4215"/>
+        </w:tabs>
+        <w:jc w:val="both"/>
+        <w:rPr>
+          <w:rFonts w:asciiTheme="majorHAnsi" w:hAnsiTheme="majorHAnsi" w:cstheme="majorHAnsi"/>
+        </w:rPr>
+      </w:pPr>
+      <w:r>
+        <w:rPr>
+          <w:rFonts w:asciiTheme="majorHAnsi" w:hAnsiTheme="majorHAnsi" w:cstheme="majorHAnsi"/>
+        </w:rPr>
+        <w:t xml:space="preserve">No abstract class or member can be marked as final, including </w:t>
+      </w:r>
+      <w:proofErr w:type="spellStart"/>
+      <w:r>
+        <w:rPr>
+          <w:rFonts w:asciiTheme="majorHAnsi" w:hAnsiTheme="majorHAnsi" w:cstheme="majorHAnsi"/>
+        </w:rPr>
+        <w:t>nonabstract</w:t>
+      </w:r>
+      <w:proofErr w:type="spellEnd"/>
+      <w:r>
+        <w:rPr>
+          <w:rFonts w:asciiTheme="majorHAnsi" w:hAnsiTheme="majorHAnsi" w:cstheme="majorHAnsi"/>
+        </w:rPr>
+        <w:t xml:space="preserve"> method with code implementation that we want the child classes to extend and override. </w:t>
+      </w:r>
+      <w:r>
+        <w:rPr>
+          <w:rFonts w:asciiTheme="majorHAnsi" w:hAnsiTheme="majorHAnsi" w:cstheme="majorHAnsi"/>
+        </w:rPr>
+        <w:t>Finally, a method may not be marked as both abstract and private.</w:t>
+      </w:r>
+    </w:p>
+    <w:p>
+      <w:pPr>
+        <w:tabs>
+          <w:tab w:val="left" w:pos="4215"/>
+        </w:tabs>
+        <w:jc w:val="both"/>
+        <w:rPr>
+          <w:rFonts w:asciiTheme="majorHAnsi" w:hAnsiTheme="majorHAnsi" w:cstheme="majorHAnsi"/>
+        </w:rPr>
+      </w:pPr>
+    </w:p>
+    <w:p>
+      <w:pPr>
+        <w:tabs>
+          <w:tab w:val="left" w:pos="4215"/>
+        </w:tabs>
+        <w:jc w:val="both"/>
+        <w:rPr>
+          <w:rFonts w:asciiTheme="majorHAnsi" w:hAnsiTheme="majorHAnsi" w:cstheme="majorHAnsi"/>
+          <w:i/>
+          <w:iCs/>
+        </w:rPr>
+      </w:pPr>
+      <w:r>
+        <w:rPr>
+          <w:rFonts w:asciiTheme="majorHAnsi" w:hAnsiTheme="majorHAnsi" w:cstheme="majorHAnsi"/>
+          <w:i/>
+          <w:iCs/>
+        </w:rPr>
+        <w:t>Creating a concrete class.</w:t>
+      </w:r>
+    </w:p>
+    <w:p>
+      <w:pPr>
+        <w:tabs>
+          <w:tab w:val="left" w:pos="4215"/>
+        </w:tabs>
+        <w:jc w:val="both"/>
+        <w:rPr>
+          <w:rFonts w:asciiTheme="majorHAnsi" w:hAnsiTheme="majorHAnsi" w:cstheme="majorHAnsi"/>
+        </w:rPr>
+      </w:pPr>
+      <w:r>
+        <w:rPr>
+          <w:rFonts w:asciiTheme="majorHAnsi" w:hAnsiTheme="majorHAnsi" w:cstheme="majorHAnsi"/>
+        </w:rPr>
+        <w:t xml:space="preserve">An abstract class becomes useful when it’s extended by a concrete class. A concrete class is the first </w:t>
+      </w:r>
+      <w:proofErr w:type="spellStart"/>
+      <w:r>
+        <w:rPr>
+          <w:rFonts w:asciiTheme="majorHAnsi" w:hAnsiTheme="majorHAnsi" w:cstheme="majorHAnsi"/>
+        </w:rPr>
+        <w:t>nonabstract</w:t>
+      </w:r>
+      <w:proofErr w:type="spellEnd"/>
+      <w:r>
+        <w:rPr>
+          <w:rFonts w:asciiTheme="majorHAnsi" w:hAnsiTheme="majorHAnsi" w:cstheme="majorHAnsi"/>
+        </w:rPr>
+        <w:t xml:space="preserve"> subclass that extends an abstract class and is required to implement all inherited abstract methods.</w:t>
+      </w:r>
+      <w:r>
+        <w:rPr>
+          <w:rFonts w:asciiTheme="majorHAnsi" w:hAnsiTheme="majorHAnsi" w:cstheme="majorHAnsi"/>
+        </w:rPr>
+        <w:t xml:space="preserve"> When you see this, make sure it is implemented all abstract method, otherwise it won’t compile.</w:t>
+      </w:r>
+    </w:p>
+    <w:p>
+      <w:pPr>
+        <w:tabs>
+          <w:tab w:val="left" w:pos="4215"/>
+        </w:tabs>
+        <w:jc w:val="both"/>
+        <w:rPr>
+          <w:rFonts w:asciiTheme="majorHAnsi" w:hAnsiTheme="majorHAnsi" w:cstheme="majorHAnsi"/>
+        </w:rPr>
+      </w:pPr>
+    </w:p>
+    <w:p>
+      <w:pPr>
+        <w:tabs>
+          <w:tab w:val="left" w:pos="4215"/>
+        </w:tabs>
+        <w:jc w:val="both"/>
+        <w:rPr>
+          <w:rFonts w:asciiTheme="majorHAnsi" w:hAnsiTheme="majorHAnsi" w:cstheme="majorHAnsi"/>
+          <w:i/>
+          <w:iCs/>
+        </w:rPr>
+      </w:pPr>
+      <w:r>
+        <w:rPr>
+          <w:rFonts w:asciiTheme="majorHAnsi" w:hAnsiTheme="majorHAnsi" w:cstheme="majorHAnsi"/>
+          <w:i/>
+          <w:iCs/>
+        </w:rPr>
+        <w:t>Extending an abstract class.</w:t>
+      </w:r>
+    </w:p>
+    <w:p>
+      <w:pPr>
+        <w:tabs>
+          <w:tab w:val="left" w:pos="4215"/>
+        </w:tabs>
+        <w:jc w:val="both"/>
+        <w:rPr>
+          <w:rFonts w:asciiTheme="majorHAnsi" w:hAnsiTheme="majorHAnsi" w:cstheme="majorHAnsi"/>
+        </w:rPr>
+      </w:pPr>
+      <w:r>
+        <w:rPr>
+          <w:rFonts w:asciiTheme="majorHAnsi" w:hAnsiTheme="majorHAnsi" w:cstheme="majorHAnsi"/>
+        </w:rPr>
+        <w:t>An abstract class can extend another abstract class, without the need to implement the method of the parent. However, the fist concrete class that does extend the abstract class, does need to implement all abstract methods. See Animal.java, BigCat.java and Lion.java classes for examples.</w:t>
+      </w:r>
+    </w:p>
+    <w:p>
+      <w:pPr>
+        <w:tabs>
+          <w:tab w:val="left" w:pos="4215"/>
+        </w:tabs>
+        <w:jc w:val="both"/>
+        <w:rPr>
+          <w:rFonts w:asciiTheme="majorHAnsi" w:hAnsiTheme="majorHAnsi" w:cstheme="majorHAnsi"/>
+        </w:rPr>
+      </w:pPr>
+    </w:p>
+    <w:p>
+      <w:pPr>
+        <w:tabs>
+          <w:tab w:val="left" w:pos="4215"/>
+        </w:tabs>
+        <w:jc w:val="both"/>
+        <w:rPr>
+          <w:rFonts w:asciiTheme="majorHAnsi" w:hAnsiTheme="majorHAnsi" w:cstheme="majorHAnsi"/>
+        </w:rPr>
+      </w:pPr>
+      <w:r>
+        <w:rPr>
+          <w:rFonts w:asciiTheme="majorHAnsi" w:hAnsiTheme="majorHAnsi" w:cstheme="majorHAnsi"/>
+        </w:rPr>
+        <w:t>There is an exception rule: a concrete class is not required to provide an implementation of an abstract method if an intermediate abstract class provides it. See BigCatV2.java and LionV2.java classes for examples.</w:t>
+      </w:r>
+    </w:p>
+    <w:p>
+      <w:pPr>
+        <w:tabs>
+          <w:tab w:val="left" w:pos="4215"/>
+        </w:tabs>
+        <w:jc w:val="both"/>
+        <w:rPr>
+          <w:rFonts w:asciiTheme="majorHAnsi" w:hAnsiTheme="majorHAnsi" w:cstheme="majorHAnsi"/>
+        </w:rPr>
+      </w:pPr>
+    </w:p>
+    <w:p>
+      <w:pPr>
+        <w:tabs>
+          <w:tab w:val="left" w:pos="4215"/>
+        </w:tabs>
+        <w:jc w:val="both"/>
+        <w:rPr>
+          <w:rFonts w:asciiTheme="majorHAnsi" w:hAnsiTheme="majorHAnsi" w:cstheme="majorHAnsi"/>
+          <w:u w:val="single"/>
+        </w:rPr>
+      </w:pPr>
+      <w:r>
+        <w:rPr>
+          <w:rFonts w:asciiTheme="majorHAnsi" w:hAnsiTheme="majorHAnsi" w:cstheme="majorHAnsi"/>
+          <w:u w:val="single"/>
+        </w:rPr>
+        <w:t>Implementing Interfaces.</w:t>
+      </w:r>
     </w:p>
     <w:p>
       <w:pPr>
@@ -35351,6 +35645,28 @@
       </w:pPr>
       <w:bookmarkStart w:id="0" w:name="_GoBack"/>
       <w:bookmarkEnd w:id="0"/>
+    </w:p>
+    <w:p>
+      <w:pPr>
+        <w:tabs>
+          <w:tab w:val="left" w:pos="4215"/>
+        </w:tabs>
+        <w:jc w:val="both"/>
+        <w:rPr>
+          <w:rFonts w:asciiTheme="majorHAnsi" w:hAnsiTheme="majorHAnsi" w:cstheme="majorHAnsi"/>
+        </w:rPr>
+      </w:pPr>
+    </w:p>
+    <w:p>
+      <w:pPr>
+        <w:tabs>
+          <w:tab w:val="left" w:pos="4215"/>
+        </w:tabs>
+        <w:jc w:val="both"/>
+        <w:rPr>
+          <w:rFonts w:asciiTheme="majorHAnsi" w:hAnsiTheme="majorHAnsi" w:cstheme="majorHAnsi"/>
+        </w:rPr>
+      </w:pPr>
     </w:p>
     <w:sectPr>
       <w:type w:val="continuous"/>
@@ -37525,7 +37841,7 @@
 </file>
 
 <file path=customXml/itemProps1.xml><?xml version="1.0" encoding="utf-8"?>
-<ds:datastoreItem xmlns:ds="http://schemas.openxmlformats.org/officeDocument/2006/customXml" ds:itemID="{CCD92667-B189-4850-A09A-85CD552214E9}">
+<ds:datastoreItem xmlns:ds="http://schemas.openxmlformats.org/officeDocument/2006/customXml" ds:itemID="{CDCEE3D6-0C21-46E0-A788-E052E12CF150}">
   <ds:schemaRefs>
     <ds:schemaRef ds:uri="http://schemas.openxmlformats.org/officeDocument/2006/bibliography"/>
   </ds:schemaRefs>

</xml_diff>

<commit_message>
Added Interfaces exercises and notes
</commit_message>
<xml_diff>
--- a/OCA - OCP exercises/OCA/OCA Notes.docx
+++ b/OCA - OCP exercises/OCA/OCA Notes.docx
@@ -35643,30 +35643,1722 @@
           <w:rFonts w:asciiTheme="majorHAnsi" w:hAnsiTheme="majorHAnsi" w:cstheme="majorHAnsi"/>
         </w:rPr>
       </w:pPr>
+      <w:r>
+        <w:rPr>
+          <w:rFonts w:asciiTheme="majorHAnsi" w:hAnsiTheme="majorHAnsi" w:cstheme="majorHAnsi"/>
+        </w:rPr>
+        <w:t xml:space="preserve">Java doesn’t allow multiple inheritance but does allow a class to implement any number of interfaces. An interface is an abstract data type that fines a list of abstract public methods that any class implementing the interface must provide. Can also include constant variables and default methods, and does not provide any code implementation, ever. We use the </w:t>
+      </w:r>
+      <w:r>
+        <w:rPr>
+          <w:rFonts w:asciiTheme="majorHAnsi" w:hAnsiTheme="majorHAnsi" w:cstheme="majorHAnsi"/>
+          <w:i/>
+          <w:iCs/>
+        </w:rPr>
+        <w:t>interface</w:t>
+      </w:r>
+      <w:r>
+        <w:rPr>
+          <w:rFonts w:asciiTheme="majorHAnsi" w:hAnsiTheme="majorHAnsi" w:cstheme="majorHAnsi"/>
+        </w:rPr>
+        <w:t xml:space="preserve"> keyword in the class signature.</w:t>
+      </w:r>
+    </w:p>
+    <w:p>
+      <w:pPr>
+        <w:tabs>
+          <w:tab w:val="left" w:pos="4215"/>
+        </w:tabs>
+        <w:jc w:val="both"/>
+        <w:rPr>
+          <w:rFonts w:asciiTheme="majorHAnsi" w:hAnsiTheme="majorHAnsi" w:cstheme="majorHAnsi"/>
+        </w:rPr>
+      </w:pPr>
+    </w:p>
+    <w:p>
+      <w:pPr>
+        <w:tabs>
+          <w:tab w:val="left" w:pos="4215"/>
+        </w:tabs>
+        <w:jc w:val="both"/>
+        <w:rPr>
+          <w:rFonts w:asciiTheme="majorHAnsi" w:hAnsiTheme="majorHAnsi" w:cstheme="majorHAnsi"/>
+        </w:rPr>
+      </w:pPr>
+      <w:r>
+        <w:rPr>
+          <w:rFonts w:asciiTheme="majorHAnsi" w:hAnsiTheme="majorHAnsi" w:cstheme="majorHAnsi"/>
+        </w:rPr>
+        <w:t>Defining an interface:</w:t>
+      </w:r>
+    </w:p>
+    <w:p>
+      <w:pPr>
+        <w:tabs>
+          <w:tab w:val="left" w:pos="4215"/>
+        </w:tabs>
+        <w:jc w:val="both"/>
+        <w:rPr>
+          <w:rFonts w:ascii="Consolas" w:hAnsi="Consolas" w:cstheme="majorHAnsi"/>
+          <w:i/>
+          <w:iCs/>
+          <w:sz w:val="22"/>
+          <w:szCs w:val="22"/>
+        </w:rPr>
+      </w:pPr>
+      <w:r>
+        <w:rPr>
+          <w:rFonts w:ascii="Consolas" w:hAnsi="Consolas" w:cstheme="majorHAnsi"/>
+          <w:i/>
+          <w:iCs/>
+          <w:sz w:val="22"/>
+          <w:szCs w:val="22"/>
+        </w:rPr>
+        <w:t xml:space="preserve">public abstract interface </w:t>
+      </w:r>
+      <w:proofErr w:type="spellStart"/>
+      <w:r>
+        <w:rPr>
+          <w:rFonts w:ascii="Consolas" w:hAnsi="Consolas" w:cstheme="majorHAnsi"/>
+          <w:i/>
+          <w:iCs/>
+          <w:sz w:val="22"/>
+          <w:szCs w:val="22"/>
+        </w:rPr>
+        <w:t>CanBurrow</w:t>
+      </w:r>
+      <w:proofErr w:type="spellEnd"/>
+      <w:r>
+        <w:rPr>
+          <w:rFonts w:ascii="Consolas" w:hAnsi="Consolas" w:cstheme="majorHAnsi"/>
+          <w:i/>
+          <w:iCs/>
+          <w:sz w:val="22"/>
+          <w:szCs w:val="22"/>
+        </w:rPr>
+        <w:t xml:space="preserve"> {</w:t>
+      </w:r>
+    </w:p>
+    <w:p>
+      <w:pPr>
+        <w:tabs>
+          <w:tab w:val="left" w:pos="4215"/>
+        </w:tabs>
+        <w:jc w:val="both"/>
+        <w:rPr>
+          <w:rFonts w:ascii="Consolas" w:hAnsi="Consolas" w:cstheme="majorHAnsi"/>
+          <w:i/>
+          <w:iCs/>
+          <w:sz w:val="22"/>
+          <w:szCs w:val="22"/>
+        </w:rPr>
+      </w:pPr>
+      <w:r>
+        <w:rPr>
+          <w:rFonts w:ascii="Consolas" w:hAnsi="Consolas" w:cstheme="majorHAnsi"/>
+          <w:i/>
+          <w:iCs/>
+          <w:sz w:val="22"/>
+          <w:szCs w:val="22"/>
+        </w:rPr>
+        <w:t xml:space="preserve">     public static final int MAXIMUM_DEPTH = </w:t>
+      </w:r>
+      <w:proofErr w:type="gramStart"/>
+      <w:r>
+        <w:rPr>
+          <w:rFonts w:ascii="Consolas" w:hAnsi="Consolas" w:cstheme="majorHAnsi"/>
+          <w:i/>
+          <w:iCs/>
+          <w:sz w:val="22"/>
+          <w:szCs w:val="22"/>
+        </w:rPr>
+        <w:t>2;</w:t>
+      </w:r>
+      <w:proofErr w:type="gramEnd"/>
+    </w:p>
+    <w:p>
+      <w:pPr>
+        <w:tabs>
+          <w:tab w:val="left" w:pos="4215"/>
+        </w:tabs>
+        <w:jc w:val="both"/>
+        <w:rPr>
+          <w:rFonts w:ascii="Consolas" w:hAnsi="Consolas" w:cstheme="majorHAnsi"/>
+          <w:i/>
+          <w:iCs/>
+          <w:sz w:val="22"/>
+          <w:szCs w:val="22"/>
+        </w:rPr>
+      </w:pPr>
+      <w:r>
+        <w:rPr>
+          <w:rFonts w:ascii="Consolas" w:hAnsi="Consolas" w:cstheme="majorHAnsi"/>
+          <w:i/>
+          <w:iCs/>
+          <w:sz w:val="22"/>
+          <w:szCs w:val="22"/>
+        </w:rPr>
+        <w:t xml:space="preserve">     public abstract int </w:t>
+      </w:r>
+      <w:proofErr w:type="spellStart"/>
+      <w:proofErr w:type="gramStart"/>
+      <w:r>
+        <w:rPr>
+          <w:rFonts w:ascii="Consolas" w:hAnsi="Consolas" w:cstheme="majorHAnsi"/>
+          <w:i/>
+          <w:iCs/>
+          <w:sz w:val="22"/>
+          <w:szCs w:val="22"/>
+        </w:rPr>
+        <w:t>getMaximumDepth</w:t>
+      </w:r>
+      <w:proofErr w:type="spellEnd"/>
+      <w:r>
+        <w:rPr>
+          <w:rFonts w:ascii="Consolas" w:hAnsi="Consolas" w:cstheme="majorHAnsi"/>
+          <w:i/>
+          <w:iCs/>
+          <w:sz w:val="22"/>
+          <w:szCs w:val="22"/>
+        </w:rPr>
+        <w:t>(</w:t>
+      </w:r>
+      <w:proofErr w:type="gramEnd"/>
+      <w:r>
+        <w:rPr>
+          <w:rFonts w:ascii="Consolas" w:hAnsi="Consolas" w:cstheme="majorHAnsi"/>
+          <w:i/>
+          <w:iCs/>
+          <w:sz w:val="22"/>
+          <w:szCs w:val="22"/>
+        </w:rPr>
+        <w:t>);</w:t>
+      </w:r>
+    </w:p>
+    <w:p>
+      <w:pPr>
+        <w:tabs>
+          <w:tab w:val="left" w:pos="4215"/>
+        </w:tabs>
+        <w:jc w:val="both"/>
+        <w:rPr>
+          <w:rFonts w:ascii="Consolas" w:hAnsi="Consolas" w:cstheme="majorHAnsi"/>
+          <w:i/>
+          <w:iCs/>
+          <w:sz w:val="22"/>
+          <w:szCs w:val="22"/>
+        </w:rPr>
+      </w:pPr>
+      <w:r>
+        <w:rPr>
+          <w:rFonts w:ascii="Consolas" w:hAnsi="Consolas" w:cstheme="majorHAnsi"/>
+          <w:i/>
+          <w:iCs/>
+          <w:sz w:val="22"/>
+          <w:szCs w:val="22"/>
+        </w:rPr>
+        <w:t>}</w:t>
+      </w:r>
+    </w:p>
+    <w:p>
+      <w:pPr>
+        <w:tabs>
+          <w:tab w:val="left" w:pos="4215"/>
+        </w:tabs>
+        <w:jc w:val="both"/>
+        <w:rPr>
+          <w:rFonts w:asciiTheme="majorHAnsi" w:hAnsiTheme="majorHAnsi" w:cstheme="majorHAnsi"/>
+        </w:rPr>
+      </w:pPr>
+      <w:r>
+        <w:rPr>
+          <w:rFonts w:asciiTheme="majorHAnsi" w:hAnsiTheme="majorHAnsi" w:cstheme="majorHAnsi"/>
+        </w:rPr>
+        <w:lastRenderedPageBreak/>
+        <w:t xml:space="preserve">Where the abstract keyword in both class definition and method signature, as well as the static keyword in that constant above, are assumed. This means that </w:t>
+      </w:r>
+      <w:proofErr w:type="gramStart"/>
+      <w:r>
+        <w:rPr>
+          <w:rFonts w:asciiTheme="majorHAnsi" w:hAnsiTheme="majorHAnsi" w:cstheme="majorHAnsi"/>
+        </w:rPr>
+        <w:t>whether or not</w:t>
+      </w:r>
+      <w:proofErr w:type="gramEnd"/>
+      <w:r>
+        <w:rPr>
+          <w:rFonts w:asciiTheme="majorHAnsi" w:hAnsiTheme="majorHAnsi" w:cstheme="majorHAnsi"/>
+        </w:rPr>
+        <w:t xml:space="preserve"> you provide it, the compiler will insert it for you.</w:t>
+      </w:r>
+    </w:p>
+    <w:p>
+      <w:pPr>
+        <w:tabs>
+          <w:tab w:val="left" w:pos="4215"/>
+        </w:tabs>
+        <w:jc w:val="both"/>
+        <w:rPr>
+          <w:rFonts w:asciiTheme="majorHAnsi" w:hAnsiTheme="majorHAnsi" w:cstheme="majorHAnsi"/>
+        </w:rPr>
+      </w:pPr>
+    </w:p>
+    <w:p>
+      <w:pPr>
+        <w:tabs>
+          <w:tab w:val="left" w:pos="4215"/>
+        </w:tabs>
+        <w:jc w:val="both"/>
+        <w:rPr>
+          <w:rFonts w:asciiTheme="majorHAnsi" w:hAnsiTheme="majorHAnsi" w:cstheme="majorHAnsi"/>
+        </w:rPr>
+      </w:pPr>
+      <w:r>
+        <w:rPr>
+          <w:rFonts w:asciiTheme="majorHAnsi" w:hAnsiTheme="majorHAnsi" w:cstheme="majorHAnsi"/>
+        </w:rPr>
+        <w:t>Implementing the interface:</w:t>
+      </w:r>
+    </w:p>
+    <w:p>
+      <w:pPr>
+        <w:tabs>
+          <w:tab w:val="left" w:pos="4215"/>
+        </w:tabs>
+        <w:jc w:val="both"/>
+        <w:rPr>
+          <w:rFonts w:ascii="Consolas" w:hAnsi="Consolas" w:cstheme="majorHAnsi"/>
+          <w:i/>
+          <w:iCs/>
+          <w:sz w:val="22"/>
+          <w:szCs w:val="22"/>
+        </w:rPr>
+      </w:pPr>
+      <w:r>
+        <w:rPr>
+          <w:rFonts w:ascii="Consolas" w:hAnsi="Consolas" w:cstheme="majorHAnsi"/>
+          <w:i/>
+          <w:iCs/>
+          <w:sz w:val="22"/>
+          <w:szCs w:val="22"/>
+        </w:rPr>
+        <w:t xml:space="preserve">public class </w:t>
+      </w:r>
+      <w:proofErr w:type="spellStart"/>
+      <w:r>
+        <w:rPr>
+          <w:rFonts w:ascii="Consolas" w:hAnsi="Consolas" w:cstheme="majorHAnsi"/>
+          <w:i/>
+          <w:iCs/>
+          <w:sz w:val="22"/>
+          <w:szCs w:val="22"/>
+        </w:rPr>
+        <w:t>FieldMouse</w:t>
+      </w:r>
+      <w:proofErr w:type="spellEnd"/>
+      <w:r>
+        <w:rPr>
+          <w:rFonts w:ascii="Consolas" w:hAnsi="Consolas" w:cstheme="majorHAnsi"/>
+          <w:i/>
+          <w:iCs/>
+          <w:sz w:val="22"/>
+          <w:szCs w:val="22"/>
+        </w:rPr>
+        <w:t xml:space="preserve"> </w:t>
+      </w:r>
+      <w:proofErr w:type="spellStart"/>
+      <w:r>
+        <w:rPr>
+          <w:rFonts w:ascii="Consolas" w:hAnsi="Consolas" w:cstheme="majorHAnsi"/>
+          <w:i/>
+          <w:iCs/>
+          <w:sz w:val="22"/>
+          <w:szCs w:val="22"/>
+        </w:rPr>
+        <w:t>implementd</w:t>
+      </w:r>
+      <w:proofErr w:type="spellEnd"/>
+      <w:r>
+        <w:rPr>
+          <w:rFonts w:ascii="Consolas" w:hAnsi="Consolas" w:cstheme="majorHAnsi"/>
+          <w:i/>
+          <w:iCs/>
+          <w:sz w:val="22"/>
+          <w:szCs w:val="22"/>
+        </w:rPr>
+        <w:t xml:space="preserve"> </w:t>
+      </w:r>
+      <w:proofErr w:type="spellStart"/>
+      <w:r>
+        <w:rPr>
+          <w:rFonts w:ascii="Consolas" w:hAnsi="Consolas" w:cstheme="majorHAnsi"/>
+          <w:i/>
+          <w:iCs/>
+          <w:sz w:val="22"/>
+          <w:szCs w:val="22"/>
+        </w:rPr>
+        <w:t>CanBurrow</w:t>
+      </w:r>
+      <w:proofErr w:type="spellEnd"/>
+      <w:r>
+        <w:rPr>
+          <w:rFonts w:ascii="Consolas" w:hAnsi="Consolas" w:cstheme="majorHAnsi"/>
+          <w:i/>
+          <w:iCs/>
+          <w:sz w:val="22"/>
+          <w:szCs w:val="22"/>
+        </w:rPr>
+        <w:t xml:space="preserve"> {</w:t>
+      </w:r>
+    </w:p>
+    <w:p>
+      <w:pPr>
+        <w:tabs>
+          <w:tab w:val="left" w:pos="4215"/>
+        </w:tabs>
+        <w:jc w:val="both"/>
+        <w:rPr>
+          <w:rFonts w:ascii="Consolas" w:hAnsi="Consolas" w:cstheme="majorHAnsi"/>
+          <w:i/>
+          <w:iCs/>
+          <w:sz w:val="22"/>
+          <w:szCs w:val="22"/>
+        </w:rPr>
+      </w:pPr>
+      <w:r>
+        <w:rPr>
+          <w:rFonts w:ascii="Consolas" w:hAnsi="Consolas" w:cstheme="majorHAnsi"/>
+          <w:i/>
+          <w:iCs/>
+          <w:sz w:val="22"/>
+          <w:szCs w:val="22"/>
+        </w:rPr>
+        <w:t xml:space="preserve">     public int </w:t>
+      </w:r>
+      <w:proofErr w:type="spellStart"/>
+      <w:proofErr w:type="gramStart"/>
+      <w:r>
+        <w:rPr>
+          <w:rFonts w:ascii="Consolas" w:hAnsi="Consolas" w:cstheme="majorHAnsi"/>
+          <w:i/>
+          <w:iCs/>
+          <w:sz w:val="22"/>
+          <w:szCs w:val="22"/>
+        </w:rPr>
+        <w:t>getMaximumDepth</w:t>
+      </w:r>
+      <w:proofErr w:type="spellEnd"/>
+      <w:r>
+        <w:rPr>
+          <w:rFonts w:ascii="Consolas" w:hAnsi="Consolas" w:cstheme="majorHAnsi"/>
+          <w:i/>
+          <w:iCs/>
+          <w:sz w:val="22"/>
+          <w:szCs w:val="22"/>
+        </w:rPr>
+        <w:t>(</w:t>
+      </w:r>
+      <w:proofErr w:type="gramEnd"/>
+      <w:r>
+        <w:rPr>
+          <w:rFonts w:ascii="Consolas" w:hAnsi="Consolas" w:cstheme="majorHAnsi"/>
+          <w:i/>
+          <w:iCs/>
+          <w:sz w:val="22"/>
+          <w:szCs w:val="22"/>
+        </w:rPr>
+        <w:t>) {</w:t>
+      </w:r>
+    </w:p>
+    <w:p>
+      <w:pPr>
+        <w:tabs>
+          <w:tab w:val="left" w:pos="4215"/>
+        </w:tabs>
+        <w:jc w:val="both"/>
+        <w:rPr>
+          <w:rFonts w:ascii="Consolas" w:hAnsi="Consolas" w:cstheme="majorHAnsi"/>
+          <w:i/>
+          <w:iCs/>
+          <w:sz w:val="22"/>
+          <w:szCs w:val="22"/>
+        </w:rPr>
+      </w:pPr>
+      <w:r>
+        <w:rPr>
+          <w:rFonts w:ascii="Consolas" w:hAnsi="Consolas" w:cstheme="majorHAnsi"/>
+          <w:i/>
+          <w:iCs/>
+          <w:sz w:val="22"/>
+          <w:szCs w:val="22"/>
+        </w:rPr>
+        <w:t xml:space="preserve">          return </w:t>
+      </w:r>
+      <w:proofErr w:type="gramStart"/>
+      <w:r>
+        <w:rPr>
+          <w:rFonts w:ascii="Consolas" w:hAnsi="Consolas" w:cstheme="majorHAnsi"/>
+          <w:i/>
+          <w:iCs/>
+          <w:sz w:val="22"/>
+          <w:szCs w:val="22"/>
+        </w:rPr>
+        <w:t>10;</w:t>
+      </w:r>
+      <w:proofErr w:type="gramEnd"/>
+    </w:p>
+    <w:p>
+      <w:pPr>
+        <w:tabs>
+          <w:tab w:val="left" w:pos="4215"/>
+        </w:tabs>
+        <w:jc w:val="both"/>
+        <w:rPr>
+          <w:rFonts w:ascii="Consolas" w:hAnsi="Consolas" w:cstheme="majorHAnsi"/>
+          <w:i/>
+          <w:iCs/>
+          <w:sz w:val="22"/>
+          <w:szCs w:val="22"/>
+        </w:rPr>
+      </w:pPr>
+      <w:r>
+        <w:rPr>
+          <w:rFonts w:ascii="Consolas" w:hAnsi="Consolas" w:cstheme="majorHAnsi"/>
+          <w:i/>
+          <w:iCs/>
+          <w:sz w:val="22"/>
+          <w:szCs w:val="22"/>
+        </w:rPr>
+        <w:t xml:space="preserve">     } }</w:t>
+      </w:r>
+    </w:p>
+    <w:p>
+      <w:pPr>
+        <w:tabs>
+          <w:tab w:val="left" w:pos="4215"/>
+        </w:tabs>
+        <w:jc w:val="both"/>
+        <w:rPr>
+          <w:rFonts w:asciiTheme="majorHAnsi" w:hAnsiTheme="majorHAnsi" w:cstheme="majorHAnsi"/>
+        </w:rPr>
+      </w:pPr>
+    </w:p>
+    <w:p>
+      <w:pPr>
+        <w:tabs>
+          <w:tab w:val="left" w:pos="4215"/>
+        </w:tabs>
+        <w:jc w:val="both"/>
+        <w:rPr>
+          <w:rFonts w:asciiTheme="majorHAnsi" w:hAnsiTheme="majorHAnsi" w:cstheme="majorHAnsi"/>
+        </w:rPr>
+      </w:pPr>
+      <w:r>
+        <w:rPr>
+          <w:rFonts w:asciiTheme="majorHAnsi" w:hAnsiTheme="majorHAnsi" w:cstheme="majorHAnsi"/>
+        </w:rPr>
+        <w:t>Think of an interface as a kind if an abstract class, since they share many rules:</w:t>
+      </w:r>
+    </w:p>
+    <w:p>
+      <w:pPr>
+        <w:pStyle w:val="ListParagraph"/>
+        <w:numPr>
+          <w:ilvl w:val="0"/>
+          <w:numId w:val="14"/>
+        </w:numPr>
+        <w:tabs>
+          <w:tab w:val="left" w:pos="4215"/>
+        </w:tabs>
+        <w:jc w:val="both"/>
+        <w:rPr>
+          <w:rFonts w:asciiTheme="majorHAnsi" w:hAnsiTheme="majorHAnsi" w:cstheme="majorHAnsi"/>
+        </w:rPr>
+      </w:pPr>
+      <w:r>
+        <w:rPr>
+          <w:rFonts w:asciiTheme="majorHAnsi" w:hAnsiTheme="majorHAnsi" w:cstheme="majorHAnsi"/>
+        </w:rPr>
+        <w:t>Interfaces cannot be instantiated directly.</w:t>
+      </w:r>
+    </w:p>
+    <w:p>
+      <w:pPr>
+        <w:pStyle w:val="ListParagraph"/>
+        <w:numPr>
+          <w:ilvl w:val="0"/>
+          <w:numId w:val="14"/>
+        </w:numPr>
+        <w:tabs>
+          <w:tab w:val="left" w:pos="4215"/>
+        </w:tabs>
+        <w:jc w:val="both"/>
+        <w:rPr>
+          <w:rFonts w:asciiTheme="majorHAnsi" w:hAnsiTheme="majorHAnsi" w:cstheme="majorHAnsi"/>
+        </w:rPr>
+      </w:pPr>
+      <w:r>
+        <w:rPr>
+          <w:rFonts w:asciiTheme="majorHAnsi" w:hAnsiTheme="majorHAnsi" w:cstheme="majorHAnsi"/>
+        </w:rPr>
+        <w:t>Is not required to have any methods.</w:t>
+      </w:r>
+    </w:p>
+    <w:p>
+      <w:pPr>
+        <w:pStyle w:val="ListParagraph"/>
+        <w:numPr>
+          <w:ilvl w:val="0"/>
+          <w:numId w:val="14"/>
+        </w:numPr>
+        <w:tabs>
+          <w:tab w:val="left" w:pos="4215"/>
+        </w:tabs>
+        <w:jc w:val="both"/>
+        <w:rPr>
+          <w:rFonts w:asciiTheme="majorHAnsi" w:hAnsiTheme="majorHAnsi" w:cstheme="majorHAnsi"/>
+        </w:rPr>
+      </w:pPr>
+      <w:r>
+        <w:rPr>
+          <w:rFonts w:asciiTheme="majorHAnsi" w:hAnsiTheme="majorHAnsi" w:cstheme="majorHAnsi"/>
+        </w:rPr>
+        <w:t>May not be marked as final.</w:t>
+      </w:r>
+    </w:p>
+    <w:p>
+      <w:pPr>
+        <w:pStyle w:val="ListParagraph"/>
+        <w:numPr>
+          <w:ilvl w:val="0"/>
+          <w:numId w:val="14"/>
+        </w:numPr>
+        <w:tabs>
+          <w:tab w:val="left" w:pos="4215"/>
+        </w:tabs>
+        <w:jc w:val="both"/>
+        <w:rPr>
+          <w:rFonts w:asciiTheme="majorHAnsi" w:hAnsiTheme="majorHAnsi" w:cstheme="majorHAnsi"/>
+        </w:rPr>
+      </w:pPr>
+      <w:r>
+        <w:rPr>
+          <w:rFonts w:asciiTheme="majorHAnsi" w:hAnsiTheme="majorHAnsi" w:cstheme="majorHAnsi"/>
+        </w:rPr>
+        <w:t>All top-level interfaces are assumed to have public or default access. They are assumed to be abstract whether you use the keyword or not. Making a method private, protected or final will trigger a compiler error.</w:t>
+      </w:r>
+    </w:p>
+    <w:p>
+      <w:pPr>
+        <w:pStyle w:val="ListParagraph"/>
+        <w:numPr>
+          <w:ilvl w:val="0"/>
+          <w:numId w:val="14"/>
+        </w:numPr>
+        <w:tabs>
+          <w:tab w:val="left" w:pos="4215"/>
+        </w:tabs>
+        <w:jc w:val="both"/>
+        <w:rPr>
+          <w:rFonts w:asciiTheme="majorHAnsi" w:hAnsiTheme="majorHAnsi" w:cstheme="majorHAnsi"/>
+        </w:rPr>
+      </w:pPr>
+      <w:r>
+        <w:rPr>
+          <w:rFonts w:asciiTheme="majorHAnsi" w:hAnsiTheme="majorHAnsi" w:cstheme="majorHAnsi"/>
+        </w:rPr>
+        <w:t>All nondefault methods inside are assumed to be abstract and public in their definition.</w:t>
+      </w:r>
+      <w:r>
+        <w:rPr>
+          <w:rFonts w:asciiTheme="majorHAnsi" w:hAnsiTheme="majorHAnsi" w:cstheme="majorHAnsi"/>
+        </w:rPr>
+        <w:t xml:space="preserve"> </w:t>
+      </w:r>
+      <w:r>
+        <w:rPr>
+          <w:rFonts w:asciiTheme="majorHAnsi" w:hAnsiTheme="majorHAnsi" w:cstheme="majorHAnsi"/>
+        </w:rPr>
+        <w:t xml:space="preserve"> Making it private, protected or final will trigger a compiler error.</w:t>
+      </w:r>
+    </w:p>
+    <w:p>
+      <w:pPr>
+        <w:tabs>
+          <w:tab w:val="left" w:pos="4215"/>
+        </w:tabs>
+        <w:jc w:val="both"/>
+        <w:rPr>
+          <w:rFonts w:asciiTheme="majorHAnsi" w:hAnsiTheme="majorHAnsi" w:cstheme="majorHAnsi"/>
+        </w:rPr>
+      </w:pPr>
+    </w:p>
+    <w:p>
+      <w:pPr>
+        <w:tabs>
+          <w:tab w:val="left" w:pos="4215"/>
+        </w:tabs>
+        <w:jc w:val="both"/>
+        <w:rPr>
+          <w:rFonts w:asciiTheme="majorHAnsi" w:hAnsiTheme="majorHAnsi" w:cstheme="majorHAnsi"/>
+          <w:i/>
+          <w:iCs/>
+        </w:rPr>
+      </w:pPr>
+      <w:r>
+        <w:rPr>
+          <w:rFonts w:asciiTheme="majorHAnsi" w:hAnsiTheme="majorHAnsi" w:cstheme="majorHAnsi"/>
+          <w:i/>
+          <w:iCs/>
+        </w:rPr>
+        <w:t>Inheriting an interface.</w:t>
+      </w:r>
+    </w:p>
+    <w:p>
+      <w:pPr>
+        <w:tabs>
+          <w:tab w:val="left" w:pos="4215"/>
+        </w:tabs>
+        <w:jc w:val="both"/>
+        <w:rPr>
+          <w:rFonts w:asciiTheme="majorHAnsi" w:hAnsiTheme="majorHAnsi" w:cstheme="majorHAnsi"/>
+        </w:rPr>
+      </w:pPr>
+      <w:r>
+        <w:rPr>
+          <w:rFonts w:asciiTheme="majorHAnsi" w:hAnsiTheme="majorHAnsi" w:cstheme="majorHAnsi"/>
+        </w:rPr>
+        <w:t>There are two inheritance rules to keep in mind:</w:t>
+      </w:r>
+    </w:p>
+    <w:p>
+      <w:pPr>
+        <w:pStyle w:val="ListParagraph"/>
+        <w:numPr>
+          <w:ilvl w:val="0"/>
+          <w:numId w:val="15"/>
+        </w:numPr>
+        <w:tabs>
+          <w:tab w:val="left" w:pos="4215"/>
+        </w:tabs>
+        <w:jc w:val="both"/>
+        <w:rPr>
+          <w:rFonts w:asciiTheme="majorHAnsi" w:hAnsiTheme="majorHAnsi" w:cstheme="majorHAnsi"/>
+        </w:rPr>
+      </w:pPr>
+      <w:r>
+        <w:rPr>
+          <w:rFonts w:asciiTheme="majorHAnsi" w:hAnsiTheme="majorHAnsi" w:cstheme="majorHAnsi"/>
+        </w:rPr>
+        <w:t xml:space="preserve">An interface that </w:t>
+      </w:r>
+      <w:r>
+        <w:rPr>
+          <w:rFonts w:asciiTheme="majorHAnsi" w:hAnsiTheme="majorHAnsi" w:cstheme="majorHAnsi"/>
+          <w:i/>
+          <w:iCs/>
+        </w:rPr>
+        <w:t>extends</w:t>
+      </w:r>
+      <w:r>
+        <w:rPr>
+          <w:rFonts w:asciiTheme="majorHAnsi" w:hAnsiTheme="majorHAnsi" w:cstheme="majorHAnsi"/>
+        </w:rPr>
+        <w:t xml:space="preserve"> another interface, as well as an abstract class that </w:t>
+      </w:r>
+      <w:r>
+        <w:rPr>
+          <w:rFonts w:asciiTheme="majorHAnsi" w:hAnsiTheme="majorHAnsi" w:cstheme="majorHAnsi"/>
+          <w:i/>
+          <w:iCs/>
+        </w:rPr>
+        <w:t>implements</w:t>
+      </w:r>
+      <w:r>
+        <w:rPr>
+          <w:rFonts w:asciiTheme="majorHAnsi" w:hAnsiTheme="majorHAnsi" w:cstheme="majorHAnsi"/>
+        </w:rPr>
+        <w:t xml:space="preserve"> an interface, inherits all the abstract methods as its own abstract methods.</w:t>
+      </w:r>
+    </w:p>
+    <w:p>
+      <w:pPr>
+        <w:pStyle w:val="ListParagraph"/>
+        <w:numPr>
+          <w:ilvl w:val="0"/>
+          <w:numId w:val="15"/>
+        </w:numPr>
+        <w:tabs>
+          <w:tab w:val="left" w:pos="4215"/>
+        </w:tabs>
+        <w:jc w:val="both"/>
+        <w:rPr>
+          <w:rFonts w:asciiTheme="majorHAnsi" w:hAnsiTheme="majorHAnsi" w:cstheme="majorHAnsi"/>
+        </w:rPr>
+      </w:pPr>
+      <w:r>
+        <w:rPr>
+          <w:rFonts w:asciiTheme="majorHAnsi" w:hAnsiTheme="majorHAnsi" w:cstheme="majorHAnsi"/>
+        </w:rPr>
+        <w:t xml:space="preserve">The first concrete class that </w:t>
+      </w:r>
+      <w:r>
+        <w:rPr>
+          <w:rFonts w:asciiTheme="majorHAnsi" w:hAnsiTheme="majorHAnsi" w:cstheme="majorHAnsi"/>
+          <w:i/>
+          <w:iCs/>
+        </w:rPr>
+        <w:t>implements</w:t>
+      </w:r>
+      <w:r>
+        <w:rPr>
+          <w:rFonts w:asciiTheme="majorHAnsi" w:hAnsiTheme="majorHAnsi" w:cstheme="majorHAnsi"/>
+        </w:rPr>
+        <w:t xml:space="preserve"> an interface, or </w:t>
+      </w:r>
+      <w:r>
+        <w:rPr>
+          <w:rFonts w:asciiTheme="majorHAnsi" w:hAnsiTheme="majorHAnsi" w:cstheme="majorHAnsi"/>
+          <w:i/>
+          <w:iCs/>
+        </w:rPr>
+        <w:t>extends</w:t>
+      </w:r>
+      <w:r>
+        <w:rPr>
+          <w:rFonts w:asciiTheme="majorHAnsi" w:hAnsiTheme="majorHAnsi" w:cstheme="majorHAnsi"/>
+        </w:rPr>
+        <w:t xml:space="preserve"> an abstract class that implements an interface, must provide an implementation for all inherited abstract methods.</w:t>
+      </w:r>
+    </w:p>
+    <w:p>
+      <w:pPr>
+        <w:tabs>
+          <w:tab w:val="left" w:pos="4215"/>
+        </w:tabs>
+        <w:jc w:val="both"/>
+        <w:rPr>
+          <w:rFonts w:asciiTheme="majorHAnsi" w:hAnsiTheme="majorHAnsi" w:cstheme="majorHAnsi"/>
+        </w:rPr>
+      </w:pPr>
+      <w:r>
+        <w:rPr>
+          <w:rFonts w:asciiTheme="majorHAnsi" w:hAnsiTheme="majorHAnsi" w:cstheme="majorHAnsi"/>
+        </w:rPr>
+        <w:t>When an abstract class implements an interface, it’s not required to provide an implementation, but a concrete class is required to do so.</w:t>
+      </w:r>
+    </w:p>
+    <w:p>
+      <w:pPr>
+        <w:tabs>
+          <w:tab w:val="left" w:pos="4215"/>
+        </w:tabs>
+        <w:jc w:val="both"/>
+        <w:rPr>
+          <w:rFonts w:asciiTheme="majorHAnsi" w:hAnsiTheme="majorHAnsi" w:cstheme="majorHAnsi"/>
+        </w:rPr>
+      </w:pPr>
+    </w:p>
+    <w:p>
+      <w:pPr>
+        <w:tabs>
+          <w:tab w:val="left" w:pos="4215"/>
+        </w:tabs>
+        <w:jc w:val="both"/>
+        <w:rPr>
+          <w:rFonts w:asciiTheme="majorHAnsi" w:hAnsiTheme="majorHAnsi" w:cstheme="majorHAnsi"/>
+          <w:i/>
+          <w:iCs/>
+        </w:rPr>
+      </w:pPr>
+      <w:r>
+        <w:rPr>
+          <w:rFonts w:asciiTheme="majorHAnsi" w:hAnsiTheme="majorHAnsi" w:cstheme="majorHAnsi"/>
+          <w:i/>
+          <w:iCs/>
+        </w:rPr>
+        <w:t>Abstract methods and multiple inheritance.</w:t>
+      </w:r>
+    </w:p>
+    <w:p>
+      <w:pPr>
+        <w:tabs>
+          <w:tab w:val="left" w:pos="4215"/>
+        </w:tabs>
+        <w:jc w:val="both"/>
+        <w:rPr>
+          <w:rFonts w:asciiTheme="majorHAnsi" w:hAnsiTheme="majorHAnsi" w:cstheme="majorHAnsi"/>
+        </w:rPr>
+      </w:pPr>
+      <w:r>
+        <w:rPr>
+          <w:rFonts w:asciiTheme="majorHAnsi" w:hAnsiTheme="majorHAnsi" w:cstheme="majorHAnsi"/>
+        </w:rPr>
+        <w:t xml:space="preserve">If a concrete class implements multiple interfaces, with they have method with the same name, </w:t>
+      </w:r>
+      <w:proofErr w:type="gramStart"/>
+      <w:r>
+        <w:rPr>
+          <w:rFonts w:asciiTheme="majorHAnsi" w:hAnsiTheme="majorHAnsi" w:cstheme="majorHAnsi"/>
+        </w:rPr>
+        <w:t>as long as</w:t>
+      </w:r>
+      <w:proofErr w:type="gramEnd"/>
+      <w:r>
+        <w:rPr>
+          <w:rFonts w:asciiTheme="majorHAnsi" w:hAnsiTheme="majorHAnsi" w:cstheme="majorHAnsi"/>
+        </w:rPr>
+        <w:t xml:space="preserve"> it has the same signature, only one will be implemented. If the method signatures are the same but different return type, it won’t compile. If they are different return type, and have different parameters, which now will be consider different method signature</w:t>
+      </w:r>
+      <w:r>
+        <w:rPr>
+          <w:rFonts w:asciiTheme="majorHAnsi" w:hAnsiTheme="majorHAnsi" w:cstheme="majorHAnsi"/>
+        </w:rPr>
+        <w:t>s</w:t>
+      </w:r>
+      <w:r>
+        <w:rPr>
+          <w:rFonts w:asciiTheme="majorHAnsi" w:hAnsiTheme="majorHAnsi" w:cstheme="majorHAnsi"/>
+        </w:rPr>
+        <w:t>, then both will be implemented. Same as if an interface is extending other conflictive interfaces or an abstract method is implementing them, compile error will be thrown.</w:t>
+      </w:r>
+    </w:p>
+    <w:p>
+      <w:pPr>
+        <w:tabs>
+          <w:tab w:val="left" w:pos="4215"/>
+        </w:tabs>
+        <w:jc w:val="both"/>
+        <w:rPr>
+          <w:rFonts w:asciiTheme="majorHAnsi" w:hAnsiTheme="majorHAnsi" w:cstheme="majorHAnsi"/>
+        </w:rPr>
+      </w:pPr>
+      <w:r>
+        <w:rPr>
+          <w:rFonts w:asciiTheme="majorHAnsi" w:hAnsiTheme="majorHAnsi" w:cstheme="majorHAnsi"/>
+        </w:rPr>
+        <w:t>See Bears, Herbivores, Omnivore classes for more examples.</w:t>
+      </w:r>
+    </w:p>
+    <w:p>
+      <w:pPr>
+        <w:tabs>
+          <w:tab w:val="left" w:pos="4215"/>
+        </w:tabs>
+        <w:jc w:val="both"/>
+        <w:rPr>
+          <w:rFonts w:asciiTheme="majorHAnsi" w:hAnsiTheme="majorHAnsi" w:cstheme="majorHAnsi"/>
+        </w:rPr>
+      </w:pPr>
+    </w:p>
+    <w:p>
+      <w:pPr>
+        <w:tabs>
+          <w:tab w:val="left" w:pos="4215"/>
+        </w:tabs>
+        <w:jc w:val="both"/>
+        <w:rPr>
+          <w:rFonts w:asciiTheme="majorHAnsi" w:hAnsiTheme="majorHAnsi" w:cstheme="majorHAnsi"/>
+          <w:i/>
+          <w:iCs/>
+        </w:rPr>
+      </w:pPr>
+      <w:r>
+        <w:rPr>
+          <w:rFonts w:asciiTheme="majorHAnsi" w:hAnsiTheme="majorHAnsi" w:cstheme="majorHAnsi"/>
+          <w:i/>
+          <w:iCs/>
+        </w:rPr>
+        <w:t>Interface variables.</w:t>
+      </w:r>
+    </w:p>
+    <w:p>
+      <w:pPr>
+        <w:tabs>
+          <w:tab w:val="left" w:pos="4215"/>
+        </w:tabs>
+        <w:jc w:val="both"/>
+        <w:rPr>
+          <w:rFonts w:asciiTheme="majorHAnsi" w:hAnsiTheme="majorHAnsi" w:cstheme="majorHAnsi"/>
+        </w:rPr>
+      </w:pPr>
+      <w:r>
+        <w:rPr>
+          <w:rFonts w:asciiTheme="majorHAnsi" w:hAnsiTheme="majorHAnsi" w:cstheme="majorHAnsi"/>
+        </w:rPr>
+        <w:t>Rules:</w:t>
+      </w:r>
+    </w:p>
+    <w:p>
+      <w:pPr>
+        <w:pStyle w:val="ListParagraph"/>
+        <w:numPr>
+          <w:ilvl w:val="0"/>
+          <w:numId w:val="2"/>
+        </w:numPr>
+        <w:tabs>
+          <w:tab w:val="left" w:pos="4215"/>
+        </w:tabs>
+        <w:jc w:val="both"/>
+        <w:rPr>
+          <w:rFonts w:asciiTheme="majorHAnsi" w:hAnsiTheme="majorHAnsi" w:cstheme="majorHAnsi"/>
+        </w:rPr>
+      </w:pPr>
+      <w:r>
+        <w:rPr>
+          <w:rFonts w:asciiTheme="majorHAnsi" w:hAnsiTheme="majorHAnsi" w:cstheme="majorHAnsi"/>
+        </w:rPr>
+        <w:t>Interface variables are assumed to be public, static and file. Making a variable private or protected will throw a compiler error.</w:t>
+      </w:r>
+    </w:p>
+    <w:p>
+      <w:pPr>
+        <w:pStyle w:val="ListParagraph"/>
+        <w:numPr>
+          <w:ilvl w:val="0"/>
+          <w:numId w:val="2"/>
+        </w:numPr>
+        <w:tabs>
+          <w:tab w:val="left" w:pos="4215"/>
+        </w:tabs>
+        <w:jc w:val="both"/>
+        <w:rPr>
+          <w:rFonts w:asciiTheme="majorHAnsi" w:hAnsiTheme="majorHAnsi" w:cstheme="majorHAnsi"/>
+        </w:rPr>
+      </w:pPr>
+      <w:r>
+        <w:rPr>
+          <w:rFonts w:asciiTheme="majorHAnsi" w:hAnsiTheme="majorHAnsi" w:cstheme="majorHAnsi"/>
+        </w:rPr>
+        <w:t>Its value must be defined when it’s declared, since it’s final.</w:t>
+      </w:r>
+    </w:p>
+    <w:p>
+      <w:pPr>
+        <w:tabs>
+          <w:tab w:val="left" w:pos="4215"/>
+        </w:tabs>
+        <w:jc w:val="both"/>
+        <w:rPr>
+          <w:rFonts w:asciiTheme="majorHAnsi" w:hAnsiTheme="majorHAnsi" w:cstheme="majorHAnsi"/>
+          <w:i/>
+          <w:iCs/>
+        </w:rPr>
+      </w:pPr>
+      <w:r>
+        <w:rPr>
+          <w:rFonts w:asciiTheme="majorHAnsi" w:hAnsiTheme="majorHAnsi" w:cstheme="majorHAnsi"/>
+          <w:i/>
+          <w:iCs/>
+        </w:rPr>
+        <w:lastRenderedPageBreak/>
+        <w:t>Default interface methods.</w:t>
+      </w:r>
+    </w:p>
+    <w:p>
+      <w:pPr>
+        <w:tabs>
+          <w:tab w:val="left" w:pos="4215"/>
+        </w:tabs>
+        <w:jc w:val="both"/>
+        <w:rPr>
+          <w:rFonts w:asciiTheme="majorHAnsi" w:hAnsiTheme="majorHAnsi" w:cstheme="majorHAnsi"/>
+        </w:rPr>
+      </w:pPr>
+      <w:r>
+        <w:rPr>
+          <w:rFonts w:asciiTheme="majorHAnsi" w:hAnsiTheme="majorHAnsi" w:cstheme="majorHAnsi"/>
+        </w:rPr>
+        <w:t xml:space="preserve">It’s a method defined inside the interface, with the </w:t>
+      </w:r>
+      <w:r>
+        <w:rPr>
+          <w:rFonts w:asciiTheme="majorHAnsi" w:hAnsiTheme="majorHAnsi" w:cstheme="majorHAnsi"/>
+          <w:i/>
+          <w:iCs/>
+        </w:rPr>
+        <w:t>default</w:t>
+      </w:r>
+      <w:r>
+        <w:rPr>
+          <w:rFonts w:asciiTheme="majorHAnsi" w:hAnsiTheme="majorHAnsi" w:cstheme="majorHAnsi"/>
+        </w:rPr>
+        <w:t xml:space="preserve"> keyword, which body implementation is provided. A class that extends an interface with default methods, have the option to override them, but not required to do so. If the class doesn’t override the method, default implementation will be used. In this manner, the method definition is concrete, not abstract.</w:t>
+      </w:r>
+    </w:p>
+    <w:p>
+      <w:pPr>
+        <w:tabs>
+          <w:tab w:val="left" w:pos="4215"/>
+        </w:tabs>
+        <w:jc w:val="both"/>
+        <w:rPr>
+          <w:rFonts w:asciiTheme="majorHAnsi" w:hAnsiTheme="majorHAnsi" w:cstheme="majorHAnsi"/>
+        </w:rPr>
+      </w:pPr>
+    </w:p>
+    <w:p>
+      <w:pPr>
+        <w:tabs>
+          <w:tab w:val="left" w:pos="4215"/>
+        </w:tabs>
+        <w:jc w:val="both"/>
+        <w:rPr>
+          <w:rFonts w:asciiTheme="majorHAnsi" w:hAnsiTheme="majorHAnsi" w:cstheme="majorHAnsi"/>
+        </w:rPr>
+      </w:pPr>
+      <w:r>
+        <w:rPr>
+          <w:rFonts w:asciiTheme="majorHAnsi" w:hAnsiTheme="majorHAnsi" w:cstheme="majorHAnsi"/>
+        </w:rPr>
+        <w:t xml:space="preserve">The purpose of these is backward combability. In the case scenario in which </w:t>
+      </w:r>
+      <w:proofErr w:type="gramStart"/>
+      <w:r>
+        <w:rPr>
+          <w:rFonts w:asciiTheme="majorHAnsi" w:hAnsiTheme="majorHAnsi" w:cstheme="majorHAnsi"/>
+        </w:rPr>
+        <w:t>a</w:t>
+      </w:r>
+      <w:proofErr w:type="gramEnd"/>
+      <w:r>
+        <w:rPr>
+          <w:rFonts w:asciiTheme="majorHAnsi" w:hAnsiTheme="majorHAnsi" w:cstheme="majorHAnsi"/>
+        </w:rPr>
+        <w:t xml:space="preserve"> interface is extended by many classes, in case a code change needs to take place, a default method won’t break the other classes implementation. Otherwise, all classes that extends the interface would need to make code changes.</w:t>
+      </w:r>
+    </w:p>
+    <w:p>
+      <w:pPr>
+        <w:tabs>
+          <w:tab w:val="left" w:pos="4215"/>
+        </w:tabs>
+        <w:jc w:val="both"/>
+        <w:rPr>
+          <w:rFonts w:asciiTheme="majorHAnsi" w:hAnsiTheme="majorHAnsi" w:cstheme="majorHAnsi"/>
+        </w:rPr>
+      </w:pPr>
+    </w:p>
+    <w:p>
+      <w:pPr>
+        <w:tabs>
+          <w:tab w:val="left" w:pos="4215"/>
+        </w:tabs>
+        <w:jc w:val="both"/>
+        <w:rPr>
+          <w:rFonts w:ascii="Consolas" w:hAnsi="Consolas" w:cstheme="majorHAnsi"/>
+          <w:i/>
+          <w:iCs/>
+          <w:sz w:val="22"/>
+          <w:szCs w:val="22"/>
+        </w:rPr>
+      </w:pPr>
+      <w:r>
+        <w:rPr>
+          <w:rFonts w:ascii="Consolas" w:hAnsi="Consolas" w:cstheme="majorHAnsi"/>
+          <w:i/>
+          <w:iCs/>
+          <w:sz w:val="22"/>
+          <w:szCs w:val="22"/>
+        </w:rPr>
+        <w:t xml:space="preserve">public interface </w:t>
+      </w:r>
+      <w:proofErr w:type="spellStart"/>
+      <w:r>
+        <w:rPr>
+          <w:rFonts w:ascii="Consolas" w:hAnsi="Consolas" w:cstheme="majorHAnsi"/>
+          <w:i/>
+          <w:iCs/>
+          <w:sz w:val="22"/>
+          <w:szCs w:val="22"/>
+        </w:rPr>
+        <w:t>IsWarmBlooded</w:t>
+      </w:r>
+      <w:proofErr w:type="spellEnd"/>
+      <w:r>
+        <w:rPr>
+          <w:rFonts w:ascii="Consolas" w:hAnsi="Consolas" w:cstheme="majorHAnsi"/>
+          <w:i/>
+          <w:iCs/>
+          <w:sz w:val="22"/>
+          <w:szCs w:val="22"/>
+        </w:rPr>
+        <w:t xml:space="preserve"> {</w:t>
+      </w:r>
+    </w:p>
+    <w:p>
+      <w:pPr>
+        <w:tabs>
+          <w:tab w:val="left" w:pos="4215"/>
+        </w:tabs>
+        <w:jc w:val="both"/>
+        <w:rPr>
+          <w:rFonts w:ascii="Consolas" w:hAnsi="Consolas" w:cstheme="majorHAnsi"/>
+          <w:i/>
+          <w:iCs/>
+          <w:sz w:val="22"/>
+          <w:szCs w:val="22"/>
+        </w:rPr>
+      </w:pPr>
+      <w:r>
+        <w:rPr>
+          <w:rFonts w:ascii="Consolas" w:hAnsi="Consolas" w:cstheme="majorHAnsi"/>
+          <w:i/>
+          <w:iCs/>
+          <w:sz w:val="22"/>
+          <w:szCs w:val="22"/>
+        </w:rPr>
+        <w:t xml:space="preserve">     </w:t>
+      </w:r>
+      <w:proofErr w:type="spellStart"/>
+      <w:r>
+        <w:rPr>
+          <w:rFonts w:ascii="Consolas" w:hAnsi="Consolas" w:cstheme="majorHAnsi"/>
+          <w:i/>
+          <w:iCs/>
+          <w:sz w:val="22"/>
+          <w:szCs w:val="22"/>
+        </w:rPr>
+        <w:t>boolean</w:t>
+      </w:r>
+      <w:proofErr w:type="spellEnd"/>
+      <w:r>
+        <w:rPr>
+          <w:rFonts w:ascii="Consolas" w:hAnsi="Consolas" w:cstheme="majorHAnsi"/>
+          <w:i/>
+          <w:iCs/>
+          <w:sz w:val="22"/>
+          <w:szCs w:val="22"/>
+        </w:rPr>
+        <w:t xml:space="preserve"> </w:t>
+      </w:r>
+      <w:proofErr w:type="spellStart"/>
+      <w:proofErr w:type="gramStart"/>
+      <w:r>
+        <w:rPr>
+          <w:rFonts w:ascii="Consolas" w:hAnsi="Consolas" w:cstheme="majorHAnsi"/>
+          <w:i/>
+          <w:iCs/>
+          <w:sz w:val="22"/>
+          <w:szCs w:val="22"/>
+        </w:rPr>
+        <w:t>hasScales</w:t>
+      </w:r>
+      <w:proofErr w:type="spellEnd"/>
+      <w:r>
+        <w:rPr>
+          <w:rFonts w:ascii="Consolas" w:hAnsi="Consolas" w:cstheme="majorHAnsi"/>
+          <w:i/>
+          <w:iCs/>
+          <w:sz w:val="22"/>
+          <w:szCs w:val="22"/>
+        </w:rPr>
+        <w:t>(</w:t>
+      </w:r>
+      <w:proofErr w:type="gramEnd"/>
+      <w:r>
+        <w:rPr>
+          <w:rFonts w:ascii="Consolas" w:hAnsi="Consolas" w:cstheme="majorHAnsi"/>
+          <w:i/>
+          <w:iCs/>
+          <w:sz w:val="22"/>
+          <w:szCs w:val="22"/>
+        </w:rPr>
+        <w:t>);</w:t>
+      </w:r>
+    </w:p>
+    <w:p>
+      <w:pPr>
+        <w:tabs>
+          <w:tab w:val="left" w:pos="4215"/>
+        </w:tabs>
+        <w:jc w:val="both"/>
+        <w:rPr>
+          <w:rFonts w:ascii="Consolas" w:hAnsi="Consolas" w:cstheme="majorHAnsi"/>
+          <w:i/>
+          <w:iCs/>
+          <w:sz w:val="22"/>
+          <w:szCs w:val="22"/>
+        </w:rPr>
+      </w:pPr>
+      <w:r>
+        <w:rPr>
+          <w:rFonts w:ascii="Consolas" w:hAnsi="Consolas" w:cstheme="majorHAnsi"/>
+          <w:i/>
+          <w:iCs/>
+          <w:sz w:val="22"/>
+          <w:szCs w:val="22"/>
+        </w:rPr>
+        <w:t xml:space="preserve">     </w:t>
+      </w:r>
+      <w:r>
+        <w:rPr>
+          <w:rFonts w:ascii="Consolas" w:hAnsi="Consolas" w:cstheme="majorHAnsi"/>
+          <w:i/>
+          <w:iCs/>
+          <w:sz w:val="22"/>
+          <w:szCs w:val="22"/>
+        </w:rPr>
+        <w:t xml:space="preserve">public default double </w:t>
+      </w:r>
+      <w:proofErr w:type="spellStart"/>
+      <w:proofErr w:type="gramStart"/>
+      <w:r>
+        <w:rPr>
+          <w:rFonts w:ascii="Consolas" w:hAnsi="Consolas" w:cstheme="majorHAnsi"/>
+          <w:i/>
+          <w:iCs/>
+          <w:sz w:val="22"/>
+          <w:szCs w:val="22"/>
+        </w:rPr>
+        <w:t>getTemperature</w:t>
+      </w:r>
+      <w:proofErr w:type="spellEnd"/>
+      <w:r>
+        <w:rPr>
+          <w:rFonts w:ascii="Consolas" w:hAnsi="Consolas" w:cstheme="majorHAnsi"/>
+          <w:i/>
+          <w:iCs/>
+          <w:sz w:val="22"/>
+          <w:szCs w:val="22"/>
+        </w:rPr>
+        <w:t>(</w:t>
+      </w:r>
+      <w:proofErr w:type="gramEnd"/>
+      <w:r>
+        <w:rPr>
+          <w:rFonts w:ascii="Consolas" w:hAnsi="Consolas" w:cstheme="majorHAnsi"/>
+          <w:i/>
+          <w:iCs/>
+          <w:sz w:val="22"/>
+          <w:szCs w:val="22"/>
+        </w:rPr>
+        <w:t>) {</w:t>
+      </w:r>
+      <w:r>
+        <w:rPr>
+          <w:rFonts w:ascii="Consolas" w:hAnsi="Consolas" w:cstheme="majorHAnsi"/>
+          <w:i/>
+          <w:iCs/>
+          <w:sz w:val="22"/>
+          <w:szCs w:val="22"/>
+        </w:rPr>
+        <w:t xml:space="preserve"> </w:t>
+      </w:r>
+      <w:r>
+        <w:rPr>
+          <w:rFonts w:ascii="Consolas" w:hAnsi="Consolas" w:cstheme="majorHAnsi"/>
+          <w:i/>
+          <w:iCs/>
+          <w:sz w:val="22"/>
+          <w:szCs w:val="22"/>
+        </w:rPr>
+        <w:t>return 10.0;</w:t>
+      </w:r>
+      <w:r>
+        <w:rPr>
+          <w:rFonts w:ascii="Consolas" w:hAnsi="Consolas" w:cstheme="majorHAnsi"/>
+          <w:i/>
+          <w:iCs/>
+          <w:sz w:val="22"/>
+          <w:szCs w:val="22"/>
+        </w:rPr>
+        <w:t xml:space="preserve"> </w:t>
+      </w:r>
+      <w:r>
+        <w:rPr>
+          <w:rFonts w:ascii="Consolas" w:hAnsi="Consolas" w:cstheme="majorHAnsi"/>
+          <w:i/>
+          <w:iCs/>
+          <w:sz w:val="22"/>
+          <w:szCs w:val="22"/>
+        </w:rPr>
+        <w:t>}</w:t>
+      </w:r>
+      <w:r>
+        <w:rPr>
+          <w:rFonts w:ascii="Consolas" w:hAnsi="Consolas" w:cstheme="majorHAnsi"/>
+          <w:i/>
+          <w:iCs/>
+          <w:sz w:val="22"/>
+          <w:szCs w:val="22"/>
+        </w:rPr>
+        <w:t xml:space="preserve"> </w:t>
+      </w:r>
+    </w:p>
+    <w:p>
+      <w:pPr>
+        <w:tabs>
+          <w:tab w:val="left" w:pos="4215"/>
+        </w:tabs>
+        <w:jc w:val="both"/>
+        <w:rPr>
+          <w:rFonts w:ascii="Consolas" w:hAnsi="Consolas" w:cstheme="majorHAnsi"/>
+          <w:i/>
+          <w:iCs/>
+          <w:sz w:val="22"/>
+          <w:szCs w:val="22"/>
+        </w:rPr>
+      </w:pPr>
+      <w:r>
+        <w:rPr>
+          <w:rFonts w:ascii="Consolas" w:hAnsi="Consolas" w:cstheme="majorHAnsi"/>
+          <w:i/>
+          <w:iCs/>
+          <w:sz w:val="22"/>
+          <w:szCs w:val="22"/>
+        </w:rPr>
+        <w:t>}</w:t>
+      </w:r>
+    </w:p>
+    <w:p>
+      <w:pPr>
+        <w:tabs>
+          <w:tab w:val="left" w:pos="4215"/>
+        </w:tabs>
+        <w:jc w:val="both"/>
+        <w:rPr>
+          <w:rFonts w:asciiTheme="majorHAnsi" w:hAnsiTheme="majorHAnsi" w:cstheme="majorHAnsi"/>
+        </w:rPr>
+      </w:pPr>
+    </w:p>
+    <w:p>
+      <w:pPr>
+        <w:tabs>
+          <w:tab w:val="left" w:pos="4215"/>
+        </w:tabs>
+        <w:jc w:val="both"/>
+        <w:rPr>
+          <w:rFonts w:asciiTheme="majorHAnsi" w:hAnsiTheme="majorHAnsi" w:cstheme="majorHAnsi"/>
+        </w:rPr>
+      </w:pPr>
+      <w:r>
+        <w:rPr>
+          <w:rFonts w:asciiTheme="majorHAnsi" w:hAnsiTheme="majorHAnsi" w:cstheme="majorHAnsi"/>
+        </w:rPr>
+        <w:t xml:space="preserve">The default keyword is different from the access modifiers shown in Chapter 4. That’s why </w:t>
+      </w:r>
+      <w:proofErr w:type="spellStart"/>
+      <w:proofErr w:type="gramStart"/>
+      <w:r>
+        <w:rPr>
+          <w:rFonts w:asciiTheme="majorHAnsi" w:hAnsiTheme="majorHAnsi" w:cstheme="majorHAnsi"/>
+        </w:rPr>
+        <w:t>getTemerature</w:t>
+      </w:r>
+      <w:proofErr w:type="spellEnd"/>
+      <w:r>
+        <w:rPr>
+          <w:rFonts w:asciiTheme="majorHAnsi" w:hAnsiTheme="majorHAnsi" w:cstheme="majorHAnsi"/>
+        </w:rPr>
+        <w:t>(</w:t>
+      </w:r>
+      <w:proofErr w:type="gramEnd"/>
+      <w:r>
+        <w:rPr>
+          <w:rFonts w:asciiTheme="majorHAnsi" w:hAnsiTheme="majorHAnsi" w:cstheme="majorHAnsi"/>
+        </w:rPr>
+        <w:t>) is public. This default method only refers to its special use inside of an interface. Rules:</w:t>
+      </w:r>
+    </w:p>
+    <w:p>
+      <w:pPr>
+        <w:pStyle w:val="ListParagraph"/>
+        <w:numPr>
+          <w:ilvl w:val="0"/>
+          <w:numId w:val="2"/>
+        </w:numPr>
+        <w:tabs>
+          <w:tab w:val="left" w:pos="4215"/>
+        </w:tabs>
+        <w:jc w:val="both"/>
+        <w:rPr>
+          <w:rFonts w:asciiTheme="majorHAnsi" w:hAnsiTheme="majorHAnsi" w:cstheme="majorHAnsi"/>
+        </w:rPr>
+      </w:pPr>
+      <w:r>
+        <w:rPr>
+          <w:rFonts w:asciiTheme="majorHAnsi" w:hAnsiTheme="majorHAnsi" w:cstheme="majorHAnsi"/>
+        </w:rPr>
+        <w:t>A default method may only be declared within an interface and not within a class or abstract class.</w:t>
+      </w:r>
+    </w:p>
+    <w:p>
+      <w:pPr>
+        <w:pStyle w:val="ListParagraph"/>
+        <w:numPr>
+          <w:ilvl w:val="0"/>
+          <w:numId w:val="2"/>
+        </w:numPr>
+        <w:tabs>
+          <w:tab w:val="left" w:pos="4215"/>
+        </w:tabs>
+        <w:jc w:val="both"/>
+        <w:rPr>
+          <w:rFonts w:asciiTheme="majorHAnsi" w:hAnsiTheme="majorHAnsi" w:cstheme="majorHAnsi"/>
+        </w:rPr>
+      </w:pPr>
+      <w:r>
+        <w:rPr>
+          <w:rFonts w:asciiTheme="majorHAnsi" w:hAnsiTheme="majorHAnsi" w:cstheme="majorHAnsi"/>
+        </w:rPr>
+        <w:t xml:space="preserve">A default method must be marked with the </w:t>
+      </w:r>
+      <w:r>
+        <w:rPr>
+          <w:rFonts w:asciiTheme="majorHAnsi" w:hAnsiTheme="majorHAnsi" w:cstheme="majorHAnsi"/>
+          <w:i/>
+          <w:iCs/>
+        </w:rPr>
+        <w:t>default</w:t>
+      </w:r>
+      <w:r>
+        <w:rPr>
+          <w:rFonts w:asciiTheme="majorHAnsi" w:hAnsiTheme="majorHAnsi" w:cstheme="majorHAnsi"/>
+        </w:rPr>
+        <w:t xml:space="preserve"> keyword and a body must be provided.</w:t>
+      </w:r>
+    </w:p>
+    <w:p>
+      <w:pPr>
+        <w:pStyle w:val="ListParagraph"/>
+        <w:numPr>
+          <w:ilvl w:val="0"/>
+          <w:numId w:val="2"/>
+        </w:numPr>
+        <w:tabs>
+          <w:tab w:val="left" w:pos="4215"/>
+        </w:tabs>
+        <w:jc w:val="both"/>
+        <w:rPr>
+          <w:rFonts w:asciiTheme="majorHAnsi" w:hAnsiTheme="majorHAnsi" w:cstheme="majorHAnsi"/>
+        </w:rPr>
+      </w:pPr>
+      <w:r>
+        <w:rPr>
+          <w:rFonts w:asciiTheme="majorHAnsi" w:hAnsiTheme="majorHAnsi" w:cstheme="majorHAnsi"/>
+        </w:rPr>
+        <w:t xml:space="preserve">It’s not assumed to be static, final or abstract, as it may be used </w:t>
+      </w:r>
+      <w:r>
+        <w:rPr>
+          <w:rFonts w:asciiTheme="majorHAnsi" w:hAnsiTheme="majorHAnsi" w:cstheme="majorHAnsi"/>
+        </w:rPr>
+        <w:t>or</w:t>
+      </w:r>
+      <w:r>
+        <w:rPr>
+          <w:rFonts w:asciiTheme="majorHAnsi" w:hAnsiTheme="majorHAnsi" w:cstheme="majorHAnsi"/>
+        </w:rPr>
+        <w:t xml:space="preserve"> overridden by a class that implements the interface.</w:t>
+      </w:r>
+    </w:p>
+    <w:p>
+      <w:pPr>
+        <w:pStyle w:val="ListParagraph"/>
+        <w:numPr>
+          <w:ilvl w:val="0"/>
+          <w:numId w:val="2"/>
+        </w:numPr>
+        <w:tabs>
+          <w:tab w:val="left" w:pos="4215"/>
+        </w:tabs>
+        <w:jc w:val="both"/>
+        <w:rPr>
+          <w:rFonts w:asciiTheme="majorHAnsi" w:hAnsiTheme="majorHAnsi" w:cstheme="majorHAnsi"/>
+        </w:rPr>
+      </w:pPr>
+      <w:r>
+        <w:rPr>
+          <w:rFonts w:asciiTheme="majorHAnsi" w:hAnsiTheme="majorHAnsi" w:cstheme="majorHAnsi"/>
+        </w:rPr>
+        <w:t>It’s assumed to be public. It won’t compiled if marked as private or protected.</w:t>
+      </w:r>
+    </w:p>
+    <w:p>
+      <w:pPr>
+        <w:tabs>
+          <w:tab w:val="left" w:pos="4215"/>
+        </w:tabs>
+        <w:jc w:val="both"/>
+        <w:rPr>
+          <w:rFonts w:asciiTheme="majorHAnsi" w:hAnsiTheme="majorHAnsi" w:cstheme="majorHAnsi"/>
+        </w:rPr>
+      </w:pPr>
+    </w:p>
+    <w:p>
+      <w:pPr>
+        <w:tabs>
+          <w:tab w:val="left" w:pos="4215"/>
+        </w:tabs>
+        <w:jc w:val="both"/>
+        <w:rPr>
+          <w:rFonts w:asciiTheme="majorHAnsi" w:hAnsiTheme="majorHAnsi" w:cstheme="majorHAnsi"/>
+          <w:i/>
+          <w:iCs/>
+        </w:rPr>
+      </w:pPr>
+      <w:r>
+        <w:rPr>
+          <w:rFonts w:asciiTheme="majorHAnsi" w:hAnsiTheme="majorHAnsi" w:cstheme="majorHAnsi"/>
+          <w:i/>
+          <w:iCs/>
+        </w:rPr>
+        <w:t>Default methods and multiple inheritance.</w:t>
+      </w:r>
+    </w:p>
+    <w:p>
+      <w:pPr>
+        <w:tabs>
+          <w:tab w:val="left" w:pos="4215"/>
+        </w:tabs>
+        <w:jc w:val="both"/>
+        <w:rPr>
+          <w:rFonts w:asciiTheme="majorHAnsi" w:hAnsiTheme="majorHAnsi" w:cstheme="majorHAnsi"/>
+        </w:rPr>
+      </w:pPr>
+      <w:r>
+        <w:rPr>
+          <w:rFonts w:asciiTheme="majorHAnsi" w:hAnsiTheme="majorHAnsi" w:cstheme="majorHAnsi"/>
+        </w:rPr>
+        <w:t>If a class implements two interfaces that have the default methods with the same name and signature, the compiler will throw an error. There is one exception to this rule: of the subclass overrides the duplicate default methods, the code will compile without issue – the ambiguity about which version of the method to call has been removed.</w:t>
+      </w:r>
+    </w:p>
+    <w:p>
+      <w:pPr>
+        <w:tabs>
+          <w:tab w:val="left" w:pos="4215"/>
+        </w:tabs>
+        <w:jc w:val="both"/>
+        <w:rPr>
+          <w:rFonts w:asciiTheme="majorHAnsi" w:hAnsiTheme="majorHAnsi" w:cstheme="majorHAnsi"/>
+        </w:rPr>
+      </w:pPr>
+    </w:p>
+    <w:p>
+      <w:pPr>
+        <w:tabs>
+          <w:tab w:val="left" w:pos="4215"/>
+        </w:tabs>
+        <w:jc w:val="both"/>
+        <w:rPr>
+          <w:rFonts w:asciiTheme="majorHAnsi" w:hAnsiTheme="majorHAnsi" w:cstheme="majorHAnsi"/>
+          <w:i/>
+          <w:iCs/>
+        </w:rPr>
+      </w:pPr>
+      <w:r>
+        <w:rPr>
+          <w:rFonts w:asciiTheme="majorHAnsi" w:hAnsiTheme="majorHAnsi" w:cstheme="majorHAnsi"/>
+          <w:i/>
+          <w:iCs/>
+        </w:rPr>
+        <w:t>Static interface methods.</w:t>
+      </w:r>
+    </w:p>
+    <w:p>
+      <w:pPr>
+        <w:tabs>
+          <w:tab w:val="left" w:pos="4215"/>
+        </w:tabs>
+        <w:jc w:val="both"/>
+        <w:rPr>
+          <w:rFonts w:asciiTheme="majorHAnsi" w:hAnsiTheme="majorHAnsi" w:cstheme="majorHAnsi"/>
+        </w:rPr>
+      </w:pPr>
+      <w:r>
+        <w:rPr>
+          <w:rFonts w:asciiTheme="majorHAnsi" w:hAnsiTheme="majorHAnsi" w:cstheme="majorHAnsi"/>
+        </w:rPr>
+        <w:t>Rules:</w:t>
+      </w:r>
+    </w:p>
+    <w:p>
+      <w:pPr>
+        <w:pStyle w:val="ListParagraph"/>
+        <w:numPr>
+          <w:ilvl w:val="0"/>
+          <w:numId w:val="2"/>
+        </w:numPr>
+        <w:tabs>
+          <w:tab w:val="left" w:pos="4215"/>
+        </w:tabs>
+        <w:jc w:val="both"/>
+        <w:rPr>
+          <w:rFonts w:asciiTheme="majorHAnsi" w:hAnsiTheme="majorHAnsi" w:cstheme="majorHAnsi"/>
+        </w:rPr>
+      </w:pPr>
+      <w:r>
+        <w:rPr>
+          <w:rFonts w:asciiTheme="majorHAnsi" w:hAnsiTheme="majorHAnsi" w:cstheme="majorHAnsi"/>
+        </w:rPr>
+        <w:t>A static method is assumed to be public. If marked private or protected it won’t compile.</w:t>
+      </w:r>
+    </w:p>
+    <w:p>
+      <w:pPr>
+        <w:pStyle w:val="ListParagraph"/>
+        <w:numPr>
+          <w:ilvl w:val="0"/>
+          <w:numId w:val="2"/>
+        </w:numPr>
+        <w:tabs>
+          <w:tab w:val="left" w:pos="4215"/>
+        </w:tabs>
+        <w:jc w:val="both"/>
+        <w:rPr>
+          <w:rFonts w:asciiTheme="majorHAnsi" w:hAnsiTheme="majorHAnsi" w:cstheme="majorHAnsi"/>
+        </w:rPr>
+      </w:pPr>
+      <w:r>
+        <w:rPr>
+          <w:rFonts w:asciiTheme="majorHAnsi" w:hAnsiTheme="majorHAnsi" w:cstheme="majorHAnsi"/>
+        </w:rPr>
+        <w:t>To reference the static method, a reference to the name of the interface must be used. This happens because static methods are not inherited when subclass implements the interface.</w:t>
+      </w:r>
+    </w:p>
+    <w:p>
+      <w:pPr>
+        <w:tabs>
+          <w:tab w:val="left" w:pos="4215"/>
+        </w:tabs>
+        <w:jc w:val="both"/>
+        <w:rPr>
+          <w:rFonts w:asciiTheme="majorHAnsi" w:hAnsiTheme="majorHAnsi" w:cstheme="majorHAnsi"/>
+        </w:rPr>
+      </w:pPr>
+    </w:p>
+    <w:p>
+      <w:pPr>
+        <w:tabs>
+          <w:tab w:val="left" w:pos="4215"/>
+        </w:tabs>
+        <w:jc w:val="both"/>
+        <w:rPr>
+          <w:rFonts w:asciiTheme="majorHAnsi" w:hAnsiTheme="majorHAnsi" w:cstheme="majorHAnsi"/>
+          <w:u w:val="single"/>
+        </w:rPr>
+      </w:pPr>
+      <w:r>
+        <w:rPr>
+          <w:rFonts w:asciiTheme="majorHAnsi" w:hAnsiTheme="majorHAnsi" w:cstheme="majorHAnsi"/>
+          <w:u w:val="single"/>
+        </w:rPr>
+        <w:t>Understanding Polymorphism.</w:t>
+      </w:r>
+    </w:p>
+    <w:p>
+      <w:pPr>
+        <w:tabs>
+          <w:tab w:val="left" w:pos="4215"/>
+        </w:tabs>
+        <w:jc w:val="both"/>
+        <w:rPr>
+          <w:rFonts w:asciiTheme="majorHAnsi" w:hAnsiTheme="majorHAnsi" w:cstheme="majorHAnsi"/>
+        </w:rPr>
+      </w:pPr>
       <w:bookmarkStart w:id="0" w:name="_GoBack"/>
       <w:bookmarkEnd w:id="0"/>
-    </w:p>
-    <w:p>
-      <w:pPr>
-        <w:tabs>
-          <w:tab w:val="left" w:pos="4215"/>
-        </w:tabs>
-        <w:jc w:val="both"/>
-        <w:rPr>
-          <w:rFonts w:asciiTheme="majorHAnsi" w:hAnsiTheme="majorHAnsi" w:cstheme="majorHAnsi"/>
-        </w:rPr>
-      </w:pPr>
-    </w:p>
-    <w:p>
-      <w:pPr>
-        <w:tabs>
-          <w:tab w:val="left" w:pos="4215"/>
-        </w:tabs>
-        <w:jc w:val="both"/>
-        <w:rPr>
-          <w:rFonts w:asciiTheme="majorHAnsi" w:hAnsiTheme="majorHAnsi" w:cstheme="majorHAnsi"/>
-        </w:rPr>
-      </w:pPr>
     </w:p>
     <w:sectPr>
       <w:type w:val="continuous"/>
@@ -36870,9 +38562,187 @@
     </w:lvl>
   </w:abstractNum>
   <w:abstractNum w:abstractNumId="12" w15:restartNumberingAfterBreak="0">
+    <w:nsid w:val="77C05ADB"/>
+    <w:multiLevelType w:val="hybridMultilevel"/>
+    <w:tmpl w:val="D6F03178"/>
+    <w:lvl w:ilvl="0" w:tplc="0409000F">
+      <w:start w:val="1"/>
+      <w:numFmt w:val="decimal"/>
+      <w:lvlText w:val="%1."/>
+      <w:lvlJc w:val="left"/>
+      <w:pPr>
+        <w:ind w:left="720" w:hanging="360"/>
+      </w:pPr>
+      <w:rPr>
+        <w:rFonts w:hint="default"/>
+      </w:rPr>
+    </w:lvl>
+    <w:lvl w:ilvl="1" w:tplc="04090019" w:tentative="1">
+      <w:start w:val="1"/>
+      <w:numFmt w:val="lowerLetter"/>
+      <w:lvlText w:val="%2."/>
+      <w:lvlJc w:val="left"/>
+      <w:pPr>
+        <w:ind w:left="1440" w:hanging="360"/>
+      </w:pPr>
+    </w:lvl>
+    <w:lvl w:ilvl="2" w:tplc="0409001B" w:tentative="1">
+      <w:start w:val="1"/>
+      <w:numFmt w:val="lowerRoman"/>
+      <w:lvlText w:val="%3."/>
+      <w:lvlJc w:val="right"/>
+      <w:pPr>
+        <w:ind w:left="2160" w:hanging="180"/>
+      </w:pPr>
+    </w:lvl>
+    <w:lvl w:ilvl="3" w:tplc="0409000F" w:tentative="1">
+      <w:start w:val="1"/>
+      <w:numFmt w:val="decimal"/>
+      <w:lvlText w:val="%4."/>
+      <w:lvlJc w:val="left"/>
+      <w:pPr>
+        <w:ind w:left="2880" w:hanging="360"/>
+      </w:pPr>
+    </w:lvl>
+    <w:lvl w:ilvl="4" w:tplc="04090019" w:tentative="1">
+      <w:start w:val="1"/>
+      <w:numFmt w:val="lowerLetter"/>
+      <w:lvlText w:val="%5."/>
+      <w:lvlJc w:val="left"/>
+      <w:pPr>
+        <w:ind w:left="3600" w:hanging="360"/>
+      </w:pPr>
+    </w:lvl>
+    <w:lvl w:ilvl="5" w:tplc="0409001B" w:tentative="1">
+      <w:start w:val="1"/>
+      <w:numFmt w:val="lowerRoman"/>
+      <w:lvlText w:val="%6."/>
+      <w:lvlJc w:val="right"/>
+      <w:pPr>
+        <w:ind w:left="4320" w:hanging="180"/>
+      </w:pPr>
+    </w:lvl>
+    <w:lvl w:ilvl="6" w:tplc="0409000F" w:tentative="1">
+      <w:start w:val="1"/>
+      <w:numFmt w:val="decimal"/>
+      <w:lvlText w:val="%7."/>
+      <w:lvlJc w:val="left"/>
+      <w:pPr>
+        <w:ind w:left="5040" w:hanging="360"/>
+      </w:pPr>
+    </w:lvl>
+    <w:lvl w:ilvl="7" w:tplc="04090019" w:tentative="1">
+      <w:start w:val="1"/>
+      <w:numFmt w:val="lowerLetter"/>
+      <w:lvlText w:val="%8."/>
+      <w:lvlJc w:val="left"/>
+      <w:pPr>
+        <w:ind w:left="5760" w:hanging="360"/>
+      </w:pPr>
+    </w:lvl>
+    <w:lvl w:ilvl="8" w:tplc="0409001B" w:tentative="1">
+      <w:start w:val="1"/>
+      <w:numFmt w:val="lowerRoman"/>
+      <w:lvlText w:val="%9."/>
+      <w:lvlJc w:val="right"/>
+      <w:pPr>
+        <w:ind w:left="6480" w:hanging="180"/>
+      </w:pPr>
+    </w:lvl>
+  </w:abstractNum>
+  <w:abstractNum w:abstractNumId="13" w15:restartNumberingAfterBreak="0">
     <w:nsid w:val="77D62BBA"/>
     <w:multiLevelType w:val="hybridMultilevel"/>
     <w:tmpl w:val="3F5AD306"/>
+    <w:lvl w:ilvl="0" w:tplc="0409000F">
+      <w:start w:val="1"/>
+      <w:numFmt w:val="decimal"/>
+      <w:lvlText w:val="%1."/>
+      <w:lvlJc w:val="left"/>
+      <w:pPr>
+        <w:ind w:left="720" w:hanging="360"/>
+      </w:pPr>
+      <w:rPr>
+        <w:rFonts w:hint="default"/>
+      </w:rPr>
+    </w:lvl>
+    <w:lvl w:ilvl="1" w:tplc="04090019" w:tentative="1">
+      <w:start w:val="1"/>
+      <w:numFmt w:val="lowerLetter"/>
+      <w:lvlText w:val="%2."/>
+      <w:lvlJc w:val="left"/>
+      <w:pPr>
+        <w:ind w:left="1440" w:hanging="360"/>
+      </w:pPr>
+    </w:lvl>
+    <w:lvl w:ilvl="2" w:tplc="0409001B" w:tentative="1">
+      <w:start w:val="1"/>
+      <w:numFmt w:val="lowerRoman"/>
+      <w:lvlText w:val="%3."/>
+      <w:lvlJc w:val="right"/>
+      <w:pPr>
+        <w:ind w:left="2160" w:hanging="180"/>
+      </w:pPr>
+    </w:lvl>
+    <w:lvl w:ilvl="3" w:tplc="0409000F" w:tentative="1">
+      <w:start w:val="1"/>
+      <w:numFmt w:val="decimal"/>
+      <w:lvlText w:val="%4."/>
+      <w:lvlJc w:val="left"/>
+      <w:pPr>
+        <w:ind w:left="2880" w:hanging="360"/>
+      </w:pPr>
+    </w:lvl>
+    <w:lvl w:ilvl="4" w:tplc="04090019" w:tentative="1">
+      <w:start w:val="1"/>
+      <w:numFmt w:val="lowerLetter"/>
+      <w:lvlText w:val="%5."/>
+      <w:lvlJc w:val="left"/>
+      <w:pPr>
+        <w:ind w:left="3600" w:hanging="360"/>
+      </w:pPr>
+    </w:lvl>
+    <w:lvl w:ilvl="5" w:tplc="0409001B" w:tentative="1">
+      <w:start w:val="1"/>
+      <w:numFmt w:val="lowerRoman"/>
+      <w:lvlText w:val="%6."/>
+      <w:lvlJc w:val="right"/>
+      <w:pPr>
+        <w:ind w:left="4320" w:hanging="180"/>
+      </w:pPr>
+    </w:lvl>
+    <w:lvl w:ilvl="6" w:tplc="0409000F" w:tentative="1">
+      <w:start w:val="1"/>
+      <w:numFmt w:val="decimal"/>
+      <w:lvlText w:val="%7."/>
+      <w:lvlJc w:val="left"/>
+      <w:pPr>
+        <w:ind w:left="5040" w:hanging="360"/>
+      </w:pPr>
+    </w:lvl>
+    <w:lvl w:ilvl="7" w:tplc="04090019" w:tentative="1">
+      <w:start w:val="1"/>
+      <w:numFmt w:val="lowerLetter"/>
+      <w:lvlText w:val="%8."/>
+      <w:lvlJc w:val="left"/>
+      <w:pPr>
+        <w:ind w:left="5760" w:hanging="360"/>
+      </w:pPr>
+    </w:lvl>
+    <w:lvl w:ilvl="8" w:tplc="0409001B" w:tentative="1">
+      <w:start w:val="1"/>
+      <w:numFmt w:val="lowerRoman"/>
+      <w:lvlText w:val="%9."/>
+      <w:lvlJc w:val="right"/>
+      <w:pPr>
+        <w:ind w:left="6480" w:hanging="180"/>
+      </w:pPr>
+    </w:lvl>
+  </w:abstractNum>
+  <w:abstractNum w:abstractNumId="14" w15:restartNumberingAfterBreak="0">
+    <w:nsid w:val="7DD6551E"/>
+    <w:multiLevelType w:val="hybridMultilevel"/>
+    <w:tmpl w:val="4AA2B624"/>
     <w:lvl w:ilvl="0" w:tplc="0409000F">
       <w:start w:val="1"/>
       <w:numFmt w:val="decimal"/>
@@ -36989,13 +38859,19 @@
     <w:abstractNumId w:val="11"/>
   </w:num>
   <w:num w:numId="11">
-    <w:abstractNumId w:val="12"/>
+    <w:abstractNumId w:val="13"/>
   </w:num>
   <w:num w:numId="12">
     <w:abstractNumId w:val="0"/>
   </w:num>
   <w:num w:numId="13">
     <w:abstractNumId w:val="7"/>
+  </w:num>
+  <w:num w:numId="14">
+    <w:abstractNumId w:val="14"/>
+  </w:num>
+  <w:num w:numId="15">
+    <w:abstractNumId w:val="12"/>
   </w:num>
 </w:numbering>
 </file>
@@ -37841,7 +39717,7 @@
 </file>
 
 <file path=customXml/itemProps1.xml><?xml version="1.0" encoding="utf-8"?>
-<ds:datastoreItem xmlns:ds="http://schemas.openxmlformats.org/officeDocument/2006/customXml" ds:itemID="{CDCEE3D6-0C21-46E0-A788-E052E12CF150}">
+<ds:datastoreItem xmlns:ds="http://schemas.openxmlformats.org/officeDocument/2006/customXml" ds:itemID="{44499425-800C-4439-96B5-E92A73E7865A}">
   <ds:schemaRefs>
     <ds:schemaRef ds:uri="http://schemas.openxmlformats.org/officeDocument/2006/bibliography"/>
   </ds:schemaRefs>

</xml_diff>

<commit_message>
Added some notes and examples about polymorphism
</commit_message>
<xml_diff>
--- a/OCA - OCP exercises/OCA/OCA Notes.docx
+++ b/OCA - OCP exercises/OCA/OCA Notes.docx
@@ -37357,6 +37357,816 @@
           <w:rFonts w:asciiTheme="majorHAnsi" w:hAnsiTheme="majorHAnsi" w:cstheme="majorHAnsi"/>
         </w:rPr>
       </w:pPr>
+      <w:r>
+        <w:rPr>
+          <w:rFonts w:asciiTheme="majorHAnsi" w:hAnsiTheme="majorHAnsi" w:cstheme="majorHAnsi"/>
+        </w:rPr>
+        <w:t>It’s the property of an object to take many different forms.</w:t>
+      </w:r>
+    </w:p>
+    <w:p>
+      <w:pPr>
+        <w:tabs>
+          <w:tab w:val="left" w:pos="4215"/>
+        </w:tabs>
+        <w:jc w:val="both"/>
+        <w:rPr>
+          <w:rFonts w:asciiTheme="majorHAnsi" w:hAnsiTheme="majorHAnsi" w:cstheme="majorHAnsi"/>
+        </w:rPr>
+      </w:pPr>
+      <w:r>
+        <w:rPr>
+          <w:rFonts w:asciiTheme="majorHAnsi" w:hAnsiTheme="majorHAnsi" w:cstheme="majorHAnsi"/>
+        </w:rPr>
+        <w:t>A java object may be accessed using:</w:t>
+      </w:r>
+    </w:p>
+    <w:p>
+      <w:pPr>
+        <w:pStyle w:val="ListParagraph"/>
+        <w:numPr>
+          <w:ilvl w:val="0"/>
+          <w:numId w:val="2"/>
+        </w:numPr>
+        <w:tabs>
+          <w:tab w:val="left" w:pos="4215"/>
+        </w:tabs>
+        <w:jc w:val="both"/>
+        <w:rPr>
+          <w:rFonts w:asciiTheme="majorHAnsi" w:hAnsiTheme="majorHAnsi" w:cstheme="majorHAnsi"/>
+        </w:rPr>
+      </w:pPr>
+      <w:r>
+        <w:rPr>
+          <w:rFonts w:asciiTheme="majorHAnsi" w:hAnsiTheme="majorHAnsi" w:cstheme="majorHAnsi"/>
+        </w:rPr>
+        <w:t>A reference with the same type as the object.</w:t>
+      </w:r>
+    </w:p>
+    <w:p>
+      <w:pPr>
+        <w:pStyle w:val="ListParagraph"/>
+        <w:numPr>
+          <w:ilvl w:val="0"/>
+          <w:numId w:val="2"/>
+        </w:numPr>
+        <w:tabs>
+          <w:tab w:val="left" w:pos="4215"/>
+        </w:tabs>
+        <w:jc w:val="both"/>
+        <w:rPr>
+          <w:rFonts w:asciiTheme="majorHAnsi" w:hAnsiTheme="majorHAnsi" w:cstheme="majorHAnsi"/>
+        </w:rPr>
+      </w:pPr>
+      <w:r>
+        <w:rPr>
+          <w:rFonts w:asciiTheme="majorHAnsi" w:hAnsiTheme="majorHAnsi" w:cstheme="majorHAnsi"/>
+        </w:rPr>
+        <w:t>A reference that is a superclass of the object.</w:t>
+      </w:r>
+    </w:p>
+    <w:p>
+      <w:pPr>
+        <w:pStyle w:val="ListParagraph"/>
+        <w:numPr>
+          <w:ilvl w:val="0"/>
+          <w:numId w:val="2"/>
+        </w:numPr>
+        <w:tabs>
+          <w:tab w:val="left" w:pos="4215"/>
+        </w:tabs>
+        <w:jc w:val="both"/>
+        <w:rPr>
+          <w:rFonts w:asciiTheme="majorHAnsi" w:hAnsiTheme="majorHAnsi" w:cstheme="majorHAnsi"/>
+        </w:rPr>
+      </w:pPr>
+      <w:r>
+        <w:rPr>
+          <w:rFonts w:asciiTheme="majorHAnsi" w:hAnsiTheme="majorHAnsi" w:cstheme="majorHAnsi"/>
+        </w:rPr>
+        <w:lastRenderedPageBreak/>
+        <w:t>A reference that defines an interface the object implements, either directly or through a superclass.</w:t>
+      </w:r>
+    </w:p>
+    <w:p>
+      <w:pPr>
+        <w:tabs>
+          <w:tab w:val="left" w:pos="4215"/>
+        </w:tabs>
+        <w:jc w:val="both"/>
+        <w:rPr>
+          <w:rFonts w:asciiTheme="majorHAnsi" w:hAnsiTheme="majorHAnsi" w:cstheme="majorHAnsi"/>
+        </w:rPr>
+      </w:pPr>
+      <w:r>
+        <w:rPr>
+          <w:rFonts w:asciiTheme="majorHAnsi" w:hAnsiTheme="majorHAnsi" w:cstheme="majorHAnsi"/>
+        </w:rPr>
+        <w:t>A cast s not required if the object is being reassigned to a super type or interface of the object.</w:t>
+      </w:r>
+    </w:p>
+    <w:p>
+      <w:pPr>
+        <w:tabs>
+          <w:tab w:val="left" w:pos="4215"/>
+        </w:tabs>
+        <w:jc w:val="both"/>
+        <w:rPr>
+          <w:rFonts w:asciiTheme="majorHAnsi" w:hAnsiTheme="majorHAnsi" w:cstheme="majorHAnsi"/>
+        </w:rPr>
+      </w:pPr>
+    </w:p>
+    <w:p>
+      <w:pPr>
+        <w:tabs>
+          <w:tab w:val="left" w:pos="4215"/>
+        </w:tabs>
+        <w:jc w:val="both"/>
+        <w:rPr>
+          <w:rFonts w:asciiTheme="majorHAnsi" w:hAnsiTheme="majorHAnsi" w:cstheme="majorHAnsi"/>
+        </w:rPr>
+      </w:pPr>
+      <w:r>
+        <w:rPr>
+          <w:rFonts w:asciiTheme="majorHAnsi" w:hAnsiTheme="majorHAnsi" w:cstheme="majorHAnsi"/>
+        </w:rPr>
+        <w:t xml:space="preserve">Please see </w:t>
+      </w:r>
+      <w:r>
+        <w:rPr>
+          <w:rFonts w:asciiTheme="majorHAnsi" w:hAnsiTheme="majorHAnsi" w:cstheme="majorHAnsi"/>
+          <w:i/>
+          <w:iCs/>
+        </w:rPr>
+        <w:t>Lemur</w:t>
+      </w:r>
+      <w:r>
+        <w:rPr>
+          <w:rFonts w:asciiTheme="majorHAnsi" w:hAnsiTheme="majorHAnsi" w:cstheme="majorHAnsi"/>
+        </w:rPr>
+        <w:t>.</w:t>
+      </w:r>
+      <w:r>
+        <w:rPr>
+          <w:rFonts w:asciiTheme="majorHAnsi" w:hAnsiTheme="majorHAnsi" w:cstheme="majorHAnsi"/>
+          <w:i/>
+          <w:iCs/>
+        </w:rPr>
+        <w:t>java</w:t>
+      </w:r>
+      <w:r>
+        <w:rPr>
+          <w:rFonts w:asciiTheme="majorHAnsi" w:hAnsiTheme="majorHAnsi" w:cstheme="majorHAnsi"/>
+        </w:rPr>
+        <w:t xml:space="preserve"> for examples. In this example, only </w:t>
+      </w:r>
+      <w:r>
+        <w:rPr>
+          <w:rFonts w:asciiTheme="majorHAnsi" w:hAnsiTheme="majorHAnsi" w:cstheme="majorHAnsi"/>
+          <w:i/>
+          <w:iCs/>
+        </w:rPr>
+        <w:t>Lemur</w:t>
+      </w:r>
+      <w:r>
+        <w:rPr>
+          <w:rFonts w:asciiTheme="majorHAnsi" w:hAnsiTheme="majorHAnsi" w:cstheme="majorHAnsi"/>
+        </w:rPr>
+        <w:t xml:space="preserve"> object is instantiated and then assigned to new objects declared for </w:t>
+      </w:r>
+      <w:proofErr w:type="spellStart"/>
+      <w:r>
+        <w:rPr>
+          <w:rFonts w:asciiTheme="majorHAnsi" w:hAnsiTheme="majorHAnsi" w:cstheme="majorHAnsi"/>
+          <w:i/>
+          <w:iCs/>
+        </w:rPr>
+        <w:t>HasTail</w:t>
+      </w:r>
+      <w:proofErr w:type="spellEnd"/>
+      <w:r>
+        <w:rPr>
+          <w:rFonts w:asciiTheme="majorHAnsi" w:hAnsiTheme="majorHAnsi" w:cstheme="majorHAnsi"/>
+        </w:rPr>
+        <w:t xml:space="preserve"> interface and </w:t>
+      </w:r>
+      <w:r>
+        <w:rPr>
+          <w:rFonts w:asciiTheme="majorHAnsi" w:hAnsiTheme="majorHAnsi" w:cstheme="majorHAnsi"/>
+          <w:i/>
+          <w:iCs/>
+        </w:rPr>
+        <w:t>Primate</w:t>
+      </w:r>
+      <w:r>
+        <w:rPr>
+          <w:rFonts w:asciiTheme="majorHAnsi" w:hAnsiTheme="majorHAnsi" w:cstheme="majorHAnsi"/>
+        </w:rPr>
+        <w:t xml:space="preserve"> parent class, which is the nature of polymorphism. The new objects only have access to the members defined within them; </w:t>
+      </w:r>
+      <w:proofErr w:type="gramStart"/>
+      <w:r>
+        <w:rPr>
+          <w:rFonts w:asciiTheme="majorHAnsi" w:hAnsiTheme="majorHAnsi" w:cstheme="majorHAnsi"/>
+        </w:rPr>
+        <w:t>therefore</w:t>
+      </w:r>
+      <w:proofErr w:type="gramEnd"/>
+      <w:r>
+        <w:rPr>
+          <w:rFonts w:asciiTheme="majorHAnsi" w:hAnsiTheme="majorHAnsi" w:cstheme="majorHAnsi"/>
+        </w:rPr>
+        <w:t xml:space="preserve"> they cannot access the members unique to </w:t>
+      </w:r>
+      <w:r>
+        <w:rPr>
+          <w:rFonts w:asciiTheme="majorHAnsi" w:hAnsiTheme="majorHAnsi" w:cstheme="majorHAnsi"/>
+          <w:i/>
+          <w:iCs/>
+        </w:rPr>
+        <w:t>Lemur</w:t>
+      </w:r>
+      <w:r>
+        <w:rPr>
+          <w:rFonts w:asciiTheme="majorHAnsi" w:hAnsiTheme="majorHAnsi" w:cstheme="majorHAnsi"/>
+        </w:rPr>
+        <w:t xml:space="preserve"> class.</w:t>
+      </w:r>
+    </w:p>
+    <w:p>
+      <w:pPr>
+        <w:tabs>
+          <w:tab w:val="left" w:pos="4215"/>
+        </w:tabs>
+        <w:jc w:val="both"/>
+        <w:rPr>
+          <w:rFonts w:asciiTheme="majorHAnsi" w:hAnsiTheme="majorHAnsi" w:cstheme="majorHAnsi"/>
+        </w:rPr>
+      </w:pPr>
+    </w:p>
+    <w:p>
+      <w:pPr>
+        <w:tabs>
+          <w:tab w:val="left" w:pos="4215"/>
+        </w:tabs>
+        <w:jc w:val="both"/>
+        <w:rPr>
+          <w:rFonts w:asciiTheme="majorHAnsi" w:hAnsiTheme="majorHAnsi" w:cstheme="majorHAnsi"/>
+          <w:i/>
+          <w:iCs/>
+        </w:rPr>
+      </w:pPr>
+      <w:r>
+        <w:rPr>
+          <w:rFonts w:asciiTheme="majorHAnsi" w:hAnsiTheme="majorHAnsi" w:cstheme="majorHAnsi"/>
+          <w:i/>
+          <w:iCs/>
+        </w:rPr>
+        <w:t>Object vs. Reference.</w:t>
+      </w:r>
+    </w:p>
+    <w:p>
+      <w:pPr>
+        <w:tabs>
+          <w:tab w:val="left" w:pos="4215"/>
+        </w:tabs>
+        <w:jc w:val="both"/>
+        <w:rPr>
+          <w:rFonts w:asciiTheme="majorHAnsi" w:hAnsiTheme="majorHAnsi" w:cstheme="majorHAnsi"/>
+        </w:rPr>
+      </w:pPr>
+      <w:r>
+        <w:rPr>
+          <w:rFonts w:asciiTheme="majorHAnsi" w:hAnsiTheme="majorHAnsi" w:cstheme="majorHAnsi"/>
+        </w:rPr>
+        <w:t xml:space="preserve">All objects extend from the </w:t>
+      </w:r>
+      <w:proofErr w:type="spellStart"/>
+      <w:proofErr w:type="gramStart"/>
+      <w:r>
+        <w:rPr>
+          <w:rFonts w:asciiTheme="majorHAnsi" w:hAnsiTheme="majorHAnsi" w:cstheme="majorHAnsi"/>
+        </w:rPr>
+        <w:t>java.lang</w:t>
+      </w:r>
+      <w:proofErr w:type="gramEnd"/>
+      <w:r>
+        <w:rPr>
+          <w:rFonts w:asciiTheme="majorHAnsi" w:hAnsiTheme="majorHAnsi" w:cstheme="majorHAnsi"/>
+        </w:rPr>
+        <w:t>.Object</w:t>
+      </w:r>
+      <w:proofErr w:type="spellEnd"/>
+      <w:r>
+        <w:rPr>
+          <w:rFonts w:asciiTheme="majorHAnsi" w:hAnsiTheme="majorHAnsi" w:cstheme="majorHAnsi"/>
+        </w:rPr>
+        <w:t xml:space="preserve"> class, for which the following example is possible:</w:t>
+      </w:r>
+    </w:p>
+    <w:p>
+      <w:pPr>
+        <w:tabs>
+          <w:tab w:val="left" w:pos="4215"/>
+        </w:tabs>
+        <w:jc w:val="both"/>
+        <w:rPr>
+          <w:rFonts w:ascii="Consolas" w:hAnsi="Consolas" w:cstheme="majorHAnsi"/>
+          <w:i/>
+          <w:iCs/>
+          <w:sz w:val="22"/>
+          <w:szCs w:val="22"/>
+        </w:rPr>
+      </w:pPr>
+      <w:r>
+        <w:rPr>
+          <w:rFonts w:ascii="Consolas" w:hAnsi="Consolas" w:cstheme="majorHAnsi"/>
+          <w:i/>
+          <w:iCs/>
+          <w:sz w:val="22"/>
+          <w:szCs w:val="22"/>
+        </w:rPr>
+        <w:t xml:space="preserve">Lemur </w:t>
+      </w:r>
+      <w:proofErr w:type="spellStart"/>
+      <w:r>
+        <w:rPr>
+          <w:rFonts w:ascii="Consolas" w:hAnsi="Consolas" w:cstheme="majorHAnsi"/>
+          <w:i/>
+          <w:iCs/>
+          <w:sz w:val="22"/>
+          <w:szCs w:val="22"/>
+        </w:rPr>
+        <w:t>lemur</w:t>
+      </w:r>
+      <w:proofErr w:type="spellEnd"/>
+      <w:r>
+        <w:rPr>
+          <w:rFonts w:ascii="Consolas" w:hAnsi="Consolas" w:cstheme="majorHAnsi"/>
+          <w:i/>
+          <w:iCs/>
+          <w:sz w:val="22"/>
+          <w:szCs w:val="22"/>
+        </w:rPr>
+        <w:t xml:space="preserve"> = new </w:t>
+      </w:r>
+      <w:proofErr w:type="gramStart"/>
+      <w:r>
+        <w:rPr>
+          <w:rFonts w:ascii="Consolas" w:hAnsi="Consolas" w:cstheme="majorHAnsi"/>
+          <w:i/>
+          <w:iCs/>
+          <w:sz w:val="22"/>
+          <w:szCs w:val="22"/>
+        </w:rPr>
+        <w:t>Lemur(</w:t>
+      </w:r>
+      <w:proofErr w:type="gramEnd"/>
+      <w:r>
+        <w:rPr>
+          <w:rFonts w:ascii="Consolas" w:hAnsi="Consolas" w:cstheme="majorHAnsi"/>
+          <w:i/>
+          <w:iCs/>
+          <w:sz w:val="22"/>
+          <w:szCs w:val="22"/>
+        </w:rPr>
+        <w:t>);</w:t>
+      </w:r>
+    </w:p>
+    <w:p>
+      <w:pPr>
+        <w:tabs>
+          <w:tab w:val="left" w:pos="4215"/>
+        </w:tabs>
+        <w:jc w:val="both"/>
+        <w:rPr>
+          <w:rFonts w:ascii="Consolas" w:hAnsi="Consolas" w:cstheme="majorHAnsi"/>
+          <w:i/>
+          <w:iCs/>
+          <w:sz w:val="22"/>
+          <w:szCs w:val="22"/>
+        </w:rPr>
+      </w:pPr>
+      <w:r>
+        <w:rPr>
+          <w:rFonts w:ascii="Consolas" w:hAnsi="Consolas" w:cstheme="majorHAnsi"/>
+          <w:i/>
+          <w:iCs/>
+          <w:sz w:val="22"/>
+          <w:szCs w:val="22"/>
+        </w:rPr>
+        <w:t xml:space="preserve">Object </w:t>
+      </w:r>
+      <w:proofErr w:type="spellStart"/>
+      <w:r>
+        <w:rPr>
+          <w:rFonts w:ascii="Consolas" w:hAnsi="Consolas" w:cstheme="majorHAnsi"/>
+          <w:i/>
+          <w:iCs/>
+          <w:sz w:val="22"/>
+          <w:szCs w:val="22"/>
+        </w:rPr>
+        <w:t>lemurAsObject</w:t>
+      </w:r>
+      <w:proofErr w:type="spellEnd"/>
+      <w:r>
+        <w:rPr>
+          <w:rFonts w:ascii="Consolas" w:hAnsi="Consolas" w:cstheme="majorHAnsi"/>
+          <w:i/>
+          <w:iCs/>
+          <w:sz w:val="22"/>
+          <w:szCs w:val="22"/>
+        </w:rPr>
+        <w:t xml:space="preserve"> = </w:t>
+      </w:r>
+      <w:proofErr w:type="gramStart"/>
+      <w:r>
+        <w:rPr>
+          <w:rFonts w:ascii="Consolas" w:hAnsi="Consolas" w:cstheme="majorHAnsi"/>
+          <w:i/>
+          <w:iCs/>
+          <w:sz w:val="22"/>
+          <w:szCs w:val="22"/>
+        </w:rPr>
+        <w:t>lemur;</w:t>
+      </w:r>
+      <w:proofErr w:type="gramEnd"/>
+    </w:p>
+    <w:p>
+      <w:pPr>
+        <w:tabs>
+          <w:tab w:val="left" w:pos="4215"/>
+        </w:tabs>
+        <w:jc w:val="both"/>
+        <w:rPr>
+          <w:rFonts w:asciiTheme="majorHAnsi" w:hAnsiTheme="majorHAnsi" w:cstheme="majorHAnsi"/>
+        </w:rPr>
+      </w:pPr>
+    </w:p>
+    <w:p>
+      <w:pPr>
+        <w:tabs>
+          <w:tab w:val="left" w:pos="4215"/>
+        </w:tabs>
+        <w:jc w:val="both"/>
+        <w:rPr>
+          <w:rFonts w:asciiTheme="majorHAnsi" w:hAnsiTheme="majorHAnsi" w:cstheme="majorHAnsi"/>
+        </w:rPr>
+      </w:pPr>
+      <w:r>
+        <w:rPr>
+          <w:rFonts w:asciiTheme="majorHAnsi" w:hAnsiTheme="majorHAnsi" w:cstheme="majorHAnsi"/>
+        </w:rPr>
+        <w:t>When polymorphism is applied, the object in the Heap memory remains the same, only the reference we are using to access the object is changed, along the ability to what members we can access. Rules:</w:t>
+      </w:r>
+    </w:p>
+    <w:p>
+      <w:pPr>
+        <w:pStyle w:val="ListParagraph"/>
+        <w:numPr>
+          <w:ilvl w:val="0"/>
+          <w:numId w:val="16"/>
+        </w:numPr>
+        <w:tabs>
+          <w:tab w:val="left" w:pos="4215"/>
+        </w:tabs>
+        <w:jc w:val="both"/>
+        <w:rPr>
+          <w:rFonts w:asciiTheme="majorHAnsi" w:hAnsiTheme="majorHAnsi" w:cstheme="majorHAnsi"/>
+        </w:rPr>
+      </w:pPr>
+      <w:r>
+        <w:rPr>
+          <w:rFonts w:asciiTheme="majorHAnsi" w:hAnsiTheme="majorHAnsi" w:cstheme="majorHAnsi"/>
+        </w:rPr>
+        <w:t>The type of the object determines which properties exist within the object in memory.</w:t>
+      </w:r>
+    </w:p>
+    <w:p>
+      <w:pPr>
+        <w:pStyle w:val="ListParagraph"/>
+        <w:numPr>
+          <w:ilvl w:val="0"/>
+          <w:numId w:val="16"/>
+        </w:numPr>
+        <w:tabs>
+          <w:tab w:val="left" w:pos="4215"/>
+        </w:tabs>
+        <w:jc w:val="both"/>
+        <w:rPr>
+          <w:rFonts w:asciiTheme="majorHAnsi" w:hAnsiTheme="majorHAnsi" w:cstheme="majorHAnsi"/>
+        </w:rPr>
+      </w:pPr>
+      <w:r>
+        <w:rPr>
+          <w:rFonts w:asciiTheme="majorHAnsi" w:hAnsiTheme="majorHAnsi" w:cstheme="majorHAnsi"/>
+        </w:rPr>
+        <w:t>The type of reference to the object determines which methods and variables are accessible to the java program.</w:t>
+      </w:r>
+    </w:p>
+    <w:p>
+      <w:pPr>
+        <w:tabs>
+          <w:tab w:val="left" w:pos="4215"/>
+        </w:tabs>
+        <w:jc w:val="both"/>
+        <w:rPr>
+          <w:rFonts w:asciiTheme="majorHAnsi" w:hAnsiTheme="majorHAnsi" w:cstheme="majorHAnsi"/>
+        </w:rPr>
+      </w:pPr>
+    </w:p>
+    <w:p>
+      <w:pPr>
+        <w:tabs>
+          <w:tab w:val="left" w:pos="4215"/>
+        </w:tabs>
+        <w:jc w:val="both"/>
+        <w:rPr>
+          <w:rFonts w:asciiTheme="majorHAnsi" w:hAnsiTheme="majorHAnsi" w:cstheme="majorHAnsi"/>
+          <w:i/>
+          <w:iCs/>
+        </w:rPr>
+      </w:pPr>
+      <w:r>
+        <w:rPr>
+          <w:rFonts w:asciiTheme="majorHAnsi" w:hAnsiTheme="majorHAnsi" w:cstheme="majorHAnsi"/>
+          <w:i/>
+          <w:iCs/>
+        </w:rPr>
+        <w:t>Casting objects.</w:t>
+      </w:r>
+    </w:p>
+    <w:p>
+      <w:pPr>
+        <w:tabs>
+          <w:tab w:val="left" w:pos="4215"/>
+        </w:tabs>
+        <w:jc w:val="both"/>
+        <w:rPr>
+          <w:rFonts w:asciiTheme="majorHAnsi" w:hAnsiTheme="majorHAnsi" w:cstheme="majorHAnsi"/>
+        </w:rPr>
+      </w:pPr>
+      <w:r>
+        <w:rPr>
+          <w:rFonts w:asciiTheme="majorHAnsi" w:hAnsiTheme="majorHAnsi" w:cstheme="majorHAnsi"/>
+        </w:rPr>
+        <w:t>However, if we want to access all members of an object when a reference doesn’t allow us to, can solve that problem by doing an explicit cast:</w:t>
+      </w:r>
+    </w:p>
+    <w:p>
+      <w:pPr>
+        <w:tabs>
+          <w:tab w:val="left" w:pos="4215"/>
+        </w:tabs>
+        <w:jc w:val="both"/>
+        <w:rPr>
+          <w:rFonts w:ascii="Consolas" w:hAnsi="Consolas" w:cstheme="majorHAnsi"/>
+          <w:i/>
+          <w:iCs/>
+          <w:sz w:val="22"/>
+          <w:szCs w:val="22"/>
+        </w:rPr>
+      </w:pPr>
+      <w:r>
+        <w:rPr>
+          <w:rFonts w:ascii="Consolas" w:hAnsi="Consolas" w:cstheme="majorHAnsi"/>
+          <w:i/>
+          <w:iCs/>
+          <w:sz w:val="22"/>
+          <w:szCs w:val="22"/>
+        </w:rPr>
+        <w:t xml:space="preserve">Primate </w:t>
+      </w:r>
+      <w:proofErr w:type="spellStart"/>
+      <w:r>
+        <w:rPr>
+          <w:rFonts w:ascii="Consolas" w:hAnsi="Consolas" w:cstheme="majorHAnsi"/>
+          <w:i/>
+          <w:iCs/>
+          <w:sz w:val="22"/>
+          <w:szCs w:val="22"/>
+        </w:rPr>
+        <w:t>primate</w:t>
+      </w:r>
+      <w:proofErr w:type="spellEnd"/>
+      <w:r>
+        <w:rPr>
+          <w:rFonts w:ascii="Consolas" w:hAnsi="Consolas" w:cstheme="majorHAnsi"/>
+          <w:i/>
+          <w:iCs/>
+          <w:sz w:val="22"/>
+          <w:szCs w:val="22"/>
+        </w:rPr>
+        <w:t xml:space="preserve"> = </w:t>
+      </w:r>
+      <w:proofErr w:type="gramStart"/>
+      <w:r>
+        <w:rPr>
+          <w:rFonts w:ascii="Consolas" w:hAnsi="Consolas" w:cstheme="majorHAnsi"/>
+          <w:i/>
+          <w:iCs/>
+          <w:sz w:val="22"/>
+          <w:szCs w:val="22"/>
+        </w:rPr>
+        <w:t>lemur;</w:t>
+      </w:r>
+      <w:proofErr w:type="gramEnd"/>
+    </w:p>
+    <w:p>
+      <w:pPr>
+        <w:tabs>
+          <w:tab w:val="left" w:pos="4215"/>
+        </w:tabs>
+        <w:jc w:val="both"/>
+        <w:rPr>
+          <w:rFonts w:ascii="Consolas" w:hAnsi="Consolas" w:cstheme="majorHAnsi"/>
+          <w:i/>
+          <w:iCs/>
+          <w:sz w:val="22"/>
+          <w:szCs w:val="22"/>
+        </w:rPr>
+      </w:pPr>
+      <w:r>
+        <w:rPr>
+          <w:rFonts w:ascii="Consolas" w:hAnsi="Consolas" w:cstheme="majorHAnsi"/>
+          <w:i/>
+          <w:iCs/>
+          <w:sz w:val="22"/>
+          <w:szCs w:val="22"/>
+        </w:rPr>
+        <w:t>Lemur lemur2 = (Lemur)</w:t>
+      </w:r>
+      <w:proofErr w:type="gramStart"/>
+      <w:r>
+        <w:rPr>
+          <w:rFonts w:ascii="Consolas" w:hAnsi="Consolas" w:cstheme="majorHAnsi"/>
+          <w:i/>
+          <w:iCs/>
+          <w:sz w:val="22"/>
+          <w:szCs w:val="22"/>
+        </w:rPr>
+        <w:t>primate;</w:t>
+      </w:r>
+      <w:proofErr w:type="gramEnd"/>
+    </w:p>
+    <w:p>
+      <w:pPr>
+        <w:tabs>
+          <w:tab w:val="left" w:pos="4215"/>
+        </w:tabs>
+        <w:jc w:val="both"/>
+        <w:rPr>
+          <w:rFonts w:asciiTheme="majorHAnsi" w:hAnsiTheme="majorHAnsi" w:cstheme="majorHAnsi"/>
+        </w:rPr>
+      </w:pPr>
+    </w:p>
+    <w:p>
+      <w:pPr>
+        <w:tabs>
+          <w:tab w:val="left" w:pos="4215"/>
+        </w:tabs>
+        <w:jc w:val="both"/>
+        <w:rPr>
+          <w:rFonts w:asciiTheme="majorHAnsi" w:hAnsiTheme="majorHAnsi" w:cstheme="majorHAnsi"/>
+        </w:rPr>
+      </w:pPr>
+      <w:r>
+        <w:rPr>
+          <w:rFonts w:asciiTheme="majorHAnsi" w:hAnsiTheme="majorHAnsi" w:cstheme="majorHAnsi"/>
+        </w:rPr>
+        <w:t>Basic rules to keep in mind for casting objects:</w:t>
+      </w:r>
+    </w:p>
+    <w:p>
+      <w:pPr>
+        <w:pStyle w:val="ListParagraph"/>
+        <w:numPr>
+          <w:ilvl w:val="0"/>
+          <w:numId w:val="17"/>
+        </w:numPr>
+        <w:tabs>
+          <w:tab w:val="left" w:pos="4215"/>
+        </w:tabs>
+        <w:jc w:val="both"/>
+        <w:rPr>
+          <w:rFonts w:asciiTheme="majorHAnsi" w:hAnsiTheme="majorHAnsi" w:cstheme="majorHAnsi"/>
+        </w:rPr>
+      </w:pPr>
+      <w:r>
+        <w:rPr>
+          <w:rFonts w:asciiTheme="majorHAnsi" w:hAnsiTheme="majorHAnsi" w:cstheme="majorHAnsi"/>
+        </w:rPr>
+        <w:t>Casting an object from a subclass to a superclass doesn’t require an explicit cast.</w:t>
+      </w:r>
+    </w:p>
+    <w:p>
+      <w:pPr>
+        <w:pStyle w:val="ListParagraph"/>
+        <w:numPr>
+          <w:ilvl w:val="0"/>
+          <w:numId w:val="17"/>
+        </w:numPr>
+        <w:tabs>
+          <w:tab w:val="left" w:pos="4215"/>
+        </w:tabs>
+        <w:jc w:val="both"/>
+        <w:rPr>
+          <w:rFonts w:asciiTheme="majorHAnsi" w:hAnsiTheme="majorHAnsi" w:cstheme="majorHAnsi"/>
+        </w:rPr>
+      </w:pPr>
+      <w:r>
+        <w:rPr>
+          <w:rFonts w:asciiTheme="majorHAnsi" w:hAnsiTheme="majorHAnsi" w:cstheme="majorHAnsi"/>
+        </w:rPr>
+        <w:t>Casting an object from a superclass to a subclass requires an explicit cast.</w:t>
+      </w:r>
+    </w:p>
+    <w:p>
+      <w:pPr>
+        <w:pStyle w:val="ListParagraph"/>
+        <w:numPr>
+          <w:ilvl w:val="0"/>
+          <w:numId w:val="17"/>
+        </w:numPr>
+        <w:tabs>
+          <w:tab w:val="left" w:pos="4215"/>
+        </w:tabs>
+        <w:jc w:val="both"/>
+        <w:rPr>
+          <w:rFonts w:asciiTheme="majorHAnsi" w:hAnsiTheme="majorHAnsi" w:cstheme="majorHAnsi"/>
+        </w:rPr>
+      </w:pPr>
+      <w:r>
+        <w:rPr>
+          <w:rFonts w:asciiTheme="majorHAnsi" w:hAnsiTheme="majorHAnsi" w:cstheme="majorHAnsi"/>
+        </w:rPr>
+        <w:t>The compiler will not allow casts to unrelated types.</w:t>
+      </w:r>
+    </w:p>
+    <w:p>
+      <w:pPr>
+        <w:pStyle w:val="ListParagraph"/>
+        <w:numPr>
+          <w:ilvl w:val="0"/>
+          <w:numId w:val="17"/>
+        </w:numPr>
+        <w:tabs>
+          <w:tab w:val="left" w:pos="4215"/>
+        </w:tabs>
+        <w:jc w:val="both"/>
+        <w:rPr>
+          <w:rFonts w:asciiTheme="majorHAnsi" w:hAnsiTheme="majorHAnsi" w:cstheme="majorHAnsi"/>
+        </w:rPr>
+      </w:pPr>
+      <w:r>
+        <w:rPr>
+          <w:rFonts w:asciiTheme="majorHAnsi" w:hAnsiTheme="majorHAnsi" w:cstheme="majorHAnsi"/>
+        </w:rPr>
+        <w:t>Even when the code compiles without issue, an exception may be thrown at runtime if the object being cast is not actually an instance of that class.</w:t>
+      </w:r>
+    </w:p>
+    <w:p>
+      <w:pPr>
+        <w:tabs>
+          <w:tab w:val="left" w:pos="4215"/>
+        </w:tabs>
+        <w:jc w:val="both"/>
+        <w:rPr>
+          <w:rFonts w:asciiTheme="majorHAnsi" w:hAnsiTheme="majorHAnsi" w:cstheme="majorHAnsi"/>
+        </w:rPr>
+      </w:pPr>
+    </w:p>
+    <w:p>
+      <w:pPr>
+        <w:tabs>
+          <w:tab w:val="left" w:pos="4215"/>
+        </w:tabs>
+        <w:jc w:val="both"/>
+        <w:rPr>
+          <w:rFonts w:asciiTheme="majorHAnsi" w:hAnsiTheme="majorHAnsi" w:cstheme="majorHAnsi"/>
+          <w:i/>
+          <w:iCs/>
+        </w:rPr>
+      </w:pPr>
+      <w:r>
+        <w:rPr>
+          <w:rFonts w:asciiTheme="majorHAnsi" w:hAnsiTheme="majorHAnsi" w:cstheme="majorHAnsi"/>
+          <w:i/>
+          <w:iCs/>
+        </w:rPr>
+        <w:t>Virtual methods.</w:t>
+      </w:r>
+    </w:p>
+    <w:p>
+      <w:pPr>
+        <w:tabs>
+          <w:tab w:val="left" w:pos="4215"/>
+        </w:tabs>
+        <w:jc w:val="both"/>
+        <w:rPr>
+          <w:rFonts w:asciiTheme="majorHAnsi" w:hAnsiTheme="majorHAnsi" w:cstheme="majorHAnsi"/>
+        </w:rPr>
+      </w:pPr>
       <w:bookmarkStart w:id="0" w:name="_GoBack"/>
       <w:bookmarkEnd w:id="0"/>
     </w:p>
@@ -37893,13 +38703,13 @@
     </w:lvl>
   </w:abstractNum>
   <w:abstractNum w:abstractNumId="5" w15:restartNumberingAfterBreak="0">
-    <w:nsid w:val="207A1D15"/>
+    <w:nsid w:val="1ED0539A"/>
     <w:multiLevelType w:val="hybridMultilevel"/>
-    <w:tmpl w:val="BDB65E62"/>
-    <w:lvl w:ilvl="0" w:tplc="0409000F">
+    <w:tmpl w:val="439E6074"/>
+    <w:lvl w:ilvl="0" w:tplc="04090011">
       <w:start w:val="1"/>
       <w:numFmt w:val="decimal"/>
-      <w:lvlText w:val="%1."/>
+      <w:lvlText w:val="%1)"/>
       <w:lvlJc w:val="left"/>
       <w:pPr>
         <w:ind w:left="720" w:hanging="360"/>
@@ -37982,13 +38792,13 @@
     </w:lvl>
   </w:abstractNum>
   <w:abstractNum w:abstractNumId="6" w15:restartNumberingAfterBreak="0">
-    <w:nsid w:val="29F97202"/>
+    <w:nsid w:val="207A1D15"/>
     <w:multiLevelType w:val="hybridMultilevel"/>
-    <w:tmpl w:val="622CBF34"/>
-    <w:lvl w:ilvl="0" w:tplc="04090011">
+    <w:tmpl w:val="BDB65E62"/>
+    <w:lvl w:ilvl="0" w:tplc="0409000F">
       <w:start w:val="1"/>
       <w:numFmt w:val="decimal"/>
-      <w:lvlText w:val="%1)"/>
+      <w:lvlText w:val="%1."/>
       <w:lvlJc w:val="left"/>
       <w:pPr>
         <w:ind w:left="720" w:hanging="360"/>
@@ -38071,12 +38881,12 @@
     </w:lvl>
   </w:abstractNum>
   <w:abstractNum w:abstractNumId="7" w15:restartNumberingAfterBreak="0">
-    <w:nsid w:val="2A7D3DE4"/>
+    <w:nsid w:val="29F97202"/>
     <w:multiLevelType w:val="hybridMultilevel"/>
-    <w:tmpl w:val="E974AC26"/>
-    <w:lvl w:ilvl="0" w:tplc="04090017">
+    <w:tmpl w:val="622CBF34"/>
+    <w:lvl w:ilvl="0" w:tplc="04090011">
       <w:start w:val="1"/>
-      <w:numFmt w:val="lowerLetter"/>
+      <w:numFmt w:val="decimal"/>
       <w:lvlText w:val="%1)"/>
       <w:lvlJc w:val="left"/>
       <w:pPr>
@@ -38160,13 +38970,13 @@
     </w:lvl>
   </w:abstractNum>
   <w:abstractNum w:abstractNumId="8" w15:restartNumberingAfterBreak="0">
-    <w:nsid w:val="36A3536D"/>
+    <w:nsid w:val="2A7D3DE4"/>
     <w:multiLevelType w:val="hybridMultilevel"/>
-    <w:tmpl w:val="1CF095CC"/>
-    <w:lvl w:ilvl="0" w:tplc="0409000F">
+    <w:tmpl w:val="E974AC26"/>
+    <w:lvl w:ilvl="0" w:tplc="04090017">
       <w:start w:val="1"/>
-      <w:numFmt w:val="decimal"/>
-      <w:lvlText w:val="%1."/>
+      <w:numFmt w:val="lowerLetter"/>
+      <w:lvlText w:val="%1)"/>
       <w:lvlJc w:val="left"/>
       <w:pPr>
         <w:ind w:left="720" w:hanging="360"/>
@@ -38249,6 +39059,95 @@
     </w:lvl>
   </w:abstractNum>
   <w:abstractNum w:abstractNumId="9" w15:restartNumberingAfterBreak="0">
+    <w:nsid w:val="36A3536D"/>
+    <w:multiLevelType w:val="hybridMultilevel"/>
+    <w:tmpl w:val="1CF095CC"/>
+    <w:lvl w:ilvl="0" w:tplc="0409000F">
+      <w:start w:val="1"/>
+      <w:numFmt w:val="decimal"/>
+      <w:lvlText w:val="%1."/>
+      <w:lvlJc w:val="left"/>
+      <w:pPr>
+        <w:ind w:left="720" w:hanging="360"/>
+      </w:pPr>
+      <w:rPr>
+        <w:rFonts w:hint="default"/>
+      </w:rPr>
+    </w:lvl>
+    <w:lvl w:ilvl="1" w:tplc="04090019" w:tentative="1">
+      <w:start w:val="1"/>
+      <w:numFmt w:val="lowerLetter"/>
+      <w:lvlText w:val="%2."/>
+      <w:lvlJc w:val="left"/>
+      <w:pPr>
+        <w:ind w:left="1440" w:hanging="360"/>
+      </w:pPr>
+    </w:lvl>
+    <w:lvl w:ilvl="2" w:tplc="0409001B" w:tentative="1">
+      <w:start w:val="1"/>
+      <w:numFmt w:val="lowerRoman"/>
+      <w:lvlText w:val="%3."/>
+      <w:lvlJc w:val="right"/>
+      <w:pPr>
+        <w:ind w:left="2160" w:hanging="180"/>
+      </w:pPr>
+    </w:lvl>
+    <w:lvl w:ilvl="3" w:tplc="0409000F" w:tentative="1">
+      <w:start w:val="1"/>
+      <w:numFmt w:val="decimal"/>
+      <w:lvlText w:val="%4."/>
+      <w:lvlJc w:val="left"/>
+      <w:pPr>
+        <w:ind w:left="2880" w:hanging="360"/>
+      </w:pPr>
+    </w:lvl>
+    <w:lvl w:ilvl="4" w:tplc="04090019" w:tentative="1">
+      <w:start w:val="1"/>
+      <w:numFmt w:val="lowerLetter"/>
+      <w:lvlText w:val="%5."/>
+      <w:lvlJc w:val="left"/>
+      <w:pPr>
+        <w:ind w:left="3600" w:hanging="360"/>
+      </w:pPr>
+    </w:lvl>
+    <w:lvl w:ilvl="5" w:tplc="0409001B" w:tentative="1">
+      <w:start w:val="1"/>
+      <w:numFmt w:val="lowerRoman"/>
+      <w:lvlText w:val="%6."/>
+      <w:lvlJc w:val="right"/>
+      <w:pPr>
+        <w:ind w:left="4320" w:hanging="180"/>
+      </w:pPr>
+    </w:lvl>
+    <w:lvl w:ilvl="6" w:tplc="0409000F" w:tentative="1">
+      <w:start w:val="1"/>
+      <w:numFmt w:val="decimal"/>
+      <w:lvlText w:val="%7."/>
+      <w:lvlJc w:val="left"/>
+      <w:pPr>
+        <w:ind w:left="5040" w:hanging="360"/>
+      </w:pPr>
+    </w:lvl>
+    <w:lvl w:ilvl="7" w:tplc="04090019" w:tentative="1">
+      <w:start w:val="1"/>
+      <w:numFmt w:val="lowerLetter"/>
+      <w:lvlText w:val="%8."/>
+      <w:lvlJc w:val="left"/>
+      <w:pPr>
+        <w:ind w:left="5760" w:hanging="360"/>
+      </w:pPr>
+    </w:lvl>
+    <w:lvl w:ilvl="8" w:tplc="0409001B" w:tentative="1">
+      <w:start w:val="1"/>
+      <w:numFmt w:val="lowerRoman"/>
+      <w:lvlText w:val="%9."/>
+      <w:lvlJc w:val="right"/>
+      <w:pPr>
+        <w:ind w:left="6480" w:hanging="180"/>
+      </w:pPr>
+    </w:lvl>
+  </w:abstractNum>
+  <w:abstractNum w:abstractNumId="10" w15:restartNumberingAfterBreak="0">
     <w:nsid w:val="496E35B3"/>
     <w:multiLevelType w:val="hybridMultilevel"/>
     <w:tmpl w:val="D7A0A9A0"/>
@@ -38360,7 +39259,96 @@
       </w:rPr>
     </w:lvl>
   </w:abstractNum>
-  <w:abstractNum w:abstractNumId="10" w15:restartNumberingAfterBreak="0">
+  <w:abstractNum w:abstractNumId="11" w15:restartNumberingAfterBreak="0">
+    <w:nsid w:val="58E059DD"/>
+    <w:multiLevelType w:val="hybridMultilevel"/>
+    <w:tmpl w:val="5AA03DA6"/>
+    <w:lvl w:ilvl="0" w:tplc="0409000F">
+      <w:start w:val="1"/>
+      <w:numFmt w:val="decimal"/>
+      <w:lvlText w:val="%1."/>
+      <w:lvlJc w:val="left"/>
+      <w:pPr>
+        <w:ind w:left="720" w:hanging="360"/>
+      </w:pPr>
+      <w:rPr>
+        <w:rFonts w:hint="default"/>
+      </w:rPr>
+    </w:lvl>
+    <w:lvl w:ilvl="1" w:tplc="04090019" w:tentative="1">
+      <w:start w:val="1"/>
+      <w:numFmt w:val="lowerLetter"/>
+      <w:lvlText w:val="%2."/>
+      <w:lvlJc w:val="left"/>
+      <w:pPr>
+        <w:ind w:left="1440" w:hanging="360"/>
+      </w:pPr>
+    </w:lvl>
+    <w:lvl w:ilvl="2" w:tplc="0409001B" w:tentative="1">
+      <w:start w:val="1"/>
+      <w:numFmt w:val="lowerRoman"/>
+      <w:lvlText w:val="%3."/>
+      <w:lvlJc w:val="right"/>
+      <w:pPr>
+        <w:ind w:left="2160" w:hanging="180"/>
+      </w:pPr>
+    </w:lvl>
+    <w:lvl w:ilvl="3" w:tplc="0409000F" w:tentative="1">
+      <w:start w:val="1"/>
+      <w:numFmt w:val="decimal"/>
+      <w:lvlText w:val="%4."/>
+      <w:lvlJc w:val="left"/>
+      <w:pPr>
+        <w:ind w:left="2880" w:hanging="360"/>
+      </w:pPr>
+    </w:lvl>
+    <w:lvl w:ilvl="4" w:tplc="04090019" w:tentative="1">
+      <w:start w:val="1"/>
+      <w:numFmt w:val="lowerLetter"/>
+      <w:lvlText w:val="%5."/>
+      <w:lvlJc w:val="left"/>
+      <w:pPr>
+        <w:ind w:left="3600" w:hanging="360"/>
+      </w:pPr>
+    </w:lvl>
+    <w:lvl w:ilvl="5" w:tplc="0409001B" w:tentative="1">
+      <w:start w:val="1"/>
+      <w:numFmt w:val="lowerRoman"/>
+      <w:lvlText w:val="%6."/>
+      <w:lvlJc w:val="right"/>
+      <w:pPr>
+        <w:ind w:left="4320" w:hanging="180"/>
+      </w:pPr>
+    </w:lvl>
+    <w:lvl w:ilvl="6" w:tplc="0409000F" w:tentative="1">
+      <w:start w:val="1"/>
+      <w:numFmt w:val="decimal"/>
+      <w:lvlText w:val="%7."/>
+      <w:lvlJc w:val="left"/>
+      <w:pPr>
+        <w:ind w:left="5040" w:hanging="360"/>
+      </w:pPr>
+    </w:lvl>
+    <w:lvl w:ilvl="7" w:tplc="04090019" w:tentative="1">
+      <w:start w:val="1"/>
+      <w:numFmt w:val="lowerLetter"/>
+      <w:lvlText w:val="%8."/>
+      <w:lvlJc w:val="left"/>
+      <w:pPr>
+        <w:ind w:left="5760" w:hanging="360"/>
+      </w:pPr>
+    </w:lvl>
+    <w:lvl w:ilvl="8" w:tplc="0409001B" w:tentative="1">
+      <w:start w:val="1"/>
+      <w:numFmt w:val="lowerRoman"/>
+      <w:lvlText w:val="%9."/>
+      <w:lvlJc w:val="right"/>
+      <w:pPr>
+        <w:ind w:left="6480" w:hanging="180"/>
+      </w:pPr>
+    </w:lvl>
+  </w:abstractNum>
+  <w:abstractNum w:abstractNumId="12" w15:restartNumberingAfterBreak="0">
     <w:nsid w:val="6F2A6E6A"/>
     <w:multiLevelType w:val="hybridMultilevel"/>
     <w:tmpl w:val="9FFC271E"/>
@@ -38472,7 +39460,7 @@
       </w:rPr>
     </w:lvl>
   </w:abstractNum>
-  <w:abstractNum w:abstractNumId="11" w15:restartNumberingAfterBreak="0">
+  <w:abstractNum w:abstractNumId="13" w15:restartNumberingAfterBreak="0">
     <w:nsid w:val="6FB8349A"/>
     <w:multiLevelType w:val="hybridMultilevel"/>
     <w:tmpl w:val="3F5AD306"/>
@@ -38561,7 +39549,7 @@
       </w:pPr>
     </w:lvl>
   </w:abstractNum>
-  <w:abstractNum w:abstractNumId="12" w15:restartNumberingAfterBreak="0">
+  <w:abstractNum w:abstractNumId="14" w15:restartNumberingAfterBreak="0">
     <w:nsid w:val="77C05ADB"/>
     <w:multiLevelType w:val="hybridMultilevel"/>
     <w:tmpl w:val="D6F03178"/>
@@ -38650,7 +39638,7 @@
       </w:pPr>
     </w:lvl>
   </w:abstractNum>
-  <w:abstractNum w:abstractNumId="13" w15:restartNumberingAfterBreak="0">
+  <w:abstractNum w:abstractNumId="15" w15:restartNumberingAfterBreak="0">
     <w:nsid w:val="77D62BBA"/>
     <w:multiLevelType w:val="hybridMultilevel"/>
     <w:tmpl w:val="3F5AD306"/>
@@ -38739,7 +39727,7 @@
       </w:pPr>
     </w:lvl>
   </w:abstractNum>
-  <w:abstractNum w:abstractNumId="14" w15:restartNumberingAfterBreak="0">
+  <w:abstractNum w:abstractNumId="16" w15:restartNumberingAfterBreak="0">
     <w:nsid w:val="7DD6551E"/>
     <w:multiLevelType w:val="hybridMultilevel"/>
     <w:tmpl w:val="4AA2B624"/>
@@ -38829,7 +39817,7 @@
     </w:lvl>
   </w:abstractNum>
   <w:num w:numId="1">
-    <w:abstractNumId w:val="10"/>
+    <w:abstractNumId w:val="12"/>
   </w:num>
   <w:num w:numId="2">
     <w:abstractNumId w:val="2"/>
@@ -38838,40 +39826,46 @@
     <w:abstractNumId w:val="3"/>
   </w:num>
   <w:num w:numId="4">
-    <w:abstractNumId w:val="9"/>
+    <w:abstractNumId w:val="10"/>
   </w:num>
   <w:num w:numId="5">
     <w:abstractNumId w:val="4"/>
   </w:num>
   <w:num w:numId="6">
-    <w:abstractNumId w:val="8"/>
+    <w:abstractNumId w:val="9"/>
   </w:num>
   <w:num w:numId="7">
-    <w:abstractNumId w:val="6"/>
+    <w:abstractNumId w:val="7"/>
   </w:num>
   <w:num w:numId="8">
     <w:abstractNumId w:val="1"/>
   </w:num>
   <w:num w:numId="9">
-    <w:abstractNumId w:val="5"/>
+    <w:abstractNumId w:val="6"/>
   </w:num>
   <w:num w:numId="10">
-    <w:abstractNumId w:val="11"/>
+    <w:abstractNumId w:val="13"/>
   </w:num>
   <w:num w:numId="11">
-    <w:abstractNumId w:val="13"/>
+    <w:abstractNumId w:val="15"/>
   </w:num>
   <w:num w:numId="12">
     <w:abstractNumId w:val="0"/>
   </w:num>
   <w:num w:numId="13">
-    <w:abstractNumId w:val="7"/>
+    <w:abstractNumId w:val="8"/>
   </w:num>
   <w:num w:numId="14">
+    <w:abstractNumId w:val="16"/>
+  </w:num>
+  <w:num w:numId="15">
     <w:abstractNumId w:val="14"/>
   </w:num>
-  <w:num w:numId="15">
-    <w:abstractNumId w:val="12"/>
+  <w:num w:numId="16">
+    <w:abstractNumId w:val="5"/>
+  </w:num>
+  <w:num w:numId="17">
+    <w:abstractNumId w:val="11"/>
   </w:num>
 </w:numbering>
 </file>
@@ -39717,7 +40711,7 @@
 </file>
 
 <file path=customXml/itemProps1.xml><?xml version="1.0" encoding="utf-8"?>
-<ds:datastoreItem xmlns:ds="http://schemas.openxmlformats.org/officeDocument/2006/customXml" ds:itemID="{44499425-800C-4439-96B5-E92A73E7865A}">
+<ds:datastoreItem xmlns:ds="http://schemas.openxmlformats.org/officeDocument/2006/customXml" ds:itemID="{A438CED9-613A-4FD6-82D6-48A049185AA3}">
   <ds:schemaRefs>
     <ds:schemaRef ds:uri="http://schemas.openxmlformats.org/officeDocument/2006/bibliography"/>
   </ds:schemaRefs>

</xml_diff>

<commit_message>
Added notes and exercises about multiple exceptions handling
</commit_message>
<xml_diff>
--- a/OCA - OCP exercises/OCA/OCA Notes.docx
+++ b/OCA - OCP exercises/OCA/OCA Notes.docx
@@ -39671,17 +39671,7 @@
           <w:sz w:val="22"/>
           <w:szCs w:val="22"/>
         </w:rPr>
-        <w:t>Runtime</w:t>
-      </w:r>
-      <w:r>
-        <w:rPr>
-          <w:rFonts w:ascii="Consolas" w:hAnsi="Consolas" w:cstheme="majorHAnsi"/>
-          <w:i/>
-          <w:iCs/>
-          <w:sz w:val="22"/>
-          <w:szCs w:val="22"/>
-        </w:rPr>
-        <w:t>Exception</w:t>
+        <w:t>RuntimeException</w:t>
       </w:r>
       <w:proofErr w:type="spellEnd"/>
       <w:r>
@@ -39791,17 +39781,7 @@
           <w:sz w:val="22"/>
           <w:szCs w:val="22"/>
         </w:rPr>
-        <w:t>Runtime</w:t>
-      </w:r>
-      <w:r>
-        <w:rPr>
-          <w:rFonts w:ascii="Consolas" w:hAnsi="Consolas" w:cstheme="majorHAnsi"/>
-          <w:i/>
-          <w:iCs/>
-          <w:sz w:val="22"/>
-          <w:szCs w:val="22"/>
-        </w:rPr>
-        <w:t>Exception</w:t>
+        <w:t>RuntimeException</w:t>
       </w:r>
       <w:proofErr w:type="spellEnd"/>
       <w:r>
@@ -40079,7 +40059,31 @@
         <w:rPr>
           <w:rFonts w:asciiTheme="majorHAnsi" w:hAnsiTheme="majorHAnsi" w:cstheme="majorHAnsi"/>
         </w:rPr>
-        <w:t xml:space="preserve">If an exception is thrown in the code inside of the try statement, the catch clauses attempt to catch it. The </w:t>
+        <w:t>If an exception is thrown in the code inside of the try statement,</w:t>
+      </w:r>
+      <w:r>
+        <w:rPr>
+          <w:rFonts w:asciiTheme="majorHAnsi" w:hAnsiTheme="majorHAnsi" w:cstheme="majorHAnsi"/>
+        </w:rPr>
+        <w:t xml:space="preserve"> the code stops in that line,</w:t>
+      </w:r>
+      <w:r>
+        <w:rPr>
+          <w:rFonts w:asciiTheme="majorHAnsi" w:hAnsiTheme="majorHAnsi" w:cstheme="majorHAnsi"/>
+        </w:rPr>
+        <w:t xml:space="preserve"> the catch clauses attempt to catch it. </w:t>
+      </w:r>
+      <w:r>
+        <w:rPr>
+          <w:rFonts w:asciiTheme="majorHAnsi" w:hAnsiTheme="majorHAnsi" w:cstheme="majorHAnsi"/>
+        </w:rPr>
+        <w:t xml:space="preserve">If no exception is thrown, the catch clause won’t run. </w:t>
+      </w:r>
+      <w:r>
+        <w:rPr>
+          <w:rFonts w:asciiTheme="majorHAnsi" w:hAnsiTheme="majorHAnsi" w:cstheme="majorHAnsi"/>
+        </w:rPr>
+        <w:t xml:space="preserve">The </w:t>
       </w:r>
       <w:proofErr w:type="spellStart"/>
       <w:r>
@@ -40095,7 +40099,13 @@
         <w:rPr>
           <w:rFonts w:asciiTheme="majorHAnsi" w:hAnsiTheme="majorHAnsi" w:cstheme="majorHAnsi"/>
         </w:rPr>
-        <w:t xml:space="preserve"> is the type you are trying to catch, and the identifier refers to the caught exception object. Curly braces are required.</w:t>
+        <w:t xml:space="preserve"> is the type you are trying to catch, and the identifier refers to the caught exception object. Curly braces are required</w:t>
+      </w:r>
+      <w:r>
+        <w:rPr>
+          <w:rFonts w:asciiTheme="majorHAnsi" w:hAnsiTheme="majorHAnsi" w:cstheme="majorHAnsi"/>
+        </w:rPr>
+        <w:t>, even if there is only one statement in the block.</w:t>
       </w:r>
     </w:p>
     <w:p>
@@ -40119,6 +40129,1161 @@
           <w:rFonts w:asciiTheme="majorHAnsi" w:hAnsiTheme="majorHAnsi" w:cstheme="majorHAnsi"/>
         </w:rPr>
       </w:pPr>
+      <w:r>
+        <w:rPr>
+          <w:rFonts w:asciiTheme="majorHAnsi" w:hAnsiTheme="majorHAnsi" w:cstheme="majorHAnsi"/>
+          <w:i/>
+          <w:iCs/>
+        </w:rPr>
+        <w:t>Adding a finally block</w:t>
+      </w:r>
+      <w:r>
+        <w:rPr>
+          <w:rFonts w:asciiTheme="majorHAnsi" w:hAnsiTheme="majorHAnsi" w:cstheme="majorHAnsi"/>
+        </w:rPr>
+        <w:t xml:space="preserve">: Java lets you add a </w:t>
+      </w:r>
+      <w:proofErr w:type="gramStart"/>
+      <w:r>
+        <w:rPr>
+          <w:rFonts w:asciiTheme="majorHAnsi" w:hAnsiTheme="majorHAnsi" w:cstheme="majorHAnsi"/>
+          <w:i/>
+          <w:iCs/>
+        </w:rPr>
+        <w:t>finally</w:t>
+      </w:r>
+      <w:proofErr w:type="gramEnd"/>
+      <w:r>
+        <w:rPr>
+          <w:rFonts w:asciiTheme="majorHAnsi" w:hAnsiTheme="majorHAnsi" w:cstheme="majorHAnsi"/>
+        </w:rPr>
+        <w:t xml:space="preserve"> clause that will execute whether or not an exception is thrown. Note: catch is not required if </w:t>
+      </w:r>
+      <w:proofErr w:type="gramStart"/>
+      <w:r>
+        <w:rPr>
+          <w:rFonts w:asciiTheme="majorHAnsi" w:hAnsiTheme="majorHAnsi" w:cstheme="majorHAnsi"/>
+        </w:rPr>
+        <w:t>finally</w:t>
+      </w:r>
+      <w:proofErr w:type="gramEnd"/>
+      <w:r>
+        <w:rPr>
+          <w:rFonts w:asciiTheme="majorHAnsi" w:hAnsiTheme="majorHAnsi" w:cstheme="majorHAnsi"/>
+        </w:rPr>
+        <w:t xml:space="preserve"> is present.</w:t>
+      </w:r>
+    </w:p>
+    <w:p>
+      <w:pPr>
+        <w:tabs>
+          <w:tab w:val="left" w:pos="1890"/>
+        </w:tabs>
+        <w:jc w:val="both"/>
+        <w:rPr>
+          <w:rFonts w:ascii="Consolas" w:hAnsi="Consolas" w:cstheme="majorHAnsi"/>
+          <w:i/>
+          <w:iCs/>
+          <w:sz w:val="22"/>
+          <w:szCs w:val="22"/>
+        </w:rPr>
+      </w:pPr>
+      <w:r>
+        <w:rPr>
+          <w:rFonts w:ascii="Consolas" w:hAnsi="Consolas" w:cstheme="majorHAnsi"/>
+          <w:i/>
+          <w:iCs/>
+          <w:sz w:val="22"/>
+          <w:szCs w:val="22"/>
+        </w:rPr>
+        <w:t xml:space="preserve">try </w:t>
+      </w:r>
+      <w:proofErr w:type="gramStart"/>
+      <w:r>
+        <w:rPr>
+          <w:rFonts w:ascii="Consolas" w:hAnsi="Consolas" w:cstheme="majorHAnsi"/>
+          <w:i/>
+          <w:iCs/>
+          <w:sz w:val="22"/>
+          <w:szCs w:val="22"/>
+        </w:rPr>
+        <w:t>{ /</w:t>
+      </w:r>
+      <w:proofErr w:type="gramEnd"/>
+      <w:r>
+        <w:rPr>
+          <w:rFonts w:ascii="Consolas" w:hAnsi="Consolas" w:cstheme="majorHAnsi"/>
+          <w:i/>
+          <w:iCs/>
+          <w:sz w:val="22"/>
+          <w:szCs w:val="22"/>
+        </w:rPr>
+        <w:t>/ try block or protected code</w:t>
+      </w:r>
+    </w:p>
+    <w:p>
+      <w:pPr>
+        <w:tabs>
+          <w:tab w:val="left" w:pos="1890"/>
+        </w:tabs>
+        <w:jc w:val="both"/>
+        <w:rPr>
+          <w:rFonts w:ascii="Consolas" w:hAnsi="Consolas" w:cstheme="majorHAnsi"/>
+          <w:i/>
+          <w:iCs/>
+          <w:sz w:val="22"/>
+          <w:szCs w:val="22"/>
+        </w:rPr>
+      </w:pPr>
+      <w:r>
+        <w:rPr>
+          <w:rFonts w:ascii="Consolas" w:hAnsi="Consolas" w:cstheme="majorHAnsi"/>
+          <w:i/>
+          <w:iCs/>
+          <w:sz w:val="22"/>
+          <w:szCs w:val="22"/>
+        </w:rPr>
+        <w:t>} catch (</w:t>
+      </w:r>
+      <w:proofErr w:type="spellStart"/>
+      <w:r>
+        <w:rPr>
+          <w:rFonts w:ascii="Consolas" w:hAnsi="Consolas" w:cstheme="majorHAnsi"/>
+          <w:i/>
+          <w:iCs/>
+          <w:sz w:val="22"/>
+          <w:szCs w:val="22"/>
+        </w:rPr>
+        <w:t>exception_type</w:t>
+      </w:r>
+      <w:proofErr w:type="spellEnd"/>
+      <w:r>
+        <w:rPr>
+          <w:rFonts w:ascii="Consolas" w:hAnsi="Consolas" w:cstheme="majorHAnsi"/>
+          <w:i/>
+          <w:iCs/>
+          <w:sz w:val="22"/>
+          <w:szCs w:val="22"/>
+        </w:rPr>
+        <w:t xml:space="preserve"> identifier) {</w:t>
+      </w:r>
+    </w:p>
+    <w:p>
+      <w:pPr>
+        <w:tabs>
+          <w:tab w:val="left" w:pos="1890"/>
+        </w:tabs>
+        <w:jc w:val="both"/>
+        <w:rPr>
+          <w:rFonts w:ascii="Consolas" w:hAnsi="Consolas" w:cstheme="majorHAnsi"/>
+          <w:i/>
+          <w:iCs/>
+          <w:sz w:val="22"/>
+          <w:szCs w:val="22"/>
+        </w:rPr>
+      </w:pPr>
+      <w:r>
+        <w:rPr>
+          <w:rFonts w:ascii="Consolas" w:hAnsi="Consolas" w:cstheme="majorHAnsi"/>
+          <w:i/>
+          <w:iCs/>
+          <w:sz w:val="22"/>
+          <w:szCs w:val="22"/>
+        </w:rPr>
+        <w:t xml:space="preserve">        // exception handler</w:t>
+      </w:r>
+    </w:p>
+    <w:p>
+      <w:pPr>
+        <w:tabs>
+          <w:tab w:val="left" w:pos="1890"/>
+        </w:tabs>
+        <w:jc w:val="both"/>
+        <w:rPr>
+          <w:rFonts w:ascii="Consolas" w:hAnsi="Consolas" w:cstheme="majorHAnsi"/>
+          <w:i/>
+          <w:iCs/>
+          <w:sz w:val="22"/>
+          <w:szCs w:val="22"/>
+        </w:rPr>
+      </w:pPr>
+      <w:r>
+        <w:rPr>
+          <w:rFonts w:ascii="Consolas" w:hAnsi="Consolas" w:cstheme="majorHAnsi"/>
+          <w:i/>
+          <w:iCs/>
+          <w:sz w:val="22"/>
+          <w:szCs w:val="22"/>
+        </w:rPr>
+        <w:t>}</w:t>
+      </w:r>
+      <w:r>
+        <w:rPr>
+          <w:rFonts w:ascii="Consolas" w:hAnsi="Consolas" w:cstheme="majorHAnsi"/>
+          <w:i/>
+          <w:iCs/>
+          <w:sz w:val="22"/>
+          <w:szCs w:val="22"/>
+        </w:rPr>
+        <w:t xml:space="preserve"> finally {</w:t>
+      </w:r>
+    </w:p>
+    <w:p>
+      <w:pPr>
+        <w:tabs>
+          <w:tab w:val="left" w:pos="1890"/>
+        </w:tabs>
+        <w:jc w:val="both"/>
+        <w:rPr>
+          <w:rFonts w:ascii="Consolas" w:hAnsi="Consolas" w:cstheme="majorHAnsi"/>
+          <w:i/>
+          <w:iCs/>
+          <w:sz w:val="22"/>
+          <w:szCs w:val="22"/>
+        </w:rPr>
+      </w:pPr>
+      <w:r>
+        <w:rPr>
+          <w:rFonts w:ascii="Consolas" w:hAnsi="Consolas" w:cstheme="majorHAnsi"/>
+          <w:i/>
+          <w:iCs/>
+          <w:sz w:val="22"/>
+          <w:szCs w:val="22"/>
+        </w:rPr>
+        <w:t xml:space="preserve">        // finally block</w:t>
+      </w:r>
+    </w:p>
+    <w:p>
+      <w:pPr>
+        <w:tabs>
+          <w:tab w:val="left" w:pos="1890"/>
+        </w:tabs>
+        <w:jc w:val="both"/>
+        <w:rPr>
+          <w:rFonts w:ascii="Consolas" w:hAnsi="Consolas" w:cstheme="majorHAnsi"/>
+          <w:i/>
+          <w:iCs/>
+          <w:sz w:val="22"/>
+          <w:szCs w:val="22"/>
+        </w:rPr>
+      </w:pPr>
+      <w:r>
+        <w:rPr>
+          <w:rFonts w:ascii="Consolas" w:hAnsi="Consolas" w:cstheme="majorHAnsi"/>
+          <w:i/>
+          <w:iCs/>
+          <w:sz w:val="22"/>
+          <w:szCs w:val="22"/>
+        </w:rPr>
+        <w:t>}</w:t>
+      </w:r>
+    </w:p>
+    <w:p>
+      <w:pPr>
+        <w:tabs>
+          <w:tab w:val="left" w:pos="1890"/>
+        </w:tabs>
+        <w:jc w:val="both"/>
+        <w:rPr>
+          <w:rFonts w:asciiTheme="majorHAnsi" w:hAnsiTheme="majorHAnsi" w:cstheme="majorHAnsi"/>
+        </w:rPr>
+      </w:pPr>
+    </w:p>
+    <w:p>
+      <w:pPr>
+        <w:tabs>
+          <w:tab w:val="left" w:pos="1890"/>
+        </w:tabs>
+        <w:jc w:val="both"/>
+        <w:rPr>
+          <w:rFonts w:asciiTheme="majorHAnsi" w:hAnsiTheme="majorHAnsi" w:cstheme="majorHAnsi"/>
+          <w:i/>
+          <w:iCs/>
+        </w:rPr>
+      </w:pPr>
+      <w:r>
+        <w:rPr>
+          <w:rFonts w:asciiTheme="majorHAnsi" w:hAnsiTheme="majorHAnsi" w:cstheme="majorHAnsi"/>
+          <w:i/>
+          <w:iCs/>
+        </w:rPr>
+        <w:t>Catching various types of exceptions.</w:t>
+      </w:r>
+    </w:p>
+    <w:p>
+      <w:pPr>
+        <w:tabs>
+          <w:tab w:val="left" w:pos="1890"/>
+        </w:tabs>
+        <w:jc w:val="both"/>
+        <w:rPr>
+          <w:rFonts w:asciiTheme="majorHAnsi" w:hAnsiTheme="majorHAnsi" w:cstheme="majorHAnsi"/>
+        </w:rPr>
+      </w:pPr>
+      <w:r>
+        <w:rPr>
+          <w:rFonts w:asciiTheme="majorHAnsi" w:hAnsiTheme="majorHAnsi" w:cstheme="majorHAnsi"/>
+        </w:rPr>
+        <w:t>Custom exceptions are out of scope in OCA, but necessary to recognize them. Examples:</w:t>
+      </w:r>
+    </w:p>
+    <w:p>
+      <w:pPr>
+        <w:tabs>
+          <w:tab w:val="left" w:pos="1890"/>
+        </w:tabs>
+        <w:jc w:val="both"/>
+        <w:rPr>
+          <w:rFonts w:ascii="Consolas" w:hAnsi="Consolas" w:cstheme="majorHAnsi"/>
+          <w:i/>
+          <w:iCs/>
+          <w:sz w:val="22"/>
+          <w:szCs w:val="22"/>
+        </w:rPr>
+      </w:pPr>
+      <w:r>
+        <w:rPr>
+          <w:rFonts w:ascii="Consolas" w:hAnsi="Consolas" w:cstheme="majorHAnsi"/>
+          <w:i/>
+          <w:iCs/>
+          <w:sz w:val="22"/>
+          <w:szCs w:val="22"/>
+        </w:rPr>
+        <w:t xml:space="preserve">class </w:t>
+      </w:r>
+      <w:proofErr w:type="spellStart"/>
+      <w:r>
+        <w:rPr>
+          <w:rFonts w:ascii="Consolas" w:hAnsi="Consolas" w:cstheme="majorHAnsi"/>
+          <w:i/>
+          <w:iCs/>
+          <w:sz w:val="22"/>
+          <w:szCs w:val="22"/>
+        </w:rPr>
+        <w:t>AnimalsOutForAWalk</w:t>
+      </w:r>
+      <w:proofErr w:type="spellEnd"/>
+      <w:r>
+        <w:rPr>
+          <w:rFonts w:ascii="Consolas" w:hAnsi="Consolas" w:cstheme="majorHAnsi"/>
+          <w:i/>
+          <w:iCs/>
+          <w:sz w:val="22"/>
+          <w:szCs w:val="22"/>
+        </w:rPr>
+        <w:t xml:space="preserve"> extends </w:t>
+      </w:r>
+      <w:proofErr w:type="spellStart"/>
+      <w:r>
+        <w:rPr>
+          <w:rFonts w:ascii="Consolas" w:hAnsi="Consolas" w:cstheme="majorHAnsi"/>
+          <w:i/>
+          <w:iCs/>
+          <w:sz w:val="22"/>
+          <w:szCs w:val="22"/>
+        </w:rPr>
+        <w:t>RuntimeException</w:t>
+      </w:r>
+      <w:proofErr w:type="spellEnd"/>
+      <w:r>
+        <w:rPr>
+          <w:rFonts w:ascii="Consolas" w:hAnsi="Consolas" w:cstheme="majorHAnsi"/>
+          <w:i/>
+          <w:iCs/>
+          <w:sz w:val="22"/>
+          <w:szCs w:val="22"/>
+        </w:rPr>
+        <w:t xml:space="preserve"> </w:t>
+      </w:r>
+      <w:proofErr w:type="gramStart"/>
+      <w:r>
+        <w:rPr>
+          <w:rFonts w:ascii="Consolas" w:hAnsi="Consolas" w:cstheme="majorHAnsi"/>
+          <w:i/>
+          <w:iCs/>
+          <w:sz w:val="22"/>
+          <w:szCs w:val="22"/>
+        </w:rPr>
+        <w:t>{ }</w:t>
+      </w:r>
+      <w:proofErr w:type="gramEnd"/>
+    </w:p>
+    <w:p>
+      <w:pPr>
+        <w:tabs>
+          <w:tab w:val="left" w:pos="1890"/>
+        </w:tabs>
+        <w:jc w:val="both"/>
+        <w:rPr>
+          <w:rFonts w:ascii="Consolas" w:hAnsi="Consolas" w:cstheme="majorHAnsi"/>
+          <w:i/>
+          <w:iCs/>
+          <w:sz w:val="22"/>
+          <w:szCs w:val="22"/>
+        </w:rPr>
+      </w:pPr>
+      <w:r>
+        <w:rPr>
+          <w:rFonts w:ascii="Consolas" w:hAnsi="Consolas" w:cstheme="majorHAnsi"/>
+          <w:i/>
+          <w:iCs/>
+          <w:sz w:val="22"/>
+          <w:szCs w:val="22"/>
+        </w:rPr>
+        <w:t xml:space="preserve">class </w:t>
+      </w:r>
+      <w:proofErr w:type="spellStart"/>
+      <w:r>
+        <w:rPr>
+          <w:rFonts w:ascii="Consolas" w:hAnsi="Consolas" w:cstheme="majorHAnsi"/>
+          <w:i/>
+          <w:iCs/>
+          <w:sz w:val="22"/>
+          <w:szCs w:val="22"/>
+        </w:rPr>
+        <w:t>ExhibitClosed</w:t>
+      </w:r>
+      <w:proofErr w:type="spellEnd"/>
+      <w:r>
+        <w:rPr>
+          <w:rFonts w:ascii="Consolas" w:hAnsi="Consolas" w:cstheme="majorHAnsi"/>
+          <w:i/>
+          <w:iCs/>
+          <w:sz w:val="22"/>
+          <w:szCs w:val="22"/>
+        </w:rPr>
+        <w:t xml:space="preserve"> extends </w:t>
+      </w:r>
+      <w:proofErr w:type="spellStart"/>
+      <w:r>
+        <w:rPr>
+          <w:rFonts w:ascii="Consolas" w:hAnsi="Consolas" w:cstheme="majorHAnsi"/>
+          <w:i/>
+          <w:iCs/>
+          <w:sz w:val="22"/>
+          <w:szCs w:val="22"/>
+        </w:rPr>
+        <w:t>RuntimeException</w:t>
+      </w:r>
+      <w:proofErr w:type="spellEnd"/>
+      <w:r>
+        <w:rPr>
+          <w:rFonts w:ascii="Consolas" w:hAnsi="Consolas" w:cstheme="majorHAnsi"/>
+          <w:i/>
+          <w:iCs/>
+          <w:sz w:val="22"/>
+          <w:szCs w:val="22"/>
+        </w:rPr>
+        <w:t xml:space="preserve"> </w:t>
+      </w:r>
+      <w:proofErr w:type="gramStart"/>
+      <w:r>
+        <w:rPr>
+          <w:rFonts w:ascii="Consolas" w:hAnsi="Consolas" w:cstheme="majorHAnsi"/>
+          <w:i/>
+          <w:iCs/>
+          <w:sz w:val="22"/>
+          <w:szCs w:val="22"/>
+        </w:rPr>
+        <w:t>{ }</w:t>
+      </w:r>
+      <w:proofErr w:type="gramEnd"/>
+    </w:p>
+    <w:p>
+      <w:pPr>
+        <w:tabs>
+          <w:tab w:val="left" w:pos="1890"/>
+        </w:tabs>
+        <w:jc w:val="both"/>
+        <w:rPr>
+          <w:rFonts w:ascii="Consolas" w:hAnsi="Consolas" w:cstheme="majorHAnsi"/>
+          <w:i/>
+          <w:iCs/>
+          <w:sz w:val="22"/>
+          <w:szCs w:val="22"/>
+        </w:rPr>
+      </w:pPr>
+      <w:r>
+        <w:rPr>
+          <w:rFonts w:ascii="Consolas" w:hAnsi="Consolas" w:cstheme="majorHAnsi"/>
+          <w:i/>
+          <w:iCs/>
+          <w:sz w:val="22"/>
+          <w:szCs w:val="22"/>
+        </w:rPr>
+        <w:t xml:space="preserve">class </w:t>
+      </w:r>
+      <w:proofErr w:type="spellStart"/>
+      <w:r>
+        <w:rPr>
+          <w:rFonts w:ascii="Consolas" w:hAnsi="Consolas" w:cstheme="majorHAnsi"/>
+          <w:i/>
+          <w:iCs/>
+          <w:sz w:val="22"/>
+          <w:szCs w:val="22"/>
+        </w:rPr>
+        <w:t>ExhibitClosedForLunch</w:t>
+      </w:r>
+      <w:proofErr w:type="spellEnd"/>
+      <w:r>
+        <w:rPr>
+          <w:rFonts w:ascii="Consolas" w:hAnsi="Consolas" w:cstheme="majorHAnsi"/>
+          <w:i/>
+          <w:iCs/>
+          <w:sz w:val="22"/>
+          <w:szCs w:val="22"/>
+        </w:rPr>
+        <w:t xml:space="preserve"> extends </w:t>
+      </w:r>
+      <w:proofErr w:type="spellStart"/>
+      <w:r>
+        <w:rPr>
+          <w:rFonts w:ascii="Consolas" w:hAnsi="Consolas" w:cstheme="majorHAnsi"/>
+          <w:i/>
+          <w:iCs/>
+          <w:sz w:val="22"/>
+          <w:szCs w:val="22"/>
+        </w:rPr>
+        <w:t>ExhibitClosed</w:t>
+      </w:r>
+      <w:proofErr w:type="spellEnd"/>
+      <w:r>
+        <w:rPr>
+          <w:rFonts w:ascii="Consolas" w:hAnsi="Consolas" w:cstheme="majorHAnsi"/>
+          <w:i/>
+          <w:iCs/>
+          <w:sz w:val="22"/>
+          <w:szCs w:val="22"/>
+        </w:rPr>
+        <w:t xml:space="preserve"> </w:t>
+      </w:r>
+      <w:proofErr w:type="gramStart"/>
+      <w:r>
+        <w:rPr>
+          <w:rFonts w:ascii="Consolas" w:hAnsi="Consolas" w:cstheme="majorHAnsi"/>
+          <w:i/>
+          <w:iCs/>
+          <w:sz w:val="22"/>
+          <w:szCs w:val="22"/>
+        </w:rPr>
+        <w:t>{ }</w:t>
+      </w:r>
+      <w:proofErr w:type="gramEnd"/>
+    </w:p>
+    <w:p>
+      <w:pPr>
+        <w:tabs>
+          <w:tab w:val="left" w:pos="1890"/>
+        </w:tabs>
+        <w:jc w:val="both"/>
+        <w:rPr>
+          <w:rFonts w:asciiTheme="majorHAnsi" w:hAnsiTheme="majorHAnsi" w:cstheme="majorHAnsi"/>
+        </w:rPr>
+      </w:pPr>
+    </w:p>
+    <w:p>
+      <w:pPr>
+        <w:tabs>
+          <w:tab w:val="left" w:pos="1890"/>
+        </w:tabs>
+        <w:jc w:val="both"/>
+        <w:rPr>
+          <w:rFonts w:asciiTheme="majorHAnsi" w:hAnsiTheme="majorHAnsi" w:cstheme="majorHAnsi"/>
+        </w:rPr>
+      </w:pPr>
+      <w:r>
+        <w:rPr>
+          <w:rFonts w:asciiTheme="majorHAnsi" w:hAnsiTheme="majorHAnsi" w:cstheme="majorHAnsi"/>
+        </w:rPr>
+        <w:t xml:space="preserve">All of them are unchecked, as they directly or indirectly extend from </w:t>
+      </w:r>
+      <w:proofErr w:type="spellStart"/>
+      <w:r>
+        <w:rPr>
+          <w:rFonts w:asciiTheme="majorHAnsi" w:hAnsiTheme="majorHAnsi" w:cstheme="majorHAnsi"/>
+        </w:rPr>
+        <w:t>RuntimeException</w:t>
+      </w:r>
+      <w:proofErr w:type="spellEnd"/>
+      <w:r>
+        <w:rPr>
+          <w:rFonts w:asciiTheme="majorHAnsi" w:hAnsiTheme="majorHAnsi" w:cstheme="majorHAnsi"/>
+        </w:rPr>
+        <w:t>. See more examples of how to catch multiple exceptions on CatchingMultipleExceptions.java.</w:t>
+      </w:r>
+    </w:p>
+    <w:p>
+      <w:pPr>
+        <w:tabs>
+          <w:tab w:val="left" w:pos="1890"/>
+        </w:tabs>
+        <w:jc w:val="both"/>
+        <w:rPr>
+          <w:rFonts w:asciiTheme="majorHAnsi" w:hAnsiTheme="majorHAnsi" w:cstheme="majorHAnsi"/>
+        </w:rPr>
+      </w:pPr>
+    </w:p>
+    <w:p>
+      <w:pPr>
+        <w:tabs>
+          <w:tab w:val="left" w:pos="1890"/>
+        </w:tabs>
+        <w:jc w:val="both"/>
+        <w:rPr>
+          <w:rFonts w:asciiTheme="majorHAnsi" w:hAnsiTheme="majorHAnsi" w:cstheme="majorHAnsi"/>
+        </w:rPr>
+      </w:pPr>
+      <w:r>
+        <w:rPr>
+          <w:rFonts w:asciiTheme="majorHAnsi" w:hAnsiTheme="majorHAnsi" w:cstheme="majorHAnsi"/>
+        </w:rPr>
+        <w:t>Throwing a second exception.</w:t>
+      </w:r>
+    </w:p>
+    <w:p>
+      <w:pPr>
+        <w:tabs>
+          <w:tab w:val="left" w:pos="1890"/>
+        </w:tabs>
+        <w:jc w:val="both"/>
+        <w:rPr>
+          <w:rFonts w:asciiTheme="majorHAnsi" w:hAnsiTheme="majorHAnsi" w:cstheme="majorHAnsi"/>
+        </w:rPr>
+      </w:pPr>
+      <w:r>
+        <w:rPr>
+          <w:rFonts w:asciiTheme="majorHAnsi" w:hAnsiTheme="majorHAnsi" w:cstheme="majorHAnsi"/>
+        </w:rPr>
+        <w:t xml:space="preserve">Inside a catch or finally clause, any valid java code is acceptable, even another </w:t>
+      </w:r>
+      <w:proofErr w:type="gramStart"/>
+      <w:r>
+        <w:rPr>
+          <w:rFonts w:asciiTheme="majorHAnsi" w:hAnsiTheme="majorHAnsi" w:cstheme="majorHAnsi"/>
+        </w:rPr>
+        <w:t>try</w:t>
+      </w:r>
+      <w:proofErr w:type="gramEnd"/>
+      <w:r>
+        <w:rPr>
+          <w:rFonts w:asciiTheme="majorHAnsi" w:hAnsiTheme="majorHAnsi" w:cstheme="majorHAnsi"/>
+        </w:rPr>
+        <w:t xml:space="preserve"> and catch block. This is how you can throw a second exception.</w:t>
+      </w:r>
+    </w:p>
+    <w:p>
+      <w:pPr>
+        <w:tabs>
+          <w:tab w:val="left" w:pos="1890"/>
+        </w:tabs>
+        <w:jc w:val="both"/>
+        <w:rPr>
+          <w:rFonts w:ascii="Consolas" w:hAnsi="Consolas" w:cstheme="majorHAnsi"/>
+          <w:i/>
+          <w:iCs/>
+          <w:sz w:val="22"/>
+          <w:szCs w:val="22"/>
+        </w:rPr>
+      </w:pPr>
+      <w:r>
+        <w:rPr>
+          <w:rFonts w:ascii="Consolas" w:hAnsi="Consolas" w:cstheme="majorHAnsi"/>
+          <w:i/>
+          <w:iCs/>
+          <w:sz w:val="22"/>
+          <w:szCs w:val="22"/>
+        </w:rPr>
+        <w:t xml:space="preserve">try </w:t>
+      </w:r>
+      <w:proofErr w:type="gramStart"/>
+      <w:r>
+        <w:rPr>
+          <w:rFonts w:ascii="Consolas" w:hAnsi="Consolas" w:cstheme="majorHAnsi"/>
+          <w:i/>
+          <w:iCs/>
+          <w:sz w:val="22"/>
+          <w:szCs w:val="22"/>
+        </w:rPr>
+        <w:t>{ /</w:t>
+      </w:r>
+      <w:proofErr w:type="gramEnd"/>
+      <w:r>
+        <w:rPr>
+          <w:rFonts w:ascii="Consolas" w:hAnsi="Consolas" w:cstheme="majorHAnsi"/>
+          <w:i/>
+          <w:iCs/>
+          <w:sz w:val="22"/>
+          <w:szCs w:val="22"/>
+        </w:rPr>
+        <w:t>/ try block or protected code</w:t>
+      </w:r>
+    </w:p>
+    <w:p>
+      <w:pPr>
+        <w:tabs>
+          <w:tab w:val="left" w:pos="1890"/>
+        </w:tabs>
+        <w:jc w:val="both"/>
+        <w:rPr>
+          <w:rFonts w:ascii="Consolas" w:hAnsi="Consolas" w:cstheme="majorHAnsi"/>
+          <w:i/>
+          <w:iCs/>
+          <w:sz w:val="22"/>
+          <w:szCs w:val="22"/>
+        </w:rPr>
+      </w:pPr>
+      <w:r>
+        <w:rPr>
+          <w:rFonts w:ascii="Consolas" w:hAnsi="Consolas" w:cstheme="majorHAnsi"/>
+          <w:i/>
+          <w:iCs/>
+          <w:sz w:val="22"/>
+          <w:szCs w:val="22"/>
+        </w:rPr>
+        <w:t>} catch (</w:t>
+      </w:r>
+      <w:proofErr w:type="spellStart"/>
+      <w:r>
+        <w:rPr>
+          <w:rFonts w:ascii="Consolas" w:hAnsi="Consolas" w:cstheme="majorHAnsi"/>
+          <w:i/>
+          <w:iCs/>
+          <w:sz w:val="22"/>
+          <w:szCs w:val="22"/>
+        </w:rPr>
+        <w:t>exception_type</w:t>
+      </w:r>
+      <w:proofErr w:type="spellEnd"/>
+      <w:r>
+        <w:rPr>
+          <w:rFonts w:ascii="Consolas" w:hAnsi="Consolas" w:cstheme="majorHAnsi"/>
+          <w:i/>
+          <w:iCs/>
+          <w:sz w:val="22"/>
+          <w:szCs w:val="22"/>
+        </w:rPr>
+        <w:t xml:space="preserve"> identifier) {</w:t>
+      </w:r>
+    </w:p>
+    <w:p>
+      <w:pPr>
+        <w:tabs>
+          <w:tab w:val="left" w:pos="1890"/>
+        </w:tabs>
+        <w:jc w:val="both"/>
+        <w:rPr>
+          <w:rFonts w:ascii="Consolas" w:hAnsi="Consolas" w:cstheme="majorHAnsi"/>
+          <w:i/>
+          <w:iCs/>
+          <w:sz w:val="22"/>
+          <w:szCs w:val="22"/>
+        </w:rPr>
+      </w:pPr>
+      <w:r>
+        <w:rPr>
+          <w:rFonts w:ascii="Consolas" w:hAnsi="Consolas" w:cstheme="majorHAnsi"/>
+          <w:i/>
+          <w:iCs/>
+          <w:sz w:val="22"/>
+          <w:szCs w:val="22"/>
+        </w:rPr>
+        <w:t xml:space="preserve">        // exception handler</w:t>
+      </w:r>
+    </w:p>
+    <w:p>
+      <w:pPr>
+        <w:tabs>
+          <w:tab w:val="left" w:pos="1890"/>
+        </w:tabs>
+        <w:jc w:val="both"/>
+        <w:rPr>
+          <w:rFonts w:ascii="Consolas" w:hAnsi="Consolas" w:cstheme="majorHAnsi"/>
+          <w:i/>
+          <w:iCs/>
+          <w:sz w:val="22"/>
+          <w:szCs w:val="22"/>
+        </w:rPr>
+      </w:pPr>
+      <w:r>
+        <w:rPr>
+          <w:rFonts w:ascii="Consolas" w:hAnsi="Consolas" w:cstheme="majorHAnsi"/>
+          <w:i/>
+          <w:iCs/>
+          <w:sz w:val="22"/>
+          <w:szCs w:val="22"/>
+        </w:rPr>
+        <w:t>}</w:t>
+      </w:r>
+      <w:r>
+        <w:rPr>
+          <w:rFonts w:ascii="Consolas" w:hAnsi="Consolas" w:cstheme="majorHAnsi"/>
+          <w:i/>
+          <w:iCs/>
+          <w:sz w:val="22"/>
+          <w:szCs w:val="22"/>
+        </w:rPr>
+        <w:t xml:space="preserve"> finally {</w:t>
+      </w:r>
+    </w:p>
+    <w:p>
+      <w:pPr>
+        <w:tabs>
+          <w:tab w:val="left" w:pos="1890"/>
+        </w:tabs>
+        <w:jc w:val="both"/>
+        <w:rPr>
+          <w:rFonts w:ascii="Consolas" w:hAnsi="Consolas" w:cstheme="majorHAnsi"/>
+          <w:i/>
+          <w:iCs/>
+          <w:sz w:val="22"/>
+          <w:szCs w:val="22"/>
+        </w:rPr>
+      </w:pPr>
+      <w:r>
+        <w:rPr>
+          <w:rFonts w:ascii="Consolas" w:hAnsi="Consolas" w:cstheme="majorHAnsi"/>
+          <w:i/>
+          <w:iCs/>
+          <w:sz w:val="22"/>
+          <w:szCs w:val="22"/>
+        </w:rPr>
+        <w:t xml:space="preserve">        </w:t>
+      </w:r>
+      <w:r>
+        <w:rPr>
+          <w:rFonts w:ascii="Consolas" w:hAnsi="Consolas" w:cstheme="majorHAnsi"/>
+          <w:i/>
+          <w:iCs/>
+          <w:sz w:val="22"/>
+          <w:szCs w:val="22"/>
+        </w:rPr>
+        <w:t xml:space="preserve">try </w:t>
+      </w:r>
+      <w:proofErr w:type="gramStart"/>
+      <w:r>
+        <w:rPr>
+          <w:rFonts w:ascii="Consolas" w:hAnsi="Consolas" w:cstheme="majorHAnsi"/>
+          <w:i/>
+          <w:iCs/>
+          <w:sz w:val="22"/>
+          <w:szCs w:val="22"/>
+        </w:rPr>
+        <w:t>{ /</w:t>
+      </w:r>
+      <w:proofErr w:type="gramEnd"/>
+      <w:r>
+        <w:rPr>
+          <w:rFonts w:ascii="Consolas" w:hAnsi="Consolas" w:cstheme="majorHAnsi"/>
+          <w:i/>
+          <w:iCs/>
+          <w:sz w:val="22"/>
+          <w:szCs w:val="22"/>
+        </w:rPr>
+        <w:t>/ try block or protected code</w:t>
+      </w:r>
+    </w:p>
+    <w:p>
+      <w:pPr>
+        <w:tabs>
+          <w:tab w:val="left" w:pos="1890"/>
+        </w:tabs>
+        <w:ind w:left="720"/>
+        <w:jc w:val="both"/>
+        <w:rPr>
+          <w:rFonts w:ascii="Consolas" w:hAnsi="Consolas" w:cstheme="majorHAnsi"/>
+          <w:i/>
+          <w:iCs/>
+          <w:sz w:val="22"/>
+          <w:szCs w:val="22"/>
+        </w:rPr>
+      </w:pPr>
+      <w:r>
+        <w:rPr>
+          <w:rFonts w:ascii="Consolas" w:hAnsi="Consolas" w:cstheme="majorHAnsi"/>
+          <w:i/>
+          <w:iCs/>
+          <w:sz w:val="22"/>
+          <w:szCs w:val="22"/>
+        </w:rPr>
+        <w:t xml:space="preserve">  </w:t>
+      </w:r>
+      <w:r>
+        <w:rPr>
+          <w:rFonts w:ascii="Consolas" w:hAnsi="Consolas" w:cstheme="majorHAnsi"/>
+          <w:i/>
+          <w:iCs/>
+          <w:sz w:val="22"/>
+          <w:szCs w:val="22"/>
+        </w:rPr>
+        <w:t>} catch (</w:t>
+      </w:r>
+      <w:proofErr w:type="spellStart"/>
+      <w:r>
+        <w:rPr>
+          <w:rFonts w:ascii="Consolas" w:hAnsi="Consolas" w:cstheme="majorHAnsi"/>
+          <w:i/>
+          <w:iCs/>
+          <w:sz w:val="22"/>
+          <w:szCs w:val="22"/>
+        </w:rPr>
+        <w:t>exception_type</w:t>
+      </w:r>
+      <w:proofErr w:type="spellEnd"/>
+      <w:r>
+        <w:rPr>
+          <w:rFonts w:ascii="Consolas" w:hAnsi="Consolas" w:cstheme="majorHAnsi"/>
+          <w:i/>
+          <w:iCs/>
+          <w:sz w:val="22"/>
+          <w:szCs w:val="22"/>
+        </w:rPr>
+        <w:t xml:space="preserve"> identifier) {</w:t>
+      </w:r>
+    </w:p>
+    <w:p>
+      <w:pPr>
+        <w:tabs>
+          <w:tab w:val="left" w:pos="1890"/>
+        </w:tabs>
+        <w:ind w:left="720"/>
+        <w:jc w:val="both"/>
+        <w:rPr>
+          <w:rFonts w:ascii="Consolas" w:hAnsi="Consolas" w:cstheme="majorHAnsi"/>
+          <w:i/>
+          <w:iCs/>
+          <w:sz w:val="22"/>
+          <w:szCs w:val="22"/>
+        </w:rPr>
+      </w:pPr>
+      <w:r>
+        <w:rPr>
+          <w:rFonts w:ascii="Consolas" w:hAnsi="Consolas" w:cstheme="majorHAnsi"/>
+          <w:i/>
+          <w:iCs/>
+          <w:sz w:val="22"/>
+          <w:szCs w:val="22"/>
+        </w:rPr>
+        <w:t xml:space="preserve">        // exception handler</w:t>
+      </w:r>
+    </w:p>
+    <w:p>
+      <w:pPr>
+        <w:tabs>
+          <w:tab w:val="left" w:pos="1890"/>
+        </w:tabs>
+        <w:jc w:val="both"/>
+        <w:rPr>
+          <w:rFonts w:ascii="Consolas" w:hAnsi="Consolas" w:cstheme="majorHAnsi"/>
+          <w:i/>
+          <w:iCs/>
+          <w:sz w:val="22"/>
+          <w:szCs w:val="22"/>
+        </w:rPr>
+      </w:pPr>
+      <w:r>
+        <w:rPr>
+          <w:rFonts w:ascii="Consolas" w:hAnsi="Consolas" w:cstheme="majorHAnsi"/>
+          <w:i/>
+          <w:iCs/>
+          <w:sz w:val="22"/>
+          <w:szCs w:val="22"/>
+        </w:rPr>
+        <w:t xml:space="preserve">        }</w:t>
+      </w:r>
+    </w:p>
+    <w:p>
+      <w:pPr>
+        <w:tabs>
+          <w:tab w:val="left" w:pos="1890"/>
+        </w:tabs>
+        <w:jc w:val="both"/>
+        <w:rPr>
+          <w:rFonts w:ascii="Consolas" w:hAnsi="Consolas" w:cstheme="majorHAnsi"/>
+          <w:i/>
+          <w:iCs/>
+          <w:sz w:val="22"/>
+          <w:szCs w:val="22"/>
+        </w:rPr>
+      </w:pPr>
+      <w:r>
+        <w:rPr>
+          <w:rFonts w:ascii="Consolas" w:hAnsi="Consolas" w:cstheme="majorHAnsi"/>
+          <w:i/>
+          <w:iCs/>
+          <w:sz w:val="22"/>
+          <w:szCs w:val="22"/>
+        </w:rPr>
+        <w:t>}</w:t>
+      </w:r>
+    </w:p>
+    <w:p>
+      <w:pPr>
+        <w:tabs>
+          <w:tab w:val="left" w:pos="1890"/>
+        </w:tabs>
+        <w:jc w:val="both"/>
+        <w:rPr>
+          <w:rFonts w:asciiTheme="majorHAnsi" w:hAnsiTheme="majorHAnsi" w:cstheme="majorHAnsi"/>
+        </w:rPr>
+      </w:pPr>
+    </w:p>
+    <w:p>
+      <w:pPr>
+        <w:tabs>
+          <w:tab w:val="left" w:pos="1890"/>
+        </w:tabs>
+        <w:jc w:val="both"/>
+        <w:rPr>
+          <w:rFonts w:asciiTheme="majorHAnsi" w:hAnsiTheme="majorHAnsi" w:cstheme="majorHAnsi"/>
+        </w:rPr>
+      </w:pPr>
+      <w:r>
+        <w:rPr>
+          <w:rFonts w:asciiTheme="majorHAnsi" w:hAnsiTheme="majorHAnsi" w:cstheme="majorHAnsi"/>
+        </w:rPr>
+        <w:t xml:space="preserve">See </w:t>
+      </w:r>
+      <w:r>
+        <w:rPr>
+          <w:rFonts w:asciiTheme="majorHAnsi" w:hAnsiTheme="majorHAnsi" w:cstheme="majorHAnsi"/>
+        </w:rPr>
+        <w:t>SecondExceptionSample1</w:t>
+      </w:r>
+      <w:r>
+        <w:rPr>
+          <w:rFonts w:asciiTheme="majorHAnsi" w:hAnsiTheme="majorHAnsi" w:cstheme="majorHAnsi"/>
+        </w:rPr>
+        <w:t xml:space="preserve">.java and </w:t>
+      </w:r>
+      <w:r>
+        <w:rPr>
+          <w:rFonts w:asciiTheme="majorHAnsi" w:hAnsiTheme="majorHAnsi" w:cstheme="majorHAnsi"/>
+        </w:rPr>
+        <w:t>SecondExceptionSample</w:t>
+      </w:r>
+      <w:r>
+        <w:rPr>
+          <w:rFonts w:asciiTheme="majorHAnsi" w:hAnsiTheme="majorHAnsi" w:cstheme="majorHAnsi"/>
+        </w:rPr>
+        <w:t>2.java for examples.</w:t>
+      </w:r>
+    </w:p>
+    <w:p>
+      <w:pPr>
+        <w:tabs>
+          <w:tab w:val="left" w:pos="1890"/>
+        </w:tabs>
+        <w:jc w:val="both"/>
+        <w:rPr>
+          <w:rFonts w:asciiTheme="majorHAnsi" w:hAnsiTheme="majorHAnsi" w:cstheme="majorHAnsi"/>
+        </w:rPr>
+      </w:pPr>
+    </w:p>
+    <w:p>
+      <w:pPr>
+        <w:tabs>
+          <w:tab w:val="left" w:pos="1890"/>
+        </w:tabs>
+        <w:jc w:val="both"/>
+        <w:rPr>
+          <w:rFonts w:asciiTheme="majorHAnsi" w:hAnsiTheme="majorHAnsi" w:cstheme="majorHAnsi"/>
+          <w:u w:val="single"/>
+        </w:rPr>
+      </w:pPr>
+      <w:r>
+        <w:rPr>
+          <w:rFonts w:asciiTheme="majorHAnsi" w:hAnsiTheme="majorHAnsi" w:cstheme="majorHAnsi"/>
+          <w:u w:val="single"/>
+        </w:rPr>
+        <w:lastRenderedPageBreak/>
+        <w:t>Recognize Common Exception Types.</w:t>
+      </w:r>
+    </w:p>
+    <w:p>
+      <w:pPr>
+        <w:tabs>
+          <w:tab w:val="left" w:pos="1890"/>
+        </w:tabs>
+        <w:jc w:val="both"/>
+        <w:rPr>
+          <w:rFonts w:asciiTheme="majorHAnsi" w:hAnsiTheme="majorHAnsi" w:cstheme="majorHAnsi"/>
+        </w:rPr>
+      </w:pPr>
+      <w:r>
+        <w:rPr>
+          <w:rFonts w:asciiTheme="majorHAnsi" w:hAnsiTheme="majorHAnsi" w:cstheme="majorHAnsi"/>
+          <w:i/>
+          <w:iCs/>
+        </w:rPr>
+        <w:t>Runtime Exceptions</w:t>
+      </w:r>
+      <w:r>
+        <w:rPr>
+          <w:rFonts w:asciiTheme="majorHAnsi" w:hAnsiTheme="majorHAnsi" w:cstheme="majorHAnsi"/>
+        </w:rPr>
+        <w:t>.</w:t>
+      </w:r>
+    </w:p>
+    <w:p>
+      <w:pPr>
+        <w:tabs>
+          <w:tab w:val="left" w:pos="1890"/>
+        </w:tabs>
+        <w:jc w:val="both"/>
+        <w:rPr>
+          <w:rFonts w:asciiTheme="majorHAnsi" w:hAnsiTheme="majorHAnsi" w:cstheme="majorHAnsi"/>
+        </w:rPr>
+      </w:pPr>
+      <w:r>
+        <w:rPr>
+          <w:rFonts w:asciiTheme="majorHAnsi" w:hAnsiTheme="majorHAnsi" w:cstheme="majorHAnsi"/>
+        </w:rPr>
+        <w:t xml:space="preserve">They extend from </w:t>
+      </w:r>
+      <w:proofErr w:type="spellStart"/>
+      <w:r>
+        <w:rPr>
+          <w:rFonts w:asciiTheme="majorHAnsi" w:hAnsiTheme="majorHAnsi" w:cstheme="majorHAnsi"/>
+        </w:rPr>
+        <w:t>RuntimeException</w:t>
+      </w:r>
+      <w:proofErr w:type="spellEnd"/>
+      <w:r>
+        <w:rPr>
+          <w:rFonts w:asciiTheme="majorHAnsi" w:hAnsiTheme="majorHAnsi" w:cstheme="majorHAnsi"/>
+        </w:rPr>
+        <w:t>. They don’t have to be handled or declared and can be thrown by programmer of the JVM.</w:t>
+      </w:r>
+    </w:p>
+    <w:p>
+      <w:pPr>
+        <w:pStyle w:val="ListParagraph"/>
+        <w:numPr>
+          <w:ilvl w:val="0"/>
+          <w:numId w:val="2"/>
+        </w:numPr>
+        <w:tabs>
+          <w:tab w:val="left" w:pos="1890"/>
+        </w:tabs>
+        <w:jc w:val="both"/>
+        <w:rPr>
+          <w:rFonts w:asciiTheme="majorHAnsi" w:hAnsiTheme="majorHAnsi" w:cstheme="majorHAnsi"/>
+        </w:rPr>
+      </w:pPr>
+      <w:proofErr w:type="spellStart"/>
+      <w:r>
+        <w:rPr>
+          <w:rFonts w:asciiTheme="majorHAnsi" w:hAnsiTheme="majorHAnsi" w:cstheme="majorHAnsi"/>
+        </w:rPr>
+        <w:t>ArithmeticException</w:t>
+      </w:r>
+      <w:proofErr w:type="spellEnd"/>
+      <w:r>
+        <w:rPr>
+          <w:rFonts w:asciiTheme="majorHAnsi" w:hAnsiTheme="majorHAnsi" w:cstheme="majorHAnsi"/>
+        </w:rPr>
+        <w:t>.</w:t>
+      </w:r>
       <w:bookmarkStart w:id="0" w:name="_GoBack"/>
       <w:bookmarkEnd w:id="0"/>
     </w:p>
@@ -42216,7 +43381,7 @@
   <w:style w:type="paragraph" w:default="1" w:styleId="Normal">
     <w:name w:val="Normal"/>
     <w:qFormat/>
-    <w:rsid w:val="005065EE"/>
+    <w:rsid w:val="008A5CD7"/>
   </w:style>
   <w:style w:type="character" w:default="1" w:styleId="DefaultParagraphFont">
     <w:name w:val="Default Paragraph Font"/>
@@ -42663,7 +43828,7 @@
 </file>
 
 <file path=customXml/itemProps1.xml><?xml version="1.0" encoding="utf-8"?>
-<ds:datastoreItem xmlns:ds="http://schemas.openxmlformats.org/officeDocument/2006/customXml" ds:itemID="{545770F2-BCC0-4C54-90E7-204E63108CAD}">
+<ds:datastoreItem xmlns:ds="http://schemas.openxmlformats.org/officeDocument/2006/customXml" ds:itemID="{508D83BB-EF65-4C68-8868-D4CBEB7C1CD7}">
   <ds:schemaRefs>
     <ds:schemaRef ds:uri="http://schemas.openxmlformats.org/officeDocument/2006/bibliography"/>
   </ds:schemaRefs>

</xml_diff>

<commit_message>
Added notes and exercises for common exceptions
</commit_message>
<xml_diff>
--- a/OCA - OCP exercises/OCA/OCA Notes.docx
+++ b/OCA - OCP exercises/OCA/OCA Notes.docx
@@ -41244,6 +41244,8 @@
       <w:r>
         <w:rPr>
           <w:rFonts w:asciiTheme="majorHAnsi" w:hAnsiTheme="majorHAnsi" w:cstheme="majorHAnsi"/>
+          <w:i/>
+          <w:iCs/>
         </w:rPr>
         <w:t>RuntimeException</w:t>
       </w:r>
@@ -41252,7 +41254,19 @@
         <w:rPr>
           <w:rFonts w:asciiTheme="majorHAnsi" w:hAnsiTheme="majorHAnsi" w:cstheme="majorHAnsi"/>
         </w:rPr>
-        <w:t>. They don’t have to be handled or declared and can be thrown by programmer of the JVM.</w:t>
+        <w:t>. They don’t have to be handled or declared and can be thrown by programmer o</w:t>
+      </w:r>
+      <w:r>
+        <w:rPr>
+          <w:rFonts w:asciiTheme="majorHAnsi" w:hAnsiTheme="majorHAnsi" w:cstheme="majorHAnsi"/>
+        </w:rPr>
+        <w:t>r</w:t>
+      </w:r>
+      <w:r>
+        <w:rPr>
+          <w:rFonts w:asciiTheme="majorHAnsi" w:hAnsiTheme="majorHAnsi" w:cstheme="majorHAnsi"/>
+        </w:rPr>
+        <w:t xml:space="preserve"> the JVM.</w:t>
       </w:r>
     </w:p>
     <w:p>
@@ -41274,6 +41288,10 @@
       <w:r>
         <w:rPr>
           <w:rFonts w:asciiTheme="majorHAnsi" w:hAnsiTheme="majorHAnsi" w:cstheme="majorHAnsi"/>
+          <w:b/>
+          <w:bCs/>
+          <w:i/>
+          <w:iCs/>
         </w:rPr>
         <w:t>ArithmeticException</w:t>
       </w:r>
@@ -41284,6 +41302,1296 @@
         </w:rPr>
         <w:t>.</w:t>
       </w:r>
+      <w:r>
+        <w:rPr>
+          <w:rFonts w:asciiTheme="majorHAnsi" w:hAnsiTheme="majorHAnsi" w:cstheme="majorHAnsi"/>
+        </w:rPr>
+        <w:t xml:space="preserve"> Thrown by the JVM when code attempts to divide by zero.</w:t>
+      </w:r>
+    </w:p>
+    <w:p>
+      <w:pPr>
+        <w:pStyle w:val="ListParagraph"/>
+        <w:numPr>
+          <w:ilvl w:val="0"/>
+          <w:numId w:val="2"/>
+        </w:numPr>
+        <w:tabs>
+          <w:tab w:val="left" w:pos="1890"/>
+        </w:tabs>
+        <w:jc w:val="both"/>
+        <w:rPr>
+          <w:rFonts w:asciiTheme="majorHAnsi" w:hAnsiTheme="majorHAnsi" w:cstheme="majorHAnsi"/>
+        </w:rPr>
+      </w:pPr>
+      <w:proofErr w:type="spellStart"/>
+      <w:r>
+        <w:rPr>
+          <w:rFonts w:asciiTheme="majorHAnsi" w:hAnsiTheme="majorHAnsi" w:cstheme="majorHAnsi"/>
+          <w:b/>
+          <w:bCs/>
+          <w:i/>
+          <w:iCs/>
+        </w:rPr>
+        <w:t>ArrayIndexOutOfBoundsException</w:t>
+      </w:r>
+      <w:proofErr w:type="spellEnd"/>
+      <w:r>
+        <w:rPr>
+          <w:rFonts w:asciiTheme="majorHAnsi" w:hAnsiTheme="majorHAnsi" w:cstheme="majorHAnsi"/>
+        </w:rPr>
+        <w:t>. Thrown by the JVM when code uses an illegal index to access an array.</w:t>
+      </w:r>
+    </w:p>
+    <w:p>
+      <w:pPr>
+        <w:pStyle w:val="ListParagraph"/>
+        <w:numPr>
+          <w:ilvl w:val="0"/>
+          <w:numId w:val="2"/>
+        </w:numPr>
+        <w:tabs>
+          <w:tab w:val="left" w:pos="1890"/>
+        </w:tabs>
+        <w:jc w:val="both"/>
+        <w:rPr>
+          <w:rFonts w:asciiTheme="majorHAnsi" w:hAnsiTheme="majorHAnsi" w:cstheme="majorHAnsi"/>
+        </w:rPr>
+      </w:pPr>
+      <w:proofErr w:type="spellStart"/>
+      <w:r>
+        <w:rPr>
+          <w:rFonts w:asciiTheme="majorHAnsi" w:hAnsiTheme="majorHAnsi" w:cstheme="majorHAnsi"/>
+          <w:b/>
+          <w:bCs/>
+          <w:i/>
+          <w:iCs/>
+        </w:rPr>
+        <w:t>ClassCastException</w:t>
+      </w:r>
+      <w:proofErr w:type="spellEnd"/>
+      <w:r>
+        <w:rPr>
+          <w:rFonts w:asciiTheme="majorHAnsi" w:hAnsiTheme="majorHAnsi" w:cstheme="majorHAnsi"/>
+        </w:rPr>
+        <w:t>. Thrown by the JVM when an attempt is made to cast an object to a subclass of which it is not an instance.</w:t>
+      </w:r>
+      <w:r>
+        <w:rPr>
+          <w:rFonts w:asciiTheme="majorHAnsi" w:hAnsiTheme="majorHAnsi" w:cstheme="majorHAnsi"/>
+        </w:rPr>
+        <w:t xml:space="preserve"> E.g.</w:t>
+      </w:r>
+    </w:p>
+    <w:p>
+      <w:pPr>
+        <w:tabs>
+          <w:tab w:val="left" w:pos="1890"/>
+        </w:tabs>
+        <w:ind w:left="720"/>
+        <w:jc w:val="both"/>
+        <w:rPr>
+          <w:rFonts w:ascii="Consolas" w:hAnsi="Consolas" w:cstheme="majorHAnsi"/>
+          <w:i/>
+          <w:iCs/>
+          <w:sz w:val="22"/>
+          <w:szCs w:val="22"/>
+        </w:rPr>
+      </w:pPr>
+      <w:r>
+        <w:rPr>
+          <w:rFonts w:ascii="Consolas" w:hAnsi="Consolas" w:cstheme="majorHAnsi"/>
+          <w:i/>
+          <w:iCs/>
+          <w:sz w:val="22"/>
+          <w:szCs w:val="22"/>
+        </w:rPr>
+        <w:t xml:space="preserve">String type = </w:t>
+      </w:r>
+      <w:proofErr w:type="gramStart"/>
+      <w:r>
+        <w:rPr>
+          <w:rFonts w:ascii="Consolas" w:hAnsi="Consolas" w:cstheme="majorHAnsi"/>
+          <w:i/>
+          <w:iCs/>
+          <w:sz w:val="22"/>
+          <w:szCs w:val="22"/>
+        </w:rPr>
+        <w:t>moose;</w:t>
+      </w:r>
+      <w:proofErr w:type="gramEnd"/>
+    </w:p>
+    <w:p>
+      <w:pPr>
+        <w:tabs>
+          <w:tab w:val="left" w:pos="1890"/>
+        </w:tabs>
+        <w:ind w:left="720"/>
+        <w:jc w:val="both"/>
+        <w:rPr>
+          <w:rFonts w:ascii="Consolas" w:hAnsi="Consolas" w:cstheme="majorHAnsi"/>
+          <w:i/>
+          <w:iCs/>
+          <w:sz w:val="22"/>
+          <w:szCs w:val="22"/>
+        </w:rPr>
+      </w:pPr>
+      <w:r>
+        <w:rPr>
+          <w:rFonts w:ascii="Consolas" w:hAnsi="Consolas" w:cstheme="majorHAnsi"/>
+          <w:i/>
+          <w:iCs/>
+          <w:sz w:val="22"/>
+          <w:szCs w:val="22"/>
+        </w:rPr>
+        <w:t xml:space="preserve">Object obj = </w:t>
+      </w:r>
+      <w:proofErr w:type="gramStart"/>
+      <w:r>
+        <w:rPr>
+          <w:rFonts w:ascii="Consolas" w:hAnsi="Consolas" w:cstheme="majorHAnsi"/>
+          <w:i/>
+          <w:iCs/>
+          <w:sz w:val="22"/>
+          <w:szCs w:val="22"/>
+        </w:rPr>
+        <w:t>type;</w:t>
+      </w:r>
+      <w:proofErr w:type="gramEnd"/>
+    </w:p>
+    <w:p>
+      <w:pPr>
+        <w:tabs>
+          <w:tab w:val="left" w:pos="1890"/>
+        </w:tabs>
+        <w:ind w:left="720"/>
+        <w:jc w:val="both"/>
+        <w:rPr>
+          <w:rFonts w:ascii="Consolas" w:hAnsi="Consolas" w:cstheme="majorHAnsi"/>
+          <w:i/>
+          <w:iCs/>
+          <w:sz w:val="22"/>
+          <w:szCs w:val="22"/>
+        </w:rPr>
+      </w:pPr>
+      <w:r>
+        <w:rPr>
+          <w:rFonts w:ascii="Consolas" w:hAnsi="Consolas" w:cstheme="majorHAnsi"/>
+          <w:i/>
+          <w:iCs/>
+          <w:sz w:val="22"/>
+          <w:szCs w:val="22"/>
+        </w:rPr>
+        <w:t xml:space="preserve">Integer number = (Integer) </w:t>
+      </w:r>
+      <w:r>
+        <w:rPr>
+          <w:rFonts w:ascii="Consolas" w:hAnsi="Consolas" w:cstheme="majorHAnsi"/>
+          <w:i/>
+          <w:iCs/>
+          <w:sz w:val="22"/>
+          <w:szCs w:val="22"/>
+        </w:rPr>
+        <w:t>obj</w:t>
+      </w:r>
+      <w:r>
+        <w:rPr>
+          <w:rFonts w:ascii="Consolas" w:hAnsi="Consolas" w:cstheme="majorHAnsi"/>
+          <w:i/>
+          <w:iCs/>
+          <w:sz w:val="22"/>
+          <w:szCs w:val="22"/>
+        </w:rPr>
+        <w:t xml:space="preserve">; // </w:t>
+      </w:r>
+      <w:r>
+        <w:rPr>
+          <w:rFonts w:ascii="Consolas" w:hAnsi="Consolas" w:cstheme="majorHAnsi"/>
+          <w:i/>
+          <w:iCs/>
+          <w:sz w:val="22"/>
+          <w:szCs w:val="22"/>
+        </w:rPr>
+        <w:t xml:space="preserve">Throws </w:t>
+      </w:r>
+      <w:proofErr w:type="spellStart"/>
+      <w:r>
+        <w:rPr>
+          <w:rFonts w:ascii="Consolas" w:hAnsi="Consolas" w:cstheme="majorHAnsi"/>
+          <w:i/>
+          <w:iCs/>
+          <w:sz w:val="22"/>
+          <w:szCs w:val="22"/>
+        </w:rPr>
+        <w:t>ClassCastException</w:t>
+      </w:r>
+      <w:proofErr w:type="spellEnd"/>
+    </w:p>
+    <w:p>
+      <w:pPr>
+        <w:pStyle w:val="ListParagraph"/>
+        <w:numPr>
+          <w:ilvl w:val="0"/>
+          <w:numId w:val="2"/>
+        </w:numPr>
+        <w:tabs>
+          <w:tab w:val="left" w:pos="1890"/>
+        </w:tabs>
+        <w:jc w:val="both"/>
+        <w:rPr>
+          <w:rFonts w:asciiTheme="majorHAnsi" w:hAnsiTheme="majorHAnsi" w:cstheme="majorHAnsi"/>
+        </w:rPr>
+      </w:pPr>
+      <w:proofErr w:type="spellStart"/>
+      <w:r>
+        <w:rPr>
+          <w:rFonts w:asciiTheme="majorHAnsi" w:hAnsiTheme="majorHAnsi" w:cstheme="majorHAnsi"/>
+          <w:b/>
+          <w:bCs/>
+          <w:i/>
+          <w:iCs/>
+        </w:rPr>
+        <w:t>IllegalArgumentException</w:t>
+      </w:r>
+      <w:proofErr w:type="spellEnd"/>
+      <w:r>
+        <w:rPr>
+          <w:rFonts w:asciiTheme="majorHAnsi" w:hAnsiTheme="majorHAnsi" w:cstheme="majorHAnsi"/>
+        </w:rPr>
+        <w:t xml:space="preserve">. Thrown by the programmer to indicate that a method has been passed an illegal or inappropriate </w:t>
+      </w:r>
+      <w:r>
+        <w:rPr>
+          <w:rFonts w:asciiTheme="majorHAnsi" w:hAnsiTheme="majorHAnsi" w:cstheme="majorHAnsi"/>
+        </w:rPr>
+        <w:t>argument.</w:t>
+      </w:r>
+      <w:r>
+        <w:rPr>
+          <w:rFonts w:asciiTheme="majorHAnsi" w:hAnsiTheme="majorHAnsi" w:cstheme="majorHAnsi"/>
+        </w:rPr>
+        <w:t xml:space="preserve"> E.g.</w:t>
+      </w:r>
+    </w:p>
+    <w:p>
+      <w:pPr>
+        <w:pStyle w:val="ListParagraph"/>
+        <w:tabs>
+          <w:tab w:val="left" w:pos="1890"/>
+        </w:tabs>
+        <w:jc w:val="both"/>
+        <w:rPr>
+          <w:rFonts w:ascii="Consolas" w:hAnsi="Consolas" w:cstheme="majorHAnsi"/>
+          <w:i/>
+          <w:iCs/>
+          <w:sz w:val="20"/>
+          <w:szCs w:val="20"/>
+        </w:rPr>
+      </w:pPr>
+      <w:r>
+        <w:rPr>
+          <w:rFonts w:ascii="Consolas" w:hAnsi="Consolas" w:cstheme="majorHAnsi"/>
+          <w:i/>
+          <w:iCs/>
+          <w:sz w:val="20"/>
+          <w:szCs w:val="20"/>
+        </w:rPr>
+        <w:t xml:space="preserve">public void </w:t>
+      </w:r>
+      <w:proofErr w:type="spellStart"/>
+      <w:proofErr w:type="gramStart"/>
+      <w:r>
+        <w:rPr>
+          <w:rFonts w:ascii="Consolas" w:hAnsi="Consolas" w:cstheme="majorHAnsi"/>
+          <w:i/>
+          <w:iCs/>
+          <w:sz w:val="20"/>
+          <w:szCs w:val="20"/>
+        </w:rPr>
+        <w:t>setNumberEggs</w:t>
+      </w:r>
+      <w:proofErr w:type="spellEnd"/>
+      <w:r>
+        <w:rPr>
+          <w:rFonts w:ascii="Consolas" w:hAnsi="Consolas" w:cstheme="majorHAnsi"/>
+          <w:i/>
+          <w:iCs/>
+          <w:sz w:val="20"/>
+          <w:szCs w:val="20"/>
+        </w:rPr>
+        <w:t>(</w:t>
+      </w:r>
+      <w:proofErr w:type="gramEnd"/>
+      <w:r>
+        <w:rPr>
+          <w:rFonts w:ascii="Consolas" w:hAnsi="Consolas" w:cstheme="majorHAnsi"/>
+          <w:i/>
+          <w:iCs/>
+          <w:sz w:val="20"/>
+          <w:szCs w:val="20"/>
+        </w:rPr>
+        <w:t xml:space="preserve">int </w:t>
+      </w:r>
+      <w:proofErr w:type="spellStart"/>
+      <w:r>
+        <w:rPr>
+          <w:rFonts w:ascii="Consolas" w:hAnsi="Consolas" w:cstheme="majorHAnsi"/>
+          <w:i/>
+          <w:iCs/>
+          <w:sz w:val="20"/>
+          <w:szCs w:val="20"/>
+        </w:rPr>
+        <w:t>numberEggs</w:t>
+      </w:r>
+      <w:proofErr w:type="spellEnd"/>
+      <w:r>
+        <w:rPr>
+          <w:rFonts w:ascii="Consolas" w:hAnsi="Consolas" w:cstheme="majorHAnsi"/>
+          <w:i/>
+          <w:iCs/>
+          <w:sz w:val="20"/>
+          <w:szCs w:val="20"/>
+        </w:rPr>
+        <w:t>) {</w:t>
+      </w:r>
+    </w:p>
+    <w:p>
+      <w:pPr>
+        <w:pStyle w:val="ListParagraph"/>
+        <w:tabs>
+          <w:tab w:val="left" w:pos="1890"/>
+        </w:tabs>
+        <w:jc w:val="both"/>
+        <w:rPr>
+          <w:rFonts w:ascii="Consolas" w:hAnsi="Consolas" w:cstheme="majorHAnsi"/>
+          <w:i/>
+          <w:iCs/>
+          <w:sz w:val="22"/>
+          <w:szCs w:val="22"/>
+        </w:rPr>
+      </w:pPr>
+      <w:r>
+        <w:rPr>
+          <w:rFonts w:ascii="Consolas" w:hAnsi="Consolas" w:cstheme="majorHAnsi"/>
+          <w:i/>
+          <w:iCs/>
+          <w:sz w:val="22"/>
+          <w:szCs w:val="22"/>
+        </w:rPr>
+        <w:t xml:space="preserve">     </w:t>
+      </w:r>
+      <w:r>
+        <w:rPr>
+          <w:rFonts w:ascii="Consolas" w:hAnsi="Consolas" w:cstheme="majorHAnsi"/>
+          <w:i/>
+          <w:iCs/>
+          <w:sz w:val="20"/>
+          <w:szCs w:val="20"/>
+        </w:rPr>
+        <w:t>if (</w:t>
+      </w:r>
+      <w:proofErr w:type="spellStart"/>
+      <w:r>
+        <w:rPr>
+          <w:rFonts w:ascii="Consolas" w:hAnsi="Consolas" w:cstheme="majorHAnsi"/>
+          <w:i/>
+          <w:iCs/>
+          <w:sz w:val="20"/>
+          <w:szCs w:val="20"/>
+        </w:rPr>
+        <w:t>numberEggs</w:t>
+      </w:r>
+      <w:proofErr w:type="spellEnd"/>
+      <w:r>
+        <w:rPr>
+          <w:rFonts w:ascii="Consolas" w:hAnsi="Consolas" w:cstheme="majorHAnsi"/>
+          <w:i/>
+          <w:iCs/>
+          <w:sz w:val="20"/>
+          <w:szCs w:val="20"/>
+        </w:rPr>
+        <w:t xml:space="preserve"> &lt; 0)</w:t>
+      </w:r>
+    </w:p>
+    <w:p>
+      <w:pPr>
+        <w:pStyle w:val="ListParagraph"/>
+        <w:tabs>
+          <w:tab w:val="left" w:pos="1890"/>
+        </w:tabs>
+        <w:jc w:val="both"/>
+        <w:rPr>
+          <w:rFonts w:ascii="Consolas" w:hAnsi="Consolas" w:cstheme="majorHAnsi"/>
+          <w:i/>
+          <w:iCs/>
+          <w:sz w:val="22"/>
+          <w:szCs w:val="22"/>
+        </w:rPr>
+      </w:pPr>
+      <w:r>
+        <w:rPr>
+          <w:rFonts w:ascii="Consolas" w:hAnsi="Consolas" w:cstheme="majorHAnsi"/>
+          <w:i/>
+          <w:iCs/>
+          <w:sz w:val="22"/>
+          <w:szCs w:val="22"/>
+        </w:rPr>
+        <w:t xml:space="preserve">        </w:t>
+      </w:r>
+      <w:r>
+        <w:rPr>
+          <w:rFonts w:ascii="Consolas" w:hAnsi="Consolas" w:cstheme="majorHAnsi"/>
+          <w:i/>
+          <w:iCs/>
+          <w:sz w:val="20"/>
+          <w:szCs w:val="20"/>
+        </w:rPr>
+        <w:t xml:space="preserve">throw new </w:t>
+      </w:r>
+      <w:proofErr w:type="spellStart"/>
+      <w:proofErr w:type="gramStart"/>
+      <w:r>
+        <w:rPr>
+          <w:rFonts w:ascii="Consolas" w:hAnsi="Consolas" w:cstheme="majorHAnsi"/>
+          <w:i/>
+          <w:iCs/>
+          <w:sz w:val="20"/>
+          <w:szCs w:val="20"/>
+        </w:rPr>
+        <w:t>IllegalArgumentException</w:t>
+      </w:r>
+      <w:proofErr w:type="spellEnd"/>
+      <w:r>
+        <w:rPr>
+          <w:rFonts w:ascii="Consolas" w:hAnsi="Consolas" w:cstheme="majorHAnsi"/>
+          <w:i/>
+          <w:iCs/>
+          <w:sz w:val="20"/>
+          <w:szCs w:val="20"/>
+        </w:rPr>
+        <w:t>(</w:t>
+      </w:r>
+      <w:proofErr w:type="gramEnd"/>
+      <w:r>
+        <w:rPr>
+          <w:rFonts w:ascii="Consolas" w:hAnsi="Consolas" w:cstheme="majorHAnsi"/>
+          <w:i/>
+          <w:iCs/>
+          <w:sz w:val="20"/>
+          <w:szCs w:val="20"/>
+        </w:rPr>
+        <w:t>“# eggs must not be negative”);</w:t>
+      </w:r>
+    </w:p>
+    <w:p>
+      <w:pPr>
+        <w:pStyle w:val="ListParagraph"/>
+        <w:tabs>
+          <w:tab w:val="left" w:pos="1890"/>
+        </w:tabs>
+        <w:jc w:val="both"/>
+        <w:rPr>
+          <w:rFonts w:ascii="Consolas" w:hAnsi="Consolas" w:cstheme="majorHAnsi"/>
+          <w:i/>
+          <w:iCs/>
+          <w:sz w:val="22"/>
+          <w:szCs w:val="22"/>
+        </w:rPr>
+      </w:pPr>
+      <w:r>
+        <w:rPr>
+          <w:rFonts w:ascii="Consolas" w:hAnsi="Consolas" w:cstheme="majorHAnsi"/>
+          <w:i/>
+          <w:iCs/>
+          <w:sz w:val="22"/>
+          <w:szCs w:val="22"/>
+        </w:rPr>
+        <w:t xml:space="preserve">     </w:t>
+      </w:r>
+      <w:proofErr w:type="spellStart"/>
+      <w:proofErr w:type="gramStart"/>
+      <w:r>
+        <w:rPr>
+          <w:rFonts w:ascii="Consolas" w:hAnsi="Consolas" w:cstheme="majorHAnsi"/>
+          <w:i/>
+          <w:iCs/>
+          <w:sz w:val="20"/>
+          <w:szCs w:val="20"/>
+        </w:rPr>
+        <w:t>this.numberEggs</w:t>
+      </w:r>
+      <w:proofErr w:type="spellEnd"/>
+      <w:proofErr w:type="gramEnd"/>
+      <w:r>
+        <w:rPr>
+          <w:rFonts w:ascii="Consolas" w:hAnsi="Consolas" w:cstheme="majorHAnsi"/>
+          <w:i/>
+          <w:iCs/>
+          <w:sz w:val="20"/>
+          <w:szCs w:val="20"/>
+        </w:rPr>
+        <w:t xml:space="preserve"> = </w:t>
+      </w:r>
+      <w:proofErr w:type="spellStart"/>
+      <w:r>
+        <w:rPr>
+          <w:rFonts w:ascii="Consolas" w:hAnsi="Consolas" w:cstheme="majorHAnsi"/>
+          <w:i/>
+          <w:iCs/>
+          <w:sz w:val="20"/>
+          <w:szCs w:val="20"/>
+        </w:rPr>
+        <w:t>numberEggs</w:t>
+      </w:r>
+      <w:proofErr w:type="spellEnd"/>
+      <w:r>
+        <w:rPr>
+          <w:rFonts w:ascii="Consolas" w:hAnsi="Consolas" w:cstheme="majorHAnsi"/>
+          <w:i/>
+          <w:iCs/>
+          <w:sz w:val="20"/>
+          <w:szCs w:val="20"/>
+        </w:rPr>
+        <w:t>;</w:t>
+      </w:r>
+    </w:p>
+    <w:p>
+      <w:pPr>
+        <w:pStyle w:val="ListParagraph"/>
+        <w:tabs>
+          <w:tab w:val="left" w:pos="1890"/>
+        </w:tabs>
+        <w:jc w:val="both"/>
+        <w:rPr>
+          <w:rFonts w:ascii="Consolas" w:hAnsi="Consolas" w:cstheme="majorHAnsi"/>
+          <w:i/>
+          <w:iCs/>
+          <w:sz w:val="20"/>
+          <w:szCs w:val="20"/>
+        </w:rPr>
+      </w:pPr>
+      <w:r>
+        <w:rPr>
+          <w:rFonts w:ascii="Consolas" w:hAnsi="Consolas" w:cstheme="majorHAnsi"/>
+          <w:i/>
+          <w:iCs/>
+          <w:sz w:val="20"/>
+          <w:szCs w:val="20"/>
+        </w:rPr>
+        <w:t>}</w:t>
+      </w:r>
+    </w:p>
+    <w:p>
+      <w:pPr>
+        <w:pStyle w:val="ListParagraph"/>
+        <w:numPr>
+          <w:ilvl w:val="0"/>
+          <w:numId w:val="2"/>
+        </w:numPr>
+        <w:tabs>
+          <w:tab w:val="left" w:pos="1890"/>
+        </w:tabs>
+        <w:jc w:val="both"/>
+        <w:rPr>
+          <w:rFonts w:asciiTheme="majorHAnsi" w:hAnsiTheme="majorHAnsi" w:cstheme="majorHAnsi"/>
+        </w:rPr>
+      </w:pPr>
+      <w:proofErr w:type="spellStart"/>
+      <w:r>
+        <w:rPr>
+          <w:rFonts w:asciiTheme="majorHAnsi" w:hAnsiTheme="majorHAnsi" w:cstheme="majorHAnsi"/>
+          <w:b/>
+          <w:bCs/>
+          <w:i/>
+          <w:iCs/>
+        </w:rPr>
+        <w:t>NullPointerException</w:t>
+      </w:r>
+      <w:proofErr w:type="spellEnd"/>
+      <w:r>
+        <w:rPr>
+          <w:rFonts w:asciiTheme="majorHAnsi" w:hAnsiTheme="majorHAnsi" w:cstheme="majorHAnsi"/>
+        </w:rPr>
+        <w:t xml:space="preserve">. </w:t>
+      </w:r>
+      <w:r>
+        <w:rPr>
+          <w:rFonts w:asciiTheme="majorHAnsi" w:hAnsiTheme="majorHAnsi" w:cstheme="majorHAnsi"/>
+        </w:rPr>
+        <w:t>Thrown by the JVM when there is a null reference where an object is required.</w:t>
+      </w:r>
+    </w:p>
+    <w:p>
+      <w:pPr>
+        <w:pStyle w:val="ListParagraph"/>
+        <w:numPr>
+          <w:ilvl w:val="0"/>
+          <w:numId w:val="2"/>
+        </w:numPr>
+        <w:tabs>
+          <w:tab w:val="left" w:pos="1890"/>
+        </w:tabs>
+        <w:jc w:val="both"/>
+        <w:rPr>
+          <w:rFonts w:asciiTheme="majorHAnsi" w:hAnsiTheme="majorHAnsi" w:cstheme="majorHAnsi"/>
+        </w:rPr>
+      </w:pPr>
+      <w:proofErr w:type="spellStart"/>
+      <w:r>
+        <w:rPr>
+          <w:rFonts w:asciiTheme="majorHAnsi" w:hAnsiTheme="majorHAnsi" w:cstheme="majorHAnsi"/>
+          <w:b/>
+          <w:bCs/>
+          <w:i/>
+          <w:iCs/>
+        </w:rPr>
+        <w:t>NumberFormatException</w:t>
+      </w:r>
+      <w:proofErr w:type="spellEnd"/>
+      <w:r>
+        <w:rPr>
+          <w:rFonts w:asciiTheme="majorHAnsi" w:hAnsiTheme="majorHAnsi" w:cstheme="majorHAnsi"/>
+        </w:rPr>
+        <w:t xml:space="preserve">. Thrown by the programmer when an attempt is made to convert a string to a numeric </w:t>
+      </w:r>
+      <w:proofErr w:type="gramStart"/>
+      <w:r>
+        <w:rPr>
+          <w:rFonts w:asciiTheme="majorHAnsi" w:hAnsiTheme="majorHAnsi" w:cstheme="majorHAnsi"/>
+        </w:rPr>
+        <w:t>type</w:t>
+      </w:r>
+      <w:proofErr w:type="gramEnd"/>
+      <w:r>
+        <w:rPr>
+          <w:rFonts w:asciiTheme="majorHAnsi" w:hAnsiTheme="majorHAnsi" w:cstheme="majorHAnsi"/>
+        </w:rPr>
+        <w:t xml:space="preserve"> but the string doesn’t have an appropriate format. It’s a subclass of </w:t>
+      </w:r>
+      <w:proofErr w:type="spellStart"/>
+      <w:r>
+        <w:rPr>
+          <w:rFonts w:asciiTheme="majorHAnsi" w:hAnsiTheme="majorHAnsi" w:cstheme="majorHAnsi"/>
+          <w:i/>
+          <w:iCs/>
+        </w:rPr>
+        <w:t>IllegalArgumentException</w:t>
+      </w:r>
+      <w:proofErr w:type="spellEnd"/>
+      <w:r>
+        <w:rPr>
+          <w:rFonts w:asciiTheme="majorHAnsi" w:hAnsiTheme="majorHAnsi" w:cstheme="majorHAnsi"/>
+        </w:rPr>
+        <w:t>.</w:t>
+      </w:r>
+    </w:p>
+    <w:p>
+      <w:pPr>
+        <w:tabs>
+          <w:tab w:val="left" w:pos="1890"/>
+        </w:tabs>
+        <w:jc w:val="both"/>
+        <w:rPr>
+          <w:rFonts w:asciiTheme="majorHAnsi" w:hAnsiTheme="majorHAnsi" w:cstheme="majorHAnsi"/>
+        </w:rPr>
+      </w:pPr>
+    </w:p>
+    <w:p>
+      <w:pPr>
+        <w:tabs>
+          <w:tab w:val="left" w:pos="1890"/>
+        </w:tabs>
+        <w:jc w:val="both"/>
+        <w:rPr>
+          <w:rFonts w:asciiTheme="majorHAnsi" w:hAnsiTheme="majorHAnsi" w:cstheme="majorHAnsi"/>
+          <w:i/>
+          <w:iCs/>
+        </w:rPr>
+      </w:pPr>
+      <w:r>
+        <w:rPr>
+          <w:rFonts w:asciiTheme="majorHAnsi" w:hAnsiTheme="majorHAnsi" w:cstheme="majorHAnsi"/>
+          <w:i/>
+          <w:iCs/>
+        </w:rPr>
+        <w:t>Checked Exceptions.</w:t>
+      </w:r>
+    </w:p>
+    <w:p>
+      <w:pPr>
+        <w:tabs>
+          <w:tab w:val="left" w:pos="1890"/>
+        </w:tabs>
+        <w:jc w:val="both"/>
+        <w:rPr>
+          <w:rFonts w:asciiTheme="majorHAnsi" w:hAnsiTheme="majorHAnsi" w:cstheme="majorHAnsi"/>
+        </w:rPr>
+      </w:pPr>
+      <w:r>
+        <w:rPr>
+          <w:rFonts w:asciiTheme="majorHAnsi" w:hAnsiTheme="majorHAnsi" w:cstheme="majorHAnsi"/>
+        </w:rPr>
+        <w:t xml:space="preserve">They extend from </w:t>
+      </w:r>
+      <w:r>
+        <w:rPr>
+          <w:rFonts w:asciiTheme="majorHAnsi" w:hAnsiTheme="majorHAnsi" w:cstheme="majorHAnsi"/>
+          <w:i/>
+          <w:iCs/>
+        </w:rPr>
+        <w:t>Exception</w:t>
+      </w:r>
+      <w:r>
+        <w:rPr>
+          <w:rFonts w:asciiTheme="majorHAnsi" w:hAnsiTheme="majorHAnsi" w:cstheme="majorHAnsi"/>
+        </w:rPr>
+        <w:t>. They must be handled or declared and can be thrown by the programmer or the JVM.</w:t>
+      </w:r>
+    </w:p>
+    <w:p>
+      <w:pPr>
+        <w:pStyle w:val="ListParagraph"/>
+        <w:numPr>
+          <w:ilvl w:val="0"/>
+          <w:numId w:val="2"/>
+        </w:numPr>
+        <w:tabs>
+          <w:tab w:val="left" w:pos="1890"/>
+        </w:tabs>
+        <w:jc w:val="both"/>
+        <w:rPr>
+          <w:rFonts w:asciiTheme="majorHAnsi" w:hAnsiTheme="majorHAnsi" w:cstheme="majorHAnsi"/>
+        </w:rPr>
+      </w:pPr>
+      <w:proofErr w:type="spellStart"/>
+      <w:r>
+        <w:rPr>
+          <w:rFonts w:asciiTheme="majorHAnsi" w:hAnsiTheme="majorHAnsi" w:cstheme="majorHAnsi"/>
+          <w:b/>
+          <w:bCs/>
+          <w:i/>
+          <w:iCs/>
+        </w:rPr>
+        <w:t>FileNotFoundException</w:t>
+      </w:r>
+      <w:proofErr w:type="spellEnd"/>
+      <w:r>
+        <w:rPr>
+          <w:rFonts w:asciiTheme="majorHAnsi" w:hAnsiTheme="majorHAnsi" w:cstheme="majorHAnsi"/>
+        </w:rPr>
+        <w:t xml:space="preserve">. </w:t>
+      </w:r>
+      <w:r>
+        <w:rPr>
+          <w:rFonts w:asciiTheme="majorHAnsi" w:hAnsiTheme="majorHAnsi" w:cstheme="majorHAnsi"/>
+        </w:rPr>
+        <w:t>Thrown programmatically when code tried to reference a file that does not exist.</w:t>
+      </w:r>
+    </w:p>
+    <w:p>
+      <w:pPr>
+        <w:pStyle w:val="ListParagraph"/>
+        <w:numPr>
+          <w:ilvl w:val="0"/>
+          <w:numId w:val="2"/>
+        </w:numPr>
+        <w:tabs>
+          <w:tab w:val="left" w:pos="1890"/>
+        </w:tabs>
+        <w:jc w:val="both"/>
+        <w:rPr>
+          <w:rFonts w:asciiTheme="majorHAnsi" w:hAnsiTheme="majorHAnsi" w:cstheme="majorHAnsi"/>
+        </w:rPr>
+      </w:pPr>
+      <w:proofErr w:type="spellStart"/>
+      <w:r>
+        <w:rPr>
+          <w:rFonts w:asciiTheme="majorHAnsi" w:hAnsiTheme="majorHAnsi" w:cstheme="majorHAnsi"/>
+          <w:b/>
+          <w:bCs/>
+          <w:i/>
+          <w:iCs/>
+        </w:rPr>
+        <w:t>IOException</w:t>
+      </w:r>
+      <w:proofErr w:type="spellEnd"/>
+      <w:r>
+        <w:rPr>
+          <w:rFonts w:asciiTheme="majorHAnsi" w:hAnsiTheme="majorHAnsi" w:cstheme="majorHAnsi"/>
+        </w:rPr>
+        <w:t>. Thrown programmatically when there’s a problem reading or writing a file.</w:t>
+      </w:r>
+    </w:p>
+    <w:p>
+      <w:pPr>
+        <w:tabs>
+          <w:tab w:val="left" w:pos="1890"/>
+        </w:tabs>
+        <w:jc w:val="both"/>
+        <w:rPr>
+          <w:rFonts w:asciiTheme="majorHAnsi" w:hAnsiTheme="majorHAnsi" w:cstheme="majorHAnsi"/>
+        </w:rPr>
+      </w:pPr>
+    </w:p>
+    <w:p>
+      <w:pPr>
+        <w:tabs>
+          <w:tab w:val="left" w:pos="1890"/>
+        </w:tabs>
+        <w:jc w:val="both"/>
+        <w:rPr>
+          <w:rFonts w:asciiTheme="majorHAnsi" w:hAnsiTheme="majorHAnsi" w:cstheme="majorHAnsi"/>
+          <w:i/>
+          <w:iCs/>
+        </w:rPr>
+      </w:pPr>
+      <w:r>
+        <w:rPr>
+          <w:rFonts w:asciiTheme="majorHAnsi" w:hAnsiTheme="majorHAnsi" w:cstheme="majorHAnsi"/>
+          <w:i/>
+          <w:iCs/>
+        </w:rPr>
+        <w:t>Errors.</w:t>
+      </w:r>
+    </w:p>
+    <w:p>
+      <w:pPr>
+        <w:tabs>
+          <w:tab w:val="left" w:pos="1890"/>
+        </w:tabs>
+        <w:jc w:val="both"/>
+        <w:rPr>
+          <w:rFonts w:asciiTheme="majorHAnsi" w:hAnsiTheme="majorHAnsi" w:cstheme="majorHAnsi"/>
+        </w:rPr>
+      </w:pPr>
+      <w:r>
+        <w:rPr>
+          <w:rFonts w:asciiTheme="majorHAnsi" w:hAnsiTheme="majorHAnsi" w:cstheme="majorHAnsi"/>
+        </w:rPr>
+        <w:t>They extend the Error class. Thrown only by the JVM and should not be handled or declared. They are rare.</w:t>
+      </w:r>
+    </w:p>
+    <w:p>
+      <w:pPr>
+        <w:pStyle w:val="ListParagraph"/>
+        <w:numPr>
+          <w:ilvl w:val="0"/>
+          <w:numId w:val="2"/>
+        </w:numPr>
+        <w:tabs>
+          <w:tab w:val="left" w:pos="1890"/>
+        </w:tabs>
+        <w:jc w:val="both"/>
+        <w:rPr>
+          <w:rFonts w:asciiTheme="majorHAnsi" w:hAnsiTheme="majorHAnsi" w:cstheme="majorHAnsi"/>
+        </w:rPr>
+      </w:pPr>
+      <w:proofErr w:type="spellStart"/>
+      <w:r>
+        <w:rPr>
+          <w:rFonts w:asciiTheme="majorHAnsi" w:hAnsiTheme="majorHAnsi" w:cstheme="majorHAnsi"/>
+          <w:b/>
+          <w:bCs/>
+          <w:i/>
+          <w:iCs/>
+        </w:rPr>
+        <w:t>ExceptionInInitializerError</w:t>
+      </w:r>
+      <w:proofErr w:type="spellEnd"/>
+      <w:r>
+        <w:rPr>
+          <w:rFonts w:asciiTheme="majorHAnsi" w:hAnsiTheme="majorHAnsi" w:cstheme="majorHAnsi"/>
+        </w:rPr>
+        <w:t>. Thrown by the JVM when a static initializer throws an exception and doesn’t handle it. Java fails to load the whole class.</w:t>
+      </w:r>
+    </w:p>
+    <w:p>
+      <w:pPr>
+        <w:pStyle w:val="ListParagraph"/>
+        <w:tabs>
+          <w:tab w:val="left" w:pos="1890"/>
+        </w:tabs>
+        <w:jc w:val="both"/>
+        <w:rPr>
+          <w:rFonts w:ascii="Consolas" w:hAnsi="Consolas" w:cstheme="majorHAnsi"/>
+          <w:i/>
+          <w:iCs/>
+          <w:sz w:val="20"/>
+          <w:szCs w:val="20"/>
+        </w:rPr>
+      </w:pPr>
+      <w:r>
+        <w:rPr>
+          <w:rFonts w:ascii="Consolas" w:hAnsi="Consolas" w:cstheme="majorHAnsi"/>
+          <w:i/>
+          <w:iCs/>
+          <w:sz w:val="20"/>
+          <w:szCs w:val="20"/>
+        </w:rPr>
+        <w:t>static {</w:t>
+      </w:r>
+    </w:p>
+    <w:p>
+      <w:pPr>
+        <w:pStyle w:val="ListParagraph"/>
+        <w:tabs>
+          <w:tab w:val="left" w:pos="1890"/>
+        </w:tabs>
+        <w:jc w:val="both"/>
+        <w:rPr>
+          <w:rFonts w:ascii="Consolas" w:hAnsi="Consolas" w:cstheme="majorHAnsi"/>
+          <w:i/>
+          <w:iCs/>
+          <w:sz w:val="20"/>
+          <w:szCs w:val="20"/>
+        </w:rPr>
+      </w:pPr>
+      <w:proofErr w:type="gramStart"/>
+      <w:r>
+        <w:rPr>
+          <w:rFonts w:ascii="Consolas" w:hAnsi="Consolas" w:cstheme="majorHAnsi"/>
+          <w:i/>
+          <w:iCs/>
+          <w:sz w:val="20"/>
+          <w:szCs w:val="20"/>
+        </w:rPr>
+        <w:t>int[</w:t>
+      </w:r>
+      <w:proofErr w:type="gramEnd"/>
+      <w:r>
+        <w:rPr>
+          <w:rFonts w:ascii="Consolas" w:hAnsi="Consolas" w:cstheme="majorHAnsi"/>
+          <w:i/>
+          <w:iCs/>
+          <w:sz w:val="20"/>
+          <w:szCs w:val="20"/>
+        </w:rPr>
+        <w:t xml:space="preserve">] </w:t>
+      </w:r>
+      <w:proofErr w:type="spellStart"/>
+      <w:r>
+        <w:rPr>
+          <w:rFonts w:ascii="Consolas" w:hAnsi="Consolas" w:cstheme="majorHAnsi"/>
+          <w:i/>
+          <w:iCs/>
+          <w:sz w:val="20"/>
+          <w:szCs w:val="20"/>
+        </w:rPr>
+        <w:t>countsOfMoose</w:t>
+      </w:r>
+      <w:proofErr w:type="spellEnd"/>
+      <w:r>
+        <w:rPr>
+          <w:rFonts w:ascii="Consolas" w:hAnsi="Consolas" w:cstheme="majorHAnsi"/>
+          <w:i/>
+          <w:iCs/>
+          <w:sz w:val="20"/>
+          <w:szCs w:val="20"/>
+        </w:rPr>
+        <w:t xml:space="preserve"> = new int[3];</w:t>
+      </w:r>
+    </w:p>
+    <w:p>
+      <w:pPr>
+        <w:pStyle w:val="ListParagraph"/>
+        <w:tabs>
+          <w:tab w:val="left" w:pos="1890"/>
+        </w:tabs>
+        <w:jc w:val="both"/>
+        <w:rPr>
+          <w:rFonts w:ascii="Consolas" w:hAnsi="Consolas" w:cstheme="majorHAnsi"/>
+          <w:i/>
+          <w:iCs/>
+          <w:sz w:val="20"/>
+          <w:szCs w:val="20"/>
+        </w:rPr>
+      </w:pPr>
+      <w:r>
+        <w:rPr>
+          <w:rFonts w:ascii="Consolas" w:hAnsi="Consolas" w:cstheme="majorHAnsi"/>
+          <w:i/>
+          <w:iCs/>
+          <w:sz w:val="20"/>
+          <w:szCs w:val="20"/>
+        </w:rPr>
+        <w:t xml:space="preserve">int num = </w:t>
+      </w:r>
+      <w:proofErr w:type="spellStart"/>
+      <w:proofErr w:type="gramStart"/>
+      <w:r>
+        <w:rPr>
+          <w:rFonts w:ascii="Consolas" w:hAnsi="Consolas" w:cstheme="majorHAnsi"/>
+          <w:i/>
+          <w:iCs/>
+          <w:sz w:val="20"/>
+          <w:szCs w:val="20"/>
+        </w:rPr>
+        <w:t>countsOfMoose</w:t>
+      </w:r>
+      <w:proofErr w:type="spellEnd"/>
+      <w:r>
+        <w:rPr>
+          <w:rFonts w:ascii="Consolas" w:hAnsi="Consolas" w:cstheme="majorHAnsi"/>
+          <w:i/>
+          <w:iCs/>
+          <w:sz w:val="20"/>
+          <w:szCs w:val="20"/>
+        </w:rPr>
+        <w:t>[</w:t>
+      </w:r>
+      <w:proofErr w:type="gramEnd"/>
+      <w:r>
+        <w:rPr>
+          <w:rFonts w:ascii="Consolas" w:hAnsi="Consolas" w:cstheme="majorHAnsi"/>
+          <w:i/>
+          <w:iCs/>
+          <w:sz w:val="20"/>
+          <w:szCs w:val="20"/>
+        </w:rPr>
+        <w:t>-1]; }</w:t>
+      </w:r>
+      <w:r>
+        <w:rPr>
+          <w:rFonts w:ascii="Consolas" w:hAnsi="Consolas" w:cstheme="majorHAnsi"/>
+          <w:i/>
+          <w:iCs/>
+          <w:sz w:val="20"/>
+          <w:szCs w:val="20"/>
+        </w:rPr>
+        <w:t xml:space="preserve"> // Throws </w:t>
+      </w:r>
+      <w:proofErr w:type="spellStart"/>
+      <w:r>
+        <w:rPr>
+          <w:rFonts w:ascii="Consolas" w:hAnsi="Consolas" w:cstheme="majorHAnsi"/>
+          <w:i/>
+          <w:iCs/>
+          <w:sz w:val="20"/>
+          <w:szCs w:val="20"/>
+        </w:rPr>
+        <w:t>java.lang.ExceptionInInitializerError</w:t>
+      </w:r>
+      <w:proofErr w:type="spellEnd"/>
+      <w:r>
+        <w:rPr>
+          <w:rFonts w:ascii="Consolas" w:hAnsi="Consolas" w:cstheme="majorHAnsi"/>
+          <w:i/>
+          <w:iCs/>
+          <w:sz w:val="20"/>
+          <w:szCs w:val="20"/>
+        </w:rPr>
+        <w:t xml:space="preserve"> Caused by: </w:t>
+      </w:r>
+      <w:proofErr w:type="spellStart"/>
+      <w:r>
+        <w:rPr>
+          <w:rFonts w:ascii="Consolas" w:hAnsi="Consolas" w:cstheme="majorHAnsi"/>
+          <w:i/>
+          <w:iCs/>
+          <w:sz w:val="20"/>
+          <w:szCs w:val="20"/>
+        </w:rPr>
+        <w:t>java.lang.ArrayIndexOutOfBoundsException</w:t>
+      </w:r>
+      <w:proofErr w:type="spellEnd"/>
+      <w:r>
+        <w:rPr>
+          <w:rFonts w:ascii="Consolas" w:hAnsi="Consolas" w:cstheme="majorHAnsi"/>
+          <w:i/>
+          <w:iCs/>
+          <w:sz w:val="20"/>
+          <w:szCs w:val="20"/>
+        </w:rPr>
+        <w:t>: -1</w:t>
+      </w:r>
+    </w:p>
+    <w:p>
+      <w:pPr>
+        <w:pStyle w:val="ListParagraph"/>
+        <w:numPr>
+          <w:ilvl w:val="0"/>
+          <w:numId w:val="2"/>
+        </w:numPr>
+        <w:tabs>
+          <w:tab w:val="left" w:pos="1890"/>
+        </w:tabs>
+        <w:jc w:val="both"/>
+        <w:rPr>
+          <w:rFonts w:asciiTheme="majorHAnsi" w:hAnsiTheme="majorHAnsi" w:cstheme="majorHAnsi"/>
+        </w:rPr>
+      </w:pPr>
+      <w:proofErr w:type="spellStart"/>
+      <w:r>
+        <w:rPr>
+          <w:rFonts w:asciiTheme="majorHAnsi" w:hAnsiTheme="majorHAnsi" w:cstheme="majorHAnsi"/>
+          <w:b/>
+          <w:bCs/>
+          <w:i/>
+          <w:iCs/>
+        </w:rPr>
+        <w:t>StackOverflowError</w:t>
+      </w:r>
+      <w:proofErr w:type="spellEnd"/>
+      <w:r>
+        <w:rPr>
+          <w:rFonts w:asciiTheme="majorHAnsi" w:hAnsiTheme="majorHAnsi" w:cstheme="majorHAnsi"/>
+        </w:rPr>
+        <w:t>. Thrown by JVM when a method calls itself too many times (infinite recursion). The Stacks gets full / overflows.</w:t>
+      </w:r>
+    </w:p>
+    <w:p>
+      <w:pPr>
+        <w:pStyle w:val="ListParagraph"/>
+        <w:numPr>
+          <w:ilvl w:val="0"/>
+          <w:numId w:val="2"/>
+        </w:numPr>
+        <w:tabs>
+          <w:tab w:val="left" w:pos="1890"/>
+        </w:tabs>
+        <w:jc w:val="both"/>
+        <w:rPr>
+          <w:rFonts w:asciiTheme="majorHAnsi" w:hAnsiTheme="majorHAnsi" w:cstheme="majorHAnsi"/>
+        </w:rPr>
+      </w:pPr>
+      <w:proofErr w:type="spellStart"/>
+      <w:r>
+        <w:rPr>
+          <w:rFonts w:asciiTheme="majorHAnsi" w:hAnsiTheme="majorHAnsi" w:cstheme="majorHAnsi"/>
+          <w:b/>
+          <w:bCs/>
+          <w:i/>
+          <w:iCs/>
+        </w:rPr>
+        <w:t>NoClassDefFoundError</w:t>
+      </w:r>
+      <w:proofErr w:type="spellEnd"/>
+      <w:r>
+        <w:rPr>
+          <w:rFonts w:asciiTheme="majorHAnsi" w:hAnsiTheme="majorHAnsi" w:cstheme="majorHAnsi"/>
+        </w:rPr>
+        <w:t>. Thrown by JVM when a class that the code uses is available at compile time but not runtime.</w:t>
+      </w:r>
+    </w:p>
+    <w:p>
+      <w:pPr>
+        <w:tabs>
+          <w:tab w:val="left" w:pos="1890"/>
+        </w:tabs>
+        <w:jc w:val="both"/>
+        <w:rPr>
+          <w:rFonts w:asciiTheme="majorHAnsi" w:hAnsiTheme="majorHAnsi" w:cstheme="majorHAnsi"/>
+          <w:u w:val="single"/>
+        </w:rPr>
+      </w:pPr>
+      <w:r>
+        <w:rPr>
+          <w:rFonts w:asciiTheme="majorHAnsi" w:hAnsiTheme="majorHAnsi" w:cstheme="majorHAnsi"/>
+          <w:u w:val="single"/>
+        </w:rPr>
+        <w:lastRenderedPageBreak/>
+        <w:t>Calling Methods That Throw Exceptions.</w:t>
+      </w:r>
+    </w:p>
+    <w:p>
+      <w:pPr>
+        <w:tabs>
+          <w:tab w:val="left" w:pos="1890"/>
+        </w:tabs>
+        <w:jc w:val="both"/>
+        <w:rPr>
+          <w:rFonts w:asciiTheme="majorHAnsi" w:hAnsiTheme="majorHAnsi" w:cstheme="majorHAnsi"/>
+        </w:rPr>
+      </w:pPr>
+      <w:r>
+        <w:rPr>
+          <w:rFonts w:asciiTheme="majorHAnsi" w:hAnsiTheme="majorHAnsi" w:cstheme="majorHAnsi"/>
+        </w:rPr>
+        <w:t xml:space="preserve">When calling a method that may throw a checked exception, the exception must be handled / declared in the method where the call is made. See </w:t>
+      </w:r>
+      <w:r>
+        <w:rPr>
+          <w:rFonts w:asciiTheme="majorHAnsi" w:hAnsiTheme="majorHAnsi" w:cstheme="majorHAnsi"/>
+        </w:rPr>
+        <w:t>Bunny</w:t>
+      </w:r>
+      <w:r>
+        <w:rPr>
+          <w:rFonts w:asciiTheme="majorHAnsi" w:hAnsiTheme="majorHAnsi" w:cstheme="majorHAnsi"/>
+        </w:rPr>
+        <w:t>.java</w:t>
+      </w:r>
+      <w:r>
+        <w:rPr>
+          <w:rFonts w:asciiTheme="majorHAnsi" w:hAnsiTheme="majorHAnsi" w:cstheme="majorHAnsi"/>
+        </w:rPr>
+        <w:t xml:space="preserve"> and Bunny2.java</w:t>
+      </w:r>
+      <w:r>
+        <w:rPr>
+          <w:rFonts w:asciiTheme="majorHAnsi" w:hAnsiTheme="majorHAnsi" w:cstheme="majorHAnsi"/>
+        </w:rPr>
+        <w:t xml:space="preserve"> class</w:t>
+      </w:r>
+      <w:r>
+        <w:rPr>
+          <w:rFonts w:asciiTheme="majorHAnsi" w:hAnsiTheme="majorHAnsi" w:cstheme="majorHAnsi"/>
+        </w:rPr>
+        <w:t>es</w:t>
+      </w:r>
+      <w:r>
+        <w:rPr>
+          <w:rFonts w:asciiTheme="majorHAnsi" w:hAnsiTheme="majorHAnsi" w:cstheme="majorHAnsi"/>
+        </w:rPr>
+        <w:t xml:space="preserve"> for examples.</w:t>
+      </w:r>
+    </w:p>
+    <w:p>
+      <w:pPr>
+        <w:tabs>
+          <w:tab w:val="left" w:pos="1890"/>
+        </w:tabs>
+        <w:jc w:val="both"/>
+        <w:rPr>
+          <w:rFonts w:asciiTheme="majorHAnsi" w:hAnsiTheme="majorHAnsi" w:cstheme="majorHAnsi"/>
+        </w:rPr>
+      </w:pPr>
+    </w:p>
+    <w:p>
+      <w:pPr>
+        <w:tabs>
+          <w:tab w:val="left" w:pos="1890"/>
+        </w:tabs>
+        <w:jc w:val="both"/>
+        <w:rPr>
+          <w:rFonts w:asciiTheme="majorHAnsi" w:hAnsiTheme="majorHAnsi" w:cstheme="majorHAnsi"/>
+        </w:rPr>
+      </w:pPr>
+      <w:r>
+        <w:rPr>
+          <w:rFonts w:asciiTheme="majorHAnsi" w:hAnsiTheme="majorHAnsi" w:cstheme="majorHAnsi"/>
+          <w:i/>
+          <w:iCs/>
+        </w:rPr>
+        <w:t>Subclasses</w:t>
+      </w:r>
+      <w:r>
+        <w:rPr>
+          <w:rFonts w:asciiTheme="majorHAnsi" w:hAnsiTheme="majorHAnsi" w:cstheme="majorHAnsi"/>
+        </w:rPr>
+        <w:t>.</w:t>
+      </w:r>
+    </w:p>
+    <w:p>
+      <w:pPr>
+        <w:tabs>
+          <w:tab w:val="left" w:pos="1890"/>
+        </w:tabs>
+        <w:jc w:val="both"/>
+        <w:rPr>
+          <w:rFonts w:asciiTheme="majorHAnsi" w:hAnsiTheme="majorHAnsi" w:cstheme="majorHAnsi"/>
+        </w:rPr>
+      </w:pPr>
       <w:bookmarkStart w:id="0" w:name="_GoBack"/>
       <w:bookmarkEnd w:id="0"/>
     </w:p>
@@ -41544,7 +42852,7 @@
         <w:rFonts w:ascii="Symbol" w:eastAsiaTheme="minorHAnsi" w:hAnsi="Symbol" w:cstheme="majorHAnsi" w:hint="default"/>
       </w:rPr>
     </w:lvl>
-    <w:lvl w:ilvl="1" w:tplc="04090003" w:tentative="1">
+    <w:lvl w:ilvl="1" w:tplc="04090003">
       <w:start w:val="1"/>
       <w:numFmt w:val="bullet"/>
       <w:lvlText w:val="o"/>
@@ -43828,7 +45136,7 @@
 </file>
 
 <file path=customXml/itemProps1.xml><?xml version="1.0" encoding="utf-8"?>
-<ds:datastoreItem xmlns:ds="http://schemas.openxmlformats.org/officeDocument/2006/customXml" ds:itemID="{508D83BB-EF65-4C68-8868-D4CBEB7C1CD7}">
+<ds:datastoreItem xmlns:ds="http://schemas.openxmlformats.org/officeDocument/2006/customXml" ds:itemID="{D09E2BF2-3F76-46C3-9B74-BCBFF3CC72BD}">
   <ds:schemaRefs>
     <ds:schemaRef ds:uri="http://schemas.openxmlformats.org/officeDocument/2006/bibliography"/>
   </ds:schemaRefs>

</xml_diff>

<commit_message>
Finished Chapter 6 exceptions. OCA study book completed
</commit_message>
<xml_diff>
--- a/OCA - OCP exercises/OCA/OCA Notes.docx
+++ b/OCA - OCP exercises/OCA/OCA Notes.docx
@@ -42584,6 +42584,11 @@
     </w:p>
     <w:p>
       <w:pPr>
+        <w:pStyle w:val="ListParagraph"/>
+        <w:numPr>
+          <w:ilvl w:val="0"/>
+          <w:numId w:val="18"/>
+        </w:numPr>
         <w:tabs>
           <w:tab w:val="left" w:pos="1890"/>
         </w:tabs>
@@ -42592,8 +42597,838 @@
           <w:rFonts w:asciiTheme="majorHAnsi" w:hAnsiTheme="majorHAnsi" w:cstheme="majorHAnsi"/>
         </w:rPr>
       </w:pPr>
+      <w:r>
+        <w:rPr>
+          <w:rFonts w:asciiTheme="majorHAnsi" w:hAnsiTheme="majorHAnsi" w:cstheme="majorHAnsi"/>
+        </w:rPr>
+        <w:t>When a class overrides a method from a superclass or implements a method form an interface, it’s not allowed to add new checked exceptions to the method signature. Example:</w:t>
+      </w:r>
+    </w:p>
+    <w:p>
+      <w:pPr>
+        <w:tabs>
+          <w:tab w:val="left" w:pos="1890"/>
+        </w:tabs>
+        <w:jc w:val="both"/>
+        <w:rPr>
+          <w:rFonts w:ascii="Consolas" w:hAnsi="Consolas" w:cstheme="majorHAnsi"/>
+          <w:i/>
+          <w:iCs/>
+          <w:sz w:val="22"/>
+          <w:szCs w:val="22"/>
+        </w:rPr>
+      </w:pPr>
+      <w:r>
+        <w:rPr>
+          <w:rFonts w:ascii="Consolas" w:hAnsi="Consolas" w:cstheme="majorHAnsi"/>
+          <w:i/>
+          <w:iCs/>
+          <w:sz w:val="22"/>
+          <w:szCs w:val="22"/>
+        </w:rPr>
+        <w:t xml:space="preserve">class </w:t>
+      </w:r>
+      <w:proofErr w:type="spellStart"/>
+      <w:r>
+        <w:rPr>
+          <w:rFonts w:ascii="Consolas" w:hAnsi="Consolas" w:cstheme="majorHAnsi"/>
+          <w:i/>
+          <w:iCs/>
+          <w:sz w:val="22"/>
+          <w:szCs w:val="22"/>
+        </w:rPr>
+        <w:t>CanNotHopException</w:t>
+      </w:r>
+      <w:proofErr w:type="spellEnd"/>
+      <w:r>
+        <w:rPr>
+          <w:rFonts w:ascii="Consolas" w:hAnsi="Consolas" w:cstheme="majorHAnsi"/>
+          <w:i/>
+          <w:iCs/>
+          <w:sz w:val="22"/>
+          <w:szCs w:val="22"/>
+        </w:rPr>
+        <w:t xml:space="preserve"> extends Exception </w:t>
+      </w:r>
+      <w:proofErr w:type="gramStart"/>
+      <w:r>
+        <w:rPr>
+          <w:rFonts w:ascii="Consolas" w:hAnsi="Consolas" w:cstheme="majorHAnsi"/>
+          <w:i/>
+          <w:iCs/>
+          <w:sz w:val="22"/>
+          <w:szCs w:val="22"/>
+        </w:rPr>
+        <w:t>{ }</w:t>
+      </w:r>
+      <w:proofErr w:type="gramEnd"/>
+    </w:p>
+    <w:p>
+      <w:pPr>
+        <w:tabs>
+          <w:tab w:val="left" w:pos="1890"/>
+        </w:tabs>
+        <w:jc w:val="both"/>
+        <w:rPr>
+          <w:rFonts w:ascii="Consolas" w:hAnsi="Consolas" w:cstheme="majorHAnsi"/>
+          <w:i/>
+          <w:iCs/>
+          <w:sz w:val="22"/>
+          <w:szCs w:val="22"/>
+        </w:rPr>
+      </w:pPr>
+      <w:r>
+        <w:rPr>
+          <w:rFonts w:ascii="Consolas" w:hAnsi="Consolas" w:cstheme="majorHAnsi"/>
+          <w:i/>
+          <w:iCs/>
+          <w:sz w:val="22"/>
+          <w:szCs w:val="22"/>
+        </w:rPr>
+        <w:t>class Hopper {</w:t>
+      </w:r>
+    </w:p>
+    <w:p>
+      <w:pPr>
+        <w:tabs>
+          <w:tab w:val="left" w:pos="1890"/>
+        </w:tabs>
+        <w:jc w:val="both"/>
+        <w:rPr>
+          <w:rFonts w:ascii="Consolas" w:hAnsi="Consolas" w:cstheme="majorHAnsi"/>
+          <w:i/>
+          <w:iCs/>
+          <w:sz w:val="22"/>
+          <w:szCs w:val="22"/>
+        </w:rPr>
+      </w:pPr>
+      <w:r>
+        <w:rPr>
+          <w:rFonts w:ascii="Consolas" w:hAnsi="Consolas" w:cstheme="majorHAnsi"/>
+          <w:i/>
+          <w:iCs/>
+          <w:sz w:val="22"/>
+          <w:szCs w:val="22"/>
+        </w:rPr>
+        <w:t xml:space="preserve">     public void </w:t>
+      </w:r>
+      <w:proofErr w:type="gramStart"/>
+      <w:r>
+        <w:rPr>
+          <w:rFonts w:ascii="Consolas" w:hAnsi="Consolas" w:cstheme="majorHAnsi"/>
+          <w:i/>
+          <w:iCs/>
+          <w:sz w:val="22"/>
+          <w:szCs w:val="22"/>
+        </w:rPr>
+        <w:t>hop(</w:t>
+      </w:r>
+      <w:proofErr w:type="gramEnd"/>
+      <w:r>
+        <w:rPr>
+          <w:rFonts w:ascii="Consolas" w:hAnsi="Consolas" w:cstheme="majorHAnsi"/>
+          <w:i/>
+          <w:iCs/>
+          <w:sz w:val="22"/>
+          <w:szCs w:val="22"/>
+        </w:rPr>
+        <w:t>) { } }</w:t>
+      </w:r>
+    </w:p>
+    <w:p>
+      <w:pPr>
+        <w:tabs>
+          <w:tab w:val="left" w:pos="1890"/>
+        </w:tabs>
+        <w:jc w:val="both"/>
+        <w:rPr>
+          <w:rFonts w:ascii="Consolas" w:hAnsi="Consolas" w:cstheme="majorHAnsi"/>
+          <w:i/>
+          <w:iCs/>
+          <w:sz w:val="22"/>
+          <w:szCs w:val="22"/>
+        </w:rPr>
+      </w:pPr>
+      <w:r>
+        <w:rPr>
+          <w:rFonts w:ascii="Consolas" w:hAnsi="Consolas" w:cstheme="majorHAnsi"/>
+          <w:i/>
+          <w:iCs/>
+          <w:sz w:val="22"/>
+          <w:szCs w:val="22"/>
+        </w:rPr>
+        <w:t>class Bunny extends Hopper {</w:t>
+      </w:r>
+    </w:p>
+    <w:p>
+      <w:pPr>
+        <w:tabs>
+          <w:tab w:val="left" w:pos="1890"/>
+        </w:tabs>
+        <w:jc w:val="both"/>
+        <w:rPr>
+          <w:rFonts w:ascii="Consolas" w:hAnsi="Consolas" w:cstheme="majorHAnsi"/>
+          <w:i/>
+          <w:iCs/>
+          <w:sz w:val="22"/>
+          <w:szCs w:val="22"/>
+        </w:rPr>
+      </w:pPr>
+      <w:r>
+        <w:rPr>
+          <w:rFonts w:ascii="Consolas" w:hAnsi="Consolas" w:cstheme="majorHAnsi"/>
+          <w:i/>
+          <w:iCs/>
+          <w:sz w:val="22"/>
+          <w:szCs w:val="22"/>
+        </w:rPr>
+        <w:t xml:space="preserve">     public void </w:t>
+      </w:r>
+      <w:proofErr w:type="gramStart"/>
+      <w:r>
+        <w:rPr>
+          <w:rFonts w:ascii="Consolas" w:hAnsi="Consolas" w:cstheme="majorHAnsi"/>
+          <w:i/>
+          <w:iCs/>
+          <w:sz w:val="22"/>
+          <w:szCs w:val="22"/>
+        </w:rPr>
+        <w:t>hop(</w:t>
+      </w:r>
+      <w:proofErr w:type="gramEnd"/>
+      <w:r>
+        <w:rPr>
+          <w:rFonts w:ascii="Consolas" w:hAnsi="Consolas" w:cstheme="majorHAnsi"/>
+          <w:i/>
+          <w:iCs/>
+          <w:sz w:val="22"/>
+          <w:szCs w:val="22"/>
+        </w:rPr>
+        <w:t xml:space="preserve">) throws </w:t>
+      </w:r>
+      <w:proofErr w:type="spellStart"/>
+      <w:r>
+        <w:rPr>
+          <w:rFonts w:ascii="Consolas" w:hAnsi="Consolas" w:cstheme="majorHAnsi"/>
+          <w:i/>
+          <w:iCs/>
+          <w:sz w:val="22"/>
+          <w:szCs w:val="22"/>
+        </w:rPr>
+        <w:t>CanNotHopException</w:t>
+      </w:r>
+      <w:proofErr w:type="spellEnd"/>
+      <w:r>
+        <w:rPr>
+          <w:rFonts w:ascii="Consolas" w:hAnsi="Consolas" w:cstheme="majorHAnsi"/>
+          <w:i/>
+          <w:iCs/>
+          <w:sz w:val="22"/>
+          <w:szCs w:val="22"/>
+        </w:rPr>
+        <w:t xml:space="preserve"> { } // Does not compile</w:t>
+      </w:r>
+    </w:p>
+    <w:p>
+      <w:pPr>
+        <w:tabs>
+          <w:tab w:val="left" w:pos="1890"/>
+        </w:tabs>
+        <w:jc w:val="both"/>
+        <w:rPr>
+          <w:rFonts w:ascii="Consolas" w:hAnsi="Consolas" w:cstheme="majorHAnsi"/>
+          <w:i/>
+          <w:iCs/>
+          <w:sz w:val="22"/>
+          <w:szCs w:val="22"/>
+        </w:rPr>
+      </w:pPr>
+      <w:r>
+        <w:rPr>
+          <w:rFonts w:ascii="Consolas" w:hAnsi="Consolas" w:cstheme="majorHAnsi"/>
+          <w:i/>
+          <w:iCs/>
+          <w:sz w:val="22"/>
+          <w:szCs w:val="22"/>
+        </w:rPr>
+        <w:t>}</w:t>
+      </w:r>
+    </w:p>
+    <w:p>
+      <w:pPr>
+        <w:pStyle w:val="ListParagraph"/>
+        <w:numPr>
+          <w:ilvl w:val="0"/>
+          <w:numId w:val="18"/>
+        </w:numPr>
+        <w:tabs>
+          <w:tab w:val="left" w:pos="1890"/>
+        </w:tabs>
+        <w:jc w:val="both"/>
+        <w:rPr>
+          <w:rFonts w:asciiTheme="majorHAnsi" w:hAnsiTheme="majorHAnsi" w:cstheme="majorHAnsi"/>
+        </w:rPr>
+      </w:pPr>
+      <w:r>
+        <w:rPr>
+          <w:rFonts w:asciiTheme="majorHAnsi" w:hAnsiTheme="majorHAnsi" w:cstheme="majorHAnsi"/>
+        </w:rPr>
+        <w:t>A subclass is allowed, thought, to declare fewer exceptions than the superclass or interface. This is legal because callers are already handling them. Example:</w:t>
+      </w:r>
+    </w:p>
+    <w:p>
+      <w:pPr>
+        <w:tabs>
+          <w:tab w:val="left" w:pos="1890"/>
+        </w:tabs>
+        <w:jc w:val="both"/>
+        <w:rPr>
+          <w:rFonts w:ascii="Consolas" w:hAnsi="Consolas" w:cstheme="majorHAnsi"/>
+          <w:i/>
+          <w:iCs/>
+          <w:sz w:val="22"/>
+          <w:szCs w:val="22"/>
+        </w:rPr>
+      </w:pPr>
+      <w:r>
+        <w:rPr>
+          <w:rFonts w:ascii="Consolas" w:hAnsi="Consolas" w:cstheme="majorHAnsi"/>
+          <w:i/>
+          <w:iCs/>
+          <w:sz w:val="22"/>
+          <w:szCs w:val="22"/>
+        </w:rPr>
+        <w:t>class Hopper {</w:t>
+      </w:r>
+    </w:p>
+    <w:p>
+      <w:pPr>
+        <w:tabs>
+          <w:tab w:val="left" w:pos="1890"/>
+        </w:tabs>
+        <w:jc w:val="both"/>
+        <w:rPr>
+          <w:rFonts w:ascii="Consolas" w:hAnsi="Consolas" w:cstheme="majorHAnsi"/>
+          <w:i/>
+          <w:iCs/>
+          <w:sz w:val="22"/>
+          <w:szCs w:val="22"/>
+        </w:rPr>
+      </w:pPr>
+      <w:r>
+        <w:rPr>
+          <w:rFonts w:ascii="Consolas" w:hAnsi="Consolas" w:cstheme="majorHAnsi"/>
+          <w:i/>
+          <w:iCs/>
+          <w:sz w:val="22"/>
+          <w:szCs w:val="22"/>
+        </w:rPr>
+        <w:t xml:space="preserve">     public void </w:t>
+      </w:r>
+      <w:proofErr w:type="gramStart"/>
+      <w:r>
+        <w:rPr>
+          <w:rFonts w:ascii="Consolas" w:hAnsi="Consolas" w:cstheme="majorHAnsi"/>
+          <w:i/>
+          <w:iCs/>
+          <w:sz w:val="22"/>
+          <w:szCs w:val="22"/>
+        </w:rPr>
+        <w:t>hop(</w:t>
+      </w:r>
+      <w:proofErr w:type="gramEnd"/>
+      <w:r>
+        <w:rPr>
+          <w:rFonts w:ascii="Consolas" w:hAnsi="Consolas" w:cstheme="majorHAnsi"/>
+          <w:i/>
+          <w:iCs/>
+          <w:sz w:val="22"/>
+          <w:szCs w:val="22"/>
+        </w:rPr>
+        <w:t>)</w:t>
+      </w:r>
+      <w:r>
+        <w:rPr>
+          <w:rFonts w:ascii="Consolas" w:hAnsi="Consolas" w:cstheme="majorHAnsi"/>
+          <w:i/>
+          <w:iCs/>
+          <w:sz w:val="22"/>
+          <w:szCs w:val="22"/>
+        </w:rPr>
+        <w:t xml:space="preserve"> </w:t>
+      </w:r>
+      <w:r>
+        <w:rPr>
+          <w:rFonts w:ascii="Consolas" w:hAnsi="Consolas" w:cstheme="majorHAnsi"/>
+          <w:i/>
+          <w:iCs/>
+          <w:sz w:val="22"/>
+          <w:szCs w:val="22"/>
+        </w:rPr>
+        <w:t xml:space="preserve">throws </w:t>
+      </w:r>
+      <w:proofErr w:type="spellStart"/>
+      <w:r>
+        <w:rPr>
+          <w:rFonts w:ascii="Consolas" w:hAnsi="Consolas" w:cstheme="majorHAnsi"/>
+          <w:i/>
+          <w:iCs/>
+          <w:sz w:val="22"/>
+          <w:szCs w:val="22"/>
+        </w:rPr>
+        <w:t>CanNotHopException</w:t>
+      </w:r>
+      <w:proofErr w:type="spellEnd"/>
+      <w:r>
+        <w:rPr>
+          <w:rFonts w:ascii="Consolas" w:hAnsi="Consolas" w:cstheme="majorHAnsi"/>
+          <w:i/>
+          <w:iCs/>
+          <w:sz w:val="22"/>
+          <w:szCs w:val="22"/>
+        </w:rPr>
+        <w:t xml:space="preserve"> { }  }</w:t>
+      </w:r>
+    </w:p>
+    <w:p>
+      <w:pPr>
+        <w:tabs>
+          <w:tab w:val="left" w:pos="1890"/>
+        </w:tabs>
+        <w:jc w:val="both"/>
+        <w:rPr>
+          <w:rFonts w:ascii="Consolas" w:hAnsi="Consolas" w:cstheme="majorHAnsi"/>
+          <w:i/>
+          <w:iCs/>
+          <w:sz w:val="22"/>
+          <w:szCs w:val="22"/>
+        </w:rPr>
+      </w:pPr>
+      <w:r>
+        <w:rPr>
+          <w:rFonts w:ascii="Consolas" w:hAnsi="Consolas" w:cstheme="majorHAnsi"/>
+          <w:i/>
+          <w:iCs/>
+          <w:sz w:val="22"/>
+          <w:szCs w:val="22"/>
+        </w:rPr>
+        <w:t>class Bunny extends Hopper {</w:t>
+      </w:r>
+    </w:p>
+    <w:p>
+      <w:pPr>
+        <w:tabs>
+          <w:tab w:val="left" w:pos="1890"/>
+        </w:tabs>
+        <w:jc w:val="both"/>
+        <w:rPr>
+          <w:rFonts w:ascii="Consolas" w:hAnsi="Consolas" w:cstheme="majorHAnsi"/>
+          <w:i/>
+          <w:iCs/>
+          <w:sz w:val="22"/>
+          <w:szCs w:val="22"/>
+        </w:rPr>
+      </w:pPr>
+      <w:r>
+        <w:rPr>
+          <w:rFonts w:ascii="Consolas" w:hAnsi="Consolas" w:cstheme="majorHAnsi"/>
+          <w:i/>
+          <w:iCs/>
+          <w:sz w:val="22"/>
+          <w:szCs w:val="22"/>
+        </w:rPr>
+        <w:t xml:space="preserve">     public void </w:t>
+      </w:r>
+      <w:proofErr w:type="gramStart"/>
+      <w:r>
+        <w:rPr>
+          <w:rFonts w:ascii="Consolas" w:hAnsi="Consolas" w:cstheme="majorHAnsi"/>
+          <w:i/>
+          <w:iCs/>
+          <w:sz w:val="22"/>
+          <w:szCs w:val="22"/>
+        </w:rPr>
+        <w:t>hop(</w:t>
+      </w:r>
+      <w:proofErr w:type="gramEnd"/>
+      <w:r>
+        <w:rPr>
+          <w:rFonts w:ascii="Consolas" w:hAnsi="Consolas" w:cstheme="majorHAnsi"/>
+          <w:i/>
+          <w:iCs/>
+          <w:sz w:val="22"/>
+          <w:szCs w:val="22"/>
+        </w:rPr>
+        <w:t>)</w:t>
+      </w:r>
+      <w:r>
+        <w:rPr>
+          <w:rFonts w:ascii="Consolas" w:hAnsi="Consolas" w:cstheme="majorHAnsi"/>
+          <w:i/>
+          <w:iCs/>
+          <w:sz w:val="22"/>
+          <w:szCs w:val="22"/>
+        </w:rPr>
+        <w:t xml:space="preserve"> { }</w:t>
+      </w:r>
+    </w:p>
+    <w:p>
+      <w:pPr>
+        <w:tabs>
+          <w:tab w:val="left" w:pos="1890"/>
+        </w:tabs>
+        <w:jc w:val="both"/>
+        <w:rPr>
+          <w:rFonts w:ascii="Consolas" w:hAnsi="Consolas" w:cstheme="majorHAnsi"/>
+          <w:i/>
+          <w:iCs/>
+          <w:sz w:val="22"/>
+          <w:szCs w:val="22"/>
+        </w:rPr>
+      </w:pPr>
+      <w:r>
+        <w:rPr>
+          <w:rFonts w:ascii="Consolas" w:hAnsi="Consolas" w:cstheme="majorHAnsi"/>
+          <w:i/>
+          <w:iCs/>
+          <w:sz w:val="22"/>
+          <w:szCs w:val="22"/>
+        </w:rPr>
+        <w:t>}</w:t>
+      </w:r>
+    </w:p>
+    <w:p>
+      <w:pPr>
+        <w:pStyle w:val="ListParagraph"/>
+        <w:numPr>
+          <w:ilvl w:val="0"/>
+          <w:numId w:val="18"/>
+        </w:numPr>
+        <w:tabs>
+          <w:tab w:val="left" w:pos="1890"/>
+        </w:tabs>
+        <w:jc w:val="both"/>
+        <w:rPr>
+          <w:rFonts w:asciiTheme="majorHAnsi" w:hAnsiTheme="majorHAnsi" w:cstheme="majorHAnsi"/>
+        </w:rPr>
+      </w:pPr>
+      <w:r>
+        <w:rPr>
+          <w:rFonts w:asciiTheme="majorHAnsi" w:hAnsiTheme="majorHAnsi" w:cstheme="majorHAnsi"/>
+        </w:rPr>
+        <w:t xml:space="preserve">A class </w:t>
+      </w:r>
+      <w:proofErr w:type="gramStart"/>
+      <w:r>
+        <w:rPr>
+          <w:rFonts w:asciiTheme="majorHAnsi" w:hAnsiTheme="majorHAnsi" w:cstheme="majorHAnsi"/>
+        </w:rPr>
+        <w:t>is allowed to</w:t>
+      </w:r>
+      <w:proofErr w:type="gramEnd"/>
+      <w:r>
+        <w:rPr>
+          <w:rFonts w:asciiTheme="majorHAnsi" w:hAnsiTheme="majorHAnsi" w:cstheme="majorHAnsi"/>
+        </w:rPr>
+        <w:t xml:space="preserve"> declare a subclass of an exception type. The idea is the same. The superclass or interface has already taken care of the broader type. Example:</w:t>
+      </w:r>
+    </w:p>
+    <w:p>
+      <w:pPr>
+        <w:tabs>
+          <w:tab w:val="left" w:pos="1890"/>
+        </w:tabs>
+        <w:jc w:val="both"/>
+        <w:rPr>
+          <w:rFonts w:ascii="Consolas" w:hAnsi="Consolas" w:cstheme="majorHAnsi"/>
+          <w:i/>
+          <w:iCs/>
+          <w:sz w:val="22"/>
+          <w:szCs w:val="22"/>
+        </w:rPr>
+      </w:pPr>
+      <w:r>
+        <w:rPr>
+          <w:rFonts w:ascii="Consolas" w:hAnsi="Consolas" w:cstheme="majorHAnsi"/>
+          <w:i/>
+          <w:iCs/>
+          <w:sz w:val="22"/>
+          <w:szCs w:val="22"/>
+        </w:rPr>
+        <w:t>class Hopper {</w:t>
+      </w:r>
+    </w:p>
+    <w:p>
+      <w:pPr>
+        <w:tabs>
+          <w:tab w:val="left" w:pos="1890"/>
+        </w:tabs>
+        <w:jc w:val="both"/>
+        <w:rPr>
+          <w:rFonts w:ascii="Consolas" w:hAnsi="Consolas" w:cstheme="majorHAnsi"/>
+          <w:i/>
+          <w:iCs/>
+          <w:sz w:val="22"/>
+          <w:szCs w:val="22"/>
+        </w:rPr>
+      </w:pPr>
+      <w:r>
+        <w:rPr>
+          <w:rFonts w:ascii="Consolas" w:hAnsi="Consolas" w:cstheme="majorHAnsi"/>
+          <w:i/>
+          <w:iCs/>
+          <w:sz w:val="22"/>
+          <w:szCs w:val="22"/>
+        </w:rPr>
+        <w:t xml:space="preserve">     public void </w:t>
+      </w:r>
+      <w:proofErr w:type="gramStart"/>
+      <w:r>
+        <w:rPr>
+          <w:rFonts w:ascii="Consolas" w:hAnsi="Consolas" w:cstheme="majorHAnsi"/>
+          <w:i/>
+          <w:iCs/>
+          <w:sz w:val="22"/>
+          <w:szCs w:val="22"/>
+        </w:rPr>
+        <w:t>hop(</w:t>
+      </w:r>
+      <w:proofErr w:type="gramEnd"/>
+      <w:r>
+        <w:rPr>
+          <w:rFonts w:ascii="Consolas" w:hAnsi="Consolas" w:cstheme="majorHAnsi"/>
+          <w:i/>
+          <w:iCs/>
+          <w:sz w:val="22"/>
+          <w:szCs w:val="22"/>
+        </w:rPr>
+        <w:t xml:space="preserve">) throws </w:t>
+      </w:r>
+      <w:r>
+        <w:rPr>
+          <w:rFonts w:ascii="Consolas" w:hAnsi="Consolas" w:cstheme="majorHAnsi"/>
+          <w:i/>
+          <w:iCs/>
+          <w:sz w:val="22"/>
+          <w:szCs w:val="22"/>
+        </w:rPr>
+        <w:t>Exception</w:t>
+      </w:r>
+      <w:r>
+        <w:rPr>
+          <w:rFonts w:ascii="Consolas" w:hAnsi="Consolas" w:cstheme="majorHAnsi"/>
+          <w:i/>
+          <w:iCs/>
+          <w:sz w:val="22"/>
+          <w:szCs w:val="22"/>
+        </w:rPr>
+        <w:t xml:space="preserve"> { }  }</w:t>
+      </w:r>
+    </w:p>
+    <w:p>
+      <w:pPr>
+        <w:tabs>
+          <w:tab w:val="left" w:pos="1890"/>
+        </w:tabs>
+        <w:jc w:val="both"/>
+        <w:rPr>
+          <w:rFonts w:ascii="Consolas" w:hAnsi="Consolas" w:cstheme="majorHAnsi"/>
+          <w:i/>
+          <w:iCs/>
+          <w:sz w:val="22"/>
+          <w:szCs w:val="22"/>
+        </w:rPr>
+      </w:pPr>
+      <w:r>
+        <w:rPr>
+          <w:rFonts w:ascii="Consolas" w:hAnsi="Consolas" w:cstheme="majorHAnsi"/>
+          <w:i/>
+          <w:iCs/>
+          <w:sz w:val="22"/>
+          <w:szCs w:val="22"/>
+        </w:rPr>
+        <w:t>class Bunny extends Hopper {</w:t>
+      </w:r>
+    </w:p>
+    <w:p>
+      <w:pPr>
+        <w:tabs>
+          <w:tab w:val="left" w:pos="1890"/>
+        </w:tabs>
+        <w:jc w:val="both"/>
+        <w:rPr>
+          <w:rFonts w:ascii="Consolas" w:hAnsi="Consolas" w:cstheme="majorHAnsi"/>
+          <w:i/>
+          <w:iCs/>
+          <w:sz w:val="22"/>
+          <w:szCs w:val="22"/>
+        </w:rPr>
+      </w:pPr>
+      <w:r>
+        <w:rPr>
+          <w:rFonts w:ascii="Consolas" w:hAnsi="Consolas" w:cstheme="majorHAnsi"/>
+          <w:i/>
+          <w:iCs/>
+          <w:sz w:val="22"/>
+          <w:szCs w:val="22"/>
+        </w:rPr>
+        <w:t xml:space="preserve">     public void </w:t>
+      </w:r>
+      <w:proofErr w:type="gramStart"/>
+      <w:r>
+        <w:rPr>
+          <w:rFonts w:ascii="Consolas" w:hAnsi="Consolas" w:cstheme="majorHAnsi"/>
+          <w:i/>
+          <w:iCs/>
+          <w:sz w:val="22"/>
+          <w:szCs w:val="22"/>
+        </w:rPr>
+        <w:t>hop(</w:t>
+      </w:r>
+      <w:proofErr w:type="gramEnd"/>
+      <w:r>
+        <w:rPr>
+          <w:rFonts w:ascii="Consolas" w:hAnsi="Consolas" w:cstheme="majorHAnsi"/>
+          <w:i/>
+          <w:iCs/>
+          <w:sz w:val="22"/>
+          <w:szCs w:val="22"/>
+        </w:rPr>
+        <w:t xml:space="preserve">) throws </w:t>
+      </w:r>
+      <w:proofErr w:type="spellStart"/>
+      <w:r>
+        <w:rPr>
+          <w:rFonts w:ascii="Consolas" w:hAnsi="Consolas" w:cstheme="majorHAnsi"/>
+          <w:i/>
+          <w:iCs/>
+          <w:sz w:val="22"/>
+          <w:szCs w:val="22"/>
+        </w:rPr>
+        <w:t>CanNotHopException</w:t>
+      </w:r>
+      <w:proofErr w:type="spellEnd"/>
+      <w:r>
+        <w:rPr>
+          <w:rFonts w:ascii="Consolas" w:hAnsi="Consolas" w:cstheme="majorHAnsi"/>
+          <w:i/>
+          <w:iCs/>
+          <w:sz w:val="22"/>
+          <w:szCs w:val="22"/>
+        </w:rPr>
+        <w:t xml:space="preserve"> { } </w:t>
+      </w:r>
+      <w:r>
+        <w:rPr>
+          <w:rFonts w:ascii="Consolas" w:hAnsi="Consolas" w:cstheme="majorHAnsi"/>
+          <w:i/>
+          <w:iCs/>
+          <w:sz w:val="22"/>
+          <w:szCs w:val="22"/>
+        </w:rPr>
+        <w:t xml:space="preserve"> </w:t>
+      </w:r>
+      <w:r>
+        <w:rPr>
+          <w:rFonts w:ascii="Consolas" w:hAnsi="Consolas" w:cstheme="majorHAnsi"/>
+          <w:i/>
+          <w:iCs/>
+          <w:sz w:val="22"/>
+          <w:szCs w:val="22"/>
+        </w:rPr>
+        <w:t>}</w:t>
+      </w:r>
+    </w:p>
+    <w:p>
+      <w:pPr>
+        <w:tabs>
+          <w:tab w:val="left" w:pos="1890"/>
+        </w:tabs>
+        <w:jc w:val="both"/>
+        <w:rPr>
+          <w:rFonts w:asciiTheme="majorHAnsi" w:hAnsiTheme="majorHAnsi" w:cstheme="majorHAnsi"/>
+        </w:rPr>
+      </w:pPr>
+      <w:r>
+        <w:rPr>
+          <w:rFonts w:asciiTheme="majorHAnsi" w:hAnsiTheme="majorHAnsi" w:cstheme="majorHAnsi"/>
+        </w:rPr>
+        <w:t>All these rules apply to checked exceptions only. In the first example, declaring a runtime exception in the Bunny class would be perfectly legal.</w:t>
+      </w:r>
+    </w:p>
+    <w:p>
+      <w:pPr>
+        <w:tabs>
+          <w:tab w:val="left" w:pos="1890"/>
+        </w:tabs>
+        <w:jc w:val="both"/>
+        <w:rPr>
+          <w:rFonts w:asciiTheme="majorHAnsi" w:hAnsiTheme="majorHAnsi" w:cstheme="majorHAnsi"/>
+        </w:rPr>
+      </w:pPr>
+    </w:p>
+    <w:p>
+      <w:pPr>
+        <w:tabs>
+          <w:tab w:val="left" w:pos="1890"/>
+        </w:tabs>
+        <w:jc w:val="both"/>
+        <w:rPr>
+          <w:rFonts w:asciiTheme="majorHAnsi" w:hAnsiTheme="majorHAnsi" w:cstheme="majorHAnsi"/>
+          <w:i/>
+          <w:iCs/>
+        </w:rPr>
+      </w:pPr>
+      <w:r>
+        <w:rPr>
+          <w:rFonts w:asciiTheme="majorHAnsi" w:hAnsiTheme="majorHAnsi" w:cstheme="majorHAnsi"/>
+          <w:i/>
+          <w:iCs/>
+        </w:rPr>
+        <w:t>Printing an Exception.</w:t>
+      </w:r>
+    </w:p>
+    <w:p>
+      <w:pPr>
+        <w:tabs>
+          <w:tab w:val="left" w:pos="1890"/>
+        </w:tabs>
+        <w:jc w:val="both"/>
+        <w:rPr>
+          <w:rFonts w:asciiTheme="majorHAnsi" w:hAnsiTheme="majorHAnsi" w:cstheme="majorHAnsi"/>
+        </w:rPr>
+      </w:pPr>
+      <w:r>
+        <w:rPr>
+          <w:rFonts w:asciiTheme="majorHAnsi" w:hAnsiTheme="majorHAnsi" w:cstheme="majorHAnsi"/>
+        </w:rPr>
+        <w:t>Three ways: you let Java print it, print just the message or print where the stack trace comes from.</w:t>
+      </w:r>
+    </w:p>
+    <w:p>
+      <w:pPr>
+        <w:tabs>
+          <w:tab w:val="left" w:pos="1890"/>
+        </w:tabs>
+        <w:jc w:val="both"/>
+        <w:rPr>
+          <w:rFonts w:asciiTheme="majorHAnsi" w:hAnsiTheme="majorHAnsi" w:cstheme="majorHAnsi"/>
+        </w:rPr>
+      </w:pPr>
+      <w:r>
+        <w:rPr>
+          <w:rFonts w:asciiTheme="majorHAnsi" w:hAnsiTheme="majorHAnsi" w:cstheme="majorHAnsi"/>
+        </w:rPr>
+        <w:t>The first one prints the default: exception type and message. Second option prints message. The last one prints the stack trace, showing where the exception occurred in each method that it passed through. See PrintingAnException.java for example</w:t>
+      </w:r>
       <w:bookmarkStart w:id="0" w:name="_GoBack"/>
       <w:bookmarkEnd w:id="0"/>
+      <w:r>
+        <w:rPr>
+          <w:rFonts w:asciiTheme="majorHAnsi" w:hAnsiTheme="majorHAnsi" w:cstheme="majorHAnsi"/>
+        </w:rPr>
+        <w:t>s.</w:t>
+      </w:r>
     </w:p>
     <w:sectPr>
       <w:type w:val="continuous"/>
@@ -43774,6 +44609,118 @@
     </w:lvl>
   </w:abstractNum>
   <w:abstractNum w:abstractNumId="12" w15:restartNumberingAfterBreak="0">
+    <w:nsid w:val="5B3B2490"/>
+    <w:multiLevelType w:val="hybridMultilevel"/>
+    <w:tmpl w:val="8D7A0ED0"/>
+    <w:lvl w:ilvl="0" w:tplc="2FD66E0E">
+      <w:numFmt w:val="bullet"/>
+      <w:lvlText w:val="-"/>
+      <w:lvlJc w:val="left"/>
+      <w:pPr>
+        <w:ind w:left="720" w:hanging="360"/>
+      </w:pPr>
+      <w:rPr>
+        <w:rFonts w:ascii="Calibri Light" w:eastAsiaTheme="minorHAnsi" w:hAnsi="Calibri Light" w:cs="Calibri Light" w:hint="default"/>
+      </w:rPr>
+    </w:lvl>
+    <w:lvl w:ilvl="1" w:tplc="04090003" w:tentative="1">
+      <w:start w:val="1"/>
+      <w:numFmt w:val="bullet"/>
+      <w:lvlText w:val="o"/>
+      <w:lvlJc w:val="left"/>
+      <w:pPr>
+        <w:ind w:left="1440" w:hanging="360"/>
+      </w:pPr>
+      <w:rPr>
+        <w:rFonts w:ascii="Courier New" w:hAnsi="Courier New" w:cs="Courier New" w:hint="default"/>
+      </w:rPr>
+    </w:lvl>
+    <w:lvl w:ilvl="2" w:tplc="04090005" w:tentative="1">
+      <w:start w:val="1"/>
+      <w:numFmt w:val="bullet"/>
+      <w:lvlText w:val=""/>
+      <w:lvlJc w:val="left"/>
+      <w:pPr>
+        <w:ind w:left="2160" w:hanging="360"/>
+      </w:pPr>
+      <w:rPr>
+        <w:rFonts w:ascii="Wingdings" w:hAnsi="Wingdings" w:hint="default"/>
+      </w:rPr>
+    </w:lvl>
+    <w:lvl w:ilvl="3" w:tplc="04090001" w:tentative="1">
+      <w:start w:val="1"/>
+      <w:numFmt w:val="bullet"/>
+      <w:lvlText w:val=""/>
+      <w:lvlJc w:val="left"/>
+      <w:pPr>
+        <w:ind w:left="2880" w:hanging="360"/>
+      </w:pPr>
+      <w:rPr>
+        <w:rFonts w:ascii="Symbol" w:hAnsi="Symbol" w:hint="default"/>
+      </w:rPr>
+    </w:lvl>
+    <w:lvl w:ilvl="4" w:tplc="04090003" w:tentative="1">
+      <w:start w:val="1"/>
+      <w:numFmt w:val="bullet"/>
+      <w:lvlText w:val="o"/>
+      <w:lvlJc w:val="left"/>
+      <w:pPr>
+        <w:ind w:left="3600" w:hanging="360"/>
+      </w:pPr>
+      <w:rPr>
+        <w:rFonts w:ascii="Courier New" w:hAnsi="Courier New" w:cs="Courier New" w:hint="default"/>
+      </w:rPr>
+    </w:lvl>
+    <w:lvl w:ilvl="5" w:tplc="04090005" w:tentative="1">
+      <w:start w:val="1"/>
+      <w:numFmt w:val="bullet"/>
+      <w:lvlText w:val=""/>
+      <w:lvlJc w:val="left"/>
+      <w:pPr>
+        <w:ind w:left="4320" w:hanging="360"/>
+      </w:pPr>
+      <w:rPr>
+        <w:rFonts w:ascii="Wingdings" w:hAnsi="Wingdings" w:hint="default"/>
+      </w:rPr>
+    </w:lvl>
+    <w:lvl w:ilvl="6" w:tplc="04090001" w:tentative="1">
+      <w:start w:val="1"/>
+      <w:numFmt w:val="bullet"/>
+      <w:lvlText w:val=""/>
+      <w:lvlJc w:val="left"/>
+      <w:pPr>
+        <w:ind w:left="5040" w:hanging="360"/>
+      </w:pPr>
+      <w:rPr>
+        <w:rFonts w:ascii="Symbol" w:hAnsi="Symbol" w:hint="default"/>
+      </w:rPr>
+    </w:lvl>
+    <w:lvl w:ilvl="7" w:tplc="04090003" w:tentative="1">
+      <w:start w:val="1"/>
+      <w:numFmt w:val="bullet"/>
+      <w:lvlText w:val="o"/>
+      <w:lvlJc w:val="left"/>
+      <w:pPr>
+        <w:ind w:left="5760" w:hanging="360"/>
+      </w:pPr>
+      <w:rPr>
+        <w:rFonts w:ascii="Courier New" w:hAnsi="Courier New" w:cs="Courier New" w:hint="default"/>
+      </w:rPr>
+    </w:lvl>
+    <w:lvl w:ilvl="8" w:tplc="04090005" w:tentative="1">
+      <w:start w:val="1"/>
+      <w:numFmt w:val="bullet"/>
+      <w:lvlText w:val=""/>
+      <w:lvlJc w:val="left"/>
+      <w:pPr>
+        <w:ind w:left="6480" w:hanging="360"/>
+      </w:pPr>
+      <w:rPr>
+        <w:rFonts w:ascii="Wingdings" w:hAnsi="Wingdings" w:hint="default"/>
+      </w:rPr>
+    </w:lvl>
+  </w:abstractNum>
+  <w:abstractNum w:abstractNumId="13" w15:restartNumberingAfterBreak="0">
     <w:nsid w:val="6F2A6E6A"/>
     <w:multiLevelType w:val="hybridMultilevel"/>
     <w:tmpl w:val="9FFC271E"/>
@@ -43885,7 +44832,7 @@
       </w:rPr>
     </w:lvl>
   </w:abstractNum>
-  <w:abstractNum w:abstractNumId="13" w15:restartNumberingAfterBreak="0">
+  <w:abstractNum w:abstractNumId="14" w15:restartNumberingAfterBreak="0">
     <w:nsid w:val="6FB8349A"/>
     <w:multiLevelType w:val="hybridMultilevel"/>
     <w:tmpl w:val="3F5AD306"/>
@@ -43974,7 +44921,7 @@
       </w:pPr>
     </w:lvl>
   </w:abstractNum>
-  <w:abstractNum w:abstractNumId="14" w15:restartNumberingAfterBreak="0">
+  <w:abstractNum w:abstractNumId="15" w15:restartNumberingAfterBreak="0">
     <w:nsid w:val="77C05ADB"/>
     <w:multiLevelType w:val="hybridMultilevel"/>
     <w:tmpl w:val="D6F03178"/>
@@ -44063,7 +45010,7 @@
       </w:pPr>
     </w:lvl>
   </w:abstractNum>
-  <w:abstractNum w:abstractNumId="15" w15:restartNumberingAfterBreak="0">
+  <w:abstractNum w:abstractNumId="16" w15:restartNumberingAfterBreak="0">
     <w:nsid w:val="77D62BBA"/>
     <w:multiLevelType w:val="hybridMultilevel"/>
     <w:tmpl w:val="3F5AD306"/>
@@ -44152,7 +45099,7 @@
       </w:pPr>
     </w:lvl>
   </w:abstractNum>
-  <w:abstractNum w:abstractNumId="16" w15:restartNumberingAfterBreak="0">
+  <w:abstractNum w:abstractNumId="17" w15:restartNumberingAfterBreak="0">
     <w:nsid w:val="7DD6551E"/>
     <w:multiLevelType w:val="hybridMultilevel"/>
     <w:tmpl w:val="4AA2B624"/>
@@ -44242,7 +45189,7 @@
     </w:lvl>
   </w:abstractNum>
   <w:num w:numId="1">
-    <w:abstractNumId w:val="12"/>
+    <w:abstractNumId w:val="13"/>
   </w:num>
   <w:num w:numId="2">
     <w:abstractNumId w:val="2"/>
@@ -44269,10 +45216,10 @@
     <w:abstractNumId w:val="6"/>
   </w:num>
   <w:num w:numId="10">
-    <w:abstractNumId w:val="13"/>
+    <w:abstractNumId w:val="14"/>
   </w:num>
   <w:num w:numId="11">
-    <w:abstractNumId w:val="15"/>
+    <w:abstractNumId w:val="16"/>
   </w:num>
   <w:num w:numId="12">
     <w:abstractNumId w:val="0"/>
@@ -44281,16 +45228,19 @@
     <w:abstractNumId w:val="8"/>
   </w:num>
   <w:num w:numId="14">
-    <w:abstractNumId w:val="16"/>
+    <w:abstractNumId w:val="17"/>
   </w:num>
   <w:num w:numId="15">
-    <w:abstractNumId w:val="14"/>
+    <w:abstractNumId w:val="15"/>
   </w:num>
   <w:num w:numId="16">
     <w:abstractNumId w:val="5"/>
   </w:num>
   <w:num w:numId="17">
     <w:abstractNumId w:val="11"/>
+  </w:num>
+  <w:num w:numId="18">
+    <w:abstractNumId w:val="12"/>
   </w:num>
 </w:numbering>
 </file>
@@ -44689,7 +45639,7 @@
   <w:style w:type="paragraph" w:default="1" w:styleId="Normal">
     <w:name w:val="Normal"/>
     <w:qFormat/>
-    <w:rsid w:val="008A5CD7"/>
+    <w:rsid w:val="00F943F1"/>
   </w:style>
   <w:style w:type="character" w:default="1" w:styleId="DefaultParagraphFont">
     <w:name w:val="Default Paragraph Font"/>
@@ -45136,7 +46086,7 @@
 </file>
 
 <file path=customXml/itemProps1.xml><?xml version="1.0" encoding="utf-8"?>
-<ds:datastoreItem xmlns:ds="http://schemas.openxmlformats.org/officeDocument/2006/customXml" ds:itemID="{D09E2BF2-3F76-46C3-9B74-BCBFF3CC72BD}">
+<ds:datastoreItem xmlns:ds="http://schemas.openxmlformats.org/officeDocument/2006/customXml" ds:itemID="{03418387-16DA-4493-A9AB-B2F204A25674}">
   <ds:schemaRefs>
     <ds:schemaRef ds:uri="http://schemas.openxmlformats.org/officeDocument/2006/bibliography"/>
   </ds:schemaRefs>

</xml_diff>